<commit_message>
Forgot to press save
</commit_message>
<xml_diff>
--- a/Write-up/Creating a workout app.docx
+++ b/Write-up/Creating a workout app.docx
@@ -3851,7 +3851,7 @@
           <w:noProof/>
         </w:rPr>
         <w:drawing>
-          <wp:anchor distT="0" distB="0" distL="114300" distR="114300" simplePos="0" relativeHeight="251632640" behindDoc="1" locked="0" layoutInCell="1" allowOverlap="1" wp14:anchorId="75643403" wp14:editId="572CCA64">
+          <wp:anchor distT="0" distB="0" distL="114300" distR="114300" simplePos="0" relativeHeight="251631616" behindDoc="1" locked="0" layoutInCell="1" allowOverlap="1" wp14:anchorId="75643403" wp14:editId="572CCA64">
             <wp:simplePos x="0" y="0"/>
             <wp:positionH relativeFrom="column">
               <wp:posOffset>52754</wp:posOffset>
@@ -3945,7 +3945,7 @@
           <w:noProof/>
         </w:rPr>
         <w:drawing>
-          <wp:anchor distT="0" distB="0" distL="114300" distR="114300" simplePos="0" relativeHeight="251652096" behindDoc="1" locked="0" layoutInCell="1" allowOverlap="1" wp14:anchorId="61097CDE" wp14:editId="46A04AEB">
+          <wp:anchor distT="0" distB="0" distL="114300" distR="114300" simplePos="0" relativeHeight="251651072" behindDoc="1" locked="0" layoutInCell="1" allowOverlap="1" wp14:anchorId="61097CDE" wp14:editId="46A04AEB">
             <wp:simplePos x="0" y="0"/>
             <wp:positionH relativeFrom="column">
               <wp:posOffset>4088130</wp:posOffset>
@@ -4167,7 +4167,7 @@
           <w:noProof/>
         </w:rPr>
         <w:drawing>
-          <wp:anchor distT="0" distB="0" distL="114300" distR="114300" simplePos="0" relativeHeight="251655168" behindDoc="1" locked="0" layoutInCell="1" allowOverlap="1" wp14:anchorId="2942DCDC" wp14:editId="3D5519B4">
+          <wp:anchor distT="0" distB="0" distL="114300" distR="114300" simplePos="0" relativeHeight="251654144" behindDoc="1" locked="0" layoutInCell="1" allowOverlap="1" wp14:anchorId="2942DCDC" wp14:editId="3D5519B4">
             <wp:simplePos x="0" y="0"/>
             <wp:positionH relativeFrom="margin">
               <wp:posOffset>4026535</wp:posOffset>
@@ -20248,7 +20248,7 @@
           <w:noProof/>
         </w:rPr>
         <w:drawing>
-          <wp:anchor distT="0" distB="0" distL="114300" distR="114300" simplePos="0" relativeHeight="251637760" behindDoc="1" locked="0" layoutInCell="1" allowOverlap="1" wp14:anchorId="54458BF1" wp14:editId="3AE7AD3C">
+          <wp:anchor distT="0" distB="0" distL="114300" distR="114300" simplePos="0" relativeHeight="251636736" behindDoc="1" locked="0" layoutInCell="1" allowOverlap="1" wp14:anchorId="54458BF1" wp14:editId="3AE7AD3C">
             <wp:simplePos x="0" y="0"/>
             <wp:positionH relativeFrom="column">
               <wp:posOffset>3701212</wp:posOffset>
@@ -20514,7 +20514,7 @@
           <w:noProof/>
         </w:rPr>
         <w:drawing>
-          <wp:anchor distT="0" distB="0" distL="114300" distR="114300" simplePos="0" relativeHeight="251630592" behindDoc="1" locked="0" layoutInCell="1" allowOverlap="1" wp14:anchorId="1FB99811" wp14:editId="06044C4F">
+          <wp:anchor distT="0" distB="0" distL="114300" distR="114300" simplePos="0" relativeHeight="251629568" behindDoc="1" locked="0" layoutInCell="1" allowOverlap="1" wp14:anchorId="1FB99811" wp14:editId="06044C4F">
             <wp:simplePos x="0" y="0"/>
             <wp:positionH relativeFrom="column">
               <wp:posOffset>2420572</wp:posOffset>
@@ -23560,7 +23560,7 @@
           <w:noProof/>
         </w:rPr>
         <w:drawing>
-          <wp:anchor distT="0" distB="0" distL="114300" distR="114300" simplePos="0" relativeHeight="251640832" behindDoc="1" locked="0" layoutInCell="1" allowOverlap="1" wp14:anchorId="5554088F" wp14:editId="7FFD1B3B">
+          <wp:anchor distT="0" distB="0" distL="114300" distR="114300" simplePos="0" relativeHeight="251639808" behindDoc="1" locked="0" layoutInCell="1" allowOverlap="1" wp14:anchorId="5554088F" wp14:editId="7FFD1B3B">
             <wp:simplePos x="0" y="0"/>
             <wp:positionH relativeFrom="column">
               <wp:posOffset>-113557</wp:posOffset>
@@ -23641,7 +23641,7 @@
           <w:noProof/>
         </w:rPr>
         <w:drawing>
-          <wp:anchor distT="0" distB="0" distL="114300" distR="114300" simplePos="0" relativeHeight="251672576" behindDoc="1" locked="0" layoutInCell="1" allowOverlap="1" wp14:anchorId="26600DC3" wp14:editId="0B36EBC8">
+          <wp:anchor distT="0" distB="0" distL="114300" distR="114300" simplePos="0" relativeHeight="251671552" behindDoc="1" locked="0" layoutInCell="1" allowOverlap="1" wp14:anchorId="26600DC3" wp14:editId="0B36EBC8">
             <wp:simplePos x="0" y="0"/>
             <wp:positionH relativeFrom="column">
               <wp:posOffset>3217545</wp:posOffset>
@@ -24566,7 +24566,7 @@
           <w:noProof/>
         </w:rPr>
         <w:drawing>
-          <wp:anchor distT="0" distB="0" distL="114300" distR="114300" simplePos="0" relativeHeight="251670528" behindDoc="1" locked="0" layoutInCell="1" allowOverlap="1" wp14:anchorId="4B5223F9" wp14:editId="38A88998">
+          <wp:anchor distT="0" distB="0" distL="114300" distR="114300" simplePos="0" relativeHeight="251669504" behindDoc="1" locked="0" layoutInCell="1" allowOverlap="1" wp14:anchorId="4B5223F9" wp14:editId="38A88998">
             <wp:simplePos x="0" y="0"/>
             <wp:positionH relativeFrom="column">
               <wp:posOffset>167112</wp:posOffset>
@@ -24628,7 +24628,7 @@
           <w:noProof/>
         </w:rPr>
         <w:drawing>
-          <wp:anchor distT="0" distB="0" distL="114300" distR="114300" simplePos="0" relativeHeight="251681792" behindDoc="1" locked="0" layoutInCell="1" allowOverlap="1" wp14:anchorId="70BD6794" wp14:editId="339FFF68">
+          <wp:anchor distT="0" distB="0" distL="114300" distR="114300" simplePos="0" relativeHeight="251680768" behindDoc="1" locked="0" layoutInCell="1" allowOverlap="1" wp14:anchorId="70BD6794" wp14:editId="339FFF68">
             <wp:simplePos x="0" y="0"/>
             <wp:positionH relativeFrom="column">
               <wp:posOffset>4442328</wp:posOffset>
@@ -25052,7 +25052,7 @@
           <w:noProof/>
         </w:rPr>
         <w:drawing>
-          <wp:anchor distT="0" distB="0" distL="114300" distR="114300" simplePos="0" relativeHeight="251658240" behindDoc="1" locked="0" layoutInCell="1" allowOverlap="1" wp14:anchorId="3231F05A" wp14:editId="332C7F8B">
+          <wp:anchor distT="0" distB="0" distL="114300" distR="114300" simplePos="0" relativeHeight="251657216" behindDoc="1" locked="0" layoutInCell="1" allowOverlap="1" wp14:anchorId="3231F05A" wp14:editId="332C7F8B">
             <wp:simplePos x="0" y="0"/>
             <wp:positionH relativeFrom="column">
               <wp:posOffset>2895385</wp:posOffset>
@@ -25147,7 +25147,7 @@
           <w:noProof/>
         </w:rPr>
         <w:drawing>
-          <wp:anchor distT="0" distB="0" distL="114300" distR="114300" simplePos="0" relativeHeight="251660288" behindDoc="1" locked="0" layoutInCell="1" allowOverlap="1" wp14:anchorId="1FD4E403" wp14:editId="144EA040">
+          <wp:anchor distT="0" distB="0" distL="114300" distR="114300" simplePos="0" relativeHeight="251659264" behindDoc="1" locked="0" layoutInCell="1" allowOverlap="1" wp14:anchorId="1FD4E403" wp14:editId="144EA040">
             <wp:simplePos x="0" y="0"/>
             <wp:positionH relativeFrom="column">
               <wp:posOffset>534203</wp:posOffset>
@@ -25632,7 +25632,7 @@
           <w:noProof/>
         </w:rPr>
         <w:drawing>
-          <wp:anchor distT="0" distB="0" distL="114300" distR="114300" simplePos="0" relativeHeight="251674624" behindDoc="1" locked="0" layoutInCell="1" allowOverlap="1" wp14:anchorId="53D06A16" wp14:editId="1469F519">
+          <wp:anchor distT="0" distB="0" distL="114300" distR="114300" simplePos="0" relativeHeight="251673600" behindDoc="1" locked="0" layoutInCell="1" allowOverlap="1" wp14:anchorId="53D06A16" wp14:editId="1469F519">
             <wp:simplePos x="0" y="0"/>
             <wp:positionH relativeFrom="column">
               <wp:posOffset>2590800</wp:posOffset>
@@ -29341,7 +29341,7 @@
           <w:noProof/>
         </w:rPr>
         <w:drawing>
-          <wp:anchor distT="0" distB="0" distL="114300" distR="114300" simplePos="0" relativeHeight="251683840" behindDoc="0" locked="0" layoutInCell="1" allowOverlap="1" wp14:anchorId="3D4DBE15" wp14:editId="247553A9">
+          <wp:anchor distT="0" distB="0" distL="114300" distR="114300" simplePos="0" relativeHeight="251682816" behindDoc="0" locked="0" layoutInCell="1" allowOverlap="1" wp14:anchorId="3D4DBE15" wp14:editId="247553A9">
             <wp:simplePos x="0" y="0"/>
             <wp:positionH relativeFrom="column">
               <wp:posOffset>2087592</wp:posOffset>
@@ -29413,7 +29413,7 @@
           <w:noProof/>
         </w:rPr>
         <w:drawing>
-          <wp:anchor distT="0" distB="0" distL="114300" distR="114300" simplePos="0" relativeHeight="251685888" behindDoc="0" locked="0" layoutInCell="1" allowOverlap="1" wp14:anchorId="635E17CB" wp14:editId="7E0969F1">
+          <wp:anchor distT="0" distB="0" distL="114300" distR="114300" simplePos="0" relativeHeight="251684864" behindDoc="0" locked="0" layoutInCell="1" allowOverlap="1" wp14:anchorId="635E17CB" wp14:editId="7E0969F1">
             <wp:simplePos x="0" y="0"/>
             <wp:positionH relativeFrom="column">
               <wp:posOffset>706755</wp:posOffset>
@@ -29542,7 +29542,7 @@
           <w:noProof/>
         </w:rPr>
         <w:drawing>
-          <wp:anchor distT="0" distB="0" distL="114300" distR="114300" simplePos="0" relativeHeight="251687936" behindDoc="1" locked="0" layoutInCell="1" allowOverlap="1" wp14:anchorId="17D30540" wp14:editId="00AAE392">
+          <wp:anchor distT="0" distB="0" distL="114300" distR="114300" simplePos="0" relativeHeight="251686912" behindDoc="1" locked="0" layoutInCell="1" allowOverlap="1" wp14:anchorId="17D30540" wp14:editId="00AAE392">
             <wp:simplePos x="0" y="0"/>
             <wp:positionH relativeFrom="column">
               <wp:posOffset>2596515</wp:posOffset>
@@ -29790,86 +29790,10 @@
           <w:ilvl w:val="0"/>
           <w:numId w:val="0"/>
         </w:numPr>
-        <w:ind w:left="360"/>
-        <w:rPr>
-          <w:noProof/>
-        </w:rPr>
-      </w:pPr>
-    </w:p>
-    <w:p>
-      <w:pPr>
-        <w:pStyle w:val="ListBullet"/>
-        <w:numPr>
-          <w:ilvl w:val="0"/>
-          <w:numId w:val="0"/>
-        </w:numPr>
-        <w:ind w:left="360"/>
-        <w:rPr>
-          <w:noProof/>
-        </w:rPr>
-      </w:pPr>
-      <w:r>
-        <w:rPr>
-          <w:noProof/>
-        </w:rPr>
-        <w:t>Playing workouts:</w:t>
-      </w:r>
-    </w:p>
-    <w:p>
-      <w:pPr>
-        <w:pStyle w:val="ListBullet"/>
-        <w:rPr>
-          <w:noProof/>
-        </w:rPr>
-      </w:pPr>
-      <w:r>
-        <w:rPr>
-          <w:noProof/>
-        </w:rPr>
-        <w:t>basic progression made</w:t>
-      </w:r>
-    </w:p>
-    <w:p>
-      <w:pPr>
-        <w:pStyle w:val="ListBullet"/>
-        <w:rPr>
-          <w:noProof/>
-        </w:rPr>
-      </w:pPr>
-      <w:r>
-        <w:rPr>
-          <w:noProof/>
-        </w:rPr>
-        <w:t>working on each different type</w:t>
-      </w:r>
-    </w:p>
-    <w:p>
-      <w:pPr>
-        <w:pStyle w:val="ListBullet"/>
-        <w:rPr>
-          <w:noProof/>
-        </w:rPr>
-      </w:pPr>
-      <w:r>
-        <w:rPr>
-          <w:noProof/>
-        </w:rPr>
-        <w:t>need designs for reps, timer, stopwatch</w:t>
-      </w:r>
-    </w:p>
-    <w:p>
-      <w:pPr>
-        <w:pStyle w:val="ListBullet"/>
-        <w:rPr>
-          <w:noProof/>
-        </w:rPr>
-      </w:pPr>
-      <w:r>
-        <w:rPr>
-          <w:noProof/>
-        </w:rPr>
-        <w:t>updating current progress for each different page</w:t>
-      </w:r>
+        <w:rPr>
+          <w:noProof/>
+        </w:rPr>
+      </w:pPr>
     </w:p>
     <w:p>
       <w:pPr>
@@ -29883,6 +29807,154 @@
           <w:noProof/>
         </w:rPr>
       </w:pPr>
+      <w:r>
+        <w:rPr>
+          <w:noProof/>
+        </w:rPr>
+        <w:t>Saving workouts:</w:t>
+      </w:r>
+    </w:p>
+    <w:p>
+      <w:pPr>
+        <w:pStyle w:val="ListBullet"/>
+        <w:rPr>
+          <w:noProof/>
+        </w:rPr>
+      </w:pPr>
+      <w:r>
+        <w:rPr>
+          <w:noProof/>
+        </w:rPr>
+        <w:t>plan:</w:t>
+      </w:r>
+    </w:p>
+    <w:p>
+      <w:pPr>
+        <w:pStyle w:val="ListBullet"/>
+        <w:tabs>
+          <w:tab w:val="clear" w:pos="360"/>
+          <w:tab w:val="num" w:pos="720"/>
+        </w:tabs>
+        <w:ind w:left="720"/>
+        <w:rPr>
+          <w:noProof/>
+        </w:rPr>
+      </w:pPr>
+      <w:r>
+        <w:rPr>
+          <w:noProof/>
+        </w:rPr>
+        <w:t>function within database page to take the workout and save the progress.</w:t>
+      </w:r>
+    </w:p>
+    <w:p>
+      <w:pPr>
+        <w:pStyle w:val="ListBullet"/>
+        <w:tabs>
+          <w:tab w:val="clear" w:pos="360"/>
+          <w:tab w:val="num" w:pos="720"/>
+        </w:tabs>
+        <w:ind w:left="720"/>
+        <w:rPr>
+          <w:noProof/>
+        </w:rPr>
+      </w:pPr>
+      <w:r>
+        <w:rPr>
+          <w:noProof/>
+        </w:rPr>
+        <w:t>Only needs to update the current pageProgress</w:t>
+      </w:r>
+    </w:p>
+    <w:p>
+      <w:pPr>
+        <w:pStyle w:val="ListBullet"/>
+        <w:tabs>
+          <w:tab w:val="clear" w:pos="360"/>
+          <w:tab w:val="num" w:pos="720"/>
+        </w:tabs>
+        <w:ind w:left="720"/>
+        <w:rPr>
+          <w:noProof/>
+        </w:rPr>
+      </w:pPr>
+      <w:r>
+        <w:rPr>
+          <w:noProof/>
+        </w:rPr>
+        <w:t>Show the progress on the select page</w:t>
+      </w:r>
+    </w:p>
+    <w:p>
+      <w:pPr>
+        <w:pStyle w:val="ListBullet"/>
+        <w:rPr>
+          <w:noProof/>
+        </w:rPr>
+      </w:pPr>
+      <w:r>
+        <w:rPr>
+          <w:noProof/>
+        </w:rPr>
+        <w:t>Errors:</w:t>
+      </w:r>
+    </w:p>
+    <w:p>
+      <w:pPr>
+        <w:pStyle w:val="ListBullet"/>
+        <w:tabs>
+          <w:tab w:val="clear" w:pos="360"/>
+          <w:tab w:val="num" w:pos="720"/>
+        </w:tabs>
+        <w:ind w:left="720"/>
+        <w:rPr>
+          <w:noProof/>
+        </w:rPr>
+      </w:pPr>
+      <w:r>
+        <w:rPr>
+          <w:noProof/>
+        </w:rPr>
+        <w:t>When exiting the workout it saved the progress, but when reopened it didn’t open to the same page</w:t>
+      </w:r>
+    </w:p>
+    <w:p>
+      <w:pPr>
+        <w:pStyle w:val="ListBullet"/>
+        <w:tabs>
+          <w:tab w:val="clear" w:pos="360"/>
+          <w:tab w:val="num" w:pos="1080"/>
+        </w:tabs>
+        <w:ind w:left="1080"/>
+        <w:rPr>
+          <w:noProof/>
+        </w:rPr>
+      </w:pPr>
+      <w:r>
+        <w:rPr>
+          <w:noProof/>
+        </w:rPr>
+        <w:t xml:space="preserve">This is because the workout open which was retrieved didn’t have the attribute, and it was set to 0 as default. </w:t>
+      </w:r>
+    </w:p>
+    <w:p>
+      <w:pPr>
+        <w:pStyle w:val="ListBullet"/>
+        <w:tabs>
+          <w:tab w:val="clear" w:pos="360"/>
+          <w:tab w:val="num" w:pos="720"/>
+        </w:tabs>
+        <w:ind w:left="720"/>
+        <w:rPr>
+          <w:noProof/>
+        </w:rPr>
+      </w:pPr>
+      <w:r>
+        <w:rPr>
+          <w:noProof/>
+        </w:rPr>
+        <w:t>The last paeg needs a finish button to show a completed last activity which will update the progress</w:t>
+      </w:r>
     </w:p>
     <w:p>
       <w:pPr>
@@ -29896,154 +29968,6 @@
           <w:noProof/>
         </w:rPr>
       </w:pPr>
-      <w:r>
-        <w:rPr>
-          <w:noProof/>
-        </w:rPr>
-        <w:t>Saving workouts:</w:t>
-      </w:r>
-    </w:p>
-    <w:p>
-      <w:pPr>
-        <w:pStyle w:val="ListBullet"/>
-        <w:rPr>
-          <w:noProof/>
-        </w:rPr>
-      </w:pPr>
-      <w:r>
-        <w:rPr>
-          <w:noProof/>
-        </w:rPr>
-        <w:t>plan:</w:t>
-      </w:r>
-    </w:p>
-    <w:p>
-      <w:pPr>
-        <w:pStyle w:val="ListBullet"/>
-        <w:tabs>
-          <w:tab w:val="clear" w:pos="360"/>
-          <w:tab w:val="num" w:pos="720"/>
-        </w:tabs>
-        <w:ind w:left="720"/>
-        <w:rPr>
-          <w:noProof/>
-        </w:rPr>
-      </w:pPr>
-      <w:r>
-        <w:rPr>
-          <w:noProof/>
-        </w:rPr>
-        <w:t>function within database page to take the workout and save the progress.</w:t>
-      </w:r>
-    </w:p>
-    <w:p>
-      <w:pPr>
-        <w:pStyle w:val="ListBullet"/>
-        <w:tabs>
-          <w:tab w:val="clear" w:pos="360"/>
-          <w:tab w:val="num" w:pos="720"/>
-        </w:tabs>
-        <w:ind w:left="720"/>
-        <w:rPr>
-          <w:noProof/>
-        </w:rPr>
-      </w:pPr>
-      <w:r>
-        <w:rPr>
-          <w:noProof/>
-        </w:rPr>
-        <w:t>Only needs to update the current pageProgress</w:t>
-      </w:r>
-    </w:p>
-    <w:p>
-      <w:pPr>
-        <w:pStyle w:val="ListBullet"/>
-        <w:tabs>
-          <w:tab w:val="clear" w:pos="360"/>
-          <w:tab w:val="num" w:pos="720"/>
-        </w:tabs>
-        <w:ind w:left="720"/>
-        <w:rPr>
-          <w:noProof/>
-        </w:rPr>
-      </w:pPr>
-      <w:r>
-        <w:rPr>
-          <w:noProof/>
-        </w:rPr>
-        <w:t>Show the progress on the select page</w:t>
-      </w:r>
-    </w:p>
-    <w:p>
-      <w:pPr>
-        <w:pStyle w:val="ListBullet"/>
-        <w:rPr>
-          <w:noProof/>
-        </w:rPr>
-      </w:pPr>
-      <w:r>
-        <w:rPr>
-          <w:noProof/>
-        </w:rPr>
-        <w:t>Errors:</w:t>
-      </w:r>
-    </w:p>
-    <w:p>
-      <w:pPr>
-        <w:pStyle w:val="ListBullet"/>
-        <w:tabs>
-          <w:tab w:val="clear" w:pos="360"/>
-          <w:tab w:val="num" w:pos="720"/>
-        </w:tabs>
-        <w:ind w:left="720"/>
-        <w:rPr>
-          <w:noProof/>
-        </w:rPr>
-      </w:pPr>
-      <w:r>
-        <w:rPr>
-          <w:noProof/>
-        </w:rPr>
-        <w:t>When exiting the workout it saved the progress, but when reopened it didn’t open to the same page</w:t>
-      </w:r>
-    </w:p>
-    <w:p>
-      <w:pPr>
-        <w:pStyle w:val="ListBullet"/>
-        <w:tabs>
-          <w:tab w:val="clear" w:pos="360"/>
-          <w:tab w:val="num" w:pos="1080"/>
-        </w:tabs>
-        <w:ind w:left="1080"/>
-        <w:rPr>
-          <w:noProof/>
-        </w:rPr>
-      </w:pPr>
-      <w:r>
-        <w:rPr>
-          <w:noProof/>
-        </w:rPr>
-        <w:t xml:space="preserve">This is because the workout open which was retrieved didn’t have the attribute, and it was set to 0 as default. </w:t>
-      </w:r>
-    </w:p>
-    <w:p>
-      <w:pPr>
-        <w:pStyle w:val="ListBullet"/>
-        <w:tabs>
-          <w:tab w:val="clear" w:pos="360"/>
-          <w:tab w:val="num" w:pos="720"/>
-        </w:tabs>
-        <w:ind w:left="720"/>
-        <w:rPr>
-          <w:noProof/>
-        </w:rPr>
-      </w:pPr>
-      <w:r>
-        <w:rPr>
-          <w:noProof/>
-        </w:rPr>
-        <w:t>The last paeg needs a finish button to show a completed last activity which will update the progress</w:t>
-      </w:r>
     </w:p>
     <w:p>
       <w:pPr>
@@ -30070,6 +29994,68 @@
           <w:noProof/>
         </w:rPr>
       </w:pPr>
+      <w:r>
+        <w:rPr>
+          <w:noProof/>
+        </w:rPr>
+        <w:t>Activities:</w:t>
+      </w:r>
+    </w:p>
+    <w:p>
+      <w:pPr>
+        <w:pStyle w:val="ListBullet"/>
+        <w:rPr>
+          <w:noProof/>
+        </w:rPr>
+      </w:pPr>
+      <w:r>
+        <w:rPr>
+          <w:noProof/>
+        </w:rPr>
+        <w:t>When two or more activities of the same name were created, only the last was saved.</w:t>
+      </w:r>
+    </w:p>
+    <w:p>
+      <w:pPr>
+        <w:pStyle w:val="ListBullet"/>
+        <w:rPr>
+          <w:noProof/>
+        </w:rPr>
+      </w:pPr>
+      <w:r>
+        <w:rPr>
+          <w:noProof/>
+        </w:rPr>
+        <w:t>Fixed by giving each activity a uniquely generated id</w:t>
+      </w:r>
+    </w:p>
+    <w:p>
+      <w:pPr>
+        <w:pStyle w:val="ListBullet"/>
+        <w:rPr>
+          <w:noProof/>
+        </w:rPr>
+      </w:pPr>
+      <w:r>
+        <w:rPr>
+          <w:noProof/>
+        </w:rPr>
+        <w:t>This broke deleting activities when editing workouts, because it would try and create new activities which did not have a path</w:t>
+      </w:r>
+    </w:p>
+    <w:p>
+      <w:pPr>
+        <w:pStyle w:val="ListBullet"/>
+        <w:rPr>
+          <w:noProof/>
+        </w:rPr>
+      </w:pPr>
+      <w:r>
+        <w:rPr>
+          <w:noProof/>
+        </w:rPr>
+        <w:t>Fixed by moving delete for-loop to above the update activities statement (it was creating them and then deleting old ones)</w:t>
+      </w:r>
     </w:p>
     <w:p>
       <w:pPr>
@@ -30078,74 +30064,10 @@
           <w:ilvl w:val="0"/>
           <w:numId w:val="0"/>
         </w:numPr>
-        <w:ind w:left="360" w:hanging="360"/>
-        <w:rPr>
-          <w:noProof/>
-        </w:rPr>
-      </w:pPr>
-      <w:r>
-        <w:rPr>
-          <w:noProof/>
-        </w:rPr>
-        <w:t>Activities:</w:t>
-      </w:r>
-    </w:p>
-    <w:p>
-      <w:pPr>
-        <w:pStyle w:val="ListBullet"/>
-        <w:rPr>
-          <w:noProof/>
-        </w:rPr>
-      </w:pPr>
-      <w:r>
-        <w:rPr>
-          <w:noProof/>
-        </w:rPr>
-        <w:t>When two or more activities of the same name were created, only the last was saved.</w:t>
-      </w:r>
-    </w:p>
-    <w:p>
-      <w:pPr>
-        <w:pStyle w:val="ListBullet"/>
-        <w:rPr>
-          <w:noProof/>
-        </w:rPr>
-      </w:pPr>
-      <w:r>
-        <w:rPr>
-          <w:noProof/>
-        </w:rPr>
-        <w:t>Fixed by giving each activity a uniquely generated id</w:t>
-      </w:r>
-    </w:p>
-    <w:p>
-      <w:pPr>
-        <w:pStyle w:val="ListBullet"/>
-        <w:rPr>
-          <w:noProof/>
-        </w:rPr>
-      </w:pPr>
-      <w:r>
-        <w:rPr>
-          <w:noProof/>
-        </w:rPr>
-        <w:t>This broke deleting activities when editing workouts, because it would try and create new activities which did not have a path</w:t>
-      </w:r>
-    </w:p>
-    <w:p>
-      <w:pPr>
-        <w:pStyle w:val="ListBullet"/>
-        <w:rPr>
-          <w:noProof/>
-        </w:rPr>
-      </w:pPr>
-      <w:r>
-        <w:rPr>
-          <w:noProof/>
-        </w:rPr>
-        <w:lastRenderedPageBreak/>
-        <w:t>Fixed by moving delete for-loop to above the update activities statement (it was creating them and then deleting old ones)</w:t>
-      </w:r>
+        <w:rPr>
+          <w:noProof/>
+        </w:rPr>
+      </w:pPr>
     </w:p>
     <w:p>
       <w:pPr>
@@ -30158,23 +30080,25 @@
           <w:noProof/>
         </w:rPr>
       </w:pPr>
+      <w:r>
+        <w:rPr>
+          <w:noProof/>
+        </w:rPr>
+        <w:t>Workout player:</w:t>
+      </w:r>
     </w:p>
     <w:p>
       <w:pPr>
         <w:pStyle w:val="ListBullet"/>
-        <w:numPr>
-          <w:ilvl w:val="0"/>
-          <w:numId w:val="0"/>
-        </w:numPr>
-        <w:rPr>
-          <w:noProof/>
-        </w:rPr>
-      </w:pPr>
-      <w:r>
-        <w:rPr>
-          <w:noProof/>
-        </w:rPr>
-        <w:t>Workout player:</w:t>
+        <w:rPr>
+          <w:noProof/>
+        </w:rPr>
+      </w:pPr>
+      <w:r>
+        <w:rPr>
+          <w:noProof/>
+        </w:rPr>
+        <w:t>Timer added, but each timer buttons managed every timer</w:t>
       </w:r>
     </w:p>
     <w:p>
@@ -30188,7 +30112,7 @@
         <w:rPr>
           <w:noProof/>
         </w:rPr>
-        <w:t>Timer added, but each timer buttons managed every timer</w:t>
+        <w:t>Needed to implement keys</w:t>
       </w:r>
     </w:p>
     <w:p>
@@ -30202,20 +30126,7 @@
         <w:rPr>
           <w:noProof/>
         </w:rPr>
-        <w:t>Needed to implement keys</w:t>
-      </w:r>
-    </w:p>
-    <w:p>
-      <w:pPr>
-        <w:pStyle w:val="ListBullet"/>
-        <w:rPr>
-          <w:noProof/>
-        </w:rPr>
-      </w:pPr>
-      <w:r>
-        <w:rPr>
-          <w:noProof/>
-        </w:rPr>
+        <w:lastRenderedPageBreak/>
         <w:t>Tried to use a package for the timer, but ended on creating a new timer class, and using a global key to separate each activitiy</w:t>
       </w:r>
     </w:p>

</xml_diff>

<commit_message>
Fixed #18. Items greyed out in nav bar when page open
</commit_message>
<xml_diff>
--- a/Write-up/Creating a workout app.docx
+++ b/Write-up/Creating a workout app.docx
@@ -1923,7 +1923,21 @@
         <w:rPr>
           <w:rFonts w:cs="Arial"/>
         </w:rPr>
-        <w:t xml:space="preserve"> we create a societally wide issue. The belief that one cannot live their own lives, without being backed by the hive-mind that is the online presence of society.</w:t>
+        <w:t xml:space="preserve"> we create a societally wide issue. The belief that one cannot live their own </w:t>
+      </w:r>
+      <w:proofErr w:type="gramStart"/>
+      <w:r>
+        <w:rPr>
+          <w:rFonts w:cs="Arial"/>
+        </w:rPr>
+        <w:t>lives,</w:t>
+      </w:r>
+      <w:proofErr w:type="gramEnd"/>
+      <w:r>
+        <w:rPr>
+          <w:rFonts w:cs="Arial"/>
+        </w:rPr>
+        <w:t xml:space="preserve"> without being backed by the hive-mind that is the online presence of society.</w:t>
       </w:r>
     </w:p>
     <w:p>
@@ -1937,7 +1951,21 @@
         <w:rPr>
           <w:rFonts w:cs="Arial"/>
         </w:rPr>
-        <w:t>As much as each individual tries to pursue the perfect body, they are pushed by ‘influence</w:t>
+        <w:t xml:space="preserve">As much as </w:t>
+      </w:r>
+      <w:proofErr w:type="gramStart"/>
+      <w:r>
+        <w:rPr>
+          <w:rFonts w:cs="Arial"/>
+        </w:rPr>
+        <w:t>each individual</w:t>
+      </w:r>
+      <w:proofErr w:type="gramEnd"/>
+      <w:r>
+        <w:rPr>
+          <w:rFonts w:cs="Arial"/>
+        </w:rPr>
+        <w:t xml:space="preserve"> tries to pursue the perfect body, they are pushed by ‘influence</w:t>
       </w:r>
       <w:r>
         <w:rPr>
@@ -1975,7 +2003,21 @@
         <w:rPr>
           <w:rFonts w:cs="Arial"/>
         </w:rPr>
-        <w:t>, even if a person were to create their own workout, they would have to write it down, or follow other crude methods of saving it. This workout app solves this issue, and allows the user to save their workouts and take them anywhere, reducing the hassle. Research has shown that it takes 66 days to solidify a habit, and the hardest part is making it to this point – the ease of use of my app allows no hinderance to this process.</w:t>
+        <w:t xml:space="preserve">, even if a person were to create their own workout, they would have to write it down, or follow other crude methods of saving it. This workout app solves this </w:t>
+      </w:r>
+      <w:proofErr w:type="gramStart"/>
+      <w:r>
+        <w:rPr>
+          <w:rFonts w:cs="Arial"/>
+        </w:rPr>
+        <w:t>issue, and</w:t>
+      </w:r>
+      <w:proofErr w:type="gramEnd"/>
+      <w:r>
+        <w:rPr>
+          <w:rFonts w:cs="Arial"/>
+        </w:rPr>
+        <w:t xml:space="preserve"> allows the user to save their workouts and take them anywhere, reducing the hassle. Research has shown that it takes 66 days to solidify a habit, and the hardest part is making it to this point – the ease of use of my app allows no hinderance to this process.</w:t>
       </w:r>
     </w:p>
     <w:p>
@@ -1989,7 +2031,21 @@
         <w:rPr>
           <w:rFonts w:cs="Arial"/>
         </w:rPr>
-        <w:t>Later in this project I will discuss in detail the market for this application, which will allow me to tailor it to the needs of those who will actually be using it. This will include research into the current availability of exercise apps, but it is important to note that my app is set apart from the current market, due to its availability of freedom from the burden of commerciality, and its workouts that can do more harm than good.</w:t>
+        <w:t xml:space="preserve">Later in this project I will discuss in detail the market for this application, which will allow me to tailor it to the needs of those who will </w:t>
+      </w:r>
+      <w:proofErr w:type="gramStart"/>
+      <w:r>
+        <w:rPr>
+          <w:rFonts w:cs="Arial"/>
+        </w:rPr>
+        <w:t>actually be</w:t>
+      </w:r>
+      <w:proofErr w:type="gramEnd"/>
+      <w:r>
+        <w:rPr>
+          <w:rFonts w:cs="Arial"/>
+        </w:rPr>
+        <w:t xml:space="preserve"> using it. This will include research into the current availability of exercise apps, but it is important to note that my app is set apart from the current market, due to its availability of freedom from the burden of commerciality, and its workouts that can do more harm than good.</w:t>
       </w:r>
     </w:p>
     <w:p>
@@ -2075,7 +2131,21 @@
         <w:rPr>
           <w:rFonts w:cs="Arial"/>
         </w:rPr>
-        <w:t xml:space="preserve">As was mentioned previously in my introduction, there are few harder things within everyday life than setting a habit, and it can be stressful to keep track of every new self-improvement mission. This can lead to difficulty keeping a habit, and the overwhelming feeling of self-disappointment. My app has the intention of relieving each user of this stress, and creating a beautifully simple expressway to completing goals and achieving satisfaction. </w:t>
+        <w:t xml:space="preserve">As was mentioned previously in my introduction, there are few harder things within everyday life than setting a habit, and it can be stressful to keep track of every new self-improvement mission. This can lead to difficulty keeping a habit, and the overwhelming feeling of self-disappointment. My app has the intention of relieving each user of this </w:t>
+      </w:r>
+      <w:proofErr w:type="gramStart"/>
+      <w:r>
+        <w:rPr>
+          <w:rFonts w:cs="Arial"/>
+        </w:rPr>
+        <w:t>stress, and</w:t>
+      </w:r>
+      <w:proofErr w:type="gramEnd"/>
+      <w:r>
+        <w:rPr>
+          <w:rFonts w:cs="Arial"/>
+        </w:rPr>
+        <w:t xml:space="preserve"> creating a beautifully simple expressway to completing goals and achieving satisfaction. </w:t>
       </w:r>
     </w:p>
     <w:p>
@@ -2115,7 +2185,35 @@
         <w:rPr>
           <w:rFonts w:cs="Arial"/>
         </w:rPr>
-        <w:t>According to statistics (taken from Statistica, 2022), the main reason (at 40%) for leaving/quitting the gym was that the gym was just too expensive to justify consistently. Soon after that, at ~30%, the reason was lack of motivation to continue. Given that my solution has the ability to overcome these issues (due to the free installation and reassurance and automation), my application will widely wipe-out the unstable relationship between the user and their workouts.</w:t>
+        <w:t xml:space="preserve">According to statistics (taken from </w:t>
+      </w:r>
+      <w:proofErr w:type="spellStart"/>
+      <w:r>
+        <w:rPr>
+          <w:rFonts w:cs="Arial"/>
+        </w:rPr>
+        <w:t>Statistica</w:t>
+      </w:r>
+      <w:proofErr w:type="spellEnd"/>
+      <w:r>
+        <w:rPr>
+          <w:rFonts w:cs="Arial"/>
+        </w:rPr>
+        <w:t xml:space="preserve">, 2022), the main reason (at 40%) for leaving/quitting the gym was that the gym was just too expensive to justify consistently. Soon after that, at ~30%, the reason was lack of motivation to continue. Given that my solution </w:t>
+      </w:r>
+      <w:proofErr w:type="gramStart"/>
+      <w:r>
+        <w:rPr>
+          <w:rFonts w:cs="Arial"/>
+        </w:rPr>
+        <w:t>has the ability to</w:t>
+      </w:r>
+      <w:proofErr w:type="gramEnd"/>
+      <w:r>
+        <w:rPr>
+          <w:rFonts w:cs="Arial"/>
+        </w:rPr>
+        <w:t xml:space="preserve"> overcome these issues (due to the free installation and reassurance and automation), my application will widely wipe-out the unstable relationship between the user and their workouts.</w:t>
       </w:r>
     </w:p>
     <w:p>
@@ -2170,14 +2268,28 @@
         <w:rPr>
           <w:rFonts w:cs="Arial"/>
         </w:rPr>
-        <w:t xml:space="preserve"> of my application is the ability to create each workout individually, and for them to be saved for access. This is the main focus of my application, </w:t>
+        <w:t xml:space="preserve"> of my application is the ability to create each workout individually, and for them to be saved for access. This is the main focus of my </w:t>
+      </w:r>
+      <w:proofErr w:type="gramStart"/>
+      <w:r>
+        <w:rPr>
+          <w:rFonts w:cs="Arial"/>
+        </w:rPr>
+        <w:t xml:space="preserve">application, </w:t>
       </w:r>
       <w:r>
         <w:rPr>
           <w:rFonts w:cs="Arial"/>
         </w:rPr>
         <w:lastRenderedPageBreak/>
-        <w:t>and would have a devoted section within. This would be much more beneficial to the user than simply writing the workouts down, as it gives the ability to store all of them in the same place, leading to an easier experience.</w:t>
+        <w:t>and</w:t>
+      </w:r>
+      <w:proofErr w:type="gramEnd"/>
+      <w:r>
+        <w:rPr>
+          <w:rFonts w:cs="Arial"/>
+        </w:rPr>
+        <w:t xml:space="preserve"> would have a devoted section within. This would be much more beneficial to the user than simply writing the workouts down, as it gives the ability to store all of them in the same place, leading to an easier experience.</w:t>
       </w:r>
     </w:p>
     <w:p>
@@ -2217,7 +2329,21 @@
         <w:rPr>
           <w:rFonts w:cs="Arial"/>
         </w:rPr>
-        <w:t>The selector would allow the user to select any of their workouts and start them. This solution gives freedom within the app, and could negate the issue of locating and using each workout.</w:t>
+        <w:t xml:space="preserve">The selector would allow the user to select any of their workouts and start them. This solution gives freedom within the </w:t>
+      </w:r>
+      <w:proofErr w:type="gramStart"/>
+      <w:r>
+        <w:rPr>
+          <w:rFonts w:cs="Arial"/>
+        </w:rPr>
+        <w:t>app, and</w:t>
+      </w:r>
+      <w:proofErr w:type="gramEnd"/>
+      <w:r>
+        <w:rPr>
+          <w:rFonts w:cs="Arial"/>
+        </w:rPr>
+        <w:t xml:space="preserve"> could negate the issue of locating and using each workout.</w:t>
       </w:r>
       <w:r>
         <w:rPr>
@@ -2563,7 +2689,63 @@
         <w:rPr>
           <w:rFonts w:cs="Arial"/>
         </w:rPr>
-        <w:t>work out have busy lives, so finding time for a workout can be incredibly difficult. When designing my app it is important to regard the fact that I must slim-line the process of creating a workout, and accessing each workout. The function within my app to automatically play each workout on their specific due dates. This reduces hinderance and increases the ease-of-access.</w:t>
+        <w:t xml:space="preserve">work out have busy lives, so finding time for a workout can be incredibly difficult. When designing my </w:t>
+      </w:r>
+      <w:proofErr w:type="gramStart"/>
+      <w:r>
+        <w:rPr>
+          <w:rFonts w:cs="Arial"/>
+        </w:rPr>
+        <w:t>app</w:t>
+      </w:r>
+      <w:proofErr w:type="gramEnd"/>
+      <w:r>
+        <w:rPr>
+          <w:rFonts w:cs="Arial"/>
+        </w:rPr>
+        <w:t xml:space="preserve"> it is important to </w:t>
+      </w:r>
+      <w:proofErr w:type="gramStart"/>
+      <w:r>
+        <w:rPr>
+          <w:rFonts w:cs="Arial"/>
+        </w:rPr>
+        <w:t>regard</w:t>
+      </w:r>
+      <w:proofErr w:type="gramEnd"/>
+      <w:r>
+        <w:rPr>
+          <w:rFonts w:cs="Arial"/>
+        </w:rPr>
+        <w:t xml:space="preserve"> the fact that I must slim-line the process of creating a workout, and accessing each workout. The function within my app to automatically </w:t>
+      </w:r>
+      <w:proofErr w:type="gramStart"/>
+      <w:r>
+        <w:rPr>
+          <w:rFonts w:cs="Arial"/>
+        </w:rPr>
+        <w:t>play</w:t>
+      </w:r>
+      <w:proofErr w:type="gramEnd"/>
+      <w:r>
+        <w:rPr>
+          <w:rFonts w:cs="Arial"/>
+        </w:rPr>
+        <w:t xml:space="preserve"> each workout on their specific due dates. This reduces hinderance and increases </w:t>
+      </w:r>
+      <w:proofErr w:type="gramStart"/>
+      <w:r>
+        <w:rPr>
+          <w:rFonts w:cs="Arial"/>
+        </w:rPr>
+        <w:t>the ease-</w:t>
+      </w:r>
+      <w:proofErr w:type="gramEnd"/>
+      <w:r>
+        <w:rPr>
+          <w:rFonts w:cs="Arial"/>
+        </w:rPr>
+        <w:t>of-access.</w:t>
       </w:r>
     </w:p>
     <w:p>
@@ -2587,7 +2769,21 @@
         <w:rPr>
           <w:rFonts w:cs="Arial"/>
         </w:rPr>
-        <w:t xml:space="preserve">-Typically high IT literacy: Assuming that the average user has the intention of downloading a workout app, specifically to use it to its full extent, and also has the ability to use gym equipment, I can gather that the user would have quite a </w:t>
+        <w:t>-</w:t>
+      </w:r>
+      <w:proofErr w:type="gramStart"/>
+      <w:r>
+        <w:rPr>
+          <w:rFonts w:cs="Arial"/>
+        </w:rPr>
+        <w:t>Typically</w:t>
+      </w:r>
+      <w:proofErr w:type="gramEnd"/>
+      <w:r>
+        <w:rPr>
+          <w:rFonts w:cs="Arial"/>
+        </w:rPr>
+        <w:t xml:space="preserve"> high IT literacy: Assuming that the average user has the intention of downloading a workout app, specifically to use it to its full extent, and also has the ability to use gym equipment, I can gather that the user would have quite a </w:t>
       </w:r>
       <w:r>
         <w:rPr>
@@ -2959,7 +3155,21 @@
         <w:rPr>
           <w:rFonts w:cs="Arial"/>
         </w:rPr>
-        <w:t>Prior to development, I have endeavored to find multiple types of research which will both support my approach to designing my application – through improvement on other’s previous work, and showing what I must aim towards to achieve success.</w:t>
+        <w:t xml:space="preserve">Prior to development, I have endeavored to find multiple types of research which will both support my approach to designing my application – through improvement on other’s previous </w:t>
+      </w:r>
+      <w:proofErr w:type="gramStart"/>
+      <w:r>
+        <w:rPr>
+          <w:rFonts w:cs="Arial"/>
+        </w:rPr>
+        <w:t>work, and</w:t>
+      </w:r>
+      <w:proofErr w:type="gramEnd"/>
+      <w:r>
+        <w:rPr>
+          <w:rFonts w:cs="Arial"/>
+        </w:rPr>
+        <w:t xml:space="preserve"> showing what I must aim towards to achieve success.</w:t>
       </w:r>
     </w:p>
     <w:p>
@@ -3111,7 +3321,21 @@
         <w:rPr>
           <w:rFonts w:cs="Arial"/>
         </w:rPr>
-        <w:t xml:space="preserve">The feature of Exercises is something that I could introduce later on if I choose to improve my application </w:t>
+        <w:t xml:space="preserve">The feature of Exercises is something that I could introduce </w:t>
+      </w:r>
+      <w:proofErr w:type="gramStart"/>
+      <w:r>
+        <w:rPr>
+          <w:rFonts w:cs="Arial"/>
+        </w:rPr>
+        <w:t>later on</w:t>
+      </w:r>
+      <w:proofErr w:type="gramEnd"/>
+      <w:r>
+        <w:rPr>
+          <w:rFonts w:cs="Arial"/>
+        </w:rPr>
+        <w:t xml:space="preserve"> if I choose to improve my application </w:t>
       </w:r>
       <w:r>
         <w:rPr>
@@ -3489,7 +3713,7 @@
           <w:noProof/>
         </w:rPr>
         <w:drawing>
-          <wp:anchor distT="0" distB="0" distL="114300" distR="114300" simplePos="0" relativeHeight="251646976" behindDoc="1" locked="0" layoutInCell="1" allowOverlap="1" wp14:anchorId="61097CDE" wp14:editId="088C9EEB">
+          <wp:anchor distT="0" distB="0" distL="114300" distR="114300" simplePos="0" relativeHeight="251646976" behindDoc="1" locked="0" layoutInCell="1" allowOverlap="1" wp14:anchorId="61097CDE" wp14:editId="352849BA">
             <wp:simplePos x="0" y="0"/>
             <wp:positionH relativeFrom="column">
               <wp:posOffset>4088130</wp:posOffset>
@@ -3588,8 +3812,16 @@
         <w:rPr>
           <w:rFonts w:cs="Arial"/>
         </w:rPr>
-        <w:t>The app is only available on the Apple Store, which reduces accessibility</w:t>
-      </w:r>
+        <w:t xml:space="preserve">The app is only available on the Apple Store, which reduces </w:t>
+      </w:r>
+      <w:proofErr w:type="gramStart"/>
+      <w:r>
+        <w:rPr>
+          <w:rFonts w:cs="Arial"/>
+        </w:rPr>
+        <w:t>accessibility</w:t>
+      </w:r>
+      <w:proofErr w:type="gramEnd"/>
     </w:p>
     <w:p>
       <w:pPr>
@@ -3689,7 +3921,7 @@
           <w:noProof/>
         </w:rPr>
         <w:drawing>
-          <wp:anchor distT="0" distB="0" distL="114300" distR="114300" simplePos="0" relativeHeight="251649024" behindDoc="1" locked="0" layoutInCell="1" allowOverlap="1" wp14:anchorId="2942DCDC" wp14:editId="020EBE9E">
+          <wp:anchor distT="0" distB="0" distL="114300" distR="114300" simplePos="0" relativeHeight="251649024" behindDoc="1" locked="0" layoutInCell="1" allowOverlap="1" wp14:anchorId="2942DCDC" wp14:editId="6790B2CD">
             <wp:simplePos x="0" y="0"/>
             <wp:positionH relativeFrom="margin">
               <wp:posOffset>4026535</wp:posOffset>
@@ -3874,7 +4106,21 @@
         <w:rPr>
           <w:rFonts w:cs="Arial"/>
         </w:rPr>
-        <w:t xml:space="preserve"> attempts to create workouts is exactly what I was looking for to model that section off my app from. It includes all of the characteristics which I would also like to include, e.g.  </w:t>
+        <w:t xml:space="preserve"> attempts to create workouts is exactly what I was looking for to model that section off my app from. It includes </w:t>
+      </w:r>
+      <w:proofErr w:type="gramStart"/>
+      <w:r>
+        <w:rPr>
+          <w:rFonts w:cs="Arial"/>
+        </w:rPr>
+        <w:t>all of</w:t>
+      </w:r>
+      <w:proofErr w:type="gramEnd"/>
+      <w:r>
+        <w:rPr>
+          <w:rFonts w:cs="Arial"/>
+        </w:rPr>
+        <w:t xml:space="preserve"> the characteristics which I would also like to include, e.g.  </w:t>
       </w:r>
       <w:r>
         <w:rPr>
@@ -3945,7 +4191,21 @@
           <w:rFonts w:cs="Arial"/>
         </w:rPr>
         <w:lastRenderedPageBreak/>
-        <w:t xml:space="preserve">When create a new workout, the method for choosing the </w:t>
+        <w:t xml:space="preserve">When </w:t>
+      </w:r>
+      <w:proofErr w:type="gramStart"/>
+      <w:r>
+        <w:rPr>
+          <w:rFonts w:cs="Arial"/>
+        </w:rPr>
+        <w:t>create</w:t>
+      </w:r>
+      <w:proofErr w:type="gramEnd"/>
+      <w:r>
+        <w:rPr>
+          <w:rFonts w:cs="Arial"/>
+        </w:rPr>
+        <w:t xml:space="preserve"> a new workout, the method for choosing the </w:t>
       </w:r>
       <w:r>
         <w:rPr>
@@ -4164,6 +4424,7 @@
           <w:rFonts w:cs="Arial"/>
         </w:rPr>
       </w:pPr>
+      <w:proofErr w:type="gramStart"/>
       <w:r>
         <w:rPr>
           <w:rFonts w:cs="Arial"/>
@@ -4180,7 +4441,21 @@
         <w:rPr>
           <w:rFonts w:cs="Arial"/>
         </w:rPr>
-        <w:t>is the criteria that the end-user/stakeholder’s system will have to meet in</w:t>
+        <w:t>is</w:t>
+      </w:r>
+      <w:proofErr w:type="gramEnd"/>
+      <w:r>
+        <w:rPr>
+          <w:rFonts w:cs="Arial"/>
+        </w:rPr>
+        <w:t xml:space="preserve"> the criteria that the end-user/stakeholder’s system will have to meet </w:t>
+      </w:r>
+      <w:proofErr w:type="gramStart"/>
+      <w:r>
+        <w:rPr>
+          <w:rFonts w:cs="Arial"/>
+        </w:rPr>
+        <w:t>in</w:t>
       </w:r>
       <w:r>
         <w:rPr>
@@ -4192,7 +4467,14 @@
         <w:rPr>
           <w:rFonts w:cs="Arial"/>
         </w:rPr>
-        <w:t xml:space="preserve">order to run my application. </w:t>
+        <w:t>order to</w:t>
+      </w:r>
+      <w:proofErr w:type="gramEnd"/>
+      <w:r>
+        <w:rPr>
+          <w:rFonts w:cs="Arial"/>
+        </w:rPr>
+        <w:t xml:space="preserve"> run my application. </w:t>
       </w:r>
       <w:r>
         <w:rPr>
@@ -4239,7 +4521,21 @@
         <w:rPr>
           <w:rFonts w:cs="Arial"/>
         </w:rPr>
-        <w:t xml:space="preserve">I would like to design my app so that it can run both with, or without internet access, however internet access cannot be </w:t>
+        <w:t xml:space="preserve">I would like to design my app so that it can run both with, </w:t>
+      </w:r>
+      <w:proofErr w:type="gramStart"/>
+      <w:r>
+        <w:rPr>
+          <w:rFonts w:cs="Arial"/>
+        </w:rPr>
+        <w:t>or</w:t>
+      </w:r>
+      <w:proofErr w:type="gramEnd"/>
+      <w:r>
+        <w:rPr>
+          <w:rFonts w:cs="Arial"/>
+        </w:rPr>
+        <w:t xml:space="preserve"> without internet access, however internet access cannot be </w:t>
       </w:r>
       <w:r>
         <w:rPr>
@@ -4457,7 +4753,21 @@
         <w:rPr>
           <w:rFonts w:cs="Arial"/>
         </w:rPr>
-        <w:t xml:space="preserve">My app would not be able to connect to other devices such as a smartwatch, in order to track progress or update the app automatically. There are other applications such as Garmin Connect, </w:t>
+        <w:t xml:space="preserve">My app would not be able to connect to other devices such as a smartwatch, </w:t>
+      </w:r>
+      <w:proofErr w:type="gramStart"/>
+      <w:r>
+        <w:rPr>
+          <w:rFonts w:cs="Arial"/>
+        </w:rPr>
+        <w:t>in order to</w:t>
+      </w:r>
+      <w:proofErr w:type="gramEnd"/>
+      <w:r>
+        <w:rPr>
+          <w:rFonts w:cs="Arial"/>
+        </w:rPr>
+        <w:t xml:space="preserve"> track progress or update the app automatically. There are other applications such as Garmin Connect, </w:t>
       </w:r>
       <w:r>
         <w:rPr>
@@ -4469,7 +4779,21 @@
         <w:rPr>
           <w:rFonts w:cs="Arial"/>
         </w:rPr>
-        <w:t xml:space="preserve"> has this feature. I think that with enough time and devotion I could adapt my app to work in this situation, but it is not one of my aims for my app currently. </w:t>
+        <w:t xml:space="preserve"> </w:t>
+      </w:r>
+      <w:proofErr w:type="gramStart"/>
+      <w:r>
+        <w:rPr>
+          <w:rFonts w:cs="Arial"/>
+        </w:rPr>
+        <w:t>has</w:t>
+      </w:r>
+      <w:proofErr w:type="gramEnd"/>
+      <w:r>
+        <w:rPr>
+          <w:rFonts w:cs="Arial"/>
+        </w:rPr>
+        <w:t xml:space="preserve"> this feature. I think that with enough time and devotion I could adapt my app to work in this situation, but it is not one of my aims for my app currently. </w:t>
       </w:r>
     </w:p>
     <w:p>
@@ -4676,7 +5000,21 @@
         <w:rPr>
           <w:rFonts w:cs="Arial"/>
         </w:rPr>
-        <w:t xml:space="preserve"> connect to other body monitors such as heart-rate or blood oxygen levels. This means that it cannot logically work out, nor show how many calories burnt. I do not intend to include this feature, as it is both out of my scope, and would need support for each of these devices, some of which </w:t>
+        <w:t xml:space="preserve"> connect to other body monitors such as </w:t>
+      </w:r>
+      <w:proofErr w:type="gramStart"/>
+      <w:r>
+        <w:rPr>
+          <w:rFonts w:cs="Arial"/>
+        </w:rPr>
+        <w:t>heart-rate</w:t>
+      </w:r>
+      <w:proofErr w:type="gramEnd"/>
+      <w:r>
+        <w:rPr>
+          <w:rFonts w:cs="Arial"/>
+        </w:rPr>
+        <w:t xml:space="preserve"> or blood oxygen levels. This means that it cannot logically work out, nor show how many calories burnt. I do not intend to include this feature, as it is both out of my scope, and would need support for each of these devices, some of which </w:t>
       </w:r>
       <w:r>
         <w:rPr>
@@ -4825,7 +5163,25 @@
           <w:sz w:val="24"/>
           <w:szCs w:val="24"/>
         </w:rPr>
-        <w:t>One of the main functions of this app is to allow the user to create their own workouts, and give freedom to the user for the intensity or type. This includes the ability to customize how t</w:t>
+        <w:t xml:space="preserve">One of the main functions of this app is to allow the user to create their own </w:t>
+      </w:r>
+      <w:proofErr w:type="gramStart"/>
+      <w:r>
+        <w:rPr>
+          <w:rFonts w:cs="Arial"/>
+          <w:sz w:val="24"/>
+          <w:szCs w:val="24"/>
+        </w:rPr>
+        <w:t>workouts, and</w:t>
+      </w:r>
+      <w:proofErr w:type="gramEnd"/>
+      <w:r>
+        <w:rPr>
+          <w:rFonts w:cs="Arial"/>
+          <w:sz w:val="24"/>
+          <w:szCs w:val="24"/>
+        </w:rPr>
+        <w:t xml:space="preserve"> give freedom to the user for the intensity or type. This includes the ability to customize how t</w:t>
       </w:r>
       <w:r>
         <w:rPr>
@@ -4907,15 +5263,69 @@
           <w:szCs w:val="24"/>
         </w:rPr>
         <w:lastRenderedPageBreak/>
-        <w:t>clutter – this sets me apart from lots of other applications trying to achieve the same thing, as they tend to show too much data which can confuse the user. Ideally, when each workout is created it should be possible to assign days of the week on which the workout should be played. This functionality will allow the user to press a single button once the app is entered, and enter straight into a workout. This reduces unnecessary hassle when working out and should avoid any ‘road-block’ to motivation. Since this relies on access of the date and time, and the use of a calendar, and since workouts can be played via a select screen, this feature is non-essential to a functioning app.</w:t>
-      </w:r>
-      <w:r>
-        <w:rPr>
-          <w:rFonts w:cs="Arial"/>
-          <w:sz w:val="24"/>
-          <w:szCs w:val="24"/>
-        </w:rPr>
-        <w:t xml:space="preserve"> I can consider this feature to be a success if this feature works well, and checks all of the boxes for what it is supposed to do. When testing my product with stakeholders, I intend to test whether it does indeed simplify the solution, and how it could be improved in development.</w:t>
+        <w:t xml:space="preserve">clutter – this sets me apart from lots of other applications trying to achieve the same thing, as they tend to show too much data which can confuse the user. Ideally, when each workout is created it should be possible to assign days of the week on which the workout should be played. This functionality will allow the user to press a single button once the app is </w:t>
+      </w:r>
+      <w:proofErr w:type="gramStart"/>
+      <w:r>
+        <w:rPr>
+          <w:rFonts w:cs="Arial"/>
+          <w:sz w:val="24"/>
+          <w:szCs w:val="24"/>
+        </w:rPr>
+        <w:t>entered, and</w:t>
+      </w:r>
+      <w:proofErr w:type="gramEnd"/>
+      <w:r>
+        <w:rPr>
+          <w:rFonts w:cs="Arial"/>
+          <w:sz w:val="24"/>
+          <w:szCs w:val="24"/>
+        </w:rPr>
+        <w:t xml:space="preserve"> enter straight into a workout. This reduces unnecessary hassle when working out and should avoid any ‘</w:t>
+      </w:r>
+      <w:proofErr w:type="gramStart"/>
+      <w:r>
+        <w:rPr>
+          <w:rFonts w:cs="Arial"/>
+          <w:sz w:val="24"/>
+          <w:szCs w:val="24"/>
+        </w:rPr>
+        <w:t>road-block</w:t>
+      </w:r>
+      <w:proofErr w:type="gramEnd"/>
+      <w:r>
+        <w:rPr>
+          <w:rFonts w:cs="Arial"/>
+          <w:sz w:val="24"/>
+          <w:szCs w:val="24"/>
+        </w:rPr>
+        <w:t>’ to motivation. Since this relies on access of the date and time, and the use of a calendar, and since workouts can be played via a select screen, this feature is non-essential to a functioning app.</w:t>
+      </w:r>
+      <w:r>
+        <w:rPr>
+          <w:rFonts w:cs="Arial"/>
+          <w:sz w:val="24"/>
+          <w:szCs w:val="24"/>
+        </w:rPr>
+        <w:t xml:space="preserve"> I can consider this feature to be a success if this feature works well, and checks </w:t>
+      </w:r>
+      <w:proofErr w:type="gramStart"/>
+      <w:r>
+        <w:rPr>
+          <w:rFonts w:cs="Arial"/>
+          <w:sz w:val="24"/>
+          <w:szCs w:val="24"/>
+        </w:rPr>
+        <w:t>all of</w:t>
+      </w:r>
+      <w:proofErr w:type="gramEnd"/>
+      <w:r>
+        <w:rPr>
+          <w:rFonts w:cs="Arial"/>
+          <w:sz w:val="24"/>
+          <w:szCs w:val="24"/>
+        </w:rPr>
+        <w:t xml:space="preserve"> the boxes for what it is supposed to do. When testing my product with stakeholders, I intend to test whether it does indeed simplify the solution, and how it could be improved in development.</w:t>
       </w:r>
     </w:p>
     <w:p>
@@ -4948,7 +5358,25 @@
           <w:sz w:val="24"/>
           <w:szCs w:val="24"/>
         </w:rPr>
-        <w:t xml:space="preserve"> I intend to have a simplistic and yet functional interface, as to not hinder the motivation of the user. If the user interface is too distracting, inefficient or – on the other hand – boring, then it could </w:t>
+        <w:t xml:space="preserve"> I intend to have a simplistic and yet functional interface, </w:t>
+      </w:r>
+      <w:proofErr w:type="gramStart"/>
+      <w:r>
+        <w:rPr>
+          <w:rFonts w:cs="Arial"/>
+          <w:sz w:val="24"/>
+          <w:szCs w:val="24"/>
+        </w:rPr>
+        <w:t>as</w:t>
+      </w:r>
+      <w:proofErr w:type="gramEnd"/>
+      <w:r>
+        <w:rPr>
+          <w:rFonts w:cs="Arial"/>
+          <w:sz w:val="24"/>
+          <w:szCs w:val="24"/>
+        </w:rPr>
+        <w:t xml:space="preserve"> to not hinder the motivation of the user. If the user interface is too distracting, inefficient or – on the other hand – boring, then it could </w:t>
       </w:r>
       <w:r>
         <w:rPr>
@@ -5036,7 +5464,25 @@
           <w:sz w:val="24"/>
           <w:szCs w:val="24"/>
         </w:rPr>
-        <w:t>continually test my application with test-users from my stake holder categories. If they find the process and UI useful and easy, then I will consider this criterion met.</w:t>
+        <w:t xml:space="preserve">continually test my application with test-users from my </w:t>
+      </w:r>
+      <w:proofErr w:type="gramStart"/>
+      <w:r>
+        <w:rPr>
+          <w:rFonts w:cs="Arial"/>
+          <w:sz w:val="24"/>
+          <w:szCs w:val="24"/>
+        </w:rPr>
+        <w:t>stake holder</w:t>
+      </w:r>
+      <w:proofErr w:type="gramEnd"/>
+      <w:r>
+        <w:rPr>
+          <w:rFonts w:cs="Arial"/>
+          <w:sz w:val="24"/>
+          <w:szCs w:val="24"/>
+        </w:rPr>
+        <w:t xml:space="preserve"> categories. If they find the process and UI useful and easy, then I will consider this criterion met.</w:t>
       </w:r>
       <w:r>
         <w:rPr>
@@ -5077,7 +5523,25 @@
           <w:sz w:val="24"/>
           <w:szCs w:val="24"/>
         </w:rPr>
-        <w:t>One of the features of my application is the choice of using profiles. This is one of the requirements of my secondary stakeholder, as it would allow personal trainers to access their clients accounts and set up workouts for them. Also, this feature would be useful to my primary stakeholder, as it means that they do not rely on local data, but can instead log in on any device anywhere, and so are not tied to one device, which could break a streak in developing a habit. I inten</w:t>
+        <w:t xml:space="preserve">One of the features of my application is the choice of using profiles. This is one of the requirements of my secondary stakeholder, as it would allow personal trainers to access their </w:t>
+      </w:r>
+      <w:proofErr w:type="spellStart"/>
+      <w:r>
+        <w:rPr>
+          <w:rFonts w:cs="Arial"/>
+          <w:sz w:val="24"/>
+          <w:szCs w:val="24"/>
+        </w:rPr>
+        <w:t>clients</w:t>
+      </w:r>
+      <w:proofErr w:type="spellEnd"/>
+      <w:r>
+        <w:rPr>
+          <w:rFonts w:cs="Arial"/>
+          <w:sz w:val="24"/>
+          <w:szCs w:val="24"/>
+        </w:rPr>
+        <w:t xml:space="preserve"> accounts and set up workouts for them. Also, this feature would be useful to my primary stakeholder, as it means that they do not rely on local data, but can instead log in on any device anywhere, and so are not tied to one device, which could break a streak in developing a habit. I inten</w:t>
       </w:r>
       <w:r>
         <w:rPr>
@@ -5109,7 +5573,25 @@
           <w:sz w:val="24"/>
           <w:szCs w:val="24"/>
         </w:rPr>
-        <w:t>use a choice for the user, as some may not want to sign in and give their data away. They should be able to use a guest account. I would consider this feature a success if I can save workouts to a profile, and can successfully log in on a different device to access them.</w:t>
+        <w:t xml:space="preserve">use a choice for the user, as some may not want to sign in and give their data away. They should be able to use a guest account. I would consider this feature a success if I can save workouts to a </w:t>
+      </w:r>
+      <w:proofErr w:type="gramStart"/>
+      <w:r>
+        <w:rPr>
+          <w:rFonts w:cs="Arial"/>
+          <w:sz w:val="24"/>
+          <w:szCs w:val="24"/>
+        </w:rPr>
+        <w:t>profile, and</w:t>
+      </w:r>
+      <w:proofErr w:type="gramEnd"/>
+      <w:r>
+        <w:rPr>
+          <w:rFonts w:cs="Arial"/>
+          <w:sz w:val="24"/>
+          <w:szCs w:val="24"/>
+        </w:rPr>
+        <w:t xml:space="preserve"> can successfully log in on a different device to access them.</w:t>
       </w:r>
     </w:p>
     <w:p>
@@ -6333,7 +6815,21 @@
               <w:rPr>
                 <w:rFonts w:cs="Arial"/>
               </w:rPr>
-              <w:t xml:space="preserve"> on if the user is signed in (has a non-null value), calls either Authentication() or Home() </w:t>
+              <w:t xml:space="preserve"> on if the user is signed in (has a non-null value), calls either </w:t>
+            </w:r>
+            <w:proofErr w:type="gramStart"/>
+            <w:r>
+              <w:rPr>
+                <w:rFonts w:cs="Arial"/>
+              </w:rPr>
+              <w:t>Authentication(</w:t>
+            </w:r>
+            <w:proofErr w:type="gramEnd"/>
+            <w:r>
+              <w:rPr>
+                <w:rFonts w:cs="Arial"/>
+              </w:rPr>
+              <w:t xml:space="preserve">) or Home() </w:t>
             </w:r>
           </w:p>
         </w:tc>
@@ -6385,12 +6881,14 @@
                 <w:rFonts w:cs="Arial"/>
               </w:rPr>
             </w:pPr>
+            <w:proofErr w:type="spellStart"/>
             <w:r>
               <w:rPr>
                 <w:rFonts w:cs="Arial"/>
               </w:rPr>
               <w:t>showSignIn</w:t>
             </w:r>
+            <w:proofErr w:type="spellEnd"/>
           </w:p>
         </w:tc>
         <w:tc>
@@ -6423,12 +6921,14 @@
                 <w:rFonts w:cs="Arial"/>
               </w:rPr>
             </w:pPr>
+            <w:proofErr w:type="spellStart"/>
             <w:r>
               <w:rPr>
                 <w:rFonts w:cs="Arial"/>
               </w:rPr>
               <w:t>SignIn</w:t>
             </w:r>
+            <w:proofErr w:type="spellEnd"/>
           </w:p>
         </w:tc>
         <w:tc>
@@ -6481,8 +6981,16 @@
               <w:rPr>
                 <w:rFonts w:cs="Arial"/>
               </w:rPr>
-              <w:t>Instance of AuthService</w:t>
+              <w:t xml:space="preserve">Instance of </w:t>
             </w:r>
+            <w:proofErr w:type="spellStart"/>
+            <w:r>
+              <w:rPr>
+                <w:rFonts w:cs="Arial"/>
+              </w:rPr>
+              <w:t>AuthService</w:t>
+            </w:r>
+            <w:proofErr w:type="spellEnd"/>
           </w:p>
         </w:tc>
       </w:tr>
@@ -6525,8 +7033,16 @@
               <w:rPr>
                 <w:rFonts w:cs="Arial"/>
               </w:rPr>
-              <w:t>_formKey</w:t>
+              <w:t>_</w:t>
             </w:r>
+            <w:proofErr w:type="spellStart"/>
+            <w:r>
+              <w:rPr>
+                <w:rFonts w:cs="Arial"/>
+              </w:rPr>
+              <w:t>formKey</w:t>
+            </w:r>
+            <w:proofErr w:type="spellEnd"/>
           </w:p>
         </w:tc>
         <w:tc>
@@ -6607,11 +7123,19 @@
                 <w:rFonts w:cs="Arial"/>
               </w:rPr>
             </w:pPr>
+            <w:proofErr w:type="spellStart"/>
             <w:r>
               <w:rPr>
                 <w:rFonts w:cs="Arial"/>
               </w:rPr>
-              <w:t>Bool value</w:t>
+              <w:t>Bool</w:t>
+            </w:r>
+            <w:proofErr w:type="spellEnd"/>
+            <w:r>
+              <w:rPr>
+                <w:rFonts w:cs="Arial"/>
+              </w:rPr>
+              <w:t xml:space="preserve"> value</w:t>
             </w:r>
           </w:p>
         </w:tc>
@@ -6655,8 +7179,16 @@
               <w:rPr>
                 <w:rFonts w:cs="Arial"/>
               </w:rPr>
-              <w:t>_passwordVisible</w:t>
+              <w:t>_</w:t>
             </w:r>
+            <w:proofErr w:type="spellStart"/>
+            <w:r>
+              <w:rPr>
+                <w:rFonts w:cs="Arial"/>
+              </w:rPr>
+              <w:t>passwordVisible</w:t>
+            </w:r>
+            <w:proofErr w:type="spellEnd"/>
           </w:p>
         </w:tc>
         <w:tc>
@@ -6898,8 +7430,16 @@
               <w:rPr>
                 <w:rFonts w:cs="Arial"/>
               </w:rPr>
-              <w:t>Same variables as SignIn</w:t>
+              <w:t xml:space="preserve">Same variables as </w:t>
             </w:r>
+            <w:proofErr w:type="spellStart"/>
+            <w:r>
+              <w:rPr>
+                <w:rFonts w:cs="Arial"/>
+              </w:rPr>
+              <w:t>SignIn</w:t>
+            </w:r>
+            <w:proofErr w:type="spellEnd"/>
           </w:p>
         </w:tc>
       </w:tr>
@@ -6914,12 +7454,14 @@
                 <w:rFonts w:cs="Arial"/>
               </w:rPr>
             </w:pPr>
+            <w:proofErr w:type="spellStart"/>
             <w:r>
               <w:rPr>
                 <w:rFonts w:cs="Arial"/>
               </w:rPr>
               <w:t>AuthService</w:t>
             </w:r>
+            <w:proofErr w:type="spellEnd"/>
           </w:p>
         </w:tc>
         <w:tc>
@@ -6972,8 +7514,16 @@
               <w:rPr>
                 <w:rFonts w:cs="Arial"/>
               </w:rPr>
-              <w:t>Instance of FirebaseAuth</w:t>
+              <w:t xml:space="preserve">Instance of </w:t>
             </w:r>
+            <w:proofErr w:type="spellStart"/>
+            <w:r>
+              <w:rPr>
+                <w:rFonts w:cs="Arial"/>
+              </w:rPr>
+              <w:t>FirebaseAuth</w:t>
+            </w:r>
+            <w:proofErr w:type="spellEnd"/>
           </w:p>
         </w:tc>
       </w:tr>
@@ -7022,8 +7572,16 @@
               <w:rPr>
                 <w:rFonts w:cs="Arial"/>
               </w:rPr>
-              <w:t>_userFromFirebaseUser</w:t>
+              <w:t>_</w:t>
             </w:r>
+            <w:proofErr w:type="spellStart"/>
+            <w:r>
+              <w:rPr>
+                <w:rFonts w:cs="Arial"/>
+              </w:rPr>
+              <w:t>userFromFirebaseUser</w:t>
+            </w:r>
+            <w:proofErr w:type="spellEnd"/>
           </w:p>
         </w:tc>
         <w:tc>
@@ -7386,12 +7944,14 @@
                 <w:rFonts w:cs="Arial"/>
               </w:rPr>
             </w:pPr>
+            <w:proofErr w:type="spellStart"/>
             <w:r>
               <w:rPr>
                 <w:rFonts w:cs="Arial"/>
               </w:rPr>
               <w:t>runApp</w:t>
             </w:r>
+            <w:proofErr w:type="spellEnd"/>
           </w:p>
         </w:tc>
         <w:tc>
@@ -7464,8 +8024,16 @@
               <w:rPr>
                 <w:rFonts w:cs="Arial"/>
               </w:rPr>
-              <w:t>_themeManager</w:t>
+              <w:t>_</w:t>
             </w:r>
+            <w:proofErr w:type="spellStart"/>
+            <w:r>
+              <w:rPr>
+                <w:rFonts w:cs="Arial"/>
+              </w:rPr>
+              <w:t>themeManager</w:t>
+            </w:r>
+            <w:proofErr w:type="spellEnd"/>
           </w:p>
         </w:tc>
         <w:tc>
@@ -7522,12 +8090,14 @@
                 <w:rFonts w:cs="Arial"/>
               </w:rPr>
             </w:pPr>
+            <w:proofErr w:type="spellStart"/>
             <w:r>
               <w:rPr>
                 <w:rFonts w:cs="Arial"/>
               </w:rPr>
               <w:t>themeIsDark</w:t>
             </w:r>
+            <w:proofErr w:type="spellEnd"/>
           </w:p>
         </w:tc>
         <w:tc>
@@ -7544,7 +8114,21 @@
               <w:rPr>
                 <w:rFonts w:cs="Arial"/>
               </w:rPr>
-              <w:t>Holds bool value for if theme is light or dark</w:t>
+              <w:t xml:space="preserve">Holds </w:t>
+            </w:r>
+            <w:proofErr w:type="spellStart"/>
+            <w:r>
+              <w:rPr>
+                <w:rFonts w:cs="Arial"/>
+              </w:rPr>
+              <w:t>bool</w:t>
+            </w:r>
+            <w:proofErr w:type="spellEnd"/>
+            <w:r>
+              <w:rPr>
+                <w:rFonts w:cs="Arial"/>
+              </w:rPr>
+              <w:t xml:space="preserve"> value for if theme is light or dark</w:t>
             </w:r>
           </w:p>
         </w:tc>
@@ -7652,12 +8236,14 @@
                 <w:rFonts w:cs="Arial"/>
               </w:rPr>
             </w:pPr>
+            <w:proofErr w:type="spellStart"/>
             <w:r>
               <w:rPr>
                 <w:rFonts w:cs="Arial"/>
               </w:rPr>
               <w:t>initState</w:t>
             </w:r>
+            <w:proofErr w:type="spellEnd"/>
           </w:p>
         </w:tc>
         <w:tc>
@@ -7674,7 +8260,21 @@
               <w:rPr>
                 <w:rFonts w:cs="Arial"/>
               </w:rPr>
-              <w:t>assigns initial values for themeIsDark and adds theme listener</w:t>
+              <w:t xml:space="preserve">assigns initial values for </w:t>
+            </w:r>
+            <w:proofErr w:type="spellStart"/>
+            <w:r>
+              <w:rPr>
+                <w:rFonts w:cs="Arial"/>
+              </w:rPr>
+              <w:t>themeIsDark</w:t>
+            </w:r>
+            <w:proofErr w:type="spellEnd"/>
+            <w:r>
+              <w:rPr>
+                <w:rFonts w:cs="Arial"/>
+              </w:rPr>
+              <w:t xml:space="preserve"> and adds theme listener</w:t>
             </w:r>
           </w:p>
         </w:tc>
@@ -7714,12 +8314,14 @@
                 <w:rFonts w:cs="Arial"/>
               </w:rPr>
             </w:pPr>
+            <w:proofErr w:type="spellStart"/>
             <w:r>
               <w:rPr>
                 <w:rFonts w:cs="Arial"/>
               </w:rPr>
               <w:t>themeChangeListener</w:t>
             </w:r>
+            <w:proofErr w:type="spellEnd"/>
           </w:p>
         </w:tc>
         <w:tc>
@@ -7743,7 +8345,21 @@
                 <w:rFonts w:cs="Arial"/>
               </w:rPr>
               <w:lastRenderedPageBreak/>
-              <w:t>the themeMode as being dark</w:t>
+              <w:t xml:space="preserve">the </w:t>
+            </w:r>
+            <w:proofErr w:type="spellStart"/>
+            <w:r>
+              <w:rPr>
+                <w:rFonts w:cs="Arial"/>
+              </w:rPr>
+              <w:t>themeMode</w:t>
+            </w:r>
+            <w:proofErr w:type="spellEnd"/>
+            <w:r>
+              <w:rPr>
+                <w:rFonts w:cs="Arial"/>
+              </w:rPr>
+              <w:t xml:space="preserve"> as being dark</w:t>
             </w:r>
           </w:p>
         </w:tc>
@@ -7796,12 +8412,14 @@
                 <w:rFonts w:cs="Arial"/>
               </w:rPr>
             </w:pPr>
+            <w:proofErr w:type="spellStart"/>
             <w:r>
               <w:rPr>
                 <w:rFonts w:cs="Arial"/>
               </w:rPr>
               <w:t>buildHomeCard</w:t>
             </w:r>
+            <w:proofErr w:type="spellEnd"/>
           </w:p>
         </w:tc>
         <w:tc>
@@ -7834,12 +8452,14 @@
                 <w:rFonts w:cs="Arial"/>
               </w:rPr>
             </w:pPr>
+            <w:proofErr w:type="spellStart"/>
             <w:r>
               <w:rPr>
                 <w:rFonts w:cs="Arial"/>
               </w:rPr>
               <w:t>NavDrawer</w:t>
             </w:r>
+            <w:proofErr w:type="spellEnd"/>
           </w:p>
         </w:tc>
         <w:tc>
@@ -7932,12 +8552,14 @@
                 <w:rFonts w:cs="Arial"/>
               </w:rPr>
             </w:pPr>
+            <w:proofErr w:type="spellStart"/>
             <w:r>
               <w:rPr>
                 <w:rFonts w:cs="Arial"/>
               </w:rPr>
               <w:t>isLightTheme</w:t>
             </w:r>
+            <w:proofErr w:type="spellEnd"/>
           </w:p>
         </w:tc>
         <w:tc>
@@ -8016,7 +8638,21 @@
               <w:rPr>
                 <w:rFonts w:cs="Arial"/>
               </w:rPr>
-              <w:t>Takes an instance of the FirebaseAuth and converts the email attribute to string</w:t>
+              <w:t xml:space="preserve">Takes an instance of the </w:t>
+            </w:r>
+            <w:proofErr w:type="spellStart"/>
+            <w:r>
+              <w:rPr>
+                <w:rFonts w:cs="Arial"/>
+              </w:rPr>
+              <w:t>FirebaseAuth</w:t>
+            </w:r>
+            <w:proofErr w:type="spellEnd"/>
+            <w:r>
+              <w:rPr>
+                <w:rFonts w:cs="Arial"/>
+              </w:rPr>
+              <w:t xml:space="preserve"> and converts the email attribute to string</w:t>
             </w:r>
           </w:p>
         </w:tc>
@@ -8066,8 +8702,16 @@
               <w:rPr>
                 <w:rFonts w:cs="Arial"/>
               </w:rPr>
-              <w:t>_getUsername</w:t>
+              <w:t>_</w:t>
             </w:r>
+            <w:proofErr w:type="spellStart"/>
+            <w:r>
+              <w:rPr>
+                <w:rFonts w:cs="Arial"/>
+              </w:rPr>
+              <w:t>getUsername</w:t>
+            </w:r>
+            <w:proofErr w:type="spellEnd"/>
           </w:p>
         </w:tc>
         <w:tc>
@@ -8130,12 +8774,14 @@
                 <w:rFonts w:cs="Arial"/>
               </w:rPr>
             </w:pPr>
+            <w:proofErr w:type="spellStart"/>
             <w:r>
               <w:rPr>
                 <w:rFonts w:cs="Arial"/>
               </w:rPr>
               <w:t>buildNavBarItem</w:t>
             </w:r>
+            <w:proofErr w:type="spellEnd"/>
           </w:p>
         </w:tc>
         <w:tc>
@@ -11691,7 +12337,25 @@
           <w:sz w:val="24"/>
           <w:szCs w:val="24"/>
         </w:rPr>
-        <w:t xml:space="preserve"> products, as if their product is hard to use/easy to be lost in/fails to do its job, then their users leave and the app would not be successful.</w:t>
+        <w:t xml:space="preserve"> products, as if their product is hard to use/easy to be lost in/fails to do its job, then their users </w:t>
+      </w:r>
+      <w:proofErr w:type="gramStart"/>
+      <w:r>
+        <w:rPr>
+          <w:rFonts w:cs="Arial"/>
+          <w:sz w:val="24"/>
+          <w:szCs w:val="24"/>
+        </w:rPr>
+        <w:t>leave</w:t>
+      </w:r>
+      <w:proofErr w:type="gramEnd"/>
+      <w:r>
+        <w:rPr>
+          <w:rFonts w:cs="Arial"/>
+          <w:sz w:val="24"/>
+          <w:szCs w:val="24"/>
+        </w:rPr>
+        <w:t xml:space="preserve"> and the app would not be successful.</w:t>
       </w:r>
       <w:r>
         <w:rPr>
@@ -11759,7 +12423,25 @@
           <w:sz w:val="24"/>
           <w:szCs w:val="24"/>
         </w:rPr>
-        <w:t xml:space="preserve">Another important feature is confirmation of actions such as deleting a workout. Also, when trying to override an automatic feature, it should either give a </w:t>
+        <w:t xml:space="preserve">Another important feature is confirmation of actions such as deleting a workout. Also, when trying to override an automatic feature, it </w:t>
+      </w:r>
+      <w:proofErr w:type="gramStart"/>
+      <w:r>
+        <w:rPr>
+          <w:rFonts w:cs="Arial"/>
+          <w:sz w:val="24"/>
+          <w:szCs w:val="24"/>
+        </w:rPr>
+        <w:t>should either</w:t>
+      </w:r>
+      <w:proofErr w:type="gramEnd"/>
+      <w:r>
+        <w:rPr>
+          <w:rFonts w:cs="Arial"/>
+          <w:sz w:val="24"/>
+          <w:szCs w:val="24"/>
+        </w:rPr>
+        <w:t xml:space="preserve"> give a </w:t>
       </w:r>
       <w:r>
         <w:rPr>
@@ -11785,7 +12467,25 @@
           <w:sz w:val="24"/>
           <w:szCs w:val="24"/>
         </w:rPr>
-        <w:t>While in the app, to increase usability and learnability, I would like functions to link to other sections or features of the app, such as comments when saving a workout that it will be inputted to a calendar. Ideally, this will link the app in to itself, showing users how to navigate around, without the need for a tutorial.</w:t>
+        <w:t xml:space="preserve">While in the app, to increase usability and learnability, I would like functions to link to other sections or features of the app, such as comments when saving a workout that it will be inputted to a calendar. Ideally, this will link the app </w:t>
+      </w:r>
+      <w:proofErr w:type="gramStart"/>
+      <w:r>
+        <w:rPr>
+          <w:rFonts w:cs="Arial"/>
+          <w:sz w:val="24"/>
+          <w:szCs w:val="24"/>
+        </w:rPr>
+        <w:t>in to</w:t>
+      </w:r>
+      <w:proofErr w:type="gramEnd"/>
+      <w:r>
+        <w:rPr>
+          <w:rFonts w:cs="Arial"/>
+          <w:sz w:val="24"/>
+          <w:szCs w:val="24"/>
+        </w:rPr>
+        <w:t xml:space="preserve"> itself, showing users how to navigate around, without the need for a tutorial.</w:t>
       </w:r>
     </w:p>
     <w:p>
@@ -11837,7 +12537,25 @@
           <w:sz w:val="24"/>
           <w:szCs w:val="24"/>
         </w:rPr>
-        <w:t xml:space="preserve">sacrifice some ease of use. However I still need to create a fine balance of ease of use and efficiency, in order not to dissuade users or put them off. </w:t>
+        <w:t xml:space="preserve">sacrifice some ease of use. </w:t>
+      </w:r>
+      <w:proofErr w:type="gramStart"/>
+      <w:r>
+        <w:rPr>
+          <w:rFonts w:cs="Arial"/>
+          <w:sz w:val="24"/>
+          <w:szCs w:val="24"/>
+        </w:rPr>
+        <w:t>However</w:t>
+      </w:r>
+      <w:proofErr w:type="gramEnd"/>
+      <w:r>
+        <w:rPr>
+          <w:rFonts w:cs="Arial"/>
+          <w:sz w:val="24"/>
+          <w:szCs w:val="24"/>
+        </w:rPr>
+        <w:t xml:space="preserve"> I still need to create a fine balance of ease of use and efficiency, in order not to dissuade users or put them off. </w:t>
       </w:r>
     </w:p>
     <w:p>
@@ -11979,15 +12697,51 @@
           <w:sz w:val="24"/>
           <w:szCs w:val="24"/>
         </w:rPr>
-        <w:t xml:space="preserve">Throughout my stakeholder selection, it is important that my app is easy to use, memorable, and works as intended. It is vital that my application is set apart from the competition to reduce any external stress from deciding that the program is not built very well and having to find a new application. This ends up meaning that the user could lose interest in the hobby cultivated, and so would sway them away from working out and using my app in particular. </w:t>
-      </w:r>
-      <w:r>
-        <w:rPr>
-          <w:rFonts w:cs="Arial"/>
-          <w:sz w:val="24"/>
-          <w:szCs w:val="24"/>
-        </w:rPr>
-        <w:t>My application’s main focus is that the user can create their own workouts. This, combined with the ability to log a workout, means that my application should be set apart from other apps of this kind, and so will hopefully be a memorable piece of software.</w:t>
+        <w:t xml:space="preserve">Throughout my stakeholder selection, it is important that my app is easy to use, memorable, and works as intended. It is vital that my application is set apart from the competition to reduce any external stress from deciding that the program is not built very well and having to find a new application. This ends up meaning that the user could lose interest in the hobby cultivated, and so would sway them away from working out and using my </w:t>
+      </w:r>
+      <w:proofErr w:type="gramStart"/>
+      <w:r>
+        <w:rPr>
+          <w:rFonts w:cs="Arial"/>
+          <w:sz w:val="24"/>
+          <w:szCs w:val="24"/>
+        </w:rPr>
+        <w:t>app in particular</w:t>
+      </w:r>
+      <w:proofErr w:type="gramEnd"/>
+      <w:r>
+        <w:rPr>
+          <w:rFonts w:cs="Arial"/>
+          <w:sz w:val="24"/>
+          <w:szCs w:val="24"/>
+        </w:rPr>
+        <w:t xml:space="preserve">. </w:t>
+      </w:r>
+      <w:r>
+        <w:rPr>
+          <w:rFonts w:cs="Arial"/>
+          <w:sz w:val="24"/>
+          <w:szCs w:val="24"/>
+        </w:rPr>
+        <w:t xml:space="preserve">My application’s </w:t>
+      </w:r>
+      <w:proofErr w:type="gramStart"/>
+      <w:r>
+        <w:rPr>
+          <w:rFonts w:cs="Arial"/>
+          <w:sz w:val="24"/>
+          <w:szCs w:val="24"/>
+        </w:rPr>
+        <w:t>main focus</w:t>
+      </w:r>
+      <w:proofErr w:type="gramEnd"/>
+      <w:r>
+        <w:rPr>
+          <w:rFonts w:cs="Arial"/>
+          <w:sz w:val="24"/>
+          <w:szCs w:val="24"/>
+        </w:rPr>
+        <w:t xml:space="preserve"> is that the user can create their own workouts. This, combined with the ability to log a workout, means that my application should be set apart from other apps of this kind, and so will hopefully be a memorable piece of software.</w:t>
       </w:r>
     </w:p>
     <w:p>
@@ -12030,7 +12784,25 @@
           <w:sz w:val="24"/>
           <w:szCs w:val="24"/>
         </w:rPr>
-        <w:t>My target audience is typically deemed to have quite a high target audience, but this does not mean that I should intend to make my app difficult to navigate or use. I would like to make my app useable for everyone, so I need to make sure errors are handles correctly with helpful messages and re-directs, so that users are not dissuaded from using my app. I will test my application with destructive testing, and from this I can adapt using feedback from sample groups to create aesthetically pleasing outputs which help users.</w:t>
+        <w:t xml:space="preserve">My target audience is typically deemed to have quite a high target audience, but this does not mean that I should intend to make my app difficult to navigate or use. I would like to make my app useable for everyone, so I need to make sure errors are </w:t>
+      </w:r>
+      <w:proofErr w:type="gramStart"/>
+      <w:r>
+        <w:rPr>
+          <w:rFonts w:cs="Arial"/>
+          <w:sz w:val="24"/>
+          <w:szCs w:val="24"/>
+        </w:rPr>
+        <w:t>handles</w:t>
+      </w:r>
+      <w:proofErr w:type="gramEnd"/>
+      <w:r>
+        <w:rPr>
+          <w:rFonts w:cs="Arial"/>
+          <w:sz w:val="24"/>
+          <w:szCs w:val="24"/>
+        </w:rPr>
+        <w:t xml:space="preserve"> correctly with helpful messages and re-directs, so that users are not dissuaded from using my app. I will test my application with destructive testing, and from this I can adapt using feedback from sample groups to create aesthetically pleasing outputs which help users.</w:t>
       </w:r>
     </w:p>
     <w:p>
@@ -12091,7 +12863,61 @@
           <w:sz w:val="24"/>
           <w:szCs w:val="24"/>
         </w:rPr>
-        <w:t>which will be subject to change and testing, in order to help the user move freely between sections. This testing will also help me to see if a prospective user could follow the logic/design, and can be altered if there is other paths should be taken. I will do this testing early on, to avoid any rebuilding.</w:t>
+        <w:t xml:space="preserve">which will be subject to change and testing, </w:t>
+      </w:r>
+      <w:proofErr w:type="gramStart"/>
+      <w:r>
+        <w:rPr>
+          <w:rFonts w:cs="Arial"/>
+          <w:sz w:val="24"/>
+          <w:szCs w:val="24"/>
+        </w:rPr>
+        <w:t>in order to</w:t>
+      </w:r>
+      <w:proofErr w:type="gramEnd"/>
+      <w:r>
+        <w:rPr>
+          <w:rFonts w:cs="Arial"/>
+          <w:sz w:val="24"/>
+          <w:szCs w:val="24"/>
+        </w:rPr>
+        <w:t xml:space="preserve"> help the user move freely between sections. This testing will also help me to see if a prospective user could follow the logic/</w:t>
+      </w:r>
+      <w:proofErr w:type="gramStart"/>
+      <w:r>
+        <w:rPr>
+          <w:rFonts w:cs="Arial"/>
+          <w:sz w:val="24"/>
+          <w:szCs w:val="24"/>
+        </w:rPr>
+        <w:t>design, and</w:t>
+      </w:r>
+      <w:proofErr w:type="gramEnd"/>
+      <w:r>
+        <w:rPr>
+          <w:rFonts w:cs="Arial"/>
+          <w:sz w:val="24"/>
+          <w:szCs w:val="24"/>
+        </w:rPr>
+        <w:t xml:space="preserve"> can be altered if there is other </w:t>
+      </w:r>
+      <w:proofErr w:type="gramStart"/>
+      <w:r>
+        <w:rPr>
+          <w:rFonts w:cs="Arial"/>
+          <w:sz w:val="24"/>
+          <w:szCs w:val="24"/>
+        </w:rPr>
+        <w:t>paths</w:t>
+      </w:r>
+      <w:proofErr w:type="gramEnd"/>
+      <w:r>
+        <w:rPr>
+          <w:rFonts w:cs="Arial"/>
+          <w:sz w:val="24"/>
+          <w:szCs w:val="24"/>
+        </w:rPr>
+        <w:t xml:space="preserve"> should be taken. I will do this testing early on, to avoid any rebuilding.</w:t>
       </w:r>
     </w:p>
     <w:p>
@@ -12136,7 +12962,25 @@
           <w:sz w:val="24"/>
           <w:szCs w:val="24"/>
         </w:rPr>
-        <w:t xml:space="preserve">I intend of using multiple types of </w:t>
+        <w:t xml:space="preserve">I intend </w:t>
+      </w:r>
+      <w:proofErr w:type="gramStart"/>
+      <w:r>
+        <w:rPr>
+          <w:rFonts w:cs="Arial"/>
+          <w:sz w:val="24"/>
+          <w:szCs w:val="24"/>
+        </w:rPr>
+        <w:t>of using</w:t>
+      </w:r>
+      <w:proofErr w:type="gramEnd"/>
+      <w:r>
+        <w:rPr>
+          <w:rFonts w:cs="Arial"/>
+          <w:sz w:val="24"/>
+          <w:szCs w:val="24"/>
+        </w:rPr>
+        <w:t xml:space="preserve"> multiple types of </w:t>
       </w:r>
       <w:r>
         <w:rPr>
@@ -12194,7 +13038,25 @@
           <w:sz w:val="24"/>
           <w:szCs w:val="24"/>
         </w:rPr>
-        <w:t xml:space="preserve">, I plan on watching users actually use my app, in order to see </w:t>
+        <w:t xml:space="preserve">, I plan on watching users </w:t>
+      </w:r>
+      <w:proofErr w:type="gramStart"/>
+      <w:r>
+        <w:rPr>
+          <w:rFonts w:cs="Arial"/>
+          <w:sz w:val="24"/>
+          <w:szCs w:val="24"/>
+        </w:rPr>
+        <w:t>actually use</w:t>
+      </w:r>
+      <w:proofErr w:type="gramEnd"/>
+      <w:r>
+        <w:rPr>
+          <w:rFonts w:cs="Arial"/>
+          <w:sz w:val="24"/>
+          <w:szCs w:val="24"/>
+        </w:rPr>
+        <w:t xml:space="preserve"> my app, in order to see </w:t>
       </w:r>
       <w:r>
         <w:rPr>
@@ -12386,8 +13248,13 @@
             <w:tcW w:w="3099" w:type="dxa"/>
           </w:tcPr>
           <w:p>
+            <w:proofErr w:type="gramStart"/>
             <w:r>
-              <w:t>In order to test my app iteratively within the development process in order to reduce cost/time taken. Ideally, I would reduce the need to totally re-design my application to suit my stakeholders.</w:t>
+              <w:t>In order to</w:t>
+            </w:r>
+            <w:proofErr w:type="gramEnd"/>
+            <w:r>
+              <w:t xml:space="preserve"> test my app iteratively within the development process in order to reduce cost/time taken. Ideally, I would reduce the need to totally re-design my application to suit my stakeholders.</w:t>
             </w:r>
           </w:p>
         </w:tc>
@@ -12397,7 +13264,15 @@
           </w:tcPr>
           <w:p>
             <w:r>
-              <w:t>Instead of giving my users a lot of questionnaires throughout my development and design process, I will watch how a sample of users actually use my application in order to see their logic and steps throughout the process. An example of this is:</w:t>
+              <w:t xml:space="preserve">Instead of giving my users a lot of questionnaires throughout my development and design process, I will watch how a sample of users </w:t>
+            </w:r>
+            <w:proofErr w:type="gramStart"/>
+            <w:r>
+              <w:t>actually use</w:t>
+            </w:r>
+            <w:proofErr w:type="gramEnd"/>
+            <w:r>
+              <w:t xml:space="preserve"> my application in order to see their logic and steps throughout the process. An example of this is:</w:t>
             </w:r>
           </w:p>
           <w:p>
@@ -12449,7 +13324,15 @@
               <w:t xml:space="preserve">before </w:t>
             </w:r>
             <w:r>
-              <w:t>I explain my design and reasoning, in order to reduce the risk of swaying their opinion.</w:t>
+              <w:t xml:space="preserve">I explain my design and reasoning, </w:t>
+            </w:r>
+            <w:proofErr w:type="gramStart"/>
+            <w:r>
+              <w:t>in order to</w:t>
+            </w:r>
+            <w:proofErr w:type="gramEnd"/>
+            <w:r>
+              <w:t xml:space="preserve"> reduce the risk of swaying their opinion.</w:t>
             </w:r>
           </w:p>
         </w:tc>
@@ -12465,7 +13348,15 @@
               <w:t>to give</w:t>
             </w:r>
             <w:r>
-              <w:t xml:space="preserve"> my users a selection of questions both through development and after they have tried my app in order to achieve maximum efficiency in changing my application.</w:t>
+              <w:t xml:space="preserve"> my users a selection of questions both through development and after they have tried my app </w:t>
+            </w:r>
+            <w:proofErr w:type="gramStart"/>
+            <w:r>
+              <w:t>in order to</w:t>
+            </w:r>
+            <w:proofErr w:type="gramEnd"/>
+            <w:r>
+              <w:t xml:space="preserve"> achieve maximum efficiency in changing my application.</w:t>
             </w:r>
           </w:p>
           <w:p>
@@ -12833,6 +13724,7 @@
         </w:rPr>
         <w:t xml:space="preserve"> logic and expectations. I try to keep my designs simple </w:t>
       </w:r>
+      <w:proofErr w:type="gramStart"/>
       <w:r>
         <w:rPr>
           <w:rFonts w:cs="Arial"/>
@@ -12847,7 +13739,16 @@
           <w:sz w:val="24"/>
           <w:szCs w:val="24"/>
         </w:rPr>
-        <w:t xml:space="preserve"> to not over-clutter the app, but with enough features to create a well fleshed app.</w:t>
+        <w:t xml:space="preserve"> to</w:t>
+      </w:r>
+      <w:proofErr w:type="gramEnd"/>
+      <w:r>
+        <w:rPr>
+          <w:rFonts w:cs="Arial"/>
+          <w:sz w:val="24"/>
+          <w:szCs w:val="24"/>
+        </w:rPr>
+        <w:t xml:space="preserve"> not over-clutter the app, but with enough features to create a well fleshed app.</w:t>
       </w:r>
     </w:p>
     <w:p>
@@ -13158,7 +14059,25 @@
                 <w:sz w:val="24"/>
                 <w:szCs w:val="24"/>
               </w:rPr>
-              <w:t xml:space="preserve"> sections at a time (this is because 1 is active at all times)</w:t>
+              <w:t xml:space="preserve"> sections at a time (this is because 1 </w:t>
+            </w:r>
+            <w:proofErr w:type="gramStart"/>
+            <w:r>
+              <w:rPr>
+                <w:rFonts w:cs="Arial"/>
+                <w:sz w:val="24"/>
+                <w:szCs w:val="24"/>
+              </w:rPr>
+              <w:t>is active at all times</w:t>
+            </w:r>
+            <w:proofErr w:type="gramEnd"/>
+            <w:r>
+              <w:rPr>
+                <w:rFonts w:cs="Arial"/>
+                <w:sz w:val="24"/>
+                <w:szCs w:val="24"/>
+              </w:rPr>
+              <w:t>)</w:t>
             </w:r>
             <w:r>
               <w:rPr>
@@ -13166,7 +14085,25 @@
                 <w:sz w:val="24"/>
                 <w:szCs w:val="24"/>
               </w:rPr>
-              <w:t xml:space="preserve">. This is for easy navigation, in order to skip the long path back to the home screen. </w:t>
+              <w:t xml:space="preserve">. This is for easy navigation, </w:t>
+            </w:r>
+            <w:proofErr w:type="gramStart"/>
+            <w:r>
+              <w:rPr>
+                <w:rFonts w:cs="Arial"/>
+                <w:sz w:val="24"/>
+                <w:szCs w:val="24"/>
+              </w:rPr>
+              <w:t>in order to</w:t>
+            </w:r>
+            <w:proofErr w:type="gramEnd"/>
+            <w:r>
+              <w:rPr>
+                <w:rFonts w:cs="Arial"/>
+                <w:sz w:val="24"/>
+                <w:szCs w:val="24"/>
+              </w:rPr>
+              <w:t xml:space="preserve"> skip the long path back to the home screen. </w:t>
             </w:r>
           </w:p>
         </w:tc>
@@ -13395,7 +14332,25 @@
                 <w:sz w:val="24"/>
                 <w:szCs w:val="24"/>
               </w:rPr>
-              <w:t xml:space="preserve"> rough idea for the player section of the app. This gives almost all of the features</w:t>
+              <w:t xml:space="preserve"> rough idea for the player section of the app. This gives almost </w:t>
+            </w:r>
+            <w:proofErr w:type="gramStart"/>
+            <w:r>
+              <w:rPr>
+                <w:rFonts w:cs="Arial"/>
+                <w:sz w:val="24"/>
+                <w:szCs w:val="24"/>
+              </w:rPr>
+              <w:t>all of</w:t>
+            </w:r>
+            <w:proofErr w:type="gramEnd"/>
+            <w:r>
+              <w:rPr>
+                <w:rFonts w:cs="Arial"/>
+                <w:sz w:val="24"/>
+                <w:szCs w:val="24"/>
+              </w:rPr>
+              <w:t xml:space="preserve"> the features</w:t>
             </w:r>
             <w:r>
               <w:rPr>
@@ -13743,7 +14698,25 @@
                 <w:sz w:val="24"/>
                 <w:szCs w:val="24"/>
               </w:rPr>
-              <w:t xml:space="preserve">is key, as it intended to help the user navigate, and keep a clear map of the application. </w:t>
+              <w:t xml:space="preserve">is key, as it </w:t>
+            </w:r>
+            <w:proofErr w:type="gramStart"/>
+            <w:r>
+              <w:rPr>
+                <w:rFonts w:cs="Arial"/>
+                <w:sz w:val="24"/>
+                <w:szCs w:val="24"/>
+              </w:rPr>
+              <w:t>intended</w:t>
+            </w:r>
+            <w:proofErr w:type="gramEnd"/>
+            <w:r>
+              <w:rPr>
+                <w:rFonts w:cs="Arial"/>
+                <w:sz w:val="24"/>
+                <w:szCs w:val="24"/>
+              </w:rPr>
+              <w:t xml:space="preserve"> to help the user navigate, and keep a clear map of the application. </w:t>
             </w:r>
           </w:p>
           <w:p>
@@ -13797,7 +14770,25 @@
                 <w:sz w:val="24"/>
                 <w:szCs w:val="24"/>
               </w:rPr>
-              <w:t>The “Edit workout” will take you to a different page, showing all of the other workouts that are previously made and saved to the users profile.</w:t>
+              <w:t xml:space="preserve">The “Edit workout” will take you to a different page, showing all of the other workouts that are previously made and saved to the </w:t>
+            </w:r>
+            <w:proofErr w:type="gramStart"/>
+            <w:r>
+              <w:rPr>
+                <w:rFonts w:cs="Arial"/>
+                <w:sz w:val="24"/>
+                <w:szCs w:val="24"/>
+              </w:rPr>
+              <w:t>users</w:t>
+            </w:r>
+            <w:proofErr w:type="gramEnd"/>
+            <w:r>
+              <w:rPr>
+                <w:rFonts w:cs="Arial"/>
+                <w:sz w:val="24"/>
+                <w:szCs w:val="24"/>
+              </w:rPr>
+              <w:t xml:space="preserve"> profile.</w:t>
             </w:r>
           </w:p>
         </w:tc>
@@ -13905,7 +14896,25 @@
                 <w:sz w:val="24"/>
                 <w:szCs w:val="24"/>
               </w:rPr>
-              <w:t>Ideally this will help the user to proof read their created workouts, and see if it suits them personally. These stats will be linked to other areas of the app such as the calendar.</w:t>
+              <w:t xml:space="preserve">Ideally this will help the user to </w:t>
+            </w:r>
+            <w:proofErr w:type="gramStart"/>
+            <w:r>
+              <w:rPr>
+                <w:rFonts w:cs="Arial"/>
+                <w:sz w:val="24"/>
+                <w:szCs w:val="24"/>
+              </w:rPr>
+              <w:t>proof read</w:t>
+            </w:r>
+            <w:proofErr w:type="gramEnd"/>
+            <w:r>
+              <w:rPr>
+                <w:rFonts w:cs="Arial"/>
+                <w:sz w:val="24"/>
+                <w:szCs w:val="24"/>
+              </w:rPr>
+              <w:t xml:space="preserve"> their created workouts, and see if it suits them personally. These stats will be linked to other areas of the app such as the calendar.</w:t>
             </w:r>
           </w:p>
           <w:p>
@@ -13939,7 +14948,25 @@
                 <w:sz w:val="24"/>
                 <w:szCs w:val="24"/>
               </w:rPr>
-              <w:t>the calendar and the player, so that when the user either opens up or refreshes the page for either player or calendar, the workout will show up.</w:t>
+              <w:t xml:space="preserve">the calendar and the player, so that when the user either </w:t>
+            </w:r>
+            <w:proofErr w:type="gramStart"/>
+            <w:r>
+              <w:rPr>
+                <w:rFonts w:cs="Arial"/>
+                <w:sz w:val="24"/>
+                <w:szCs w:val="24"/>
+              </w:rPr>
+              <w:t>opens up</w:t>
+            </w:r>
+            <w:proofErr w:type="gramEnd"/>
+            <w:r>
+              <w:rPr>
+                <w:rFonts w:cs="Arial"/>
+                <w:sz w:val="24"/>
+                <w:szCs w:val="24"/>
+              </w:rPr>
+              <w:t xml:space="preserve"> or refreshes the page for either player or calendar, the workout will show up.</w:t>
             </w:r>
             <w:r>
               <w:rPr>
@@ -14054,8 +15081,16 @@
         <w:rPr>
           <w:rFonts w:cs="Arial"/>
         </w:rPr>
-        <w:t>I have included the videos mentioned throughout this section in a folder called Videos</w:t>
-      </w:r>
+        <w:t xml:space="preserve">I have included the videos mentioned throughout this section in a folder called </w:t>
+      </w:r>
+      <w:proofErr w:type="gramStart"/>
+      <w:r>
+        <w:rPr>
+          <w:rFonts w:cs="Arial"/>
+        </w:rPr>
+        <w:t>Videos</w:t>
+      </w:r>
+      <w:proofErr w:type="gramEnd"/>
     </w:p>
     <w:p>
       <w:pPr>
@@ -14070,6 +15105,7 @@
           <w:szCs w:val="24"/>
         </w:rPr>
       </w:pPr>
+      <w:proofErr w:type="spellStart"/>
       <w:r>
         <w:rPr>
           <w:rFonts w:cs="Arial"/>
@@ -14080,48 +15116,73 @@
           <w:sz w:val="24"/>
           <w:szCs w:val="24"/>
         </w:rPr>
-        <w:t>test_app:</w:t>
-      </w:r>
-    </w:p>
-    <w:p>
-      <w:pPr>
-        <w:jc w:val="both"/>
-        <w:rPr>
-          <w:rFonts w:cs="Arial"/>
-        </w:rPr>
-      </w:pPr>
-      <w:r>
-        <w:rPr>
-          <w:rFonts w:cs="Arial"/>
-        </w:rPr>
-        <w:t>The first prototype that I created was very basic, and included only the navigation drawer and a basic plan on how I wanted my app to fit together.</w:t>
-      </w:r>
-      <w:r>
-        <w:rPr>
-          <w:rFonts w:cs="Arial"/>
-        </w:rPr>
-        <w:t xml:space="preserve"> </w:t>
-      </w:r>
-      <w:r>
-        <w:rPr>
-          <w:rFonts w:cs="Arial"/>
-        </w:rPr>
-        <w:t>It was a good way to visualize how I wanted my app to work, and to get to grips with creating a clean user interface, and the colours I had designed to use.</w:t>
-      </w:r>
-      <w:r>
-        <w:rPr>
-          <w:rFonts w:cs="Arial"/>
-        </w:rPr>
-        <w:t xml:space="preserve"> Shown in video: </w:t>
-      </w:r>
-      <w:r>
-        <w:rPr>
-          <w:rFonts w:cs="Arial"/>
+        <w:t>test_app</w:t>
+      </w:r>
+      <w:proofErr w:type="spellEnd"/>
+      <w:r>
+        <w:rPr>
+          <w:rFonts w:cs="Arial"/>
+          <w:b/>
+          <w:bCs/>
           <w:i/>
           <w:iCs/>
-        </w:rPr>
-        <w:t>test_app</w:t>
-      </w:r>
+          <w:sz w:val="24"/>
+          <w:szCs w:val="24"/>
+        </w:rPr>
+        <w:t>:</w:t>
+      </w:r>
+    </w:p>
+    <w:p>
+      <w:pPr>
+        <w:jc w:val="both"/>
+        <w:rPr>
+          <w:rFonts w:cs="Arial"/>
+        </w:rPr>
+      </w:pPr>
+      <w:r>
+        <w:rPr>
+          <w:rFonts w:cs="Arial"/>
+        </w:rPr>
+        <w:t>The first prototype that I created was very basic, and included only the navigation drawer and a basic plan on how I wanted my app to fit together.</w:t>
+      </w:r>
+      <w:r>
+        <w:rPr>
+          <w:rFonts w:cs="Arial"/>
+        </w:rPr>
+        <w:t xml:space="preserve"> </w:t>
+      </w:r>
+      <w:r>
+        <w:rPr>
+          <w:rFonts w:cs="Arial"/>
+        </w:rPr>
+        <w:t>It was a good way to visualize how I wanted my app to work, and to get to grips with creating a clean user interface, and the colours I had designed to use.</w:t>
+      </w:r>
+      <w:r>
+        <w:rPr>
+          <w:rFonts w:cs="Arial"/>
+        </w:rPr>
+        <w:t xml:space="preserve"> Shown in video: </w:t>
+      </w:r>
+      <w:proofErr w:type="spellStart"/>
+      <w:r>
+        <w:rPr>
+          <w:rFonts w:cs="Arial"/>
+          <w:i/>
+          <w:iCs/>
+        </w:rPr>
+        <w:t>test_</w:t>
+      </w:r>
+      <w:proofErr w:type="gramStart"/>
+      <w:r>
+        <w:rPr>
+          <w:rFonts w:cs="Arial"/>
+          <w:i/>
+          <w:iCs/>
+        </w:rPr>
+        <w:t>app</w:t>
+      </w:r>
+      <w:proofErr w:type="spellEnd"/>
+      <w:proofErr w:type="gramEnd"/>
     </w:p>
     <w:p>
       <w:pPr>
@@ -14486,6 +15547,7 @@
           <w:szCs w:val="24"/>
         </w:rPr>
       </w:pPr>
+      <w:proofErr w:type="spellStart"/>
       <w:r>
         <w:rPr>
           <w:rFonts w:cs="Arial"/>
@@ -14499,6 +15561,7 @@
         <w:lastRenderedPageBreak/>
         <w:t>workout_app</w:t>
       </w:r>
+      <w:proofErr w:type="spellEnd"/>
       <w:r>
         <w:rPr>
           <w:rFonts w:cs="Arial"/>
@@ -14539,6 +15602,7 @@
         </w:rPr>
         <w:t xml:space="preserve">Within this prototype, I got further than I did with the last prototype </w:t>
       </w:r>
+      <w:proofErr w:type="spellStart"/>
       <w:r>
         <w:rPr>
           <w:rFonts w:cs="Arial"/>
@@ -14547,11 +15611,40 @@
         </w:rPr>
         <w:t>test_app</w:t>
       </w:r>
-      <w:r>
-        <w:rPr>
-          <w:rFonts w:cs="Arial"/>
-        </w:rPr>
-        <w:t>, trying to start using modularized code using cards within the home page. However, at this point I was not well enough versed with dart to implement this and had to research more. This version was only a play towards using different types of code within dart, and getting used to the more intricate areas.</w:t>
+      <w:proofErr w:type="spellEnd"/>
+      <w:r>
+        <w:rPr>
+          <w:rFonts w:cs="Arial"/>
+        </w:rPr>
+        <w:t xml:space="preserve">, trying to start using modularized code using cards within the home page. However, at this point I was not well enough versed with </w:t>
+      </w:r>
+      <w:proofErr w:type="gramStart"/>
+      <w:r>
+        <w:rPr>
+          <w:rFonts w:cs="Arial"/>
+        </w:rPr>
+        <w:t>dart</w:t>
+      </w:r>
+      <w:proofErr w:type="gramEnd"/>
+      <w:r>
+        <w:rPr>
+          <w:rFonts w:cs="Arial"/>
+        </w:rPr>
+        <w:t xml:space="preserve"> to implement this and had to research more. This version was only a play towards using different types of code within </w:t>
+      </w:r>
+      <w:proofErr w:type="gramStart"/>
+      <w:r>
+        <w:rPr>
+          <w:rFonts w:cs="Arial"/>
+        </w:rPr>
+        <w:t>dart, and</w:t>
+      </w:r>
+      <w:proofErr w:type="gramEnd"/>
+      <w:r>
+        <w:rPr>
+          <w:rFonts w:cs="Arial"/>
+        </w:rPr>
+        <w:t xml:space="preserve"> getting used to the more intricate areas.</w:t>
       </w:r>
     </w:p>
     <w:p>
@@ -14592,7 +15685,7 @@
           <w:noProof/>
         </w:rPr>
         <w:drawing>
-          <wp:anchor distT="0" distB="0" distL="114300" distR="114300" simplePos="0" relativeHeight="251685888" behindDoc="1" locked="0" layoutInCell="1" allowOverlap="1" wp14:anchorId="23B61CF2" wp14:editId="08BFB55D">
+          <wp:anchor distT="0" distB="0" distL="114300" distR="114300" simplePos="0" relativeHeight="251685888" behindDoc="1" locked="0" layoutInCell="1" allowOverlap="1" wp14:anchorId="23B61CF2" wp14:editId="0DE00E49">
             <wp:simplePos x="0" y="0"/>
             <wp:positionH relativeFrom="column">
               <wp:posOffset>0</wp:posOffset>
@@ -15052,7 +16145,49 @@
         <w:rPr>
           <w:rFonts w:cs="Arial"/>
         </w:rPr>
-        <w:t xml:space="preserve"> my development I have referred back to the documentation for flutter, either api.flutter.dev, or docs.flutter.dev.</w:t>
+        <w:t xml:space="preserve"> my development I have </w:t>
+      </w:r>
+      <w:proofErr w:type="gramStart"/>
+      <w:r>
+        <w:rPr>
+          <w:rFonts w:cs="Arial"/>
+        </w:rPr>
+        <w:t>referred back</w:t>
+      </w:r>
+      <w:proofErr w:type="gramEnd"/>
+      <w:r>
+        <w:rPr>
+          <w:rFonts w:cs="Arial"/>
+        </w:rPr>
+        <w:t xml:space="preserve"> to the documentation for flutter, either </w:t>
+      </w:r>
+      <w:proofErr w:type="spellStart"/>
+      <w:r>
+        <w:rPr>
+          <w:rFonts w:cs="Arial"/>
+        </w:rPr>
+        <w:t>api.flutter.dev</w:t>
+      </w:r>
+      <w:proofErr w:type="spellEnd"/>
+      <w:r>
+        <w:rPr>
+          <w:rFonts w:cs="Arial"/>
+        </w:rPr>
+        <w:t xml:space="preserve">, or </w:t>
+      </w:r>
+      <w:proofErr w:type="spellStart"/>
+      <w:r>
+        <w:rPr>
+          <w:rFonts w:cs="Arial"/>
+        </w:rPr>
+        <w:t>docs.flutter.dev</w:t>
+      </w:r>
+      <w:proofErr w:type="spellEnd"/>
+      <w:r>
+        <w:rPr>
+          <w:rFonts w:cs="Arial"/>
+        </w:rPr>
+        <w:t>.</w:t>
       </w:r>
     </w:p>
     <w:p>
@@ -15122,7 +16257,21 @@
         <w:rPr>
           <w:rFonts w:cs="Arial"/>
         </w:rPr>
-        <w:t xml:space="preserve">In my initial commit, I have created the base for my application. </w:t>
+        <w:t xml:space="preserve">In my initial </w:t>
+      </w:r>
+      <w:proofErr w:type="gramStart"/>
+      <w:r>
+        <w:rPr>
+          <w:rFonts w:cs="Arial"/>
+        </w:rPr>
+        <w:t>commit</w:t>
+      </w:r>
+      <w:proofErr w:type="gramEnd"/>
+      <w:r>
+        <w:rPr>
+          <w:rFonts w:cs="Arial"/>
+        </w:rPr>
+        <w:t xml:space="preserve">, I have created the base for my application. </w:t>
       </w:r>
       <w:r>
         <w:rPr>
@@ -15156,17 +16305,68 @@
           <w:rFonts w:cs="Arial"/>
         </w:rPr>
       </w:pPr>
-      <w:r>
-        <w:rPr>
-          <w:rFonts w:cs="Arial"/>
-        </w:rPr>
-        <w:t>AppBar() contains the toolbar, which is a banner of sorts which goes along the top of the app.</w:t>
-      </w:r>
-      <w:r>
-        <w:rPr>
-          <w:rFonts w:cs="Arial"/>
-        </w:rPr>
-        <w:t xml:space="preserve"> It contains a structure of: leading, title, actions. I have utilized all of these later in the development of the home page. The app</w:t>
+      <w:proofErr w:type="spellStart"/>
+      <w:proofErr w:type="gramStart"/>
+      <w:r>
+        <w:rPr>
+          <w:rFonts w:cs="Arial"/>
+        </w:rPr>
+        <w:t>AppBar</w:t>
+      </w:r>
+      <w:proofErr w:type="spellEnd"/>
+      <w:r>
+        <w:rPr>
+          <w:rFonts w:cs="Arial"/>
+        </w:rPr>
+        <w:t>(</w:t>
+      </w:r>
+      <w:proofErr w:type="gramEnd"/>
+      <w:r>
+        <w:rPr>
+          <w:rFonts w:cs="Arial"/>
+        </w:rPr>
+        <w:t>) contains the toolbar, which is a banner of sorts which goes along the top of the app.</w:t>
+      </w:r>
+      <w:r>
+        <w:rPr>
+          <w:rFonts w:cs="Arial"/>
+        </w:rPr>
+        <w:t xml:space="preserve"> It contains a structure </w:t>
+      </w:r>
+      <w:proofErr w:type="gramStart"/>
+      <w:r>
+        <w:rPr>
+          <w:rFonts w:cs="Arial"/>
+        </w:rPr>
+        <w:t>of:</w:t>
+      </w:r>
+      <w:proofErr w:type="gramEnd"/>
+      <w:r>
+        <w:rPr>
+          <w:rFonts w:cs="Arial"/>
+        </w:rPr>
+        <w:t xml:space="preserve"> leading, title, actions. I have utilized </w:t>
+      </w:r>
+      <w:proofErr w:type="gramStart"/>
+      <w:r>
+        <w:rPr>
+          <w:rFonts w:cs="Arial"/>
+        </w:rPr>
+        <w:t>all of</w:t>
+      </w:r>
+      <w:proofErr w:type="gramEnd"/>
+      <w:r>
+        <w:rPr>
+          <w:rFonts w:cs="Arial"/>
+        </w:rPr>
+        <w:t xml:space="preserve"> these later in the development of the home page. The </w:t>
+      </w:r>
+      <w:proofErr w:type="spellStart"/>
+      <w:r>
+        <w:rPr>
+          <w:rFonts w:cs="Arial"/>
+        </w:rPr>
+        <w:t>app</w:t>
       </w:r>
       <w:r>
         <w:rPr>
@@ -15178,7 +16378,28 @@
         <w:rPr>
           <w:rFonts w:cs="Arial"/>
         </w:rPr>
-        <w:t>ar will most likely be present on all of the pages.</w:t>
+        <w:t>ar</w:t>
+      </w:r>
+      <w:proofErr w:type="spellEnd"/>
+      <w:r>
+        <w:rPr>
+          <w:rFonts w:cs="Arial"/>
+        </w:rPr>
+        <w:t xml:space="preserve"> will most likely be present on </w:t>
+      </w:r>
+      <w:proofErr w:type="gramStart"/>
+      <w:r>
+        <w:rPr>
+          <w:rFonts w:cs="Arial"/>
+        </w:rPr>
+        <w:t>all of</w:t>
+      </w:r>
+      <w:proofErr w:type="gramEnd"/>
+      <w:r>
+        <w:rPr>
+          <w:rFonts w:cs="Arial"/>
+        </w:rPr>
+        <w:t xml:space="preserve"> the pages.</w:t>
       </w:r>
     </w:p>
     <w:p>
@@ -15188,11 +16409,19 @@
           <w:rFonts w:cs="Arial"/>
         </w:rPr>
       </w:pPr>
-      <w:r>
-        <w:rPr>
-          <w:rFonts w:cs="Arial"/>
-        </w:rPr>
-        <w:t>Drawer() is the navigation drawer which slides out from the left. It contains the routes to other pages.</w:t>
+      <w:proofErr w:type="gramStart"/>
+      <w:r>
+        <w:rPr>
+          <w:rFonts w:cs="Arial"/>
+        </w:rPr>
+        <w:t>Drawer(</w:t>
+      </w:r>
+      <w:proofErr w:type="gramEnd"/>
+      <w:r>
+        <w:rPr>
+          <w:rFonts w:cs="Arial"/>
+        </w:rPr>
+        <w:t>) is the navigation drawer which slides out from the left. It contains the routes to other pages.</w:t>
       </w:r>
     </w:p>
     <w:p>
@@ -15409,13 +16638,41 @@
         <w:rPr>
           <w:rFonts w:cs="Arial"/>
         </w:rPr>
-        <w:t>I further modularized by code by giving the Drawer widget only 2 children to display. Inside these widgets I built the header for the NavBar, and the items. These items were wr</w:t>
-      </w:r>
-      <w:r>
-        <w:rPr>
-          <w:rFonts w:cs="Arial"/>
-        </w:rPr>
-        <w:t xml:space="preserve">apped in a SingleChildScrollView which is ‘A box in which a single widget can be scrolled’. This meant that if the number of Menu items becomes longer than the screen of the phone, then they can be scrolled through. In my current design, I only have </w:t>
+        <w:t xml:space="preserve">I further modularized by code by giving the Drawer widget only 2 children to display. Inside these widgets I built the header for the </w:t>
+      </w:r>
+      <w:proofErr w:type="spellStart"/>
+      <w:r>
+        <w:rPr>
+          <w:rFonts w:cs="Arial"/>
+        </w:rPr>
+        <w:t>NavBar</w:t>
+      </w:r>
+      <w:proofErr w:type="spellEnd"/>
+      <w:r>
+        <w:rPr>
+          <w:rFonts w:cs="Arial"/>
+        </w:rPr>
+        <w:t>, and the items. These items were wr</w:t>
+      </w:r>
+      <w:r>
+        <w:rPr>
+          <w:rFonts w:cs="Arial"/>
+        </w:rPr>
+        <w:t xml:space="preserve">apped in a </w:t>
+      </w:r>
+      <w:proofErr w:type="spellStart"/>
+      <w:r>
+        <w:rPr>
+          <w:rFonts w:cs="Arial"/>
+        </w:rPr>
+        <w:t>SingleChildScrollView</w:t>
+      </w:r>
+      <w:proofErr w:type="spellEnd"/>
+      <w:r>
+        <w:rPr>
+          <w:rFonts w:cs="Arial"/>
+        </w:rPr>
+        <w:t xml:space="preserve"> which is ‘A box in which a single widget can be scrolled’. This meant that if the number of Menu items becomes longer than the screen of the phone, then they can be scrolled through. In my current design, I only have </w:t>
       </w:r>
       <w:r>
         <w:rPr>
@@ -15496,7 +16753,21 @@
         <w:rPr>
           <w:rFonts w:cs="Arial"/>
         </w:rPr>
-        <w:t xml:space="preserve">This shows the widget to build the header for the NavBar. The important things in this </w:t>
+        <w:t xml:space="preserve">This shows the widget to build the header for the </w:t>
+      </w:r>
+      <w:proofErr w:type="spellStart"/>
+      <w:r>
+        <w:rPr>
+          <w:rFonts w:cs="Arial"/>
+        </w:rPr>
+        <w:t>NavBar</w:t>
+      </w:r>
+      <w:proofErr w:type="spellEnd"/>
+      <w:r>
+        <w:rPr>
+          <w:rFonts w:cs="Arial"/>
+        </w:rPr>
+        <w:t xml:space="preserve">. The important things in this </w:t>
       </w:r>
       <w:r>
         <w:rPr>
@@ -15508,7 +16779,29 @@
         <w:rPr>
           <w:rFonts w:cs="Arial"/>
         </w:rPr>
-        <w:t xml:space="preserve"> the CircleAvatar and the Text. In the future I plan on updating these with respect to the set profile picture and username/email of the users</w:t>
+        <w:t xml:space="preserve"> </w:t>
+      </w:r>
+      <w:proofErr w:type="gramStart"/>
+      <w:r>
+        <w:rPr>
+          <w:rFonts w:cs="Arial"/>
+        </w:rPr>
+        <w:t xml:space="preserve">the </w:t>
+      </w:r>
+      <w:proofErr w:type="spellStart"/>
+      <w:r>
+        <w:rPr>
+          <w:rFonts w:cs="Arial"/>
+        </w:rPr>
+        <w:t>CircleAvatar</w:t>
+      </w:r>
+      <w:proofErr w:type="spellEnd"/>
+      <w:proofErr w:type="gramEnd"/>
+      <w:r>
+        <w:rPr>
+          <w:rFonts w:cs="Arial"/>
+        </w:rPr>
+        <w:t xml:space="preserve"> and the Text. In the future I plan on updating these with respect to the set profile picture and username/email of the users</w:t>
       </w:r>
       <w:r>
         <w:rPr>
@@ -15675,7 +16968,49 @@
         <w:rPr>
           <w:rFonts w:cs="Arial"/>
         </w:rPr>
-        <w:t>Within this code I have written the buildMenuItems function, and included one of the ListTiles to show the home item.</w:t>
+        <w:t xml:space="preserve">Within this code I have written the </w:t>
+      </w:r>
+      <w:proofErr w:type="spellStart"/>
+      <w:r>
+        <w:rPr>
+          <w:rFonts w:cs="Arial"/>
+        </w:rPr>
+        <w:t>buildMenuItems</w:t>
+      </w:r>
+      <w:proofErr w:type="spellEnd"/>
+      <w:r>
+        <w:rPr>
+          <w:rFonts w:cs="Arial"/>
+        </w:rPr>
+        <w:t xml:space="preserve"> </w:t>
+      </w:r>
+      <w:proofErr w:type="gramStart"/>
+      <w:r>
+        <w:rPr>
+          <w:rFonts w:cs="Arial"/>
+        </w:rPr>
+        <w:t>function, and</w:t>
+      </w:r>
+      <w:proofErr w:type="gramEnd"/>
+      <w:r>
+        <w:rPr>
+          <w:rFonts w:cs="Arial"/>
+        </w:rPr>
+        <w:t xml:space="preserve"> included one of the </w:t>
+      </w:r>
+      <w:proofErr w:type="spellStart"/>
+      <w:r>
+        <w:rPr>
+          <w:rFonts w:cs="Arial"/>
+        </w:rPr>
+        <w:t>ListTiles</w:t>
+      </w:r>
+      <w:proofErr w:type="spellEnd"/>
+      <w:r>
+        <w:rPr>
+          <w:rFonts w:cs="Arial"/>
+        </w:rPr>
+        <w:t xml:space="preserve"> to show the home item.</w:t>
       </w:r>
     </w:p>
     <w:p>
@@ -15725,13 +17060,55 @@
         <w:rPr>
           <w:rFonts w:cs="Arial"/>
         </w:rPr>
-        <w:t>Each ListTile contains a leading icon, the title text, and then what happens when the tile is pressed</w:t>
-      </w:r>
-      <w:r>
-        <w:rPr>
-          <w:rFonts w:cs="Arial"/>
-        </w:rPr>
-        <w:t xml:space="preserve">. Currently this is done with pushReplacement, but this is inefficient as it has to recreate each page when it is loaded up, and the back arrow on </w:t>
+        <w:t xml:space="preserve">Each </w:t>
+      </w:r>
+      <w:proofErr w:type="spellStart"/>
+      <w:r>
+        <w:rPr>
+          <w:rFonts w:cs="Arial"/>
+        </w:rPr>
+        <w:t>ListTile</w:t>
+      </w:r>
+      <w:proofErr w:type="spellEnd"/>
+      <w:r>
+        <w:rPr>
+          <w:rFonts w:cs="Arial"/>
+        </w:rPr>
+        <w:t xml:space="preserve"> contains a leading icon, the title text, and then what happens when the tile is pressed</w:t>
+      </w:r>
+      <w:r>
+        <w:rPr>
+          <w:rFonts w:cs="Arial"/>
+        </w:rPr>
+        <w:t xml:space="preserve">. Currently this is done with </w:t>
+      </w:r>
+      <w:proofErr w:type="spellStart"/>
+      <w:r>
+        <w:rPr>
+          <w:rFonts w:cs="Arial"/>
+        </w:rPr>
+        <w:t>pushReplacement</w:t>
+      </w:r>
+      <w:proofErr w:type="spellEnd"/>
+      <w:r>
+        <w:rPr>
+          <w:rFonts w:cs="Arial"/>
+        </w:rPr>
+        <w:t xml:space="preserve">, but this is inefficient as it </w:t>
+      </w:r>
+      <w:proofErr w:type="gramStart"/>
+      <w:r>
+        <w:rPr>
+          <w:rFonts w:cs="Arial"/>
+        </w:rPr>
+        <w:t>has to</w:t>
+      </w:r>
+      <w:proofErr w:type="gramEnd"/>
+      <w:r>
+        <w:rPr>
+          <w:rFonts w:cs="Arial"/>
+        </w:rPr>
+        <w:t xml:space="preserve"> recreate each page when it is loaded up, and the back arrow on </w:t>
       </w:r>
       <w:r>
         <w:rPr>
@@ -15759,7 +17136,35 @@
         <w:rPr>
           <w:rFonts w:cs="Arial"/>
         </w:rPr>
-        <w:t>I had then decided to improve this navigation bar, as it was too built up and not very efficient. My new method involved creating a single widget called buildMenuItem, which contained the structure for each menu item. This meant that I could call the widget, and input each required feature which would be built when the class was called. This meant that I didn’t have to rewrite each menu item.</w:t>
+        <w:t xml:space="preserve">I had then decided to improve this navigation bar, as it was too built up and not very efficient. My new method involved creating a single widget called </w:t>
+      </w:r>
+      <w:proofErr w:type="spellStart"/>
+      <w:r>
+        <w:rPr>
+          <w:rFonts w:cs="Arial"/>
+        </w:rPr>
+        <w:t>buildMenuItem</w:t>
+      </w:r>
+      <w:proofErr w:type="spellEnd"/>
+      <w:r>
+        <w:rPr>
+          <w:rFonts w:cs="Arial"/>
+        </w:rPr>
+        <w:t xml:space="preserve">, which contained the structure for each menu item. This meant that I could call the </w:t>
+      </w:r>
+      <w:proofErr w:type="gramStart"/>
+      <w:r>
+        <w:rPr>
+          <w:rFonts w:cs="Arial"/>
+        </w:rPr>
+        <w:t>widget, and</w:t>
+      </w:r>
+      <w:proofErr w:type="gramEnd"/>
+      <w:r>
+        <w:rPr>
+          <w:rFonts w:cs="Arial"/>
+        </w:rPr>
+        <w:t xml:space="preserve"> input each required feature which would be built when the class was called. This meant that I didn’t have to rewrite each menu item.</w:t>
       </w:r>
     </w:p>
     <w:p>
@@ -15775,7 +17180,21 @@
         <w:rPr>
           <w:rFonts w:cs="Arial"/>
         </w:rPr>
-        <w:t xml:space="preserve">After this, I changed the onTap required element to be action, which meant I could give each menu item their own action. </w:t>
+        <w:t xml:space="preserve">After this, I changed the </w:t>
+      </w:r>
+      <w:proofErr w:type="spellStart"/>
+      <w:r>
+        <w:rPr>
+          <w:rFonts w:cs="Arial"/>
+        </w:rPr>
+        <w:t>onTap</w:t>
+      </w:r>
+      <w:proofErr w:type="spellEnd"/>
+      <w:r>
+        <w:rPr>
+          <w:rFonts w:cs="Arial"/>
+        </w:rPr>
+        <w:t xml:space="preserve"> required element to be action, which meant I could give each menu item their own action. </w:t>
       </w:r>
     </w:p>
     <w:p>
@@ -21234,7 +22653,20 @@
         <w:t xml:space="preserve"> was fixed </w:t>
       </w:r>
       <w:r>
-        <w:t>by using the setState() function built into dart, along with keys. Keys are essentially just references that items within lists can hold, and it means that flutter knows how to change the details of each individual item.</w:t>
+        <w:t xml:space="preserve">by using the </w:t>
+      </w:r>
+      <w:proofErr w:type="spellStart"/>
+      <w:proofErr w:type="gramStart"/>
+      <w:r>
+        <w:t>setState</w:t>
+      </w:r>
+      <w:proofErr w:type="spellEnd"/>
+      <w:r>
+        <w:t>(</w:t>
+      </w:r>
+      <w:proofErr w:type="gramEnd"/>
+      <w:r>
+        <w:t>) function built into dart, along with keys. Keys are essentially just references that items within lists can hold, and it means that flutter knows how to change the details of each individual item.</w:t>
       </w:r>
     </w:p>
     <w:p>
@@ -21260,7 +22692,15 @@
         <w:contextualSpacing w:val="0"/>
       </w:pPr>
       <w:r>
-        <w:t>This does not yet update the reps within the edit activity page for some reason, but this issue has been added to the backlist of items which do not fulfill the ‘functional app’ plan.</w:t>
+        <w:t xml:space="preserve">This </w:t>
+      </w:r>
+      <w:proofErr w:type="gramStart"/>
+      <w:r>
+        <w:t>does</w:t>
+      </w:r>
+      <w:proofErr w:type="gramEnd"/>
+      <w:r>
+        <w:t xml:space="preserve"> not yet update the reps within the edit activity page for some reason, but this issue has been added to the backlist of items which do not fulfill the ‘functional app’ plan.</w:t>
       </w:r>
     </w:p>
     <w:p>
@@ -21294,7 +22734,15 @@
         <w:contextualSpacing w:val="0"/>
       </w:pPr>
       <w:r>
-        <w:t>Each attribute within each activity item has its own type. For example, the number of reps will be an integer, the time on a timer will be dateTime, and the stopwatch will be a Boolean value (whether the activity should be a stopwatch event or not).</w:t>
+        <w:t xml:space="preserve">Each attribute within each activity item has its own type. For example, the number of reps will be an integer, the time on a timer will be </w:t>
+      </w:r>
+      <w:proofErr w:type="spellStart"/>
+      <w:r>
+        <w:t>dateTime</w:t>
+      </w:r>
+      <w:proofErr w:type="spellEnd"/>
+      <w:r>
+        <w:t>, and the stopwatch will be a Boolean value (whether the activity should be a stopwatch event or not).</w:t>
       </w:r>
       <w:r>
         <w:t xml:space="preserve"> The keyboard type for entering values into the attribute of the reps will be of type number. This means that only digits can be entered, and that decimal points, negatives or commas cannot be. This ‘fool-proofs’ the way that the user can enter reps.</w:t>
@@ -21521,7 +22969,15 @@
               <w:contextualSpacing w:val="0"/>
             </w:pPr>
             <w:r>
-              <w:t>3– Workout created ‘Morning workout’</w:t>
+              <w:t xml:space="preserve">3– Workout created ‘Morning </w:t>
+            </w:r>
+            <w:proofErr w:type="gramStart"/>
+            <w:r>
+              <w:t>workout</w:t>
+            </w:r>
+            <w:proofErr w:type="gramEnd"/>
+            <w:r>
+              <w:t>’</w:t>
             </w:r>
           </w:p>
           <w:p>
@@ -21713,7 +23169,15 @@
               <w:t xml:space="preserve">was deleted, and the workout was saved, the database function would take the instance of the function, create new activities for each activity in the workout, and </w:t>
             </w:r>
             <w:r>
-              <w:t>delete activities in activityNamesDeleted. This meant that workouts could not actually be deleted, since they’d just been added and had new IDs.</w:t>
+              <w:t xml:space="preserve">delete activities in </w:t>
+            </w:r>
+            <w:proofErr w:type="spellStart"/>
+            <w:r>
+              <w:t>activityNamesDeleted</w:t>
+            </w:r>
+            <w:proofErr w:type="spellEnd"/>
+            <w:r>
+              <w:t>. This meant that workouts could not actually be deleted, since they’d just been added and had new IDs.</w:t>
             </w:r>
           </w:p>
           <w:p>
@@ -21740,7 +23204,15 @@
             </w:r>
             <w:r>
               <w:lastRenderedPageBreak/>
-              <w:t xml:space="preserve">update the workout would try and use the activity ID to map the activity data. This resulted an error because the ID was an empty string. </w:t>
+              <w:t xml:space="preserve">update the workout would try and use the activity ID to map the activity data. This </w:t>
+            </w:r>
+            <w:proofErr w:type="gramStart"/>
+            <w:r>
+              <w:t>resulted</w:t>
+            </w:r>
+            <w:proofErr w:type="gramEnd"/>
+            <w:r>
+              <w:t xml:space="preserve"> an error because the ID was an empty string. </w:t>
             </w:r>
           </w:p>
         </w:tc>
@@ -21818,7 +23290,15 @@
               <w:contextualSpacing w:val="0"/>
             </w:pPr>
             <w:r>
-              <w:t xml:space="preserve">To fix this, I introduced an if statement to make the decision: if the path was null, create a new document for each activity; if the path contains the activityID because the activity is only being updated, it will </w:t>
+              <w:t xml:space="preserve">To fix this, I introduced an if statement to make the decision: if the path was null, create a new document for each activity; if the path contains the </w:t>
+            </w:r>
+            <w:proofErr w:type="spellStart"/>
+            <w:r>
+              <w:t>activityID</w:t>
+            </w:r>
+            <w:proofErr w:type="spellEnd"/>
+            <w:r>
+              <w:t xml:space="preserve"> because the activity is only being updated, it will </w:t>
             </w:r>
             <w:r>
               <w:lastRenderedPageBreak/>
@@ -22257,7 +23737,7 @@
           <w:noProof/>
         </w:rPr>
         <w:drawing>
-          <wp:anchor distT="0" distB="0" distL="114300" distR="114300" simplePos="0" relativeHeight="251640832" behindDoc="1" locked="0" layoutInCell="1" allowOverlap="1" wp14:anchorId="08078B03" wp14:editId="67829185">
+          <wp:anchor distT="0" distB="0" distL="114300" distR="114300" simplePos="0" relativeHeight="251640832" behindDoc="1" locked="0" layoutInCell="1" allowOverlap="1" wp14:anchorId="08078B03" wp14:editId="3BD8F948">
             <wp:simplePos x="0" y="0"/>
             <wp:positionH relativeFrom="column">
               <wp:posOffset>2863215</wp:posOffset>
@@ -22332,7 +23812,7 @@
           <w:noProof/>
         </w:rPr>
         <w:drawing>
-          <wp:anchor distT="0" distB="0" distL="114300" distR="114300" simplePos="0" relativeHeight="251663360" behindDoc="1" locked="0" layoutInCell="1" allowOverlap="1" wp14:anchorId="32F330C1" wp14:editId="7C3A4B00">
+          <wp:anchor distT="0" distB="0" distL="114300" distR="114300" simplePos="0" relativeHeight="251663360" behindDoc="1" locked="0" layoutInCell="1" allowOverlap="1" wp14:anchorId="32F330C1" wp14:editId="343DA468">
             <wp:simplePos x="0" y="0"/>
             <wp:positionH relativeFrom="column">
               <wp:posOffset>-635</wp:posOffset>
@@ -22726,7 +24206,15 @@
         <w:t>l</w:t>
       </w:r>
       <w:r>
-        <w:t>d intend on creating an entire workout for, and would instead just be useful to have a small section within the app that would be for this purpose.</w:t>
+        <w:t xml:space="preserve">d intend on creating an entire workout </w:t>
+      </w:r>
+      <w:proofErr w:type="gramStart"/>
+      <w:r>
+        <w:t>for, and</w:t>
+      </w:r>
+      <w:proofErr w:type="gramEnd"/>
+      <w:r>
+        <w:t xml:space="preserve"> would instead just be useful to have a small section within the app that would be for this purpose.</w:t>
       </w:r>
     </w:p>
     <w:p>
@@ -27691,116 +29179,27 @@
         <w:rPr>
           <w:noProof/>
         </w:rPr>
-        <w:t>Another error which I had encountered was that when timer was called, the duration had not been set. This meant that it would try on functions which had not yet been started. To fix this, I created a new method of the timer class _timerCallBack, which set the state of the duration.</w:t>
-      </w:r>
-    </w:p>
-    <w:p>
-      <w:pPr>
-        <w:pStyle w:val="ListBullet"/>
-        <w:numPr>
-          <w:ilvl w:val="0"/>
-          <w:numId w:val="0"/>
-        </w:numPr>
-        <w:rPr>
-          <w:noProof/>
-        </w:rPr>
-      </w:pPr>
-    </w:p>
-    <w:p>
-      <w:pPr>
-        <w:pStyle w:val="ListBullet"/>
-        <w:numPr>
-          <w:ilvl w:val="0"/>
-          <w:numId w:val="0"/>
-        </w:numPr>
-        <w:rPr>
-          <w:noProof/>
-        </w:rPr>
-      </w:pPr>
-    </w:p>
-    <w:p>
-      <w:pPr>
-        <w:pStyle w:val="ListBullet"/>
-        <w:numPr>
-          <w:ilvl w:val="0"/>
-          <w:numId w:val="0"/>
-        </w:numPr>
-        <w:rPr>
-          <w:b/>
-          <w:bCs/>
-          <w:noProof/>
-        </w:rPr>
-      </w:pPr>
-      <w:r>
-        <w:rPr>
-          <w:b/>
-          <w:bCs/>
-          <w:noProof/>
-        </w:rPr>
-        <w:t>Stopwatch:</w:t>
-      </w:r>
-    </w:p>
-    <w:p>
-      <w:pPr>
-        <w:pStyle w:val="ListBullet"/>
-        <w:numPr>
-          <w:ilvl w:val="0"/>
-          <w:numId w:val="0"/>
-        </w:numPr>
-        <w:rPr>
-          <w:noProof/>
-        </w:rPr>
-      </w:pPr>
-      <w:r>
-        <w:rPr>
-          <w:noProof/>
-        </w:rPr>
-        <w:t xml:space="preserve">Since </w:t>
-      </w:r>
-      <w:r>
-        <w:rPr>
-          <w:noProof/>
-        </w:rPr>
-        <w:t xml:space="preserve">I had created a class for the timer, I could replicate </w:t>
-      </w:r>
-      <w:r>
-        <w:rPr>
-          <w:noProof/>
-        </w:rPr>
-        <w:t>this for the stopwatch. Since there was no need for a callback, that method could be removed.</w:t>
-      </w:r>
-    </w:p>
-    <w:p>
-      <w:pPr>
-        <w:pStyle w:val="ListBullet"/>
-        <w:rPr>
-          <w:noProof/>
-        </w:rPr>
-      </w:pPr>
-      <w:r>
-        <w:rPr>
-          <w:noProof/>
-        </w:rPr>
-        <w:t>The same functionality has been added to the stopwatches</w:t>
-      </w:r>
-    </w:p>
-    <w:p>
-      <w:pPr>
-        <w:pStyle w:val="ListParagraph"/>
-        <w:rPr>
-          <w:noProof/>
-        </w:rPr>
-      </w:pPr>
-      <w:r>
-        <w:rPr>
-          <w:noProof/>
-        </w:rPr>
-        <w:lastRenderedPageBreak/>
         <w:drawing>
-          <wp:inline distT="0" distB="0" distL="0" distR="0" wp14:anchorId="23748CDF" wp14:editId="70D5D172">
-            <wp:extent cx="1484658" cy="3227070"/>
+          <wp:anchor distT="0" distB="0" distL="114300" distR="114300" simplePos="0" relativeHeight="251658240" behindDoc="1" locked="0" layoutInCell="1" allowOverlap="1" wp14:anchorId="04E9FBA0" wp14:editId="4F9EBD2F">
+            <wp:simplePos x="0" y="0"/>
+            <wp:positionH relativeFrom="column">
+              <wp:posOffset>4453255</wp:posOffset>
+            </wp:positionH>
+            <wp:positionV relativeFrom="paragraph">
+              <wp:posOffset>310515</wp:posOffset>
+            </wp:positionV>
+            <wp:extent cx="1484630" cy="3227070"/>
             <wp:effectExtent l="0" t="0" r="0" b="0"/>
-            <wp:docPr id="1056146917" name="Picture 1"/>
+            <wp:wrapTight wrapText="bothSides">
+              <wp:wrapPolygon edited="0">
+                <wp:start x="0" y="0"/>
+                <wp:lineTo x="0" y="21421"/>
+                <wp:lineTo x="21341" y="21421"/>
+                <wp:lineTo x="21341" y="0"/>
+                <wp:lineTo x="0" y="0"/>
+              </wp:wrapPolygon>
+            </wp:wrapTight>
+            <wp:docPr id="1056146917" name="Picture 1" descr="A screenshot of a watch&#10;&#10;Description automatically generated"/>
             <wp:cNvGraphicFramePr>
               <a:graphicFrameLocks xmlns:a="http://schemas.openxmlformats.org/drawingml/2006/main" noChangeAspect="1"/>
             </wp:cNvGraphicFramePr>
@@ -27808,7 +29207,7 @@
               <a:graphicData uri="http://schemas.openxmlformats.org/drawingml/2006/picture">
                 <pic:pic xmlns:pic="http://schemas.openxmlformats.org/drawingml/2006/picture">
                   <pic:nvPicPr>
-                    <pic:cNvPr id="0" name="Picture 12"/>
+                    <pic:cNvPr id="1056146917" name="Picture 1" descr="A screenshot of a watch&#10;&#10;Description automatically generated"/>
                     <pic:cNvPicPr>
                       <a:picLocks noChangeAspect="1" noChangeArrowheads="1"/>
                     </pic:cNvPicPr>
@@ -27829,7 +29228,7 @@
                   <pic:spPr bwMode="auto">
                     <a:xfrm>
                       <a:off x="0" y="0"/>
-                      <a:ext cx="1495666" cy="3250998"/>
+                      <a:ext cx="1484630" cy="3227070"/>
                     </a:xfrm>
                     <a:prstGeom prst="rect">
                       <a:avLst/>
@@ -27839,9 +29238,104 @@
                 </pic:pic>
               </a:graphicData>
             </a:graphic>
-          </wp:inline>
+          </wp:anchor>
         </w:drawing>
       </w:r>
+      <w:r>
+        <w:rPr>
+          <w:noProof/>
+        </w:rPr>
+        <w:t>Another error which I had encountered was that when timer was called, the duration had not been set. This meant that it would try on functions which had not yet been started. To fix this, I created a new method of the timer class _timerCallBack, which set the state of the duration.</w:t>
+      </w:r>
+    </w:p>
+    <w:p>
+      <w:pPr>
+        <w:pStyle w:val="ListBullet"/>
+        <w:numPr>
+          <w:ilvl w:val="0"/>
+          <w:numId w:val="0"/>
+        </w:numPr>
+        <w:rPr>
+          <w:noProof/>
+        </w:rPr>
+      </w:pPr>
+    </w:p>
+    <w:p>
+      <w:pPr>
+        <w:pStyle w:val="ListBullet"/>
+        <w:numPr>
+          <w:ilvl w:val="0"/>
+          <w:numId w:val="0"/>
+        </w:numPr>
+        <w:rPr>
+          <w:noProof/>
+        </w:rPr>
+      </w:pPr>
+    </w:p>
+    <w:p>
+      <w:pPr>
+        <w:pStyle w:val="ListBullet"/>
+        <w:numPr>
+          <w:ilvl w:val="0"/>
+          <w:numId w:val="0"/>
+        </w:numPr>
+        <w:rPr>
+          <w:b/>
+          <w:bCs/>
+          <w:noProof/>
+        </w:rPr>
+      </w:pPr>
+      <w:r>
+        <w:rPr>
+          <w:b/>
+          <w:bCs/>
+          <w:noProof/>
+        </w:rPr>
+        <w:t>Stopwatch:</w:t>
+      </w:r>
+    </w:p>
+    <w:p>
+      <w:pPr>
+        <w:pStyle w:val="ListBullet"/>
+        <w:numPr>
+          <w:ilvl w:val="0"/>
+          <w:numId w:val="0"/>
+        </w:numPr>
+        <w:rPr>
+          <w:noProof/>
+        </w:rPr>
+      </w:pPr>
+      <w:r>
+        <w:rPr>
+          <w:noProof/>
+        </w:rPr>
+        <w:t xml:space="preserve">Since </w:t>
+      </w:r>
+      <w:r>
+        <w:rPr>
+          <w:noProof/>
+        </w:rPr>
+        <w:t xml:space="preserve">I had created a class for the timer, I could replicate </w:t>
+      </w:r>
+      <w:r>
+        <w:rPr>
+          <w:noProof/>
+        </w:rPr>
+        <w:t>this for the stopwatch. Since there was no need for a callback, that method could be removed.</w:t>
+      </w:r>
+      <w:r>
+        <w:rPr>
+          <w:noProof/>
+        </w:rPr>
+        <w:t xml:space="preserve"> </w:t>
+      </w:r>
+    </w:p>
+    <w:p>
+      <w:pPr>
+        <w:rPr>
+          <w:noProof/>
+        </w:rPr>
+      </w:pPr>
     </w:p>
     <w:p>
       <w:pPr>
@@ -27855,34 +29349,6 @@
           <w:noProof/>
         </w:rPr>
       </w:pPr>
-      <w:r>
-        <w:rPr>
-          <w:noProof/>
-        </w:rPr>
-        <w:t>Bugs:</w:t>
-      </w:r>
-    </w:p>
-    <w:p>
-      <w:pPr>
-        <w:pStyle w:val="ListBullet"/>
-        <w:rPr>
-          <w:noProof/>
-        </w:rPr>
-      </w:pPr>
-      <w:r>
-        <w:rPr>
-          <w:noProof/>
-        </w:rPr>
-        <w:t>When in the nav bar, whichever page is open should now be visible.</w:t>
-      </w:r>
-    </w:p>
-    <w:p>
-      <w:pPr>
-        <w:pStyle w:val="ListParagraph"/>
-        <w:rPr>
-          <w:noProof/>
-        </w:rPr>
-      </w:pPr>
     </w:p>
     <w:p>
       <w:pPr>
@@ -27891,7 +29357,6 @@
           <w:ilvl w:val="0"/>
           <w:numId w:val="0"/>
         </w:numPr>
-        <w:ind w:left="360" w:hanging="360"/>
         <w:rPr>
           <w:noProof/>
         </w:rPr>
@@ -27908,22 +29373,11 @@
           <w:noProof/>
         </w:rPr>
       </w:pPr>
-    </w:p>
-    <w:p>
-      <w:pPr>
-        <w:pStyle w:val="ListBullet"/>
-        <w:numPr>
-          <w:ilvl w:val="0"/>
-          <w:numId w:val="0"/>
-        </w:numPr>
-        <w:rPr>
-          <w:noProof/>
-        </w:rPr>
-      </w:pPr>
-      <w:r>
-        <w:rPr>
-          <w:noProof/>
-        </w:rPr>
+      <w:r>
+        <w:rPr>
+          <w:noProof/>
+        </w:rPr>
+        <w:lastRenderedPageBreak/>
         <w:drawing>
           <wp:anchor distT="0" distB="0" distL="114300" distR="114300" simplePos="0" relativeHeight="251647488" behindDoc="1" locked="0" layoutInCell="1" allowOverlap="1" wp14:anchorId="2577995E" wp14:editId="61993783">
             <wp:simplePos x="0" y="0"/>

</xml_diff>

<commit_message>
Attempt at persistent theme
</commit_message>
<xml_diff>
--- a/Write-up/Creating a workout app.docx
+++ b/Write-up/Creating a workout app.docx
@@ -3345,7 +3345,7 @@
           <w:noProof/>
         </w:rPr>
         <w:drawing>
-          <wp:anchor distT="0" distB="0" distL="114300" distR="114300" simplePos="0" relativeHeight="251641856" behindDoc="1" locked="0" layoutInCell="1" allowOverlap="1" wp14:anchorId="36483DE5" wp14:editId="171582DF">
+          <wp:anchor distT="0" distB="0" distL="114300" distR="114300" simplePos="0" relativeHeight="251640320" behindDoc="1" locked="0" layoutInCell="1" allowOverlap="1" wp14:anchorId="36483DE5" wp14:editId="426491CC">
             <wp:simplePos x="0" y="0"/>
             <wp:positionH relativeFrom="column">
               <wp:posOffset>571500</wp:posOffset>
@@ -3460,7 +3460,7 @@
           <w:noProof/>
         </w:rPr>
         <w:drawing>
-          <wp:anchor distT="0" distB="0" distL="114300" distR="114300" simplePos="0" relativeHeight="251639808" behindDoc="1" locked="0" layoutInCell="1" allowOverlap="1" wp14:anchorId="30E92497" wp14:editId="41FED01C">
+          <wp:anchor distT="0" distB="0" distL="114300" distR="114300" simplePos="0" relativeHeight="251638272" behindDoc="1" locked="0" layoutInCell="1" allowOverlap="1" wp14:anchorId="30E92497" wp14:editId="41687B8D">
             <wp:simplePos x="0" y="0"/>
             <wp:positionH relativeFrom="margin">
               <wp:posOffset>-3810</wp:posOffset>
@@ -3619,7 +3619,7 @@
           <w:noProof/>
         </w:rPr>
         <w:drawing>
-          <wp:anchor distT="0" distB="0" distL="114300" distR="114300" simplePos="0" relativeHeight="251628544" behindDoc="1" locked="0" layoutInCell="1" allowOverlap="1" wp14:anchorId="75643403" wp14:editId="41255431">
+          <wp:anchor distT="0" distB="0" distL="114300" distR="114300" simplePos="0" relativeHeight="251627008" behindDoc="1" locked="0" layoutInCell="1" allowOverlap="1" wp14:anchorId="75643403" wp14:editId="1C326AE2">
             <wp:simplePos x="0" y="0"/>
             <wp:positionH relativeFrom="column">
               <wp:posOffset>52754</wp:posOffset>
@@ -3713,7 +3713,7 @@
           <w:noProof/>
         </w:rPr>
         <w:drawing>
-          <wp:anchor distT="0" distB="0" distL="114300" distR="114300" simplePos="0" relativeHeight="251646976" behindDoc="1" locked="0" layoutInCell="1" allowOverlap="1" wp14:anchorId="61097CDE" wp14:editId="352849BA">
+          <wp:anchor distT="0" distB="0" distL="114300" distR="114300" simplePos="0" relativeHeight="251646464" behindDoc="1" locked="0" layoutInCell="1" allowOverlap="1" wp14:anchorId="61097CDE" wp14:editId="04747D12">
             <wp:simplePos x="0" y="0"/>
             <wp:positionH relativeFrom="column">
               <wp:posOffset>4088130</wp:posOffset>
@@ -3921,7 +3921,7 @@
           <w:noProof/>
         </w:rPr>
         <w:drawing>
-          <wp:anchor distT="0" distB="0" distL="114300" distR="114300" simplePos="0" relativeHeight="251649024" behindDoc="1" locked="0" layoutInCell="1" allowOverlap="1" wp14:anchorId="2942DCDC" wp14:editId="6790B2CD">
+          <wp:anchor distT="0" distB="0" distL="114300" distR="114300" simplePos="0" relativeHeight="251649536" behindDoc="1" locked="0" layoutInCell="1" allowOverlap="1" wp14:anchorId="2942DCDC" wp14:editId="7A498C7A">
             <wp:simplePos x="0" y="0"/>
             <wp:positionH relativeFrom="margin">
               <wp:posOffset>4026535</wp:posOffset>
@@ -9902,7 +9902,7 @@
           <w:szCs w:val="28"/>
         </w:rPr>
         <w:drawing>
-          <wp:anchor distT="0" distB="0" distL="114300" distR="114300" simplePos="0" relativeHeight="251631616" behindDoc="1" locked="0" layoutInCell="1" allowOverlap="1" wp14:anchorId="6C11296A" wp14:editId="5852A887">
+          <wp:anchor distT="0" distB="0" distL="114300" distR="114300" simplePos="0" relativeHeight="251630080" behindDoc="1" locked="0" layoutInCell="1" allowOverlap="1" wp14:anchorId="6C11296A" wp14:editId="2C9918C5">
             <wp:simplePos x="0" y="0"/>
             <wp:positionH relativeFrom="column">
               <wp:posOffset>0</wp:posOffset>
@@ -9986,7 +9986,7 @@
             <v:stroke joinstyle="miter"/>
             <v:path gradientshapeok="t" o:connecttype="rect"/>
           </v:shapetype>
-          <v:shape id="Text Box 10" o:spid="_x0000_s1032" type="#_x0000_t202" style="position:absolute;margin-left:.5pt;margin-top:30.55pt;width:468pt;height:184.8pt;z-index:251699200;visibility:visible;mso-wrap-distance-top:3.6pt;mso-wrap-distance-bottom:3.6pt;mso-position-horizontal-relative:margin;mso-width-relative:margin;mso-height-relative:margin" o:gfxdata="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">
+          <v:shape id="Text Box 10" o:spid="_x0000_s1032" type="#_x0000_t202" style="position:absolute;margin-left:.5pt;margin-top:30.55pt;width:468pt;height:184.8pt;z-index:251700736;visibility:visible;mso-wrap-distance-top:3.6pt;mso-wrap-distance-bottom:3.6pt;mso-position-horizontal-relative:margin;mso-width-relative:margin;mso-height-relative:margin" o:gfxdata="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">
             <v:textbox style="mso-next-textbox:#Text Box 10">
               <w:txbxContent>
                 <w:p>
@@ -10157,7 +10157,7 @@
         </w:rPr>
         <w:lastRenderedPageBreak/>
         <w:drawing>
-          <wp:anchor distT="0" distB="0" distL="114300" distR="114300" simplePos="0" relativeHeight="251678720" behindDoc="1" locked="0" layoutInCell="1" allowOverlap="1" wp14:anchorId="147F2432" wp14:editId="30153498">
+          <wp:anchor distT="0" distB="0" distL="114300" distR="114300" simplePos="0" relativeHeight="251680256" behindDoc="1" locked="0" layoutInCell="1" allowOverlap="1" wp14:anchorId="147F2432" wp14:editId="51D2B746">
             <wp:simplePos x="0" y="0"/>
             <wp:positionH relativeFrom="column">
               <wp:posOffset>250008</wp:posOffset>
@@ -10380,7 +10380,7 @@
           <w:noProof/>
         </w:rPr>
         <w:pict w14:anchorId="67428714">
-          <v:shape id="Text Box 4" o:spid="_x0000_s1031" type="#_x0000_t202" style="position:absolute;margin-left:-44.6pt;margin-top:51.1pt;width:557.35pt;height:240.35pt;z-index:251696128;visibility:visible;mso-wrap-distance-top:3.6pt;mso-wrap-distance-bottom:3.6pt;mso-position-horizontal-relative:margin;mso-width-relative:margin;mso-height-relative:margin" o:gfxdata="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">
+          <v:shape id="Text Box 4" o:spid="_x0000_s1031" type="#_x0000_t202" style="position:absolute;margin-left:-44.6pt;margin-top:51.1pt;width:557.35pt;height:240.35pt;z-index:251697664;visibility:visible;mso-wrap-distance-top:3.6pt;mso-wrap-distance-bottom:3.6pt;mso-position-horizontal-relative:margin;mso-width-relative:margin;mso-height-relative:margin" o:gfxdata="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">
             <v:textbox style="mso-next-textbox:#Text Box 4">
               <w:txbxContent>
                 <w:p>
@@ -10575,7 +10575,7 @@
         </w:rPr>
         <w:lastRenderedPageBreak/>
         <w:drawing>
-          <wp:anchor distT="0" distB="0" distL="114300" distR="114300" simplePos="0" relativeHeight="251620352" behindDoc="1" locked="0" layoutInCell="1" allowOverlap="1" wp14:anchorId="46675498" wp14:editId="1287E3F2">
+          <wp:anchor distT="0" distB="0" distL="114300" distR="114300" simplePos="0" relativeHeight="251618816" behindDoc="1" locked="0" layoutInCell="1" allowOverlap="1" wp14:anchorId="46675498" wp14:editId="325E5F86">
             <wp:simplePos x="0" y="0"/>
             <wp:positionH relativeFrom="column">
               <wp:posOffset>510903</wp:posOffset>
@@ -10841,7 +10841,7 @@
           <w:noProof/>
         </w:rPr>
         <w:pict w14:anchorId="41705EF4">
-          <v:shape id="Text Box 2" o:spid="_x0000_s1030" type="#_x0000_t202" style="position:absolute;left:0;text-align:left;margin-left:.65pt;margin-top:137.15pt;width:295.25pt;height:176.7pt;z-index:251695104;visibility:visible;mso-wrap-distance-top:3.6pt;mso-wrap-distance-bottom:3.6pt;mso-width-relative:margin;mso-height-relative:margin" o:gfxdata="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">
+          <v:shape id="Text Box 2" o:spid="_x0000_s1030" type="#_x0000_t202" style="position:absolute;left:0;text-align:left;margin-left:.65pt;margin-top:137.15pt;width:295.25pt;height:176.7pt;z-index:251696640;visibility:visible;mso-wrap-distance-top:3.6pt;mso-wrap-distance-bottom:3.6pt;mso-width-relative:margin;mso-height-relative:margin" o:gfxdata="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">
             <v:textbox style="mso-next-textbox:#Text Box 2">
               <w:txbxContent>
                 <w:p>
@@ -11180,7 +11180,7 @@
         </w:rPr>
         <w:lastRenderedPageBreak/>
         <w:drawing>
-          <wp:anchor distT="0" distB="0" distL="114300" distR="114300" simplePos="0" relativeHeight="251621376" behindDoc="1" locked="0" layoutInCell="1" allowOverlap="1" wp14:anchorId="1B209301" wp14:editId="024065E9">
+          <wp:anchor distT="0" distB="0" distL="114300" distR="114300" simplePos="0" relativeHeight="251619840" behindDoc="1" locked="0" layoutInCell="1" allowOverlap="1" wp14:anchorId="1B209301" wp14:editId="69835B56">
             <wp:simplePos x="0" y="0"/>
             <wp:positionH relativeFrom="column">
               <wp:posOffset>0</wp:posOffset>
@@ -11262,7 +11262,7 @@
           <w:noProof/>
         </w:rPr>
         <w:pict w14:anchorId="54878B12">
-          <v:shape id="Text Box 8" o:spid="_x0000_s1028" type="#_x0000_t202" style="position:absolute;margin-left:-71.55pt;margin-top:88pt;width:231.05pt;height:341pt;z-index:251698176;visibility:visible;mso-wrap-distance-top:3.6pt;mso-wrap-distance-bottom:3.6pt;mso-width-relative:margin;mso-height-relative:margin" o:gfxdata="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">
+          <v:shape id="Text Box 8" o:spid="_x0000_s1028" type="#_x0000_t202" style="position:absolute;margin-left:-71.55pt;margin-top:88pt;width:231.05pt;height:341pt;z-index:251699712;visibility:visible;mso-wrap-distance-top:3.6pt;mso-wrap-distance-bottom:3.6pt;mso-width-relative:margin;mso-height-relative:margin" o:gfxdata="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">
             <v:textbox style="mso-next-textbox:#Text Box 8">
               <w:txbxContent>
                 <w:p>
@@ -11350,7 +11350,7 @@
         </w:rPr>
         <w:lastRenderedPageBreak/>
         <w:pict w14:anchorId="42DD22C5">
-          <v:shape id="Text Box 6" o:spid="_x0000_s1029" type="#_x0000_t202" style="position:absolute;margin-left:.95pt;margin-top:1pt;width:268.9pt;height:244.4pt;z-index:251697152;visibility:visible;mso-wrap-distance-top:3.6pt;mso-wrap-distance-bottom:3.6pt;mso-width-relative:margin;mso-height-relative:margin" o:gfxdata="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">
+          <v:shape id="Text Box 6" o:spid="_x0000_s1029" type="#_x0000_t202" style="position:absolute;margin-left:.95pt;margin-top:1pt;width:268.9pt;height:244.4pt;z-index:251698688;visibility:visible;mso-wrap-distance-top:3.6pt;mso-wrap-distance-bottom:3.6pt;mso-width-relative:margin;mso-height-relative:margin" o:gfxdata="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">
             <v:textbox style="mso-next-textbox:#Text Box 6">
               <w:txbxContent>
                 <w:p>
@@ -11550,7 +11550,7 @@
           <w:szCs w:val="24"/>
         </w:rPr>
         <w:drawing>
-          <wp:anchor distT="0" distB="0" distL="114300" distR="114300" simplePos="0" relativeHeight="251619328" behindDoc="1" locked="0" layoutInCell="1" allowOverlap="1" wp14:anchorId="1F8DC336" wp14:editId="09E0DCEB">
+          <wp:anchor distT="0" distB="0" distL="114300" distR="114300" simplePos="0" relativeHeight="251617792" behindDoc="1" locked="0" layoutInCell="1" allowOverlap="1" wp14:anchorId="1F8DC336" wp14:editId="3D9904EA">
             <wp:simplePos x="0" y="0"/>
             <wp:positionH relativeFrom="column">
               <wp:posOffset>1770833</wp:posOffset>
@@ -11653,7 +11653,7 @@
         </w:rPr>
         <w:lastRenderedPageBreak/>
         <w:drawing>
-          <wp:anchor distT="0" distB="0" distL="114300" distR="114300" simplePos="0" relativeHeight="251624448" behindDoc="1" locked="0" layoutInCell="1" allowOverlap="1" wp14:anchorId="4A849A8A" wp14:editId="4E971F9C">
+          <wp:anchor distT="0" distB="0" distL="114300" distR="114300" simplePos="0" relativeHeight="251622912" behindDoc="1" locked="0" layoutInCell="1" allowOverlap="1" wp14:anchorId="4A849A8A" wp14:editId="12D09F42">
             <wp:simplePos x="0" y="0"/>
             <wp:positionH relativeFrom="column">
               <wp:posOffset>0</wp:posOffset>
@@ -11727,7 +11727,7 @@
           <w:noProof/>
         </w:rPr>
         <w:pict w14:anchorId="06EB59EB">
-          <v:shape id="_x0000_s1026" type="#_x0000_t202" style="position:absolute;margin-left:-20.95pt;margin-top:8.9pt;width:510pt;height:152pt;z-index:251700224;visibility:visible;mso-wrap-distance-top:3.6pt;mso-wrap-distance-bottom:3.6pt;mso-position-horizontal-relative:margin;mso-width-relative:margin;mso-height-relative:margin" wrapcoords="-32 -106 -32 21600 21632 21600 21632 -106 -32 -106" o:gfxdata="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">
+          <v:shape id="_x0000_s1026" type="#_x0000_t202" style="position:absolute;margin-left:-20.95pt;margin-top:8.9pt;width:510pt;height:152pt;z-index:251701760;visibility:visible;mso-wrap-distance-top:3.6pt;mso-wrap-distance-bottom:3.6pt;mso-position-horizontal-relative:margin;mso-width-relative:margin;mso-height-relative:margin" wrapcoords="-32 -106 -32 21600 21632 21600 21632 -106 -32 -106" o:gfxdata="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">
             <v:textbox style="mso-next-textbox:#_x0000_s1026">
               <w:txbxContent>
                 <w:p>
@@ -11874,7 +11874,7 @@
         </w:rPr>
         <w:lastRenderedPageBreak/>
         <w:drawing>
-          <wp:anchor distT="0" distB="0" distL="114300" distR="114300" simplePos="0" relativeHeight="251633664" behindDoc="1" locked="0" layoutInCell="1" allowOverlap="1" wp14:anchorId="6418AE4F" wp14:editId="1A296CF6">
+          <wp:anchor distT="0" distB="0" distL="114300" distR="114300" simplePos="0" relativeHeight="251632128" behindDoc="1" locked="0" layoutInCell="1" allowOverlap="1" wp14:anchorId="6418AE4F" wp14:editId="36E59E30">
             <wp:simplePos x="0" y="0"/>
             <wp:positionH relativeFrom="column">
               <wp:posOffset>0</wp:posOffset>
@@ -11958,7 +11958,7 @@
           <w:szCs w:val="28"/>
         </w:rPr>
         <w:pict w14:anchorId="5E02B9D8">
-          <v:shape id="_x0000_s1034" type="#_x0000_t202" style="position:absolute;margin-left:-21.2pt;margin-top:23.85pt;width:507.9pt;height:217.4pt;z-index:251701248;visibility:visible;mso-height-percent:200;mso-wrap-distance-top:3.6pt;mso-wrap-distance-bottom:3.6pt;mso-height-percent:200;mso-width-relative:margin;mso-height-relative:margin" o:gfxdata="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">
+          <v:shape id="_x0000_s1034" type="#_x0000_t202" style="position:absolute;margin-left:-21.2pt;margin-top:23.85pt;width:507.9pt;height:217.4pt;z-index:251702784;visibility:visible;mso-height-percent:200;mso-wrap-distance-top:3.6pt;mso-wrap-distance-bottom:3.6pt;mso-height-percent:200;mso-width-relative:margin;mso-height-relative:margin" o:gfxdata="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">
             <v:textbox style="mso-next-textbox:#_x0000_s1034;mso-fit-shape-to-text:t">
               <w:txbxContent>
                 <w:p>
@@ -12245,7 +12245,7 @@
           <w:noProof/>
         </w:rPr>
         <w:drawing>
-          <wp:anchor distT="0" distB="0" distL="114300" distR="114300" simplePos="0" relativeHeight="251664384" behindDoc="1" locked="0" layoutInCell="1" allowOverlap="1" wp14:anchorId="43195C26" wp14:editId="635C33D0">
+          <wp:anchor distT="0" distB="0" distL="114300" distR="114300" simplePos="0" relativeHeight="251663872" behindDoc="1" locked="0" layoutInCell="1" allowOverlap="1" wp14:anchorId="43195C26" wp14:editId="6F8022A1">
             <wp:simplePos x="0" y="0"/>
             <wp:positionH relativeFrom="column">
               <wp:posOffset>40005</wp:posOffset>
@@ -14133,7 +14133,7 @@
                 <w:szCs w:val="24"/>
               </w:rPr>
               <w:drawing>
-                <wp:anchor distT="0" distB="0" distL="114300" distR="114300" simplePos="0" relativeHeight="251637760" behindDoc="0" locked="0" layoutInCell="1" allowOverlap="1" wp14:anchorId="026B1397" wp14:editId="4B1B465D">
+                <wp:anchor distT="0" distB="0" distL="114300" distR="114300" simplePos="0" relativeHeight="251636224" behindDoc="0" locked="0" layoutInCell="1" allowOverlap="1" wp14:anchorId="026B1397" wp14:editId="6DF8A032">
                   <wp:simplePos x="0" y="0"/>
                   <wp:positionH relativeFrom="column">
                     <wp:posOffset>241300</wp:posOffset>
@@ -14238,7 +14238,7 @@
               </w:rPr>
               <w:lastRenderedPageBreak/>
               <w:drawing>
-                <wp:anchor distT="0" distB="0" distL="114300" distR="114300" simplePos="0" relativeHeight="251674624" behindDoc="0" locked="0" layoutInCell="1" allowOverlap="1" wp14:anchorId="57C39E0B" wp14:editId="3DB686B5">
+                <wp:anchor distT="0" distB="0" distL="114300" distR="114300" simplePos="0" relativeHeight="251676160" behindDoc="0" locked="0" layoutInCell="1" allowOverlap="1" wp14:anchorId="57C39E0B" wp14:editId="68DF5D97">
                   <wp:simplePos x="0" y="0"/>
                   <wp:positionH relativeFrom="column">
                     <wp:posOffset>4445</wp:posOffset>
@@ -15198,7 +15198,7 @@
           <w:noProof/>
         </w:rPr>
         <w:drawing>
-          <wp:anchor distT="0" distB="0" distL="114300" distR="114300" simplePos="0" relativeHeight="251676672" behindDoc="1" locked="0" layoutInCell="1" allowOverlap="1" wp14:anchorId="3591826A" wp14:editId="16244C2C">
+          <wp:anchor distT="0" distB="0" distL="114300" distR="114300" simplePos="0" relativeHeight="251678208" behindDoc="1" locked="0" layoutInCell="1" allowOverlap="1" wp14:anchorId="3591826A" wp14:editId="613D86A6">
             <wp:simplePos x="0" y="0"/>
             <wp:positionH relativeFrom="column">
               <wp:posOffset>0</wp:posOffset>
@@ -15273,7 +15273,7 @@
           <w:noProof/>
         </w:rPr>
         <w:drawing>
-          <wp:anchor distT="0" distB="0" distL="114300" distR="114300" simplePos="0" relativeHeight="251681792" behindDoc="1" locked="0" layoutInCell="1" allowOverlap="1" wp14:anchorId="07FE4E73" wp14:editId="721C02B5">
+          <wp:anchor distT="0" distB="0" distL="114300" distR="114300" simplePos="0" relativeHeight="251683328" behindDoc="1" locked="0" layoutInCell="1" allowOverlap="1" wp14:anchorId="07FE4E73" wp14:editId="54BD3C63">
             <wp:simplePos x="0" y="0"/>
             <wp:positionH relativeFrom="column">
               <wp:posOffset>3213735</wp:posOffset>
@@ -15685,7 +15685,7 @@
           <w:noProof/>
         </w:rPr>
         <w:drawing>
-          <wp:anchor distT="0" distB="0" distL="114300" distR="114300" simplePos="0" relativeHeight="251685888" behindDoc="1" locked="0" layoutInCell="1" allowOverlap="1" wp14:anchorId="23B61CF2" wp14:editId="0DE00E49">
+          <wp:anchor distT="0" distB="0" distL="114300" distR="114300" simplePos="0" relativeHeight="251687424" behindDoc="1" locked="0" layoutInCell="1" allowOverlap="1" wp14:anchorId="23B61CF2" wp14:editId="7B1F880F">
             <wp:simplePos x="0" y="0"/>
             <wp:positionH relativeFrom="column">
               <wp:posOffset>0</wp:posOffset>
@@ -15760,7 +15760,7 @@
           <w:noProof/>
         </w:rPr>
         <w:drawing>
-          <wp:anchor distT="0" distB="0" distL="114300" distR="114300" simplePos="0" relativeHeight="251684864" behindDoc="1" locked="0" layoutInCell="1" allowOverlap="1" wp14:anchorId="06672ABC" wp14:editId="1717D7D5">
+          <wp:anchor distT="0" distB="0" distL="114300" distR="114300" simplePos="0" relativeHeight="251686400" behindDoc="1" locked="0" layoutInCell="1" allowOverlap="1" wp14:anchorId="06672ABC" wp14:editId="3E486A37">
             <wp:simplePos x="0" y="0"/>
             <wp:positionH relativeFrom="column">
               <wp:posOffset>3218180</wp:posOffset>
@@ -16080,7 +16080,7 @@
           <w:noProof/>
         </w:rPr>
         <w:drawing>
-          <wp:anchor distT="0" distB="0" distL="114300" distR="114300" simplePos="0" relativeHeight="251618304" behindDoc="1" locked="0" layoutInCell="1" allowOverlap="1" wp14:anchorId="0C5A3282" wp14:editId="1753EE12">
+          <wp:anchor distT="0" distB="0" distL="114300" distR="114300" simplePos="0" relativeHeight="251616768" behindDoc="1" locked="0" layoutInCell="1" allowOverlap="1" wp14:anchorId="0C5A3282" wp14:editId="2010BFC1">
             <wp:simplePos x="0" y="0"/>
             <wp:positionH relativeFrom="column">
               <wp:posOffset>2674454</wp:posOffset>
@@ -16453,7 +16453,7 @@
           <w:noProof/>
         </w:rPr>
         <w:drawing>
-          <wp:anchor distT="0" distB="0" distL="114300" distR="114300" simplePos="0" relativeHeight="251635712" behindDoc="1" locked="0" layoutInCell="1" allowOverlap="1" wp14:anchorId="6EE7C23B" wp14:editId="0B65C56B">
+          <wp:anchor distT="0" distB="0" distL="114300" distR="114300" simplePos="0" relativeHeight="251634176" behindDoc="1" locked="0" layoutInCell="1" allowOverlap="1" wp14:anchorId="6EE7C23B" wp14:editId="69BD4752">
             <wp:simplePos x="0" y="0"/>
             <wp:positionH relativeFrom="column">
               <wp:posOffset>2551430</wp:posOffset>
@@ -16516,7 +16516,7 @@
           <w:noProof/>
         </w:rPr>
         <w:drawing>
-          <wp:anchor distT="0" distB="0" distL="114300" distR="114300" simplePos="0" relativeHeight="251629568" behindDoc="1" locked="0" layoutInCell="1" allowOverlap="1" wp14:anchorId="2FBD692F" wp14:editId="501BB5B7">
+          <wp:anchor distT="0" distB="0" distL="114300" distR="114300" simplePos="0" relativeHeight="251628032" behindDoc="1" locked="0" layoutInCell="1" allowOverlap="1" wp14:anchorId="2FBD692F" wp14:editId="553B1E11">
             <wp:simplePos x="0" y="0"/>
             <wp:positionH relativeFrom="column">
               <wp:posOffset>-635</wp:posOffset>
@@ -16693,7 +16693,7 @@
           <w:noProof/>
         </w:rPr>
         <w:drawing>
-          <wp:anchor distT="0" distB="0" distL="114300" distR="114300" simplePos="0" relativeHeight="251691008" behindDoc="1" locked="0" layoutInCell="1" allowOverlap="1" wp14:anchorId="2BD81702" wp14:editId="393A2A71">
+          <wp:anchor distT="0" distB="0" distL="114300" distR="114300" simplePos="0" relativeHeight="251692544" behindDoc="1" locked="0" layoutInCell="1" allowOverlap="1" wp14:anchorId="2BD81702" wp14:editId="69EFF3CB">
             <wp:simplePos x="0" y="0"/>
             <wp:positionH relativeFrom="column">
               <wp:posOffset>1173480</wp:posOffset>
@@ -16828,7 +16828,7 @@
           <w:noProof/>
         </w:rPr>
         <w:drawing>
-          <wp:anchor distT="0" distB="0" distL="114300" distR="114300" simplePos="0" relativeHeight="251687936" behindDoc="1" locked="0" layoutInCell="1" allowOverlap="1" wp14:anchorId="65317459" wp14:editId="59785762">
+          <wp:anchor distT="0" distB="0" distL="114300" distR="114300" simplePos="0" relativeHeight="251689472" behindDoc="1" locked="0" layoutInCell="1" allowOverlap="1" wp14:anchorId="65317459" wp14:editId="1CB254BF">
             <wp:simplePos x="0" y="0"/>
             <wp:positionH relativeFrom="column">
               <wp:posOffset>-219075</wp:posOffset>
@@ -16909,7 +16909,7 @@
         </w:rPr>
         <w:lastRenderedPageBreak/>
         <w:drawing>
-          <wp:anchor distT="0" distB="0" distL="114300" distR="114300" simplePos="0" relativeHeight="251642880" behindDoc="0" locked="0" layoutInCell="1" allowOverlap="1" wp14:anchorId="094C5AED" wp14:editId="2F4A598A">
+          <wp:anchor distT="0" distB="0" distL="114300" distR="114300" simplePos="0" relativeHeight="251641344" behindDoc="0" locked="0" layoutInCell="1" allowOverlap="1" wp14:anchorId="094C5AED" wp14:editId="273A1FFE">
             <wp:simplePos x="0" y="0"/>
             <wp:positionH relativeFrom="column">
               <wp:posOffset>2220653</wp:posOffset>
@@ -17228,7 +17228,7 @@
           <w:noProof/>
         </w:rPr>
         <w:drawing>
-          <wp:anchor distT="0" distB="0" distL="114300" distR="114300" simplePos="0" relativeHeight="251645952" behindDoc="1" locked="0" layoutInCell="1" allowOverlap="1" wp14:anchorId="202FAA3E" wp14:editId="50F600E1">
+          <wp:anchor distT="0" distB="0" distL="114300" distR="114300" simplePos="0" relativeHeight="251644416" behindDoc="1" locked="0" layoutInCell="1" allowOverlap="1" wp14:anchorId="202FAA3E" wp14:editId="281C037C">
             <wp:simplePos x="0" y="0"/>
             <wp:positionH relativeFrom="column">
               <wp:posOffset>0</wp:posOffset>
@@ -17620,7 +17620,7 @@
           <w:noProof/>
         </w:rPr>
         <w:drawing>
-          <wp:anchor distT="0" distB="0" distL="114300" distR="114300" simplePos="0" relativeHeight="251630592" behindDoc="1" locked="0" layoutInCell="1" allowOverlap="1" wp14:anchorId="2B878A3E" wp14:editId="5217061F">
+          <wp:anchor distT="0" distB="0" distL="114300" distR="114300" simplePos="0" relativeHeight="251629056" behindDoc="1" locked="0" layoutInCell="1" allowOverlap="1" wp14:anchorId="2B878A3E" wp14:editId="57FD5455">
             <wp:simplePos x="0" y="0"/>
             <wp:positionH relativeFrom="column">
               <wp:posOffset>3082925</wp:posOffset>
@@ -17688,7 +17688,7 @@
           <w:noProof/>
         </w:rPr>
         <w:drawing>
-          <wp:anchor distT="0" distB="0" distL="114300" distR="114300" simplePos="0" relativeHeight="251622400" behindDoc="1" locked="0" layoutInCell="1" allowOverlap="1" wp14:anchorId="64216952" wp14:editId="7B923AA5">
+          <wp:anchor distT="0" distB="0" distL="114300" distR="114300" simplePos="0" relativeHeight="251620864" behindDoc="1" locked="0" layoutInCell="1" allowOverlap="1" wp14:anchorId="64216952" wp14:editId="6F53F344">
             <wp:simplePos x="0" y="0"/>
             <wp:positionH relativeFrom="column">
               <wp:posOffset>1270</wp:posOffset>
@@ -17780,7 +17780,7 @@
           <w:noProof/>
         </w:rPr>
         <w:drawing>
-          <wp:anchor distT="0" distB="0" distL="114300" distR="114300" simplePos="0" relativeHeight="251623424" behindDoc="1" locked="0" layoutInCell="1" allowOverlap="1" wp14:anchorId="2F435706" wp14:editId="33E0B546">
+          <wp:anchor distT="0" distB="0" distL="114300" distR="114300" simplePos="0" relativeHeight="251621888" behindDoc="1" locked="0" layoutInCell="1" allowOverlap="1" wp14:anchorId="2F435706" wp14:editId="02A86FAB">
             <wp:simplePos x="0" y="0"/>
             <wp:positionH relativeFrom="column">
               <wp:posOffset>1270</wp:posOffset>
@@ -17924,7 +17924,7 @@
           <w:noProof/>
         </w:rPr>
         <w:drawing>
-          <wp:anchor distT="0" distB="0" distL="114300" distR="114300" simplePos="0" relativeHeight="251614208" behindDoc="1" locked="0" layoutInCell="1" allowOverlap="1" wp14:anchorId="24FF4EFA" wp14:editId="635805BB">
+          <wp:anchor distT="0" distB="0" distL="114300" distR="114300" simplePos="0" relativeHeight="251612672" behindDoc="1" locked="0" layoutInCell="1" allowOverlap="1" wp14:anchorId="24FF4EFA" wp14:editId="50B5EAEE">
             <wp:simplePos x="0" y="0"/>
             <wp:positionH relativeFrom="column">
               <wp:posOffset>6927</wp:posOffset>
@@ -18039,7 +18039,7 @@
         </w:rPr>
         <w:lastRenderedPageBreak/>
         <w:drawing>
-          <wp:anchor distT="0" distB="0" distL="114300" distR="114300" simplePos="0" relativeHeight="251626496" behindDoc="1" locked="0" layoutInCell="1" allowOverlap="1" wp14:anchorId="4C3BF02D" wp14:editId="42D11556">
+          <wp:anchor distT="0" distB="0" distL="114300" distR="114300" simplePos="0" relativeHeight="251624960" behindDoc="1" locked="0" layoutInCell="1" allowOverlap="1" wp14:anchorId="4C3BF02D" wp14:editId="38D8DDB9">
             <wp:simplePos x="0" y="0"/>
             <wp:positionH relativeFrom="column">
               <wp:posOffset>3223064</wp:posOffset>
@@ -18163,7 +18163,7 @@
           <w:noProof/>
         </w:rPr>
         <w:drawing>
-          <wp:anchor distT="0" distB="0" distL="114300" distR="114300" simplePos="0" relativeHeight="251632640" behindDoc="1" locked="0" layoutInCell="1" allowOverlap="1" wp14:anchorId="0265D036" wp14:editId="76183801">
+          <wp:anchor distT="0" distB="0" distL="114300" distR="114300" simplePos="0" relativeHeight="251631104" behindDoc="1" locked="0" layoutInCell="1" allowOverlap="1" wp14:anchorId="0265D036" wp14:editId="085819E2">
             <wp:simplePos x="0" y="0"/>
             <wp:positionH relativeFrom="column">
               <wp:posOffset>29845</wp:posOffset>
@@ -18312,7 +18312,7 @@
           <w:noProof/>
         </w:rPr>
         <w:drawing>
-          <wp:anchor distT="0" distB="0" distL="114300" distR="114300" simplePos="0" relativeHeight="251627520" behindDoc="1" locked="0" layoutInCell="1" allowOverlap="1" wp14:anchorId="549C0B0F" wp14:editId="6A2C50D1">
+          <wp:anchor distT="0" distB="0" distL="114300" distR="114300" simplePos="0" relativeHeight="251625984" behindDoc="1" locked="0" layoutInCell="1" allowOverlap="1" wp14:anchorId="549C0B0F" wp14:editId="72BEC903">
             <wp:simplePos x="0" y="0"/>
             <wp:positionH relativeFrom="column">
               <wp:posOffset>-29894</wp:posOffset>
@@ -18514,7 +18514,7 @@
           <w:noProof/>
         </w:rPr>
         <w:drawing>
-          <wp:anchor distT="0" distB="0" distL="114300" distR="114300" simplePos="0" relativeHeight="251636736" behindDoc="1" locked="0" layoutInCell="1" allowOverlap="1" wp14:anchorId="274E7AB4" wp14:editId="5A535CC8">
+          <wp:anchor distT="0" distB="0" distL="114300" distR="114300" simplePos="0" relativeHeight="251635200" behindDoc="1" locked="0" layoutInCell="1" allowOverlap="1" wp14:anchorId="274E7AB4" wp14:editId="1D6605C9">
             <wp:simplePos x="0" y="0"/>
             <wp:positionH relativeFrom="column">
               <wp:posOffset>3140075</wp:posOffset>
@@ -18698,7 +18698,7 @@
           <w:noProof/>
         </w:rPr>
         <w:drawing>
-          <wp:anchor distT="0" distB="0" distL="114300" distR="114300" simplePos="0" relativeHeight="251634688" behindDoc="1" locked="0" layoutInCell="1" allowOverlap="1" wp14:anchorId="54458BF1" wp14:editId="4245D0BD">
+          <wp:anchor distT="0" distB="0" distL="114300" distR="114300" simplePos="0" relativeHeight="251633152" behindDoc="1" locked="0" layoutInCell="1" allowOverlap="1" wp14:anchorId="54458BF1" wp14:editId="21F25BED">
             <wp:simplePos x="0" y="0"/>
             <wp:positionH relativeFrom="column">
               <wp:posOffset>3701212</wp:posOffset>
@@ -18964,7 +18964,7 @@
           <w:noProof/>
         </w:rPr>
         <w:drawing>
-          <wp:anchor distT="0" distB="0" distL="114300" distR="114300" simplePos="0" relativeHeight="251625472" behindDoc="1" locked="0" layoutInCell="1" allowOverlap="1" wp14:anchorId="1FB99811" wp14:editId="16A49411">
+          <wp:anchor distT="0" distB="0" distL="114300" distR="114300" simplePos="0" relativeHeight="251623936" behindDoc="1" locked="0" layoutInCell="1" allowOverlap="1" wp14:anchorId="1FB99811" wp14:editId="687A59EE">
             <wp:simplePos x="0" y="0"/>
             <wp:positionH relativeFrom="column">
               <wp:posOffset>2420572</wp:posOffset>
@@ -19118,7 +19118,7 @@
           <w:noProof/>
         </w:rPr>
         <w:drawing>
-          <wp:anchor distT="0" distB="0" distL="114300" distR="114300" simplePos="0" relativeHeight="251643904" behindDoc="1" locked="0" layoutInCell="1" allowOverlap="1" wp14:anchorId="3C56465A" wp14:editId="5259C345">
+          <wp:anchor distT="0" distB="0" distL="114300" distR="114300" simplePos="0" relativeHeight="251642368" behindDoc="1" locked="0" layoutInCell="1" allowOverlap="1" wp14:anchorId="3C56465A" wp14:editId="7BEA27CA">
             <wp:simplePos x="0" y="0"/>
             <wp:positionH relativeFrom="column">
               <wp:posOffset>4284980</wp:posOffset>
@@ -19224,7 +19224,7 @@
           <w:noProof/>
         </w:rPr>
         <w:drawing>
-          <wp:anchor distT="0" distB="0" distL="114300" distR="114300" simplePos="0" relativeHeight="251679744" behindDoc="1" locked="0" layoutInCell="1" allowOverlap="1" wp14:anchorId="255CBBF1" wp14:editId="388F722D">
+          <wp:anchor distT="0" distB="0" distL="114300" distR="114300" simplePos="0" relativeHeight="251681280" behindDoc="1" locked="0" layoutInCell="1" allowOverlap="1" wp14:anchorId="255CBBF1" wp14:editId="1BCDE53A">
             <wp:simplePos x="0" y="0"/>
             <wp:positionH relativeFrom="column">
               <wp:posOffset>2120900</wp:posOffset>
@@ -19305,7 +19305,7 @@
           <w:noProof/>
         </w:rPr>
         <w:drawing>
-          <wp:anchor distT="0" distB="0" distL="114300" distR="114300" simplePos="0" relativeHeight="251673600" behindDoc="1" locked="0" layoutInCell="1" allowOverlap="1" wp14:anchorId="172F5218" wp14:editId="77C78E99">
+          <wp:anchor distT="0" distB="0" distL="114300" distR="114300" simplePos="0" relativeHeight="251675136" behindDoc="1" locked="0" layoutInCell="1" allowOverlap="1" wp14:anchorId="172F5218" wp14:editId="4CE42EAC">
             <wp:simplePos x="0" y="0"/>
             <wp:positionH relativeFrom="column">
               <wp:posOffset>2235200</wp:posOffset>
@@ -19393,7 +19393,7 @@
           <w:noProof/>
         </w:rPr>
         <w:drawing>
-          <wp:anchor distT="0" distB="0" distL="114300" distR="114300" simplePos="0" relativeHeight="251677696" behindDoc="1" locked="0" layoutInCell="1" allowOverlap="1" wp14:anchorId="08177065" wp14:editId="098AE238">
+          <wp:anchor distT="0" distB="0" distL="114300" distR="114300" simplePos="0" relativeHeight="251679232" behindDoc="1" locked="0" layoutInCell="1" allowOverlap="1" wp14:anchorId="08177065" wp14:editId="1063702A">
             <wp:simplePos x="0" y="0"/>
             <wp:positionH relativeFrom="column">
               <wp:posOffset>3622040</wp:posOffset>
@@ -19509,7 +19509,7 @@
           <w:noProof/>
         </w:rPr>
         <w:drawing>
-          <wp:anchor distT="0" distB="0" distL="114300" distR="114300" simplePos="0" relativeHeight="251665408" behindDoc="1" locked="0" layoutInCell="1" allowOverlap="1" wp14:anchorId="06DB8B02" wp14:editId="633C934B">
+          <wp:anchor distT="0" distB="0" distL="114300" distR="114300" simplePos="0" relativeHeight="251664896" behindDoc="1" locked="0" layoutInCell="1" allowOverlap="1" wp14:anchorId="06DB8B02" wp14:editId="21BD6616">
             <wp:simplePos x="0" y="0"/>
             <wp:positionH relativeFrom="column">
               <wp:posOffset>3134360</wp:posOffset>
@@ -19590,7 +19590,7 @@
           <w:noProof/>
         </w:rPr>
         <w:drawing>
-          <wp:anchor distT="0" distB="0" distL="114300" distR="114300" simplePos="0" relativeHeight="251656192" behindDoc="1" locked="0" layoutInCell="1" allowOverlap="1" wp14:anchorId="78495901" wp14:editId="3DFC60E5">
+          <wp:anchor distT="0" distB="0" distL="114300" distR="114300" simplePos="0" relativeHeight="251654656" behindDoc="1" locked="0" layoutInCell="1" allowOverlap="1" wp14:anchorId="78495901" wp14:editId="6A4C38C9">
             <wp:simplePos x="0" y="0"/>
             <wp:positionH relativeFrom="column">
               <wp:posOffset>3489960</wp:posOffset>
@@ -19653,7 +19653,7 @@
           <w:noProof/>
         </w:rPr>
         <w:drawing>
-          <wp:anchor distT="0" distB="0" distL="114300" distR="114300" simplePos="0" relativeHeight="251651072" behindDoc="1" locked="0" layoutInCell="1" allowOverlap="1" wp14:anchorId="0469F4FF" wp14:editId="21FF7436">
+          <wp:anchor distT="0" distB="0" distL="114300" distR="114300" simplePos="0" relativeHeight="251650560" behindDoc="1" locked="0" layoutInCell="1" allowOverlap="1" wp14:anchorId="0469F4FF" wp14:editId="729F2126">
             <wp:simplePos x="0" y="0"/>
             <wp:positionH relativeFrom="column">
               <wp:posOffset>29210</wp:posOffset>
@@ -19778,7 +19778,7 @@
           <w:noProof/>
         </w:rPr>
         <w:drawing>
-          <wp:anchor distT="0" distB="0" distL="114300" distR="114300" simplePos="0" relativeHeight="251660288" behindDoc="1" locked="0" layoutInCell="1" allowOverlap="1" wp14:anchorId="05753AC7" wp14:editId="30E1F1FC">
+          <wp:anchor distT="0" distB="0" distL="114300" distR="114300" simplePos="0" relativeHeight="251660800" behindDoc="1" locked="0" layoutInCell="1" allowOverlap="1" wp14:anchorId="05753AC7" wp14:editId="1DEB413C">
             <wp:simplePos x="0" y="0"/>
             <wp:positionH relativeFrom="column">
               <wp:posOffset>3126740</wp:posOffset>
@@ -19921,7 +19921,7 @@
           <w:noProof/>
         </w:rPr>
         <w:drawing>
-          <wp:anchor distT="0" distB="0" distL="114300" distR="114300" simplePos="0" relativeHeight="251668480" behindDoc="1" locked="0" layoutInCell="1" allowOverlap="1" wp14:anchorId="3C997D2A" wp14:editId="505E4444">
+          <wp:anchor distT="0" distB="0" distL="114300" distR="114300" simplePos="0" relativeHeight="251670016" behindDoc="1" locked="0" layoutInCell="1" allowOverlap="1" wp14:anchorId="3C997D2A" wp14:editId="10411579">
             <wp:simplePos x="0" y="0"/>
             <wp:positionH relativeFrom="column">
               <wp:posOffset>2501900</wp:posOffset>
@@ -20042,7 +20042,7 @@
         </w:rPr>
         <w:lastRenderedPageBreak/>
         <w:drawing>
-          <wp:anchor distT="0" distB="0" distL="114300" distR="114300" simplePos="0" relativeHeight="251652096" behindDoc="1" locked="0" layoutInCell="1" allowOverlap="1" wp14:anchorId="0C9CF1CD" wp14:editId="601A075C">
+          <wp:anchor distT="0" distB="0" distL="114300" distR="114300" simplePos="0" relativeHeight="251651584" behindDoc="1" locked="0" layoutInCell="1" allowOverlap="1" wp14:anchorId="0C9CF1CD" wp14:editId="5DC7A052">
             <wp:simplePos x="0" y="0"/>
             <wp:positionH relativeFrom="column">
               <wp:posOffset>3004185</wp:posOffset>
@@ -20122,7 +20122,7 @@
           <w:noProof/>
         </w:rPr>
         <w:drawing>
-          <wp:anchor distT="0" distB="0" distL="114300" distR="114300" simplePos="0" relativeHeight="251662336" behindDoc="1" locked="0" layoutInCell="1" allowOverlap="1" wp14:anchorId="47BED096" wp14:editId="670D170D">
+          <wp:anchor distT="0" distB="0" distL="114300" distR="114300" simplePos="0" relativeHeight="251661824" behindDoc="1" locked="0" layoutInCell="1" allowOverlap="1" wp14:anchorId="47BED096" wp14:editId="65325145">
             <wp:simplePos x="0" y="0"/>
             <wp:positionH relativeFrom="column">
               <wp:posOffset>2546350</wp:posOffset>
@@ -20265,7 +20265,7 @@
           <w:noProof/>
         </w:rPr>
         <w:drawing>
-          <wp:anchor distT="0" distB="0" distL="114300" distR="114300" simplePos="0" relativeHeight="251616256" behindDoc="1" locked="0" layoutInCell="1" allowOverlap="1" wp14:anchorId="4B0E9E5B" wp14:editId="41B9644A">
+          <wp:anchor distT="0" distB="0" distL="114300" distR="114300" simplePos="0" relativeHeight="251614720" behindDoc="1" locked="0" layoutInCell="1" allowOverlap="1" wp14:anchorId="4B0E9E5B" wp14:editId="754562D8">
             <wp:simplePos x="0" y="0"/>
             <wp:positionH relativeFrom="column">
               <wp:posOffset>342900</wp:posOffset>
@@ -20378,7 +20378,7 @@
           <w:noProof/>
         </w:rPr>
         <w:drawing>
-          <wp:anchor distT="0" distB="0" distL="114300" distR="114300" simplePos="0" relativeHeight="251615232" behindDoc="1" locked="0" layoutInCell="1" allowOverlap="1" wp14:anchorId="6B2D798E" wp14:editId="42E0B62B">
+          <wp:anchor distT="0" distB="0" distL="114300" distR="114300" simplePos="0" relativeHeight="251613696" behindDoc="1" locked="0" layoutInCell="1" allowOverlap="1" wp14:anchorId="6B2D798E" wp14:editId="6E029CC7">
             <wp:simplePos x="0" y="0"/>
             <wp:positionH relativeFrom="column">
               <wp:posOffset>2090420</wp:posOffset>
@@ -20658,7 +20658,7 @@
           <w:noProof/>
         </w:rPr>
         <w:drawing>
-          <wp:anchor distT="0" distB="0" distL="114300" distR="114300" simplePos="0" relativeHeight="251671552" behindDoc="1" locked="0" layoutInCell="1" allowOverlap="1" wp14:anchorId="5903543F" wp14:editId="4FC87C83">
+          <wp:anchor distT="0" distB="0" distL="114300" distR="114300" simplePos="0" relativeHeight="251673088" behindDoc="1" locked="0" layoutInCell="1" allowOverlap="1" wp14:anchorId="5903543F" wp14:editId="3442C9D0">
             <wp:simplePos x="0" y="0"/>
             <wp:positionH relativeFrom="column">
               <wp:posOffset>1904577</wp:posOffset>
@@ -20817,7 +20817,7 @@
           <w:noProof/>
         </w:rPr>
         <w:drawing>
-          <wp:anchor distT="0" distB="0" distL="114300" distR="114300" simplePos="0" relativeHeight="251644928" behindDoc="1" locked="0" layoutInCell="1" allowOverlap="1" wp14:anchorId="31EE8292" wp14:editId="58A51A7D">
+          <wp:anchor distT="0" distB="0" distL="114300" distR="114300" simplePos="0" relativeHeight="251643392" behindDoc="1" locked="0" layoutInCell="1" allowOverlap="1" wp14:anchorId="31EE8292" wp14:editId="61056C63">
             <wp:simplePos x="0" y="0"/>
             <wp:positionH relativeFrom="column">
               <wp:posOffset>1792605</wp:posOffset>
@@ -20949,7 +20949,7 @@
         </w:rPr>
         <w:lastRenderedPageBreak/>
         <w:drawing>
-          <wp:anchor distT="0" distB="0" distL="114300" distR="114300" simplePos="0" relativeHeight="251648000" behindDoc="1" locked="0" layoutInCell="1" allowOverlap="1" wp14:anchorId="60424EF4" wp14:editId="15B9556C">
+          <wp:anchor distT="0" distB="0" distL="114300" distR="114300" simplePos="0" relativeHeight="251648512" behindDoc="1" locked="0" layoutInCell="1" allowOverlap="1" wp14:anchorId="60424EF4" wp14:editId="03EEC6B4">
             <wp:simplePos x="0" y="0"/>
             <wp:positionH relativeFrom="column">
               <wp:posOffset>666750</wp:posOffset>
@@ -21063,7 +21063,7 @@
           <w:noProof/>
         </w:rPr>
         <w:drawing>
-          <wp:anchor distT="0" distB="0" distL="114300" distR="114300" simplePos="0" relativeHeight="251667456" behindDoc="1" locked="0" layoutInCell="1" allowOverlap="1" wp14:anchorId="43ABB5D4" wp14:editId="592DE2AF">
+          <wp:anchor distT="0" distB="0" distL="114300" distR="114300" simplePos="0" relativeHeight="251667968" behindDoc="1" locked="0" layoutInCell="1" allowOverlap="1" wp14:anchorId="43ABB5D4" wp14:editId="4099CEEA">
             <wp:simplePos x="0" y="0"/>
             <wp:positionH relativeFrom="column">
               <wp:posOffset>2606040</wp:posOffset>
@@ -21897,7 +21897,7 @@
           <w:noProof/>
         </w:rPr>
         <w:drawing>
-          <wp:anchor distT="0" distB="0" distL="114300" distR="114300" simplePos="0" relativeHeight="251617280" behindDoc="1" locked="0" layoutInCell="1" allowOverlap="1" wp14:anchorId="37F594DF" wp14:editId="00494E77">
+          <wp:anchor distT="0" distB="0" distL="114300" distR="114300" simplePos="0" relativeHeight="251615744" behindDoc="1" locked="0" layoutInCell="1" allowOverlap="1" wp14:anchorId="37F594DF" wp14:editId="01EDEFAF">
             <wp:simplePos x="0" y="0"/>
             <wp:positionH relativeFrom="column">
               <wp:posOffset>3213735</wp:posOffset>
@@ -22010,7 +22010,7 @@
           <w:noProof/>
         </w:rPr>
         <w:drawing>
-          <wp:anchor distT="0" distB="0" distL="114300" distR="114300" simplePos="0" relativeHeight="251638784" behindDoc="1" locked="0" layoutInCell="1" allowOverlap="1" wp14:anchorId="5554088F" wp14:editId="7067323A">
+          <wp:anchor distT="0" distB="0" distL="114300" distR="114300" simplePos="0" relativeHeight="251637248" behindDoc="1" locked="0" layoutInCell="1" allowOverlap="1" wp14:anchorId="5554088F" wp14:editId="7626967F">
             <wp:simplePos x="0" y="0"/>
             <wp:positionH relativeFrom="column">
               <wp:posOffset>-113557</wp:posOffset>
@@ -22091,7 +22091,7 @@
           <w:noProof/>
         </w:rPr>
         <w:drawing>
-          <wp:anchor distT="0" distB="0" distL="114300" distR="114300" simplePos="0" relativeHeight="251672576" behindDoc="1" locked="0" layoutInCell="1" allowOverlap="1" wp14:anchorId="26600DC3" wp14:editId="595D9FC8">
+          <wp:anchor distT="0" distB="0" distL="114300" distR="114300" simplePos="0" relativeHeight="251674112" behindDoc="1" locked="0" layoutInCell="1" allowOverlap="1" wp14:anchorId="26600DC3" wp14:editId="0144F128">
             <wp:simplePos x="0" y="0"/>
             <wp:positionH relativeFrom="column">
               <wp:posOffset>3217545</wp:posOffset>
@@ -22379,7 +22379,7 @@
           <w:noProof/>
         </w:rPr>
         <w:drawing>
-          <wp:anchor distT="0" distB="0" distL="114300" distR="114300" simplePos="0" relativeHeight="251682816" behindDoc="1" locked="0" layoutInCell="1" allowOverlap="1" wp14:anchorId="4DCDCCF9" wp14:editId="37A0DC34">
+          <wp:anchor distT="0" distB="0" distL="114300" distR="114300" simplePos="0" relativeHeight="251684352" behindDoc="1" locked="0" layoutInCell="1" allowOverlap="1" wp14:anchorId="4DCDCCF9" wp14:editId="7AC2823F">
             <wp:simplePos x="0" y="0"/>
             <wp:positionH relativeFrom="column">
               <wp:posOffset>871268</wp:posOffset>
@@ -22549,7 +22549,7 @@
           <w:noProof/>
         </w:rPr>
         <w:drawing>
-          <wp:anchor distT="0" distB="0" distL="114300" distR="114300" simplePos="0" relativeHeight="251688960" behindDoc="1" locked="0" layoutInCell="1" allowOverlap="1" wp14:anchorId="6E41198E" wp14:editId="78BD28B5">
+          <wp:anchor distT="0" distB="0" distL="114300" distR="114300" simplePos="0" relativeHeight="251690496" behindDoc="1" locked="0" layoutInCell="1" allowOverlap="1" wp14:anchorId="6E41198E" wp14:editId="0069EC85">
             <wp:simplePos x="0" y="0"/>
             <wp:positionH relativeFrom="column">
               <wp:posOffset>2611004</wp:posOffset>
@@ -23377,7 +23377,7 @@
           <w:noProof/>
         </w:rPr>
         <w:drawing>
-          <wp:anchor distT="0" distB="0" distL="114300" distR="114300" simplePos="0" relativeHeight="251689984" behindDoc="1" locked="0" layoutInCell="1" allowOverlap="1" wp14:anchorId="494E2233" wp14:editId="0BCFAD5B">
+          <wp:anchor distT="0" distB="0" distL="114300" distR="114300" simplePos="0" relativeHeight="251691520" behindDoc="1" locked="0" layoutInCell="1" allowOverlap="1" wp14:anchorId="494E2233" wp14:editId="7AA36894">
             <wp:simplePos x="0" y="0"/>
             <wp:positionH relativeFrom="column">
               <wp:posOffset>4772083</wp:posOffset>
@@ -23495,7 +23495,7 @@
           <w:noProof/>
         </w:rPr>
         <w:drawing>
-          <wp:anchor distT="0" distB="0" distL="114300" distR="114300" simplePos="0" relativeHeight="251670528" behindDoc="1" locked="0" layoutInCell="1" allowOverlap="1" wp14:anchorId="4B5223F9" wp14:editId="4D479FC1">
+          <wp:anchor distT="0" distB="0" distL="114300" distR="114300" simplePos="0" relativeHeight="251672064" behindDoc="1" locked="0" layoutInCell="1" allowOverlap="1" wp14:anchorId="4B5223F9" wp14:editId="04470977">
             <wp:simplePos x="0" y="0"/>
             <wp:positionH relativeFrom="column">
               <wp:posOffset>167112</wp:posOffset>
@@ -23557,7 +23557,7 @@
           <w:noProof/>
         </w:rPr>
         <w:drawing>
-          <wp:anchor distT="0" distB="0" distL="114300" distR="114300" simplePos="0" relativeHeight="251680768" behindDoc="1" locked="0" layoutInCell="1" allowOverlap="1" wp14:anchorId="70BD6794" wp14:editId="339FFF68">
+          <wp:anchor distT="0" distB="0" distL="114300" distR="114300" simplePos="0" relativeHeight="251682304" behindDoc="1" locked="0" layoutInCell="1" allowOverlap="1" wp14:anchorId="70BD6794" wp14:editId="44DFB205">
             <wp:simplePos x="0" y="0"/>
             <wp:positionH relativeFrom="column">
               <wp:posOffset>4442328</wp:posOffset>
@@ -23737,7 +23737,7 @@
           <w:noProof/>
         </w:rPr>
         <w:drawing>
-          <wp:anchor distT="0" distB="0" distL="114300" distR="114300" simplePos="0" relativeHeight="251640832" behindDoc="1" locked="0" layoutInCell="1" allowOverlap="1" wp14:anchorId="08078B03" wp14:editId="3BD8F948">
+          <wp:anchor distT="0" distB="0" distL="114300" distR="114300" simplePos="0" relativeHeight="251639296" behindDoc="1" locked="0" layoutInCell="1" allowOverlap="1" wp14:anchorId="08078B03" wp14:editId="60589BF9">
             <wp:simplePos x="0" y="0"/>
             <wp:positionH relativeFrom="column">
               <wp:posOffset>2863215</wp:posOffset>
@@ -23812,7 +23812,7 @@
           <w:noProof/>
         </w:rPr>
         <w:drawing>
-          <wp:anchor distT="0" distB="0" distL="114300" distR="114300" simplePos="0" relativeHeight="251663360" behindDoc="1" locked="0" layoutInCell="1" allowOverlap="1" wp14:anchorId="32F330C1" wp14:editId="343DA468">
+          <wp:anchor distT="0" distB="0" distL="114300" distR="114300" simplePos="0" relativeHeight="251662848" behindDoc="1" locked="0" layoutInCell="1" allowOverlap="1" wp14:anchorId="32F330C1" wp14:editId="5664AE50">
             <wp:simplePos x="0" y="0"/>
             <wp:positionH relativeFrom="column">
               <wp:posOffset>-635</wp:posOffset>
@@ -23900,7 +23900,7 @@
           <w:noProof/>
         </w:rPr>
         <w:drawing>
-          <wp:anchor distT="0" distB="0" distL="114300" distR="114300" simplePos="0" relativeHeight="251669504" behindDoc="1" locked="0" layoutInCell="1" allowOverlap="1" wp14:anchorId="32844338" wp14:editId="4B6DC5BC">
+          <wp:anchor distT="0" distB="0" distL="114300" distR="114300" simplePos="0" relativeHeight="251671040" behindDoc="1" locked="0" layoutInCell="1" allowOverlap="1" wp14:anchorId="32844338" wp14:editId="2BE17B61">
             <wp:simplePos x="0" y="0"/>
             <wp:positionH relativeFrom="column">
               <wp:posOffset>-2551430</wp:posOffset>
@@ -23981,7 +23981,7 @@
           <w:noProof/>
         </w:rPr>
         <w:drawing>
-          <wp:anchor distT="0" distB="0" distL="114300" distR="114300" simplePos="0" relativeHeight="251655168" behindDoc="1" locked="0" layoutInCell="1" allowOverlap="1" wp14:anchorId="3231F05A" wp14:editId="1437DBEA">
+          <wp:anchor distT="0" distB="0" distL="114300" distR="114300" simplePos="0" relativeHeight="251653632" behindDoc="1" locked="0" layoutInCell="1" allowOverlap="1" wp14:anchorId="3231F05A" wp14:editId="12693CBF">
             <wp:simplePos x="0" y="0"/>
             <wp:positionH relativeFrom="column">
               <wp:posOffset>2895385</wp:posOffset>
@@ -24076,7 +24076,7 @@
           <w:noProof/>
         </w:rPr>
         <w:drawing>
-          <wp:anchor distT="0" distB="0" distL="114300" distR="114300" simplePos="0" relativeHeight="251658240" behindDoc="1" locked="0" layoutInCell="1" allowOverlap="1" wp14:anchorId="1FD4E403" wp14:editId="1B54AFAA">
+          <wp:anchor distT="0" distB="0" distL="114300" distR="114300" simplePos="0" relativeHeight="251656704" behindDoc="1" locked="0" layoutInCell="1" allowOverlap="1" wp14:anchorId="1FD4E403" wp14:editId="61700F90">
             <wp:simplePos x="0" y="0"/>
             <wp:positionH relativeFrom="column">
               <wp:posOffset>534203</wp:posOffset>
@@ -24545,7 +24545,7 @@
           <w:noProof/>
         </w:rPr>
         <w:drawing>
-          <wp:anchor distT="0" distB="0" distL="114300" distR="114300" simplePos="0" relativeHeight="251675648" behindDoc="1" locked="0" layoutInCell="1" allowOverlap="1" wp14:anchorId="53D06A16" wp14:editId="1E5AA2CD">
+          <wp:anchor distT="0" distB="0" distL="114300" distR="114300" simplePos="0" relativeHeight="251677184" behindDoc="1" locked="0" layoutInCell="1" allowOverlap="1" wp14:anchorId="53D06A16" wp14:editId="5C165EBE">
             <wp:simplePos x="0" y="0"/>
             <wp:positionH relativeFrom="column">
               <wp:posOffset>1295400</wp:posOffset>
@@ -25033,7 +25033,7 @@
         </w:rPr>
         <w:lastRenderedPageBreak/>
         <w:drawing>
-          <wp:anchor distT="0" distB="0" distL="114300" distR="114300" simplePos="0" relativeHeight="251692032" behindDoc="0" locked="0" layoutInCell="1" allowOverlap="1" wp14:anchorId="2BF76F0C" wp14:editId="077AF53D">
+          <wp:anchor distT="0" distB="0" distL="114300" distR="114300" simplePos="0" relativeHeight="251693568" behindDoc="0" locked="0" layoutInCell="1" allowOverlap="1" wp14:anchorId="2BF76F0C" wp14:editId="3568AEE7">
             <wp:simplePos x="0" y="0"/>
             <wp:positionH relativeFrom="column">
               <wp:posOffset>0</wp:posOffset>
@@ -25100,7 +25100,7 @@
           <w:noProof/>
         </w:rPr>
         <w:drawing>
-          <wp:anchor distT="0" distB="0" distL="114300" distR="114300" simplePos="0" relativeHeight="251666432" behindDoc="0" locked="0" layoutInCell="1" allowOverlap="1" wp14:anchorId="0E9BD31B" wp14:editId="25EB9132">
+          <wp:anchor distT="0" distB="0" distL="114300" distR="114300" simplePos="0" relativeHeight="251666944" behindDoc="0" locked="0" layoutInCell="1" allowOverlap="1" wp14:anchorId="0E9BD31B" wp14:editId="7A022D89">
             <wp:simplePos x="0" y="0"/>
             <wp:positionH relativeFrom="column">
               <wp:posOffset>717550</wp:posOffset>
@@ -25384,7 +25384,7 @@
           <w:noProof/>
         </w:rPr>
         <w:drawing>
-          <wp:anchor distT="0" distB="0" distL="114300" distR="114300" simplePos="0" relativeHeight="251657216" behindDoc="1" locked="0" layoutInCell="1" allowOverlap="1" wp14:anchorId="123A342E" wp14:editId="161E1693">
+          <wp:anchor distT="0" distB="0" distL="114300" distR="114300" simplePos="0" relativeHeight="251655680" behindDoc="1" locked="0" layoutInCell="1" allowOverlap="1" wp14:anchorId="123A342E" wp14:editId="092B6937">
             <wp:simplePos x="0" y="0"/>
             <wp:positionH relativeFrom="column">
               <wp:posOffset>1346200</wp:posOffset>
@@ -25896,7 +25896,7 @@
           <w:noProof/>
         </w:rPr>
         <w:drawing>
-          <wp:anchor distT="0" distB="0" distL="114300" distR="114300" simplePos="0" relativeHeight="251654144" behindDoc="1" locked="0" layoutInCell="1" allowOverlap="1" wp14:anchorId="2AE9C903" wp14:editId="4DF39214">
+          <wp:anchor distT="0" distB="0" distL="114300" distR="114300" simplePos="0" relativeHeight="251652608" behindDoc="1" locked="0" layoutInCell="1" allowOverlap="1" wp14:anchorId="2AE9C903" wp14:editId="4E5E4AD2">
             <wp:simplePos x="0" y="0"/>
             <wp:positionH relativeFrom="column">
               <wp:posOffset>2707640</wp:posOffset>
@@ -26784,7 +26784,7 @@
           <w:noProof/>
         </w:rPr>
         <w:drawing>
-          <wp:anchor distT="0" distB="0" distL="114300" distR="114300" simplePos="0" relativeHeight="251659264" behindDoc="1" locked="0" layoutInCell="1" allowOverlap="1" wp14:anchorId="44301B24" wp14:editId="1AE3D152">
+          <wp:anchor distT="0" distB="0" distL="114300" distR="114300" simplePos="0" relativeHeight="251658752" behindDoc="1" locked="0" layoutInCell="1" allowOverlap="1" wp14:anchorId="44301B24" wp14:editId="006781CD">
             <wp:simplePos x="0" y="0"/>
             <wp:positionH relativeFrom="column">
               <wp:posOffset>1870075</wp:posOffset>
@@ -28190,7 +28190,7 @@
           <w:noProof/>
         </w:rPr>
         <w:drawing>
-          <wp:anchor distT="0" distB="0" distL="114300" distR="114300" simplePos="0" relativeHeight="251683840" behindDoc="0" locked="0" layoutInCell="1" allowOverlap="1" wp14:anchorId="3D4DBE15" wp14:editId="312C99DF">
+          <wp:anchor distT="0" distB="0" distL="114300" distR="114300" simplePos="0" relativeHeight="251685376" behindDoc="0" locked="0" layoutInCell="1" allowOverlap="1" wp14:anchorId="3D4DBE15" wp14:editId="130B9464">
             <wp:simplePos x="0" y="0"/>
             <wp:positionH relativeFrom="column">
               <wp:posOffset>2087592</wp:posOffset>
@@ -28262,7 +28262,7 @@
           <w:noProof/>
         </w:rPr>
         <w:drawing>
-          <wp:anchor distT="0" distB="0" distL="114300" distR="114300" simplePos="0" relativeHeight="251686912" behindDoc="0" locked="0" layoutInCell="1" allowOverlap="1" wp14:anchorId="635E17CB" wp14:editId="3D9D5FFE">
+          <wp:anchor distT="0" distB="0" distL="114300" distR="114300" simplePos="0" relativeHeight="251688448" behindDoc="0" locked="0" layoutInCell="1" allowOverlap="1" wp14:anchorId="635E17CB" wp14:editId="03B39D9D">
             <wp:simplePos x="0" y="0"/>
             <wp:positionH relativeFrom="column">
               <wp:posOffset>706755</wp:posOffset>
@@ -28422,7 +28422,7 @@
           <w:noProof/>
         </w:rPr>
         <w:drawing>
-          <wp:anchor distT="0" distB="0" distL="114300" distR="114300" simplePos="0" relativeHeight="251646464" behindDoc="1" locked="0" layoutInCell="1" allowOverlap="1" wp14:anchorId="17D30540" wp14:editId="0AB37796">
+          <wp:anchor distT="0" distB="0" distL="114300" distR="114300" simplePos="0" relativeHeight="251645440" behindDoc="1" locked="0" layoutInCell="1" allowOverlap="1" wp14:anchorId="17D30540" wp14:editId="55BE66A4">
             <wp:simplePos x="0" y="0"/>
             <wp:positionH relativeFrom="column">
               <wp:posOffset>2604135</wp:posOffset>
@@ -28997,7 +28997,7 @@
           <w:noProof/>
         </w:rPr>
         <w:drawing>
-          <wp:anchor distT="0" distB="0" distL="114300" distR="114300" simplePos="0" relativeHeight="251667968" behindDoc="1" locked="0" layoutInCell="1" allowOverlap="1" wp14:anchorId="53FD38DD" wp14:editId="2318E37D">
+          <wp:anchor distT="0" distB="0" distL="114300" distR="114300" simplePos="0" relativeHeight="251668992" behindDoc="1" locked="0" layoutInCell="1" allowOverlap="1" wp14:anchorId="53FD38DD" wp14:editId="67A3C172">
             <wp:simplePos x="0" y="0"/>
             <wp:positionH relativeFrom="column">
               <wp:posOffset>4470400</wp:posOffset>
@@ -29180,7 +29180,7 @@
           <w:noProof/>
         </w:rPr>
         <w:drawing>
-          <wp:anchor distT="0" distB="0" distL="114300" distR="114300" simplePos="0" relativeHeight="251658240" behindDoc="1" locked="0" layoutInCell="1" allowOverlap="1" wp14:anchorId="04E9FBA0" wp14:editId="4F9EBD2F">
+          <wp:anchor distT="0" distB="0" distL="114300" distR="114300" simplePos="0" relativeHeight="251655680" behindDoc="1" locked="0" layoutInCell="1" allowOverlap="1" wp14:anchorId="04E9FBA0" wp14:editId="2311E413">
             <wp:simplePos x="0" y="0"/>
             <wp:positionH relativeFrom="column">
               <wp:posOffset>4453255</wp:posOffset>
@@ -29339,6 +29339,351 @@
     </w:p>
     <w:p>
       <w:pPr>
+        <w:rPr>
+          <w:noProof/>
+        </w:rPr>
+      </w:pPr>
+    </w:p>
+    <w:p>
+      <w:pPr>
+        <w:rPr>
+          <w:noProof/>
+        </w:rPr>
+      </w:pPr>
+    </w:p>
+    <w:p>
+      <w:pPr>
+        <w:rPr>
+          <w:noProof/>
+        </w:rPr>
+      </w:pPr>
+    </w:p>
+    <w:p>
+      <w:pPr>
+        <w:rPr>
+          <w:noProof/>
+        </w:rPr>
+      </w:pPr>
+    </w:p>
+    <w:p>
+      <w:pPr>
+        <w:rPr>
+          <w:noProof/>
+        </w:rPr>
+      </w:pPr>
+    </w:p>
+    <w:p>
+      <w:pPr>
+        <w:rPr>
+          <w:b/>
+          <w:bCs/>
+          <w:noProof/>
+          <w:sz w:val="24"/>
+          <w:szCs w:val="24"/>
+        </w:rPr>
+      </w:pPr>
+      <w:r>
+        <w:rPr>
+          <w:b/>
+          <w:bCs/>
+          <w:noProof/>
+          <w:sz w:val="24"/>
+          <w:szCs w:val="24"/>
+        </w:rPr>
+        <w:lastRenderedPageBreak/>
+        <w:t>Bug fixes:</w:t>
+      </w:r>
+    </w:p>
+    <w:p>
+      <w:pPr>
+        <w:pStyle w:val="ListParagraph"/>
+        <w:numPr>
+          <w:ilvl w:val="0"/>
+          <w:numId w:val="24"/>
+        </w:numPr>
+        <w:rPr>
+          <w:b/>
+          <w:bCs/>
+          <w:noProof/>
+        </w:rPr>
+      </w:pPr>
+      <w:r>
+        <w:rPr>
+          <w:b/>
+          <w:bCs/>
+          <w:noProof/>
+        </w:rPr>
+        <w:t>Navigation drawer</w:t>
+      </w:r>
+    </w:p>
+    <w:p>
+      <w:pPr>
+        <w:pStyle w:val="ListParagraph"/>
+        <w:rPr>
+          <w:noProof/>
+        </w:rPr>
+      </w:pPr>
+      <w:r>
+        <w:rPr>
+          <w:noProof/>
+        </w:rPr>
+        <w:t>When pages were open, it was possible to re-open them (build a new page on top of the existing page) which allowed for issues such as creating multiple instances of the stopwatch.</w:t>
+      </w:r>
+    </w:p>
+    <w:p>
+      <w:pPr>
+        <w:pStyle w:val="ListParagraph"/>
+        <w:rPr>
+          <w:noProof/>
+        </w:rPr>
+      </w:pPr>
+      <w:r>
+        <w:rPr>
+          <w:noProof/>
+        </w:rPr>
+        <w:t>To fix this, I added two new variables into the NavBarWidget class:</w:t>
+      </w:r>
+    </w:p>
+    <w:p>
+      <w:pPr>
+        <w:pStyle w:val="ListBullet"/>
+        <w:tabs>
+          <w:tab w:val="clear" w:pos="360"/>
+          <w:tab w:val="num" w:pos="1080"/>
+        </w:tabs>
+        <w:ind w:left="1080"/>
+        <w:rPr>
+          <w:noProof/>
+        </w:rPr>
+      </w:pPr>
+      <w:r>
+        <w:rPr>
+          <w:noProof/>
+        </w:rPr>
+        <w:drawing>
+          <wp:anchor distT="0" distB="0" distL="114300" distR="114300" simplePos="0" relativeHeight="251657728" behindDoc="0" locked="0" layoutInCell="1" allowOverlap="1" wp14:anchorId="1556084C" wp14:editId="0C0AACF0">
+            <wp:simplePos x="0" y="0"/>
+            <wp:positionH relativeFrom="column">
+              <wp:posOffset>1638300</wp:posOffset>
+            </wp:positionH>
+            <wp:positionV relativeFrom="paragraph">
+              <wp:posOffset>590550</wp:posOffset>
+            </wp:positionV>
+            <wp:extent cx="2667000" cy="1245665"/>
+            <wp:effectExtent l="0" t="0" r="0" b="0"/>
+            <wp:wrapTopAndBottom/>
+            <wp:docPr id="979328790" name="Picture 1" descr="A screen shot of a computer code&#10;&#10;Description automatically generated"/>
+            <wp:cNvGraphicFramePr>
+              <a:graphicFrameLocks xmlns:a="http://schemas.openxmlformats.org/drawingml/2006/main" noChangeAspect="1"/>
+            </wp:cNvGraphicFramePr>
+            <a:graphic xmlns:a="http://schemas.openxmlformats.org/drawingml/2006/main">
+              <a:graphicData uri="http://schemas.openxmlformats.org/drawingml/2006/picture">
+                <pic:pic xmlns:pic="http://schemas.openxmlformats.org/drawingml/2006/picture">
+                  <pic:nvPicPr>
+                    <pic:cNvPr id="979328790" name="Picture 1" descr="A screen shot of a computer code&#10;&#10;Description automatically generated"/>
+                    <pic:cNvPicPr/>
+                  </pic:nvPicPr>
+                  <pic:blipFill>
+                    <a:blip r:embed="rId103">
+                      <a:extLst>
+                        <a:ext uri="{28A0092B-C50C-407E-A947-70E740481C1C}">
+                          <a14:useLocalDpi xmlns:a14="http://schemas.microsoft.com/office/drawing/2010/main" val="0"/>
+                        </a:ext>
+                      </a:extLst>
+                    </a:blip>
+                    <a:stretch>
+                      <a:fillRect/>
+                    </a:stretch>
+                  </pic:blipFill>
+                  <pic:spPr>
+                    <a:xfrm>
+                      <a:off x="0" y="0"/>
+                      <a:ext cx="2667000" cy="1245665"/>
+                    </a:xfrm>
+                    <a:prstGeom prst="rect">
+                      <a:avLst/>
+                    </a:prstGeom>
+                  </pic:spPr>
+                </pic:pic>
+              </a:graphicData>
+            </a:graphic>
+          </wp:anchor>
+        </w:drawing>
+      </w:r>
+      <w:r>
+        <w:rPr>
+          <w:noProof/>
+        </w:rPr>
+        <w:t>currentPage – this is a required parameter of the class which is passed in from any page which opened the navigation drawer. This value is checked against the current path, and determines the value of isSelected.</w:t>
+      </w:r>
+    </w:p>
+    <w:p>
+      <w:pPr>
+        <w:pStyle w:val="ListBullet"/>
+        <w:numPr>
+          <w:ilvl w:val="0"/>
+          <w:numId w:val="0"/>
+        </w:numPr>
+        <w:ind w:left="1080"/>
+        <w:rPr>
+          <w:noProof/>
+        </w:rPr>
+      </w:pPr>
+    </w:p>
+    <w:p>
+      <w:pPr>
+        <w:pStyle w:val="ListBullet"/>
+        <w:tabs>
+          <w:tab w:val="clear" w:pos="360"/>
+          <w:tab w:val="num" w:pos="1080"/>
+        </w:tabs>
+        <w:ind w:left="1080"/>
+        <w:rPr>
+          <w:noProof/>
+        </w:rPr>
+      </w:pPr>
+      <w:r>
+        <w:rPr>
+          <w:noProof/>
+        </w:rPr>
+        <w:drawing>
+          <wp:anchor distT="0" distB="0" distL="114300" distR="114300" simplePos="0" relativeHeight="251660800" behindDoc="0" locked="0" layoutInCell="1" allowOverlap="1" wp14:anchorId="0F4CD049" wp14:editId="10991E93">
+            <wp:simplePos x="0" y="0"/>
+            <wp:positionH relativeFrom="column">
+              <wp:posOffset>1409700</wp:posOffset>
+            </wp:positionH>
+            <wp:positionV relativeFrom="paragraph">
+              <wp:posOffset>497205</wp:posOffset>
+            </wp:positionV>
+            <wp:extent cx="3114675" cy="1038225"/>
+            <wp:effectExtent l="0" t="0" r="0" b="0"/>
+            <wp:wrapTopAndBottom/>
+            <wp:docPr id="2097791863" name="Picture 1" descr="A black screen with white text&#10;&#10;Description automatically generated"/>
+            <wp:cNvGraphicFramePr>
+              <a:graphicFrameLocks xmlns:a="http://schemas.openxmlformats.org/drawingml/2006/main" noChangeAspect="1"/>
+            </wp:cNvGraphicFramePr>
+            <a:graphic xmlns:a="http://schemas.openxmlformats.org/drawingml/2006/main">
+              <a:graphicData uri="http://schemas.openxmlformats.org/drawingml/2006/picture">
+                <pic:pic xmlns:pic="http://schemas.openxmlformats.org/drawingml/2006/picture">
+                  <pic:nvPicPr>
+                    <pic:cNvPr id="2097791863" name="Picture 1" descr="A black screen with white text&#10;&#10;Description automatically generated"/>
+                    <pic:cNvPicPr/>
+                  </pic:nvPicPr>
+                  <pic:blipFill>
+                    <a:blip r:embed="rId104">
+                      <a:extLst>
+                        <a:ext uri="{28A0092B-C50C-407E-A947-70E740481C1C}">
+                          <a14:useLocalDpi xmlns:a14="http://schemas.microsoft.com/office/drawing/2010/main" val="0"/>
+                        </a:ext>
+                      </a:extLst>
+                    </a:blip>
+                    <a:stretch>
+                      <a:fillRect/>
+                    </a:stretch>
+                  </pic:blipFill>
+                  <pic:spPr>
+                    <a:xfrm>
+                      <a:off x="0" y="0"/>
+                      <a:ext cx="3114675" cy="1038225"/>
+                    </a:xfrm>
+                    <a:prstGeom prst="rect">
+                      <a:avLst/>
+                    </a:prstGeom>
+                  </pic:spPr>
+                </pic:pic>
+              </a:graphicData>
+            </a:graphic>
+          </wp:anchor>
+        </w:drawing>
+      </w:r>
+      <w:r>
+        <w:rPr>
+          <w:noProof/>
+        </w:rPr>
+        <w:t xml:space="preserve">isSelected – holds the value of if the page that the navigation drawer is the same as the </w:t>
+      </w:r>
+      <w:r>
+        <w:rPr>
+          <w:noProof/>
+        </w:rPr>
+        <w:t>item. The colour and function of the item are both changed if isSelected is true.</w:t>
+      </w:r>
+    </w:p>
+    <w:p>
+      <w:pPr>
+        <w:pStyle w:val="ListBullet"/>
+        <w:numPr>
+          <w:ilvl w:val="0"/>
+          <w:numId w:val="0"/>
+        </w:numPr>
+        <w:ind w:left="1080"/>
+        <w:rPr>
+          <w:noProof/>
+        </w:rPr>
+      </w:pPr>
+    </w:p>
+    <w:p>
+      <w:pPr>
+        <w:pStyle w:val="ListBullet"/>
+        <w:numPr>
+          <w:ilvl w:val="0"/>
+          <w:numId w:val="24"/>
+        </w:numPr>
+        <w:rPr>
+          <w:b/>
+          <w:bCs/>
+          <w:noProof/>
+        </w:rPr>
+      </w:pPr>
+      <w:r>
+        <w:rPr>
+          <w:b/>
+          <w:bCs/>
+          <w:noProof/>
+        </w:rPr>
+        <w:t>Activity deleting</w:t>
+      </w:r>
+    </w:p>
+    <w:p>
+      <w:pPr>
+        <w:pStyle w:val="ListBullet"/>
+        <w:numPr>
+          <w:ilvl w:val="0"/>
+          <w:numId w:val="0"/>
+        </w:numPr>
+        <w:ind w:left="720"/>
+        <w:rPr>
+          <w:noProof/>
+        </w:rPr>
+      </w:pPr>
+      <w:r>
+        <w:rPr>
+          <w:noProof/>
+        </w:rPr>
+        <w:t xml:space="preserve">It was possible to delete all activities within a workout, and then </w:t>
+      </w:r>
+      <w:r>
+        <w:rPr>
+          <w:noProof/>
+        </w:rPr>
+        <w:t>when the activity was played, it would break both the progress percentage, and the workout would have nothing in it. This should not be possible, so I included a variable numberOfActivities which was set in the initState() to be the length of the workout. When an activity was removed, numberOfActivities was reduced in increments of 1. It would then only show the option to delete an activity if the number of activities was greater than one.</w:t>
+      </w:r>
+    </w:p>
+    <w:p>
+      <w:pPr>
+        <w:pStyle w:val="ListBullet"/>
+        <w:numPr>
+          <w:ilvl w:val="0"/>
+          <w:numId w:val="0"/>
+        </w:numPr>
+        <w:ind w:left="1080"/>
+        <w:rPr>
+          <w:noProof/>
+        </w:rPr>
+      </w:pPr>
+    </w:p>
+    <w:p>
+      <w:pPr>
         <w:pStyle w:val="ListBullet"/>
         <w:numPr>
           <w:ilvl w:val="0"/>
@@ -29410,7 +29755,7 @@
                     <pic:cNvPicPr/>
                   </pic:nvPicPr>
                   <pic:blipFill>
-                    <a:blip r:embed="rId103">
+                    <a:blip r:embed="rId105">
                       <a:extLst>
                         <a:ext uri="{28A0092B-C50C-407E-A947-70E740481C1C}">
                           <a14:useLocalDpi xmlns:a14="http://schemas.microsoft.com/office/drawing/2010/main" val="0"/>
@@ -29456,7 +29801,7 @@
                     <pic:cNvPicPr/>
                   </pic:nvPicPr>
                   <pic:blipFill>
-                    <a:blip r:embed="rId104"/>
+                    <a:blip r:embed="rId106"/>
                     <a:stretch>
                       <a:fillRect/>
                     </a:stretch>
@@ -29726,15 +30071,16 @@
     </w:lvl>
   </w:abstractNum>
   <w:abstractNum w:abstractNumId="1" w15:restartNumberingAfterBreak="0">
-    <w:nsid w:val="08A148FE"/>
+    <w:nsid w:val="08485063"/>
     <w:multiLevelType w:val="hybridMultilevel"/>
-    <w:tmpl w:val="27B6B5A6"/>
-    <w:lvl w:ilvl="0" w:tplc="BD68CDFE">
+    <w:tmpl w:val="164E2DDC"/>
+    <w:lvl w:ilvl="0" w:tplc="0409000F">
+      <w:start w:val="1"/>
       <w:numFmt w:val="decimal"/>
       <w:lvlText w:val="%1."/>
       <w:lvlJc w:val="left"/>
       <w:pPr>
-        <w:ind w:left="1080" w:hanging="360"/>
+        <w:ind w:left="720" w:hanging="360"/>
       </w:pPr>
       <w:rPr>
         <w:rFonts w:hint="default"/>
@@ -29746,7 +30092,7 @@
       <w:lvlText w:val="%2."/>
       <w:lvlJc w:val="left"/>
       <w:pPr>
-        <w:ind w:left="1800" w:hanging="360"/>
+        <w:ind w:left="1440" w:hanging="360"/>
       </w:pPr>
     </w:lvl>
     <w:lvl w:ilvl="2" w:tplc="0409001B" w:tentative="1">
@@ -29755,7 +30101,7 @@
       <w:lvlText w:val="%3."/>
       <w:lvlJc w:val="right"/>
       <w:pPr>
-        <w:ind w:left="2520" w:hanging="180"/>
+        <w:ind w:left="2160" w:hanging="180"/>
       </w:pPr>
     </w:lvl>
     <w:lvl w:ilvl="3" w:tplc="0409000F" w:tentative="1">
@@ -29764,7 +30110,7 @@
       <w:lvlText w:val="%4."/>
       <w:lvlJc w:val="left"/>
       <w:pPr>
-        <w:ind w:left="3240" w:hanging="360"/>
+        <w:ind w:left="2880" w:hanging="360"/>
       </w:pPr>
     </w:lvl>
     <w:lvl w:ilvl="4" w:tplc="04090019" w:tentative="1">
@@ -29773,7 +30119,7 @@
       <w:lvlText w:val="%5."/>
       <w:lvlJc w:val="left"/>
       <w:pPr>
-        <w:ind w:left="3960" w:hanging="360"/>
+        <w:ind w:left="3600" w:hanging="360"/>
       </w:pPr>
     </w:lvl>
     <w:lvl w:ilvl="5" w:tplc="0409001B" w:tentative="1">
@@ -29782,7 +30128,7 @@
       <w:lvlText w:val="%6."/>
       <w:lvlJc w:val="right"/>
       <w:pPr>
-        <w:ind w:left="4680" w:hanging="180"/>
+        <w:ind w:left="4320" w:hanging="180"/>
       </w:pPr>
     </w:lvl>
     <w:lvl w:ilvl="6" w:tplc="0409000F" w:tentative="1">
@@ -29791,7 +30137,7 @@
       <w:lvlText w:val="%7."/>
       <w:lvlJc w:val="left"/>
       <w:pPr>
-        <w:ind w:left="5400" w:hanging="360"/>
+        <w:ind w:left="5040" w:hanging="360"/>
       </w:pPr>
     </w:lvl>
     <w:lvl w:ilvl="7" w:tplc="04090019" w:tentative="1">
@@ -29800,7 +30146,7 @@
       <w:lvlText w:val="%8."/>
       <w:lvlJc w:val="left"/>
       <w:pPr>
-        <w:ind w:left="6120" w:hanging="360"/>
+        <w:ind w:left="5760" w:hanging="360"/>
       </w:pPr>
     </w:lvl>
     <w:lvl w:ilvl="8" w:tplc="0409001B" w:tentative="1">
@@ -29809,20 +30155,20 @@
       <w:lvlText w:val="%9."/>
       <w:lvlJc w:val="right"/>
       <w:pPr>
-        <w:ind w:left="6840" w:hanging="180"/>
+        <w:ind w:left="6480" w:hanging="180"/>
       </w:pPr>
     </w:lvl>
   </w:abstractNum>
   <w:abstractNum w:abstractNumId="2" w15:restartNumberingAfterBreak="0">
-    <w:nsid w:val="0B3D4EF3"/>
+    <w:nsid w:val="08A148FE"/>
     <w:multiLevelType w:val="hybridMultilevel"/>
-    <w:tmpl w:val="D3DAF266"/>
-    <w:lvl w:ilvl="0" w:tplc="54ACA378">
+    <w:tmpl w:val="27B6B5A6"/>
+    <w:lvl w:ilvl="0" w:tplc="BD68CDFE">
       <w:numFmt w:val="decimal"/>
       <w:lvlText w:val="%1."/>
       <w:lvlJc w:val="left"/>
       <w:pPr>
-        <w:ind w:left="720" w:hanging="360"/>
+        <w:ind w:left="1080" w:hanging="360"/>
       </w:pPr>
       <w:rPr>
         <w:rFonts w:hint="default"/>
@@ -29834,7 +30180,7 @@
       <w:lvlText w:val="%2."/>
       <w:lvlJc w:val="left"/>
       <w:pPr>
-        <w:ind w:left="1440" w:hanging="360"/>
+        <w:ind w:left="1800" w:hanging="360"/>
       </w:pPr>
     </w:lvl>
     <w:lvl w:ilvl="2" w:tplc="0409001B" w:tentative="1">
@@ -29843,7 +30189,7 @@
       <w:lvlText w:val="%3."/>
       <w:lvlJc w:val="right"/>
       <w:pPr>
-        <w:ind w:left="2160" w:hanging="180"/>
+        <w:ind w:left="2520" w:hanging="180"/>
       </w:pPr>
     </w:lvl>
     <w:lvl w:ilvl="3" w:tplc="0409000F" w:tentative="1">
@@ -29852,7 +30198,7 @@
       <w:lvlText w:val="%4."/>
       <w:lvlJc w:val="left"/>
       <w:pPr>
-        <w:ind w:left="2880" w:hanging="360"/>
+        <w:ind w:left="3240" w:hanging="360"/>
       </w:pPr>
     </w:lvl>
     <w:lvl w:ilvl="4" w:tplc="04090019" w:tentative="1">
@@ -29861,7 +30207,7 @@
       <w:lvlText w:val="%5."/>
       <w:lvlJc w:val="left"/>
       <w:pPr>
-        <w:ind w:left="3600" w:hanging="360"/>
+        <w:ind w:left="3960" w:hanging="360"/>
       </w:pPr>
     </w:lvl>
     <w:lvl w:ilvl="5" w:tplc="0409001B" w:tentative="1">
@@ -29870,7 +30216,7 @@
       <w:lvlText w:val="%6."/>
       <w:lvlJc w:val="right"/>
       <w:pPr>
-        <w:ind w:left="4320" w:hanging="180"/>
+        <w:ind w:left="4680" w:hanging="180"/>
       </w:pPr>
     </w:lvl>
     <w:lvl w:ilvl="6" w:tplc="0409000F" w:tentative="1">
@@ -29879,7 +30225,7 @@
       <w:lvlText w:val="%7."/>
       <w:lvlJc w:val="left"/>
       <w:pPr>
-        <w:ind w:left="5040" w:hanging="360"/>
+        <w:ind w:left="5400" w:hanging="360"/>
       </w:pPr>
     </w:lvl>
     <w:lvl w:ilvl="7" w:tplc="04090019" w:tentative="1">
@@ -29888,7 +30234,7 @@
       <w:lvlText w:val="%8."/>
       <w:lvlJc w:val="left"/>
       <w:pPr>
-        <w:ind w:left="5760" w:hanging="360"/>
+        <w:ind w:left="6120" w:hanging="360"/>
       </w:pPr>
     </w:lvl>
     <w:lvl w:ilvl="8" w:tplc="0409001B" w:tentative="1">
@@ -29897,11 +30243,99 @@
       <w:lvlText w:val="%9."/>
       <w:lvlJc w:val="right"/>
       <w:pPr>
-        <w:ind w:left="6480" w:hanging="180"/>
+        <w:ind w:left="6840" w:hanging="180"/>
       </w:pPr>
     </w:lvl>
   </w:abstractNum>
   <w:abstractNum w:abstractNumId="3" w15:restartNumberingAfterBreak="0">
+    <w:nsid w:val="0B3D4EF3"/>
+    <w:multiLevelType w:val="hybridMultilevel"/>
+    <w:tmpl w:val="D3DAF266"/>
+    <w:lvl w:ilvl="0" w:tplc="54ACA378">
+      <w:numFmt w:val="decimal"/>
+      <w:lvlText w:val="%1."/>
+      <w:lvlJc w:val="left"/>
+      <w:pPr>
+        <w:ind w:left="720" w:hanging="360"/>
+      </w:pPr>
+      <w:rPr>
+        <w:rFonts w:hint="default"/>
+      </w:rPr>
+    </w:lvl>
+    <w:lvl w:ilvl="1" w:tplc="04090019" w:tentative="1">
+      <w:start w:val="1"/>
+      <w:numFmt w:val="lowerLetter"/>
+      <w:lvlText w:val="%2."/>
+      <w:lvlJc w:val="left"/>
+      <w:pPr>
+        <w:ind w:left="1440" w:hanging="360"/>
+      </w:pPr>
+    </w:lvl>
+    <w:lvl w:ilvl="2" w:tplc="0409001B" w:tentative="1">
+      <w:start w:val="1"/>
+      <w:numFmt w:val="lowerRoman"/>
+      <w:lvlText w:val="%3."/>
+      <w:lvlJc w:val="right"/>
+      <w:pPr>
+        <w:ind w:left="2160" w:hanging="180"/>
+      </w:pPr>
+    </w:lvl>
+    <w:lvl w:ilvl="3" w:tplc="0409000F" w:tentative="1">
+      <w:start w:val="1"/>
+      <w:numFmt w:val="decimal"/>
+      <w:lvlText w:val="%4."/>
+      <w:lvlJc w:val="left"/>
+      <w:pPr>
+        <w:ind w:left="2880" w:hanging="360"/>
+      </w:pPr>
+    </w:lvl>
+    <w:lvl w:ilvl="4" w:tplc="04090019" w:tentative="1">
+      <w:start w:val="1"/>
+      <w:numFmt w:val="lowerLetter"/>
+      <w:lvlText w:val="%5."/>
+      <w:lvlJc w:val="left"/>
+      <w:pPr>
+        <w:ind w:left="3600" w:hanging="360"/>
+      </w:pPr>
+    </w:lvl>
+    <w:lvl w:ilvl="5" w:tplc="0409001B" w:tentative="1">
+      <w:start w:val="1"/>
+      <w:numFmt w:val="lowerRoman"/>
+      <w:lvlText w:val="%6."/>
+      <w:lvlJc w:val="right"/>
+      <w:pPr>
+        <w:ind w:left="4320" w:hanging="180"/>
+      </w:pPr>
+    </w:lvl>
+    <w:lvl w:ilvl="6" w:tplc="0409000F" w:tentative="1">
+      <w:start w:val="1"/>
+      <w:numFmt w:val="decimal"/>
+      <w:lvlText w:val="%7."/>
+      <w:lvlJc w:val="left"/>
+      <w:pPr>
+        <w:ind w:left="5040" w:hanging="360"/>
+      </w:pPr>
+    </w:lvl>
+    <w:lvl w:ilvl="7" w:tplc="04090019" w:tentative="1">
+      <w:start w:val="1"/>
+      <w:numFmt w:val="lowerLetter"/>
+      <w:lvlText w:val="%8."/>
+      <w:lvlJc w:val="left"/>
+      <w:pPr>
+        <w:ind w:left="5760" w:hanging="360"/>
+      </w:pPr>
+    </w:lvl>
+    <w:lvl w:ilvl="8" w:tplc="0409001B" w:tentative="1">
+      <w:start w:val="1"/>
+      <w:numFmt w:val="lowerRoman"/>
+      <w:lvlText w:val="%9."/>
+      <w:lvlJc w:val="right"/>
+      <w:pPr>
+        <w:ind w:left="6480" w:hanging="180"/>
+      </w:pPr>
+    </w:lvl>
+  </w:abstractNum>
+  <w:abstractNum w:abstractNumId="4" w15:restartNumberingAfterBreak="0">
     <w:nsid w:val="11D308C1"/>
     <w:multiLevelType w:val="multilevel"/>
     <w:tmpl w:val="6CD80D36"/>
@@ -30027,7 +30461,7 @@
       </w:rPr>
     </w:lvl>
   </w:abstractNum>
-  <w:abstractNum w:abstractNumId="4" w15:restartNumberingAfterBreak="0">
+  <w:abstractNum w:abstractNumId="5" w15:restartNumberingAfterBreak="0">
     <w:nsid w:val="17541814"/>
     <w:multiLevelType w:val="hybridMultilevel"/>
     <w:tmpl w:val="CBCE2E92"/>
@@ -30116,7 +30550,7 @@
       </w:pPr>
     </w:lvl>
   </w:abstractNum>
-  <w:abstractNum w:abstractNumId="5" w15:restartNumberingAfterBreak="0">
+  <w:abstractNum w:abstractNumId="6" w15:restartNumberingAfterBreak="0">
     <w:nsid w:val="1EB2486E"/>
     <w:multiLevelType w:val="hybridMultilevel"/>
     <w:tmpl w:val="B9A21AEC"/>
@@ -30228,7 +30662,7 @@
       </w:rPr>
     </w:lvl>
   </w:abstractNum>
-  <w:abstractNum w:abstractNumId="6" w15:restartNumberingAfterBreak="0">
+  <w:abstractNum w:abstractNumId="7" w15:restartNumberingAfterBreak="0">
     <w:nsid w:val="247E3039"/>
     <w:multiLevelType w:val="multilevel"/>
     <w:tmpl w:val="91481886"/>
@@ -30350,7 +30784,7 @@
       </w:rPr>
     </w:lvl>
   </w:abstractNum>
-  <w:abstractNum w:abstractNumId="7" w15:restartNumberingAfterBreak="0">
+  <w:abstractNum w:abstractNumId="8" w15:restartNumberingAfterBreak="0">
     <w:nsid w:val="263A3A28"/>
     <w:multiLevelType w:val="multilevel"/>
     <w:tmpl w:val="88A0C3A2"/>
@@ -30471,7 +30905,7 @@
       </w:rPr>
     </w:lvl>
   </w:abstractNum>
-  <w:abstractNum w:abstractNumId="8" w15:restartNumberingAfterBreak="0">
+  <w:abstractNum w:abstractNumId="9" w15:restartNumberingAfterBreak="0">
     <w:nsid w:val="28020C8A"/>
     <w:multiLevelType w:val="hybridMultilevel"/>
     <w:tmpl w:val="CB84463E"/>
@@ -30560,7 +30994,7 @@
       </w:pPr>
     </w:lvl>
   </w:abstractNum>
-  <w:abstractNum w:abstractNumId="9" w15:restartNumberingAfterBreak="0">
+  <w:abstractNum w:abstractNumId="10" w15:restartNumberingAfterBreak="0">
     <w:nsid w:val="29E44A00"/>
     <w:multiLevelType w:val="hybridMultilevel"/>
     <w:tmpl w:val="49DAA8EE"/>
@@ -30649,7 +31083,7 @@
       </w:pPr>
     </w:lvl>
   </w:abstractNum>
-  <w:abstractNum w:abstractNumId="10" w15:restartNumberingAfterBreak="0">
+  <w:abstractNum w:abstractNumId="11" w15:restartNumberingAfterBreak="0">
     <w:nsid w:val="2CCE2424"/>
     <w:multiLevelType w:val="hybridMultilevel"/>
     <w:tmpl w:val="45CAD76C"/>
@@ -30738,7 +31172,7 @@
       </w:pPr>
     </w:lvl>
   </w:abstractNum>
-  <w:abstractNum w:abstractNumId="11" w15:restartNumberingAfterBreak="0">
+  <w:abstractNum w:abstractNumId="12" w15:restartNumberingAfterBreak="0">
     <w:nsid w:val="2D1D7566"/>
     <w:multiLevelType w:val="hybridMultilevel"/>
     <w:tmpl w:val="5B3EE29E"/>
@@ -30826,7 +31260,7 @@
       </w:pPr>
     </w:lvl>
   </w:abstractNum>
-  <w:abstractNum w:abstractNumId="12" w15:restartNumberingAfterBreak="0">
+  <w:abstractNum w:abstractNumId="13" w15:restartNumberingAfterBreak="0">
     <w:nsid w:val="32716365"/>
     <w:multiLevelType w:val="multilevel"/>
     <w:tmpl w:val="D820E318"/>
@@ -30939,7 +31373,7 @@
       </w:rPr>
     </w:lvl>
   </w:abstractNum>
-  <w:abstractNum w:abstractNumId="13" w15:restartNumberingAfterBreak="0">
+  <w:abstractNum w:abstractNumId="14" w15:restartNumberingAfterBreak="0">
     <w:nsid w:val="33E042F9"/>
     <w:multiLevelType w:val="hybridMultilevel"/>
     <w:tmpl w:val="3FE0E574"/>
@@ -31027,7 +31461,7 @@
       </w:pPr>
     </w:lvl>
   </w:abstractNum>
-  <w:abstractNum w:abstractNumId="14" w15:restartNumberingAfterBreak="0">
+  <w:abstractNum w:abstractNumId="15" w15:restartNumberingAfterBreak="0">
     <w:nsid w:val="359C540B"/>
     <w:multiLevelType w:val="hybridMultilevel"/>
     <w:tmpl w:val="716A877A"/>
@@ -31116,7 +31550,7 @@
       </w:pPr>
     </w:lvl>
   </w:abstractNum>
-  <w:abstractNum w:abstractNumId="15" w15:restartNumberingAfterBreak="0">
+  <w:abstractNum w:abstractNumId="16" w15:restartNumberingAfterBreak="0">
     <w:nsid w:val="3A550405"/>
     <w:multiLevelType w:val="hybridMultilevel"/>
     <w:tmpl w:val="07604418"/>
@@ -31228,7 +31662,7 @@
       </w:rPr>
     </w:lvl>
   </w:abstractNum>
-  <w:abstractNum w:abstractNumId="16" w15:restartNumberingAfterBreak="0">
+  <w:abstractNum w:abstractNumId="17" w15:restartNumberingAfterBreak="0">
     <w:nsid w:val="3BCB0FA3"/>
     <w:multiLevelType w:val="multilevel"/>
     <w:tmpl w:val="EB18806C"/>
@@ -31349,7 +31783,7 @@
       </w:rPr>
     </w:lvl>
   </w:abstractNum>
-  <w:abstractNum w:abstractNumId="17" w15:restartNumberingAfterBreak="0">
+  <w:abstractNum w:abstractNumId="18" w15:restartNumberingAfterBreak="0">
     <w:nsid w:val="45296CD4"/>
     <w:multiLevelType w:val="multilevel"/>
     <w:tmpl w:val="B8ECD068"/>
@@ -31471,7 +31905,96 @@
       </w:rPr>
     </w:lvl>
   </w:abstractNum>
-  <w:abstractNum w:abstractNumId="18" w15:restartNumberingAfterBreak="0">
+  <w:abstractNum w:abstractNumId="19" w15:restartNumberingAfterBreak="0">
+    <w:nsid w:val="58DE1735"/>
+    <w:multiLevelType w:val="hybridMultilevel"/>
+    <w:tmpl w:val="3F6C648E"/>
+    <w:lvl w:ilvl="0" w:tplc="0409000F">
+      <w:start w:val="1"/>
+      <w:numFmt w:val="decimal"/>
+      <w:lvlText w:val="%1."/>
+      <w:lvlJc w:val="left"/>
+      <w:pPr>
+        <w:ind w:left="720" w:hanging="360"/>
+      </w:pPr>
+      <w:rPr>
+        <w:rFonts w:hint="default"/>
+      </w:rPr>
+    </w:lvl>
+    <w:lvl w:ilvl="1" w:tplc="04090019" w:tentative="1">
+      <w:start w:val="1"/>
+      <w:numFmt w:val="lowerLetter"/>
+      <w:lvlText w:val="%2."/>
+      <w:lvlJc w:val="left"/>
+      <w:pPr>
+        <w:ind w:left="1440" w:hanging="360"/>
+      </w:pPr>
+    </w:lvl>
+    <w:lvl w:ilvl="2" w:tplc="0409001B" w:tentative="1">
+      <w:start w:val="1"/>
+      <w:numFmt w:val="lowerRoman"/>
+      <w:lvlText w:val="%3."/>
+      <w:lvlJc w:val="right"/>
+      <w:pPr>
+        <w:ind w:left="2160" w:hanging="180"/>
+      </w:pPr>
+    </w:lvl>
+    <w:lvl w:ilvl="3" w:tplc="0409000F" w:tentative="1">
+      <w:start w:val="1"/>
+      <w:numFmt w:val="decimal"/>
+      <w:lvlText w:val="%4."/>
+      <w:lvlJc w:val="left"/>
+      <w:pPr>
+        <w:ind w:left="2880" w:hanging="360"/>
+      </w:pPr>
+    </w:lvl>
+    <w:lvl w:ilvl="4" w:tplc="04090019" w:tentative="1">
+      <w:start w:val="1"/>
+      <w:numFmt w:val="lowerLetter"/>
+      <w:lvlText w:val="%5."/>
+      <w:lvlJc w:val="left"/>
+      <w:pPr>
+        <w:ind w:left="3600" w:hanging="360"/>
+      </w:pPr>
+    </w:lvl>
+    <w:lvl w:ilvl="5" w:tplc="0409001B" w:tentative="1">
+      <w:start w:val="1"/>
+      <w:numFmt w:val="lowerRoman"/>
+      <w:lvlText w:val="%6."/>
+      <w:lvlJc w:val="right"/>
+      <w:pPr>
+        <w:ind w:left="4320" w:hanging="180"/>
+      </w:pPr>
+    </w:lvl>
+    <w:lvl w:ilvl="6" w:tplc="0409000F" w:tentative="1">
+      <w:start w:val="1"/>
+      <w:numFmt w:val="decimal"/>
+      <w:lvlText w:val="%7."/>
+      <w:lvlJc w:val="left"/>
+      <w:pPr>
+        <w:ind w:left="5040" w:hanging="360"/>
+      </w:pPr>
+    </w:lvl>
+    <w:lvl w:ilvl="7" w:tplc="04090019" w:tentative="1">
+      <w:start w:val="1"/>
+      <w:numFmt w:val="lowerLetter"/>
+      <w:lvlText w:val="%8."/>
+      <w:lvlJc w:val="left"/>
+      <w:pPr>
+        <w:ind w:left="5760" w:hanging="360"/>
+      </w:pPr>
+    </w:lvl>
+    <w:lvl w:ilvl="8" w:tplc="0409001B" w:tentative="1">
+      <w:start w:val="1"/>
+      <w:numFmt w:val="lowerRoman"/>
+      <w:lvlText w:val="%9."/>
+      <w:lvlJc w:val="right"/>
+      <w:pPr>
+        <w:ind w:left="6480" w:hanging="180"/>
+      </w:pPr>
+    </w:lvl>
+  </w:abstractNum>
+  <w:abstractNum w:abstractNumId="20" w15:restartNumberingAfterBreak="0">
     <w:nsid w:val="591E2860"/>
     <w:multiLevelType w:val="hybridMultilevel"/>
     <w:tmpl w:val="5C84A86E"/>
@@ -31563,7 +32086,7 @@
       </w:pPr>
     </w:lvl>
   </w:abstractNum>
-  <w:abstractNum w:abstractNumId="19" w15:restartNumberingAfterBreak="0">
+  <w:abstractNum w:abstractNumId="21" w15:restartNumberingAfterBreak="0">
     <w:nsid w:val="5E0C3D48"/>
     <w:multiLevelType w:val="hybridMultilevel"/>
     <w:tmpl w:val="6ABABC6A"/>
@@ -31676,7 +32199,7 @@
       </w:rPr>
     </w:lvl>
   </w:abstractNum>
-  <w:abstractNum w:abstractNumId="20" w15:restartNumberingAfterBreak="0">
+  <w:abstractNum w:abstractNumId="22" w15:restartNumberingAfterBreak="0">
     <w:nsid w:val="7F954F10"/>
     <w:multiLevelType w:val="hybridMultilevel"/>
     <w:tmpl w:val="B3DA23F6"/>
@@ -31765,7 +32288,7 @@
       </w:pPr>
     </w:lvl>
   </w:abstractNum>
-  <w:abstractNum w:abstractNumId="21" w15:restartNumberingAfterBreak="0">
+  <w:abstractNum w:abstractNumId="23" w15:restartNumberingAfterBreak="0">
     <w:nsid w:val="7FAB1890"/>
     <w:multiLevelType w:val="multilevel"/>
     <w:tmpl w:val="1318FAA4"/>
@@ -31888,70 +32411,76 @@
     </w:lvl>
   </w:abstractNum>
   <w:num w:numId="1" w16cid:durableId="354422432">
-    <w:abstractNumId w:val="18"/>
+    <w:abstractNumId w:val="20"/>
   </w:num>
   <w:num w:numId="2" w16cid:durableId="1521167550">
+    <w:abstractNumId w:val="14"/>
+  </w:num>
+  <w:num w:numId="3" w16cid:durableId="1198927204">
+    <w:abstractNumId w:val="12"/>
+  </w:num>
+  <w:num w:numId="4" w16cid:durableId="1810440442">
+    <w:abstractNumId w:val="2"/>
+  </w:num>
+  <w:num w:numId="5" w16cid:durableId="613442107">
+    <w:abstractNumId w:val="3"/>
+  </w:num>
+  <w:num w:numId="6" w16cid:durableId="692919609">
+    <w:abstractNumId w:val="4"/>
+  </w:num>
+  <w:num w:numId="7" w16cid:durableId="1677682638">
     <w:abstractNumId w:val="13"/>
   </w:num>
-  <w:num w:numId="3" w16cid:durableId="1198927204">
-    <w:abstractNumId w:val="11"/>
-  </w:num>
-  <w:num w:numId="4" w16cid:durableId="1810440442">
-    <w:abstractNumId w:val="1"/>
-  </w:num>
-  <w:num w:numId="5" w16cid:durableId="613442107">
-    <w:abstractNumId w:val="2"/>
-  </w:num>
-  <w:num w:numId="6" w16cid:durableId="692919609">
-    <w:abstractNumId w:val="3"/>
-  </w:num>
-  <w:num w:numId="7" w16cid:durableId="1677682638">
-    <w:abstractNumId w:val="12"/>
-  </w:num>
   <w:num w:numId="8" w16cid:durableId="2015257243">
-    <w:abstractNumId w:val="7"/>
+    <w:abstractNumId w:val="8"/>
   </w:num>
   <w:num w:numId="9" w16cid:durableId="1970817359">
-    <w:abstractNumId w:val="5"/>
+    <w:abstractNumId w:val="6"/>
   </w:num>
   <w:num w:numId="10" w16cid:durableId="758526827">
-    <w:abstractNumId w:val="15"/>
+    <w:abstractNumId w:val="16"/>
   </w:num>
   <w:num w:numId="11" w16cid:durableId="2116248537">
-    <w:abstractNumId w:val="19"/>
+    <w:abstractNumId w:val="21"/>
   </w:num>
   <w:num w:numId="12" w16cid:durableId="1528643559">
     <w:abstractNumId w:val="0"/>
   </w:num>
   <w:num w:numId="13" w16cid:durableId="110132623">
-    <w:abstractNumId w:val="6"/>
+    <w:abstractNumId w:val="7"/>
   </w:num>
   <w:num w:numId="14" w16cid:durableId="46338137">
-    <w:abstractNumId w:val="21"/>
+    <w:abstractNumId w:val="23"/>
   </w:num>
   <w:num w:numId="15" w16cid:durableId="1860003613">
+    <w:abstractNumId w:val="18"/>
+  </w:num>
+  <w:num w:numId="16" w16cid:durableId="1593469836">
+    <w:abstractNumId w:val="11"/>
+  </w:num>
+  <w:num w:numId="17" w16cid:durableId="1839227893">
     <w:abstractNumId w:val="17"/>
   </w:num>
-  <w:num w:numId="16" w16cid:durableId="1593469836">
+  <w:num w:numId="18" w16cid:durableId="90972964">
+    <w:abstractNumId w:val="9"/>
+  </w:num>
+  <w:num w:numId="19" w16cid:durableId="716703414">
+    <w:abstractNumId w:val="5"/>
+  </w:num>
+  <w:num w:numId="20" w16cid:durableId="2035182514">
     <w:abstractNumId w:val="10"/>
   </w:num>
-  <w:num w:numId="17" w16cid:durableId="1839227893">
-    <w:abstractNumId w:val="16"/>
-  </w:num>
-  <w:num w:numId="18" w16cid:durableId="90972964">
-    <w:abstractNumId w:val="8"/>
-  </w:num>
-  <w:num w:numId="19" w16cid:durableId="716703414">
-    <w:abstractNumId w:val="4"/>
-  </w:num>
-  <w:num w:numId="20" w16cid:durableId="2035182514">
-    <w:abstractNumId w:val="9"/>
-  </w:num>
   <w:num w:numId="21" w16cid:durableId="1095787985">
-    <w:abstractNumId w:val="14"/>
+    <w:abstractNumId w:val="15"/>
   </w:num>
   <w:num w:numId="22" w16cid:durableId="1654947342">
-    <w:abstractNumId w:val="20"/>
+    <w:abstractNumId w:val="22"/>
+  </w:num>
+  <w:num w:numId="23" w16cid:durableId="2025935551">
+    <w:abstractNumId w:val="19"/>
+  </w:num>
+  <w:num w:numId="24" w16cid:durableId="147064595">
+    <w:abstractNumId w:val="1"/>
   </w:num>
 </w:numbering>
 </file>

</xml_diff>

<commit_message>
Theme persistance written up
</commit_message>
<xml_diff>
--- a/Write-up/Creating a workout app.docx
+++ b/Write-up/Creating a workout app.docx
@@ -3345,7 +3345,7 @@
           <w:noProof/>
         </w:rPr>
         <w:drawing>
-          <wp:anchor distT="0" distB="0" distL="114300" distR="114300" simplePos="0" relativeHeight="251640320" behindDoc="1" locked="0" layoutInCell="1" allowOverlap="1" wp14:anchorId="36483DE5" wp14:editId="426491CC">
+          <wp:anchor distT="0" distB="0" distL="114300" distR="114300" simplePos="0" relativeHeight="251639808" behindDoc="1" locked="0" layoutInCell="1" allowOverlap="1" wp14:anchorId="36483DE5" wp14:editId="1CB2BE0C">
             <wp:simplePos x="0" y="0"/>
             <wp:positionH relativeFrom="column">
               <wp:posOffset>571500</wp:posOffset>
@@ -3460,7 +3460,7 @@
           <w:noProof/>
         </w:rPr>
         <w:drawing>
-          <wp:anchor distT="0" distB="0" distL="114300" distR="114300" simplePos="0" relativeHeight="251638272" behindDoc="1" locked="0" layoutInCell="1" allowOverlap="1" wp14:anchorId="30E92497" wp14:editId="41687B8D">
+          <wp:anchor distT="0" distB="0" distL="114300" distR="114300" simplePos="0" relativeHeight="251637760" behindDoc="1" locked="0" layoutInCell="1" allowOverlap="1" wp14:anchorId="30E92497" wp14:editId="0428229D">
             <wp:simplePos x="0" y="0"/>
             <wp:positionH relativeFrom="margin">
               <wp:posOffset>-3810</wp:posOffset>
@@ -3619,7 +3619,7 @@
           <w:noProof/>
         </w:rPr>
         <w:drawing>
-          <wp:anchor distT="0" distB="0" distL="114300" distR="114300" simplePos="0" relativeHeight="251627008" behindDoc="1" locked="0" layoutInCell="1" allowOverlap="1" wp14:anchorId="75643403" wp14:editId="1C326AE2">
+          <wp:anchor distT="0" distB="0" distL="114300" distR="114300" simplePos="0" relativeHeight="251626496" behindDoc="1" locked="0" layoutInCell="1" allowOverlap="1" wp14:anchorId="75643403" wp14:editId="7209190C">
             <wp:simplePos x="0" y="0"/>
             <wp:positionH relativeFrom="column">
               <wp:posOffset>52754</wp:posOffset>
@@ -3713,7 +3713,7 @@
           <w:noProof/>
         </w:rPr>
         <w:drawing>
-          <wp:anchor distT="0" distB="0" distL="114300" distR="114300" simplePos="0" relativeHeight="251646464" behindDoc="1" locked="0" layoutInCell="1" allowOverlap="1" wp14:anchorId="61097CDE" wp14:editId="04747D12">
+          <wp:anchor distT="0" distB="0" distL="114300" distR="114300" simplePos="0" relativeHeight="251645952" behindDoc="1" locked="0" layoutInCell="1" allowOverlap="1" wp14:anchorId="61097CDE" wp14:editId="77558127">
             <wp:simplePos x="0" y="0"/>
             <wp:positionH relativeFrom="column">
               <wp:posOffset>4088130</wp:posOffset>
@@ -3921,7 +3921,7 @@
           <w:noProof/>
         </w:rPr>
         <w:drawing>
-          <wp:anchor distT="0" distB="0" distL="114300" distR="114300" simplePos="0" relativeHeight="251649536" behindDoc="1" locked="0" layoutInCell="1" allowOverlap="1" wp14:anchorId="2942DCDC" wp14:editId="7A498C7A">
+          <wp:anchor distT="0" distB="0" distL="114300" distR="114300" simplePos="0" relativeHeight="251649024" behindDoc="1" locked="0" layoutInCell="1" allowOverlap="1" wp14:anchorId="2942DCDC" wp14:editId="57271981">
             <wp:simplePos x="0" y="0"/>
             <wp:positionH relativeFrom="margin">
               <wp:posOffset>4026535</wp:posOffset>
@@ -9902,7 +9902,7 @@
           <w:szCs w:val="28"/>
         </w:rPr>
         <w:drawing>
-          <wp:anchor distT="0" distB="0" distL="114300" distR="114300" simplePos="0" relativeHeight="251630080" behindDoc="1" locked="0" layoutInCell="1" allowOverlap="1" wp14:anchorId="6C11296A" wp14:editId="2C9918C5">
+          <wp:anchor distT="0" distB="0" distL="114300" distR="114300" simplePos="0" relativeHeight="251629568" behindDoc="1" locked="0" layoutInCell="1" allowOverlap="1" wp14:anchorId="6C11296A" wp14:editId="4A30B4A3">
             <wp:simplePos x="0" y="0"/>
             <wp:positionH relativeFrom="column">
               <wp:posOffset>0</wp:posOffset>
@@ -9986,7 +9986,7 @@
             <v:stroke joinstyle="miter"/>
             <v:path gradientshapeok="t" o:connecttype="rect"/>
           </v:shapetype>
-          <v:shape id="Text Box 10" o:spid="_x0000_s1032" type="#_x0000_t202" style="position:absolute;margin-left:.5pt;margin-top:30.55pt;width:468pt;height:184.8pt;z-index:251700736;visibility:visible;mso-wrap-distance-top:3.6pt;mso-wrap-distance-bottom:3.6pt;mso-position-horizontal-relative:margin;mso-width-relative:margin;mso-height-relative:margin" o:gfxdata="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">
+          <v:shape id="Text Box 10" o:spid="_x0000_s1032" type="#_x0000_t202" style="position:absolute;margin-left:.5pt;margin-top:30.55pt;width:468pt;height:184.8pt;z-index:251701248;visibility:visible;mso-wrap-distance-top:3.6pt;mso-wrap-distance-bottom:3.6pt;mso-position-horizontal-relative:margin;mso-width-relative:margin;mso-height-relative:margin" o:gfxdata="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">
             <v:textbox style="mso-next-textbox:#Text Box 10">
               <w:txbxContent>
                 <w:p>
@@ -10157,7 +10157,7 @@
         </w:rPr>
         <w:lastRenderedPageBreak/>
         <w:drawing>
-          <wp:anchor distT="0" distB="0" distL="114300" distR="114300" simplePos="0" relativeHeight="251680256" behindDoc="1" locked="0" layoutInCell="1" allowOverlap="1" wp14:anchorId="147F2432" wp14:editId="51D2B746">
+          <wp:anchor distT="0" distB="0" distL="114300" distR="114300" simplePos="0" relativeHeight="251681792" behindDoc="1" locked="0" layoutInCell="1" allowOverlap="1" wp14:anchorId="147F2432" wp14:editId="78E567C1">
             <wp:simplePos x="0" y="0"/>
             <wp:positionH relativeFrom="column">
               <wp:posOffset>250008</wp:posOffset>
@@ -10380,7 +10380,7 @@
           <w:noProof/>
         </w:rPr>
         <w:pict w14:anchorId="67428714">
-          <v:shape id="Text Box 4" o:spid="_x0000_s1031" type="#_x0000_t202" style="position:absolute;margin-left:-44.6pt;margin-top:51.1pt;width:557.35pt;height:240.35pt;z-index:251697664;visibility:visible;mso-wrap-distance-top:3.6pt;mso-wrap-distance-bottom:3.6pt;mso-position-horizontal-relative:margin;mso-width-relative:margin;mso-height-relative:margin" o:gfxdata="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">
+          <v:shape id="Text Box 4" o:spid="_x0000_s1031" type="#_x0000_t202" style="position:absolute;margin-left:-44.6pt;margin-top:51.1pt;width:557.35pt;height:240.35pt;z-index:251698176;visibility:visible;mso-wrap-distance-top:3.6pt;mso-wrap-distance-bottom:3.6pt;mso-position-horizontal-relative:margin;mso-width-relative:margin;mso-height-relative:margin" o:gfxdata="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">
             <v:textbox style="mso-next-textbox:#Text Box 4">
               <w:txbxContent>
                 <w:p>
@@ -10575,7 +10575,7 @@
         </w:rPr>
         <w:lastRenderedPageBreak/>
         <w:drawing>
-          <wp:anchor distT="0" distB="0" distL="114300" distR="114300" simplePos="0" relativeHeight="251618816" behindDoc="1" locked="0" layoutInCell="1" allowOverlap="1" wp14:anchorId="46675498" wp14:editId="325E5F86">
+          <wp:anchor distT="0" distB="0" distL="114300" distR="114300" simplePos="0" relativeHeight="251618304" behindDoc="1" locked="0" layoutInCell="1" allowOverlap="1" wp14:anchorId="46675498" wp14:editId="4499361F">
             <wp:simplePos x="0" y="0"/>
             <wp:positionH relativeFrom="column">
               <wp:posOffset>510903</wp:posOffset>
@@ -10841,7 +10841,7 @@
           <w:noProof/>
         </w:rPr>
         <w:pict w14:anchorId="41705EF4">
-          <v:shape id="Text Box 2" o:spid="_x0000_s1030" type="#_x0000_t202" style="position:absolute;left:0;text-align:left;margin-left:.65pt;margin-top:137.15pt;width:295.25pt;height:176.7pt;z-index:251696640;visibility:visible;mso-wrap-distance-top:3.6pt;mso-wrap-distance-bottom:3.6pt;mso-width-relative:margin;mso-height-relative:margin" o:gfxdata="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">
+          <v:shape id="Text Box 2" o:spid="_x0000_s1030" type="#_x0000_t202" style="position:absolute;left:0;text-align:left;margin-left:.65pt;margin-top:137.15pt;width:295.25pt;height:176.7pt;z-index:251697152;visibility:visible;mso-wrap-distance-top:3.6pt;mso-wrap-distance-bottom:3.6pt;mso-width-relative:margin;mso-height-relative:margin" o:gfxdata="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">
             <v:textbox style="mso-next-textbox:#Text Box 2">
               <w:txbxContent>
                 <w:p>
@@ -11180,7 +11180,7 @@
         </w:rPr>
         <w:lastRenderedPageBreak/>
         <w:drawing>
-          <wp:anchor distT="0" distB="0" distL="114300" distR="114300" simplePos="0" relativeHeight="251619840" behindDoc="1" locked="0" layoutInCell="1" allowOverlap="1" wp14:anchorId="1B209301" wp14:editId="69835B56">
+          <wp:anchor distT="0" distB="0" distL="114300" distR="114300" simplePos="0" relativeHeight="251619328" behindDoc="1" locked="0" layoutInCell="1" allowOverlap="1" wp14:anchorId="1B209301" wp14:editId="44BE2C16">
             <wp:simplePos x="0" y="0"/>
             <wp:positionH relativeFrom="column">
               <wp:posOffset>0</wp:posOffset>
@@ -11262,7 +11262,7 @@
           <w:noProof/>
         </w:rPr>
         <w:pict w14:anchorId="54878B12">
-          <v:shape id="Text Box 8" o:spid="_x0000_s1028" type="#_x0000_t202" style="position:absolute;margin-left:-71.55pt;margin-top:88pt;width:231.05pt;height:341pt;z-index:251699712;visibility:visible;mso-wrap-distance-top:3.6pt;mso-wrap-distance-bottom:3.6pt;mso-width-relative:margin;mso-height-relative:margin" o:gfxdata="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">
+          <v:shape id="Text Box 8" o:spid="_x0000_s1028" type="#_x0000_t202" style="position:absolute;margin-left:-71.55pt;margin-top:88pt;width:231.05pt;height:341pt;z-index:251700224;visibility:visible;mso-wrap-distance-top:3.6pt;mso-wrap-distance-bottom:3.6pt;mso-width-relative:margin;mso-height-relative:margin" o:gfxdata="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">
             <v:textbox style="mso-next-textbox:#Text Box 8">
               <w:txbxContent>
                 <w:p>
@@ -11350,7 +11350,7 @@
         </w:rPr>
         <w:lastRenderedPageBreak/>
         <w:pict w14:anchorId="42DD22C5">
-          <v:shape id="Text Box 6" o:spid="_x0000_s1029" type="#_x0000_t202" style="position:absolute;margin-left:.95pt;margin-top:1pt;width:268.9pt;height:244.4pt;z-index:251698688;visibility:visible;mso-wrap-distance-top:3.6pt;mso-wrap-distance-bottom:3.6pt;mso-width-relative:margin;mso-height-relative:margin" o:gfxdata="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">
+          <v:shape id="Text Box 6" o:spid="_x0000_s1029" type="#_x0000_t202" style="position:absolute;margin-left:.95pt;margin-top:1pt;width:268.9pt;height:244.4pt;z-index:251699200;visibility:visible;mso-wrap-distance-top:3.6pt;mso-wrap-distance-bottom:3.6pt;mso-width-relative:margin;mso-height-relative:margin" o:gfxdata="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">
             <v:textbox style="mso-next-textbox:#Text Box 6">
               <w:txbxContent>
                 <w:p>
@@ -11550,7 +11550,7 @@
           <w:szCs w:val="24"/>
         </w:rPr>
         <w:drawing>
-          <wp:anchor distT="0" distB="0" distL="114300" distR="114300" simplePos="0" relativeHeight="251617792" behindDoc="1" locked="0" layoutInCell="1" allowOverlap="1" wp14:anchorId="1F8DC336" wp14:editId="3D9904EA">
+          <wp:anchor distT="0" distB="0" distL="114300" distR="114300" simplePos="0" relativeHeight="251617280" behindDoc="1" locked="0" layoutInCell="1" allowOverlap="1" wp14:anchorId="1F8DC336" wp14:editId="53E6495C">
             <wp:simplePos x="0" y="0"/>
             <wp:positionH relativeFrom="column">
               <wp:posOffset>1770833</wp:posOffset>
@@ -11653,7 +11653,7 @@
         </w:rPr>
         <w:lastRenderedPageBreak/>
         <w:drawing>
-          <wp:anchor distT="0" distB="0" distL="114300" distR="114300" simplePos="0" relativeHeight="251622912" behindDoc="1" locked="0" layoutInCell="1" allowOverlap="1" wp14:anchorId="4A849A8A" wp14:editId="12D09F42">
+          <wp:anchor distT="0" distB="0" distL="114300" distR="114300" simplePos="0" relativeHeight="251622400" behindDoc="1" locked="0" layoutInCell="1" allowOverlap="1" wp14:anchorId="4A849A8A" wp14:editId="7CACC5A8">
             <wp:simplePos x="0" y="0"/>
             <wp:positionH relativeFrom="column">
               <wp:posOffset>0</wp:posOffset>
@@ -11727,7 +11727,7 @@
           <w:noProof/>
         </w:rPr>
         <w:pict w14:anchorId="06EB59EB">
-          <v:shape id="_x0000_s1026" type="#_x0000_t202" style="position:absolute;margin-left:-20.95pt;margin-top:8.9pt;width:510pt;height:152pt;z-index:251701760;visibility:visible;mso-wrap-distance-top:3.6pt;mso-wrap-distance-bottom:3.6pt;mso-position-horizontal-relative:margin;mso-width-relative:margin;mso-height-relative:margin" wrapcoords="-32 -106 -32 21600 21632 21600 21632 -106 -32 -106" o:gfxdata="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">
+          <v:shape id="_x0000_s1026" type="#_x0000_t202" style="position:absolute;margin-left:-20.95pt;margin-top:8.9pt;width:510pt;height:152pt;z-index:251702272;visibility:visible;mso-wrap-distance-top:3.6pt;mso-wrap-distance-bottom:3.6pt;mso-position-horizontal-relative:margin;mso-width-relative:margin;mso-height-relative:margin" wrapcoords="-32 -106 -32 21600 21632 21600 21632 -106 -32 -106" o:gfxdata="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">
             <v:textbox style="mso-next-textbox:#_x0000_s1026">
               <w:txbxContent>
                 <w:p>
@@ -11874,7 +11874,7 @@
         </w:rPr>
         <w:lastRenderedPageBreak/>
         <w:drawing>
-          <wp:anchor distT="0" distB="0" distL="114300" distR="114300" simplePos="0" relativeHeight="251632128" behindDoc="1" locked="0" layoutInCell="1" allowOverlap="1" wp14:anchorId="6418AE4F" wp14:editId="36E59E30">
+          <wp:anchor distT="0" distB="0" distL="114300" distR="114300" simplePos="0" relativeHeight="251631616" behindDoc="1" locked="0" layoutInCell="1" allowOverlap="1" wp14:anchorId="6418AE4F" wp14:editId="7F4560C6">
             <wp:simplePos x="0" y="0"/>
             <wp:positionH relativeFrom="column">
               <wp:posOffset>0</wp:posOffset>
@@ -11958,7 +11958,7 @@
           <w:szCs w:val="28"/>
         </w:rPr>
         <w:pict w14:anchorId="5E02B9D8">
-          <v:shape id="_x0000_s1034" type="#_x0000_t202" style="position:absolute;margin-left:-21.2pt;margin-top:23.85pt;width:507.9pt;height:217.4pt;z-index:251702784;visibility:visible;mso-height-percent:200;mso-wrap-distance-top:3.6pt;mso-wrap-distance-bottom:3.6pt;mso-height-percent:200;mso-width-relative:margin;mso-height-relative:margin" o:gfxdata="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">
+          <v:shape id="_x0000_s1034" type="#_x0000_t202" style="position:absolute;margin-left:-21.2pt;margin-top:23.85pt;width:507.9pt;height:217.4pt;z-index:251703296;visibility:visible;mso-height-percent:200;mso-wrap-distance-top:3.6pt;mso-wrap-distance-bottom:3.6pt;mso-height-percent:200;mso-width-relative:margin;mso-height-relative:margin" o:gfxdata="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">
             <v:textbox style="mso-next-textbox:#_x0000_s1034;mso-fit-shape-to-text:t">
               <w:txbxContent>
                 <w:p>
@@ -12245,7 +12245,7 @@
           <w:noProof/>
         </w:rPr>
         <w:drawing>
-          <wp:anchor distT="0" distB="0" distL="114300" distR="114300" simplePos="0" relativeHeight="251663872" behindDoc="1" locked="0" layoutInCell="1" allowOverlap="1" wp14:anchorId="43195C26" wp14:editId="6F8022A1">
+          <wp:anchor distT="0" distB="0" distL="114300" distR="114300" simplePos="0" relativeHeight="251665408" behindDoc="1" locked="0" layoutInCell="1" allowOverlap="1" wp14:anchorId="43195C26" wp14:editId="2E2D0632">
             <wp:simplePos x="0" y="0"/>
             <wp:positionH relativeFrom="column">
               <wp:posOffset>40005</wp:posOffset>
@@ -14133,7 +14133,7 @@
                 <w:szCs w:val="24"/>
               </w:rPr>
               <w:drawing>
-                <wp:anchor distT="0" distB="0" distL="114300" distR="114300" simplePos="0" relativeHeight="251636224" behindDoc="0" locked="0" layoutInCell="1" allowOverlap="1" wp14:anchorId="026B1397" wp14:editId="6DF8A032">
+                <wp:anchor distT="0" distB="0" distL="114300" distR="114300" simplePos="0" relativeHeight="251635712" behindDoc="0" locked="0" layoutInCell="1" allowOverlap="1" wp14:anchorId="026B1397" wp14:editId="24BE7D83">
                   <wp:simplePos x="0" y="0"/>
                   <wp:positionH relativeFrom="column">
                     <wp:posOffset>241300</wp:posOffset>
@@ -14238,7 +14238,7 @@
               </w:rPr>
               <w:lastRenderedPageBreak/>
               <w:drawing>
-                <wp:anchor distT="0" distB="0" distL="114300" distR="114300" simplePos="0" relativeHeight="251676160" behindDoc="0" locked="0" layoutInCell="1" allowOverlap="1" wp14:anchorId="57C39E0B" wp14:editId="68DF5D97">
+                <wp:anchor distT="0" distB="0" distL="114300" distR="114300" simplePos="0" relativeHeight="251677696" behindDoc="0" locked="0" layoutInCell="1" allowOverlap="1" wp14:anchorId="57C39E0B" wp14:editId="776B3B89">
                   <wp:simplePos x="0" y="0"/>
                   <wp:positionH relativeFrom="column">
                     <wp:posOffset>4445</wp:posOffset>
@@ -15198,7 +15198,7 @@
           <w:noProof/>
         </w:rPr>
         <w:drawing>
-          <wp:anchor distT="0" distB="0" distL="114300" distR="114300" simplePos="0" relativeHeight="251678208" behindDoc="1" locked="0" layoutInCell="1" allowOverlap="1" wp14:anchorId="3591826A" wp14:editId="613D86A6">
+          <wp:anchor distT="0" distB="0" distL="114300" distR="114300" simplePos="0" relativeHeight="251679744" behindDoc="1" locked="0" layoutInCell="1" allowOverlap="1" wp14:anchorId="3591826A" wp14:editId="605EC07B">
             <wp:simplePos x="0" y="0"/>
             <wp:positionH relativeFrom="column">
               <wp:posOffset>0</wp:posOffset>
@@ -15273,7 +15273,7 @@
           <w:noProof/>
         </w:rPr>
         <w:drawing>
-          <wp:anchor distT="0" distB="0" distL="114300" distR="114300" simplePos="0" relativeHeight="251683328" behindDoc="1" locked="0" layoutInCell="1" allowOverlap="1" wp14:anchorId="07FE4E73" wp14:editId="54BD3C63">
+          <wp:anchor distT="0" distB="0" distL="114300" distR="114300" simplePos="0" relativeHeight="251684864" behindDoc="1" locked="0" layoutInCell="1" allowOverlap="1" wp14:anchorId="07FE4E73" wp14:editId="5D8F15EA">
             <wp:simplePos x="0" y="0"/>
             <wp:positionH relativeFrom="column">
               <wp:posOffset>3213735</wp:posOffset>
@@ -15685,7 +15685,7 @@
           <w:noProof/>
         </w:rPr>
         <w:drawing>
-          <wp:anchor distT="0" distB="0" distL="114300" distR="114300" simplePos="0" relativeHeight="251687424" behindDoc="1" locked="0" layoutInCell="1" allowOverlap="1" wp14:anchorId="23B61CF2" wp14:editId="7B1F880F">
+          <wp:anchor distT="0" distB="0" distL="114300" distR="114300" simplePos="0" relativeHeight="251688960" behindDoc="1" locked="0" layoutInCell="1" allowOverlap="1" wp14:anchorId="23B61CF2" wp14:editId="3D43F863">
             <wp:simplePos x="0" y="0"/>
             <wp:positionH relativeFrom="column">
               <wp:posOffset>0</wp:posOffset>
@@ -15760,7 +15760,7 @@
           <w:noProof/>
         </w:rPr>
         <w:drawing>
-          <wp:anchor distT="0" distB="0" distL="114300" distR="114300" simplePos="0" relativeHeight="251686400" behindDoc="1" locked="0" layoutInCell="1" allowOverlap="1" wp14:anchorId="06672ABC" wp14:editId="3E486A37">
+          <wp:anchor distT="0" distB="0" distL="114300" distR="114300" simplePos="0" relativeHeight="251687936" behindDoc="1" locked="0" layoutInCell="1" allowOverlap="1" wp14:anchorId="06672ABC" wp14:editId="3598AD7A">
             <wp:simplePos x="0" y="0"/>
             <wp:positionH relativeFrom="column">
               <wp:posOffset>3218180</wp:posOffset>
@@ -16080,7 +16080,7 @@
           <w:noProof/>
         </w:rPr>
         <w:drawing>
-          <wp:anchor distT="0" distB="0" distL="114300" distR="114300" simplePos="0" relativeHeight="251616768" behindDoc="1" locked="0" layoutInCell="1" allowOverlap="1" wp14:anchorId="0C5A3282" wp14:editId="2010BFC1">
+          <wp:anchor distT="0" distB="0" distL="114300" distR="114300" simplePos="0" relativeHeight="251616256" behindDoc="1" locked="0" layoutInCell="1" allowOverlap="1" wp14:anchorId="0C5A3282" wp14:editId="226D3DBD">
             <wp:simplePos x="0" y="0"/>
             <wp:positionH relativeFrom="column">
               <wp:posOffset>2674454</wp:posOffset>
@@ -16453,7 +16453,7 @@
           <w:noProof/>
         </w:rPr>
         <w:drawing>
-          <wp:anchor distT="0" distB="0" distL="114300" distR="114300" simplePos="0" relativeHeight="251634176" behindDoc="1" locked="0" layoutInCell="1" allowOverlap="1" wp14:anchorId="6EE7C23B" wp14:editId="69BD4752">
+          <wp:anchor distT="0" distB="0" distL="114300" distR="114300" simplePos="0" relativeHeight="251633664" behindDoc="1" locked="0" layoutInCell="1" allowOverlap="1" wp14:anchorId="6EE7C23B" wp14:editId="1513BEDC">
             <wp:simplePos x="0" y="0"/>
             <wp:positionH relativeFrom="column">
               <wp:posOffset>2551430</wp:posOffset>
@@ -16516,7 +16516,7 @@
           <w:noProof/>
         </w:rPr>
         <w:drawing>
-          <wp:anchor distT="0" distB="0" distL="114300" distR="114300" simplePos="0" relativeHeight="251628032" behindDoc="1" locked="0" layoutInCell="1" allowOverlap="1" wp14:anchorId="2FBD692F" wp14:editId="553B1E11">
+          <wp:anchor distT="0" distB="0" distL="114300" distR="114300" simplePos="0" relativeHeight="251627520" behindDoc="1" locked="0" layoutInCell="1" allowOverlap="1" wp14:anchorId="2FBD692F" wp14:editId="6212D98B">
             <wp:simplePos x="0" y="0"/>
             <wp:positionH relativeFrom="column">
               <wp:posOffset>-635</wp:posOffset>
@@ -16693,7 +16693,7 @@
           <w:noProof/>
         </w:rPr>
         <w:drawing>
-          <wp:anchor distT="0" distB="0" distL="114300" distR="114300" simplePos="0" relativeHeight="251692544" behindDoc="1" locked="0" layoutInCell="1" allowOverlap="1" wp14:anchorId="2BD81702" wp14:editId="69EFF3CB">
+          <wp:anchor distT="0" distB="0" distL="114300" distR="114300" simplePos="0" relativeHeight="251694080" behindDoc="1" locked="0" layoutInCell="1" allowOverlap="1" wp14:anchorId="2BD81702" wp14:editId="29D3EA6D">
             <wp:simplePos x="0" y="0"/>
             <wp:positionH relativeFrom="column">
               <wp:posOffset>1173480</wp:posOffset>
@@ -16828,7 +16828,7 @@
           <w:noProof/>
         </w:rPr>
         <w:drawing>
-          <wp:anchor distT="0" distB="0" distL="114300" distR="114300" simplePos="0" relativeHeight="251689472" behindDoc="1" locked="0" layoutInCell="1" allowOverlap="1" wp14:anchorId="65317459" wp14:editId="1CB254BF">
+          <wp:anchor distT="0" distB="0" distL="114300" distR="114300" simplePos="0" relativeHeight="251691008" behindDoc="1" locked="0" layoutInCell="1" allowOverlap="1" wp14:anchorId="65317459" wp14:editId="610BB71C">
             <wp:simplePos x="0" y="0"/>
             <wp:positionH relativeFrom="column">
               <wp:posOffset>-219075</wp:posOffset>
@@ -16909,7 +16909,7 @@
         </w:rPr>
         <w:lastRenderedPageBreak/>
         <w:drawing>
-          <wp:anchor distT="0" distB="0" distL="114300" distR="114300" simplePos="0" relativeHeight="251641344" behindDoc="0" locked="0" layoutInCell="1" allowOverlap="1" wp14:anchorId="094C5AED" wp14:editId="273A1FFE">
+          <wp:anchor distT="0" distB="0" distL="114300" distR="114300" simplePos="0" relativeHeight="251640832" behindDoc="0" locked="0" layoutInCell="1" allowOverlap="1" wp14:anchorId="094C5AED" wp14:editId="10318769">
             <wp:simplePos x="0" y="0"/>
             <wp:positionH relativeFrom="column">
               <wp:posOffset>2220653</wp:posOffset>
@@ -17228,7 +17228,7 @@
           <w:noProof/>
         </w:rPr>
         <w:drawing>
-          <wp:anchor distT="0" distB="0" distL="114300" distR="114300" simplePos="0" relativeHeight="251644416" behindDoc="1" locked="0" layoutInCell="1" allowOverlap="1" wp14:anchorId="202FAA3E" wp14:editId="281C037C">
+          <wp:anchor distT="0" distB="0" distL="114300" distR="114300" simplePos="0" relativeHeight="251643904" behindDoc="1" locked="0" layoutInCell="1" allowOverlap="1" wp14:anchorId="202FAA3E" wp14:editId="74589D09">
             <wp:simplePos x="0" y="0"/>
             <wp:positionH relativeFrom="column">
               <wp:posOffset>0</wp:posOffset>
@@ -17620,7 +17620,7 @@
           <w:noProof/>
         </w:rPr>
         <w:drawing>
-          <wp:anchor distT="0" distB="0" distL="114300" distR="114300" simplePos="0" relativeHeight="251629056" behindDoc="1" locked="0" layoutInCell="1" allowOverlap="1" wp14:anchorId="2B878A3E" wp14:editId="57FD5455">
+          <wp:anchor distT="0" distB="0" distL="114300" distR="114300" simplePos="0" relativeHeight="251628544" behindDoc="1" locked="0" layoutInCell="1" allowOverlap="1" wp14:anchorId="2B878A3E" wp14:editId="083090D3">
             <wp:simplePos x="0" y="0"/>
             <wp:positionH relativeFrom="column">
               <wp:posOffset>3082925</wp:posOffset>
@@ -17688,7 +17688,7 @@
           <w:noProof/>
         </w:rPr>
         <w:drawing>
-          <wp:anchor distT="0" distB="0" distL="114300" distR="114300" simplePos="0" relativeHeight="251620864" behindDoc="1" locked="0" layoutInCell="1" allowOverlap="1" wp14:anchorId="64216952" wp14:editId="6F53F344">
+          <wp:anchor distT="0" distB="0" distL="114300" distR="114300" simplePos="0" relativeHeight="251620352" behindDoc="1" locked="0" layoutInCell="1" allowOverlap="1" wp14:anchorId="64216952" wp14:editId="4EAE2640">
             <wp:simplePos x="0" y="0"/>
             <wp:positionH relativeFrom="column">
               <wp:posOffset>1270</wp:posOffset>
@@ -17780,7 +17780,7 @@
           <w:noProof/>
         </w:rPr>
         <w:drawing>
-          <wp:anchor distT="0" distB="0" distL="114300" distR="114300" simplePos="0" relativeHeight="251621888" behindDoc="1" locked="0" layoutInCell="1" allowOverlap="1" wp14:anchorId="2F435706" wp14:editId="02A86FAB">
+          <wp:anchor distT="0" distB="0" distL="114300" distR="114300" simplePos="0" relativeHeight="251621376" behindDoc="1" locked="0" layoutInCell="1" allowOverlap="1" wp14:anchorId="2F435706" wp14:editId="09FE526D">
             <wp:simplePos x="0" y="0"/>
             <wp:positionH relativeFrom="column">
               <wp:posOffset>1270</wp:posOffset>
@@ -17924,7 +17924,7 @@
           <w:noProof/>
         </w:rPr>
         <w:drawing>
-          <wp:anchor distT="0" distB="0" distL="114300" distR="114300" simplePos="0" relativeHeight="251612672" behindDoc="1" locked="0" layoutInCell="1" allowOverlap="1" wp14:anchorId="24FF4EFA" wp14:editId="50B5EAEE">
+          <wp:anchor distT="0" distB="0" distL="114300" distR="114300" simplePos="0" relativeHeight="251612160" behindDoc="1" locked="0" layoutInCell="1" allowOverlap="1" wp14:anchorId="24FF4EFA" wp14:editId="6111910F">
             <wp:simplePos x="0" y="0"/>
             <wp:positionH relativeFrom="column">
               <wp:posOffset>6927</wp:posOffset>
@@ -18039,7 +18039,7 @@
         </w:rPr>
         <w:lastRenderedPageBreak/>
         <w:drawing>
-          <wp:anchor distT="0" distB="0" distL="114300" distR="114300" simplePos="0" relativeHeight="251624960" behindDoc="1" locked="0" layoutInCell="1" allowOverlap="1" wp14:anchorId="4C3BF02D" wp14:editId="38D8DDB9">
+          <wp:anchor distT="0" distB="0" distL="114300" distR="114300" simplePos="0" relativeHeight="251624448" behindDoc="1" locked="0" layoutInCell="1" allowOverlap="1" wp14:anchorId="4C3BF02D" wp14:editId="104C4371">
             <wp:simplePos x="0" y="0"/>
             <wp:positionH relativeFrom="column">
               <wp:posOffset>3223064</wp:posOffset>
@@ -18163,7 +18163,7 @@
           <w:noProof/>
         </w:rPr>
         <w:drawing>
-          <wp:anchor distT="0" distB="0" distL="114300" distR="114300" simplePos="0" relativeHeight="251631104" behindDoc="1" locked="0" layoutInCell="1" allowOverlap="1" wp14:anchorId="0265D036" wp14:editId="085819E2">
+          <wp:anchor distT="0" distB="0" distL="114300" distR="114300" simplePos="0" relativeHeight="251630592" behindDoc="1" locked="0" layoutInCell="1" allowOverlap="1" wp14:anchorId="0265D036" wp14:editId="498E9DB7">
             <wp:simplePos x="0" y="0"/>
             <wp:positionH relativeFrom="column">
               <wp:posOffset>29845</wp:posOffset>
@@ -18312,7 +18312,7 @@
           <w:noProof/>
         </w:rPr>
         <w:drawing>
-          <wp:anchor distT="0" distB="0" distL="114300" distR="114300" simplePos="0" relativeHeight="251625984" behindDoc="1" locked="0" layoutInCell="1" allowOverlap="1" wp14:anchorId="549C0B0F" wp14:editId="72BEC903">
+          <wp:anchor distT="0" distB="0" distL="114300" distR="114300" simplePos="0" relativeHeight="251625472" behindDoc="1" locked="0" layoutInCell="1" allowOverlap="1" wp14:anchorId="549C0B0F" wp14:editId="58C3FE8C">
             <wp:simplePos x="0" y="0"/>
             <wp:positionH relativeFrom="column">
               <wp:posOffset>-29894</wp:posOffset>
@@ -18514,7 +18514,7 @@
           <w:noProof/>
         </w:rPr>
         <w:drawing>
-          <wp:anchor distT="0" distB="0" distL="114300" distR="114300" simplePos="0" relativeHeight="251635200" behindDoc="1" locked="0" layoutInCell="1" allowOverlap="1" wp14:anchorId="274E7AB4" wp14:editId="1D6605C9">
+          <wp:anchor distT="0" distB="0" distL="114300" distR="114300" simplePos="0" relativeHeight="251634688" behindDoc="1" locked="0" layoutInCell="1" allowOverlap="1" wp14:anchorId="274E7AB4" wp14:editId="318DB751">
             <wp:simplePos x="0" y="0"/>
             <wp:positionH relativeFrom="column">
               <wp:posOffset>3140075</wp:posOffset>
@@ -18698,7 +18698,7 @@
           <w:noProof/>
         </w:rPr>
         <w:drawing>
-          <wp:anchor distT="0" distB="0" distL="114300" distR="114300" simplePos="0" relativeHeight="251633152" behindDoc="1" locked="0" layoutInCell="1" allowOverlap="1" wp14:anchorId="54458BF1" wp14:editId="21F25BED">
+          <wp:anchor distT="0" distB="0" distL="114300" distR="114300" simplePos="0" relativeHeight="251632640" behindDoc="1" locked="0" layoutInCell="1" allowOverlap="1" wp14:anchorId="54458BF1" wp14:editId="239E9054">
             <wp:simplePos x="0" y="0"/>
             <wp:positionH relativeFrom="column">
               <wp:posOffset>3701212</wp:posOffset>
@@ -18964,7 +18964,7 @@
           <w:noProof/>
         </w:rPr>
         <w:drawing>
-          <wp:anchor distT="0" distB="0" distL="114300" distR="114300" simplePos="0" relativeHeight="251623936" behindDoc="1" locked="0" layoutInCell="1" allowOverlap="1" wp14:anchorId="1FB99811" wp14:editId="687A59EE">
+          <wp:anchor distT="0" distB="0" distL="114300" distR="114300" simplePos="0" relativeHeight="251623424" behindDoc="1" locked="0" layoutInCell="1" allowOverlap="1" wp14:anchorId="1FB99811" wp14:editId="0B27C8BA">
             <wp:simplePos x="0" y="0"/>
             <wp:positionH relativeFrom="column">
               <wp:posOffset>2420572</wp:posOffset>
@@ -19118,7 +19118,7 @@
           <w:noProof/>
         </w:rPr>
         <w:drawing>
-          <wp:anchor distT="0" distB="0" distL="114300" distR="114300" simplePos="0" relativeHeight="251642368" behindDoc="1" locked="0" layoutInCell="1" allowOverlap="1" wp14:anchorId="3C56465A" wp14:editId="7BEA27CA">
+          <wp:anchor distT="0" distB="0" distL="114300" distR="114300" simplePos="0" relativeHeight="251641856" behindDoc="1" locked="0" layoutInCell="1" allowOverlap="1" wp14:anchorId="3C56465A" wp14:editId="572491B2">
             <wp:simplePos x="0" y="0"/>
             <wp:positionH relativeFrom="column">
               <wp:posOffset>4284980</wp:posOffset>
@@ -19224,7 +19224,7 @@
           <w:noProof/>
         </w:rPr>
         <w:drawing>
-          <wp:anchor distT="0" distB="0" distL="114300" distR="114300" simplePos="0" relativeHeight="251681280" behindDoc="1" locked="0" layoutInCell="1" allowOverlap="1" wp14:anchorId="255CBBF1" wp14:editId="1BCDE53A">
+          <wp:anchor distT="0" distB="0" distL="114300" distR="114300" simplePos="0" relativeHeight="251682816" behindDoc="1" locked="0" layoutInCell="1" allowOverlap="1" wp14:anchorId="255CBBF1" wp14:editId="13CA4483">
             <wp:simplePos x="0" y="0"/>
             <wp:positionH relativeFrom="column">
               <wp:posOffset>2120900</wp:posOffset>
@@ -19305,7 +19305,7 @@
           <w:noProof/>
         </w:rPr>
         <w:drawing>
-          <wp:anchor distT="0" distB="0" distL="114300" distR="114300" simplePos="0" relativeHeight="251675136" behindDoc="1" locked="0" layoutInCell="1" allowOverlap="1" wp14:anchorId="172F5218" wp14:editId="4CE42EAC">
+          <wp:anchor distT="0" distB="0" distL="114300" distR="114300" simplePos="0" relativeHeight="251676672" behindDoc="1" locked="0" layoutInCell="1" allowOverlap="1" wp14:anchorId="172F5218" wp14:editId="0D0E449F">
             <wp:simplePos x="0" y="0"/>
             <wp:positionH relativeFrom="column">
               <wp:posOffset>2235200</wp:posOffset>
@@ -19393,7 +19393,7 @@
           <w:noProof/>
         </w:rPr>
         <w:drawing>
-          <wp:anchor distT="0" distB="0" distL="114300" distR="114300" simplePos="0" relativeHeight="251679232" behindDoc="1" locked="0" layoutInCell="1" allowOverlap="1" wp14:anchorId="08177065" wp14:editId="1063702A">
+          <wp:anchor distT="0" distB="0" distL="114300" distR="114300" simplePos="0" relativeHeight="251680768" behindDoc="1" locked="0" layoutInCell="1" allowOverlap="1" wp14:anchorId="08177065" wp14:editId="2E0B0C58">
             <wp:simplePos x="0" y="0"/>
             <wp:positionH relativeFrom="column">
               <wp:posOffset>3622040</wp:posOffset>
@@ -19509,7 +19509,7 @@
           <w:noProof/>
         </w:rPr>
         <w:drawing>
-          <wp:anchor distT="0" distB="0" distL="114300" distR="114300" simplePos="0" relativeHeight="251664896" behindDoc="1" locked="0" layoutInCell="1" allowOverlap="1" wp14:anchorId="06DB8B02" wp14:editId="21BD6616">
+          <wp:anchor distT="0" distB="0" distL="114300" distR="114300" simplePos="0" relativeHeight="251666432" behindDoc="1" locked="0" layoutInCell="1" allowOverlap="1" wp14:anchorId="06DB8B02" wp14:editId="10537A51">
             <wp:simplePos x="0" y="0"/>
             <wp:positionH relativeFrom="column">
               <wp:posOffset>3134360</wp:posOffset>
@@ -19590,7 +19590,7 @@
           <w:noProof/>
         </w:rPr>
         <w:drawing>
-          <wp:anchor distT="0" distB="0" distL="114300" distR="114300" simplePos="0" relativeHeight="251654656" behindDoc="1" locked="0" layoutInCell="1" allowOverlap="1" wp14:anchorId="78495901" wp14:editId="6A4C38C9">
+          <wp:anchor distT="0" distB="0" distL="114300" distR="114300" simplePos="0" relativeHeight="251654144" behindDoc="1" locked="0" layoutInCell="1" allowOverlap="1" wp14:anchorId="78495901" wp14:editId="2A162648">
             <wp:simplePos x="0" y="0"/>
             <wp:positionH relativeFrom="column">
               <wp:posOffset>3489960</wp:posOffset>
@@ -19653,7 +19653,7 @@
           <w:noProof/>
         </w:rPr>
         <w:drawing>
-          <wp:anchor distT="0" distB="0" distL="114300" distR="114300" simplePos="0" relativeHeight="251650560" behindDoc="1" locked="0" layoutInCell="1" allowOverlap="1" wp14:anchorId="0469F4FF" wp14:editId="729F2126">
+          <wp:anchor distT="0" distB="0" distL="114300" distR="114300" simplePos="0" relativeHeight="251650048" behindDoc="1" locked="0" layoutInCell="1" allowOverlap="1" wp14:anchorId="0469F4FF" wp14:editId="120A57F0">
             <wp:simplePos x="0" y="0"/>
             <wp:positionH relativeFrom="column">
               <wp:posOffset>29210</wp:posOffset>
@@ -19778,7 +19778,7 @@
           <w:noProof/>
         </w:rPr>
         <w:drawing>
-          <wp:anchor distT="0" distB="0" distL="114300" distR="114300" simplePos="0" relativeHeight="251660800" behindDoc="1" locked="0" layoutInCell="1" allowOverlap="1" wp14:anchorId="05753AC7" wp14:editId="1DEB413C">
+          <wp:anchor distT="0" distB="0" distL="114300" distR="114300" simplePos="0" relativeHeight="251661312" behindDoc="1" locked="0" layoutInCell="1" allowOverlap="1" wp14:anchorId="05753AC7" wp14:editId="71B09C0D">
             <wp:simplePos x="0" y="0"/>
             <wp:positionH relativeFrom="column">
               <wp:posOffset>3126740</wp:posOffset>
@@ -19921,7 +19921,7 @@
           <w:noProof/>
         </w:rPr>
         <w:drawing>
-          <wp:anchor distT="0" distB="0" distL="114300" distR="114300" simplePos="0" relativeHeight="251670016" behindDoc="1" locked="0" layoutInCell="1" allowOverlap="1" wp14:anchorId="3C997D2A" wp14:editId="10411579">
+          <wp:anchor distT="0" distB="0" distL="114300" distR="114300" simplePos="0" relativeHeight="251671552" behindDoc="1" locked="0" layoutInCell="1" allowOverlap="1" wp14:anchorId="3C997D2A" wp14:editId="76BB646A">
             <wp:simplePos x="0" y="0"/>
             <wp:positionH relativeFrom="column">
               <wp:posOffset>2501900</wp:posOffset>
@@ -20042,7 +20042,7 @@
         </w:rPr>
         <w:lastRenderedPageBreak/>
         <w:drawing>
-          <wp:anchor distT="0" distB="0" distL="114300" distR="114300" simplePos="0" relativeHeight="251651584" behindDoc="1" locked="0" layoutInCell="1" allowOverlap="1" wp14:anchorId="0C9CF1CD" wp14:editId="5DC7A052">
+          <wp:anchor distT="0" distB="0" distL="114300" distR="114300" simplePos="0" relativeHeight="251651072" behindDoc="1" locked="0" layoutInCell="1" allowOverlap="1" wp14:anchorId="0C9CF1CD" wp14:editId="31DC3F25">
             <wp:simplePos x="0" y="0"/>
             <wp:positionH relativeFrom="column">
               <wp:posOffset>3004185</wp:posOffset>
@@ -20122,7 +20122,7 @@
           <w:noProof/>
         </w:rPr>
         <w:drawing>
-          <wp:anchor distT="0" distB="0" distL="114300" distR="114300" simplePos="0" relativeHeight="251661824" behindDoc="1" locked="0" layoutInCell="1" allowOverlap="1" wp14:anchorId="47BED096" wp14:editId="65325145">
+          <wp:anchor distT="0" distB="0" distL="114300" distR="114300" simplePos="0" relativeHeight="251663360" behindDoc="1" locked="0" layoutInCell="1" allowOverlap="1" wp14:anchorId="47BED096" wp14:editId="3135D4D6">
             <wp:simplePos x="0" y="0"/>
             <wp:positionH relativeFrom="column">
               <wp:posOffset>2546350</wp:posOffset>
@@ -20265,7 +20265,7 @@
           <w:noProof/>
         </w:rPr>
         <w:drawing>
-          <wp:anchor distT="0" distB="0" distL="114300" distR="114300" simplePos="0" relativeHeight="251614720" behindDoc="1" locked="0" layoutInCell="1" allowOverlap="1" wp14:anchorId="4B0E9E5B" wp14:editId="754562D8">
+          <wp:anchor distT="0" distB="0" distL="114300" distR="114300" simplePos="0" relativeHeight="251614208" behindDoc="1" locked="0" layoutInCell="1" allowOverlap="1" wp14:anchorId="4B0E9E5B" wp14:editId="0DF0763A">
             <wp:simplePos x="0" y="0"/>
             <wp:positionH relativeFrom="column">
               <wp:posOffset>342900</wp:posOffset>
@@ -20378,7 +20378,7 @@
           <w:noProof/>
         </w:rPr>
         <w:drawing>
-          <wp:anchor distT="0" distB="0" distL="114300" distR="114300" simplePos="0" relativeHeight="251613696" behindDoc="1" locked="0" layoutInCell="1" allowOverlap="1" wp14:anchorId="6B2D798E" wp14:editId="6E029CC7">
+          <wp:anchor distT="0" distB="0" distL="114300" distR="114300" simplePos="0" relativeHeight="251613184" behindDoc="1" locked="0" layoutInCell="1" allowOverlap="1" wp14:anchorId="6B2D798E" wp14:editId="79F6D904">
             <wp:simplePos x="0" y="0"/>
             <wp:positionH relativeFrom="column">
               <wp:posOffset>2090420</wp:posOffset>
@@ -20658,7 +20658,7 @@
           <w:noProof/>
         </w:rPr>
         <w:drawing>
-          <wp:anchor distT="0" distB="0" distL="114300" distR="114300" simplePos="0" relativeHeight="251673088" behindDoc="1" locked="0" layoutInCell="1" allowOverlap="1" wp14:anchorId="5903543F" wp14:editId="3442C9D0">
+          <wp:anchor distT="0" distB="0" distL="114300" distR="114300" simplePos="0" relativeHeight="251674624" behindDoc="1" locked="0" layoutInCell="1" allowOverlap="1" wp14:anchorId="5903543F" wp14:editId="50CBDD3D">
             <wp:simplePos x="0" y="0"/>
             <wp:positionH relativeFrom="column">
               <wp:posOffset>1904577</wp:posOffset>
@@ -20817,7 +20817,7 @@
           <w:noProof/>
         </w:rPr>
         <w:drawing>
-          <wp:anchor distT="0" distB="0" distL="114300" distR="114300" simplePos="0" relativeHeight="251643392" behindDoc="1" locked="0" layoutInCell="1" allowOverlap="1" wp14:anchorId="31EE8292" wp14:editId="61056C63">
+          <wp:anchor distT="0" distB="0" distL="114300" distR="114300" simplePos="0" relativeHeight="251642880" behindDoc="1" locked="0" layoutInCell="1" allowOverlap="1" wp14:anchorId="31EE8292" wp14:editId="30F64F9A">
             <wp:simplePos x="0" y="0"/>
             <wp:positionH relativeFrom="column">
               <wp:posOffset>1792605</wp:posOffset>
@@ -20949,7 +20949,7 @@
         </w:rPr>
         <w:lastRenderedPageBreak/>
         <w:drawing>
-          <wp:anchor distT="0" distB="0" distL="114300" distR="114300" simplePos="0" relativeHeight="251648512" behindDoc="1" locked="0" layoutInCell="1" allowOverlap="1" wp14:anchorId="60424EF4" wp14:editId="03EEC6B4">
+          <wp:anchor distT="0" distB="0" distL="114300" distR="114300" simplePos="0" relativeHeight="251648000" behindDoc="1" locked="0" layoutInCell="1" allowOverlap="1" wp14:anchorId="60424EF4" wp14:editId="4F96617F">
             <wp:simplePos x="0" y="0"/>
             <wp:positionH relativeFrom="column">
               <wp:posOffset>666750</wp:posOffset>
@@ -21063,7 +21063,7 @@
           <w:noProof/>
         </w:rPr>
         <w:drawing>
-          <wp:anchor distT="0" distB="0" distL="114300" distR="114300" simplePos="0" relativeHeight="251667968" behindDoc="1" locked="0" layoutInCell="1" allowOverlap="1" wp14:anchorId="43ABB5D4" wp14:editId="4099CEEA">
+          <wp:anchor distT="0" distB="0" distL="114300" distR="114300" simplePos="0" relativeHeight="251669504" behindDoc="1" locked="0" layoutInCell="1" allowOverlap="1" wp14:anchorId="43ABB5D4" wp14:editId="64D1C210">
             <wp:simplePos x="0" y="0"/>
             <wp:positionH relativeFrom="column">
               <wp:posOffset>2606040</wp:posOffset>
@@ -21897,7 +21897,7 @@
           <w:noProof/>
         </w:rPr>
         <w:drawing>
-          <wp:anchor distT="0" distB="0" distL="114300" distR="114300" simplePos="0" relativeHeight="251615744" behindDoc="1" locked="0" layoutInCell="1" allowOverlap="1" wp14:anchorId="37F594DF" wp14:editId="01EDEFAF">
+          <wp:anchor distT="0" distB="0" distL="114300" distR="114300" simplePos="0" relativeHeight="251615232" behindDoc="1" locked="0" layoutInCell="1" allowOverlap="1" wp14:anchorId="37F594DF" wp14:editId="5CF447A4">
             <wp:simplePos x="0" y="0"/>
             <wp:positionH relativeFrom="column">
               <wp:posOffset>3213735</wp:posOffset>
@@ -22010,7 +22010,7 @@
           <w:noProof/>
         </w:rPr>
         <w:drawing>
-          <wp:anchor distT="0" distB="0" distL="114300" distR="114300" simplePos="0" relativeHeight="251637248" behindDoc="1" locked="0" layoutInCell="1" allowOverlap="1" wp14:anchorId="5554088F" wp14:editId="7626967F">
+          <wp:anchor distT="0" distB="0" distL="114300" distR="114300" simplePos="0" relativeHeight="251636736" behindDoc="1" locked="0" layoutInCell="1" allowOverlap="1" wp14:anchorId="5554088F" wp14:editId="3AE1D153">
             <wp:simplePos x="0" y="0"/>
             <wp:positionH relativeFrom="column">
               <wp:posOffset>-113557</wp:posOffset>
@@ -22091,7 +22091,7 @@
           <w:noProof/>
         </w:rPr>
         <w:drawing>
-          <wp:anchor distT="0" distB="0" distL="114300" distR="114300" simplePos="0" relativeHeight="251674112" behindDoc="1" locked="0" layoutInCell="1" allowOverlap="1" wp14:anchorId="26600DC3" wp14:editId="0144F128">
+          <wp:anchor distT="0" distB="0" distL="114300" distR="114300" simplePos="0" relativeHeight="251675648" behindDoc="1" locked="0" layoutInCell="1" allowOverlap="1" wp14:anchorId="26600DC3" wp14:editId="37F354F0">
             <wp:simplePos x="0" y="0"/>
             <wp:positionH relativeFrom="column">
               <wp:posOffset>3217545</wp:posOffset>
@@ -22379,7 +22379,7 @@
           <w:noProof/>
         </w:rPr>
         <w:drawing>
-          <wp:anchor distT="0" distB="0" distL="114300" distR="114300" simplePos="0" relativeHeight="251684352" behindDoc="1" locked="0" layoutInCell="1" allowOverlap="1" wp14:anchorId="4DCDCCF9" wp14:editId="7AC2823F">
+          <wp:anchor distT="0" distB="0" distL="114300" distR="114300" simplePos="0" relativeHeight="251685888" behindDoc="1" locked="0" layoutInCell="1" allowOverlap="1" wp14:anchorId="4DCDCCF9" wp14:editId="55489549">
             <wp:simplePos x="0" y="0"/>
             <wp:positionH relativeFrom="column">
               <wp:posOffset>871268</wp:posOffset>
@@ -22549,7 +22549,7 @@
           <w:noProof/>
         </w:rPr>
         <w:drawing>
-          <wp:anchor distT="0" distB="0" distL="114300" distR="114300" simplePos="0" relativeHeight="251690496" behindDoc="1" locked="0" layoutInCell="1" allowOverlap="1" wp14:anchorId="6E41198E" wp14:editId="0069EC85">
+          <wp:anchor distT="0" distB="0" distL="114300" distR="114300" simplePos="0" relativeHeight="251692032" behindDoc="1" locked="0" layoutInCell="1" allowOverlap="1" wp14:anchorId="6E41198E" wp14:editId="197C93E7">
             <wp:simplePos x="0" y="0"/>
             <wp:positionH relativeFrom="column">
               <wp:posOffset>2611004</wp:posOffset>
@@ -23377,7 +23377,7 @@
           <w:noProof/>
         </w:rPr>
         <w:drawing>
-          <wp:anchor distT="0" distB="0" distL="114300" distR="114300" simplePos="0" relativeHeight="251691520" behindDoc="1" locked="0" layoutInCell="1" allowOverlap="1" wp14:anchorId="494E2233" wp14:editId="7AA36894">
+          <wp:anchor distT="0" distB="0" distL="114300" distR="114300" simplePos="0" relativeHeight="251693056" behindDoc="1" locked="0" layoutInCell="1" allowOverlap="1" wp14:anchorId="494E2233" wp14:editId="5B42B984">
             <wp:simplePos x="0" y="0"/>
             <wp:positionH relativeFrom="column">
               <wp:posOffset>4772083</wp:posOffset>
@@ -23495,7 +23495,7 @@
           <w:noProof/>
         </w:rPr>
         <w:drawing>
-          <wp:anchor distT="0" distB="0" distL="114300" distR="114300" simplePos="0" relativeHeight="251672064" behindDoc="1" locked="0" layoutInCell="1" allowOverlap="1" wp14:anchorId="4B5223F9" wp14:editId="04470977">
+          <wp:anchor distT="0" distB="0" distL="114300" distR="114300" simplePos="0" relativeHeight="251673600" behindDoc="1" locked="0" layoutInCell="1" allowOverlap="1" wp14:anchorId="4B5223F9" wp14:editId="69B7F200">
             <wp:simplePos x="0" y="0"/>
             <wp:positionH relativeFrom="column">
               <wp:posOffset>167112</wp:posOffset>
@@ -23557,7 +23557,7 @@
           <w:noProof/>
         </w:rPr>
         <w:drawing>
-          <wp:anchor distT="0" distB="0" distL="114300" distR="114300" simplePos="0" relativeHeight="251682304" behindDoc="1" locked="0" layoutInCell="1" allowOverlap="1" wp14:anchorId="70BD6794" wp14:editId="44DFB205">
+          <wp:anchor distT="0" distB="0" distL="114300" distR="114300" simplePos="0" relativeHeight="251683840" behindDoc="1" locked="0" layoutInCell="1" allowOverlap="1" wp14:anchorId="70BD6794" wp14:editId="51B3108F">
             <wp:simplePos x="0" y="0"/>
             <wp:positionH relativeFrom="column">
               <wp:posOffset>4442328</wp:posOffset>
@@ -23737,7 +23737,7 @@
           <w:noProof/>
         </w:rPr>
         <w:drawing>
-          <wp:anchor distT="0" distB="0" distL="114300" distR="114300" simplePos="0" relativeHeight="251639296" behindDoc="1" locked="0" layoutInCell="1" allowOverlap="1" wp14:anchorId="08078B03" wp14:editId="60589BF9">
+          <wp:anchor distT="0" distB="0" distL="114300" distR="114300" simplePos="0" relativeHeight="251638784" behindDoc="1" locked="0" layoutInCell="1" allowOverlap="1" wp14:anchorId="08078B03" wp14:editId="12C4A320">
             <wp:simplePos x="0" y="0"/>
             <wp:positionH relativeFrom="column">
               <wp:posOffset>2863215</wp:posOffset>
@@ -23812,7 +23812,7 @@
           <w:noProof/>
         </w:rPr>
         <w:drawing>
-          <wp:anchor distT="0" distB="0" distL="114300" distR="114300" simplePos="0" relativeHeight="251662848" behindDoc="1" locked="0" layoutInCell="1" allowOverlap="1" wp14:anchorId="32F330C1" wp14:editId="5664AE50">
+          <wp:anchor distT="0" distB="0" distL="114300" distR="114300" simplePos="0" relativeHeight="251664384" behindDoc="1" locked="0" layoutInCell="1" allowOverlap="1" wp14:anchorId="32F330C1" wp14:editId="7932D547">
             <wp:simplePos x="0" y="0"/>
             <wp:positionH relativeFrom="column">
               <wp:posOffset>-635</wp:posOffset>
@@ -23900,7 +23900,7 @@
           <w:noProof/>
         </w:rPr>
         <w:drawing>
-          <wp:anchor distT="0" distB="0" distL="114300" distR="114300" simplePos="0" relativeHeight="251671040" behindDoc="1" locked="0" layoutInCell="1" allowOverlap="1" wp14:anchorId="32844338" wp14:editId="2BE17B61">
+          <wp:anchor distT="0" distB="0" distL="114300" distR="114300" simplePos="0" relativeHeight="251672576" behindDoc="1" locked="0" layoutInCell="1" allowOverlap="1" wp14:anchorId="32844338" wp14:editId="0E082674">
             <wp:simplePos x="0" y="0"/>
             <wp:positionH relativeFrom="column">
               <wp:posOffset>-2551430</wp:posOffset>
@@ -23981,7 +23981,7 @@
           <w:noProof/>
         </w:rPr>
         <w:drawing>
-          <wp:anchor distT="0" distB="0" distL="114300" distR="114300" simplePos="0" relativeHeight="251653632" behindDoc="1" locked="0" layoutInCell="1" allowOverlap="1" wp14:anchorId="3231F05A" wp14:editId="12693CBF">
+          <wp:anchor distT="0" distB="0" distL="114300" distR="114300" simplePos="0" relativeHeight="251653120" behindDoc="1" locked="0" layoutInCell="1" allowOverlap="1" wp14:anchorId="3231F05A" wp14:editId="6D1DC4DC">
             <wp:simplePos x="0" y="0"/>
             <wp:positionH relativeFrom="column">
               <wp:posOffset>2895385</wp:posOffset>
@@ -24076,7 +24076,7 @@
           <w:noProof/>
         </w:rPr>
         <w:drawing>
-          <wp:anchor distT="0" distB="0" distL="114300" distR="114300" simplePos="0" relativeHeight="251656704" behindDoc="1" locked="0" layoutInCell="1" allowOverlap="1" wp14:anchorId="1FD4E403" wp14:editId="61700F90">
+          <wp:anchor distT="0" distB="0" distL="114300" distR="114300" simplePos="0" relativeHeight="251657216" behindDoc="1" locked="0" layoutInCell="1" allowOverlap="1" wp14:anchorId="1FD4E403" wp14:editId="467B124D">
             <wp:simplePos x="0" y="0"/>
             <wp:positionH relativeFrom="column">
               <wp:posOffset>534203</wp:posOffset>
@@ -24545,7 +24545,7 @@
           <w:noProof/>
         </w:rPr>
         <w:drawing>
-          <wp:anchor distT="0" distB="0" distL="114300" distR="114300" simplePos="0" relativeHeight="251677184" behindDoc="1" locked="0" layoutInCell="1" allowOverlap="1" wp14:anchorId="53D06A16" wp14:editId="5C165EBE">
+          <wp:anchor distT="0" distB="0" distL="114300" distR="114300" simplePos="0" relativeHeight="251678720" behindDoc="1" locked="0" layoutInCell="1" allowOverlap="1" wp14:anchorId="53D06A16" wp14:editId="67D7E450">
             <wp:simplePos x="0" y="0"/>
             <wp:positionH relativeFrom="column">
               <wp:posOffset>1295400</wp:posOffset>
@@ -25033,7 +25033,7 @@
         </w:rPr>
         <w:lastRenderedPageBreak/>
         <w:drawing>
-          <wp:anchor distT="0" distB="0" distL="114300" distR="114300" simplePos="0" relativeHeight="251693568" behindDoc="0" locked="0" layoutInCell="1" allowOverlap="1" wp14:anchorId="2BF76F0C" wp14:editId="3568AEE7">
+          <wp:anchor distT="0" distB="0" distL="114300" distR="114300" simplePos="0" relativeHeight="251695104" behindDoc="0" locked="0" layoutInCell="1" allowOverlap="1" wp14:anchorId="2BF76F0C" wp14:editId="41D51989">
             <wp:simplePos x="0" y="0"/>
             <wp:positionH relativeFrom="column">
               <wp:posOffset>0</wp:posOffset>
@@ -25100,7 +25100,7 @@
           <w:noProof/>
         </w:rPr>
         <w:drawing>
-          <wp:anchor distT="0" distB="0" distL="114300" distR="114300" simplePos="0" relativeHeight="251666944" behindDoc="0" locked="0" layoutInCell="1" allowOverlap="1" wp14:anchorId="0E9BD31B" wp14:editId="7A022D89">
+          <wp:anchor distT="0" distB="0" distL="114300" distR="114300" simplePos="0" relativeHeight="251668480" behindDoc="0" locked="0" layoutInCell="1" allowOverlap="1" wp14:anchorId="0E9BD31B" wp14:editId="1E2DF9B8">
             <wp:simplePos x="0" y="0"/>
             <wp:positionH relativeFrom="column">
               <wp:posOffset>717550</wp:posOffset>
@@ -25384,7 +25384,7 @@
           <w:noProof/>
         </w:rPr>
         <w:drawing>
-          <wp:anchor distT="0" distB="0" distL="114300" distR="114300" simplePos="0" relativeHeight="251655680" behindDoc="1" locked="0" layoutInCell="1" allowOverlap="1" wp14:anchorId="123A342E" wp14:editId="092B6937">
+          <wp:anchor distT="0" distB="0" distL="114300" distR="114300" simplePos="0" relativeHeight="251656192" behindDoc="1" locked="0" layoutInCell="1" allowOverlap="1" wp14:anchorId="123A342E" wp14:editId="323F6E66">
             <wp:simplePos x="0" y="0"/>
             <wp:positionH relativeFrom="column">
               <wp:posOffset>1346200</wp:posOffset>
@@ -25896,7 +25896,7 @@
           <w:noProof/>
         </w:rPr>
         <w:drawing>
-          <wp:anchor distT="0" distB="0" distL="114300" distR="114300" simplePos="0" relativeHeight="251652608" behindDoc="1" locked="0" layoutInCell="1" allowOverlap="1" wp14:anchorId="2AE9C903" wp14:editId="4E5E4AD2">
+          <wp:anchor distT="0" distB="0" distL="114300" distR="114300" simplePos="0" relativeHeight="251652096" behindDoc="1" locked="0" layoutInCell="1" allowOverlap="1" wp14:anchorId="2AE9C903" wp14:editId="696F47AE">
             <wp:simplePos x="0" y="0"/>
             <wp:positionH relativeFrom="column">
               <wp:posOffset>2707640</wp:posOffset>
@@ -26784,7 +26784,7 @@
           <w:noProof/>
         </w:rPr>
         <w:drawing>
-          <wp:anchor distT="0" distB="0" distL="114300" distR="114300" simplePos="0" relativeHeight="251658752" behindDoc="1" locked="0" layoutInCell="1" allowOverlap="1" wp14:anchorId="44301B24" wp14:editId="006781CD">
+          <wp:anchor distT="0" distB="0" distL="114300" distR="114300" simplePos="0" relativeHeight="251659264" behindDoc="1" locked="0" layoutInCell="1" allowOverlap="1" wp14:anchorId="44301B24" wp14:editId="3182C34C">
             <wp:simplePos x="0" y="0"/>
             <wp:positionH relativeFrom="column">
               <wp:posOffset>1870075</wp:posOffset>
@@ -28190,7 +28190,7 @@
           <w:noProof/>
         </w:rPr>
         <w:drawing>
-          <wp:anchor distT="0" distB="0" distL="114300" distR="114300" simplePos="0" relativeHeight="251685376" behindDoc="0" locked="0" layoutInCell="1" allowOverlap="1" wp14:anchorId="3D4DBE15" wp14:editId="130B9464">
+          <wp:anchor distT="0" distB="0" distL="114300" distR="114300" simplePos="0" relativeHeight="251686912" behindDoc="0" locked="0" layoutInCell="1" allowOverlap="1" wp14:anchorId="3D4DBE15" wp14:editId="5C940535">
             <wp:simplePos x="0" y="0"/>
             <wp:positionH relativeFrom="column">
               <wp:posOffset>2087592</wp:posOffset>
@@ -28262,7 +28262,7 @@
           <w:noProof/>
         </w:rPr>
         <w:drawing>
-          <wp:anchor distT="0" distB="0" distL="114300" distR="114300" simplePos="0" relativeHeight="251688448" behindDoc="0" locked="0" layoutInCell="1" allowOverlap="1" wp14:anchorId="635E17CB" wp14:editId="03B39D9D">
+          <wp:anchor distT="0" distB="0" distL="114300" distR="114300" simplePos="0" relativeHeight="251689984" behindDoc="0" locked="0" layoutInCell="1" allowOverlap="1" wp14:anchorId="635E17CB" wp14:editId="739CCA59">
             <wp:simplePos x="0" y="0"/>
             <wp:positionH relativeFrom="column">
               <wp:posOffset>706755</wp:posOffset>
@@ -28422,7 +28422,7 @@
           <w:noProof/>
         </w:rPr>
         <w:drawing>
-          <wp:anchor distT="0" distB="0" distL="114300" distR="114300" simplePos="0" relativeHeight="251645440" behindDoc="1" locked="0" layoutInCell="1" allowOverlap="1" wp14:anchorId="17D30540" wp14:editId="55BE66A4">
+          <wp:anchor distT="0" distB="0" distL="114300" distR="114300" simplePos="0" relativeHeight="251644928" behindDoc="1" locked="0" layoutInCell="1" allowOverlap="1" wp14:anchorId="17D30540" wp14:editId="068D5729">
             <wp:simplePos x="0" y="0"/>
             <wp:positionH relativeFrom="column">
               <wp:posOffset>2604135</wp:posOffset>
@@ -28719,7 +28719,7 @@
           <w:noProof/>
         </w:rPr>
         <w:drawing>
-          <wp:anchor distT="0" distB="0" distL="114300" distR="114300" simplePos="0" relativeHeight="251659776" behindDoc="1" locked="0" layoutInCell="1" allowOverlap="1" wp14:anchorId="7333D3CE" wp14:editId="66D4E85C">
+          <wp:anchor distT="0" distB="0" distL="114300" distR="114300" simplePos="0" relativeHeight="251660288" behindDoc="1" locked="0" layoutInCell="1" allowOverlap="1" wp14:anchorId="7333D3CE" wp14:editId="008B0E4F">
             <wp:simplePos x="0" y="0"/>
             <wp:positionH relativeFrom="column">
               <wp:posOffset>3315335</wp:posOffset>
@@ -28791,7 +28791,7 @@
           <w:noProof/>
         </w:rPr>
         <w:drawing>
-          <wp:anchor distT="0" distB="0" distL="114300" distR="114300" simplePos="0" relativeHeight="251665920" behindDoc="1" locked="0" layoutInCell="1" allowOverlap="1" wp14:anchorId="2937D6B6" wp14:editId="131EE3E1">
+          <wp:anchor distT="0" distB="0" distL="114300" distR="114300" simplePos="0" relativeHeight="251667456" behindDoc="1" locked="0" layoutInCell="1" allowOverlap="1" wp14:anchorId="2937D6B6" wp14:editId="6D883A35">
             <wp:simplePos x="0" y="0"/>
             <wp:positionH relativeFrom="column">
               <wp:posOffset>4678680</wp:posOffset>
@@ -28997,7 +28997,7 @@
           <w:noProof/>
         </w:rPr>
         <w:drawing>
-          <wp:anchor distT="0" distB="0" distL="114300" distR="114300" simplePos="0" relativeHeight="251668992" behindDoc="1" locked="0" layoutInCell="1" allowOverlap="1" wp14:anchorId="53FD38DD" wp14:editId="67A3C172">
+          <wp:anchor distT="0" distB="0" distL="114300" distR="114300" simplePos="0" relativeHeight="251670528" behindDoc="1" locked="0" layoutInCell="1" allowOverlap="1" wp14:anchorId="53FD38DD" wp14:editId="5E0EBED2">
             <wp:simplePos x="0" y="0"/>
             <wp:positionH relativeFrom="column">
               <wp:posOffset>4470400</wp:posOffset>
@@ -29180,7 +29180,7 @@
           <w:noProof/>
         </w:rPr>
         <w:drawing>
-          <wp:anchor distT="0" distB="0" distL="114300" distR="114300" simplePos="0" relativeHeight="251655680" behindDoc="1" locked="0" layoutInCell="1" allowOverlap="1" wp14:anchorId="04E9FBA0" wp14:editId="2311E413">
+          <wp:anchor distT="0" distB="0" distL="114300" distR="114300" simplePos="0" relativeHeight="251653632" behindDoc="1" locked="0" layoutInCell="1" allowOverlap="1" wp14:anchorId="04E9FBA0" wp14:editId="2EC76376">
             <wp:simplePos x="0" y="0"/>
             <wp:positionH relativeFrom="column">
               <wp:posOffset>4453255</wp:posOffset>
@@ -29461,7 +29461,7 @@
           <w:noProof/>
         </w:rPr>
         <w:drawing>
-          <wp:anchor distT="0" distB="0" distL="114300" distR="114300" simplePos="0" relativeHeight="251657728" behindDoc="0" locked="0" layoutInCell="1" allowOverlap="1" wp14:anchorId="1556084C" wp14:editId="0C0AACF0">
+          <wp:anchor distT="0" distB="0" distL="114300" distR="114300" simplePos="0" relativeHeight="251655680" behindDoc="0" locked="0" layoutInCell="1" allowOverlap="1" wp14:anchorId="1556084C" wp14:editId="7A79E63E">
             <wp:simplePos x="0" y="0"/>
             <wp:positionH relativeFrom="column">
               <wp:posOffset>1638300</wp:posOffset>
@@ -29547,7 +29547,7 @@
           <w:noProof/>
         </w:rPr>
         <w:drawing>
-          <wp:anchor distT="0" distB="0" distL="114300" distR="114300" simplePos="0" relativeHeight="251660800" behindDoc="0" locked="0" layoutInCell="1" allowOverlap="1" wp14:anchorId="0F4CD049" wp14:editId="10991E93">
+          <wp:anchor distT="0" distB="0" distL="114300" distR="114300" simplePos="0" relativeHeight="251658752" behindDoc="0" locked="0" layoutInCell="1" allowOverlap="1" wp14:anchorId="0F4CD049" wp14:editId="1F5F9723">
             <wp:simplePos x="0" y="0"/>
             <wp:positionH relativeFrom="column">
               <wp:posOffset>1409700</wp:posOffset>
@@ -29676,6 +29676,135 @@
           <w:ilvl w:val="0"/>
           <w:numId w:val="0"/>
         </w:numPr>
+        <w:ind w:left="720"/>
+        <w:rPr>
+          <w:noProof/>
+        </w:rPr>
+      </w:pPr>
+    </w:p>
+    <w:p>
+      <w:pPr>
+        <w:pStyle w:val="ListBullet"/>
+        <w:numPr>
+          <w:ilvl w:val="0"/>
+          <w:numId w:val="24"/>
+        </w:numPr>
+        <w:rPr>
+          <w:b/>
+          <w:bCs/>
+          <w:noProof/>
+        </w:rPr>
+      </w:pPr>
+      <w:r>
+        <w:rPr>
+          <w:noProof/>
+        </w:rPr>
+        <w:drawing>
+          <wp:anchor distT="0" distB="0" distL="114300" distR="114300" simplePos="0" relativeHeight="251662848" behindDoc="1" locked="0" layoutInCell="1" allowOverlap="1" wp14:anchorId="5B7248FF" wp14:editId="2741709E">
+            <wp:simplePos x="0" y="0"/>
+            <wp:positionH relativeFrom="column">
+              <wp:posOffset>314325</wp:posOffset>
+            </wp:positionH>
+            <wp:positionV relativeFrom="paragraph">
+              <wp:posOffset>271145</wp:posOffset>
+            </wp:positionV>
+            <wp:extent cx="5314950" cy="1582420"/>
+            <wp:effectExtent l="0" t="0" r="0" b="0"/>
+            <wp:wrapTight wrapText="bothSides">
+              <wp:wrapPolygon edited="0">
+                <wp:start x="0" y="0"/>
+                <wp:lineTo x="0" y="21323"/>
+                <wp:lineTo x="21523" y="21323"/>
+                <wp:lineTo x="21523" y="0"/>
+                <wp:lineTo x="0" y="0"/>
+              </wp:wrapPolygon>
+            </wp:wrapTight>
+            <wp:docPr id="433540299" name="Picture 1" descr="A screen shot of a computer program&#10;&#10;Description automatically generated"/>
+            <wp:cNvGraphicFramePr>
+              <a:graphicFrameLocks xmlns:a="http://schemas.openxmlformats.org/drawingml/2006/main" noChangeAspect="1"/>
+            </wp:cNvGraphicFramePr>
+            <a:graphic xmlns:a="http://schemas.openxmlformats.org/drawingml/2006/main">
+              <a:graphicData uri="http://schemas.openxmlformats.org/drawingml/2006/picture">
+                <pic:pic xmlns:pic="http://schemas.openxmlformats.org/drawingml/2006/picture">
+                  <pic:nvPicPr>
+                    <pic:cNvPr id="433540299" name="Picture 1" descr="A screen shot of a computer program&#10;&#10;Description automatically generated"/>
+                    <pic:cNvPicPr/>
+                  </pic:nvPicPr>
+                  <pic:blipFill>
+                    <a:blip r:embed="rId105">
+                      <a:extLst>
+                        <a:ext uri="{28A0092B-C50C-407E-A947-70E740481C1C}">
+                          <a14:useLocalDpi xmlns:a14="http://schemas.microsoft.com/office/drawing/2010/main" val="0"/>
+                        </a:ext>
+                      </a:extLst>
+                    </a:blip>
+                    <a:stretch>
+                      <a:fillRect/>
+                    </a:stretch>
+                  </pic:blipFill>
+                  <pic:spPr>
+                    <a:xfrm>
+                      <a:off x="0" y="0"/>
+                      <a:ext cx="5314950" cy="1582420"/>
+                    </a:xfrm>
+                    <a:prstGeom prst="rect">
+                      <a:avLst/>
+                    </a:prstGeom>
+                  </pic:spPr>
+                </pic:pic>
+              </a:graphicData>
+            </a:graphic>
+            <wp14:sizeRelH relativeFrom="margin">
+              <wp14:pctWidth>0</wp14:pctWidth>
+            </wp14:sizeRelH>
+            <wp14:sizeRelV relativeFrom="margin">
+              <wp14:pctHeight>0</wp14:pctHeight>
+            </wp14:sizeRelV>
+          </wp:anchor>
+        </w:drawing>
+      </w:r>
+      <w:r>
+        <w:rPr>
+          <w:b/>
+          <w:bCs/>
+          <w:noProof/>
+        </w:rPr>
+        <w:t>Persistent theme</w:t>
+      </w:r>
+    </w:p>
+    <w:p>
+      <w:pPr>
+        <w:pStyle w:val="ListBullet"/>
+        <w:numPr>
+          <w:ilvl w:val="0"/>
+          <w:numId w:val="0"/>
+        </w:numPr>
+        <w:ind w:left="720"/>
+        <w:rPr>
+          <w:noProof/>
+        </w:rPr>
+      </w:pPr>
+      <w:r>
+        <w:rPr>
+          <w:noProof/>
+        </w:rPr>
+        <w:lastRenderedPageBreak/>
+        <w:t>Since the user can change the theme of the application, it is their decision on which theme they prefer. If they choose to change the theme, then their decision should be permanent. To achieve this, I needed database functions to both write to, and read from the database. When the app is initially run, the theme should be dependent on the value from the database. To do this, the theme value should be initialised when the app is run.</w:t>
+      </w:r>
+      <w:r>
+        <w:rPr>
+          <w:noProof/>
+        </w:rPr>
+        <w:t xml:space="preserve"> </w:t>
+      </w:r>
+    </w:p>
+    <w:p>
+      <w:pPr>
+        <w:pStyle w:val="ListBullet"/>
+        <w:numPr>
+          <w:ilvl w:val="0"/>
+          <w:numId w:val="0"/>
+        </w:numPr>
         <w:ind w:left="1080"/>
         <w:rPr>
           <w:noProof/>
@@ -29722,9 +29851,8 @@
         <w:rPr>
           <w:noProof/>
         </w:rPr>
-        <w:lastRenderedPageBreak/>
         <w:drawing>
-          <wp:anchor distT="0" distB="0" distL="114300" distR="114300" simplePos="0" relativeHeight="251647488" behindDoc="1" locked="0" layoutInCell="1" allowOverlap="1" wp14:anchorId="2577995E" wp14:editId="61993783">
+          <wp:anchor distT="0" distB="0" distL="114300" distR="114300" simplePos="0" relativeHeight="251646976" behindDoc="1" locked="0" layoutInCell="1" allowOverlap="1" wp14:anchorId="2577995E" wp14:editId="2648BD64">
             <wp:simplePos x="0" y="0"/>
             <wp:positionH relativeFrom="column">
               <wp:posOffset>0</wp:posOffset>
@@ -29755,7 +29883,7 @@
                     <pic:cNvPicPr/>
                   </pic:nvPicPr>
                   <pic:blipFill>
-                    <a:blip r:embed="rId105">
+                    <a:blip r:embed="rId106">
                       <a:extLst>
                         <a:ext uri="{28A0092B-C50C-407E-A947-70E740481C1C}">
                           <a14:useLocalDpi xmlns:a14="http://schemas.microsoft.com/office/drawing/2010/main" val="0"/>
@@ -29801,7 +29929,7 @@
                     <pic:cNvPicPr/>
                   </pic:nvPicPr>
                   <pic:blipFill>
-                    <a:blip r:embed="rId106"/>
+                    <a:blip r:embed="rId107"/>
                     <a:stretch>
                       <a:fillRect/>
                     </a:stretch>

</xml_diff>

<commit_message>
singleton instance of stopwatch
</commit_message>
<xml_diff>
--- a/Write-up/Creating a workout app.docx
+++ b/Write-up/Creating a workout app.docx
@@ -1501,6 +1501,7 @@
         </w:rPr>
         <w:t xml:space="preserve">- </w:t>
       </w:r>
+      <w:proofErr w:type="spellStart"/>
       <w:r>
         <w:rPr>
           <w:rFonts w:cs="Arial"/>
@@ -1509,6 +1510,7 @@
         </w:rPr>
         <w:t>test_app</w:t>
       </w:r>
+      <w:proofErr w:type="spellEnd"/>
     </w:p>
     <w:p>
       <w:pPr>
@@ -1534,6 +1536,7 @@
         </w:rPr>
         <w:t xml:space="preserve">- </w:t>
       </w:r>
+      <w:proofErr w:type="spellStart"/>
       <w:r>
         <w:rPr>
           <w:rFonts w:cs="Arial"/>
@@ -1542,6 +1545,7 @@
         </w:rPr>
         <w:t>workout_app</w:t>
       </w:r>
+      <w:proofErr w:type="spellEnd"/>
     </w:p>
     <w:p>
       <w:pPr>
@@ -2346,7 +2350,21 @@
         <w:rPr>
           <w:rFonts w:cs="Arial"/>
         </w:rPr>
-        <w:t>As much as each individual tries to pursue the perfect body, they are pushed by ‘influence</w:t>
+        <w:t xml:space="preserve">As much as </w:t>
+      </w:r>
+      <w:proofErr w:type="gramStart"/>
+      <w:r>
+        <w:rPr>
+          <w:rFonts w:cs="Arial"/>
+        </w:rPr>
+        <w:t>each individual</w:t>
+      </w:r>
+      <w:proofErr w:type="gramEnd"/>
+      <w:r>
+        <w:rPr>
+          <w:rFonts w:cs="Arial"/>
+        </w:rPr>
+        <w:t xml:space="preserve"> tries to pursue the perfect body, they are pushed by ‘influence</w:t>
       </w:r>
       <w:r>
         <w:rPr>
@@ -2384,7 +2402,21 @@
         <w:rPr>
           <w:rFonts w:cs="Arial"/>
         </w:rPr>
-        <w:t>, even if a person were to create their own workout, they would have to write it down, or follow other crude methods of saving it. This workout app solves this issue, and allows the user to save their workouts and take them anywhere, reducing the hassle. Research has shown that it takes 66 days to solidify a habit, and the hardest part is making it to this point – the ease of use of my app allows no hinderance to this process.</w:t>
+        <w:t xml:space="preserve">, even if a person were to create their own workout, they would have to write it down, or follow other crude methods of saving it. This workout app solves this </w:t>
+      </w:r>
+      <w:proofErr w:type="gramStart"/>
+      <w:r>
+        <w:rPr>
+          <w:rFonts w:cs="Arial"/>
+        </w:rPr>
+        <w:t>issue, and</w:t>
+      </w:r>
+      <w:proofErr w:type="gramEnd"/>
+      <w:r>
+        <w:rPr>
+          <w:rFonts w:cs="Arial"/>
+        </w:rPr>
+        <w:t xml:space="preserve"> allows the user to save their workouts and take them anywhere, reducing the hassle. Research has shown that it takes 66 days to solidify a habit, and the hardest part is making it to this point – the ease of use of my app allows no hinderance to this process.</w:t>
       </w:r>
     </w:p>
     <w:p>
@@ -2398,7 +2430,21 @@
         <w:rPr>
           <w:rFonts w:cs="Arial"/>
         </w:rPr>
-        <w:t>Later in this project I will discuss in detail the market for this application, which will allow me to tailor it to the needs of those who will actually be using it. This will include research into the current availability of exercise apps, but it is important to note that my app is set apart from the current market, due to its availability of freedom from the burden of commerciality, and its workouts that can do more harm than good.</w:t>
+        <w:t xml:space="preserve">Later in this project I will discuss in detail the market for this application, which will allow me to tailor it to the needs of those who will </w:t>
+      </w:r>
+      <w:proofErr w:type="gramStart"/>
+      <w:r>
+        <w:rPr>
+          <w:rFonts w:cs="Arial"/>
+        </w:rPr>
+        <w:t>actually be</w:t>
+      </w:r>
+      <w:proofErr w:type="gramEnd"/>
+      <w:r>
+        <w:rPr>
+          <w:rFonts w:cs="Arial"/>
+        </w:rPr>
+        <w:t xml:space="preserve"> using it. This will include research into the current availability of exercise apps, but it is important to note that my app is set apart from the current market, due to its availability of freedom from the burden of commerciality, and its workouts that can do more harm than good.</w:t>
       </w:r>
     </w:p>
     <w:p>
@@ -2484,7 +2530,21 @@
         <w:rPr>
           <w:rFonts w:cs="Arial"/>
         </w:rPr>
-        <w:t xml:space="preserve">As was mentioned previously in my introduction, there are few harder things within everyday life than setting a habit, and it can be stressful to keep track of every new self-improvement mission. This can lead to difficulty keeping a habit, and the overwhelming feeling of self-disappointment. My app has the intention of relieving each user of this stress, and creating a beautifully simple expressway to completing goals and achieving satisfaction. </w:t>
+        <w:t xml:space="preserve">As was mentioned previously in my introduction, there are few harder things within everyday life than setting a habit, and it can be stressful to keep track of every new self-improvement mission. This can lead to difficulty keeping a habit, and the overwhelming feeling of self-disappointment. My app has the intention of relieving each user of this </w:t>
+      </w:r>
+      <w:proofErr w:type="gramStart"/>
+      <w:r>
+        <w:rPr>
+          <w:rFonts w:cs="Arial"/>
+        </w:rPr>
+        <w:t>stress, and</w:t>
+      </w:r>
+      <w:proofErr w:type="gramEnd"/>
+      <w:r>
+        <w:rPr>
+          <w:rFonts w:cs="Arial"/>
+        </w:rPr>
+        <w:t xml:space="preserve"> creating a beautifully simple expressway to completing goals and achieving satisfaction. </w:t>
       </w:r>
     </w:p>
     <w:p>
@@ -2524,7 +2584,35 @@
         <w:rPr>
           <w:rFonts w:cs="Arial"/>
         </w:rPr>
-        <w:t>According to statistics (taken from Statistica, 2022), the main reason (at 40%) for leaving/quitting the gym was that the gym was just too expensive to justify consistently. Soon after that, at ~30%, the reason was lack of motivation to continue. Given that my solution has the ability to overcome these issues (due to the free installation and reassurance and automation), my application will widely wipe-out the unstable relationship between the user and their workouts.</w:t>
+        <w:t xml:space="preserve">According to statistics (taken from </w:t>
+      </w:r>
+      <w:proofErr w:type="spellStart"/>
+      <w:r>
+        <w:rPr>
+          <w:rFonts w:cs="Arial"/>
+        </w:rPr>
+        <w:t>Statistica</w:t>
+      </w:r>
+      <w:proofErr w:type="spellEnd"/>
+      <w:r>
+        <w:rPr>
+          <w:rFonts w:cs="Arial"/>
+        </w:rPr>
+        <w:t xml:space="preserve">, 2022), the main reason (at 40%) for leaving/quitting the gym was that the gym was just too expensive to justify consistently. Soon after that, at ~30%, the reason was lack of motivation to continue. Given that my solution </w:t>
+      </w:r>
+      <w:proofErr w:type="gramStart"/>
+      <w:r>
+        <w:rPr>
+          <w:rFonts w:cs="Arial"/>
+        </w:rPr>
+        <w:t>has the ability to</w:t>
+      </w:r>
+      <w:proofErr w:type="gramEnd"/>
+      <w:r>
+        <w:rPr>
+          <w:rFonts w:cs="Arial"/>
+        </w:rPr>
+        <w:t xml:space="preserve"> overcome these issues (due to the free installation and reassurance and automation), my application will widely wipe-out the unstable relationship between the user and their workouts.</w:t>
       </w:r>
     </w:p>
     <w:p>
@@ -2579,14 +2667,28 @@
         <w:rPr>
           <w:rFonts w:cs="Arial"/>
         </w:rPr>
-        <w:t xml:space="preserve"> of my application is the ability to create each workout individually, and for them to be saved for access. This is the main focus of my application, </w:t>
+        <w:t xml:space="preserve"> of my application is the ability to create each workout individually, and for them to be saved for access. This is the main focus of my </w:t>
+      </w:r>
+      <w:proofErr w:type="gramStart"/>
+      <w:r>
+        <w:rPr>
+          <w:rFonts w:cs="Arial"/>
+        </w:rPr>
+        <w:t xml:space="preserve">application, </w:t>
       </w:r>
       <w:r>
         <w:rPr>
           <w:rFonts w:cs="Arial"/>
         </w:rPr>
         <w:lastRenderedPageBreak/>
-        <w:t>and would have a devoted section within. This would be much more beneficial to the user than simply writing the workouts down, as it gives the ability to store all of them in the same place, leading to an easier experience.</w:t>
+        <w:t>and</w:t>
+      </w:r>
+      <w:proofErr w:type="gramEnd"/>
+      <w:r>
+        <w:rPr>
+          <w:rFonts w:cs="Arial"/>
+        </w:rPr>
+        <w:t xml:space="preserve"> would have a devoted section within. This would be much more beneficial to the user than simply writing the workouts down, as it gives the ability to store all of them in the same place, leading to an easier experience.</w:t>
       </w:r>
     </w:p>
     <w:p>
@@ -2626,7 +2728,21 @@
         <w:rPr>
           <w:rFonts w:cs="Arial"/>
         </w:rPr>
-        <w:t>The selector would allow the user to select any of their workouts and start them. This solution gives freedom within the app, and could negate the issue of locating and using each workout.</w:t>
+        <w:t xml:space="preserve">The selector would allow the user to select any of their workouts and start them. This solution gives freedom within the </w:t>
+      </w:r>
+      <w:proofErr w:type="gramStart"/>
+      <w:r>
+        <w:rPr>
+          <w:rFonts w:cs="Arial"/>
+        </w:rPr>
+        <w:t>app, and</w:t>
+      </w:r>
+      <w:proofErr w:type="gramEnd"/>
+      <w:r>
+        <w:rPr>
+          <w:rFonts w:cs="Arial"/>
+        </w:rPr>
+        <w:t xml:space="preserve"> could negate the issue of locating and using each workout.</w:t>
       </w:r>
       <w:r>
         <w:rPr>
@@ -2972,7 +3088,21 @@
         <w:rPr>
           <w:rFonts w:cs="Arial"/>
         </w:rPr>
-        <w:t>work out have busy lives, so finding time for a workout can be incredibly difficult. When designing my app it is important to regard the fact that I must slim-line the process of creating a workout, and accessing each workout. The function within my app to automatically play each workout on their specific due dates. This reduces hinderance and increases the ease-of-access.</w:t>
+        <w:t xml:space="preserve">work out have busy lives, so finding time for a workout can be incredibly difficult. When designing my </w:t>
+      </w:r>
+      <w:proofErr w:type="gramStart"/>
+      <w:r>
+        <w:rPr>
+          <w:rFonts w:cs="Arial"/>
+        </w:rPr>
+        <w:t>app</w:t>
+      </w:r>
+      <w:proofErr w:type="gramEnd"/>
+      <w:r>
+        <w:rPr>
+          <w:rFonts w:cs="Arial"/>
+        </w:rPr>
+        <w:t xml:space="preserve"> it is important to regard the fact that I must slim-line the process of creating a workout, and accessing each workout. The function within my app to automatically play each workout on their specific due dates. This reduces hinderance and increases the ease-of-access.</w:t>
       </w:r>
     </w:p>
     <w:p>
@@ -2996,7 +3126,21 @@
         <w:rPr>
           <w:rFonts w:cs="Arial"/>
         </w:rPr>
-        <w:t xml:space="preserve">-Typically high IT literacy: Assuming that the average user has the intention of downloading a workout app, specifically to use it to its full extent, and also has the ability to use gym equipment, I can gather that the user would have quite a </w:t>
+        <w:t>-</w:t>
+      </w:r>
+      <w:proofErr w:type="gramStart"/>
+      <w:r>
+        <w:rPr>
+          <w:rFonts w:cs="Arial"/>
+        </w:rPr>
+        <w:t>Typically</w:t>
+      </w:r>
+      <w:proofErr w:type="gramEnd"/>
+      <w:r>
+        <w:rPr>
+          <w:rFonts w:cs="Arial"/>
+        </w:rPr>
+        <w:t xml:space="preserve"> high IT literacy: Assuming that the average user has the intention of downloading a workout app, specifically to use it to its full extent, and also has the ability to use gym equipment, I can gather that the user would have quite a </w:t>
       </w:r>
       <w:r>
         <w:rPr>
@@ -3368,7 +3512,21 @@
         <w:rPr>
           <w:rFonts w:cs="Arial"/>
         </w:rPr>
-        <w:t>Prior to development, I have endeavored to find multiple types of research which will both support my approach to designing my application – through improvement on other’s previous work, and showing what I must aim towards to achieve success.</w:t>
+        <w:t xml:space="preserve">Prior to development, I have endeavored to find multiple types of research which will both support my approach to designing my application – through improvement on other’s previous </w:t>
+      </w:r>
+      <w:proofErr w:type="gramStart"/>
+      <w:r>
+        <w:rPr>
+          <w:rFonts w:cs="Arial"/>
+        </w:rPr>
+        <w:t>work, and</w:t>
+      </w:r>
+      <w:proofErr w:type="gramEnd"/>
+      <w:r>
+        <w:rPr>
+          <w:rFonts w:cs="Arial"/>
+        </w:rPr>
+        <w:t xml:space="preserve"> showing what I must aim towards to achieve success.</w:t>
       </w:r>
     </w:p>
     <w:p>
@@ -3520,7 +3678,21 @@
         <w:rPr>
           <w:rFonts w:cs="Arial"/>
         </w:rPr>
-        <w:t xml:space="preserve">The feature of Exercises is something that I could introduce later on if I choose to improve my application </w:t>
+        <w:t xml:space="preserve">The feature of Exercises is something that I could introduce </w:t>
+      </w:r>
+      <w:proofErr w:type="gramStart"/>
+      <w:r>
+        <w:rPr>
+          <w:rFonts w:cs="Arial"/>
+        </w:rPr>
+        <w:t>later on</w:t>
+      </w:r>
+      <w:proofErr w:type="gramEnd"/>
+      <w:r>
+        <w:rPr>
+          <w:rFonts w:cs="Arial"/>
+        </w:rPr>
+        <w:t xml:space="preserve"> if I choose to improve my application </w:t>
       </w:r>
       <w:r>
         <w:rPr>
@@ -3997,8 +4169,16 @@
         <w:rPr>
           <w:rFonts w:cs="Arial"/>
         </w:rPr>
-        <w:t>The app is only available on the Apple Store, which reduces accessibility</w:t>
-      </w:r>
+        <w:t xml:space="preserve">The app is only available on the Apple Store, which reduces </w:t>
+      </w:r>
+      <w:proofErr w:type="gramStart"/>
+      <w:r>
+        <w:rPr>
+          <w:rFonts w:cs="Arial"/>
+        </w:rPr>
+        <w:t>accessibility</w:t>
+      </w:r>
+      <w:proofErr w:type="gramEnd"/>
     </w:p>
     <w:p>
       <w:pPr>
@@ -4283,7 +4463,21 @@
         <w:rPr>
           <w:rFonts w:cs="Arial"/>
         </w:rPr>
-        <w:t xml:space="preserve"> attempts to create workouts is exactly what I was looking for to model that section off my app from. It includes all of the characteristics which I would also like to include, e.g.  </w:t>
+        <w:t xml:space="preserve"> attempts to create workouts is exactly what I was looking for to model that section off my app from. It includes </w:t>
+      </w:r>
+      <w:proofErr w:type="gramStart"/>
+      <w:r>
+        <w:rPr>
+          <w:rFonts w:cs="Arial"/>
+        </w:rPr>
+        <w:t>all of</w:t>
+      </w:r>
+      <w:proofErr w:type="gramEnd"/>
+      <w:r>
+        <w:rPr>
+          <w:rFonts w:cs="Arial"/>
+        </w:rPr>
+        <w:t xml:space="preserve"> the characteristics which I would also like to include, e.g.  </w:t>
       </w:r>
       <w:r>
         <w:rPr>
@@ -4589,7 +4783,14 @@
         <w:rPr>
           <w:rFonts w:cs="Arial"/>
         </w:rPr>
-        <w:t>is the criteria that the end-user/stakeholder’s system will have to meet in</w:t>
+        <w:t xml:space="preserve">is the criteria that the end-user/stakeholder’s system will have to meet </w:t>
+      </w:r>
+      <w:proofErr w:type="gramStart"/>
+      <w:r>
+        <w:rPr>
+          <w:rFonts w:cs="Arial"/>
+        </w:rPr>
+        <w:t>in</w:t>
       </w:r>
       <w:r>
         <w:rPr>
@@ -4601,7 +4802,14 @@
         <w:rPr>
           <w:rFonts w:cs="Arial"/>
         </w:rPr>
-        <w:t xml:space="preserve">order to run my application. </w:t>
+        <w:t>order to</w:t>
+      </w:r>
+      <w:proofErr w:type="gramEnd"/>
+      <w:r>
+        <w:rPr>
+          <w:rFonts w:cs="Arial"/>
+        </w:rPr>
+        <w:t xml:space="preserve"> run my application. </w:t>
       </w:r>
       <w:r>
         <w:rPr>
@@ -4648,7 +4856,21 @@
         <w:rPr>
           <w:rFonts w:cs="Arial"/>
         </w:rPr>
-        <w:t xml:space="preserve">I would like to design my app so that it can run both with, or without internet access, however internet access cannot be </w:t>
+        <w:t xml:space="preserve">I would like to design my app so that it can run both with, </w:t>
+      </w:r>
+      <w:proofErr w:type="gramStart"/>
+      <w:r>
+        <w:rPr>
+          <w:rFonts w:cs="Arial"/>
+        </w:rPr>
+        <w:t>or</w:t>
+      </w:r>
+      <w:proofErr w:type="gramEnd"/>
+      <w:r>
+        <w:rPr>
+          <w:rFonts w:cs="Arial"/>
+        </w:rPr>
+        <w:t xml:space="preserve"> without internet access, however internet access cannot be </w:t>
       </w:r>
       <w:r>
         <w:rPr>
@@ -4866,7 +5088,21 @@
         <w:rPr>
           <w:rFonts w:cs="Arial"/>
         </w:rPr>
-        <w:t xml:space="preserve">My app would not be able to connect to other devices such as a smartwatch, in order to track progress or update the app automatically. There are other applications such as Garmin Connect, </w:t>
+        <w:t xml:space="preserve">My app would not be able to connect to other devices such as a smartwatch, </w:t>
+      </w:r>
+      <w:proofErr w:type="gramStart"/>
+      <w:r>
+        <w:rPr>
+          <w:rFonts w:cs="Arial"/>
+        </w:rPr>
+        <w:t>in order to</w:t>
+      </w:r>
+      <w:proofErr w:type="gramEnd"/>
+      <w:r>
+        <w:rPr>
+          <w:rFonts w:cs="Arial"/>
+        </w:rPr>
+        <w:t xml:space="preserve"> track progress or update the app automatically. There are other applications such as Garmin Connect, </w:t>
       </w:r>
       <w:r>
         <w:rPr>
@@ -5085,7 +5321,21 @@
         <w:rPr>
           <w:rFonts w:cs="Arial"/>
         </w:rPr>
-        <w:t xml:space="preserve"> connect to other body monitors such as heart-rate or blood oxygen levels. This means that it cannot logically work out, nor show how many calories burnt. I do not intend to include this feature, as it is both out of my scope, and would need support for each of these devices, some of which </w:t>
+        <w:t xml:space="preserve"> connect to other body monitors such as </w:t>
+      </w:r>
+      <w:proofErr w:type="gramStart"/>
+      <w:r>
+        <w:rPr>
+          <w:rFonts w:cs="Arial"/>
+        </w:rPr>
+        <w:t>heart-rate</w:t>
+      </w:r>
+      <w:proofErr w:type="gramEnd"/>
+      <w:r>
+        <w:rPr>
+          <w:rFonts w:cs="Arial"/>
+        </w:rPr>
+        <w:t xml:space="preserve"> or blood oxygen levels. This means that it cannot logically work out, nor show how many calories burnt. I do not intend to include this feature, as it is both out of my scope, and would need support for each of these devices, some of which </w:t>
       </w:r>
       <w:r>
         <w:rPr>
@@ -5234,7 +5484,25 @@
           <w:sz w:val="24"/>
           <w:szCs w:val="24"/>
         </w:rPr>
-        <w:t>One of the main functions of this app is to allow the user to create their own workouts, and give freedom to the user for the intensity or type. This includes the ability to customize how t</w:t>
+        <w:t xml:space="preserve">One of the main functions of this app is to allow the user to create their own </w:t>
+      </w:r>
+      <w:proofErr w:type="gramStart"/>
+      <w:r>
+        <w:rPr>
+          <w:rFonts w:cs="Arial"/>
+          <w:sz w:val="24"/>
+          <w:szCs w:val="24"/>
+        </w:rPr>
+        <w:t>workouts, and</w:t>
+      </w:r>
+      <w:proofErr w:type="gramEnd"/>
+      <w:r>
+        <w:rPr>
+          <w:rFonts w:cs="Arial"/>
+          <w:sz w:val="24"/>
+          <w:szCs w:val="24"/>
+        </w:rPr>
+        <w:t xml:space="preserve"> give freedom to the user for the intensity or type. This includes the ability to customize how t</w:t>
       </w:r>
       <w:r>
         <w:rPr>
@@ -5316,15 +5584,69 @@
           <w:szCs w:val="24"/>
         </w:rPr>
         <w:lastRenderedPageBreak/>
-        <w:t>clutter – this sets me apart from lots of other applications trying to achieve the same thing, as they tend to show too much data which can confuse the user. Ideally, when each workout is created it should be possible to assign days of the week on which the workout should be played. This functionality will allow the user to press a single button once the app is entered, and enter straight into a workout. This reduces unnecessary hassle when working out and should avoid any ‘road-block’ to motivation. Since this relies on access of the date and time, and the use of a calendar, and since workouts can be played via a select screen, this feature is non-essential to a functioning app.</w:t>
-      </w:r>
+        <w:t xml:space="preserve">clutter – this sets me apart from lots of other applications trying to achieve the same thing, as they tend to show too much data which can confuse the user. Ideally, when each workout is created it should be possible to assign days of the week on which the workout should be played. This functionality will allow the user to press a single button once the app is </w:t>
+      </w:r>
+      <w:proofErr w:type="gramStart"/>
       <w:r>
         <w:rPr>
           <w:rFonts w:cs="Arial"/>
           <w:sz w:val="24"/>
           <w:szCs w:val="24"/>
         </w:rPr>
-        <w:t xml:space="preserve"> I can consider this feature to be a success if this feature works well, and checks all of the boxes for what it is supposed to do. When testing my product with stakeholders, I intend to test whether it does indeed simplify the solution, and how it could be improved in development.</w:t>
+        <w:t>entered, and</w:t>
+      </w:r>
+      <w:proofErr w:type="gramEnd"/>
+      <w:r>
+        <w:rPr>
+          <w:rFonts w:cs="Arial"/>
+          <w:sz w:val="24"/>
+          <w:szCs w:val="24"/>
+        </w:rPr>
+        <w:t xml:space="preserve"> enter straight into a workout. This reduces unnecessary hassle when working out and should avoid any ‘</w:t>
+      </w:r>
+      <w:proofErr w:type="gramStart"/>
+      <w:r>
+        <w:rPr>
+          <w:rFonts w:cs="Arial"/>
+          <w:sz w:val="24"/>
+          <w:szCs w:val="24"/>
+        </w:rPr>
+        <w:t>road-block</w:t>
+      </w:r>
+      <w:proofErr w:type="gramEnd"/>
+      <w:r>
+        <w:rPr>
+          <w:rFonts w:cs="Arial"/>
+          <w:sz w:val="24"/>
+          <w:szCs w:val="24"/>
+        </w:rPr>
+        <w:t>’ to motivation. Since this relies on access of the date and time, and the use of a calendar, and since workouts can be played via a select screen, this feature is non-essential to a functioning app.</w:t>
+      </w:r>
+      <w:r>
+        <w:rPr>
+          <w:rFonts w:cs="Arial"/>
+          <w:sz w:val="24"/>
+          <w:szCs w:val="24"/>
+        </w:rPr>
+        <w:t xml:space="preserve"> I can consider this feature to be a success if this feature works well, and checks </w:t>
+      </w:r>
+      <w:proofErr w:type="gramStart"/>
+      <w:r>
+        <w:rPr>
+          <w:rFonts w:cs="Arial"/>
+          <w:sz w:val="24"/>
+          <w:szCs w:val="24"/>
+        </w:rPr>
+        <w:t>all of</w:t>
+      </w:r>
+      <w:proofErr w:type="gramEnd"/>
+      <w:r>
+        <w:rPr>
+          <w:rFonts w:cs="Arial"/>
+          <w:sz w:val="24"/>
+          <w:szCs w:val="24"/>
+        </w:rPr>
+        <w:t xml:space="preserve"> the boxes for what it is supposed to do. When testing my product with stakeholders, I intend to test whether it does indeed simplify the solution, and how it could be improved in development.</w:t>
       </w:r>
     </w:p>
     <w:p>
@@ -5486,23 +5808,25 @@
           <w:sz w:val="24"/>
           <w:szCs w:val="24"/>
         </w:rPr>
-        <w:t>One of the features of my application is the choice of using profiles. This is one of the requirements of my secondary stakeholder, as it would allow personal trainers to access their clients accounts and set up workouts for them. Also, this feature would be useful to my primary stakeholder, as it means that they do not rely on local data, but can instead log in on any device anywhere, and so are not tied to one device, which could break a streak in developing a habit. I inten</w:t>
-      </w:r>
+        <w:t xml:space="preserve">One of the features of my application is the choice of using profiles. This is one of the requirements of my secondary stakeholder, as it would allow personal trainers to access their </w:t>
+      </w:r>
+      <w:proofErr w:type="spellStart"/>
       <w:r>
         <w:rPr>
           <w:rFonts w:cs="Arial"/>
           <w:sz w:val="24"/>
           <w:szCs w:val="24"/>
         </w:rPr>
-        <w:t>d</w:t>
-      </w:r>
+        <w:t>clients</w:t>
+      </w:r>
+      <w:proofErr w:type="spellEnd"/>
       <w:r>
         <w:rPr>
           <w:rFonts w:cs="Arial"/>
           <w:sz w:val="24"/>
           <w:szCs w:val="24"/>
         </w:rPr>
-        <w:t xml:space="preserve"> to make profile</w:t>
+        <w:t xml:space="preserve"> accounts and set up workouts for them. Also, this feature would be useful to my primary stakeholder, as it means that they do not rely on local data, but can instead log in on any device anywhere, and so are not tied to one device, which could break a streak in developing a habit. I inten</w:t>
       </w:r>
       <w:r>
         <w:rPr>
@@ -5510,7 +5834,7 @@
           <w:sz w:val="24"/>
           <w:szCs w:val="24"/>
         </w:rPr>
-        <w:t>-</w:t>
+        <w:t>d</w:t>
       </w:r>
       <w:r>
         <w:rPr>
@@ -5518,7 +5842,41 @@
           <w:sz w:val="24"/>
           <w:szCs w:val="24"/>
         </w:rPr>
-        <w:t>use a choice for the user, as some may not want to sign in and give their data away. They should be able to use a guest account. I would consider this feature a success if I can save workouts to a profile, and can successfully log in on a different device to access them.</w:t>
+        <w:t xml:space="preserve"> to make profile</w:t>
+      </w:r>
+      <w:r>
+        <w:rPr>
+          <w:rFonts w:cs="Arial"/>
+          <w:sz w:val="24"/>
+          <w:szCs w:val="24"/>
+        </w:rPr>
+        <w:t>-</w:t>
+      </w:r>
+      <w:r>
+        <w:rPr>
+          <w:rFonts w:cs="Arial"/>
+          <w:sz w:val="24"/>
+          <w:szCs w:val="24"/>
+        </w:rPr>
+        <w:t xml:space="preserve">use a choice for the user, as some may not want to sign in and give their data away. They should be able to use a guest account. I would consider this feature a success if I can save workouts to a </w:t>
+      </w:r>
+      <w:proofErr w:type="gramStart"/>
+      <w:r>
+        <w:rPr>
+          <w:rFonts w:cs="Arial"/>
+          <w:sz w:val="24"/>
+          <w:szCs w:val="24"/>
+        </w:rPr>
+        <w:t>profile, and</w:t>
+      </w:r>
+      <w:proofErr w:type="gramEnd"/>
+      <w:r>
+        <w:rPr>
+          <w:rFonts w:cs="Arial"/>
+          <w:sz w:val="24"/>
+          <w:szCs w:val="24"/>
+        </w:rPr>
+        <w:t xml:space="preserve"> can successfully log in on a different device to access them.</w:t>
       </w:r>
     </w:p>
     <w:p>
@@ -6742,7 +7100,21 @@
               <w:rPr>
                 <w:rFonts w:cs="Arial"/>
               </w:rPr>
-              <w:t xml:space="preserve"> on if the user is signed in (has a non-null value), calls either Authentication() or Home() </w:t>
+              <w:t xml:space="preserve"> on if the user is signed in (has a non-null value), calls either </w:t>
+            </w:r>
+            <w:proofErr w:type="gramStart"/>
+            <w:r>
+              <w:rPr>
+                <w:rFonts w:cs="Arial"/>
+              </w:rPr>
+              <w:t>Authentication(</w:t>
+            </w:r>
+            <w:proofErr w:type="gramEnd"/>
+            <w:r>
+              <w:rPr>
+                <w:rFonts w:cs="Arial"/>
+              </w:rPr>
+              <w:t xml:space="preserve">) or Home() </w:t>
             </w:r>
           </w:p>
         </w:tc>
@@ -6794,12 +7166,14 @@
                 <w:rFonts w:cs="Arial"/>
               </w:rPr>
             </w:pPr>
+            <w:proofErr w:type="spellStart"/>
             <w:r>
               <w:rPr>
                 <w:rFonts w:cs="Arial"/>
               </w:rPr>
               <w:t>showSignIn</w:t>
             </w:r>
+            <w:proofErr w:type="spellEnd"/>
           </w:p>
         </w:tc>
         <w:tc>
@@ -6832,12 +7206,14 @@
                 <w:rFonts w:cs="Arial"/>
               </w:rPr>
             </w:pPr>
+            <w:proofErr w:type="spellStart"/>
             <w:r>
               <w:rPr>
                 <w:rFonts w:cs="Arial"/>
               </w:rPr>
               <w:t>SignIn</w:t>
             </w:r>
+            <w:proofErr w:type="spellEnd"/>
           </w:p>
         </w:tc>
         <w:tc>
@@ -6890,8 +7266,16 @@
               <w:rPr>
                 <w:rFonts w:cs="Arial"/>
               </w:rPr>
-              <w:t>Instance of AuthService</w:t>
-            </w:r>
+              <w:t xml:space="preserve">Instance of </w:t>
+            </w:r>
+            <w:proofErr w:type="spellStart"/>
+            <w:r>
+              <w:rPr>
+                <w:rFonts w:cs="Arial"/>
+              </w:rPr>
+              <w:t>AuthService</w:t>
+            </w:r>
+            <w:proofErr w:type="spellEnd"/>
           </w:p>
         </w:tc>
       </w:tr>
@@ -6934,8 +7318,16 @@
               <w:rPr>
                 <w:rFonts w:cs="Arial"/>
               </w:rPr>
-              <w:t>_formKey</w:t>
-            </w:r>
+              <w:t>_</w:t>
+            </w:r>
+            <w:proofErr w:type="spellStart"/>
+            <w:r>
+              <w:rPr>
+                <w:rFonts w:cs="Arial"/>
+              </w:rPr>
+              <w:t>formKey</w:t>
+            </w:r>
+            <w:proofErr w:type="spellEnd"/>
           </w:p>
         </w:tc>
         <w:tc>
@@ -7016,11 +7408,19 @@
                 <w:rFonts w:cs="Arial"/>
               </w:rPr>
             </w:pPr>
-            <w:r>
-              <w:rPr>
-                <w:rFonts w:cs="Arial"/>
-              </w:rPr>
-              <w:t>Bool value</w:t>
+            <w:proofErr w:type="spellStart"/>
+            <w:r>
+              <w:rPr>
+                <w:rFonts w:cs="Arial"/>
+              </w:rPr>
+              <w:t>Bool</w:t>
+            </w:r>
+            <w:proofErr w:type="spellEnd"/>
+            <w:r>
+              <w:rPr>
+                <w:rFonts w:cs="Arial"/>
+              </w:rPr>
+              <w:t xml:space="preserve"> value</w:t>
             </w:r>
           </w:p>
         </w:tc>
@@ -7064,8 +7464,16 @@
               <w:rPr>
                 <w:rFonts w:cs="Arial"/>
               </w:rPr>
-              <w:t>_passwordVisible</w:t>
-            </w:r>
+              <w:t>_</w:t>
+            </w:r>
+            <w:proofErr w:type="spellStart"/>
+            <w:r>
+              <w:rPr>
+                <w:rFonts w:cs="Arial"/>
+              </w:rPr>
+              <w:t>passwordVisible</w:t>
+            </w:r>
+            <w:proofErr w:type="spellEnd"/>
           </w:p>
         </w:tc>
         <w:tc>
@@ -7307,8 +7715,16 @@
               <w:rPr>
                 <w:rFonts w:cs="Arial"/>
               </w:rPr>
-              <w:t>Same variables as SignIn</w:t>
-            </w:r>
+              <w:t xml:space="preserve">Same variables as </w:t>
+            </w:r>
+            <w:proofErr w:type="spellStart"/>
+            <w:r>
+              <w:rPr>
+                <w:rFonts w:cs="Arial"/>
+              </w:rPr>
+              <w:t>SignIn</w:t>
+            </w:r>
+            <w:proofErr w:type="spellEnd"/>
           </w:p>
         </w:tc>
       </w:tr>
@@ -7323,12 +7739,14 @@
                 <w:rFonts w:cs="Arial"/>
               </w:rPr>
             </w:pPr>
+            <w:proofErr w:type="spellStart"/>
             <w:r>
               <w:rPr>
                 <w:rFonts w:cs="Arial"/>
               </w:rPr>
               <w:t>AuthService</w:t>
             </w:r>
+            <w:proofErr w:type="spellEnd"/>
           </w:p>
         </w:tc>
         <w:tc>
@@ -7381,8 +7799,16 @@
               <w:rPr>
                 <w:rFonts w:cs="Arial"/>
               </w:rPr>
-              <w:t>Instance of FirebaseAuth</w:t>
-            </w:r>
+              <w:t xml:space="preserve">Instance of </w:t>
+            </w:r>
+            <w:proofErr w:type="spellStart"/>
+            <w:r>
+              <w:rPr>
+                <w:rFonts w:cs="Arial"/>
+              </w:rPr>
+              <w:t>FirebaseAuth</w:t>
+            </w:r>
+            <w:proofErr w:type="spellEnd"/>
           </w:p>
         </w:tc>
       </w:tr>
@@ -7431,8 +7857,16 @@
               <w:rPr>
                 <w:rFonts w:cs="Arial"/>
               </w:rPr>
-              <w:t>_userFromFirebaseUser</w:t>
-            </w:r>
+              <w:t>_</w:t>
+            </w:r>
+            <w:proofErr w:type="spellStart"/>
+            <w:r>
+              <w:rPr>
+                <w:rFonts w:cs="Arial"/>
+              </w:rPr>
+              <w:t>userFromFirebaseUser</w:t>
+            </w:r>
+            <w:proofErr w:type="spellEnd"/>
           </w:p>
         </w:tc>
         <w:tc>
@@ -7449,7 +7883,21 @@
               <w:rPr>
                 <w:rFonts w:cs="Arial"/>
               </w:rPr>
-              <w:t xml:space="preserve">Returns a customUser </w:t>
+              <w:t xml:space="preserve">Returns a </w:t>
+            </w:r>
+            <w:proofErr w:type="spellStart"/>
+            <w:r>
+              <w:rPr>
+                <w:rFonts w:cs="Arial"/>
+              </w:rPr>
+              <w:t>customUser</w:t>
+            </w:r>
+            <w:proofErr w:type="spellEnd"/>
+            <w:r>
+              <w:rPr>
+                <w:rFonts w:cs="Arial"/>
+              </w:rPr>
+              <w:t xml:space="preserve"> </w:t>
             </w:r>
             <w:r>
               <w:rPr>
@@ -7495,12 +7943,14 @@
                 <w:rFonts w:cs="Arial"/>
               </w:rPr>
             </w:pPr>
+            <w:proofErr w:type="spellStart"/>
             <w:r>
               <w:rPr>
                 <w:rFonts w:cs="Arial"/>
               </w:rPr>
               <w:t>signInAnon</w:t>
             </w:r>
+            <w:proofErr w:type="spellEnd"/>
           </w:p>
         </w:tc>
         <w:tc>
@@ -7557,12 +8007,14 @@
                 <w:rFonts w:cs="Arial"/>
               </w:rPr>
             </w:pPr>
+            <w:proofErr w:type="spellStart"/>
             <w:r>
               <w:rPr>
                 <w:rFonts w:cs="Arial"/>
               </w:rPr>
               <w:t>signInWithEmailAndPassword</w:t>
             </w:r>
+            <w:proofErr w:type="spellEnd"/>
           </w:p>
         </w:tc>
         <w:tc>
@@ -7619,12 +8071,14 @@
                 <w:rFonts w:cs="Arial"/>
               </w:rPr>
             </w:pPr>
+            <w:proofErr w:type="spellStart"/>
             <w:r>
               <w:rPr>
                 <w:rFonts w:cs="Arial"/>
               </w:rPr>
               <w:t>registerWithEmailAndPassword</w:t>
             </w:r>
+            <w:proofErr w:type="spellEnd"/>
           </w:p>
         </w:tc>
         <w:tc>
@@ -7681,12 +8135,14 @@
                 <w:rFonts w:cs="Arial"/>
               </w:rPr>
             </w:pPr>
+            <w:proofErr w:type="spellStart"/>
             <w:r>
               <w:rPr>
                 <w:rFonts w:cs="Arial"/>
               </w:rPr>
               <w:t>signOut</w:t>
             </w:r>
+            <w:proofErr w:type="spellEnd"/>
           </w:p>
         </w:tc>
         <w:tc>
@@ -7719,12 +8175,14 @@
                 <w:rFonts w:cs="Arial"/>
               </w:rPr>
             </w:pPr>
+            <w:proofErr w:type="spellStart"/>
             <w:r>
               <w:rPr>
                 <w:rFonts w:cs="Arial"/>
               </w:rPr>
               <w:t>DatabaseServices</w:t>
             </w:r>
+            <w:proofErr w:type="spellEnd"/>
           </w:p>
         </w:tc>
         <w:tc>
@@ -7755,12 +8213,14 @@
                 <w:rFonts w:cs="Arial"/>
               </w:rPr>
             </w:pPr>
+            <w:proofErr w:type="spellStart"/>
             <w:r>
               <w:rPr>
                 <w:rFonts w:cs="Arial"/>
               </w:rPr>
               <w:t>uid</w:t>
             </w:r>
+            <w:proofErr w:type="spellEnd"/>
           </w:p>
         </w:tc>
         <w:tc>
@@ -7777,7 +8237,35 @@
               <w:rPr>
                 <w:rFonts w:cs="Arial"/>
               </w:rPr>
-              <w:t>Holds the value of the uid of the user, in order to access that users documents</w:t>
+              <w:t xml:space="preserve">Holds the value of the </w:t>
+            </w:r>
+            <w:proofErr w:type="spellStart"/>
+            <w:r>
+              <w:rPr>
+                <w:rFonts w:cs="Arial"/>
+              </w:rPr>
+              <w:t>uid</w:t>
+            </w:r>
+            <w:proofErr w:type="spellEnd"/>
+            <w:r>
+              <w:rPr>
+                <w:rFonts w:cs="Arial"/>
+              </w:rPr>
+              <w:t xml:space="preserve"> of the user, in order to access that </w:t>
+            </w:r>
+            <w:proofErr w:type="gramStart"/>
+            <w:r>
+              <w:rPr>
+                <w:rFonts w:cs="Arial"/>
+              </w:rPr>
+              <w:t>users</w:t>
+            </w:r>
+            <w:proofErr w:type="gramEnd"/>
+            <w:r>
+              <w:rPr>
+                <w:rFonts w:cs="Arial"/>
+              </w:rPr>
+              <w:t xml:space="preserve"> documents</w:t>
             </w:r>
           </w:p>
         </w:tc>
@@ -7817,12 +8305,14 @@
                 <w:rFonts w:cs="Arial"/>
               </w:rPr>
             </w:pPr>
+            <w:proofErr w:type="spellStart"/>
             <w:r>
               <w:rPr>
                 <w:rFonts w:cs="Arial"/>
               </w:rPr>
               <w:t>WorkoutsCollection</w:t>
             </w:r>
+            <w:proofErr w:type="spellEnd"/>
           </w:p>
         </w:tc>
         <w:tc>
@@ -7839,7 +8329,21 @@
               <w:rPr>
                 <w:rFonts w:cs="Arial"/>
               </w:rPr>
-              <w:t>Holds the collectionReference path of the collection which holds the workouts</w:t>
+              <w:t xml:space="preserve">Holds the </w:t>
+            </w:r>
+            <w:proofErr w:type="spellStart"/>
+            <w:r>
+              <w:rPr>
+                <w:rFonts w:cs="Arial"/>
+              </w:rPr>
+              <w:t>collectionReference</w:t>
+            </w:r>
+            <w:proofErr w:type="spellEnd"/>
+            <w:r>
+              <w:rPr>
+                <w:rFonts w:cs="Arial"/>
+              </w:rPr>
+              <w:t xml:space="preserve"> path of the collection which holds the workouts</w:t>
             </w:r>
           </w:p>
         </w:tc>
@@ -7879,12 +8383,14 @@
                 <w:rFonts w:cs="Arial"/>
               </w:rPr>
             </w:pPr>
+            <w:proofErr w:type="spellStart"/>
             <w:r>
               <w:rPr>
                 <w:rFonts w:cs="Arial"/>
               </w:rPr>
               <w:t>usersCollection</w:t>
             </w:r>
+            <w:proofErr w:type="spellEnd"/>
           </w:p>
         </w:tc>
         <w:tc>
@@ -7947,12 +8453,14 @@
                 <w:rFonts w:cs="Arial"/>
               </w:rPr>
             </w:pPr>
+            <w:proofErr w:type="spellStart"/>
             <w:r>
               <w:rPr>
                 <w:rFonts w:cs="Arial"/>
               </w:rPr>
               <w:t>updateUserData</w:t>
             </w:r>
+            <w:proofErr w:type="spellEnd"/>
           </w:p>
         </w:tc>
         <w:tc>
@@ -8009,12 +8517,14 @@
                 <w:rFonts w:cs="Arial"/>
               </w:rPr>
             </w:pPr>
+            <w:proofErr w:type="spellStart"/>
             <w:r>
               <w:rPr>
                 <w:rFonts w:cs="Arial"/>
               </w:rPr>
               <w:t>updateTheme</w:t>
             </w:r>
+            <w:proofErr w:type="spellEnd"/>
           </w:p>
         </w:tc>
         <w:tc>
@@ -8071,12 +8581,14 @@
                 <w:rFonts w:cs="Arial"/>
               </w:rPr>
             </w:pPr>
+            <w:proofErr w:type="spellStart"/>
             <w:r>
               <w:rPr>
                 <w:rFonts w:cs="Arial"/>
               </w:rPr>
               <w:t>getTheme</w:t>
             </w:r>
+            <w:proofErr w:type="spellEnd"/>
           </w:p>
         </w:tc>
         <w:tc>
@@ -8133,12 +8645,14 @@
                 <w:rFonts w:cs="Arial"/>
               </w:rPr>
             </w:pPr>
+            <w:proofErr w:type="spellStart"/>
             <w:r>
               <w:rPr>
                 <w:rFonts w:cs="Arial"/>
               </w:rPr>
               <w:t>createWorkout</w:t>
             </w:r>
+            <w:proofErr w:type="spellEnd"/>
           </w:p>
         </w:tc>
         <w:tc>
@@ -8195,12 +8709,14 @@
                 <w:rFonts w:cs="Arial"/>
               </w:rPr>
             </w:pPr>
+            <w:proofErr w:type="spellStart"/>
             <w:r>
               <w:rPr>
                 <w:rFonts w:cs="Arial"/>
               </w:rPr>
               <w:t>getAllWorkouts</w:t>
             </w:r>
+            <w:proofErr w:type="spellEnd"/>
           </w:p>
         </w:tc>
         <w:tc>
@@ -8257,12 +8773,14 @@
                 <w:rFonts w:cs="Arial"/>
               </w:rPr>
             </w:pPr>
+            <w:proofErr w:type="spellStart"/>
             <w:r>
               <w:rPr>
                 <w:rFonts w:cs="Arial"/>
               </w:rPr>
               <w:t>deleteWorkout</w:t>
             </w:r>
+            <w:proofErr w:type="spellEnd"/>
           </w:p>
         </w:tc>
         <w:tc>
@@ -8279,7 +8797,21 @@
               <w:rPr>
                 <w:rFonts w:cs="Arial"/>
               </w:rPr>
-              <w:t>For the workout being deleted, get all activity documents within the collection and deletes each activity. Then, delete the workout.</w:t>
+              <w:t xml:space="preserve">For the workout being deleted, get all activity documents within the </w:t>
+            </w:r>
+            <w:proofErr w:type="gramStart"/>
+            <w:r>
+              <w:rPr>
+                <w:rFonts w:cs="Arial"/>
+              </w:rPr>
+              <w:t>collection</w:t>
+            </w:r>
+            <w:proofErr w:type="gramEnd"/>
+            <w:r>
+              <w:rPr>
+                <w:rFonts w:cs="Arial"/>
+              </w:rPr>
+              <w:t xml:space="preserve"> and deletes each activity. Then, delete the workout.</w:t>
             </w:r>
           </w:p>
         </w:tc>
@@ -8319,12 +8851,14 @@
                 <w:rFonts w:cs="Arial"/>
               </w:rPr>
             </w:pPr>
+            <w:proofErr w:type="spellStart"/>
             <w:r>
               <w:rPr>
                 <w:rFonts w:cs="Arial"/>
               </w:rPr>
               <w:t>editWorkoutName</w:t>
             </w:r>
+            <w:proofErr w:type="spellEnd"/>
           </w:p>
         </w:tc>
         <w:tc>
@@ -8381,12 +8915,14 @@
                 <w:rFonts w:cs="Arial"/>
               </w:rPr>
             </w:pPr>
+            <w:proofErr w:type="spellStart"/>
             <w:r>
               <w:rPr>
                 <w:rFonts w:cs="Arial"/>
               </w:rPr>
               <w:t>updateWorkoutProgress</w:t>
             </w:r>
+            <w:proofErr w:type="spellEnd"/>
           </w:p>
         </w:tc>
         <w:tc>
@@ -8449,12 +8985,14 @@
                 <w:rFonts w:cs="Arial"/>
               </w:rPr>
             </w:pPr>
+            <w:proofErr w:type="spellStart"/>
             <w:r>
               <w:rPr>
                 <w:rFonts w:cs="Arial"/>
               </w:rPr>
               <w:t>editActivities</w:t>
             </w:r>
+            <w:proofErr w:type="spellEnd"/>
           </w:p>
         </w:tc>
         <w:tc>
@@ -8471,7 +9009,49 @@
               <w:rPr>
                 <w:rFonts w:cs="Arial"/>
               </w:rPr>
-              <w:t xml:space="preserve">For each activity in ActivityIDsDeleted list parameter, delete the activity document. If the workout contents is not empty, make a list of the activity documents. If the activity being edited has already been created, use the activityID to give a path to update the details. If it has not been created, generate an ID and a path, and set the </w:t>
+              <w:t xml:space="preserve">For each activity in </w:t>
+            </w:r>
+            <w:proofErr w:type="spellStart"/>
+            <w:r>
+              <w:rPr>
+                <w:rFonts w:cs="Arial"/>
+              </w:rPr>
+              <w:t>ActivityIDsDeleted</w:t>
+            </w:r>
+            <w:proofErr w:type="spellEnd"/>
+            <w:r>
+              <w:rPr>
+                <w:rFonts w:cs="Arial"/>
+              </w:rPr>
+              <w:t xml:space="preserve"> list parameter, delete the activity document. If the workout contents </w:t>
+            </w:r>
+            <w:proofErr w:type="gramStart"/>
+            <w:r>
+              <w:rPr>
+                <w:rFonts w:cs="Arial"/>
+              </w:rPr>
+              <w:t>is</w:t>
+            </w:r>
+            <w:proofErr w:type="gramEnd"/>
+            <w:r>
+              <w:rPr>
+                <w:rFonts w:cs="Arial"/>
+              </w:rPr>
+              <w:t xml:space="preserve"> not empty, make a list of the activity documents. If the activity being edited has already been created, use the </w:t>
+            </w:r>
+            <w:proofErr w:type="spellStart"/>
+            <w:r>
+              <w:rPr>
+                <w:rFonts w:cs="Arial"/>
+              </w:rPr>
+              <w:t>activityID</w:t>
+            </w:r>
+            <w:proofErr w:type="spellEnd"/>
+            <w:r>
+              <w:rPr>
+                <w:rFonts w:cs="Arial"/>
+              </w:rPr>
+              <w:t xml:space="preserve"> to give a path to update the details. If it has not been created, generate an ID and a path, and set the </w:t>
             </w:r>
             <w:r>
               <w:rPr>
@@ -8531,12 +9111,14 @@
                 <w:rFonts w:cs="Arial"/>
               </w:rPr>
             </w:pPr>
+            <w:proofErr w:type="spellStart"/>
             <w:r>
               <w:rPr>
                 <w:rFonts w:cs="Arial"/>
               </w:rPr>
               <w:t>runApp</w:t>
             </w:r>
+            <w:proofErr w:type="spellEnd"/>
           </w:p>
         </w:tc>
         <w:tc>
@@ -8609,8 +9191,16 @@
               <w:rPr>
                 <w:rFonts w:cs="Arial"/>
               </w:rPr>
-              <w:t>_themeManager</w:t>
-            </w:r>
+              <w:t>_</w:t>
+            </w:r>
+            <w:proofErr w:type="spellStart"/>
+            <w:r>
+              <w:rPr>
+                <w:rFonts w:cs="Arial"/>
+              </w:rPr>
+              <w:t>themeManager</w:t>
+            </w:r>
+            <w:proofErr w:type="spellEnd"/>
           </w:p>
         </w:tc>
         <w:tc>
@@ -8667,12 +9257,14 @@
                 <w:rFonts w:cs="Arial"/>
               </w:rPr>
             </w:pPr>
+            <w:proofErr w:type="spellStart"/>
             <w:r>
               <w:rPr>
                 <w:rFonts w:cs="Arial"/>
               </w:rPr>
               <w:t>themeIsDark</w:t>
             </w:r>
+            <w:proofErr w:type="spellEnd"/>
           </w:p>
         </w:tc>
         <w:tc>
@@ -8689,7 +9281,21 @@
               <w:rPr>
                 <w:rFonts w:cs="Arial"/>
               </w:rPr>
-              <w:t>Holds bool value for if theme is light or dark</w:t>
+              <w:t xml:space="preserve">Holds </w:t>
+            </w:r>
+            <w:proofErr w:type="spellStart"/>
+            <w:r>
+              <w:rPr>
+                <w:rFonts w:cs="Arial"/>
+              </w:rPr>
+              <w:t>bool</w:t>
+            </w:r>
+            <w:proofErr w:type="spellEnd"/>
+            <w:r>
+              <w:rPr>
+                <w:rFonts w:cs="Arial"/>
+              </w:rPr>
+              <w:t xml:space="preserve"> value for if theme is light or dark</w:t>
             </w:r>
           </w:p>
         </w:tc>
@@ -8797,12 +9403,14 @@
                 <w:rFonts w:cs="Arial"/>
               </w:rPr>
             </w:pPr>
+            <w:proofErr w:type="spellStart"/>
             <w:r>
               <w:rPr>
                 <w:rFonts w:cs="Arial"/>
               </w:rPr>
               <w:t>initState</w:t>
             </w:r>
+            <w:proofErr w:type="spellEnd"/>
           </w:p>
         </w:tc>
         <w:tc>
@@ -8819,7 +9427,21 @@
               <w:rPr>
                 <w:rFonts w:cs="Arial"/>
               </w:rPr>
-              <w:t>assigns initial values for themeIsDark and adds theme listener</w:t>
+              <w:t xml:space="preserve">assigns initial values for </w:t>
+            </w:r>
+            <w:proofErr w:type="spellStart"/>
+            <w:r>
+              <w:rPr>
+                <w:rFonts w:cs="Arial"/>
+              </w:rPr>
+              <w:t>themeIsDark</w:t>
+            </w:r>
+            <w:proofErr w:type="spellEnd"/>
+            <w:r>
+              <w:rPr>
+                <w:rFonts w:cs="Arial"/>
+              </w:rPr>
+              <w:t xml:space="preserve"> and adds theme listener</w:t>
             </w:r>
           </w:p>
         </w:tc>
@@ -8859,12 +9481,14 @@
                 <w:rFonts w:cs="Arial"/>
               </w:rPr>
             </w:pPr>
+            <w:proofErr w:type="spellStart"/>
             <w:r>
               <w:rPr>
                 <w:rFonts w:cs="Arial"/>
               </w:rPr>
               <w:t>themeChangeListener</w:t>
             </w:r>
+            <w:proofErr w:type="spellEnd"/>
           </w:p>
         </w:tc>
         <w:tc>
@@ -8881,7 +9505,21 @@
               <w:rPr>
                 <w:rFonts w:cs="Arial"/>
               </w:rPr>
-              <w:t>If mounted, it will set the themeMode as being dark</w:t>
+              <w:t xml:space="preserve">If mounted, it will set the </w:t>
+            </w:r>
+            <w:proofErr w:type="spellStart"/>
+            <w:r>
+              <w:rPr>
+                <w:rFonts w:cs="Arial"/>
+              </w:rPr>
+              <w:t>themeMode</w:t>
+            </w:r>
+            <w:proofErr w:type="spellEnd"/>
+            <w:r>
+              <w:rPr>
+                <w:rFonts w:cs="Arial"/>
+              </w:rPr>
+              <w:t xml:space="preserve"> as being dark</w:t>
             </w:r>
           </w:p>
         </w:tc>
@@ -8933,12 +9571,14 @@
                 <w:rFonts w:cs="Arial"/>
               </w:rPr>
             </w:pPr>
+            <w:proofErr w:type="spellStart"/>
             <w:r>
               <w:rPr>
                 <w:rFonts w:cs="Arial"/>
               </w:rPr>
               <w:t>buildHomeCard</w:t>
             </w:r>
+            <w:proofErr w:type="spellEnd"/>
           </w:p>
         </w:tc>
         <w:tc>
@@ -8971,12 +9611,14 @@
                 <w:rFonts w:cs="Arial"/>
               </w:rPr>
             </w:pPr>
+            <w:proofErr w:type="spellStart"/>
             <w:r>
               <w:rPr>
                 <w:rFonts w:cs="Arial"/>
               </w:rPr>
               <w:t>NavDrawer</w:t>
             </w:r>
+            <w:proofErr w:type="spellEnd"/>
           </w:p>
         </w:tc>
         <w:tc>
@@ -9069,12 +9711,14 @@
                 <w:rFonts w:cs="Arial"/>
               </w:rPr>
             </w:pPr>
+            <w:proofErr w:type="spellStart"/>
             <w:r>
               <w:rPr>
                 <w:rFonts w:cs="Arial"/>
               </w:rPr>
               <w:t>isLightTheme</w:t>
             </w:r>
+            <w:proofErr w:type="spellEnd"/>
           </w:p>
         </w:tc>
         <w:tc>
@@ -9153,7 +9797,21 @@
               <w:rPr>
                 <w:rFonts w:cs="Arial"/>
               </w:rPr>
-              <w:t>Takes an instance of the FirebaseAuth and converts the email attribute to string</w:t>
+              <w:t xml:space="preserve">Takes an instance of the </w:t>
+            </w:r>
+            <w:proofErr w:type="spellStart"/>
+            <w:r>
+              <w:rPr>
+                <w:rFonts w:cs="Arial"/>
+              </w:rPr>
+              <w:t>FirebaseAuth</w:t>
+            </w:r>
+            <w:proofErr w:type="spellEnd"/>
+            <w:r>
+              <w:rPr>
+                <w:rFonts w:cs="Arial"/>
+              </w:rPr>
+              <w:t xml:space="preserve"> and converts the email attribute to string</w:t>
             </w:r>
           </w:p>
         </w:tc>
@@ -9203,8 +9861,16 @@
               <w:rPr>
                 <w:rFonts w:cs="Arial"/>
               </w:rPr>
-              <w:t>_getUsername</w:t>
-            </w:r>
+              <w:t>_</w:t>
+            </w:r>
+            <w:proofErr w:type="spellStart"/>
+            <w:r>
+              <w:rPr>
+                <w:rFonts w:cs="Arial"/>
+              </w:rPr>
+              <w:t>getUsername</w:t>
+            </w:r>
+            <w:proofErr w:type="spellEnd"/>
           </w:p>
         </w:tc>
         <w:tc>
@@ -9267,12 +9933,14 @@
                 <w:rFonts w:cs="Arial"/>
               </w:rPr>
             </w:pPr>
+            <w:proofErr w:type="spellStart"/>
             <w:r>
               <w:rPr>
                 <w:rFonts w:cs="Arial"/>
               </w:rPr>
               <w:t>buildNavBarItem</w:t>
             </w:r>
+            <w:proofErr w:type="spellEnd"/>
           </w:p>
         </w:tc>
         <w:tc>
@@ -9289,7 +9957,21 @@
               <w:rPr>
                 <w:rFonts w:cs="Arial"/>
               </w:rPr>
-              <w:t>Builds each item dependent on the inputs for label, icon and action</w:t>
+              <w:t xml:space="preserve">Builds each item dependent on the inputs for label, </w:t>
+            </w:r>
+            <w:proofErr w:type="gramStart"/>
+            <w:r>
+              <w:rPr>
+                <w:rFonts w:cs="Arial"/>
+              </w:rPr>
+              <w:t>icon</w:t>
+            </w:r>
+            <w:proofErr w:type="gramEnd"/>
+            <w:r>
+              <w:rPr>
+                <w:rFonts w:cs="Arial"/>
+              </w:rPr>
+              <w:t xml:space="preserve"> and action</w:t>
             </w:r>
           </w:p>
         </w:tc>
@@ -9305,11 +9987,19 @@
                 <w:rFonts w:cs="Arial"/>
               </w:rPr>
             </w:pPr>
-            <w:r>
-              <w:rPr>
-                <w:rFonts w:cs="Arial"/>
-              </w:rPr>
-              <w:t xml:space="preserve">CreatePage </w:t>
+            <w:proofErr w:type="spellStart"/>
+            <w:r>
+              <w:rPr>
+                <w:rFonts w:cs="Arial"/>
+              </w:rPr>
+              <w:t>CreatePage</w:t>
+            </w:r>
+            <w:proofErr w:type="spellEnd"/>
+            <w:r>
+              <w:rPr>
+                <w:rFonts w:cs="Arial"/>
+              </w:rPr>
+              <w:t xml:space="preserve"> </w:t>
             </w:r>
           </w:p>
         </w:tc>
@@ -9341,12 +10031,14 @@
                 <w:rFonts w:cs="Arial"/>
               </w:rPr>
             </w:pPr>
+            <w:proofErr w:type="spellStart"/>
             <w:r>
               <w:rPr>
                 <w:rFonts w:cs="Arial"/>
               </w:rPr>
               <w:t>buildCreateCard</w:t>
             </w:r>
+            <w:proofErr w:type="spellEnd"/>
           </w:p>
         </w:tc>
         <w:tc>
@@ -9385,12 +10077,14 @@
                 <w:rFonts w:cs="Arial"/>
               </w:rPr>
             </w:pPr>
+            <w:proofErr w:type="spellStart"/>
             <w:r>
               <w:rPr>
                 <w:rFonts w:cs="Arial"/>
               </w:rPr>
               <w:t>NewWorkoutPage</w:t>
             </w:r>
+            <w:proofErr w:type="spellEnd"/>
           </w:p>
         </w:tc>
         <w:tc>
@@ -9421,12 +10115,14 @@
                 <w:rFonts w:cs="Arial"/>
               </w:rPr>
             </w:pPr>
+            <w:proofErr w:type="spellStart"/>
             <w:r>
               <w:rPr>
                 <w:rFonts w:cs="Arial"/>
               </w:rPr>
               <w:t>workoutNameAdd</w:t>
             </w:r>
+            <w:proofErr w:type="spellEnd"/>
           </w:p>
         </w:tc>
         <w:tc>
@@ -9443,7 +10139,21 @@
               <w:rPr>
                 <w:rFonts w:cs="Arial"/>
               </w:rPr>
-              <w:t>Adds a TextEditingController to track the text for the workout name.</w:t>
+              <w:t xml:space="preserve">Adds a </w:t>
+            </w:r>
+            <w:proofErr w:type="spellStart"/>
+            <w:r>
+              <w:rPr>
+                <w:rFonts w:cs="Arial"/>
+              </w:rPr>
+              <w:t>TextEditingController</w:t>
+            </w:r>
+            <w:proofErr w:type="spellEnd"/>
+            <w:r>
+              <w:rPr>
+                <w:rFonts w:cs="Arial"/>
+              </w:rPr>
+              <w:t xml:space="preserve"> to track the text for the workout name.</w:t>
             </w:r>
           </w:p>
         </w:tc>
@@ -9459,12 +10169,6 @@
                 <w:rFonts w:cs="Arial"/>
               </w:rPr>
             </w:pPr>
-            <w:r>
-              <w:rPr>
-                <w:rFonts w:cs="Arial"/>
-              </w:rPr>
-              <w:t>EditWorkoutPage</w:t>
-            </w:r>
           </w:p>
         </w:tc>
         <w:tc>
@@ -9481,7 +10185,7 @@
               <w:rPr>
                 <w:rFonts w:cs="Arial"/>
               </w:rPr>
-              <w:t>Method</w:t>
+              <w:t>Variable</w:t>
             </w:r>
           </w:p>
         </w:tc>
@@ -9499,8 +10203,16 @@
               <w:rPr>
                 <w:rFonts w:cs="Arial"/>
               </w:rPr>
-              <w:t>initState</w:t>
-            </w:r>
+              <w:t>_</w:t>
+            </w:r>
+            <w:proofErr w:type="spellStart"/>
+            <w:r>
+              <w:rPr>
+                <w:rFonts w:cs="Arial"/>
+              </w:rPr>
+              <w:t>formKey</w:t>
+            </w:r>
+            <w:proofErr w:type="spellEnd"/>
           </w:p>
         </w:tc>
         <w:tc>
@@ -9517,7 +10229,7 @@
               <w:rPr>
                 <w:rFonts w:cs="Arial"/>
               </w:rPr>
-              <w:t>Initializes the page, and gets all workouts to be displayed.</w:t>
+              <w:t>Creates a key for each new workout page</w:t>
             </w:r>
           </w:p>
         </w:tc>
@@ -9557,12 +10269,14 @@
                 <w:rFonts w:cs="Arial"/>
               </w:rPr>
             </w:pPr>
-            <w:r>
-              <w:rPr>
-                <w:rFonts w:cs="Arial"/>
-              </w:rPr>
-              <w:t>_refreshWorkoutList</w:t>
-            </w:r>
+            <w:proofErr w:type="spellStart"/>
+            <w:r>
+              <w:rPr>
+                <w:rFonts w:cs="Arial"/>
+              </w:rPr>
+              <w:t>workoutName</w:t>
+            </w:r>
+            <w:proofErr w:type="spellEnd"/>
           </w:p>
         </w:tc>
         <w:tc>
@@ -9579,7 +10293,7 @@
               <w:rPr>
                 <w:rFonts w:cs="Arial"/>
               </w:rPr>
-              <w:t>Rebuilds the list of displayed workouts by using the function getWorkouts from the database class</w:t>
+              <w:t>An empty string shown in the text field for the workout name</w:t>
             </w:r>
           </w:p>
         </w:tc>
@@ -9607,12 +10321,6 @@
                 <w:rFonts w:cs="Arial"/>
               </w:rPr>
             </w:pPr>
-            <w:r>
-              <w:rPr>
-                <w:rFonts w:cs="Arial"/>
-              </w:rPr>
-              <w:t>Instance</w:t>
-            </w:r>
           </w:p>
         </w:tc>
         <w:tc>
@@ -9629,7 +10337,7 @@
               <w:rPr>
                 <w:rFonts w:cs="Arial"/>
               </w:rPr>
-              <w:t>futureWorkouts</w:t>
+              <w:t>activities</w:t>
             </w:r>
           </w:p>
         </w:tc>
@@ -9647,7 +10355,7 @@
               <w:rPr>
                 <w:rFonts w:cs="Arial"/>
               </w:rPr>
-              <w:t>Creates a late list of workout objects</w:t>
+              <w:t>A list of activity objects</w:t>
             </w:r>
           </w:p>
         </w:tc>
@@ -9663,12 +10371,6 @@
                 <w:rFonts w:cs="Arial"/>
               </w:rPr>
             </w:pPr>
-            <w:r>
-              <w:rPr>
-                <w:rFonts w:cs="Arial"/>
-              </w:rPr>
-              <w:t>WorkoutEditor</w:t>
-            </w:r>
           </w:p>
         </w:tc>
         <w:tc>
@@ -9681,12 +10383,6 @@
                 <w:rFonts w:cs="Arial"/>
               </w:rPr>
             </w:pPr>
-            <w:r>
-              <w:rPr>
-                <w:rFonts w:cs="Arial"/>
-              </w:rPr>
-              <w:t>Instance</w:t>
-            </w:r>
           </w:p>
         </w:tc>
         <w:tc>
@@ -9703,7 +10399,7 @@
               <w:rPr>
                 <w:rFonts w:cs="Arial"/>
               </w:rPr>
-              <w:t>Workout</w:t>
+              <w:t>error</w:t>
             </w:r>
           </w:p>
         </w:tc>
@@ -9721,7 +10417,7 @@
               <w:rPr>
                 <w:rFonts w:cs="Arial"/>
               </w:rPr>
-              <w:t>Requires a workout object</w:t>
+              <w:t>An empty string for errors.</w:t>
             </w:r>
           </w:p>
         </w:tc>
@@ -9737,6 +10433,14 @@
                 <w:rFonts w:cs="Arial"/>
               </w:rPr>
             </w:pPr>
+            <w:proofErr w:type="spellStart"/>
+            <w:r>
+              <w:rPr>
+                <w:rFonts w:cs="Arial"/>
+              </w:rPr>
+              <w:t>ActivityList</w:t>
+            </w:r>
+            <w:proofErr w:type="spellEnd"/>
           </w:p>
         </w:tc>
         <w:tc>
@@ -9753,7 +10457,7 @@
               <w:rPr>
                 <w:rFonts w:cs="Arial"/>
               </w:rPr>
-              <w:t>Variable</w:t>
+              <w:t>Instance</w:t>
             </w:r>
           </w:p>
         </w:tc>
@@ -9767,12 +10471,14 @@
                 <w:rFonts w:cs="Arial"/>
               </w:rPr>
             </w:pPr>
-            <w:r>
-              <w:rPr>
-                <w:rFonts w:cs="Arial"/>
-              </w:rPr>
-              <w:t>changesMade</w:t>
-            </w:r>
+            <w:proofErr w:type="spellStart"/>
+            <w:r>
+              <w:rPr>
+                <w:rFonts w:cs="Arial"/>
+              </w:rPr>
+              <w:t>activityNameController</w:t>
+            </w:r>
+            <w:proofErr w:type="spellEnd"/>
           </w:p>
         </w:tc>
         <w:tc>
@@ -9789,7 +10495,7 @@
               <w:rPr>
                 <w:rFonts w:cs="Arial"/>
               </w:rPr>
-              <w:t>Bool value of if changes within the workout have been made.</w:t>
+              <w:t>Text controller for the activity name to be added.</w:t>
             </w:r>
           </w:p>
         </w:tc>
@@ -9817,6 +10523,12 @@
                 <w:rFonts w:cs="Arial"/>
               </w:rPr>
             </w:pPr>
+            <w:r>
+              <w:rPr>
+                <w:rFonts w:cs="Arial"/>
+              </w:rPr>
+              <w:t>Method</w:t>
+            </w:r>
           </w:p>
         </w:tc>
         <w:tc>
@@ -9829,12 +10541,14 @@
                 <w:rFonts w:cs="Arial"/>
               </w:rPr>
             </w:pPr>
-            <w:r>
-              <w:rPr>
-                <w:rFonts w:cs="Arial"/>
-              </w:rPr>
-              <w:t>addingActivities</w:t>
-            </w:r>
+            <w:proofErr w:type="spellStart"/>
+            <w:r>
+              <w:rPr>
+                <w:rFonts w:cs="Arial"/>
+              </w:rPr>
+              <w:t>addActivityItem</w:t>
+            </w:r>
+            <w:proofErr w:type="spellEnd"/>
           </w:p>
         </w:tc>
         <w:tc>
@@ -9851,7 +10565,14 @@
               <w:rPr>
                 <w:rFonts w:cs="Arial"/>
               </w:rPr>
-              <w:t>Bool value for if an activity is being added.</w:t>
+              <w:t xml:space="preserve">Creates a new activity </w:t>
+            </w:r>
+            <w:r>
+              <w:rPr>
+                <w:rFonts w:cs="Arial"/>
+              </w:rPr>
+              <w:lastRenderedPageBreak/>
+              <w:t>using the activity class.</w:t>
             </w:r>
           </w:p>
         </w:tc>
@@ -9891,12 +10612,14 @@
                 <w:rFonts w:cs="Arial"/>
               </w:rPr>
             </w:pPr>
-            <w:r>
-              <w:rPr>
-                <w:rFonts w:cs="Arial"/>
-              </w:rPr>
-              <w:t>editingTitle</w:t>
-            </w:r>
+            <w:proofErr w:type="spellStart"/>
+            <w:r>
+              <w:rPr>
+                <w:rFonts w:cs="Arial"/>
+              </w:rPr>
+              <w:t>editActivityItem</w:t>
+            </w:r>
+            <w:proofErr w:type="spellEnd"/>
           </w:p>
         </w:tc>
         <w:tc>
@@ -9913,7 +10636,21 @@
               <w:rPr>
                 <w:rFonts w:cs="Arial"/>
               </w:rPr>
-              <w:t>Bool value for if the title is being edited</w:t>
+              <w:t xml:space="preserve">Function which opens the </w:t>
+            </w:r>
+            <w:proofErr w:type="spellStart"/>
+            <w:r>
+              <w:rPr>
+                <w:rFonts w:cs="Arial"/>
+              </w:rPr>
+              <w:t>editActivity</w:t>
+            </w:r>
+            <w:proofErr w:type="spellEnd"/>
+            <w:r>
+              <w:rPr>
+                <w:rFonts w:cs="Arial"/>
+              </w:rPr>
+              <w:t xml:space="preserve"> page.</w:t>
             </w:r>
           </w:p>
         </w:tc>
@@ -9929,6 +10666,14 @@
                 <w:rFonts w:cs="Arial"/>
               </w:rPr>
             </w:pPr>
+            <w:proofErr w:type="spellStart"/>
+            <w:r>
+              <w:rPr>
+                <w:rFonts w:cs="Arial"/>
+              </w:rPr>
+              <w:t>EditActivity</w:t>
+            </w:r>
+            <w:proofErr w:type="spellEnd"/>
           </w:p>
         </w:tc>
         <w:tc>
@@ -9941,6 +10686,12 @@
                 <w:rFonts w:cs="Arial"/>
               </w:rPr>
             </w:pPr>
+            <w:r>
+              <w:rPr>
+                <w:rFonts w:cs="Arial"/>
+              </w:rPr>
+              <w:t>Instance</w:t>
+            </w:r>
           </w:p>
         </w:tc>
         <w:tc>
@@ -9957,8 +10708,1314 @@
               <w:rPr>
                 <w:rFonts w:cs="Arial"/>
               </w:rPr>
+              <w:t>Activity</w:t>
+            </w:r>
+          </w:p>
+        </w:tc>
+        <w:tc>
+          <w:tcPr>
+            <w:tcW w:w="2712" w:type="dxa"/>
+          </w:tcPr>
+          <w:p>
+            <w:pPr>
+              <w:rPr>
+                <w:rFonts w:cs="Arial"/>
+              </w:rPr>
+            </w:pPr>
+            <w:r>
+              <w:rPr>
+                <w:rFonts w:cs="Arial"/>
+              </w:rPr>
+              <w:t>Instance of activity class</w:t>
+            </w:r>
+          </w:p>
+        </w:tc>
+      </w:tr>
+      <w:tr>
+        <w:tc>
+          <w:tcPr>
+            <w:tcW w:w="2215" w:type="dxa"/>
+          </w:tcPr>
+          <w:p>
+            <w:pPr>
+              <w:rPr>
+                <w:rFonts w:cs="Arial"/>
+              </w:rPr>
+            </w:pPr>
+          </w:p>
+        </w:tc>
+        <w:tc>
+          <w:tcPr>
+            <w:tcW w:w="1351" w:type="dxa"/>
+          </w:tcPr>
+          <w:p>
+            <w:pPr>
+              <w:rPr>
+                <w:rFonts w:cs="Arial"/>
+              </w:rPr>
+            </w:pPr>
+            <w:r>
+              <w:rPr>
+                <w:rFonts w:cs="Arial"/>
+              </w:rPr>
+              <w:t>Required function</w:t>
+            </w:r>
+          </w:p>
+        </w:tc>
+        <w:tc>
+          <w:tcPr>
+            <w:tcW w:w="3298" w:type="dxa"/>
+          </w:tcPr>
+          <w:p>
+            <w:pPr>
+              <w:rPr>
+                <w:rFonts w:cs="Arial"/>
+              </w:rPr>
+            </w:pPr>
+            <w:proofErr w:type="spellStart"/>
+            <w:r>
+              <w:rPr>
+                <w:rFonts w:cs="Arial"/>
+              </w:rPr>
+              <w:t>onUpdateReps</w:t>
+            </w:r>
+            <w:proofErr w:type="spellEnd"/>
+          </w:p>
+        </w:tc>
+        <w:tc>
+          <w:tcPr>
+            <w:tcW w:w="2712" w:type="dxa"/>
+          </w:tcPr>
+          <w:p>
+            <w:pPr>
+              <w:rPr>
+                <w:rFonts w:cs="Arial"/>
+              </w:rPr>
+            </w:pPr>
+          </w:p>
+        </w:tc>
+      </w:tr>
+      <w:tr>
+        <w:tc>
+          <w:tcPr>
+            <w:tcW w:w="2215" w:type="dxa"/>
+          </w:tcPr>
+          <w:p>
+            <w:pPr>
+              <w:rPr>
+                <w:rFonts w:cs="Arial"/>
+              </w:rPr>
+            </w:pPr>
+          </w:p>
+        </w:tc>
+        <w:tc>
+          <w:tcPr>
+            <w:tcW w:w="1351" w:type="dxa"/>
+          </w:tcPr>
+          <w:p>
+            <w:pPr>
+              <w:rPr>
+                <w:rFonts w:cs="Arial"/>
+              </w:rPr>
+            </w:pPr>
+          </w:p>
+        </w:tc>
+        <w:tc>
+          <w:tcPr>
+            <w:tcW w:w="3298" w:type="dxa"/>
+          </w:tcPr>
+          <w:p>
+            <w:pPr>
+              <w:rPr>
+                <w:rFonts w:cs="Arial"/>
+              </w:rPr>
+            </w:pPr>
+            <w:proofErr w:type="spellStart"/>
+            <w:r>
+              <w:rPr>
+                <w:rFonts w:cs="Arial"/>
+              </w:rPr>
+              <w:t>onUpdateWeight</w:t>
+            </w:r>
+            <w:proofErr w:type="spellEnd"/>
+          </w:p>
+        </w:tc>
+        <w:tc>
+          <w:tcPr>
+            <w:tcW w:w="2712" w:type="dxa"/>
+          </w:tcPr>
+          <w:p>
+            <w:pPr>
+              <w:rPr>
+                <w:rFonts w:cs="Arial"/>
+              </w:rPr>
+            </w:pPr>
+          </w:p>
+        </w:tc>
+      </w:tr>
+      <w:tr>
+        <w:tc>
+          <w:tcPr>
+            <w:tcW w:w="2215" w:type="dxa"/>
+          </w:tcPr>
+          <w:p>
+            <w:pPr>
+              <w:rPr>
+                <w:rFonts w:cs="Arial"/>
+              </w:rPr>
+            </w:pPr>
+          </w:p>
+        </w:tc>
+        <w:tc>
+          <w:tcPr>
+            <w:tcW w:w="1351" w:type="dxa"/>
+          </w:tcPr>
+          <w:p>
+            <w:pPr>
+              <w:rPr>
+                <w:rFonts w:cs="Arial"/>
+              </w:rPr>
+            </w:pPr>
+          </w:p>
+        </w:tc>
+        <w:tc>
+          <w:tcPr>
+            <w:tcW w:w="3298" w:type="dxa"/>
+          </w:tcPr>
+          <w:p>
+            <w:pPr>
+              <w:rPr>
+                <w:rFonts w:cs="Arial"/>
+              </w:rPr>
+            </w:pPr>
+            <w:proofErr w:type="spellStart"/>
+            <w:r>
+              <w:rPr>
+                <w:rFonts w:cs="Arial"/>
+              </w:rPr>
+              <w:t>onUpdateTime</w:t>
+            </w:r>
+            <w:proofErr w:type="spellEnd"/>
+          </w:p>
+        </w:tc>
+        <w:tc>
+          <w:tcPr>
+            <w:tcW w:w="2712" w:type="dxa"/>
+          </w:tcPr>
+          <w:p>
+            <w:pPr>
+              <w:rPr>
+                <w:rFonts w:cs="Arial"/>
+              </w:rPr>
+            </w:pPr>
+          </w:p>
+        </w:tc>
+      </w:tr>
+      <w:tr>
+        <w:tc>
+          <w:tcPr>
+            <w:tcW w:w="2215" w:type="dxa"/>
+          </w:tcPr>
+          <w:p>
+            <w:pPr>
+              <w:rPr>
+                <w:rFonts w:cs="Arial"/>
+              </w:rPr>
+            </w:pPr>
+          </w:p>
+        </w:tc>
+        <w:tc>
+          <w:tcPr>
+            <w:tcW w:w="1351" w:type="dxa"/>
+          </w:tcPr>
+          <w:p>
+            <w:pPr>
+              <w:rPr>
+                <w:rFonts w:cs="Arial"/>
+              </w:rPr>
+            </w:pPr>
+          </w:p>
+        </w:tc>
+        <w:tc>
+          <w:tcPr>
+            <w:tcW w:w="3298" w:type="dxa"/>
+          </w:tcPr>
+          <w:p>
+            <w:pPr>
+              <w:rPr>
+                <w:rFonts w:cs="Arial"/>
+              </w:rPr>
+            </w:pPr>
+            <w:proofErr w:type="spellStart"/>
+            <w:r>
+              <w:rPr>
+                <w:rFonts w:cs="Arial"/>
+              </w:rPr>
+              <w:t>onUpdateActivityName</w:t>
+            </w:r>
+            <w:proofErr w:type="spellEnd"/>
+          </w:p>
+        </w:tc>
+        <w:tc>
+          <w:tcPr>
+            <w:tcW w:w="2712" w:type="dxa"/>
+          </w:tcPr>
+          <w:p>
+            <w:pPr>
+              <w:rPr>
+                <w:rFonts w:cs="Arial"/>
+              </w:rPr>
+            </w:pPr>
+          </w:p>
+        </w:tc>
+      </w:tr>
+      <w:tr>
+        <w:tc>
+          <w:tcPr>
+            <w:tcW w:w="2215" w:type="dxa"/>
+          </w:tcPr>
+          <w:p>
+            <w:pPr>
+              <w:rPr>
+                <w:rFonts w:cs="Arial"/>
+              </w:rPr>
+            </w:pPr>
+          </w:p>
+        </w:tc>
+        <w:tc>
+          <w:tcPr>
+            <w:tcW w:w="1351" w:type="dxa"/>
+          </w:tcPr>
+          <w:p>
+            <w:pPr>
+              <w:rPr>
+                <w:rFonts w:cs="Arial"/>
+              </w:rPr>
+            </w:pPr>
+          </w:p>
+        </w:tc>
+        <w:tc>
+          <w:tcPr>
+            <w:tcW w:w="3298" w:type="dxa"/>
+          </w:tcPr>
+          <w:p>
+            <w:pPr>
+              <w:rPr>
+                <w:rFonts w:cs="Arial"/>
+              </w:rPr>
+            </w:pPr>
+            <w:proofErr w:type="spellStart"/>
+            <w:r>
+              <w:rPr>
+                <w:rFonts w:cs="Arial"/>
+              </w:rPr>
+              <w:t>onUpdateStopwatchUsed</w:t>
+            </w:r>
+            <w:proofErr w:type="spellEnd"/>
+          </w:p>
+        </w:tc>
+        <w:tc>
+          <w:tcPr>
+            <w:tcW w:w="2712" w:type="dxa"/>
+          </w:tcPr>
+          <w:p>
+            <w:pPr>
+              <w:rPr>
+                <w:rFonts w:cs="Arial"/>
+              </w:rPr>
+            </w:pPr>
+          </w:p>
+        </w:tc>
+      </w:tr>
+      <w:tr>
+        <w:tc>
+          <w:tcPr>
+            <w:tcW w:w="2215" w:type="dxa"/>
+          </w:tcPr>
+          <w:p>
+            <w:pPr>
+              <w:rPr>
+                <w:rFonts w:cs="Arial"/>
+              </w:rPr>
+            </w:pPr>
+          </w:p>
+        </w:tc>
+        <w:tc>
+          <w:tcPr>
+            <w:tcW w:w="1351" w:type="dxa"/>
+          </w:tcPr>
+          <w:p>
+            <w:pPr>
+              <w:rPr>
+                <w:rFonts w:cs="Arial"/>
+              </w:rPr>
+            </w:pPr>
+            <w:r>
+              <w:rPr>
+                <w:rFonts w:cs="Arial"/>
+              </w:rPr>
+              <w:t>Variable</w:t>
+            </w:r>
+          </w:p>
+        </w:tc>
+        <w:tc>
+          <w:tcPr>
+            <w:tcW w:w="3298" w:type="dxa"/>
+          </w:tcPr>
+          <w:p>
+            <w:pPr>
+              <w:rPr>
+                <w:rFonts w:cs="Arial"/>
+              </w:rPr>
+            </w:pPr>
+            <w:proofErr w:type="spellStart"/>
+            <w:r>
+              <w:rPr>
+                <w:rFonts w:cs="Arial"/>
+              </w:rPr>
+              <w:t>isSelected</w:t>
+            </w:r>
+            <w:proofErr w:type="spellEnd"/>
+          </w:p>
+        </w:tc>
+        <w:tc>
+          <w:tcPr>
+            <w:tcW w:w="2712" w:type="dxa"/>
+          </w:tcPr>
+          <w:p>
+            <w:pPr>
+              <w:rPr>
+                <w:rFonts w:cs="Arial"/>
+              </w:rPr>
+            </w:pPr>
+            <w:r>
+              <w:rPr>
+                <w:rFonts w:cs="Arial"/>
+              </w:rPr>
+              <w:t>List of activity types selected</w:t>
+            </w:r>
+          </w:p>
+        </w:tc>
+      </w:tr>
+      <w:tr>
+        <w:tc>
+          <w:tcPr>
+            <w:tcW w:w="2215" w:type="dxa"/>
+          </w:tcPr>
+          <w:p>
+            <w:pPr>
+              <w:rPr>
+                <w:rFonts w:cs="Arial"/>
+              </w:rPr>
+            </w:pPr>
+          </w:p>
+        </w:tc>
+        <w:tc>
+          <w:tcPr>
+            <w:tcW w:w="1351" w:type="dxa"/>
+          </w:tcPr>
+          <w:p>
+            <w:pPr>
+              <w:rPr>
+                <w:rFonts w:cs="Arial"/>
+              </w:rPr>
+            </w:pPr>
+          </w:p>
+        </w:tc>
+        <w:tc>
+          <w:tcPr>
+            <w:tcW w:w="3298" w:type="dxa"/>
+          </w:tcPr>
+          <w:p>
+            <w:pPr>
+              <w:rPr>
+                <w:rFonts w:cs="Arial"/>
+              </w:rPr>
+            </w:pPr>
+            <w:proofErr w:type="spellStart"/>
+            <w:r>
+              <w:rPr>
+                <w:rFonts w:cs="Arial"/>
+              </w:rPr>
+              <w:t>activityOptions</w:t>
+            </w:r>
+            <w:proofErr w:type="spellEnd"/>
+          </w:p>
+        </w:tc>
+        <w:tc>
+          <w:tcPr>
+            <w:tcW w:w="2712" w:type="dxa"/>
+          </w:tcPr>
+          <w:p>
+            <w:pPr>
+              <w:rPr>
+                <w:rFonts w:cs="Arial"/>
+              </w:rPr>
+            </w:pPr>
+            <w:r>
+              <w:rPr>
+                <w:rFonts w:cs="Arial"/>
+              </w:rPr>
+              <w:t>List of activity types for drop down menu</w:t>
+            </w:r>
+          </w:p>
+        </w:tc>
+      </w:tr>
+      <w:tr>
+        <w:tc>
+          <w:tcPr>
+            <w:tcW w:w="2215" w:type="dxa"/>
+          </w:tcPr>
+          <w:p>
+            <w:pPr>
+              <w:rPr>
+                <w:rFonts w:cs="Arial"/>
+              </w:rPr>
+            </w:pPr>
+          </w:p>
+        </w:tc>
+        <w:tc>
+          <w:tcPr>
+            <w:tcW w:w="1351" w:type="dxa"/>
+          </w:tcPr>
+          <w:p>
+            <w:pPr>
+              <w:rPr>
+                <w:rFonts w:cs="Arial"/>
+              </w:rPr>
+            </w:pPr>
+            <w:r>
+              <w:rPr>
+                <w:rFonts w:cs="Arial"/>
+              </w:rPr>
+              <w:t>Method</w:t>
+            </w:r>
+          </w:p>
+        </w:tc>
+        <w:tc>
+          <w:tcPr>
+            <w:tcW w:w="3298" w:type="dxa"/>
+          </w:tcPr>
+          <w:p>
+            <w:pPr>
+              <w:rPr>
+                <w:rFonts w:cs="Arial"/>
+              </w:rPr>
+            </w:pPr>
+            <w:proofErr w:type="spellStart"/>
+            <w:r>
+              <w:rPr>
+                <w:rFonts w:cs="Arial"/>
+              </w:rPr>
+              <w:t>initState</w:t>
+            </w:r>
+            <w:proofErr w:type="spellEnd"/>
+          </w:p>
+        </w:tc>
+        <w:tc>
+          <w:tcPr>
+            <w:tcW w:w="2712" w:type="dxa"/>
+          </w:tcPr>
+          <w:p>
+            <w:pPr>
+              <w:rPr>
+                <w:rFonts w:cs="Arial"/>
+              </w:rPr>
+            </w:pPr>
+            <w:r>
+              <w:rPr>
+                <w:rFonts w:cs="Arial"/>
+              </w:rPr>
+              <w:t>Sets the selected activity type.</w:t>
+            </w:r>
+          </w:p>
+        </w:tc>
+      </w:tr>
+      <w:tr>
+        <w:tc>
+          <w:tcPr>
+            <w:tcW w:w="2215" w:type="dxa"/>
+          </w:tcPr>
+          <w:p>
+            <w:pPr>
+              <w:rPr>
+                <w:rFonts w:cs="Arial"/>
+              </w:rPr>
+            </w:pPr>
+          </w:p>
+        </w:tc>
+        <w:tc>
+          <w:tcPr>
+            <w:tcW w:w="1351" w:type="dxa"/>
+          </w:tcPr>
+          <w:p>
+            <w:pPr>
+              <w:rPr>
+                <w:rFonts w:cs="Arial"/>
+              </w:rPr>
+            </w:pPr>
+          </w:p>
+        </w:tc>
+        <w:tc>
+          <w:tcPr>
+            <w:tcW w:w="3298" w:type="dxa"/>
+          </w:tcPr>
+          <w:p>
+            <w:pPr>
+              <w:rPr>
+                <w:rFonts w:cs="Arial"/>
+              </w:rPr>
+            </w:pPr>
+          </w:p>
+        </w:tc>
+        <w:tc>
+          <w:tcPr>
+            <w:tcW w:w="2712" w:type="dxa"/>
+          </w:tcPr>
+          <w:p>
+            <w:pPr>
+              <w:rPr>
+                <w:rFonts w:cs="Arial"/>
+              </w:rPr>
+            </w:pPr>
+          </w:p>
+        </w:tc>
+      </w:tr>
+      <w:tr>
+        <w:tc>
+          <w:tcPr>
+            <w:tcW w:w="2215" w:type="dxa"/>
+          </w:tcPr>
+          <w:p>
+            <w:pPr>
+              <w:rPr>
+                <w:rFonts w:cs="Arial"/>
+              </w:rPr>
+            </w:pPr>
+          </w:p>
+        </w:tc>
+        <w:tc>
+          <w:tcPr>
+            <w:tcW w:w="1351" w:type="dxa"/>
+          </w:tcPr>
+          <w:p>
+            <w:pPr>
+              <w:rPr>
+                <w:rFonts w:cs="Arial"/>
+              </w:rPr>
+            </w:pPr>
+          </w:p>
+        </w:tc>
+        <w:tc>
+          <w:tcPr>
+            <w:tcW w:w="3298" w:type="dxa"/>
+          </w:tcPr>
+          <w:p>
+            <w:pPr>
+              <w:rPr>
+                <w:rFonts w:cs="Arial"/>
+              </w:rPr>
+            </w:pPr>
+          </w:p>
+        </w:tc>
+        <w:tc>
+          <w:tcPr>
+            <w:tcW w:w="2712" w:type="dxa"/>
+          </w:tcPr>
+          <w:p>
+            <w:pPr>
+              <w:rPr>
+                <w:rFonts w:cs="Arial"/>
+              </w:rPr>
+            </w:pPr>
+          </w:p>
+        </w:tc>
+      </w:tr>
+      <w:tr>
+        <w:tc>
+          <w:tcPr>
+            <w:tcW w:w="2215" w:type="dxa"/>
+          </w:tcPr>
+          <w:p>
+            <w:pPr>
+              <w:rPr>
+                <w:rFonts w:cs="Arial"/>
+              </w:rPr>
+            </w:pPr>
+          </w:p>
+        </w:tc>
+        <w:tc>
+          <w:tcPr>
+            <w:tcW w:w="1351" w:type="dxa"/>
+          </w:tcPr>
+          <w:p>
+            <w:pPr>
+              <w:rPr>
+                <w:rFonts w:cs="Arial"/>
+              </w:rPr>
+            </w:pPr>
+          </w:p>
+        </w:tc>
+        <w:tc>
+          <w:tcPr>
+            <w:tcW w:w="3298" w:type="dxa"/>
+          </w:tcPr>
+          <w:p>
+            <w:pPr>
+              <w:rPr>
+                <w:rFonts w:cs="Arial"/>
+              </w:rPr>
+            </w:pPr>
+          </w:p>
+        </w:tc>
+        <w:tc>
+          <w:tcPr>
+            <w:tcW w:w="2712" w:type="dxa"/>
+          </w:tcPr>
+          <w:p>
+            <w:pPr>
+              <w:rPr>
+                <w:rFonts w:cs="Arial"/>
+              </w:rPr>
+            </w:pPr>
+          </w:p>
+        </w:tc>
+      </w:tr>
+      <w:tr>
+        <w:tc>
+          <w:tcPr>
+            <w:tcW w:w="2215" w:type="dxa"/>
+          </w:tcPr>
+          <w:p>
+            <w:pPr>
+              <w:rPr>
+                <w:rFonts w:cs="Arial"/>
+              </w:rPr>
+            </w:pPr>
+          </w:p>
+        </w:tc>
+        <w:tc>
+          <w:tcPr>
+            <w:tcW w:w="1351" w:type="dxa"/>
+          </w:tcPr>
+          <w:p>
+            <w:pPr>
+              <w:rPr>
+                <w:rFonts w:cs="Arial"/>
+              </w:rPr>
+            </w:pPr>
+          </w:p>
+        </w:tc>
+        <w:tc>
+          <w:tcPr>
+            <w:tcW w:w="3298" w:type="dxa"/>
+          </w:tcPr>
+          <w:p>
+            <w:pPr>
+              <w:rPr>
+                <w:rFonts w:cs="Arial"/>
+              </w:rPr>
+            </w:pPr>
+          </w:p>
+        </w:tc>
+        <w:tc>
+          <w:tcPr>
+            <w:tcW w:w="2712" w:type="dxa"/>
+          </w:tcPr>
+          <w:p>
+            <w:pPr>
+              <w:rPr>
+                <w:rFonts w:cs="Arial"/>
+              </w:rPr>
+            </w:pPr>
+          </w:p>
+        </w:tc>
+      </w:tr>
+      <w:tr>
+        <w:tc>
+          <w:tcPr>
+            <w:tcW w:w="2215" w:type="dxa"/>
+          </w:tcPr>
+          <w:p>
+            <w:pPr>
+              <w:rPr>
+                <w:rFonts w:cs="Arial"/>
+              </w:rPr>
+            </w:pPr>
+            <w:proofErr w:type="spellStart"/>
+            <w:r>
+              <w:rPr>
+                <w:rFonts w:cs="Arial"/>
+              </w:rPr>
+              <w:t>EditWorkoutPage</w:t>
+            </w:r>
+            <w:proofErr w:type="spellEnd"/>
+          </w:p>
+        </w:tc>
+        <w:tc>
+          <w:tcPr>
+            <w:tcW w:w="1351" w:type="dxa"/>
+          </w:tcPr>
+          <w:p>
+            <w:pPr>
+              <w:rPr>
+                <w:rFonts w:cs="Arial"/>
+              </w:rPr>
+            </w:pPr>
+            <w:r>
+              <w:rPr>
+                <w:rFonts w:cs="Arial"/>
+              </w:rPr>
+              <w:t>Method</w:t>
+            </w:r>
+          </w:p>
+        </w:tc>
+        <w:tc>
+          <w:tcPr>
+            <w:tcW w:w="3298" w:type="dxa"/>
+          </w:tcPr>
+          <w:p>
+            <w:pPr>
+              <w:rPr>
+                <w:rFonts w:cs="Arial"/>
+              </w:rPr>
+            </w:pPr>
+            <w:proofErr w:type="spellStart"/>
+            <w:r>
+              <w:rPr>
+                <w:rFonts w:cs="Arial"/>
+              </w:rPr>
+              <w:t>initState</w:t>
+            </w:r>
+            <w:proofErr w:type="spellEnd"/>
+          </w:p>
+        </w:tc>
+        <w:tc>
+          <w:tcPr>
+            <w:tcW w:w="2712" w:type="dxa"/>
+          </w:tcPr>
+          <w:p>
+            <w:pPr>
+              <w:rPr>
+                <w:rFonts w:cs="Arial"/>
+              </w:rPr>
+            </w:pPr>
+            <w:r>
+              <w:rPr>
+                <w:rFonts w:cs="Arial"/>
+              </w:rPr>
+              <w:t xml:space="preserve">Initializes the </w:t>
+            </w:r>
+            <w:r>
+              <w:rPr>
+                <w:rFonts w:cs="Arial"/>
+              </w:rPr>
+              <w:t>page and</w:t>
+            </w:r>
+            <w:r>
+              <w:rPr>
+                <w:rFonts w:cs="Arial"/>
+              </w:rPr>
+              <w:t xml:space="preserve"> gets all workouts to be displayed.</w:t>
+            </w:r>
+          </w:p>
+        </w:tc>
+      </w:tr>
+      <w:tr>
+        <w:tc>
+          <w:tcPr>
+            <w:tcW w:w="2215" w:type="dxa"/>
+          </w:tcPr>
+          <w:p>
+            <w:pPr>
+              <w:rPr>
+                <w:rFonts w:cs="Arial"/>
+              </w:rPr>
+            </w:pPr>
+          </w:p>
+        </w:tc>
+        <w:tc>
+          <w:tcPr>
+            <w:tcW w:w="1351" w:type="dxa"/>
+          </w:tcPr>
+          <w:p>
+            <w:pPr>
+              <w:rPr>
+                <w:rFonts w:cs="Arial"/>
+              </w:rPr>
+            </w:pPr>
+          </w:p>
+        </w:tc>
+        <w:tc>
+          <w:tcPr>
+            <w:tcW w:w="3298" w:type="dxa"/>
+          </w:tcPr>
+          <w:p>
+            <w:pPr>
+              <w:rPr>
+                <w:rFonts w:cs="Arial"/>
+              </w:rPr>
+            </w:pPr>
+            <w:r>
+              <w:rPr>
+                <w:rFonts w:cs="Arial"/>
+              </w:rPr>
+              <w:t>_</w:t>
+            </w:r>
+            <w:proofErr w:type="spellStart"/>
+            <w:r>
+              <w:rPr>
+                <w:rFonts w:cs="Arial"/>
+              </w:rPr>
+              <w:t>refreshWorkoutList</w:t>
+            </w:r>
+            <w:proofErr w:type="spellEnd"/>
+          </w:p>
+        </w:tc>
+        <w:tc>
+          <w:tcPr>
+            <w:tcW w:w="2712" w:type="dxa"/>
+          </w:tcPr>
+          <w:p>
+            <w:pPr>
+              <w:rPr>
+                <w:rFonts w:cs="Arial"/>
+              </w:rPr>
+            </w:pPr>
+            <w:r>
+              <w:rPr>
+                <w:rFonts w:cs="Arial"/>
+              </w:rPr>
+              <w:t xml:space="preserve">Rebuilds the list of displayed workouts by using the function </w:t>
+            </w:r>
+            <w:proofErr w:type="spellStart"/>
+            <w:r>
+              <w:rPr>
+                <w:rFonts w:cs="Arial"/>
+              </w:rPr>
+              <w:t>getWorkouts</w:t>
+            </w:r>
+            <w:proofErr w:type="spellEnd"/>
+            <w:r>
+              <w:rPr>
+                <w:rFonts w:cs="Arial"/>
+              </w:rPr>
+              <w:t xml:space="preserve"> from the database class</w:t>
+            </w:r>
+          </w:p>
+        </w:tc>
+      </w:tr>
+      <w:tr>
+        <w:tc>
+          <w:tcPr>
+            <w:tcW w:w="2215" w:type="dxa"/>
+          </w:tcPr>
+          <w:p>
+            <w:pPr>
+              <w:rPr>
+                <w:rFonts w:cs="Arial"/>
+              </w:rPr>
+            </w:pPr>
+          </w:p>
+        </w:tc>
+        <w:tc>
+          <w:tcPr>
+            <w:tcW w:w="1351" w:type="dxa"/>
+          </w:tcPr>
+          <w:p>
+            <w:pPr>
+              <w:rPr>
+                <w:rFonts w:cs="Arial"/>
+              </w:rPr>
+            </w:pPr>
+            <w:r>
+              <w:rPr>
+                <w:rFonts w:cs="Arial"/>
+              </w:rPr>
+              <w:t>Instance</w:t>
+            </w:r>
+          </w:p>
+        </w:tc>
+        <w:tc>
+          <w:tcPr>
+            <w:tcW w:w="3298" w:type="dxa"/>
+          </w:tcPr>
+          <w:p>
+            <w:pPr>
+              <w:rPr>
+                <w:rFonts w:cs="Arial"/>
+              </w:rPr>
+            </w:pPr>
+            <w:proofErr w:type="spellStart"/>
+            <w:r>
+              <w:rPr>
+                <w:rFonts w:cs="Arial"/>
+              </w:rPr>
+              <w:t>futureWorkouts</w:t>
+            </w:r>
+            <w:proofErr w:type="spellEnd"/>
+          </w:p>
+        </w:tc>
+        <w:tc>
+          <w:tcPr>
+            <w:tcW w:w="2712" w:type="dxa"/>
+          </w:tcPr>
+          <w:p>
+            <w:pPr>
+              <w:rPr>
+                <w:rFonts w:cs="Arial"/>
+              </w:rPr>
+            </w:pPr>
+            <w:r>
+              <w:rPr>
+                <w:rFonts w:cs="Arial"/>
+              </w:rPr>
+              <w:t>Creates a late list of workout objects</w:t>
+            </w:r>
+          </w:p>
+        </w:tc>
+      </w:tr>
+      <w:tr>
+        <w:tc>
+          <w:tcPr>
+            <w:tcW w:w="2215" w:type="dxa"/>
+          </w:tcPr>
+          <w:p>
+            <w:pPr>
+              <w:rPr>
+                <w:rFonts w:cs="Arial"/>
+              </w:rPr>
+            </w:pPr>
+            <w:proofErr w:type="spellStart"/>
+            <w:r>
+              <w:rPr>
+                <w:rFonts w:cs="Arial"/>
+              </w:rPr>
+              <w:t>WorkoutEditor</w:t>
+            </w:r>
+            <w:proofErr w:type="spellEnd"/>
+          </w:p>
+        </w:tc>
+        <w:tc>
+          <w:tcPr>
+            <w:tcW w:w="1351" w:type="dxa"/>
+          </w:tcPr>
+          <w:p>
+            <w:pPr>
+              <w:rPr>
+                <w:rFonts w:cs="Arial"/>
+              </w:rPr>
+            </w:pPr>
+            <w:r>
+              <w:rPr>
+                <w:rFonts w:cs="Arial"/>
+              </w:rPr>
+              <w:t>Instance</w:t>
+            </w:r>
+          </w:p>
+        </w:tc>
+        <w:tc>
+          <w:tcPr>
+            <w:tcW w:w="3298" w:type="dxa"/>
+          </w:tcPr>
+          <w:p>
+            <w:pPr>
+              <w:rPr>
+                <w:rFonts w:cs="Arial"/>
+              </w:rPr>
+            </w:pPr>
+            <w:r>
+              <w:rPr>
+                <w:rFonts w:cs="Arial"/>
+              </w:rPr>
+              <w:t>Workout</w:t>
+            </w:r>
+          </w:p>
+        </w:tc>
+        <w:tc>
+          <w:tcPr>
+            <w:tcW w:w="2712" w:type="dxa"/>
+          </w:tcPr>
+          <w:p>
+            <w:pPr>
+              <w:rPr>
+                <w:rFonts w:cs="Arial"/>
+              </w:rPr>
+            </w:pPr>
+            <w:r>
+              <w:rPr>
+                <w:rFonts w:cs="Arial"/>
+              </w:rPr>
+              <w:t>Requires a workout object</w:t>
+            </w:r>
+          </w:p>
+        </w:tc>
+      </w:tr>
+      <w:tr>
+        <w:tc>
+          <w:tcPr>
+            <w:tcW w:w="2215" w:type="dxa"/>
+          </w:tcPr>
+          <w:p>
+            <w:pPr>
+              <w:rPr>
+                <w:rFonts w:cs="Arial"/>
+              </w:rPr>
+            </w:pPr>
+          </w:p>
+        </w:tc>
+        <w:tc>
+          <w:tcPr>
+            <w:tcW w:w="1351" w:type="dxa"/>
+          </w:tcPr>
+          <w:p>
+            <w:pPr>
+              <w:rPr>
+                <w:rFonts w:cs="Arial"/>
+              </w:rPr>
+            </w:pPr>
+            <w:r>
+              <w:rPr>
+                <w:rFonts w:cs="Arial"/>
+              </w:rPr>
+              <w:t>Variable</w:t>
+            </w:r>
+          </w:p>
+        </w:tc>
+        <w:tc>
+          <w:tcPr>
+            <w:tcW w:w="3298" w:type="dxa"/>
+          </w:tcPr>
+          <w:p>
+            <w:pPr>
+              <w:rPr>
+                <w:rFonts w:cs="Arial"/>
+              </w:rPr>
+            </w:pPr>
+            <w:proofErr w:type="spellStart"/>
+            <w:r>
+              <w:rPr>
+                <w:rFonts w:cs="Arial"/>
+              </w:rPr>
+              <w:t>changesMade</w:t>
+            </w:r>
+            <w:proofErr w:type="spellEnd"/>
+          </w:p>
+        </w:tc>
+        <w:tc>
+          <w:tcPr>
+            <w:tcW w:w="2712" w:type="dxa"/>
+          </w:tcPr>
+          <w:p>
+            <w:pPr>
+              <w:rPr>
+                <w:rFonts w:cs="Arial"/>
+              </w:rPr>
+            </w:pPr>
+            <w:proofErr w:type="spellStart"/>
+            <w:r>
+              <w:rPr>
+                <w:rFonts w:cs="Arial"/>
+              </w:rPr>
+              <w:t>Bool</w:t>
+            </w:r>
+            <w:proofErr w:type="spellEnd"/>
+            <w:r>
+              <w:rPr>
+                <w:rFonts w:cs="Arial"/>
+              </w:rPr>
+              <w:t xml:space="preserve"> value of if changes within the workout have been made.</w:t>
+            </w:r>
+          </w:p>
+        </w:tc>
+      </w:tr>
+      <w:tr>
+        <w:tc>
+          <w:tcPr>
+            <w:tcW w:w="2215" w:type="dxa"/>
+          </w:tcPr>
+          <w:p>
+            <w:pPr>
+              <w:rPr>
+                <w:rFonts w:cs="Arial"/>
+              </w:rPr>
+            </w:pPr>
+          </w:p>
+        </w:tc>
+        <w:tc>
+          <w:tcPr>
+            <w:tcW w:w="1351" w:type="dxa"/>
+          </w:tcPr>
+          <w:p>
+            <w:pPr>
+              <w:rPr>
+                <w:rFonts w:cs="Arial"/>
+              </w:rPr>
+            </w:pPr>
+          </w:p>
+        </w:tc>
+        <w:tc>
+          <w:tcPr>
+            <w:tcW w:w="3298" w:type="dxa"/>
+          </w:tcPr>
+          <w:p>
+            <w:pPr>
+              <w:rPr>
+                <w:rFonts w:cs="Arial"/>
+              </w:rPr>
+            </w:pPr>
+            <w:proofErr w:type="spellStart"/>
+            <w:r>
+              <w:rPr>
+                <w:rFonts w:cs="Arial"/>
+              </w:rPr>
+              <w:t>addingActivities</w:t>
+            </w:r>
+            <w:proofErr w:type="spellEnd"/>
+          </w:p>
+        </w:tc>
+        <w:tc>
+          <w:tcPr>
+            <w:tcW w:w="2712" w:type="dxa"/>
+          </w:tcPr>
+          <w:p>
+            <w:pPr>
+              <w:rPr>
+                <w:rFonts w:cs="Arial"/>
+              </w:rPr>
+            </w:pPr>
+            <w:proofErr w:type="spellStart"/>
+            <w:r>
+              <w:rPr>
+                <w:rFonts w:cs="Arial"/>
+              </w:rPr>
+              <w:t>Bool</w:t>
+            </w:r>
+            <w:proofErr w:type="spellEnd"/>
+            <w:r>
+              <w:rPr>
+                <w:rFonts w:cs="Arial"/>
+              </w:rPr>
+              <w:t xml:space="preserve"> value for if an activity is being added.</w:t>
+            </w:r>
+          </w:p>
+        </w:tc>
+      </w:tr>
+      <w:tr>
+        <w:tc>
+          <w:tcPr>
+            <w:tcW w:w="2215" w:type="dxa"/>
+          </w:tcPr>
+          <w:p>
+            <w:pPr>
+              <w:rPr>
+                <w:rFonts w:cs="Arial"/>
+              </w:rPr>
+            </w:pPr>
+          </w:p>
+        </w:tc>
+        <w:tc>
+          <w:tcPr>
+            <w:tcW w:w="1351" w:type="dxa"/>
+          </w:tcPr>
+          <w:p>
+            <w:pPr>
+              <w:rPr>
+                <w:rFonts w:cs="Arial"/>
+              </w:rPr>
+            </w:pPr>
+          </w:p>
+        </w:tc>
+        <w:tc>
+          <w:tcPr>
+            <w:tcW w:w="3298" w:type="dxa"/>
+          </w:tcPr>
+          <w:p>
+            <w:pPr>
+              <w:rPr>
+                <w:rFonts w:cs="Arial"/>
+              </w:rPr>
+            </w:pPr>
+            <w:proofErr w:type="spellStart"/>
+            <w:r>
+              <w:rPr>
+                <w:rFonts w:cs="Arial"/>
+              </w:rPr>
+              <w:t>editingTitle</w:t>
+            </w:r>
+            <w:proofErr w:type="spellEnd"/>
+          </w:p>
+        </w:tc>
+        <w:tc>
+          <w:tcPr>
+            <w:tcW w:w="2712" w:type="dxa"/>
+          </w:tcPr>
+          <w:p>
+            <w:pPr>
+              <w:rPr>
+                <w:rFonts w:cs="Arial"/>
+              </w:rPr>
+            </w:pPr>
+            <w:proofErr w:type="spellStart"/>
+            <w:r>
+              <w:rPr>
+                <w:rFonts w:cs="Arial"/>
+              </w:rPr>
+              <w:t>Bool</w:t>
+            </w:r>
+            <w:proofErr w:type="spellEnd"/>
+            <w:r>
+              <w:rPr>
+                <w:rFonts w:cs="Arial"/>
+              </w:rPr>
+              <w:t xml:space="preserve"> value for if the title is being edited</w:t>
+            </w:r>
+          </w:p>
+        </w:tc>
+      </w:tr>
+      <w:tr>
+        <w:tc>
+          <w:tcPr>
+            <w:tcW w:w="2215" w:type="dxa"/>
+          </w:tcPr>
+          <w:p>
+            <w:pPr>
+              <w:rPr>
+                <w:rFonts w:cs="Arial"/>
+              </w:rPr>
+            </w:pPr>
+          </w:p>
+        </w:tc>
+        <w:tc>
+          <w:tcPr>
+            <w:tcW w:w="1351" w:type="dxa"/>
+          </w:tcPr>
+          <w:p>
+            <w:pPr>
+              <w:rPr>
+                <w:rFonts w:cs="Arial"/>
+              </w:rPr>
+            </w:pPr>
+          </w:p>
+        </w:tc>
+        <w:tc>
+          <w:tcPr>
+            <w:tcW w:w="3298" w:type="dxa"/>
+          </w:tcPr>
+          <w:p>
+            <w:pPr>
+              <w:rPr>
+                <w:rFonts w:cs="Arial"/>
+              </w:rPr>
+            </w:pPr>
+            <w:proofErr w:type="spellStart"/>
+            <w:r>
+              <w:rPr>
+                <w:rFonts w:cs="Arial"/>
+              </w:rPr>
               <w:t>activityIDsDeleted</w:t>
             </w:r>
+            <w:proofErr w:type="spellEnd"/>
           </w:p>
         </w:tc>
         <w:tc>
@@ -10752,7 +12809,6 @@
           <w:sz w:val="28"/>
           <w:szCs w:val="28"/>
         </w:rPr>
-        <w:lastRenderedPageBreak/>
         <w:drawing>
           <wp:anchor distT="0" distB="0" distL="114300" distR="114300" simplePos="0" relativeHeight="251629568" behindDoc="1" locked="0" layoutInCell="1" allowOverlap="1" wp14:anchorId="6C11296A" wp14:editId="4A30B4A3">
             <wp:simplePos x="0" y="0"/>
@@ -10833,6 +12889,7 @@
           <w:rFonts w:asciiTheme="minorHAnsi" w:hAnsiTheme="minorHAnsi"/>
           <w:noProof/>
         </w:rPr>
+        <w:lastRenderedPageBreak/>
         <w:pict w14:anchorId="03E547A9">
           <v:shapetype id="_x0000_t202" coordsize="21600,21600" o:spt="202" path="m,l,21600r21600,l21600,xe">
             <v:stroke joinstyle="miter"/>
@@ -11007,7 +13064,6 @@
           <w:sz w:val="28"/>
           <w:szCs w:val="28"/>
         </w:rPr>
-        <w:lastRenderedPageBreak/>
         <w:drawing>
           <wp:anchor distT="0" distB="0" distL="114300" distR="114300" simplePos="0" relativeHeight="251681792" behindDoc="1" locked="0" layoutInCell="1" allowOverlap="1" wp14:anchorId="147F2432" wp14:editId="78E567C1">
             <wp:simplePos x="0" y="0"/>
@@ -11231,6 +13287,7 @@
           <w:rFonts w:asciiTheme="minorHAnsi" w:hAnsiTheme="minorHAnsi"/>
           <w:noProof/>
         </w:rPr>
+        <w:lastRenderedPageBreak/>
         <w:pict w14:anchorId="67428714">
           <v:shape id="Text Box 4" o:spid="_x0000_s1031" type="#_x0000_t202" style="position:absolute;margin-left:-44.6pt;margin-top:51.1pt;width:557.35pt;height:240.35pt;z-index:251698176;visibility:visible;mso-wrap-distance-top:3.6pt;mso-wrap-distance-bottom:3.6pt;mso-position-horizontal-relative:margin;mso-width-relative:margin;mso-height-relative:margin" o:gfxdata="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">
             <v:textbox style="mso-next-textbox:#Text Box 4">
@@ -11425,7 +13482,6 @@
         <w:rPr>
           <w:noProof/>
         </w:rPr>
-        <w:lastRenderedPageBreak/>
         <w:drawing>
           <wp:anchor distT="0" distB="0" distL="114300" distR="114300" simplePos="0" relativeHeight="251618304" behindDoc="1" locked="0" layoutInCell="1" allowOverlap="1" wp14:anchorId="46675498" wp14:editId="4499361F">
             <wp:simplePos x="0" y="0"/>
@@ -12030,7 +14086,6 @@
           <w:sz w:val="24"/>
           <w:szCs w:val="24"/>
         </w:rPr>
-        <w:lastRenderedPageBreak/>
         <w:drawing>
           <wp:anchor distT="0" distB="0" distL="114300" distR="114300" simplePos="0" relativeHeight="251619328" behindDoc="1" locked="0" layoutInCell="1" allowOverlap="1" wp14:anchorId="1B209301" wp14:editId="44BE2C16">
             <wp:simplePos x="0" y="0"/>
@@ -12113,6 +14168,7 @@
         <w:rPr>
           <w:noProof/>
         </w:rPr>
+        <w:lastRenderedPageBreak/>
         <w:pict w14:anchorId="54878B12">
           <v:shape id="Text Box 8" o:spid="_x0000_s1028" type="#_x0000_t202" style="position:absolute;margin-left:-71.55pt;margin-top:88pt;width:231.05pt;height:341pt;z-index:251700224;visibility:visible;mso-wrap-distance-top:3.6pt;mso-wrap-distance-bottom:3.6pt;mso-width-relative:margin;mso-height-relative:margin" o:gfxdata="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">
             <v:textbox style="mso-next-textbox:#Text Box 8">
@@ -12200,7 +14256,6 @@
           <w:rFonts w:asciiTheme="minorHAnsi" w:hAnsiTheme="minorHAnsi"/>
           <w:noProof/>
         </w:rPr>
-        <w:lastRenderedPageBreak/>
         <w:pict w14:anchorId="42DD22C5">
           <v:shape id="Text Box 6" o:spid="_x0000_s1029" type="#_x0000_t202" style="position:absolute;margin-left:.95pt;margin-top:1pt;width:268.9pt;height:244.4pt;z-index:251699200;visibility:visible;mso-wrap-distance-top:3.6pt;mso-wrap-distance-bottom:3.6pt;mso-width-relative:margin;mso-height-relative:margin" o:gfxdata="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">
             <v:textbox style="mso-next-textbox:#Text Box 6">
@@ -12401,6 +14456,7 @@
           <w:sz w:val="24"/>
           <w:szCs w:val="24"/>
         </w:rPr>
+        <w:lastRenderedPageBreak/>
         <w:drawing>
           <wp:anchor distT="0" distB="0" distL="114300" distR="114300" simplePos="0" relativeHeight="251617280" behindDoc="1" locked="0" layoutInCell="1" allowOverlap="1" wp14:anchorId="1F8DC336" wp14:editId="53E6495C">
             <wp:simplePos x="0" y="0"/>
@@ -12503,7 +14559,6 @@
           <w:sz w:val="28"/>
           <w:szCs w:val="28"/>
         </w:rPr>
-        <w:lastRenderedPageBreak/>
         <w:drawing>
           <wp:anchor distT="0" distB="0" distL="114300" distR="114300" simplePos="0" relativeHeight="251622400" behindDoc="1" locked="0" layoutInCell="1" allowOverlap="1" wp14:anchorId="4A849A8A" wp14:editId="7CACC5A8">
             <wp:simplePos x="0" y="0"/>
@@ -12724,7 +14779,6 @@
           <w:sz w:val="28"/>
           <w:szCs w:val="28"/>
         </w:rPr>
-        <w:lastRenderedPageBreak/>
         <w:drawing>
           <wp:anchor distT="0" distB="0" distL="114300" distR="114300" simplePos="0" relativeHeight="251631616" behindDoc="1" locked="0" layoutInCell="1" allowOverlap="1" wp14:anchorId="6418AE4F" wp14:editId="7F4560C6">
             <wp:simplePos x="0" y="0"/>
@@ -13189,7 +15243,25 @@
           <w:sz w:val="24"/>
           <w:szCs w:val="24"/>
         </w:rPr>
-        <w:t xml:space="preserve"> products, as if their product is hard to use/easy to be lost in/fails to do its job, then their users leave and the app would not be successful.</w:t>
+        <w:t xml:space="preserve"> products, as if their product is hard to use/easy to be lost in/fails to do its job, then their users </w:t>
+      </w:r>
+      <w:proofErr w:type="gramStart"/>
+      <w:r>
+        <w:rPr>
+          <w:rFonts w:cs="Arial"/>
+          <w:sz w:val="24"/>
+          <w:szCs w:val="24"/>
+        </w:rPr>
+        <w:t>leave</w:t>
+      </w:r>
+      <w:proofErr w:type="gramEnd"/>
+      <w:r>
+        <w:rPr>
+          <w:rFonts w:cs="Arial"/>
+          <w:sz w:val="24"/>
+          <w:szCs w:val="24"/>
+        </w:rPr>
+        <w:t xml:space="preserve"> and the app would not be successful.</w:t>
       </w:r>
       <w:r>
         <w:rPr>
@@ -13231,7 +15303,7 @@
           <w:sz w:val="24"/>
           <w:szCs w:val="24"/>
         </w:rPr>
-        <w:t xml:space="preserve"> Considering the aspects of UI that their apps use, I can work towards a functional, easy to </w:t>
+        <w:t xml:space="preserve"> Considering the aspects of UI that their apps use, I </w:t>
       </w:r>
       <w:r>
         <w:rPr>
@@ -13239,7 +15311,7 @@
           <w:sz w:val="24"/>
           <w:szCs w:val="24"/>
         </w:rPr>
-        <w:t>use/learn application which serves its purpose.</w:t>
+        <w:t>can work towards a functional, easy to use/learn application which serves its purpose.</w:t>
       </w:r>
     </w:p>
     <w:p>
@@ -13283,7 +15355,25 @@
           <w:sz w:val="24"/>
           <w:szCs w:val="24"/>
         </w:rPr>
-        <w:t>While in the app, to increase usability and learnability, I would like functions to link to other sections or features of the app, such as comments when saving a workout that it will be inputted to a calendar. Ideally, this will link the app in to itself, showing users how to navigate around, without the need for a tutorial.</w:t>
+        <w:t xml:space="preserve">While in the app, to increase usability and learnability, I would like functions to link to other sections or features of the app, such as comments when saving a workout that it will be inputted to a calendar. Ideally, this will link the app </w:t>
+      </w:r>
+      <w:proofErr w:type="gramStart"/>
+      <w:r>
+        <w:rPr>
+          <w:rFonts w:cs="Arial"/>
+          <w:sz w:val="24"/>
+          <w:szCs w:val="24"/>
+        </w:rPr>
+        <w:t>in to</w:t>
+      </w:r>
+      <w:proofErr w:type="gramEnd"/>
+      <w:r>
+        <w:rPr>
+          <w:rFonts w:cs="Arial"/>
+          <w:sz w:val="24"/>
+          <w:szCs w:val="24"/>
+        </w:rPr>
+        <w:t xml:space="preserve"> itself, showing users how to navigate around, without the need for a tutorial.</w:t>
       </w:r>
     </w:p>
     <w:p>
@@ -13335,7 +15425,25 @@
           <w:sz w:val="24"/>
           <w:szCs w:val="24"/>
         </w:rPr>
-        <w:t xml:space="preserve">sacrifice some ease of use. However I still need to create a fine balance of ease of use and efficiency, in order not to dissuade users or put them off. </w:t>
+        <w:t xml:space="preserve">sacrifice some ease of use. </w:t>
+      </w:r>
+      <w:proofErr w:type="gramStart"/>
+      <w:r>
+        <w:rPr>
+          <w:rFonts w:cs="Arial"/>
+          <w:sz w:val="24"/>
+          <w:szCs w:val="24"/>
+        </w:rPr>
+        <w:t>However</w:t>
+      </w:r>
+      <w:proofErr w:type="gramEnd"/>
+      <w:r>
+        <w:rPr>
+          <w:rFonts w:cs="Arial"/>
+          <w:sz w:val="24"/>
+          <w:szCs w:val="24"/>
+        </w:rPr>
+        <w:t xml:space="preserve"> I still need to create a fine balance of ease of use and efficiency, in order not to dissuade users or put them off. </w:t>
       </w:r>
     </w:p>
     <w:p>
@@ -13416,7 +15524,7 @@
           <w:sz w:val="24"/>
           <w:szCs w:val="24"/>
         </w:rPr>
-        <w:t>Maximizing the efficiency of my application increases the attractiveness of it, and the long-term use</w:t>
+        <w:t xml:space="preserve">Maximizing the efficiency of my </w:t>
       </w:r>
       <w:r>
         <w:rPr>
@@ -13424,7 +15532,8 @@
           <w:sz w:val="24"/>
           <w:szCs w:val="24"/>
         </w:rPr>
-        <w:t xml:space="preserve"> by stakeholders, as it keeps them </w:t>
+        <w:lastRenderedPageBreak/>
+        <w:t>application increases the attractiveness of it, and the long-term use</w:t>
       </w:r>
       <w:r>
         <w:rPr>
@@ -13432,8 +15541,7 @@
           <w:sz w:val="24"/>
           <w:szCs w:val="24"/>
         </w:rPr>
-        <w:lastRenderedPageBreak/>
-        <w:t>interested and does not destroy the habit created.</w:t>
+        <w:t xml:space="preserve"> by stakeholders, as it keeps them interested and does not destroy the habit created.</w:t>
       </w:r>
     </w:p>
     <w:p>
@@ -13477,15 +15585,51 @@
           <w:sz w:val="24"/>
           <w:szCs w:val="24"/>
         </w:rPr>
-        <w:t xml:space="preserve">Throughout my stakeholder selection, it is important that my app is easy to use, memorable, and works as intended. It is vital that my application is set apart from the competition to reduce any external stress from deciding that the program is not built very well and having to find a new application. This ends up meaning that the user could lose interest in the hobby cultivated, and so would sway them away from working out and using my app in particular. </w:t>
-      </w:r>
+        <w:t xml:space="preserve">Throughout my stakeholder selection, it is important that my app is easy to use, memorable, and works as intended. It is vital that my application is set apart from the competition to reduce any external stress from deciding that the program is not built very well and having to find a new application. This ends up meaning that the user could lose interest in the hobby cultivated, and so would sway them away from working out and using my </w:t>
+      </w:r>
+      <w:proofErr w:type="gramStart"/>
       <w:r>
         <w:rPr>
           <w:rFonts w:cs="Arial"/>
           <w:sz w:val="24"/>
           <w:szCs w:val="24"/>
         </w:rPr>
-        <w:t>My application’s main focus is that the user can create their own workouts. This, combined with the ability to log a workout, means that my application should be set apart from other apps of this kind, and so will hopefully be a memorable piece of software.</w:t>
+        <w:t>app in particular</w:t>
+      </w:r>
+      <w:proofErr w:type="gramEnd"/>
+      <w:r>
+        <w:rPr>
+          <w:rFonts w:cs="Arial"/>
+          <w:sz w:val="24"/>
+          <w:szCs w:val="24"/>
+        </w:rPr>
+        <w:t xml:space="preserve">. </w:t>
+      </w:r>
+      <w:r>
+        <w:rPr>
+          <w:rFonts w:cs="Arial"/>
+          <w:sz w:val="24"/>
+          <w:szCs w:val="24"/>
+        </w:rPr>
+        <w:t xml:space="preserve">My application’s </w:t>
+      </w:r>
+      <w:proofErr w:type="gramStart"/>
+      <w:r>
+        <w:rPr>
+          <w:rFonts w:cs="Arial"/>
+          <w:sz w:val="24"/>
+          <w:szCs w:val="24"/>
+        </w:rPr>
+        <w:t>main focus</w:t>
+      </w:r>
+      <w:proofErr w:type="gramEnd"/>
+      <w:r>
+        <w:rPr>
+          <w:rFonts w:cs="Arial"/>
+          <w:sz w:val="24"/>
+          <w:szCs w:val="24"/>
+        </w:rPr>
+        <w:t xml:space="preserve"> is that the user can create their own workouts. This, combined with the ability to log a workout, means that my application should be set apart from other apps of this kind, and so will hopefully be a memorable piece of software.</w:t>
       </w:r>
     </w:p>
     <w:p>
@@ -13589,7 +15733,43 @@
           <w:sz w:val="24"/>
           <w:szCs w:val="24"/>
         </w:rPr>
-        <w:t>which will be subject to change and testing, in order to help the user move freely between sections. This testing will also help me to see if a prospective user could follow the logic/design, and can be altered if there is other paths should be taken. I will do this testing early on, to avoid any rebuilding.</w:t>
+        <w:t xml:space="preserve">which will be subject to change and testing, </w:t>
+      </w:r>
+      <w:proofErr w:type="gramStart"/>
+      <w:r>
+        <w:rPr>
+          <w:rFonts w:cs="Arial"/>
+          <w:sz w:val="24"/>
+          <w:szCs w:val="24"/>
+        </w:rPr>
+        <w:t>in order to</w:t>
+      </w:r>
+      <w:proofErr w:type="gramEnd"/>
+      <w:r>
+        <w:rPr>
+          <w:rFonts w:cs="Arial"/>
+          <w:sz w:val="24"/>
+          <w:szCs w:val="24"/>
+        </w:rPr>
+        <w:t xml:space="preserve"> help the user move freely between sections. This testing will also help me to see if a prospective user could follow the logic/</w:t>
+      </w:r>
+      <w:proofErr w:type="gramStart"/>
+      <w:r>
+        <w:rPr>
+          <w:rFonts w:cs="Arial"/>
+          <w:sz w:val="24"/>
+          <w:szCs w:val="24"/>
+        </w:rPr>
+        <w:t>design, and</w:t>
+      </w:r>
+      <w:proofErr w:type="gramEnd"/>
+      <w:r>
+        <w:rPr>
+          <w:rFonts w:cs="Arial"/>
+          <w:sz w:val="24"/>
+          <w:szCs w:val="24"/>
+        </w:rPr>
+        <w:t xml:space="preserve"> can be altered if there is other paths should be taken. I will do this testing early on, to avoid any rebuilding.</w:t>
       </w:r>
     </w:p>
     <w:p>
@@ -13692,7 +15872,25 @@
           <w:sz w:val="24"/>
           <w:szCs w:val="24"/>
         </w:rPr>
-        <w:t xml:space="preserve">, I plan on watching users actually use my app, in order to see </w:t>
+        <w:t xml:space="preserve">, I plan on watching users </w:t>
+      </w:r>
+      <w:proofErr w:type="gramStart"/>
+      <w:r>
+        <w:rPr>
+          <w:rFonts w:cs="Arial"/>
+          <w:sz w:val="24"/>
+          <w:szCs w:val="24"/>
+        </w:rPr>
+        <w:t>actually use</w:t>
+      </w:r>
+      <w:proofErr w:type="gramEnd"/>
+      <w:r>
+        <w:rPr>
+          <w:rFonts w:cs="Arial"/>
+          <w:sz w:val="24"/>
+          <w:szCs w:val="24"/>
+        </w:rPr>
+        <w:t xml:space="preserve"> my app, in order to see </w:t>
       </w:r>
       <w:r>
         <w:rPr>
@@ -13884,8 +16082,13 @@
             <w:tcW w:w="3099" w:type="dxa"/>
           </w:tcPr>
           <w:p>
-            <w:r>
-              <w:t>In order to test my app iteratively within the development process in order to reduce cost/time taken. Ideally, I would reduce the need to totally re-design my application to suit my stakeholders.</w:t>
+            <w:proofErr w:type="gramStart"/>
+            <w:r>
+              <w:t>In order to</w:t>
+            </w:r>
+            <w:proofErr w:type="gramEnd"/>
+            <w:r>
+              <w:t xml:space="preserve"> test my app iteratively within the development process in order to reduce cost/time taken. Ideally, I would reduce the need to totally re-design my application to suit my stakeholders.</w:t>
             </w:r>
           </w:p>
         </w:tc>
@@ -13895,7 +16098,15 @@
           </w:tcPr>
           <w:p>
             <w:r>
-              <w:t>Instead of giving my users a lot of questionnaires throughout my development and design process, I will watch how a sample of users actually use my application in order to see their logic and steps throughout the process. An example of this is:</w:t>
+              <w:t xml:space="preserve">Instead of giving my users a lot of questionnaires throughout my development and design process, I will watch how a sample of users </w:t>
+            </w:r>
+            <w:proofErr w:type="gramStart"/>
+            <w:r>
+              <w:t>actually use</w:t>
+            </w:r>
+            <w:proofErr w:type="gramEnd"/>
+            <w:r>
+              <w:t xml:space="preserve"> my application in order to see their logic and steps throughout the process. An example of this is:</w:t>
             </w:r>
           </w:p>
           <w:p>
@@ -13947,7 +16158,15 @@
               <w:t xml:space="preserve">before </w:t>
             </w:r>
             <w:r>
-              <w:t>I explain my design and reasoning, in order to reduce the risk of swaying their opinion.</w:t>
+              <w:t xml:space="preserve">I explain my design and reasoning, </w:t>
+            </w:r>
+            <w:proofErr w:type="gramStart"/>
+            <w:r>
+              <w:t>in order to</w:t>
+            </w:r>
+            <w:proofErr w:type="gramEnd"/>
+            <w:r>
+              <w:t xml:space="preserve"> reduce the risk of swaying their opinion.</w:t>
             </w:r>
           </w:p>
         </w:tc>
@@ -13963,7 +16182,15 @@
               <w:t>to give</w:t>
             </w:r>
             <w:r>
-              <w:t xml:space="preserve"> my users a selection of questions both through development and after they have tried my app in order to achieve maximum efficiency in changing my application.</w:t>
+              <w:t xml:space="preserve"> my users a selection of questions both through development and after they have tried my app </w:t>
+            </w:r>
+            <w:proofErr w:type="gramStart"/>
+            <w:r>
+              <w:t>in order to</w:t>
+            </w:r>
+            <w:proofErr w:type="gramEnd"/>
+            <w:r>
+              <w:t xml:space="preserve"> achieve maximum efficiency in changing my application.</w:t>
             </w:r>
           </w:p>
           <w:p>
@@ -14043,17 +16270,17 @@
               </w:numPr>
             </w:pPr>
             <w:r>
-              <w:t xml:space="preserve">This style of question will ideally avoid the query effect. I plan </w:t>
+              <w:t xml:space="preserve">This style of question will ideally avoid the query effect. </w:t>
+            </w:r>
+            <w:r>
+              <w:lastRenderedPageBreak/>
+              <w:t xml:space="preserve">I plan </w:t>
             </w:r>
             <w:r>
               <w:t>to include</w:t>
             </w:r>
             <w:r>
-              <w:t xml:space="preserve"> an ‘I don’t know’ option to reduce fake </w:t>
-            </w:r>
-            <w:r>
-              <w:lastRenderedPageBreak/>
-              <w:t xml:space="preserve">answers. </w:t>
+              <w:t xml:space="preserve"> an ‘I don’t know’ option to reduce fake answers. </w:t>
             </w:r>
           </w:p>
         </w:tc>
@@ -14286,7 +16513,6 @@
           <w:sz w:val="28"/>
           <w:szCs w:val="28"/>
         </w:rPr>
-        <w:lastRenderedPageBreak/>
         <w:t>Interface Designs</w:t>
       </w:r>
     </w:p>
@@ -14331,6 +16557,7 @@
         </w:rPr>
         <w:t xml:space="preserve"> logic and expectations. I try to keep my designs simple </w:t>
       </w:r>
+      <w:proofErr w:type="gramStart"/>
       <w:r>
         <w:rPr>
           <w:rFonts w:cs="Arial"/>
@@ -14345,7 +16572,16 @@
           <w:sz w:val="24"/>
           <w:szCs w:val="24"/>
         </w:rPr>
-        <w:t xml:space="preserve"> to not over-clutter the app, but with enough features to create a well fleshed app.</w:t>
+        <w:t xml:space="preserve"> to</w:t>
+      </w:r>
+      <w:proofErr w:type="gramEnd"/>
+      <w:r>
+        <w:rPr>
+          <w:rFonts w:cs="Arial"/>
+          <w:sz w:val="24"/>
+          <w:szCs w:val="24"/>
+        </w:rPr>
+        <w:t xml:space="preserve"> not over-clutter the app, but with enough features to create a well fleshed app.</w:t>
       </w:r>
     </w:p>
     <w:p>
@@ -14656,15 +16892,51 @@
                 <w:sz w:val="24"/>
                 <w:szCs w:val="24"/>
               </w:rPr>
-              <w:t xml:space="preserve"> sections at a time (this is because 1 is active at all times)</w:t>
-            </w:r>
+              <w:t xml:space="preserve"> sections at a time (this is because 1 </w:t>
+            </w:r>
+            <w:proofErr w:type="gramStart"/>
             <w:r>
               <w:rPr>
                 <w:rFonts w:cs="Arial"/>
                 <w:sz w:val="24"/>
                 <w:szCs w:val="24"/>
               </w:rPr>
-              <w:t xml:space="preserve">. This is for easy navigation, in order to skip the long path back to the home screen. </w:t>
+              <w:t>is active at all times</w:t>
+            </w:r>
+            <w:proofErr w:type="gramEnd"/>
+            <w:r>
+              <w:rPr>
+                <w:rFonts w:cs="Arial"/>
+                <w:sz w:val="24"/>
+                <w:szCs w:val="24"/>
+              </w:rPr>
+              <w:t>)</w:t>
+            </w:r>
+            <w:r>
+              <w:rPr>
+                <w:rFonts w:cs="Arial"/>
+                <w:sz w:val="24"/>
+                <w:szCs w:val="24"/>
+              </w:rPr>
+              <w:t xml:space="preserve">. This is for easy navigation, </w:t>
+            </w:r>
+            <w:proofErr w:type="gramStart"/>
+            <w:r>
+              <w:rPr>
+                <w:rFonts w:cs="Arial"/>
+                <w:sz w:val="24"/>
+                <w:szCs w:val="24"/>
+              </w:rPr>
+              <w:t>in order to</w:t>
+            </w:r>
+            <w:proofErr w:type="gramEnd"/>
+            <w:r>
+              <w:rPr>
+                <w:rFonts w:cs="Arial"/>
+                <w:sz w:val="24"/>
+                <w:szCs w:val="24"/>
+              </w:rPr>
+              <w:t xml:space="preserve"> skip the long path back to the home screen. </w:t>
             </w:r>
           </w:p>
         </w:tc>
@@ -14893,7 +17165,25 @@
                 <w:sz w:val="24"/>
                 <w:szCs w:val="24"/>
               </w:rPr>
-              <w:t xml:space="preserve"> rough idea for the player section of the app. This gives almost all of the features</w:t>
+              <w:t xml:space="preserve"> rough idea for the player section of the app. This gives almost </w:t>
+            </w:r>
+            <w:proofErr w:type="gramStart"/>
+            <w:r>
+              <w:rPr>
+                <w:rFonts w:cs="Arial"/>
+                <w:sz w:val="24"/>
+                <w:szCs w:val="24"/>
+              </w:rPr>
+              <w:t>all of</w:t>
+            </w:r>
+            <w:proofErr w:type="gramEnd"/>
+            <w:r>
+              <w:rPr>
+                <w:rFonts w:cs="Arial"/>
+                <w:sz w:val="24"/>
+                <w:szCs w:val="24"/>
+              </w:rPr>
+              <w:t xml:space="preserve"> the features</w:t>
             </w:r>
             <w:r>
               <w:rPr>
@@ -15295,7 +17585,25 @@
                 <w:sz w:val="24"/>
                 <w:szCs w:val="24"/>
               </w:rPr>
-              <w:t>The “Edit workout” will take you to a different page, showing all of the other workouts that are previously made and saved to the users profile.</w:t>
+              <w:t xml:space="preserve">The “Edit workout” will take you to a different page, showing all of the other workouts that are previously made and saved to the </w:t>
+            </w:r>
+            <w:proofErr w:type="gramStart"/>
+            <w:r>
+              <w:rPr>
+                <w:rFonts w:cs="Arial"/>
+                <w:sz w:val="24"/>
+                <w:szCs w:val="24"/>
+              </w:rPr>
+              <w:t>users</w:t>
+            </w:r>
+            <w:proofErr w:type="gramEnd"/>
+            <w:r>
+              <w:rPr>
+                <w:rFonts w:cs="Arial"/>
+                <w:sz w:val="24"/>
+                <w:szCs w:val="24"/>
+              </w:rPr>
+              <w:t xml:space="preserve"> profile.</w:t>
             </w:r>
           </w:p>
         </w:tc>
@@ -15403,41 +17711,77 @@
                 <w:sz w:val="24"/>
                 <w:szCs w:val="24"/>
               </w:rPr>
-              <w:t>Ideally this will help the user to proof read their created workouts, and see if it suits them personally. These stats will be linked to other areas of the app such as the calendar.</w:t>
-            </w:r>
-          </w:p>
-          <w:p>
-            <w:pPr>
-              <w:jc w:val="both"/>
+              <w:t xml:space="preserve">Ideally this will help the user to </w:t>
+            </w:r>
+            <w:proofErr w:type="gramStart"/>
+            <w:r>
               <w:rPr>
                 <w:rFonts w:cs="Arial"/>
                 <w:sz w:val="24"/>
                 <w:szCs w:val="24"/>
               </w:rPr>
-            </w:pPr>
+              <w:t>proof read</w:t>
+            </w:r>
+            <w:proofErr w:type="gramEnd"/>
             <w:r>
               <w:rPr>
                 <w:rFonts w:cs="Arial"/>
                 <w:sz w:val="24"/>
                 <w:szCs w:val="24"/>
               </w:rPr>
-              <w:t xml:space="preserve">For example, the ‘Days </w:t>
-            </w:r>
-            <w:r>
+              <w:t xml:space="preserve"> their created workouts, and see if it suits them personally. These stats will be linked to other areas of the app such as the calendar.</w:t>
+            </w:r>
+          </w:p>
+          <w:p>
+            <w:pPr>
+              <w:jc w:val="both"/>
               <w:rPr>
                 <w:rFonts w:cs="Arial"/>
                 <w:sz w:val="24"/>
                 <w:szCs w:val="24"/>
               </w:rPr>
-              <w:t xml:space="preserve">set’ section will automatically update </w:t>
-            </w:r>
+            </w:pPr>
             <w:r>
               <w:rPr>
                 <w:rFonts w:cs="Arial"/>
                 <w:sz w:val="24"/>
                 <w:szCs w:val="24"/>
               </w:rPr>
-              <w:t>the calendar and the player, so that when the user either opens up or refreshes the page for either player or calendar, the workout will show up.</w:t>
+              <w:t xml:space="preserve">For example, the ‘Days </w:t>
+            </w:r>
+            <w:r>
+              <w:rPr>
+                <w:rFonts w:cs="Arial"/>
+                <w:sz w:val="24"/>
+                <w:szCs w:val="24"/>
+              </w:rPr>
+              <w:t xml:space="preserve">set’ section will automatically update </w:t>
+            </w:r>
+            <w:r>
+              <w:rPr>
+                <w:rFonts w:cs="Arial"/>
+                <w:sz w:val="24"/>
+                <w:szCs w:val="24"/>
+              </w:rPr>
+              <w:t xml:space="preserve">the calendar and the player, so that when the user either </w:t>
+            </w:r>
+            <w:proofErr w:type="gramStart"/>
+            <w:r>
+              <w:rPr>
+                <w:rFonts w:cs="Arial"/>
+                <w:sz w:val="24"/>
+                <w:szCs w:val="24"/>
+              </w:rPr>
+              <w:t>opens up</w:t>
+            </w:r>
+            <w:proofErr w:type="gramEnd"/>
+            <w:r>
+              <w:rPr>
+                <w:rFonts w:cs="Arial"/>
+                <w:sz w:val="24"/>
+                <w:szCs w:val="24"/>
+              </w:rPr>
+              <w:t xml:space="preserve"> or refreshes the page for either player or calendar, the workout will show up.</w:t>
             </w:r>
             <w:r>
               <w:rPr>
@@ -15562,8 +17906,16 @@
         <w:rPr>
           <w:rFonts w:cs="Arial"/>
         </w:rPr>
-        <w:t>I have included the videos mentioned throughout this section in a folder called Videos</w:t>
-      </w:r>
+        <w:t xml:space="preserve">I have included the videos mentioned throughout this section in a folder called </w:t>
+      </w:r>
+      <w:proofErr w:type="gramStart"/>
+      <w:r>
+        <w:rPr>
+          <w:rFonts w:cs="Arial"/>
+        </w:rPr>
+        <w:t>Videos</w:t>
+      </w:r>
+      <w:proofErr w:type="gramEnd"/>
     </w:p>
     <w:p>
       <w:pPr>
@@ -15578,6 +17930,7 @@
           <w:szCs w:val="24"/>
         </w:rPr>
       </w:pPr>
+      <w:proofErr w:type="spellStart"/>
       <w:r>
         <w:rPr>
           <w:rFonts w:cs="Arial"/>
@@ -15588,48 +17941,73 @@
           <w:sz w:val="24"/>
           <w:szCs w:val="24"/>
         </w:rPr>
-        <w:t>test_app:</w:t>
-      </w:r>
-    </w:p>
-    <w:p>
-      <w:pPr>
-        <w:jc w:val="both"/>
-        <w:rPr>
-          <w:rFonts w:cs="Arial"/>
-        </w:rPr>
-      </w:pPr>
-      <w:r>
-        <w:rPr>
-          <w:rFonts w:cs="Arial"/>
-        </w:rPr>
-        <w:t>The first prototype that I created was very basic, and included only the navigation drawer and a basic plan on how I wanted my app to fit together.</w:t>
-      </w:r>
-      <w:r>
-        <w:rPr>
-          <w:rFonts w:cs="Arial"/>
-        </w:rPr>
-        <w:t xml:space="preserve"> </w:t>
-      </w:r>
-      <w:r>
-        <w:rPr>
-          <w:rFonts w:cs="Arial"/>
-        </w:rPr>
-        <w:t>It was a good way to visualize how I wanted my app to work, and to get to grips with creating a clean user interface, and the colours I had designed to use.</w:t>
-      </w:r>
-      <w:r>
-        <w:rPr>
-          <w:rFonts w:cs="Arial"/>
-        </w:rPr>
-        <w:t xml:space="preserve"> Shown in video: </w:t>
-      </w:r>
-      <w:r>
-        <w:rPr>
-          <w:rFonts w:cs="Arial"/>
+        <w:t>test_app</w:t>
+      </w:r>
+      <w:proofErr w:type="spellEnd"/>
+      <w:r>
+        <w:rPr>
+          <w:rFonts w:cs="Arial"/>
+          <w:b/>
+          <w:bCs/>
           <w:i/>
           <w:iCs/>
-        </w:rPr>
-        <w:t>test_app</w:t>
-      </w:r>
+          <w:sz w:val="24"/>
+          <w:szCs w:val="24"/>
+        </w:rPr>
+        <w:t>:</w:t>
+      </w:r>
+    </w:p>
+    <w:p>
+      <w:pPr>
+        <w:jc w:val="both"/>
+        <w:rPr>
+          <w:rFonts w:cs="Arial"/>
+        </w:rPr>
+      </w:pPr>
+      <w:r>
+        <w:rPr>
+          <w:rFonts w:cs="Arial"/>
+        </w:rPr>
+        <w:t>The first prototype that I created was very basic, and included only the navigation drawer and a basic plan on how I wanted my app to fit together.</w:t>
+      </w:r>
+      <w:r>
+        <w:rPr>
+          <w:rFonts w:cs="Arial"/>
+        </w:rPr>
+        <w:t xml:space="preserve"> </w:t>
+      </w:r>
+      <w:r>
+        <w:rPr>
+          <w:rFonts w:cs="Arial"/>
+        </w:rPr>
+        <w:t>It was a good way to visualize how I wanted my app to work, and to get to grips with creating a clean user interface, and the colours I had designed to use.</w:t>
+      </w:r>
+      <w:r>
+        <w:rPr>
+          <w:rFonts w:cs="Arial"/>
+        </w:rPr>
+        <w:t xml:space="preserve"> Shown in video: </w:t>
+      </w:r>
+      <w:proofErr w:type="spellStart"/>
+      <w:r>
+        <w:rPr>
+          <w:rFonts w:cs="Arial"/>
+          <w:i/>
+          <w:iCs/>
+        </w:rPr>
+        <w:t>test_</w:t>
+      </w:r>
+      <w:proofErr w:type="gramStart"/>
+      <w:r>
+        <w:rPr>
+          <w:rFonts w:cs="Arial"/>
+          <w:i/>
+          <w:iCs/>
+        </w:rPr>
+        <w:t>app</w:t>
+      </w:r>
+      <w:proofErr w:type="spellEnd"/>
+      <w:proofErr w:type="gramEnd"/>
     </w:p>
     <w:p>
       <w:pPr>
@@ -15994,6 +18372,7 @@
           <w:szCs w:val="24"/>
         </w:rPr>
       </w:pPr>
+      <w:proofErr w:type="spellStart"/>
       <w:r>
         <w:rPr>
           <w:rFonts w:cs="Arial"/>
@@ -16007,6 +18386,7 @@
         <w:lastRenderedPageBreak/>
         <w:t>workout_app</w:t>
       </w:r>
+      <w:proofErr w:type="spellEnd"/>
       <w:r>
         <w:rPr>
           <w:rFonts w:cs="Arial"/>
@@ -16047,6 +18427,7 @@
         </w:rPr>
         <w:t xml:space="preserve">Within this prototype, I got further than I did with the last prototype </w:t>
       </w:r>
+      <w:proofErr w:type="spellStart"/>
       <w:r>
         <w:rPr>
           <w:rFonts w:cs="Arial"/>
@@ -16055,11 +18436,26 @@
         </w:rPr>
         <w:t>test_app</w:t>
       </w:r>
-      <w:r>
-        <w:rPr>
-          <w:rFonts w:cs="Arial"/>
-        </w:rPr>
-        <w:t>, trying to start using modularized code using cards within the home page. However, at this point I was not well enough versed with dart to implement this and had to research more. This version was only a play towards using different types of code within dart, and getting used to the more intricate areas.</w:t>
+      <w:proofErr w:type="spellEnd"/>
+      <w:r>
+        <w:rPr>
+          <w:rFonts w:cs="Arial"/>
+        </w:rPr>
+        <w:t xml:space="preserve">, trying to start using modularized code using cards within the home page. However, at this point I was not well enough versed with dart to implement this and had to research more. This version was only a play towards using different types of code within </w:t>
+      </w:r>
+      <w:proofErr w:type="gramStart"/>
+      <w:r>
+        <w:rPr>
+          <w:rFonts w:cs="Arial"/>
+        </w:rPr>
+        <w:t>dart, and</w:t>
+      </w:r>
+      <w:proofErr w:type="gramEnd"/>
+      <w:r>
+        <w:rPr>
+          <w:rFonts w:cs="Arial"/>
+        </w:rPr>
+        <w:t xml:space="preserve"> getting used to the more intricate areas.</w:t>
       </w:r>
     </w:p>
     <w:p>
@@ -16565,7 +18961,49 @@
         <w:rPr>
           <w:rFonts w:cs="Arial"/>
         </w:rPr>
-        <w:t xml:space="preserve"> my development I have referred back to the documentation for flutter, either api.flutter.dev, or docs.flutter.dev.</w:t>
+        <w:t xml:space="preserve"> my development I have </w:t>
+      </w:r>
+      <w:proofErr w:type="gramStart"/>
+      <w:r>
+        <w:rPr>
+          <w:rFonts w:cs="Arial"/>
+        </w:rPr>
+        <w:t>referred back</w:t>
+      </w:r>
+      <w:proofErr w:type="gramEnd"/>
+      <w:r>
+        <w:rPr>
+          <w:rFonts w:cs="Arial"/>
+        </w:rPr>
+        <w:t xml:space="preserve"> to the documentation for flutter, either </w:t>
+      </w:r>
+      <w:proofErr w:type="spellStart"/>
+      <w:r>
+        <w:rPr>
+          <w:rFonts w:cs="Arial"/>
+        </w:rPr>
+        <w:t>api.flutter.dev</w:t>
+      </w:r>
+      <w:proofErr w:type="spellEnd"/>
+      <w:r>
+        <w:rPr>
+          <w:rFonts w:cs="Arial"/>
+        </w:rPr>
+        <w:t xml:space="preserve">, or </w:t>
+      </w:r>
+      <w:proofErr w:type="spellStart"/>
+      <w:r>
+        <w:rPr>
+          <w:rFonts w:cs="Arial"/>
+        </w:rPr>
+        <w:t>docs.flutter.dev</w:t>
+      </w:r>
+      <w:proofErr w:type="spellEnd"/>
+      <w:r>
+        <w:rPr>
+          <w:rFonts w:cs="Arial"/>
+        </w:rPr>
+        <w:t>.</w:t>
       </w:r>
     </w:p>
     <w:p>
@@ -16669,17 +19107,68 @@
           <w:rFonts w:cs="Arial"/>
         </w:rPr>
       </w:pPr>
-      <w:r>
-        <w:rPr>
-          <w:rFonts w:cs="Arial"/>
-        </w:rPr>
-        <w:t>AppBar() contains the toolbar, which is a banner of sorts which goes along the top of the app.</w:t>
-      </w:r>
-      <w:r>
-        <w:rPr>
-          <w:rFonts w:cs="Arial"/>
-        </w:rPr>
-        <w:t xml:space="preserve"> It contains a structure of: leading, title, actions. I have utilized all of these later in the development of the home page. The app</w:t>
+      <w:proofErr w:type="spellStart"/>
+      <w:proofErr w:type="gramStart"/>
+      <w:r>
+        <w:rPr>
+          <w:rFonts w:cs="Arial"/>
+        </w:rPr>
+        <w:t>AppBar</w:t>
+      </w:r>
+      <w:proofErr w:type="spellEnd"/>
+      <w:r>
+        <w:rPr>
+          <w:rFonts w:cs="Arial"/>
+        </w:rPr>
+        <w:t>(</w:t>
+      </w:r>
+      <w:proofErr w:type="gramEnd"/>
+      <w:r>
+        <w:rPr>
+          <w:rFonts w:cs="Arial"/>
+        </w:rPr>
+        <w:t>) contains the toolbar, which is a banner of sorts which goes along the top of the app.</w:t>
+      </w:r>
+      <w:r>
+        <w:rPr>
+          <w:rFonts w:cs="Arial"/>
+        </w:rPr>
+        <w:t xml:space="preserve"> It contains a structure </w:t>
+      </w:r>
+      <w:proofErr w:type="gramStart"/>
+      <w:r>
+        <w:rPr>
+          <w:rFonts w:cs="Arial"/>
+        </w:rPr>
+        <w:t>of:</w:t>
+      </w:r>
+      <w:proofErr w:type="gramEnd"/>
+      <w:r>
+        <w:rPr>
+          <w:rFonts w:cs="Arial"/>
+        </w:rPr>
+        <w:t xml:space="preserve"> leading, title, actions. I have utilized </w:t>
+      </w:r>
+      <w:proofErr w:type="gramStart"/>
+      <w:r>
+        <w:rPr>
+          <w:rFonts w:cs="Arial"/>
+        </w:rPr>
+        <w:t>all of</w:t>
+      </w:r>
+      <w:proofErr w:type="gramEnd"/>
+      <w:r>
+        <w:rPr>
+          <w:rFonts w:cs="Arial"/>
+        </w:rPr>
+        <w:t xml:space="preserve"> these later in the development of the home page. The </w:t>
+      </w:r>
+      <w:proofErr w:type="spellStart"/>
+      <w:r>
+        <w:rPr>
+          <w:rFonts w:cs="Arial"/>
+        </w:rPr>
+        <w:t>app</w:t>
       </w:r>
       <w:r>
         <w:rPr>
@@ -16691,7 +19180,28 @@
         <w:rPr>
           <w:rFonts w:cs="Arial"/>
         </w:rPr>
-        <w:t>ar will most likely be present on all of the pages.</w:t>
+        <w:t>ar</w:t>
+      </w:r>
+      <w:proofErr w:type="spellEnd"/>
+      <w:r>
+        <w:rPr>
+          <w:rFonts w:cs="Arial"/>
+        </w:rPr>
+        <w:t xml:space="preserve"> will most likely be present on </w:t>
+      </w:r>
+      <w:proofErr w:type="gramStart"/>
+      <w:r>
+        <w:rPr>
+          <w:rFonts w:cs="Arial"/>
+        </w:rPr>
+        <w:t>all of</w:t>
+      </w:r>
+      <w:proofErr w:type="gramEnd"/>
+      <w:r>
+        <w:rPr>
+          <w:rFonts w:cs="Arial"/>
+        </w:rPr>
+        <w:t xml:space="preserve"> the pages.</w:t>
       </w:r>
     </w:p>
     <w:p>
@@ -16701,11 +19211,19 @@
           <w:rFonts w:cs="Arial"/>
         </w:rPr>
       </w:pPr>
-      <w:r>
-        <w:rPr>
-          <w:rFonts w:cs="Arial"/>
-        </w:rPr>
-        <w:t>Drawer() is the navigation drawer which slides out from the left. It contains the routes to other pages.</w:t>
+      <w:proofErr w:type="gramStart"/>
+      <w:r>
+        <w:rPr>
+          <w:rFonts w:cs="Arial"/>
+        </w:rPr>
+        <w:t>Drawer(</w:t>
+      </w:r>
+      <w:proofErr w:type="gramEnd"/>
+      <w:r>
+        <w:rPr>
+          <w:rFonts w:cs="Arial"/>
+        </w:rPr>
+        <w:t>) is the navigation drawer which slides out from the left. It contains the routes to other pages.</w:t>
       </w:r>
     </w:p>
     <w:p>
@@ -16922,13 +19440,41 @@
         <w:rPr>
           <w:rFonts w:cs="Arial"/>
         </w:rPr>
-        <w:t>I further modularized by code by giving the Drawer widget only 2 children to display. Inside these widgets I built the header for the NavBar, and the items. These items were wr</w:t>
-      </w:r>
-      <w:r>
-        <w:rPr>
-          <w:rFonts w:cs="Arial"/>
-        </w:rPr>
-        <w:t xml:space="preserve">apped in a SingleChildScrollView which is ‘A box in which a single widget can be scrolled’. This meant that if the number of Menu items becomes longer than the screen of the phone, then they can be scrolled through. In my current design, I only have </w:t>
+        <w:t xml:space="preserve">I further modularized by code by giving the Drawer widget only 2 children to display. Inside these widgets I built the header for the </w:t>
+      </w:r>
+      <w:proofErr w:type="spellStart"/>
+      <w:r>
+        <w:rPr>
+          <w:rFonts w:cs="Arial"/>
+        </w:rPr>
+        <w:t>NavBar</w:t>
+      </w:r>
+      <w:proofErr w:type="spellEnd"/>
+      <w:r>
+        <w:rPr>
+          <w:rFonts w:cs="Arial"/>
+        </w:rPr>
+        <w:t>, and the items. These items were wr</w:t>
+      </w:r>
+      <w:r>
+        <w:rPr>
+          <w:rFonts w:cs="Arial"/>
+        </w:rPr>
+        <w:t xml:space="preserve">apped in a </w:t>
+      </w:r>
+      <w:proofErr w:type="spellStart"/>
+      <w:r>
+        <w:rPr>
+          <w:rFonts w:cs="Arial"/>
+        </w:rPr>
+        <w:t>SingleChildScrollView</w:t>
+      </w:r>
+      <w:proofErr w:type="spellEnd"/>
+      <w:r>
+        <w:rPr>
+          <w:rFonts w:cs="Arial"/>
+        </w:rPr>
+        <w:t xml:space="preserve"> which is ‘A box in which a single widget can be scrolled’. This meant that if the number of Menu items becomes longer than the screen of the phone, then they can be scrolled through. In my current design, I only have </w:t>
       </w:r>
       <w:r>
         <w:rPr>
@@ -17009,7 +19555,21 @@
         <w:rPr>
           <w:rFonts w:cs="Arial"/>
         </w:rPr>
-        <w:t xml:space="preserve">This shows the widget to build the header for the NavBar. The important things in this </w:t>
+        <w:t xml:space="preserve">This shows the widget to build the header for the </w:t>
+      </w:r>
+      <w:proofErr w:type="spellStart"/>
+      <w:r>
+        <w:rPr>
+          <w:rFonts w:cs="Arial"/>
+        </w:rPr>
+        <w:t>NavBar</w:t>
+      </w:r>
+      <w:proofErr w:type="spellEnd"/>
+      <w:r>
+        <w:rPr>
+          <w:rFonts w:cs="Arial"/>
+        </w:rPr>
+        <w:t xml:space="preserve">. The important things in this </w:t>
       </w:r>
       <w:r>
         <w:rPr>
@@ -17021,7 +19581,21 @@
         <w:rPr>
           <w:rFonts w:cs="Arial"/>
         </w:rPr>
-        <w:t xml:space="preserve"> the CircleAvatar and the Text. In the future I plan on updating these with respect to the set profile picture and username/email of the users</w:t>
+        <w:t xml:space="preserve"> the </w:t>
+      </w:r>
+      <w:proofErr w:type="spellStart"/>
+      <w:r>
+        <w:rPr>
+          <w:rFonts w:cs="Arial"/>
+        </w:rPr>
+        <w:t>CircleAvatar</w:t>
+      </w:r>
+      <w:proofErr w:type="spellEnd"/>
+      <w:r>
+        <w:rPr>
+          <w:rFonts w:cs="Arial"/>
+        </w:rPr>
+        <w:t xml:space="preserve"> and the Text. In the future I plan on updating these with respect to the set profile picture and username/email of the users</w:t>
       </w:r>
       <w:r>
         <w:rPr>
@@ -17188,7 +19762,49 @@
         <w:rPr>
           <w:rFonts w:cs="Arial"/>
         </w:rPr>
-        <w:t>Within this code I have written the buildMenuItems function, and included one of the ListTiles to show the home item.</w:t>
+        <w:t xml:space="preserve">Within this code I have written the </w:t>
+      </w:r>
+      <w:proofErr w:type="spellStart"/>
+      <w:r>
+        <w:rPr>
+          <w:rFonts w:cs="Arial"/>
+        </w:rPr>
+        <w:t>buildMenuItems</w:t>
+      </w:r>
+      <w:proofErr w:type="spellEnd"/>
+      <w:r>
+        <w:rPr>
+          <w:rFonts w:cs="Arial"/>
+        </w:rPr>
+        <w:t xml:space="preserve"> </w:t>
+      </w:r>
+      <w:proofErr w:type="gramStart"/>
+      <w:r>
+        <w:rPr>
+          <w:rFonts w:cs="Arial"/>
+        </w:rPr>
+        <w:t>function, and</w:t>
+      </w:r>
+      <w:proofErr w:type="gramEnd"/>
+      <w:r>
+        <w:rPr>
+          <w:rFonts w:cs="Arial"/>
+        </w:rPr>
+        <w:t xml:space="preserve"> included one of the </w:t>
+      </w:r>
+      <w:proofErr w:type="spellStart"/>
+      <w:r>
+        <w:rPr>
+          <w:rFonts w:cs="Arial"/>
+        </w:rPr>
+        <w:t>ListTiles</w:t>
+      </w:r>
+      <w:proofErr w:type="spellEnd"/>
+      <w:r>
+        <w:rPr>
+          <w:rFonts w:cs="Arial"/>
+        </w:rPr>
+        <w:t xml:space="preserve"> to show the home item.</w:t>
       </w:r>
     </w:p>
     <w:p>
@@ -17238,13 +19854,55 @@
         <w:rPr>
           <w:rFonts w:cs="Arial"/>
         </w:rPr>
-        <w:t>Each ListTile contains a leading icon, the title text, and then what happens when the tile is pressed</w:t>
-      </w:r>
-      <w:r>
-        <w:rPr>
-          <w:rFonts w:cs="Arial"/>
-        </w:rPr>
-        <w:t xml:space="preserve">. Currently this is done with pushReplacement, but this is inefficient as it has to recreate each page when it is loaded up, and the back arrow on </w:t>
+        <w:t xml:space="preserve">Each </w:t>
+      </w:r>
+      <w:proofErr w:type="spellStart"/>
+      <w:r>
+        <w:rPr>
+          <w:rFonts w:cs="Arial"/>
+        </w:rPr>
+        <w:t>ListTile</w:t>
+      </w:r>
+      <w:proofErr w:type="spellEnd"/>
+      <w:r>
+        <w:rPr>
+          <w:rFonts w:cs="Arial"/>
+        </w:rPr>
+        <w:t xml:space="preserve"> contains a leading icon, the title text, and then what happens when the tile is pressed</w:t>
+      </w:r>
+      <w:r>
+        <w:rPr>
+          <w:rFonts w:cs="Arial"/>
+        </w:rPr>
+        <w:t xml:space="preserve">. Currently this is done with </w:t>
+      </w:r>
+      <w:proofErr w:type="spellStart"/>
+      <w:r>
+        <w:rPr>
+          <w:rFonts w:cs="Arial"/>
+        </w:rPr>
+        <w:t>pushReplacement</w:t>
+      </w:r>
+      <w:proofErr w:type="spellEnd"/>
+      <w:r>
+        <w:rPr>
+          <w:rFonts w:cs="Arial"/>
+        </w:rPr>
+        <w:t xml:space="preserve">, but this is inefficient as it </w:t>
+      </w:r>
+      <w:proofErr w:type="gramStart"/>
+      <w:r>
+        <w:rPr>
+          <w:rFonts w:cs="Arial"/>
+        </w:rPr>
+        <w:t>has to</w:t>
+      </w:r>
+      <w:proofErr w:type="gramEnd"/>
+      <w:r>
+        <w:rPr>
+          <w:rFonts w:cs="Arial"/>
+        </w:rPr>
+        <w:t xml:space="preserve"> recreate each page when it is loaded up, and the back arrow on </w:t>
       </w:r>
       <w:r>
         <w:rPr>
@@ -17272,7 +19930,35 @@
         <w:rPr>
           <w:rFonts w:cs="Arial"/>
         </w:rPr>
-        <w:t>I had then decided to improve this navigation bar, as it was too built up and not very efficient. My new method involved creating a single widget called buildMenuItem, which contained the structure for each menu item. This meant that I could call the widget, and input each required feature which would be built when the class was called. This meant that I didn’t have to rewrite each menu item.</w:t>
+        <w:t xml:space="preserve">I had then decided to improve this navigation bar, as it was too built up and not very efficient. My new method involved creating a single widget called </w:t>
+      </w:r>
+      <w:proofErr w:type="spellStart"/>
+      <w:r>
+        <w:rPr>
+          <w:rFonts w:cs="Arial"/>
+        </w:rPr>
+        <w:t>buildMenuItem</w:t>
+      </w:r>
+      <w:proofErr w:type="spellEnd"/>
+      <w:r>
+        <w:rPr>
+          <w:rFonts w:cs="Arial"/>
+        </w:rPr>
+        <w:t xml:space="preserve">, which contained the structure for each menu item. This meant that I could call the </w:t>
+      </w:r>
+      <w:proofErr w:type="gramStart"/>
+      <w:r>
+        <w:rPr>
+          <w:rFonts w:cs="Arial"/>
+        </w:rPr>
+        <w:t>widget, and</w:t>
+      </w:r>
+      <w:proofErr w:type="gramEnd"/>
+      <w:r>
+        <w:rPr>
+          <w:rFonts w:cs="Arial"/>
+        </w:rPr>
+        <w:t xml:space="preserve"> input each required feature which would be built when the class was called. This meant that I didn’t have to rewrite each menu item.</w:t>
       </w:r>
     </w:p>
     <w:p>
@@ -17288,7 +19974,21 @@
         <w:rPr>
           <w:rFonts w:cs="Arial"/>
         </w:rPr>
-        <w:t xml:space="preserve">After this, I changed the onTap required element to be action, which meant I could give each menu item their own action. </w:t>
+        <w:t xml:space="preserve">After this, I changed the </w:t>
+      </w:r>
+      <w:proofErr w:type="spellStart"/>
+      <w:r>
+        <w:rPr>
+          <w:rFonts w:cs="Arial"/>
+        </w:rPr>
+        <w:t>onTap</w:t>
+      </w:r>
+      <w:proofErr w:type="spellEnd"/>
+      <w:r>
+        <w:rPr>
+          <w:rFonts w:cs="Arial"/>
+        </w:rPr>
+        <w:t xml:space="preserve"> required element to be action, which meant I could give each menu item their own action. </w:t>
       </w:r>
     </w:p>
     <w:p>
@@ -22792,7 +25492,20 @@
         <w:t xml:space="preserve"> was fixed </w:t>
       </w:r>
       <w:r>
-        <w:t>by using the setState() function built into dart, along with keys. Keys are essentially just references that items within lists can hold, and it means that flutter knows how to change the details of each individual item.</w:t>
+        <w:t xml:space="preserve">by using the </w:t>
+      </w:r>
+      <w:proofErr w:type="spellStart"/>
+      <w:proofErr w:type="gramStart"/>
+      <w:r>
+        <w:t>setState</w:t>
+      </w:r>
+      <w:proofErr w:type="spellEnd"/>
+      <w:r>
+        <w:t>(</w:t>
+      </w:r>
+      <w:proofErr w:type="gramEnd"/>
+      <w:r>
+        <w:t>) function built into dart, along with keys. Keys are essentially just references that items within lists can hold, and it means that flutter knows how to change the details of each individual item.</w:t>
       </w:r>
     </w:p>
     <w:p>
@@ -22852,7 +25565,15 @@
         <w:contextualSpacing w:val="0"/>
       </w:pPr>
       <w:r>
-        <w:t>Each attribute within each activity item has its own type. For example, the number of reps will be an integer, the time on a timer will be dateTime, and the stopwatch will be a Boolean value (whether the activity should be a stopwatch event or not).</w:t>
+        <w:t xml:space="preserve">Each attribute within each activity item has its own type. For example, the number of reps will be an integer, the time on a timer will be </w:t>
+      </w:r>
+      <w:proofErr w:type="spellStart"/>
+      <w:r>
+        <w:t>dateTime</w:t>
+      </w:r>
+      <w:proofErr w:type="spellEnd"/>
+      <w:r>
+        <w:t>, and the stopwatch will be a Boolean value (whether the activity should be a stopwatch event or not).</w:t>
       </w:r>
       <w:r>
         <w:t xml:space="preserve"> The keyboard type for entering values into the attribute of the reps will be of type number. This means that only digits can be entered, and that decimal points, negatives or commas cannot be. This ‘fool-proofs’ the way that the user can enter reps.</w:t>
@@ -23079,7 +25800,15 @@
               <w:contextualSpacing w:val="0"/>
             </w:pPr>
             <w:r>
-              <w:t>3– Workout created ‘Morning workout’</w:t>
+              <w:t xml:space="preserve">3– Workout created ‘Morning </w:t>
+            </w:r>
+            <w:proofErr w:type="gramStart"/>
+            <w:r>
+              <w:t>workout</w:t>
+            </w:r>
+            <w:proofErr w:type="gramEnd"/>
+            <w:r>
+              <w:t>’</w:t>
             </w:r>
           </w:p>
           <w:p>
@@ -23271,7 +26000,15 @@
               <w:t xml:space="preserve">was deleted, and the workout was saved, the database function would take the instance of the function, create new activities for each activity in the workout, and </w:t>
             </w:r>
             <w:r>
-              <w:t>delete activities in activityNamesDeleted. This meant that workouts could not actually be deleted, since they’d just been added and had new IDs.</w:t>
+              <w:t xml:space="preserve">delete activities in </w:t>
+            </w:r>
+            <w:proofErr w:type="spellStart"/>
+            <w:r>
+              <w:t>activityNamesDeleted</w:t>
+            </w:r>
+            <w:proofErr w:type="spellEnd"/>
+            <w:r>
+              <w:t>. This meant that workouts could not actually be deleted, since they’d just been added and had new IDs.</w:t>
             </w:r>
           </w:p>
           <w:p>
@@ -23376,7 +26113,15 @@
               <w:contextualSpacing w:val="0"/>
             </w:pPr>
             <w:r>
-              <w:t xml:space="preserve">To fix this, I introduced an if statement to make the decision: if the path was null, create a new document for each activity; if the path contains the activityID because the activity is only being updated, it will </w:t>
+              <w:t xml:space="preserve">To fix this, I introduced an if statement to make the decision: if the path was null, create a new document for each activity; if the path contains the </w:t>
+            </w:r>
+            <w:proofErr w:type="spellStart"/>
+            <w:r>
+              <w:t>activityID</w:t>
+            </w:r>
+            <w:proofErr w:type="spellEnd"/>
+            <w:r>
+              <w:t xml:space="preserve"> because the activity is only being updated, it will </w:t>
             </w:r>
             <w:r>
               <w:lastRenderedPageBreak/>
@@ -24284,7 +27029,15 @@
         <w:t>l</w:t>
       </w:r>
       <w:r>
-        <w:t>d intend on creating an entire workout for, and would instead just be useful to have a small section within the app that would be for this purpose.</w:t>
+        <w:t xml:space="preserve">d intend on creating an entire workout </w:t>
+      </w:r>
+      <w:proofErr w:type="gramStart"/>
+      <w:r>
+        <w:t>for, and</w:t>
+      </w:r>
+      <w:proofErr w:type="gramEnd"/>
+      <w:r>
+        <w:t xml:space="preserve"> would instead just be useful to have a small section within the app that would be for this purpose.</w:t>
       </w:r>
     </w:p>
     <w:p>

</xml_diff>

<commit_message>
Write-up Testing section added to
</commit_message>
<xml_diff>
--- a/Write-up/Creating a workout app.docx
+++ b/Write-up/Creating a workout app.docx
@@ -1090,7 +1090,15 @@
           <w:sz w:val="20"/>
           <w:szCs w:val="20"/>
         </w:rPr>
-        <w:t xml:space="preserve"> Usability</w:t>
+        <w:t xml:space="preserve"> </w:t>
+      </w:r>
+      <w:r>
+        <w:rPr>
+          <w:rFonts w:cs="Arial"/>
+          <w:sz w:val="20"/>
+          <w:szCs w:val="20"/>
+        </w:rPr>
+        <w:t>Usability</w:t>
       </w:r>
       <w:r>
         <w:rPr>
@@ -1366,6 +1374,14 @@
           <w:szCs w:val="20"/>
         </w:rPr>
       </w:pPr>
+      <w:r>
+        <w:rPr>
+          <w:rFonts w:cs="Arial"/>
+          <w:sz w:val="20"/>
+          <w:szCs w:val="20"/>
+        </w:rPr>
+        <w:t xml:space="preserve"> </w:t>
+      </w:r>
       <w:r>
         <w:rPr>
           <w:rFonts w:cs="Arial"/>
@@ -1942,7 +1958,7 @@
           <w:sz w:val="18"/>
           <w:szCs w:val="18"/>
         </w:rPr>
-        <w:t>(pg.</w:t>
+        <w:t xml:space="preserve">(pg. </w:t>
       </w:r>
       <w:r>
         <w:rPr>
@@ -1952,7 +1968,7 @@
           <w:sz w:val="18"/>
           <w:szCs w:val="18"/>
         </w:rPr>
-        <w:t xml:space="preserve"> </w:t>
+        <w:t>40</w:t>
       </w:r>
       <w:r>
         <w:rPr>
@@ -1962,7 +1978,58 @@
           <w:sz w:val="18"/>
           <w:szCs w:val="18"/>
         </w:rPr>
-        <w:t>40</w:t>
+        <w:t>)</w:t>
+      </w:r>
+    </w:p>
+    <w:p>
+      <w:pPr>
+        <w:pStyle w:val="ListParagraph"/>
+        <w:jc w:val="both"/>
+        <w:rPr>
+          <w:rFonts w:cs="Arial"/>
+          <w:sz w:val="20"/>
+          <w:szCs w:val="20"/>
+        </w:rPr>
+      </w:pPr>
+      <w:r>
+        <w:rPr>
+          <w:rFonts w:cs="Arial"/>
+          <w:b/>
+          <w:bCs/>
+        </w:rPr>
+        <w:t>3.</w:t>
+      </w:r>
+      <w:r>
+        <w:rPr>
+          <w:rFonts w:cs="Arial"/>
+          <w:b/>
+          <w:bCs/>
+        </w:rPr>
+        <w:t>6</w:t>
+      </w:r>
+      <w:r>
+        <w:rPr>
+          <w:rFonts w:cs="Arial"/>
+          <w:b/>
+          <w:bCs/>
+        </w:rPr>
+        <w:t xml:space="preserve"> </w:t>
+      </w:r>
+      <w:r>
+        <w:rPr>
+          <w:rFonts w:cs="Arial"/>
+          <w:sz w:val="20"/>
+          <w:szCs w:val="20"/>
+        </w:rPr>
+        <w:t>Icon</w:t>
+      </w:r>
+      <w:r>
+        <w:rPr>
+          <w:rFonts w:cs="Arial"/>
+          <w:sz w:val="20"/>
+          <w:szCs w:val="20"/>
+        </w:rPr>
+        <w:t xml:space="preserve"> </w:t>
       </w:r>
       <w:r>
         <w:rPr>
@@ -1972,58 +2039,7 @@
           <w:sz w:val="18"/>
           <w:szCs w:val="18"/>
         </w:rPr>
-        <w:t>)</w:t>
-      </w:r>
-    </w:p>
-    <w:p>
-      <w:pPr>
-        <w:pStyle w:val="ListParagraph"/>
-        <w:jc w:val="both"/>
-        <w:rPr>
-          <w:rFonts w:cs="Arial"/>
-          <w:sz w:val="20"/>
-          <w:szCs w:val="20"/>
-        </w:rPr>
-      </w:pPr>
-      <w:r>
-        <w:rPr>
-          <w:rFonts w:cs="Arial"/>
-          <w:b/>
-          <w:bCs/>
-        </w:rPr>
-        <w:t>3.</w:t>
-      </w:r>
-      <w:r>
-        <w:rPr>
-          <w:rFonts w:cs="Arial"/>
-          <w:b/>
-          <w:bCs/>
-        </w:rPr>
-        <w:t>6</w:t>
-      </w:r>
-      <w:r>
-        <w:rPr>
-          <w:rFonts w:cs="Arial"/>
-          <w:b/>
-          <w:bCs/>
-        </w:rPr>
-        <w:t xml:space="preserve"> </w:t>
-      </w:r>
-      <w:r>
-        <w:rPr>
-          <w:rFonts w:cs="Arial"/>
-          <w:sz w:val="20"/>
-          <w:szCs w:val="20"/>
-        </w:rPr>
-        <w:t>Icon</w:t>
-      </w:r>
-      <w:r>
-        <w:rPr>
-          <w:rFonts w:cs="Arial"/>
-          <w:sz w:val="20"/>
-          <w:szCs w:val="20"/>
-        </w:rPr>
-        <w:t xml:space="preserve"> </w:t>
+        <w:t xml:space="preserve">(pg. </w:t>
       </w:r>
       <w:r>
         <w:rPr>
@@ -2033,7 +2049,7 @@
           <w:sz w:val="18"/>
           <w:szCs w:val="18"/>
         </w:rPr>
-        <w:t>(pg.</w:t>
+        <w:t>40</w:t>
       </w:r>
       <w:r>
         <w:rPr>
@@ -2043,6 +2059,57 @@
           <w:sz w:val="18"/>
           <w:szCs w:val="18"/>
         </w:rPr>
+        <w:t>)</w:t>
+      </w:r>
+    </w:p>
+    <w:p>
+      <w:pPr>
+        <w:pStyle w:val="ListParagraph"/>
+        <w:jc w:val="both"/>
+        <w:rPr>
+          <w:rFonts w:cs="Arial"/>
+          <w:sz w:val="20"/>
+          <w:szCs w:val="20"/>
+        </w:rPr>
+      </w:pPr>
+      <w:r>
+        <w:rPr>
+          <w:rFonts w:cs="Arial"/>
+          <w:b/>
+          <w:bCs/>
+        </w:rPr>
+        <w:t>3.</w:t>
+      </w:r>
+      <w:r>
+        <w:rPr>
+          <w:rFonts w:cs="Arial"/>
+          <w:b/>
+          <w:bCs/>
+        </w:rPr>
+        <w:t>7</w:t>
+      </w:r>
+      <w:r>
+        <w:rPr>
+          <w:rFonts w:cs="Arial"/>
+          <w:b/>
+          <w:bCs/>
+        </w:rPr>
+        <w:t xml:space="preserve"> </w:t>
+      </w:r>
+      <w:r>
+        <w:rPr>
+          <w:rFonts w:cs="Arial"/>
+          <w:sz w:val="20"/>
+          <w:szCs w:val="20"/>
+        </w:rPr>
+        <w:t>Functional app</w:t>
+      </w:r>
+      <w:r>
+        <w:rPr>
+          <w:rFonts w:cs="Arial"/>
+          <w:sz w:val="20"/>
+          <w:szCs w:val="20"/>
+        </w:rPr>
         <w:t xml:space="preserve"> </w:t>
       </w:r>
       <w:r>
@@ -2053,7 +2120,7 @@
           <w:sz w:val="18"/>
           <w:szCs w:val="18"/>
         </w:rPr>
-        <w:t>40</w:t>
+        <w:t xml:space="preserve">(pg. </w:t>
       </w:r>
       <w:r>
         <w:rPr>
@@ -2063,58 +2130,7 @@
           <w:sz w:val="18"/>
           <w:szCs w:val="18"/>
         </w:rPr>
-        <w:t>)</w:t>
-      </w:r>
-    </w:p>
-    <w:p>
-      <w:pPr>
-        <w:pStyle w:val="ListParagraph"/>
-        <w:jc w:val="both"/>
-        <w:rPr>
-          <w:rFonts w:cs="Arial"/>
-          <w:sz w:val="20"/>
-          <w:szCs w:val="20"/>
-        </w:rPr>
-      </w:pPr>
-      <w:r>
-        <w:rPr>
-          <w:rFonts w:cs="Arial"/>
-          <w:b/>
-          <w:bCs/>
-        </w:rPr>
-        <w:t>3.</w:t>
-      </w:r>
-      <w:r>
-        <w:rPr>
-          <w:rFonts w:cs="Arial"/>
-          <w:b/>
-          <w:bCs/>
-        </w:rPr>
-        <w:t>7</w:t>
-      </w:r>
-      <w:r>
-        <w:rPr>
-          <w:rFonts w:cs="Arial"/>
-          <w:b/>
-          <w:bCs/>
-        </w:rPr>
-        <w:t xml:space="preserve"> </w:t>
-      </w:r>
-      <w:r>
-        <w:rPr>
-          <w:rFonts w:cs="Arial"/>
-          <w:sz w:val="20"/>
-          <w:szCs w:val="20"/>
-        </w:rPr>
-        <w:t>Functional app</w:t>
-      </w:r>
-      <w:r>
-        <w:rPr>
-          <w:rFonts w:cs="Arial"/>
-          <w:sz w:val="20"/>
-          <w:szCs w:val="20"/>
-        </w:rPr>
-        <w:t xml:space="preserve"> </w:t>
+        <w:t>40</w:t>
       </w:r>
       <w:r>
         <w:rPr>
@@ -2124,7 +2140,7 @@
           <w:sz w:val="18"/>
           <w:szCs w:val="18"/>
         </w:rPr>
-        <w:t>(pg.</w:t>
+        <w:t xml:space="preserve"> – 6</w:t>
       </w:r>
       <w:r>
         <w:rPr>
@@ -2134,7 +2150,7 @@
           <w:sz w:val="18"/>
           <w:szCs w:val="18"/>
         </w:rPr>
-        <w:t xml:space="preserve"> </w:t>
+        <w:t>3</w:t>
       </w:r>
       <w:r>
         <w:rPr>
@@ -2144,7 +2160,315 @@
           <w:sz w:val="18"/>
           <w:szCs w:val="18"/>
         </w:rPr>
-        <w:t>40</w:t>
+        <w:t>)</w:t>
+      </w:r>
+    </w:p>
+    <w:p>
+      <w:pPr>
+        <w:pStyle w:val="ListParagraph"/>
+        <w:jc w:val="both"/>
+        <w:rPr>
+          <w:rFonts w:cs="Arial"/>
+          <w:sz w:val="20"/>
+          <w:szCs w:val="20"/>
+        </w:rPr>
+      </w:pPr>
+      <w:r>
+        <w:rPr>
+          <w:rFonts w:cs="Arial"/>
+          <w:b/>
+          <w:bCs/>
+        </w:rPr>
+        <w:tab/>
+      </w:r>
+      <w:r>
+        <w:rPr>
+          <w:rFonts w:cs="Arial"/>
+        </w:rPr>
+        <w:t xml:space="preserve">- </w:t>
+      </w:r>
+      <w:r>
+        <w:rPr>
+          <w:rFonts w:cs="Arial"/>
+          <w:sz w:val="20"/>
+          <w:szCs w:val="20"/>
+        </w:rPr>
+        <w:t>Authorisation</w:t>
+      </w:r>
+    </w:p>
+    <w:p>
+      <w:pPr>
+        <w:pStyle w:val="ListParagraph"/>
+        <w:jc w:val="both"/>
+        <w:rPr>
+          <w:rFonts w:cs="Arial"/>
+          <w:sz w:val="20"/>
+          <w:szCs w:val="20"/>
+        </w:rPr>
+      </w:pPr>
+      <w:r>
+        <w:rPr>
+          <w:rFonts w:cs="Arial"/>
+          <w:sz w:val="20"/>
+          <w:szCs w:val="20"/>
+        </w:rPr>
+        <w:tab/>
+        <w:t>- Creating new workouts</w:t>
+      </w:r>
+    </w:p>
+    <w:p>
+      <w:pPr>
+        <w:pStyle w:val="ListParagraph"/>
+        <w:jc w:val="both"/>
+        <w:rPr>
+          <w:rFonts w:cs="Arial"/>
+          <w:sz w:val="20"/>
+          <w:szCs w:val="20"/>
+        </w:rPr>
+      </w:pPr>
+      <w:r>
+        <w:rPr>
+          <w:rFonts w:cs="Arial"/>
+          <w:sz w:val="20"/>
+          <w:szCs w:val="20"/>
+        </w:rPr>
+        <w:tab/>
+        <w:t>- Groups</w:t>
+      </w:r>
+    </w:p>
+    <w:p>
+      <w:pPr>
+        <w:pStyle w:val="ListParagraph"/>
+        <w:jc w:val="both"/>
+        <w:rPr>
+          <w:rFonts w:cs="Arial"/>
+          <w:sz w:val="20"/>
+          <w:szCs w:val="20"/>
+        </w:rPr>
+      </w:pPr>
+      <w:r>
+        <w:rPr>
+          <w:rFonts w:cs="Arial"/>
+          <w:sz w:val="20"/>
+          <w:szCs w:val="20"/>
+        </w:rPr>
+        <w:tab/>
+        <w:t>- Activities</w:t>
+      </w:r>
+    </w:p>
+    <w:p>
+      <w:pPr>
+        <w:pStyle w:val="ListParagraph"/>
+        <w:jc w:val="both"/>
+        <w:rPr>
+          <w:rFonts w:cs="Arial"/>
+          <w:sz w:val="20"/>
+          <w:szCs w:val="20"/>
+        </w:rPr>
+      </w:pPr>
+      <w:r>
+        <w:rPr>
+          <w:rFonts w:cs="Arial"/>
+          <w:sz w:val="20"/>
+          <w:szCs w:val="20"/>
+        </w:rPr>
+        <w:tab/>
+        <w:t>- More Authentication</w:t>
+      </w:r>
+    </w:p>
+    <w:p>
+      <w:pPr>
+        <w:pStyle w:val="ListParagraph"/>
+        <w:jc w:val="both"/>
+        <w:rPr>
+          <w:rFonts w:cs="Arial"/>
+          <w:sz w:val="20"/>
+          <w:szCs w:val="20"/>
+        </w:rPr>
+      </w:pPr>
+      <w:r>
+        <w:rPr>
+          <w:rFonts w:cs="Arial"/>
+          <w:sz w:val="20"/>
+          <w:szCs w:val="20"/>
+        </w:rPr>
+        <w:tab/>
+        <w:t>- Password Obscurity</w:t>
+      </w:r>
+    </w:p>
+    <w:p>
+      <w:pPr>
+        <w:pStyle w:val="ListParagraph"/>
+        <w:jc w:val="both"/>
+        <w:rPr>
+          <w:rFonts w:cs="Arial"/>
+          <w:sz w:val="20"/>
+          <w:szCs w:val="20"/>
+        </w:rPr>
+      </w:pPr>
+      <w:r>
+        <w:rPr>
+          <w:rFonts w:cs="Arial"/>
+          <w:sz w:val="20"/>
+          <w:szCs w:val="20"/>
+        </w:rPr>
+        <w:tab/>
+        <w:t>- Stopwatch</w:t>
+      </w:r>
+    </w:p>
+    <w:p>
+      <w:pPr>
+        <w:pStyle w:val="ListParagraph"/>
+        <w:jc w:val="both"/>
+        <w:rPr>
+          <w:rFonts w:cs="Arial"/>
+          <w:sz w:val="20"/>
+          <w:szCs w:val="20"/>
+        </w:rPr>
+      </w:pPr>
+      <w:r>
+        <w:rPr>
+          <w:rFonts w:cs="Arial"/>
+          <w:sz w:val="20"/>
+          <w:szCs w:val="20"/>
+        </w:rPr>
+        <w:tab/>
+        <w:t>- Selecting workouts</w:t>
+      </w:r>
+    </w:p>
+    <w:p>
+      <w:pPr>
+        <w:pStyle w:val="ListParagraph"/>
+        <w:jc w:val="both"/>
+        <w:rPr>
+          <w:rFonts w:cs="Arial"/>
+          <w:sz w:val="20"/>
+          <w:szCs w:val="20"/>
+        </w:rPr>
+      </w:pPr>
+      <w:r>
+        <w:rPr>
+          <w:rFonts w:cs="Arial"/>
+          <w:sz w:val="20"/>
+          <w:szCs w:val="20"/>
+        </w:rPr>
+        <w:tab/>
+        <w:t>- Editing workouts</w:t>
+      </w:r>
+    </w:p>
+    <w:p>
+      <w:pPr>
+        <w:pStyle w:val="ListParagraph"/>
+        <w:jc w:val="both"/>
+        <w:rPr>
+          <w:rFonts w:cs="Arial"/>
+          <w:sz w:val="20"/>
+          <w:szCs w:val="20"/>
+        </w:rPr>
+      </w:pPr>
+      <w:r>
+        <w:rPr>
+          <w:rFonts w:cs="Arial"/>
+          <w:sz w:val="20"/>
+          <w:szCs w:val="20"/>
+        </w:rPr>
+        <w:tab/>
+        <w:t>- User Tests</w:t>
+      </w:r>
+    </w:p>
+    <w:p>
+      <w:pPr>
+        <w:pStyle w:val="ListParagraph"/>
+        <w:jc w:val="both"/>
+        <w:rPr>
+          <w:rFonts w:cs="Arial"/>
+          <w:sz w:val="20"/>
+          <w:szCs w:val="20"/>
+        </w:rPr>
+      </w:pPr>
+      <w:r>
+        <w:rPr>
+          <w:rFonts w:cs="Arial"/>
+          <w:sz w:val="20"/>
+          <w:szCs w:val="20"/>
+        </w:rPr>
+        <w:tab/>
+        <w:t>- Activity Types</w:t>
+      </w:r>
+    </w:p>
+    <w:p>
+      <w:pPr>
+        <w:pStyle w:val="ListParagraph"/>
+        <w:jc w:val="both"/>
+        <w:rPr>
+          <w:rFonts w:cs="Arial"/>
+          <w:sz w:val="20"/>
+          <w:szCs w:val="20"/>
+        </w:rPr>
+      </w:pPr>
+      <w:r>
+        <w:rPr>
+          <w:rFonts w:cs="Arial"/>
+          <w:sz w:val="20"/>
+          <w:szCs w:val="20"/>
+        </w:rPr>
+        <w:tab/>
+        <w:t>- Playing workouts</w:t>
+      </w:r>
+    </w:p>
+    <w:p>
+      <w:pPr>
+        <w:pStyle w:val="ListParagraph"/>
+        <w:jc w:val="both"/>
+        <w:rPr>
+          <w:rFonts w:cs="Arial"/>
+          <w:sz w:val="20"/>
+          <w:szCs w:val="20"/>
+        </w:rPr>
+      </w:pPr>
+      <w:r>
+        <w:rPr>
+          <w:rFonts w:cs="Arial"/>
+          <w:sz w:val="20"/>
+          <w:szCs w:val="20"/>
+        </w:rPr>
+        <w:tab/>
+        <w:t>- Activity Pages</w:t>
+      </w:r>
+    </w:p>
+    <w:p>
+      <w:pPr>
+        <w:pStyle w:val="ListParagraph"/>
+        <w:jc w:val="both"/>
+        <w:rPr>
+          <w:rFonts w:cs="Arial"/>
+          <w:sz w:val="20"/>
+          <w:szCs w:val="20"/>
+        </w:rPr>
+      </w:pPr>
+      <w:r>
+        <w:rPr>
+          <w:rFonts w:cs="Arial"/>
+          <w:b/>
+          <w:bCs/>
+        </w:rPr>
+        <w:t xml:space="preserve">3.8 </w:t>
+      </w:r>
+      <w:r>
+        <w:rPr>
+          <w:rFonts w:cs="Arial"/>
+          <w:sz w:val="20"/>
+          <w:szCs w:val="20"/>
+        </w:rPr>
+        <w:t>Bug fixes</w:t>
+      </w:r>
+      <w:r>
+        <w:rPr>
+          <w:rFonts w:cs="Arial"/>
+          <w:sz w:val="20"/>
+          <w:szCs w:val="20"/>
+        </w:rPr>
+        <w:t xml:space="preserve"> </w:t>
       </w:r>
       <w:r>
         <w:rPr>
@@ -2154,355 +2478,7 @@
           <w:sz w:val="18"/>
           <w:szCs w:val="18"/>
         </w:rPr>
-        <w:t xml:space="preserve"> – 6</w:t>
-      </w:r>
-      <w:r>
-        <w:rPr>
-          <w:rFonts w:cs="Arial"/>
-          <w:i/>
-          <w:iCs/>
-          <w:sz w:val="18"/>
-          <w:szCs w:val="18"/>
-        </w:rPr>
-        <w:t>3</w:t>
-      </w:r>
-      <w:r>
-        <w:rPr>
-          <w:rFonts w:cs="Arial"/>
-          <w:i/>
-          <w:iCs/>
-          <w:sz w:val="18"/>
-          <w:szCs w:val="18"/>
-        </w:rPr>
-        <w:t>)</w:t>
-      </w:r>
-    </w:p>
-    <w:p>
-      <w:pPr>
-        <w:pStyle w:val="ListParagraph"/>
-        <w:jc w:val="both"/>
-        <w:rPr>
-          <w:rFonts w:cs="Arial"/>
-          <w:sz w:val="20"/>
-          <w:szCs w:val="20"/>
-        </w:rPr>
-      </w:pPr>
-      <w:r>
-        <w:rPr>
-          <w:rFonts w:cs="Arial"/>
-          <w:b/>
-          <w:bCs/>
-        </w:rPr>
-        <w:tab/>
-      </w:r>
-      <w:r>
-        <w:rPr>
-          <w:rFonts w:cs="Arial"/>
-        </w:rPr>
-        <w:t xml:space="preserve">- </w:t>
-      </w:r>
-      <w:r>
-        <w:rPr>
-          <w:rFonts w:cs="Arial"/>
-          <w:sz w:val="20"/>
-          <w:szCs w:val="20"/>
-        </w:rPr>
-        <w:t>Authorisation</w:t>
-      </w:r>
-    </w:p>
-    <w:p>
-      <w:pPr>
-        <w:pStyle w:val="ListParagraph"/>
-        <w:jc w:val="both"/>
-        <w:rPr>
-          <w:rFonts w:cs="Arial"/>
-          <w:sz w:val="20"/>
-          <w:szCs w:val="20"/>
-        </w:rPr>
-      </w:pPr>
-      <w:r>
-        <w:rPr>
-          <w:rFonts w:cs="Arial"/>
-          <w:sz w:val="20"/>
-          <w:szCs w:val="20"/>
-        </w:rPr>
-        <w:tab/>
-        <w:t>- Creating new workouts</w:t>
-      </w:r>
-    </w:p>
-    <w:p>
-      <w:pPr>
-        <w:pStyle w:val="ListParagraph"/>
-        <w:jc w:val="both"/>
-        <w:rPr>
-          <w:rFonts w:cs="Arial"/>
-          <w:sz w:val="20"/>
-          <w:szCs w:val="20"/>
-        </w:rPr>
-      </w:pPr>
-      <w:r>
-        <w:rPr>
-          <w:rFonts w:cs="Arial"/>
-          <w:sz w:val="20"/>
-          <w:szCs w:val="20"/>
-        </w:rPr>
-        <w:tab/>
-        <w:t>- Groups</w:t>
-      </w:r>
-    </w:p>
-    <w:p>
-      <w:pPr>
-        <w:pStyle w:val="ListParagraph"/>
-        <w:jc w:val="both"/>
-        <w:rPr>
-          <w:rFonts w:cs="Arial"/>
-          <w:sz w:val="20"/>
-          <w:szCs w:val="20"/>
-        </w:rPr>
-      </w:pPr>
-      <w:r>
-        <w:rPr>
-          <w:rFonts w:cs="Arial"/>
-          <w:sz w:val="20"/>
-          <w:szCs w:val="20"/>
-        </w:rPr>
-        <w:tab/>
-        <w:t>- Activities</w:t>
-      </w:r>
-    </w:p>
-    <w:p>
-      <w:pPr>
-        <w:pStyle w:val="ListParagraph"/>
-        <w:jc w:val="both"/>
-        <w:rPr>
-          <w:rFonts w:cs="Arial"/>
-          <w:sz w:val="20"/>
-          <w:szCs w:val="20"/>
-        </w:rPr>
-      </w:pPr>
-      <w:r>
-        <w:rPr>
-          <w:rFonts w:cs="Arial"/>
-          <w:sz w:val="20"/>
-          <w:szCs w:val="20"/>
-        </w:rPr>
-        <w:tab/>
-        <w:t>- More Authentication</w:t>
-      </w:r>
-    </w:p>
-    <w:p>
-      <w:pPr>
-        <w:pStyle w:val="ListParagraph"/>
-        <w:jc w:val="both"/>
-        <w:rPr>
-          <w:rFonts w:cs="Arial"/>
-          <w:sz w:val="20"/>
-          <w:szCs w:val="20"/>
-        </w:rPr>
-      </w:pPr>
-      <w:r>
-        <w:rPr>
-          <w:rFonts w:cs="Arial"/>
-          <w:sz w:val="20"/>
-          <w:szCs w:val="20"/>
-        </w:rPr>
-        <w:tab/>
-        <w:t>- Password Obscurity</w:t>
-      </w:r>
-    </w:p>
-    <w:p>
-      <w:pPr>
-        <w:pStyle w:val="ListParagraph"/>
-        <w:jc w:val="both"/>
-        <w:rPr>
-          <w:rFonts w:cs="Arial"/>
-          <w:sz w:val="20"/>
-          <w:szCs w:val="20"/>
-        </w:rPr>
-      </w:pPr>
-      <w:r>
-        <w:rPr>
-          <w:rFonts w:cs="Arial"/>
-          <w:sz w:val="20"/>
-          <w:szCs w:val="20"/>
-        </w:rPr>
-        <w:tab/>
-        <w:t>- Stopwatch</w:t>
-      </w:r>
-    </w:p>
-    <w:p>
-      <w:pPr>
-        <w:pStyle w:val="ListParagraph"/>
-        <w:jc w:val="both"/>
-        <w:rPr>
-          <w:rFonts w:cs="Arial"/>
-          <w:sz w:val="20"/>
-          <w:szCs w:val="20"/>
-        </w:rPr>
-      </w:pPr>
-      <w:r>
-        <w:rPr>
-          <w:rFonts w:cs="Arial"/>
-          <w:sz w:val="20"/>
-          <w:szCs w:val="20"/>
-        </w:rPr>
-        <w:tab/>
-        <w:t>- Selecting workouts</w:t>
-      </w:r>
-    </w:p>
-    <w:p>
-      <w:pPr>
-        <w:pStyle w:val="ListParagraph"/>
-        <w:jc w:val="both"/>
-        <w:rPr>
-          <w:rFonts w:cs="Arial"/>
-          <w:sz w:val="20"/>
-          <w:szCs w:val="20"/>
-        </w:rPr>
-      </w:pPr>
-      <w:r>
-        <w:rPr>
-          <w:rFonts w:cs="Arial"/>
-          <w:sz w:val="20"/>
-          <w:szCs w:val="20"/>
-        </w:rPr>
-        <w:tab/>
-        <w:t>- Editing workouts</w:t>
-      </w:r>
-    </w:p>
-    <w:p>
-      <w:pPr>
-        <w:pStyle w:val="ListParagraph"/>
-        <w:jc w:val="both"/>
-        <w:rPr>
-          <w:rFonts w:cs="Arial"/>
-          <w:sz w:val="20"/>
-          <w:szCs w:val="20"/>
-        </w:rPr>
-      </w:pPr>
-      <w:r>
-        <w:rPr>
-          <w:rFonts w:cs="Arial"/>
-          <w:sz w:val="20"/>
-          <w:szCs w:val="20"/>
-        </w:rPr>
-        <w:tab/>
-        <w:t>- User Tests</w:t>
-      </w:r>
-    </w:p>
-    <w:p>
-      <w:pPr>
-        <w:pStyle w:val="ListParagraph"/>
-        <w:jc w:val="both"/>
-        <w:rPr>
-          <w:rFonts w:cs="Arial"/>
-          <w:sz w:val="20"/>
-          <w:szCs w:val="20"/>
-        </w:rPr>
-      </w:pPr>
-      <w:r>
-        <w:rPr>
-          <w:rFonts w:cs="Arial"/>
-          <w:sz w:val="20"/>
-          <w:szCs w:val="20"/>
-        </w:rPr>
-        <w:tab/>
-        <w:t>- Activity Types</w:t>
-      </w:r>
-    </w:p>
-    <w:p>
-      <w:pPr>
-        <w:pStyle w:val="ListParagraph"/>
-        <w:jc w:val="both"/>
-        <w:rPr>
-          <w:rFonts w:cs="Arial"/>
-          <w:sz w:val="20"/>
-          <w:szCs w:val="20"/>
-        </w:rPr>
-      </w:pPr>
-      <w:r>
-        <w:rPr>
-          <w:rFonts w:cs="Arial"/>
-          <w:sz w:val="20"/>
-          <w:szCs w:val="20"/>
-        </w:rPr>
-        <w:tab/>
-        <w:t>- Playing workouts</w:t>
-      </w:r>
-    </w:p>
-    <w:p>
-      <w:pPr>
-        <w:pStyle w:val="ListParagraph"/>
-        <w:jc w:val="both"/>
-        <w:rPr>
-          <w:rFonts w:cs="Arial"/>
-          <w:sz w:val="20"/>
-          <w:szCs w:val="20"/>
-        </w:rPr>
-      </w:pPr>
-      <w:r>
-        <w:rPr>
-          <w:rFonts w:cs="Arial"/>
-          <w:sz w:val="20"/>
-          <w:szCs w:val="20"/>
-        </w:rPr>
-        <w:tab/>
-        <w:t>- Activity Pages</w:t>
-      </w:r>
-    </w:p>
-    <w:p>
-      <w:pPr>
-        <w:pStyle w:val="ListParagraph"/>
-        <w:jc w:val="both"/>
-        <w:rPr>
-          <w:rFonts w:cs="Arial"/>
-          <w:sz w:val="20"/>
-          <w:szCs w:val="20"/>
-        </w:rPr>
-      </w:pPr>
-      <w:r>
-        <w:rPr>
-          <w:rFonts w:cs="Arial"/>
-          <w:b/>
-          <w:bCs/>
-        </w:rPr>
-        <w:t xml:space="preserve">3.8 </w:t>
-      </w:r>
-      <w:r>
-        <w:rPr>
-          <w:rFonts w:cs="Arial"/>
-          <w:sz w:val="20"/>
-          <w:szCs w:val="20"/>
-        </w:rPr>
-        <w:t>Bug fixes</w:t>
-      </w:r>
-      <w:r>
-        <w:rPr>
-          <w:rFonts w:cs="Arial"/>
-          <w:sz w:val="20"/>
-          <w:szCs w:val="20"/>
-        </w:rPr>
-        <w:t xml:space="preserve"> </w:t>
-      </w:r>
-      <w:r>
-        <w:rPr>
-          <w:rFonts w:cs="Arial"/>
-          <w:i/>
-          <w:iCs/>
-          <w:sz w:val="18"/>
-          <w:szCs w:val="18"/>
-        </w:rPr>
-        <w:t>(pg.</w:t>
-      </w:r>
-      <w:r>
-        <w:rPr>
-          <w:rFonts w:cs="Arial"/>
-          <w:i/>
-          <w:iCs/>
-          <w:sz w:val="18"/>
-          <w:szCs w:val="18"/>
-        </w:rPr>
-        <w:t xml:space="preserve"> 6</w:t>
+        <w:t>(pg. 6</w:t>
       </w:r>
       <w:r>
         <w:rPr>
@@ -3964,7 +3940,7 @@
           <w:noProof/>
         </w:rPr>
         <w:drawing>
-          <wp:anchor distT="0" distB="0" distL="114300" distR="114300" simplePos="0" relativeHeight="251639808" behindDoc="1" locked="0" layoutInCell="1" allowOverlap="1" wp14:anchorId="36483DE5" wp14:editId="1CB2BE0C">
+          <wp:anchor distT="0" distB="0" distL="114300" distR="114300" simplePos="0" relativeHeight="251639296" behindDoc="1" locked="0" layoutInCell="1" allowOverlap="1" wp14:anchorId="36483DE5" wp14:editId="397BB48B">
             <wp:simplePos x="0" y="0"/>
             <wp:positionH relativeFrom="column">
               <wp:posOffset>571500</wp:posOffset>
@@ -4079,7 +4055,7 @@
           <w:noProof/>
         </w:rPr>
         <w:drawing>
-          <wp:anchor distT="0" distB="0" distL="114300" distR="114300" simplePos="0" relativeHeight="251637760" behindDoc="1" locked="0" layoutInCell="1" allowOverlap="1" wp14:anchorId="30E92497" wp14:editId="0428229D">
+          <wp:anchor distT="0" distB="0" distL="114300" distR="114300" simplePos="0" relativeHeight="251637248" behindDoc="1" locked="0" layoutInCell="1" allowOverlap="1" wp14:anchorId="30E92497" wp14:editId="73716281">
             <wp:simplePos x="0" y="0"/>
             <wp:positionH relativeFrom="margin">
               <wp:posOffset>-3810</wp:posOffset>
@@ -4238,7 +4214,7 @@
           <w:noProof/>
         </w:rPr>
         <w:drawing>
-          <wp:anchor distT="0" distB="0" distL="114300" distR="114300" simplePos="0" relativeHeight="251626496" behindDoc="1" locked="0" layoutInCell="1" allowOverlap="1" wp14:anchorId="75643403" wp14:editId="7209190C">
+          <wp:anchor distT="0" distB="0" distL="114300" distR="114300" simplePos="0" relativeHeight="251627008" behindDoc="1" locked="0" layoutInCell="1" allowOverlap="1" wp14:anchorId="75643403" wp14:editId="28A42550">
             <wp:simplePos x="0" y="0"/>
             <wp:positionH relativeFrom="column">
               <wp:posOffset>52754</wp:posOffset>
@@ -4332,7 +4308,7 @@
           <w:noProof/>
         </w:rPr>
         <w:drawing>
-          <wp:anchor distT="0" distB="0" distL="114300" distR="114300" simplePos="0" relativeHeight="251645952" behindDoc="1" locked="0" layoutInCell="1" allowOverlap="1" wp14:anchorId="61097CDE" wp14:editId="277CC0D1">
+          <wp:anchor distT="0" distB="0" distL="114300" distR="114300" simplePos="0" relativeHeight="251645440" behindDoc="1" locked="0" layoutInCell="1" allowOverlap="1" wp14:anchorId="61097CDE" wp14:editId="53CD479B">
             <wp:simplePos x="0" y="0"/>
             <wp:positionH relativeFrom="column">
               <wp:posOffset>4088130</wp:posOffset>
@@ -4532,7 +4508,7 @@
           <w:noProof/>
         </w:rPr>
         <w:drawing>
-          <wp:anchor distT="0" distB="0" distL="114300" distR="114300" simplePos="0" relativeHeight="251649024" behindDoc="1" locked="0" layoutInCell="1" allowOverlap="1" wp14:anchorId="2942DCDC" wp14:editId="66E98413">
+          <wp:anchor distT="0" distB="0" distL="114300" distR="114300" simplePos="0" relativeHeight="251647488" behindDoc="1" locked="0" layoutInCell="1" allowOverlap="1" wp14:anchorId="2942DCDC" wp14:editId="15B820C1">
             <wp:simplePos x="0" y="0"/>
             <wp:positionH relativeFrom="margin">
               <wp:posOffset>4026535</wp:posOffset>
@@ -5011,19 +4987,13 @@
         <w:rPr>
           <w:rFonts w:cs="Arial"/>
         </w:rPr>
-        <w:t>This</w:t>
-      </w:r>
-      <w:r>
-        <w:rPr>
-          <w:rFonts w:cs="Arial"/>
-        </w:rPr>
-        <w:t xml:space="preserve"> </w:t>
-      </w:r>
-      <w:r>
-        <w:rPr>
-          <w:rFonts w:cs="Arial"/>
-        </w:rPr>
-        <w:t>is the criteria that the end-user/stakeholder’s system will have to meet in</w:t>
+        <w:t>These are</w:t>
+      </w:r>
+      <w:r>
+        <w:rPr>
+          <w:rFonts w:cs="Arial"/>
+        </w:rPr>
+        <w:t xml:space="preserve"> the criteria that the end-user/stakeholder’s system will have to meet in</w:t>
       </w:r>
       <w:r>
         <w:rPr>
@@ -10785,13 +10755,7 @@
               <w:rPr>
                 <w:rFonts w:cs="Arial"/>
               </w:rPr>
-              <w:t>Maps the data of the workout to fields of a json document stored in the Firebase database</w:t>
-            </w:r>
-            <w:r>
-              <w:rPr>
-                <w:rFonts w:cs="Arial"/>
-              </w:rPr>
-              <w:t>.</w:t>
+              <w:t>Maps the data of the workout to fields of a json document stored in the Firebase database.</w:t>
             </w:r>
           </w:p>
         </w:tc>
@@ -15110,17 +15074,17 @@
           <w:b/>
           <w:bCs/>
           <w:noProof/>
-          <w:sz w:val="28"/>
-          <w:szCs w:val="28"/>
+          <w:sz w:val="24"/>
+          <w:szCs w:val="24"/>
         </w:rPr>
         <w:drawing>
-          <wp:anchor distT="0" distB="0" distL="114300" distR="114300" simplePos="0" relativeHeight="251629568" behindDoc="1" locked="0" layoutInCell="1" allowOverlap="1" wp14:anchorId="6C11296A" wp14:editId="4A30B4A3">
+          <wp:anchor distT="0" distB="0" distL="114300" distR="114300" simplePos="0" relativeHeight="251653632" behindDoc="1" locked="0" layoutInCell="1" allowOverlap="1" wp14:anchorId="6C11296A" wp14:editId="13F7EC40">
             <wp:simplePos x="0" y="0"/>
             <wp:positionH relativeFrom="column">
               <wp:posOffset>0</wp:posOffset>
             </wp:positionH>
             <wp:positionV relativeFrom="paragraph">
-              <wp:posOffset>341630</wp:posOffset>
+              <wp:posOffset>507884</wp:posOffset>
             </wp:positionV>
             <wp:extent cx="5943600" cy="4782185"/>
             <wp:effectExtent l="0" t="0" r="0" b="0"/>
@@ -15177,6 +15141,16 @@
           </wp:anchor>
         </w:drawing>
       </w:r>
+      <w:r>
+        <w:rPr>
+          <w:rFonts w:cs="Arial"/>
+          <w:b/>
+          <w:bCs/>
+          <w:sz w:val="24"/>
+          <w:szCs w:val="24"/>
+        </w:rPr>
+        <w:t>2.2.1 Flowcharts</w:t>
+      </w:r>
     </w:p>
     <w:p>
       <w:pPr>
@@ -15198,7 +15172,7 @@
             <v:stroke joinstyle="miter"/>
             <v:path gradientshapeok="t" o:connecttype="rect"/>
           </v:shapetype>
-          <v:shape id="Text Box 10" o:spid="_x0000_s1032" type="#_x0000_t202" style="position:absolute;margin-left:.5pt;margin-top:30.55pt;width:468pt;height:184.8pt;z-index:251701248;visibility:visible;mso-wrap-distance-top:3.6pt;mso-wrap-distance-bottom:3.6pt;mso-position-horizontal-relative:margin;mso-width-relative:margin;mso-height-relative:margin" o:gfxdata="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">
+          <v:shape id="Text Box 10" o:spid="_x0000_s1032" type="#_x0000_t202" style="position:absolute;margin-left:.5pt;margin-top:413.8pt;width:468pt;height:184.8pt;z-index:251700736;visibility:visible;mso-wrap-distance-top:3.6pt;mso-wrap-distance-bottom:3.6pt;mso-position-horizontal-relative:margin;mso-width-relative:margin;mso-height-relative:margin" o:gfxdata="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">
             <v:textbox style="mso-next-textbox:#Text Box 10">
               <w:txbxContent>
                 <w:p>
@@ -15369,13 +15343,13 @@
         </w:rPr>
         <w:lastRenderedPageBreak/>
         <w:drawing>
-          <wp:anchor distT="0" distB="0" distL="114300" distR="114300" simplePos="0" relativeHeight="251681792" behindDoc="1" locked="0" layoutInCell="1" allowOverlap="1" wp14:anchorId="147F2432" wp14:editId="78E567C1">
+          <wp:anchor distT="0" distB="0" distL="114300" distR="114300" simplePos="0" relativeHeight="251662848" behindDoc="1" locked="0" layoutInCell="1" allowOverlap="1" wp14:anchorId="147F2432" wp14:editId="41BB707E">
             <wp:simplePos x="0" y="0"/>
             <wp:positionH relativeFrom="column">
-              <wp:posOffset>250008</wp:posOffset>
+              <wp:posOffset>249151</wp:posOffset>
             </wp:positionH>
             <wp:positionV relativeFrom="paragraph">
-              <wp:posOffset>0</wp:posOffset>
+              <wp:posOffset>-159328</wp:posOffset>
             </wp:positionV>
             <wp:extent cx="5442585" cy="5028565"/>
             <wp:effectExtent l="0" t="0" r="0" b="0"/>
@@ -15592,7 +15566,7 @@
           <w:noProof/>
         </w:rPr>
         <w:pict w14:anchorId="67428714">
-          <v:shape id="Text Box 4" o:spid="_x0000_s1031" type="#_x0000_t202" style="position:absolute;margin-left:-44.6pt;margin-top:51.1pt;width:557.35pt;height:240.35pt;z-index:251698176;visibility:visible;mso-wrap-distance-top:3.6pt;mso-wrap-distance-bottom:3.6pt;mso-position-horizontal-relative:margin;mso-width-relative:margin;mso-height-relative:margin" o:gfxdata="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">
+          <v:shape id="Text Box 4" o:spid="_x0000_s1031" type="#_x0000_t202" style="position:absolute;margin-left:-44.6pt;margin-top:51.1pt;width:557.35pt;height:240.35pt;z-index:251697664;visibility:visible;mso-wrap-distance-top:3.6pt;mso-wrap-distance-bottom:3.6pt;mso-position-horizontal-relative:margin;mso-width-relative:margin;mso-height-relative:margin" o:gfxdata="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">
             <v:textbox style="mso-next-textbox:#Text Box 4">
               <w:txbxContent>
                 <w:p>
@@ -15787,7 +15761,7 @@
         </w:rPr>
         <w:lastRenderedPageBreak/>
         <w:drawing>
-          <wp:anchor distT="0" distB="0" distL="114300" distR="114300" simplePos="0" relativeHeight="251618304" behindDoc="1" locked="0" layoutInCell="1" allowOverlap="1" wp14:anchorId="46675498" wp14:editId="4499361F">
+          <wp:anchor distT="0" distB="0" distL="114300" distR="114300" simplePos="0" relativeHeight="251618816" behindDoc="1" locked="0" layoutInCell="1" allowOverlap="1" wp14:anchorId="46675498" wp14:editId="795BB1CF">
             <wp:simplePos x="0" y="0"/>
             <wp:positionH relativeFrom="column">
               <wp:posOffset>510903</wp:posOffset>
@@ -16053,7 +16027,7 @@
           <w:noProof/>
         </w:rPr>
         <w:pict w14:anchorId="41705EF4">
-          <v:shape id="Text Box 2" o:spid="_x0000_s1030" type="#_x0000_t202" style="position:absolute;left:0;text-align:left;margin-left:.65pt;margin-top:137.15pt;width:295.25pt;height:176.7pt;z-index:251697152;visibility:visible;mso-wrap-distance-top:3.6pt;mso-wrap-distance-bottom:3.6pt;mso-width-relative:margin;mso-height-relative:margin" o:gfxdata="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">
+          <v:shape id="Text Box 2" o:spid="_x0000_s1030" type="#_x0000_t202" style="position:absolute;left:0;text-align:left;margin-left:.65pt;margin-top:137.15pt;width:295.25pt;height:176.7pt;z-index:251696640;visibility:visible;mso-wrap-distance-top:3.6pt;mso-wrap-distance-bottom:3.6pt;mso-width-relative:margin;mso-height-relative:margin" o:gfxdata="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">
             <v:textbox style="mso-next-textbox:#Text Box 2">
               <w:txbxContent>
                 <w:p>
@@ -16392,7 +16366,7 @@
         </w:rPr>
         <w:lastRenderedPageBreak/>
         <w:drawing>
-          <wp:anchor distT="0" distB="0" distL="114300" distR="114300" simplePos="0" relativeHeight="251619328" behindDoc="1" locked="0" layoutInCell="1" allowOverlap="1" wp14:anchorId="1B209301" wp14:editId="44BE2C16">
+          <wp:anchor distT="0" distB="0" distL="114300" distR="114300" simplePos="0" relativeHeight="251619840" behindDoc="1" locked="0" layoutInCell="1" allowOverlap="1" wp14:anchorId="1B209301" wp14:editId="4DC13E9F">
             <wp:simplePos x="0" y="0"/>
             <wp:positionH relativeFrom="column">
               <wp:posOffset>0</wp:posOffset>
@@ -16474,7 +16448,7 @@
           <w:noProof/>
         </w:rPr>
         <w:pict w14:anchorId="54878B12">
-          <v:shape id="Text Box 8" o:spid="_x0000_s1028" type="#_x0000_t202" style="position:absolute;margin-left:-71.55pt;margin-top:88pt;width:231.05pt;height:341pt;z-index:251700224;visibility:visible;mso-wrap-distance-top:3.6pt;mso-wrap-distance-bottom:3.6pt;mso-width-relative:margin;mso-height-relative:margin" o:gfxdata="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">
+          <v:shape id="Text Box 8" o:spid="_x0000_s1028" type="#_x0000_t202" style="position:absolute;margin-left:-71.55pt;margin-top:88pt;width:231.05pt;height:341pt;z-index:251699712;visibility:visible;mso-wrap-distance-top:3.6pt;mso-wrap-distance-bottom:3.6pt;mso-width-relative:margin;mso-height-relative:margin" o:gfxdata="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">
             <v:textbox style="mso-next-textbox:#Text Box 8">
               <w:txbxContent>
                 <w:p>
@@ -16562,7 +16536,7 @@
         </w:rPr>
         <w:lastRenderedPageBreak/>
         <w:pict w14:anchorId="42DD22C5">
-          <v:shape id="Text Box 6" o:spid="_x0000_s1029" type="#_x0000_t202" style="position:absolute;margin-left:.95pt;margin-top:1pt;width:268.9pt;height:244.4pt;z-index:251699200;visibility:visible;mso-wrap-distance-top:3.6pt;mso-wrap-distance-bottom:3.6pt;mso-width-relative:margin;mso-height-relative:margin" o:gfxdata="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">
+          <v:shape id="Text Box 6" o:spid="_x0000_s1029" type="#_x0000_t202" style="position:absolute;margin-left:.95pt;margin-top:1pt;width:268.9pt;height:244.4pt;z-index:251698688;visibility:visible;mso-wrap-distance-top:3.6pt;mso-wrap-distance-bottom:3.6pt;mso-width-relative:margin;mso-height-relative:margin" o:gfxdata="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">
             <v:textbox style="mso-next-textbox:#Text Box 6">
               <w:txbxContent>
                 <w:p>
@@ -16762,7 +16736,7 @@
           <w:szCs w:val="24"/>
         </w:rPr>
         <w:drawing>
-          <wp:anchor distT="0" distB="0" distL="114300" distR="114300" simplePos="0" relativeHeight="251617280" behindDoc="1" locked="0" layoutInCell="1" allowOverlap="1" wp14:anchorId="1F8DC336" wp14:editId="53E6495C">
+          <wp:anchor distT="0" distB="0" distL="114300" distR="114300" simplePos="0" relativeHeight="251617792" behindDoc="1" locked="0" layoutInCell="1" allowOverlap="1" wp14:anchorId="1F8DC336" wp14:editId="145AC59C">
             <wp:simplePos x="0" y="0"/>
             <wp:positionH relativeFrom="column">
               <wp:posOffset>1770833</wp:posOffset>
@@ -16865,7 +16839,7 @@
         </w:rPr>
         <w:lastRenderedPageBreak/>
         <w:drawing>
-          <wp:anchor distT="0" distB="0" distL="114300" distR="114300" simplePos="0" relativeHeight="251622400" behindDoc="1" locked="0" layoutInCell="1" allowOverlap="1" wp14:anchorId="4A849A8A" wp14:editId="7CACC5A8">
+          <wp:anchor distT="0" distB="0" distL="114300" distR="114300" simplePos="0" relativeHeight="251622912" behindDoc="1" locked="0" layoutInCell="1" allowOverlap="1" wp14:anchorId="4A849A8A" wp14:editId="29CD03F9">
             <wp:simplePos x="0" y="0"/>
             <wp:positionH relativeFrom="column">
               <wp:posOffset>0</wp:posOffset>
@@ -16939,7 +16913,7 @@
           <w:noProof/>
         </w:rPr>
         <w:pict w14:anchorId="06EB59EB">
-          <v:shape id="_x0000_s1026" type="#_x0000_t202" style="position:absolute;margin-left:-20.95pt;margin-top:8.9pt;width:510pt;height:152pt;z-index:251702272;visibility:visible;mso-wrap-distance-top:3.6pt;mso-wrap-distance-bottom:3.6pt;mso-position-horizontal-relative:margin;mso-width-relative:margin;mso-height-relative:margin" wrapcoords="-32 -106 -32 21600 21632 21600 21632 -106 -32 -106" o:gfxdata="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">
+          <v:shape id="_x0000_s1026" type="#_x0000_t202" style="position:absolute;margin-left:-20.95pt;margin-top:8.9pt;width:510pt;height:152pt;z-index:251701760;visibility:visible;mso-wrap-distance-top:3.6pt;mso-wrap-distance-bottom:3.6pt;mso-position-horizontal-relative:margin;mso-width-relative:margin;mso-height-relative:margin" wrapcoords="-32 -106 -32 21600 21632 21600 21632 -106 -32 -106" o:gfxdata="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">
             <v:textbox style="mso-next-textbox:#_x0000_s1026">
               <w:txbxContent>
                 <w:p>
@@ -17086,7 +17060,7 @@
         </w:rPr>
         <w:lastRenderedPageBreak/>
         <w:drawing>
-          <wp:anchor distT="0" distB="0" distL="114300" distR="114300" simplePos="0" relativeHeight="251631616" behindDoc="1" locked="0" layoutInCell="1" allowOverlap="1" wp14:anchorId="6418AE4F" wp14:editId="7F4560C6">
+          <wp:anchor distT="0" distB="0" distL="114300" distR="114300" simplePos="0" relativeHeight="251631104" behindDoc="1" locked="0" layoutInCell="1" allowOverlap="1" wp14:anchorId="6418AE4F" wp14:editId="49B967F5">
             <wp:simplePos x="0" y="0"/>
             <wp:positionH relativeFrom="column">
               <wp:posOffset>0</wp:posOffset>
@@ -17170,7 +17144,7 @@
           <w:szCs w:val="28"/>
         </w:rPr>
         <w:pict w14:anchorId="5E02B9D8">
-          <v:shape id="_x0000_s1034" type="#_x0000_t202" style="position:absolute;margin-left:-21.2pt;margin-top:23.85pt;width:507.9pt;height:217.4pt;z-index:251703296;visibility:visible;mso-height-percent:200;mso-wrap-distance-top:3.6pt;mso-wrap-distance-bottom:3.6pt;mso-height-percent:200;mso-width-relative:margin;mso-height-relative:margin" o:gfxdata="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">
+          <v:shape id="_x0000_s1034" type="#_x0000_t202" style="position:absolute;margin-left:-21.2pt;margin-top:23.85pt;width:507.9pt;height:217.4pt;z-index:251702784;visibility:visible;mso-height-percent:200;mso-wrap-distance-top:3.6pt;mso-wrap-distance-bottom:3.6pt;mso-height-percent:200;mso-width-relative:margin;mso-height-relative:margin" o:gfxdata="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">
             <v:textbox style="mso-next-textbox:#_x0000_s1034;mso-fit-shape-to-text:t">
               <w:txbxContent>
                 <w:p>
@@ -17244,8 +17218,8 @@
           <w:rFonts w:cs="Arial"/>
           <w:b/>
           <w:bCs/>
-          <w:sz w:val="28"/>
-          <w:szCs w:val="28"/>
+          <w:sz w:val="24"/>
+          <w:szCs w:val="24"/>
         </w:rPr>
       </w:pPr>
     </w:p>
@@ -17255,8 +17229,8 @@
           <w:rFonts w:cs="Arial"/>
           <w:b/>
           <w:bCs/>
-          <w:sz w:val="28"/>
-          <w:szCs w:val="28"/>
+          <w:sz w:val="24"/>
+          <w:szCs w:val="24"/>
         </w:rPr>
       </w:pPr>
     </w:p>
@@ -17266,8 +17240,8 @@
           <w:rFonts w:cs="Arial"/>
           <w:b/>
           <w:bCs/>
-          <w:sz w:val="28"/>
-          <w:szCs w:val="28"/>
+          <w:sz w:val="24"/>
+          <w:szCs w:val="24"/>
         </w:rPr>
       </w:pPr>
     </w:p>
@@ -17445,7 +17419,7 @@
           <w:noProof/>
         </w:rPr>
         <w:drawing>
-          <wp:anchor distT="0" distB="0" distL="114300" distR="114300" simplePos="0" relativeHeight="251665408" behindDoc="1" locked="0" layoutInCell="1" allowOverlap="1" wp14:anchorId="43195C26" wp14:editId="2E2D0632">
+          <wp:anchor distT="0" distB="0" distL="114300" distR="114300" simplePos="0" relativeHeight="251668992" behindDoc="1" locked="0" layoutInCell="1" allowOverlap="1" wp14:anchorId="43195C26" wp14:editId="25ECFB6F">
             <wp:simplePos x="0" y="0"/>
             <wp:positionH relativeFrom="column">
               <wp:posOffset>40005</wp:posOffset>
@@ -17579,15 +17553,7 @@
           <w:sz w:val="24"/>
           <w:szCs w:val="24"/>
         </w:rPr>
-        <w:t xml:space="preserve"> Considering the aspects of UI that their apps use, I can work towards a functional, easy to </w:t>
-      </w:r>
-      <w:r>
-        <w:rPr>
-          <w:rFonts w:cs="Arial"/>
-          <w:sz w:val="24"/>
-          <w:szCs w:val="24"/>
-        </w:rPr>
-        <w:t>use/learn application which serves its purpose.</w:t>
+        <w:t xml:space="preserve"> Considering the aspects of UI that their apps use, I can work towards a functional, easy to use/learn application which serves its purpose.</w:t>
       </w:r>
     </w:p>
     <w:p>
@@ -17772,16 +17738,7 @@
           <w:sz w:val="24"/>
           <w:szCs w:val="24"/>
         </w:rPr>
-        <w:t xml:space="preserve"> by stakeholders, as it keeps them </w:t>
-      </w:r>
-      <w:r>
-        <w:rPr>
-          <w:rFonts w:cs="Arial"/>
-          <w:sz w:val="24"/>
-          <w:szCs w:val="24"/>
-        </w:rPr>
-        <w:lastRenderedPageBreak/>
-        <w:t>interested and does not destroy the habit created.</w:t>
+        <w:t xml:space="preserve"> by stakeholders, as it keeps them interested and does not destroy the habit created.</w:t>
       </w:r>
     </w:p>
     <w:p>
@@ -17825,6 +17782,7 @@
           <w:sz w:val="24"/>
           <w:szCs w:val="24"/>
         </w:rPr>
+        <w:lastRenderedPageBreak/>
         <w:t xml:space="preserve">Throughout my stakeholder selection, it is important that my app is easy to use, memorable, and works as intended. It is vital that my application is set apart from the competition to reduce any external stress from deciding that the program is not built very well and having to find a new application. This ends up meaning that the user could lose interest in the hobby cultivated, and so would sway them away from working out and using my app in particular. </w:t>
       </w:r>
       <w:r>
@@ -17919,7 +17877,15 @@
           <w:sz w:val="24"/>
           <w:szCs w:val="24"/>
         </w:rPr>
-        <w:t>The main function of my product is to give the user freedom with creating their own workouts. This means that user satisfaction is important to me when developing the application, as to give users freedom, I should cater to their needs. To do this, I have created an interface (</w:t>
+        <w:t xml:space="preserve">The main function of my product is to give the user freedom with creating their own workouts. This means that user </w:t>
+      </w:r>
+      <w:r>
+        <w:rPr>
+          <w:rFonts w:cs="Arial"/>
+          <w:sz w:val="24"/>
+          <w:szCs w:val="24"/>
+        </w:rPr>
+        <w:t>satisfaction is important to me when developing the application, as to give users freedom, I should cater to their needs. To do this, I have created an interface (</w:t>
       </w:r>
       <w:r>
         <w:rPr>
@@ -18146,7 +18112,6 @@
           </w:tcPr>
           <w:p>
             <w:r>
-              <w:lastRenderedPageBreak/>
               <w:t>Type of testing</w:t>
             </w:r>
           </w:p>
@@ -18184,6 +18149,7 @@
           </w:tcPr>
           <w:p>
             <w:r>
+              <w:lastRenderedPageBreak/>
               <w:t>Feature testing</w:t>
             </w:r>
           </w:p>
@@ -18389,11 +18355,11 @@
               <w:t>to use</w:t>
             </w:r>
             <w:r>
-              <w:t xml:space="preserve"> user </w:t>
+              <w:t xml:space="preserve"> user feedback on small areas on </w:t>
             </w:r>
             <w:r>
               <w:lastRenderedPageBreak/>
-              <w:t>feedback on small areas on my application to see which is best. This will ideally help me to not have to completely restructure my application at the end, when I complete the rest of my testing.</w:t>
+              <w:t>my application to see which is best. This will ideally help me to not have to completely restructure my application at the end, when I complete the rest of my testing.</w:t>
             </w:r>
             <w:r>
               <w:t xml:space="preserve"> These tests should eliminate any usability errors. This is different to feature testing as it is more directed to areas such as colour schemes</w:t>
@@ -18416,11 +18382,11 @@
               <w:t>assess</w:t>
             </w:r>
             <w:r>
-              <w:t xml:space="preserve"> </w:t>
+              <w:t xml:space="preserve"> small areas of the </w:t>
             </w:r>
             <w:r>
               <w:lastRenderedPageBreak/>
-              <w:t>small areas of the application. I will do this by giving them a few options and seeing which is best. I may do this by using a few individual small groups and giving them each a different option, and seeing which is used best/most easily. I will take this feedback into account.</w:t>
+              <w:t>application. I will do this by giving them a few options and seeing which is best. I may do this by using a few individual small groups and giving them each a different option, and seeing which is used best/most easily. I will take this feedback into account.</w:t>
             </w:r>
           </w:p>
           <w:p>
@@ -19032,7 +18998,7 @@
                 <w:szCs w:val="24"/>
               </w:rPr>
               <w:drawing>
-                <wp:anchor distT="0" distB="0" distL="114300" distR="114300" simplePos="0" relativeHeight="251635712" behindDoc="0" locked="0" layoutInCell="1" allowOverlap="1" wp14:anchorId="026B1397" wp14:editId="24BE7D83">
+                <wp:anchor distT="0" distB="0" distL="114300" distR="114300" simplePos="0" relativeHeight="251635200" behindDoc="0" locked="0" layoutInCell="1" allowOverlap="1" wp14:anchorId="026B1397" wp14:editId="4DE97F3A">
                   <wp:simplePos x="0" y="0"/>
                   <wp:positionH relativeFrom="column">
                     <wp:posOffset>241300</wp:posOffset>
@@ -19137,7 +19103,7 @@
               </w:rPr>
               <w:lastRenderedPageBreak/>
               <w:drawing>
-                <wp:anchor distT="0" distB="0" distL="114300" distR="114300" simplePos="0" relativeHeight="251677696" behindDoc="0" locked="0" layoutInCell="1" allowOverlap="1" wp14:anchorId="57C39E0B" wp14:editId="776B3B89">
+                <wp:anchor distT="0" distB="0" distL="114300" distR="114300" simplePos="0" relativeHeight="251679232" behindDoc="0" locked="0" layoutInCell="1" allowOverlap="1" wp14:anchorId="57C39E0B" wp14:editId="1B84FDB0">
                   <wp:simplePos x="0" y="0"/>
                   <wp:positionH relativeFrom="column">
                     <wp:posOffset>4445</wp:posOffset>
@@ -19983,7 +19949,7 @@
           <w:noProof/>
         </w:rPr>
         <w:drawing>
-          <wp:anchor distT="0" distB="0" distL="114300" distR="114300" simplePos="0" relativeHeight="251679744" behindDoc="1" locked="0" layoutInCell="1" allowOverlap="1" wp14:anchorId="3591826A" wp14:editId="605EC07B">
+          <wp:anchor distT="0" distB="0" distL="114300" distR="114300" simplePos="0" relativeHeight="251681280" behindDoc="1" locked="0" layoutInCell="1" allowOverlap="1" wp14:anchorId="3591826A" wp14:editId="54EF222D">
             <wp:simplePos x="0" y="0"/>
             <wp:positionH relativeFrom="column">
               <wp:posOffset>0</wp:posOffset>
@@ -20058,7 +20024,7 @@
           <w:noProof/>
         </w:rPr>
         <w:drawing>
-          <wp:anchor distT="0" distB="0" distL="114300" distR="114300" simplePos="0" relativeHeight="251684864" behindDoc="1" locked="0" layoutInCell="1" allowOverlap="1" wp14:anchorId="07FE4E73" wp14:editId="5D8F15EA">
+          <wp:anchor distT="0" distB="0" distL="114300" distR="114300" simplePos="0" relativeHeight="251685376" behindDoc="1" locked="0" layoutInCell="1" allowOverlap="1" wp14:anchorId="07FE4E73" wp14:editId="7748D24C">
             <wp:simplePos x="0" y="0"/>
             <wp:positionH relativeFrom="column">
               <wp:posOffset>3213735</wp:posOffset>
@@ -20438,7 +20404,7 @@
           <w:noProof/>
         </w:rPr>
         <w:drawing>
-          <wp:anchor distT="0" distB="0" distL="114300" distR="114300" simplePos="0" relativeHeight="251688960" behindDoc="1" locked="0" layoutInCell="1" allowOverlap="1" wp14:anchorId="23B61CF2" wp14:editId="71BFD208">
+          <wp:anchor distT="0" distB="0" distL="114300" distR="114300" simplePos="0" relativeHeight="251689472" behindDoc="1" locked="0" layoutInCell="1" allowOverlap="1" wp14:anchorId="23B61CF2" wp14:editId="4B4E4BA0">
             <wp:simplePos x="0" y="0"/>
             <wp:positionH relativeFrom="column">
               <wp:posOffset>0</wp:posOffset>
@@ -20513,7 +20479,7 @@
           <w:noProof/>
         </w:rPr>
         <w:drawing>
-          <wp:anchor distT="0" distB="0" distL="114300" distR="114300" simplePos="0" relativeHeight="251687936" behindDoc="1" locked="0" layoutInCell="1" allowOverlap="1" wp14:anchorId="06672ABC" wp14:editId="3598AD7A">
+          <wp:anchor distT="0" distB="0" distL="114300" distR="114300" simplePos="0" relativeHeight="251688448" behindDoc="1" locked="0" layoutInCell="1" allowOverlap="1" wp14:anchorId="06672ABC" wp14:editId="664F89F7">
             <wp:simplePos x="0" y="0"/>
             <wp:positionH relativeFrom="column">
               <wp:posOffset>3218180</wp:posOffset>
@@ -20838,7 +20804,7 @@
           <w:noProof/>
         </w:rPr>
         <w:drawing>
-          <wp:anchor distT="0" distB="0" distL="114300" distR="114300" simplePos="0" relativeHeight="251616256" behindDoc="1" locked="0" layoutInCell="1" allowOverlap="1" wp14:anchorId="0C5A3282" wp14:editId="226D3DBD">
+          <wp:anchor distT="0" distB="0" distL="114300" distR="114300" simplePos="0" relativeHeight="251616768" behindDoc="1" locked="0" layoutInCell="1" allowOverlap="1" wp14:anchorId="0C5A3282" wp14:editId="4EEA7A18">
             <wp:simplePos x="0" y="0"/>
             <wp:positionH relativeFrom="column">
               <wp:posOffset>2674454</wp:posOffset>
@@ -21075,7 +21041,7 @@
           <w:noProof/>
         </w:rPr>
         <w:drawing>
-          <wp:anchor distT="0" distB="0" distL="114300" distR="114300" simplePos="0" relativeHeight="251633664" behindDoc="1" locked="0" layoutInCell="1" allowOverlap="1" wp14:anchorId="6EE7C23B" wp14:editId="1513BEDC">
+          <wp:anchor distT="0" distB="0" distL="114300" distR="114300" simplePos="0" relativeHeight="251633152" behindDoc="1" locked="0" layoutInCell="1" allowOverlap="1" wp14:anchorId="6EE7C23B" wp14:editId="75844F9E">
             <wp:simplePos x="0" y="0"/>
             <wp:positionH relativeFrom="column">
               <wp:posOffset>2551430</wp:posOffset>
@@ -21138,7 +21104,7 @@
           <w:noProof/>
         </w:rPr>
         <w:drawing>
-          <wp:anchor distT="0" distB="0" distL="114300" distR="114300" simplePos="0" relativeHeight="251627520" behindDoc="1" locked="0" layoutInCell="1" allowOverlap="1" wp14:anchorId="2FBD692F" wp14:editId="6212D98B">
+          <wp:anchor distT="0" distB="0" distL="114300" distR="114300" simplePos="0" relativeHeight="251628032" behindDoc="1" locked="0" layoutInCell="1" allowOverlap="1" wp14:anchorId="2FBD692F" wp14:editId="3C383180">
             <wp:simplePos x="0" y="0"/>
             <wp:positionH relativeFrom="column">
               <wp:posOffset>-635</wp:posOffset>
@@ -21287,7 +21253,7 @@
           <w:noProof/>
         </w:rPr>
         <w:drawing>
-          <wp:anchor distT="0" distB="0" distL="114300" distR="114300" simplePos="0" relativeHeight="251694080" behindDoc="1" locked="0" layoutInCell="1" allowOverlap="1" wp14:anchorId="2BD81702" wp14:editId="29D3EA6D">
+          <wp:anchor distT="0" distB="0" distL="114300" distR="114300" simplePos="0" relativeHeight="251694592" behindDoc="1" locked="0" layoutInCell="1" allowOverlap="1" wp14:anchorId="2BD81702" wp14:editId="5E4B2142">
             <wp:simplePos x="0" y="0"/>
             <wp:positionH relativeFrom="column">
               <wp:posOffset>1173480</wp:posOffset>
@@ -21386,7 +21352,7 @@
           <w:noProof/>
         </w:rPr>
         <w:drawing>
-          <wp:anchor distT="0" distB="0" distL="114300" distR="114300" simplePos="0" relativeHeight="251691008" behindDoc="1" locked="0" layoutInCell="1" allowOverlap="1" wp14:anchorId="65317459" wp14:editId="610BB71C">
+          <wp:anchor distT="0" distB="0" distL="114300" distR="114300" simplePos="0" relativeHeight="251691520" behindDoc="1" locked="0" layoutInCell="1" allowOverlap="1" wp14:anchorId="65317459" wp14:editId="7C1A8706">
             <wp:simplePos x="0" y="0"/>
             <wp:positionH relativeFrom="column">
               <wp:posOffset>-219075</wp:posOffset>
@@ -21467,7 +21433,7 @@
         </w:rPr>
         <w:lastRenderedPageBreak/>
         <w:drawing>
-          <wp:anchor distT="0" distB="0" distL="114300" distR="114300" simplePos="0" relativeHeight="251640832" behindDoc="0" locked="0" layoutInCell="1" allowOverlap="1" wp14:anchorId="094C5AED" wp14:editId="10318769">
+          <wp:anchor distT="0" distB="0" distL="114300" distR="114300" simplePos="0" relativeHeight="251640320" behindDoc="0" locked="0" layoutInCell="1" allowOverlap="1" wp14:anchorId="094C5AED" wp14:editId="59CA1927">
             <wp:simplePos x="0" y="0"/>
             <wp:positionH relativeFrom="column">
               <wp:posOffset>2220653</wp:posOffset>
@@ -21660,7 +21626,7 @@
           <w:noProof/>
         </w:rPr>
         <w:drawing>
-          <wp:anchor distT="0" distB="0" distL="114300" distR="114300" simplePos="0" relativeHeight="251643904" behindDoc="1" locked="0" layoutInCell="1" allowOverlap="1" wp14:anchorId="202FAA3E" wp14:editId="74589D09">
+          <wp:anchor distT="0" distB="0" distL="114300" distR="114300" simplePos="0" relativeHeight="251643392" behindDoc="1" locked="0" layoutInCell="1" allowOverlap="1" wp14:anchorId="202FAA3E" wp14:editId="467549BB">
             <wp:simplePos x="0" y="0"/>
             <wp:positionH relativeFrom="column">
               <wp:posOffset>0</wp:posOffset>
@@ -22062,7 +22028,7 @@
           <w:noProof/>
         </w:rPr>
         <w:drawing>
-          <wp:anchor distT="0" distB="0" distL="114300" distR="114300" simplePos="0" relativeHeight="251628544" behindDoc="1" locked="0" layoutInCell="1" allowOverlap="1" wp14:anchorId="2B878A3E" wp14:editId="083090D3">
+          <wp:anchor distT="0" distB="0" distL="114300" distR="114300" simplePos="0" relativeHeight="251629056" behindDoc="1" locked="0" layoutInCell="1" allowOverlap="1" wp14:anchorId="2B878A3E" wp14:editId="52CFC142">
             <wp:simplePos x="0" y="0"/>
             <wp:positionH relativeFrom="column">
               <wp:posOffset>3082925</wp:posOffset>
@@ -22130,7 +22096,7 @@
           <w:noProof/>
         </w:rPr>
         <w:drawing>
-          <wp:anchor distT="0" distB="0" distL="114300" distR="114300" simplePos="0" relativeHeight="251620352" behindDoc="1" locked="0" layoutInCell="1" allowOverlap="1" wp14:anchorId="64216952" wp14:editId="4EAE2640">
+          <wp:anchor distT="0" distB="0" distL="114300" distR="114300" simplePos="0" relativeHeight="251620864" behindDoc="1" locked="0" layoutInCell="1" allowOverlap="1" wp14:anchorId="64216952" wp14:editId="098C2D4F">
             <wp:simplePos x="0" y="0"/>
             <wp:positionH relativeFrom="column">
               <wp:posOffset>1270</wp:posOffset>
@@ -22222,7 +22188,7 @@
           <w:noProof/>
         </w:rPr>
         <w:drawing>
-          <wp:anchor distT="0" distB="0" distL="114300" distR="114300" simplePos="0" relativeHeight="251621376" behindDoc="1" locked="0" layoutInCell="1" allowOverlap="1" wp14:anchorId="2F435706" wp14:editId="09FE526D">
+          <wp:anchor distT="0" distB="0" distL="114300" distR="114300" simplePos="0" relativeHeight="251621888" behindDoc="1" locked="0" layoutInCell="1" allowOverlap="1" wp14:anchorId="2F435706" wp14:editId="61B2F77B">
             <wp:simplePos x="0" y="0"/>
             <wp:positionH relativeFrom="column">
               <wp:posOffset>1270</wp:posOffset>
@@ -22366,7 +22332,7 @@
           <w:noProof/>
         </w:rPr>
         <w:drawing>
-          <wp:anchor distT="0" distB="0" distL="114300" distR="114300" simplePos="0" relativeHeight="251612160" behindDoc="1" locked="0" layoutInCell="1" allowOverlap="1" wp14:anchorId="24FF4EFA" wp14:editId="6111910F">
+          <wp:anchor distT="0" distB="0" distL="114300" distR="114300" simplePos="0" relativeHeight="251612672" behindDoc="1" locked="0" layoutInCell="1" allowOverlap="1" wp14:anchorId="24FF4EFA" wp14:editId="2D8D0D64">
             <wp:simplePos x="0" y="0"/>
             <wp:positionH relativeFrom="column">
               <wp:posOffset>6927</wp:posOffset>
@@ -22481,7 +22447,7 @@
         </w:rPr>
         <w:lastRenderedPageBreak/>
         <w:drawing>
-          <wp:anchor distT="0" distB="0" distL="114300" distR="114300" simplePos="0" relativeHeight="251624448" behindDoc="1" locked="0" layoutInCell="1" allowOverlap="1" wp14:anchorId="4C3BF02D" wp14:editId="104C4371">
+          <wp:anchor distT="0" distB="0" distL="114300" distR="114300" simplePos="0" relativeHeight="251624960" behindDoc="1" locked="0" layoutInCell="1" allowOverlap="1" wp14:anchorId="4C3BF02D" wp14:editId="5806BA6D">
             <wp:simplePos x="0" y="0"/>
             <wp:positionH relativeFrom="column">
               <wp:posOffset>3223064</wp:posOffset>
@@ -22605,7 +22571,7 @@
           <w:noProof/>
         </w:rPr>
         <w:drawing>
-          <wp:anchor distT="0" distB="0" distL="114300" distR="114300" simplePos="0" relativeHeight="251630592" behindDoc="1" locked="0" layoutInCell="1" allowOverlap="1" wp14:anchorId="0265D036" wp14:editId="498E9DB7">
+          <wp:anchor distT="0" distB="0" distL="114300" distR="114300" simplePos="0" relativeHeight="251630080" behindDoc="1" locked="0" layoutInCell="1" allowOverlap="1" wp14:anchorId="0265D036" wp14:editId="38B66E7C">
             <wp:simplePos x="0" y="0"/>
             <wp:positionH relativeFrom="column">
               <wp:posOffset>29845</wp:posOffset>
@@ -22754,7 +22720,7 @@
           <w:noProof/>
         </w:rPr>
         <w:drawing>
-          <wp:anchor distT="0" distB="0" distL="114300" distR="114300" simplePos="0" relativeHeight="251625472" behindDoc="1" locked="0" layoutInCell="1" allowOverlap="1" wp14:anchorId="549C0B0F" wp14:editId="58C3FE8C">
+          <wp:anchor distT="0" distB="0" distL="114300" distR="114300" simplePos="0" relativeHeight="251625984" behindDoc="1" locked="0" layoutInCell="1" allowOverlap="1" wp14:anchorId="549C0B0F" wp14:editId="152ADE70">
             <wp:simplePos x="0" y="0"/>
             <wp:positionH relativeFrom="column">
               <wp:posOffset>-29894</wp:posOffset>
@@ -22966,7 +22932,7 @@
           <w:noProof/>
         </w:rPr>
         <w:drawing>
-          <wp:anchor distT="0" distB="0" distL="114300" distR="114300" simplePos="0" relativeHeight="251634688" behindDoc="1" locked="0" layoutInCell="1" allowOverlap="1" wp14:anchorId="274E7AB4" wp14:editId="318DB751">
+          <wp:anchor distT="0" distB="0" distL="114300" distR="114300" simplePos="0" relativeHeight="251634176" behindDoc="1" locked="0" layoutInCell="1" allowOverlap="1" wp14:anchorId="274E7AB4" wp14:editId="6FEF6458">
             <wp:simplePos x="0" y="0"/>
             <wp:positionH relativeFrom="column">
               <wp:posOffset>3140075</wp:posOffset>
@@ -23160,7 +23126,7 @@
           <w:noProof/>
         </w:rPr>
         <w:drawing>
-          <wp:anchor distT="0" distB="0" distL="114300" distR="114300" simplePos="0" relativeHeight="251632640" behindDoc="1" locked="0" layoutInCell="1" allowOverlap="1" wp14:anchorId="54458BF1" wp14:editId="239E9054">
+          <wp:anchor distT="0" distB="0" distL="114300" distR="114300" simplePos="0" relativeHeight="251632128" behindDoc="1" locked="0" layoutInCell="1" allowOverlap="1" wp14:anchorId="54458BF1" wp14:editId="68D604D5">
             <wp:simplePos x="0" y="0"/>
             <wp:positionH relativeFrom="column">
               <wp:posOffset>3701212</wp:posOffset>
@@ -23441,7 +23407,7 @@
           <w:noProof/>
         </w:rPr>
         <w:drawing>
-          <wp:anchor distT="0" distB="0" distL="114300" distR="114300" simplePos="0" relativeHeight="251623424" behindDoc="1" locked="0" layoutInCell="1" allowOverlap="1" wp14:anchorId="1FB99811" wp14:editId="0B27C8BA">
+          <wp:anchor distT="0" distB="0" distL="114300" distR="114300" simplePos="0" relativeHeight="251623936" behindDoc="1" locked="0" layoutInCell="1" allowOverlap="1" wp14:anchorId="1FB99811" wp14:editId="391E3C94">
             <wp:simplePos x="0" y="0"/>
             <wp:positionH relativeFrom="column">
               <wp:posOffset>2420572</wp:posOffset>
@@ -23595,7 +23561,7 @@
           <w:noProof/>
         </w:rPr>
         <w:drawing>
-          <wp:anchor distT="0" distB="0" distL="114300" distR="114300" simplePos="0" relativeHeight="251641856" behindDoc="1" locked="0" layoutInCell="1" allowOverlap="1" wp14:anchorId="3C56465A" wp14:editId="572491B2">
+          <wp:anchor distT="0" distB="0" distL="114300" distR="114300" simplePos="0" relativeHeight="251641344" behindDoc="1" locked="0" layoutInCell="1" allowOverlap="1" wp14:anchorId="3C56465A" wp14:editId="3933D325">
             <wp:simplePos x="0" y="0"/>
             <wp:positionH relativeFrom="column">
               <wp:posOffset>4284980</wp:posOffset>
@@ -23701,7 +23667,7 @@
           <w:noProof/>
         </w:rPr>
         <w:drawing>
-          <wp:anchor distT="0" distB="0" distL="114300" distR="114300" simplePos="0" relativeHeight="251682816" behindDoc="1" locked="0" layoutInCell="1" allowOverlap="1" wp14:anchorId="255CBBF1" wp14:editId="13CA4483">
+          <wp:anchor distT="0" distB="0" distL="114300" distR="114300" simplePos="0" relativeHeight="251683328" behindDoc="1" locked="0" layoutInCell="1" allowOverlap="1" wp14:anchorId="255CBBF1" wp14:editId="31F834D8">
             <wp:simplePos x="0" y="0"/>
             <wp:positionH relativeFrom="column">
               <wp:posOffset>2120900</wp:posOffset>
@@ -23782,7 +23748,7 @@
           <w:noProof/>
         </w:rPr>
         <w:drawing>
-          <wp:anchor distT="0" distB="0" distL="114300" distR="114300" simplePos="0" relativeHeight="251676672" behindDoc="1" locked="0" layoutInCell="1" allowOverlap="1" wp14:anchorId="172F5218" wp14:editId="0D0E449F">
+          <wp:anchor distT="0" distB="0" distL="114300" distR="114300" simplePos="0" relativeHeight="251678208" behindDoc="1" locked="0" layoutInCell="1" allowOverlap="1" wp14:anchorId="172F5218" wp14:editId="09A1B40D">
             <wp:simplePos x="0" y="0"/>
             <wp:positionH relativeFrom="column">
               <wp:posOffset>2235200</wp:posOffset>
@@ -23870,7 +23836,7 @@
           <w:noProof/>
         </w:rPr>
         <w:drawing>
-          <wp:anchor distT="0" distB="0" distL="114300" distR="114300" simplePos="0" relativeHeight="251680768" behindDoc="1" locked="0" layoutInCell="1" allowOverlap="1" wp14:anchorId="08177065" wp14:editId="2E0B0C58">
+          <wp:anchor distT="0" distB="0" distL="114300" distR="114300" simplePos="0" relativeHeight="251682304" behindDoc="1" locked="0" layoutInCell="1" allowOverlap="1" wp14:anchorId="08177065" wp14:editId="74FEF4BB">
             <wp:simplePos x="0" y="0"/>
             <wp:positionH relativeFrom="column">
               <wp:posOffset>3622040</wp:posOffset>
@@ -23986,7 +23952,7 @@
           <w:noProof/>
         </w:rPr>
         <w:drawing>
-          <wp:anchor distT="0" distB="0" distL="114300" distR="114300" simplePos="0" relativeHeight="251666432" behindDoc="1" locked="0" layoutInCell="1" allowOverlap="1" wp14:anchorId="06DB8B02" wp14:editId="10537A51">
+          <wp:anchor distT="0" distB="0" distL="114300" distR="114300" simplePos="0" relativeHeight="251670016" behindDoc="1" locked="0" layoutInCell="1" allowOverlap="1" wp14:anchorId="06DB8B02" wp14:editId="0F769D4E">
             <wp:simplePos x="0" y="0"/>
             <wp:positionH relativeFrom="column">
               <wp:posOffset>3134360</wp:posOffset>
@@ -24067,7 +24033,7 @@
           <w:noProof/>
         </w:rPr>
         <w:drawing>
-          <wp:anchor distT="0" distB="0" distL="114300" distR="114300" simplePos="0" relativeHeight="251654144" behindDoc="1" locked="0" layoutInCell="1" allowOverlap="1" wp14:anchorId="78495901" wp14:editId="2A162648">
+          <wp:anchor distT="0" distB="0" distL="114300" distR="114300" simplePos="0" relativeHeight="251654656" behindDoc="1" locked="0" layoutInCell="1" allowOverlap="1" wp14:anchorId="78495901" wp14:editId="55894947">
             <wp:simplePos x="0" y="0"/>
             <wp:positionH relativeFrom="column">
               <wp:posOffset>3489960</wp:posOffset>
@@ -24130,7 +24096,7 @@
           <w:noProof/>
         </w:rPr>
         <w:drawing>
-          <wp:anchor distT="0" distB="0" distL="114300" distR="114300" simplePos="0" relativeHeight="251650048" behindDoc="1" locked="0" layoutInCell="1" allowOverlap="1" wp14:anchorId="0469F4FF" wp14:editId="120A57F0">
+          <wp:anchor distT="0" distB="0" distL="114300" distR="114300" simplePos="0" relativeHeight="251648512" behindDoc="1" locked="0" layoutInCell="1" allowOverlap="1" wp14:anchorId="0469F4FF" wp14:editId="58848C30">
             <wp:simplePos x="0" y="0"/>
             <wp:positionH relativeFrom="column">
               <wp:posOffset>29210</wp:posOffset>
@@ -24255,7 +24221,7 @@
           <w:noProof/>
         </w:rPr>
         <w:drawing>
-          <wp:anchor distT="0" distB="0" distL="114300" distR="114300" simplePos="0" relativeHeight="251661312" behindDoc="1" locked="0" layoutInCell="1" allowOverlap="1" wp14:anchorId="05753AC7" wp14:editId="71B09C0D">
+          <wp:anchor distT="0" distB="0" distL="114300" distR="114300" simplePos="0" relativeHeight="251664896" behindDoc="1" locked="0" layoutInCell="1" allowOverlap="1" wp14:anchorId="05753AC7" wp14:editId="4D48E0F3">
             <wp:simplePos x="0" y="0"/>
             <wp:positionH relativeFrom="column">
               <wp:posOffset>3126740</wp:posOffset>
@@ -24398,7 +24364,7 @@
           <w:noProof/>
         </w:rPr>
         <w:drawing>
-          <wp:anchor distT="0" distB="0" distL="114300" distR="114300" simplePos="0" relativeHeight="251671552" behindDoc="1" locked="0" layoutInCell="1" allowOverlap="1" wp14:anchorId="3C997D2A" wp14:editId="76BB646A">
+          <wp:anchor distT="0" distB="0" distL="114300" distR="114300" simplePos="0" relativeHeight="251673088" behindDoc="1" locked="0" layoutInCell="1" allowOverlap="1" wp14:anchorId="3C997D2A" wp14:editId="02AF6DEA">
             <wp:simplePos x="0" y="0"/>
             <wp:positionH relativeFrom="column">
               <wp:posOffset>2501900</wp:posOffset>
@@ -24519,7 +24485,7 @@
         </w:rPr>
         <w:lastRenderedPageBreak/>
         <w:drawing>
-          <wp:anchor distT="0" distB="0" distL="114300" distR="114300" simplePos="0" relativeHeight="251651072" behindDoc="1" locked="0" layoutInCell="1" allowOverlap="1" wp14:anchorId="0C9CF1CD" wp14:editId="31DC3F25">
+          <wp:anchor distT="0" distB="0" distL="114300" distR="114300" simplePos="0" relativeHeight="251649536" behindDoc="1" locked="0" layoutInCell="1" allowOverlap="1" wp14:anchorId="0C9CF1CD" wp14:editId="7002E7CC">
             <wp:simplePos x="0" y="0"/>
             <wp:positionH relativeFrom="column">
               <wp:posOffset>3004185</wp:posOffset>
@@ -24599,7 +24565,7 @@
           <w:noProof/>
         </w:rPr>
         <w:drawing>
-          <wp:anchor distT="0" distB="0" distL="114300" distR="114300" simplePos="0" relativeHeight="251663360" behindDoc="1" locked="0" layoutInCell="1" allowOverlap="1" wp14:anchorId="47BED096" wp14:editId="3135D4D6">
+          <wp:anchor distT="0" distB="0" distL="114300" distR="114300" simplePos="0" relativeHeight="251666944" behindDoc="1" locked="0" layoutInCell="1" allowOverlap="1" wp14:anchorId="47BED096" wp14:editId="695381BB">
             <wp:simplePos x="0" y="0"/>
             <wp:positionH relativeFrom="column">
               <wp:posOffset>2546350</wp:posOffset>
@@ -24742,7 +24708,7 @@
           <w:noProof/>
         </w:rPr>
         <w:drawing>
-          <wp:anchor distT="0" distB="0" distL="114300" distR="114300" simplePos="0" relativeHeight="251614208" behindDoc="1" locked="0" layoutInCell="1" allowOverlap="1" wp14:anchorId="4B0E9E5B" wp14:editId="0DF0763A">
+          <wp:anchor distT="0" distB="0" distL="114300" distR="114300" simplePos="0" relativeHeight="251614720" behindDoc="1" locked="0" layoutInCell="1" allowOverlap="1" wp14:anchorId="4B0E9E5B" wp14:editId="2B752286">
             <wp:simplePos x="0" y="0"/>
             <wp:positionH relativeFrom="column">
               <wp:posOffset>342900</wp:posOffset>
@@ -24855,7 +24821,7 @@
           <w:noProof/>
         </w:rPr>
         <w:drawing>
-          <wp:anchor distT="0" distB="0" distL="114300" distR="114300" simplePos="0" relativeHeight="251613184" behindDoc="1" locked="0" layoutInCell="1" allowOverlap="1" wp14:anchorId="6B2D798E" wp14:editId="79F6D904">
+          <wp:anchor distT="0" distB="0" distL="114300" distR="114300" simplePos="0" relativeHeight="251613696" behindDoc="1" locked="0" layoutInCell="1" allowOverlap="1" wp14:anchorId="6B2D798E" wp14:editId="1747758B">
             <wp:simplePos x="0" y="0"/>
             <wp:positionH relativeFrom="column">
               <wp:posOffset>2090420</wp:posOffset>
@@ -25135,7 +25101,7 @@
           <w:noProof/>
         </w:rPr>
         <w:drawing>
-          <wp:anchor distT="0" distB="0" distL="114300" distR="114300" simplePos="0" relativeHeight="251674624" behindDoc="1" locked="0" layoutInCell="1" allowOverlap="1" wp14:anchorId="5903543F" wp14:editId="50CBDD3D">
+          <wp:anchor distT="0" distB="0" distL="114300" distR="114300" simplePos="0" relativeHeight="251676160" behindDoc="1" locked="0" layoutInCell="1" allowOverlap="1" wp14:anchorId="5903543F" wp14:editId="7A9583AA">
             <wp:simplePos x="0" y="0"/>
             <wp:positionH relativeFrom="column">
               <wp:posOffset>1904577</wp:posOffset>
@@ -25294,7 +25260,7 @@
           <w:noProof/>
         </w:rPr>
         <w:drawing>
-          <wp:anchor distT="0" distB="0" distL="114300" distR="114300" simplePos="0" relativeHeight="251642880" behindDoc="1" locked="0" layoutInCell="1" allowOverlap="1" wp14:anchorId="31EE8292" wp14:editId="30F64F9A">
+          <wp:anchor distT="0" distB="0" distL="114300" distR="114300" simplePos="0" relativeHeight="251642368" behindDoc="1" locked="0" layoutInCell="1" allowOverlap="1" wp14:anchorId="31EE8292" wp14:editId="14381473">
             <wp:simplePos x="0" y="0"/>
             <wp:positionH relativeFrom="column">
               <wp:posOffset>1792605</wp:posOffset>
@@ -25426,7 +25392,7 @@
         </w:rPr>
         <w:lastRenderedPageBreak/>
         <w:drawing>
-          <wp:anchor distT="0" distB="0" distL="114300" distR="114300" simplePos="0" relativeHeight="251648000" behindDoc="1" locked="0" layoutInCell="1" allowOverlap="1" wp14:anchorId="60424EF4" wp14:editId="4F96617F">
+          <wp:anchor distT="0" distB="0" distL="114300" distR="114300" simplePos="0" relativeHeight="251646464" behindDoc="1" locked="0" layoutInCell="1" allowOverlap="1" wp14:anchorId="60424EF4" wp14:editId="6E8300B2">
             <wp:simplePos x="0" y="0"/>
             <wp:positionH relativeFrom="column">
               <wp:posOffset>666750</wp:posOffset>
@@ -25540,7 +25506,7 @@
           <w:noProof/>
         </w:rPr>
         <w:drawing>
-          <wp:anchor distT="0" distB="0" distL="114300" distR="114300" simplePos="0" relativeHeight="251669504" behindDoc="1" locked="0" layoutInCell="1" allowOverlap="1" wp14:anchorId="43ABB5D4" wp14:editId="64D1C210">
+          <wp:anchor distT="0" distB="0" distL="114300" distR="114300" simplePos="0" relativeHeight="251672064" behindDoc="1" locked="0" layoutInCell="1" allowOverlap="1" wp14:anchorId="43ABB5D4" wp14:editId="6BD26D13">
             <wp:simplePos x="0" y="0"/>
             <wp:positionH relativeFrom="column">
               <wp:posOffset>2606040</wp:posOffset>
@@ -26374,7 +26340,7 @@
           <w:noProof/>
         </w:rPr>
         <w:drawing>
-          <wp:anchor distT="0" distB="0" distL="114300" distR="114300" simplePos="0" relativeHeight="251615232" behindDoc="1" locked="0" layoutInCell="1" allowOverlap="1" wp14:anchorId="37F594DF" wp14:editId="5CF447A4">
+          <wp:anchor distT="0" distB="0" distL="114300" distR="114300" simplePos="0" relativeHeight="251615744" behindDoc="1" locked="0" layoutInCell="1" allowOverlap="1" wp14:anchorId="37F594DF" wp14:editId="47BA3E07">
             <wp:simplePos x="0" y="0"/>
             <wp:positionH relativeFrom="column">
               <wp:posOffset>3213735</wp:posOffset>
@@ -26487,7 +26453,7 @@
           <w:noProof/>
         </w:rPr>
         <w:drawing>
-          <wp:anchor distT="0" distB="0" distL="114300" distR="114300" simplePos="0" relativeHeight="251636736" behindDoc="1" locked="0" layoutInCell="1" allowOverlap="1" wp14:anchorId="5554088F" wp14:editId="3AE1D153">
+          <wp:anchor distT="0" distB="0" distL="114300" distR="114300" simplePos="0" relativeHeight="251636224" behindDoc="1" locked="0" layoutInCell="1" allowOverlap="1" wp14:anchorId="5554088F" wp14:editId="11C2A645">
             <wp:simplePos x="0" y="0"/>
             <wp:positionH relativeFrom="column">
               <wp:posOffset>-113557</wp:posOffset>
@@ -26568,7 +26534,7 @@
           <w:noProof/>
         </w:rPr>
         <w:drawing>
-          <wp:anchor distT="0" distB="0" distL="114300" distR="114300" simplePos="0" relativeHeight="251675648" behindDoc="1" locked="0" layoutInCell="1" allowOverlap="1" wp14:anchorId="26600DC3" wp14:editId="37F354F0">
+          <wp:anchor distT="0" distB="0" distL="114300" distR="114300" simplePos="0" relativeHeight="251677184" behindDoc="1" locked="0" layoutInCell="1" allowOverlap="1" wp14:anchorId="26600DC3" wp14:editId="54E8FF94">
             <wp:simplePos x="0" y="0"/>
             <wp:positionH relativeFrom="column">
               <wp:posOffset>3217545</wp:posOffset>
@@ -26856,7 +26822,7 @@
           <w:noProof/>
         </w:rPr>
         <w:drawing>
-          <wp:anchor distT="0" distB="0" distL="114300" distR="114300" simplePos="0" relativeHeight="251685888" behindDoc="1" locked="0" layoutInCell="1" allowOverlap="1" wp14:anchorId="4DCDCCF9" wp14:editId="55489549">
+          <wp:anchor distT="0" distB="0" distL="114300" distR="114300" simplePos="0" relativeHeight="251686400" behindDoc="1" locked="0" layoutInCell="1" allowOverlap="1" wp14:anchorId="4DCDCCF9" wp14:editId="3FB8B827">
             <wp:simplePos x="0" y="0"/>
             <wp:positionH relativeFrom="column">
               <wp:posOffset>871268</wp:posOffset>
@@ -27026,7 +26992,7 @@
           <w:noProof/>
         </w:rPr>
         <w:drawing>
-          <wp:anchor distT="0" distB="0" distL="114300" distR="114300" simplePos="0" relativeHeight="251692032" behindDoc="1" locked="0" layoutInCell="1" allowOverlap="1" wp14:anchorId="6E41198E" wp14:editId="197C93E7">
+          <wp:anchor distT="0" distB="0" distL="114300" distR="114300" simplePos="0" relativeHeight="251692544" behindDoc="1" locked="0" layoutInCell="1" allowOverlap="1" wp14:anchorId="6E41198E" wp14:editId="20BAD9C8">
             <wp:simplePos x="0" y="0"/>
             <wp:positionH relativeFrom="column">
               <wp:posOffset>2611004</wp:posOffset>
@@ -27793,7 +27759,7 @@
           <w:noProof/>
         </w:rPr>
         <w:drawing>
-          <wp:anchor distT="0" distB="0" distL="114300" distR="114300" simplePos="0" relativeHeight="251693056" behindDoc="1" locked="0" layoutInCell="1" allowOverlap="1" wp14:anchorId="494E2233" wp14:editId="5B42B984">
+          <wp:anchor distT="0" distB="0" distL="114300" distR="114300" simplePos="0" relativeHeight="251693568" behindDoc="1" locked="0" layoutInCell="1" allowOverlap="1" wp14:anchorId="494E2233" wp14:editId="3B419703">
             <wp:simplePos x="0" y="0"/>
             <wp:positionH relativeFrom="column">
               <wp:posOffset>4772083</wp:posOffset>
@@ -27911,7 +27877,7 @@
           <w:noProof/>
         </w:rPr>
         <w:drawing>
-          <wp:anchor distT="0" distB="0" distL="114300" distR="114300" simplePos="0" relativeHeight="251673600" behindDoc="1" locked="0" layoutInCell="1" allowOverlap="1" wp14:anchorId="4B5223F9" wp14:editId="69B7F200">
+          <wp:anchor distT="0" distB="0" distL="114300" distR="114300" simplePos="0" relativeHeight="251675136" behindDoc="1" locked="0" layoutInCell="1" allowOverlap="1" wp14:anchorId="4B5223F9" wp14:editId="0293C913">
             <wp:simplePos x="0" y="0"/>
             <wp:positionH relativeFrom="column">
               <wp:posOffset>167112</wp:posOffset>
@@ -27973,7 +27939,7 @@
           <w:noProof/>
         </w:rPr>
         <w:drawing>
-          <wp:anchor distT="0" distB="0" distL="114300" distR="114300" simplePos="0" relativeHeight="251683840" behindDoc="1" locked="0" layoutInCell="1" allowOverlap="1" wp14:anchorId="70BD6794" wp14:editId="51B3108F">
+          <wp:anchor distT="0" distB="0" distL="114300" distR="114300" simplePos="0" relativeHeight="251684352" behindDoc="1" locked="0" layoutInCell="1" allowOverlap="1" wp14:anchorId="70BD6794" wp14:editId="1A101D82">
             <wp:simplePos x="0" y="0"/>
             <wp:positionH relativeFrom="column">
               <wp:posOffset>4442328</wp:posOffset>
@@ -28153,7 +28119,7 @@
           <w:noProof/>
         </w:rPr>
         <w:drawing>
-          <wp:anchor distT="0" distB="0" distL="114300" distR="114300" simplePos="0" relativeHeight="251638784" behindDoc="1" locked="0" layoutInCell="1" allowOverlap="1" wp14:anchorId="08078B03" wp14:editId="1294CE6C">
+          <wp:anchor distT="0" distB="0" distL="114300" distR="114300" simplePos="0" relativeHeight="251638272" behindDoc="1" locked="0" layoutInCell="1" allowOverlap="1" wp14:anchorId="08078B03" wp14:editId="765C3AF2">
             <wp:simplePos x="0" y="0"/>
             <wp:positionH relativeFrom="column">
               <wp:posOffset>2863215</wp:posOffset>
@@ -28228,7 +28194,7 @@
           <w:noProof/>
         </w:rPr>
         <w:drawing>
-          <wp:anchor distT="0" distB="0" distL="114300" distR="114300" simplePos="0" relativeHeight="251664384" behindDoc="1" locked="0" layoutInCell="1" allowOverlap="1" wp14:anchorId="32F330C1" wp14:editId="786695FC">
+          <wp:anchor distT="0" distB="0" distL="114300" distR="114300" simplePos="0" relativeHeight="251667968" behindDoc="1" locked="0" layoutInCell="1" allowOverlap="1" wp14:anchorId="32F330C1" wp14:editId="1554EEDC">
             <wp:simplePos x="0" y="0"/>
             <wp:positionH relativeFrom="column">
               <wp:posOffset>-635</wp:posOffset>
@@ -28316,7 +28282,7 @@
           <w:noProof/>
         </w:rPr>
         <w:drawing>
-          <wp:anchor distT="0" distB="0" distL="114300" distR="114300" simplePos="0" relativeHeight="251672576" behindDoc="1" locked="0" layoutInCell="1" allowOverlap="1" wp14:anchorId="32844338" wp14:editId="0E082674">
+          <wp:anchor distT="0" distB="0" distL="114300" distR="114300" simplePos="0" relativeHeight="251674112" behindDoc="1" locked="0" layoutInCell="1" allowOverlap="1" wp14:anchorId="32844338" wp14:editId="1F184ECD">
             <wp:simplePos x="0" y="0"/>
             <wp:positionH relativeFrom="column">
               <wp:posOffset>-2551430</wp:posOffset>
@@ -28397,7 +28363,7 @@
           <w:noProof/>
         </w:rPr>
         <w:drawing>
-          <wp:anchor distT="0" distB="0" distL="114300" distR="114300" simplePos="0" relativeHeight="251653120" behindDoc="1" locked="0" layoutInCell="1" allowOverlap="1" wp14:anchorId="3231F05A" wp14:editId="6D1DC4DC">
+          <wp:anchor distT="0" distB="0" distL="114300" distR="114300" simplePos="0" relativeHeight="251651584" behindDoc="1" locked="0" layoutInCell="1" allowOverlap="1" wp14:anchorId="3231F05A" wp14:editId="61C173EE">
             <wp:simplePos x="0" y="0"/>
             <wp:positionH relativeFrom="column">
               <wp:posOffset>2895385</wp:posOffset>
@@ -28492,7 +28458,7 @@
           <w:noProof/>
         </w:rPr>
         <w:drawing>
-          <wp:anchor distT="0" distB="0" distL="114300" distR="114300" simplePos="0" relativeHeight="251657216" behindDoc="1" locked="0" layoutInCell="1" allowOverlap="1" wp14:anchorId="1FD4E403" wp14:editId="467B124D">
+          <wp:anchor distT="0" distB="0" distL="114300" distR="114300" simplePos="0" relativeHeight="251658752" behindDoc="1" locked="0" layoutInCell="1" allowOverlap="1" wp14:anchorId="1FD4E403" wp14:editId="181A66A2">
             <wp:simplePos x="0" y="0"/>
             <wp:positionH relativeFrom="column">
               <wp:posOffset>534203</wp:posOffset>
@@ -28953,7 +28919,7 @@
           <w:noProof/>
         </w:rPr>
         <w:drawing>
-          <wp:anchor distT="0" distB="0" distL="114300" distR="114300" simplePos="0" relativeHeight="251678720" behindDoc="1" locked="0" layoutInCell="1" allowOverlap="1" wp14:anchorId="53D06A16" wp14:editId="67D7E450">
+          <wp:anchor distT="0" distB="0" distL="114300" distR="114300" simplePos="0" relativeHeight="251680256" behindDoc="1" locked="0" layoutInCell="1" allowOverlap="1" wp14:anchorId="53D06A16" wp14:editId="58050DCC">
             <wp:simplePos x="0" y="0"/>
             <wp:positionH relativeFrom="column">
               <wp:posOffset>1295400</wp:posOffset>
@@ -29494,7 +29460,7 @@
           <w:noProof/>
         </w:rPr>
         <w:drawing>
-          <wp:anchor distT="0" distB="0" distL="114300" distR="114300" simplePos="0" relativeHeight="251695104" behindDoc="0" locked="0" layoutInCell="1" allowOverlap="1" wp14:anchorId="2BF76F0C" wp14:editId="41D51989">
+          <wp:anchor distT="0" distB="0" distL="114300" distR="114300" simplePos="0" relativeHeight="251695616" behindDoc="0" locked="0" layoutInCell="1" allowOverlap="1" wp14:anchorId="2BF76F0C" wp14:editId="0347D2A6">
             <wp:simplePos x="0" y="0"/>
             <wp:positionH relativeFrom="column">
               <wp:posOffset>0</wp:posOffset>
@@ -29561,7 +29527,7 @@
           <w:noProof/>
         </w:rPr>
         <w:drawing>
-          <wp:anchor distT="0" distB="0" distL="114300" distR="114300" simplePos="0" relativeHeight="251668480" behindDoc="0" locked="0" layoutInCell="1" allowOverlap="1" wp14:anchorId="0E9BD31B" wp14:editId="1E2DF9B8">
+          <wp:anchor distT="0" distB="0" distL="114300" distR="114300" simplePos="0" relativeHeight="251671040" behindDoc="0" locked="0" layoutInCell="1" allowOverlap="1" wp14:anchorId="0E9BD31B" wp14:editId="547D73DB">
             <wp:simplePos x="0" y="0"/>
             <wp:positionH relativeFrom="column">
               <wp:posOffset>717550</wp:posOffset>
@@ -29846,7 +29812,7 @@
         </w:rPr>
         <w:lastRenderedPageBreak/>
         <w:drawing>
-          <wp:anchor distT="0" distB="0" distL="114300" distR="114300" simplePos="0" relativeHeight="251656192" behindDoc="1" locked="0" layoutInCell="1" allowOverlap="1" wp14:anchorId="123A342E" wp14:editId="323F6E66">
+          <wp:anchor distT="0" distB="0" distL="114300" distR="114300" simplePos="0" relativeHeight="251657728" behindDoc="1" locked="0" layoutInCell="1" allowOverlap="1" wp14:anchorId="123A342E" wp14:editId="693E5A48">
             <wp:simplePos x="0" y="0"/>
             <wp:positionH relativeFrom="column">
               <wp:posOffset>1346200</wp:posOffset>
@@ -30345,7 +30311,7 @@
           <w:noProof/>
         </w:rPr>
         <w:drawing>
-          <wp:anchor distT="0" distB="0" distL="114300" distR="114300" simplePos="0" relativeHeight="251652096" behindDoc="1" locked="0" layoutInCell="1" allowOverlap="1" wp14:anchorId="2AE9C903" wp14:editId="696F47AE">
+          <wp:anchor distT="0" distB="0" distL="114300" distR="114300" simplePos="0" relativeHeight="251650560" behindDoc="1" locked="0" layoutInCell="1" allowOverlap="1" wp14:anchorId="2AE9C903" wp14:editId="3A837F8F">
             <wp:simplePos x="0" y="0"/>
             <wp:positionH relativeFrom="column">
               <wp:posOffset>2707640</wp:posOffset>
@@ -31218,7 +31184,7 @@
           <w:noProof/>
         </w:rPr>
         <w:drawing>
-          <wp:anchor distT="0" distB="0" distL="114300" distR="114300" simplePos="0" relativeHeight="251659264" behindDoc="1" locked="0" layoutInCell="1" allowOverlap="1" wp14:anchorId="44301B24" wp14:editId="3182C34C">
+          <wp:anchor distT="0" distB="0" distL="114300" distR="114300" simplePos="0" relativeHeight="251661824" behindDoc="1" locked="0" layoutInCell="1" allowOverlap="1" wp14:anchorId="44301B24" wp14:editId="795028D0">
             <wp:simplePos x="0" y="0"/>
             <wp:positionH relativeFrom="column">
               <wp:posOffset>1870075</wp:posOffset>
@@ -32639,7 +32605,7 @@
           <w:noProof/>
         </w:rPr>
         <w:drawing>
-          <wp:anchor distT="0" distB="0" distL="114300" distR="114300" simplePos="0" relativeHeight="251686912" behindDoc="0" locked="0" layoutInCell="1" allowOverlap="1" wp14:anchorId="3D4DBE15" wp14:editId="5C940535">
+          <wp:anchor distT="0" distB="0" distL="114300" distR="114300" simplePos="0" relativeHeight="251687424" behindDoc="0" locked="0" layoutInCell="1" allowOverlap="1" wp14:anchorId="3D4DBE15" wp14:editId="2C7D8477">
             <wp:simplePos x="0" y="0"/>
             <wp:positionH relativeFrom="column">
               <wp:posOffset>2087592</wp:posOffset>
@@ -32712,7 +32678,7 @@
         </w:rPr>
         <w:lastRenderedPageBreak/>
         <w:drawing>
-          <wp:anchor distT="0" distB="0" distL="114300" distR="114300" simplePos="0" relativeHeight="251689984" behindDoc="0" locked="0" layoutInCell="1" allowOverlap="1" wp14:anchorId="635E17CB" wp14:editId="739CCA59">
+          <wp:anchor distT="0" distB="0" distL="114300" distR="114300" simplePos="0" relativeHeight="251690496" behindDoc="0" locked="0" layoutInCell="1" allowOverlap="1" wp14:anchorId="635E17CB" wp14:editId="2C094EA3">
             <wp:simplePos x="0" y="0"/>
             <wp:positionH relativeFrom="column">
               <wp:posOffset>706755</wp:posOffset>
@@ -32871,7 +32837,7 @@
           <w:noProof/>
         </w:rPr>
         <w:drawing>
-          <wp:anchor distT="0" distB="0" distL="114300" distR="114300" simplePos="0" relativeHeight="251644928" behindDoc="1" locked="0" layoutInCell="1" allowOverlap="1" wp14:anchorId="17D30540" wp14:editId="068D5729">
+          <wp:anchor distT="0" distB="0" distL="114300" distR="114300" simplePos="0" relativeHeight="251644416" behindDoc="1" locked="0" layoutInCell="1" allowOverlap="1" wp14:anchorId="17D30540" wp14:editId="1C9A6F7D">
             <wp:simplePos x="0" y="0"/>
             <wp:positionH relativeFrom="column">
               <wp:posOffset>2604135</wp:posOffset>
@@ -33113,7 +33079,7 @@
           <w:noProof/>
         </w:rPr>
         <w:drawing>
-          <wp:anchor distT="0" distB="0" distL="114300" distR="114300" simplePos="0" relativeHeight="251656192" behindDoc="1" locked="0" layoutInCell="1" allowOverlap="1" wp14:anchorId="7333D3CE" wp14:editId="2B4B421F">
+          <wp:anchor distT="0" distB="0" distL="114300" distR="114300" simplePos="0" relativeHeight="251656704" behindDoc="1" locked="0" layoutInCell="1" allowOverlap="1" wp14:anchorId="7333D3CE" wp14:editId="0ECCFE24">
             <wp:simplePos x="0" y="0"/>
             <wp:positionH relativeFrom="column">
               <wp:posOffset>3363826</wp:posOffset>
@@ -33185,7 +33151,7 @@
           <w:noProof/>
         </w:rPr>
         <w:drawing>
-          <wp:anchor distT="0" distB="0" distL="114300" distR="114300" simplePos="0" relativeHeight="251659264" behindDoc="1" locked="0" layoutInCell="1" allowOverlap="1" wp14:anchorId="2937D6B6" wp14:editId="770D26E1">
+          <wp:anchor distT="0" distB="0" distL="114300" distR="114300" simplePos="0" relativeHeight="251659776" behindDoc="1" locked="0" layoutInCell="1" allowOverlap="1" wp14:anchorId="2937D6B6" wp14:editId="133AAE99">
             <wp:simplePos x="0" y="0"/>
             <wp:positionH relativeFrom="column">
               <wp:posOffset>4747952</wp:posOffset>
@@ -33409,7 +33375,7 @@
           <w:noProof/>
         </w:rPr>
         <w:drawing>
-          <wp:anchor distT="0" distB="0" distL="114300" distR="114300" simplePos="0" relativeHeight="251661312" behindDoc="1" locked="0" layoutInCell="1" allowOverlap="1" wp14:anchorId="53FD38DD" wp14:editId="204D8B00">
+          <wp:anchor distT="0" distB="0" distL="114300" distR="114300" simplePos="0" relativeHeight="251663872" behindDoc="1" locked="0" layoutInCell="1" allowOverlap="1" wp14:anchorId="53FD38DD" wp14:editId="7FEA9B0C">
             <wp:simplePos x="0" y="0"/>
             <wp:positionH relativeFrom="column">
               <wp:posOffset>4616046</wp:posOffset>
@@ -33649,7 +33615,7 @@
           <w:noProof/>
         </w:rPr>
         <w:drawing>
-          <wp:anchor distT="0" distB="0" distL="114300" distR="114300" simplePos="0" relativeHeight="251653632" behindDoc="1" locked="0" layoutInCell="1" allowOverlap="1" wp14:anchorId="04E9FBA0" wp14:editId="19FFA4B6">
+          <wp:anchor distT="0" distB="0" distL="114300" distR="114300" simplePos="0" relativeHeight="251652608" behindDoc="1" locked="0" layoutInCell="1" allowOverlap="1" wp14:anchorId="04E9FBA0" wp14:editId="19FFA4B6">
             <wp:simplePos x="0" y="0"/>
             <wp:positionH relativeFrom="column">
               <wp:posOffset>4425545</wp:posOffset>
@@ -34025,7 +33991,7 @@
           <w:noProof/>
         </w:rPr>
         <w:drawing>
-          <wp:anchor distT="0" distB="0" distL="114300" distR="114300" simplePos="0" relativeHeight="251658752" behindDoc="0" locked="0" layoutInCell="1" allowOverlap="1" wp14:anchorId="0F4CD049" wp14:editId="1F5F9723">
+          <wp:anchor distT="0" distB="0" distL="114300" distR="114300" simplePos="0" relativeHeight="251660800" behindDoc="0" locked="0" layoutInCell="1" allowOverlap="1" wp14:anchorId="0F4CD049" wp14:editId="47E00C99">
             <wp:simplePos x="0" y="0"/>
             <wp:positionH relativeFrom="column">
               <wp:posOffset>1409700</wp:posOffset>
@@ -34178,7 +34144,7 @@
           <w:noProof/>
         </w:rPr>
         <w:drawing>
-          <wp:anchor distT="0" distB="0" distL="114300" distR="114300" simplePos="0" relativeHeight="251662848" behindDoc="1" locked="0" layoutInCell="1" allowOverlap="1" wp14:anchorId="5B7248FF" wp14:editId="2741709E">
+          <wp:anchor distT="0" distB="0" distL="114300" distR="114300" simplePos="0" relativeHeight="251665920" behindDoc="1" locked="0" layoutInCell="1" allowOverlap="1" wp14:anchorId="5B7248FF" wp14:editId="664B1437">
             <wp:simplePos x="0" y="0"/>
             <wp:positionH relativeFrom="column">
               <wp:posOffset>314325</wp:posOffset>
@@ -34282,11 +34248,416 @@
           <w:ilvl w:val="0"/>
           <w:numId w:val="0"/>
         </w:numPr>
-        <w:ind w:left="1080"/>
-        <w:rPr>
-          <w:noProof/>
-        </w:rPr>
-      </w:pPr>
+        <w:ind w:left="360" w:hanging="360"/>
+        <w:rPr>
+          <w:noProof/>
+        </w:rPr>
+      </w:pPr>
+    </w:p>
+    <w:p>
+      <w:pPr>
+        <w:pStyle w:val="ListParagraph"/>
+        <w:numPr>
+          <w:ilvl w:val="0"/>
+          <w:numId w:val="6"/>
+        </w:numPr>
+        <w:jc w:val="both"/>
+        <w:rPr>
+          <w:rFonts w:cs="Arial"/>
+          <w:b/>
+          <w:bCs/>
+          <w:sz w:val="28"/>
+          <w:szCs w:val="28"/>
+        </w:rPr>
+      </w:pPr>
+      <w:r>
+        <w:rPr>
+          <w:rFonts w:cs="Arial"/>
+          <w:b/>
+          <w:bCs/>
+          <w:sz w:val="32"/>
+          <w:szCs w:val="32"/>
+        </w:rPr>
+        <w:t>Testing</w:t>
+      </w:r>
+    </w:p>
+    <w:p>
+      <w:pPr>
+        <w:pStyle w:val="ListParagraph"/>
+        <w:numPr>
+          <w:ilvl w:val="1"/>
+          <w:numId w:val="6"/>
+        </w:numPr>
+        <w:jc w:val="both"/>
+        <w:rPr>
+          <w:rFonts w:cs="Arial"/>
+          <w:sz w:val="24"/>
+          <w:szCs w:val="24"/>
+        </w:rPr>
+      </w:pPr>
+      <w:r>
+        <w:rPr>
+          <w:rFonts w:cs="Arial"/>
+          <w:b/>
+          <w:bCs/>
+          <w:sz w:val="28"/>
+          <w:szCs w:val="28"/>
+        </w:rPr>
+        <w:t>Post-Development Testing</w:t>
+      </w:r>
+    </w:p>
+    <w:p>
+      <w:pPr>
+        <w:jc w:val="both"/>
+        <w:rPr>
+          <w:rFonts w:cs="Arial"/>
+          <w:sz w:val="24"/>
+          <w:szCs w:val="24"/>
+        </w:rPr>
+      </w:pPr>
+      <w:r>
+        <w:rPr>
+          <w:rFonts w:cs="Arial"/>
+          <w:sz w:val="24"/>
+          <w:szCs w:val="24"/>
+        </w:rPr>
+        <w:t xml:space="preserve">When initially developing my app through basic designs, I created various prototypes. Each prototype was analyzed, with the </w:t>
+      </w:r>
+      <w:r>
+        <w:rPr>
+          <w:rFonts w:cs="Arial"/>
+          <w:sz w:val="24"/>
+          <w:szCs w:val="24"/>
+        </w:rPr>
+        <w:t xml:space="preserve">areas which functioned as intended to be kept, and the areas which needed improvement were abandoned or worked on. I maintained this attitude throughout development of my application, and iteratively tested, fixing errors as they were found. It was important to refine sections of my app as much as possible, to keep a clean codebase, and a sleek design. As shown in </w:t>
+      </w:r>
+      <w:r>
+        <w:rPr>
+          <w:rFonts w:cs="Arial"/>
+          <w:i/>
+          <w:iCs/>
+          <w:sz w:val="24"/>
+          <w:szCs w:val="24"/>
+        </w:rPr>
+        <w:t>3.2 BurnBoss</w:t>
+      </w:r>
+      <w:r>
+        <w:rPr>
+          <w:rFonts w:cs="Arial"/>
+          <w:sz w:val="24"/>
+          <w:szCs w:val="24"/>
+        </w:rPr>
+        <w:t xml:space="preserve">, </w:t>
+      </w:r>
+      <w:r>
+        <w:rPr>
+          <w:rFonts w:cs="Arial"/>
+          <w:sz w:val="24"/>
+          <w:szCs w:val="24"/>
+        </w:rPr>
+        <w:t xml:space="preserve">I </w:t>
+      </w:r>
+      <w:r>
+        <w:rPr>
+          <w:rFonts w:cs="Arial"/>
+          <w:sz w:val="24"/>
+          <w:szCs w:val="24"/>
+        </w:rPr>
+        <w:lastRenderedPageBreak/>
+        <w:t>have performed different types of tests throughout, such as feature tests using small-test groups. It was important to keep these test-groups small, in order to give personal, unique responses, with a quick return time.</w:t>
+      </w:r>
+    </w:p>
+    <w:p>
+      <w:pPr>
+        <w:jc w:val="both"/>
+        <w:rPr>
+          <w:rFonts w:cs="Arial"/>
+          <w:sz w:val="24"/>
+          <w:szCs w:val="24"/>
+        </w:rPr>
+      </w:pPr>
+      <w:r>
+        <w:rPr>
+          <w:rFonts w:cs="Arial"/>
+          <w:sz w:val="24"/>
+          <w:szCs w:val="24"/>
+        </w:rPr>
+        <w:t>To</w:t>
+      </w:r>
+      <w:r>
+        <w:rPr>
+          <w:rFonts w:cs="Arial"/>
+          <w:sz w:val="24"/>
+          <w:szCs w:val="24"/>
+        </w:rPr>
+        <w:t xml:space="preserve"> complete the </w:t>
+      </w:r>
+      <w:r>
+        <w:rPr>
+          <w:rFonts w:cs="Arial"/>
+          <w:sz w:val="24"/>
+          <w:szCs w:val="24"/>
+        </w:rPr>
+        <w:t xml:space="preserve">section </w:t>
+      </w:r>
+      <w:r>
+        <w:rPr>
+          <w:rFonts w:cs="Arial"/>
+          <w:i/>
+          <w:iCs/>
+          <w:sz w:val="24"/>
+          <w:szCs w:val="24"/>
+        </w:rPr>
+        <w:t>4. Testing</w:t>
+      </w:r>
+      <w:r>
+        <w:rPr>
+          <w:rFonts w:cs="Arial"/>
+          <w:sz w:val="24"/>
+          <w:szCs w:val="24"/>
+        </w:rPr>
+        <w:t xml:space="preserve">, I have tested for functionality, robustness, and usability. I have initially completed these tests myself, and then brought in a sample test group of stakeholders, outlined within </w:t>
+      </w:r>
+      <w:r>
+        <w:rPr>
+          <w:rFonts w:cs="Arial"/>
+          <w:i/>
+          <w:iCs/>
+          <w:sz w:val="24"/>
+          <w:szCs w:val="24"/>
+        </w:rPr>
+        <w:t>1. Analysis</w:t>
+      </w:r>
+      <w:r>
+        <w:rPr>
+          <w:rFonts w:cs="Arial"/>
+          <w:sz w:val="24"/>
+          <w:szCs w:val="24"/>
+        </w:rPr>
+        <w:t xml:space="preserve">. I have followed the test outlines shown in </w:t>
+      </w:r>
+      <w:r>
+        <w:rPr>
+          <w:rFonts w:cs="Arial"/>
+          <w:i/>
+          <w:iCs/>
+          <w:sz w:val="24"/>
+          <w:szCs w:val="24"/>
+        </w:rPr>
+        <w:t>2.4 Testing</w:t>
+      </w:r>
+      <w:r>
+        <w:rPr>
+          <w:rFonts w:cs="Arial"/>
+          <w:sz w:val="24"/>
+          <w:szCs w:val="24"/>
+        </w:rPr>
+        <w:t>.</w:t>
+      </w:r>
+      <w:r>
+        <w:rPr>
+          <w:rFonts w:cs="Arial"/>
+          <w:sz w:val="24"/>
+          <w:szCs w:val="24"/>
+        </w:rPr>
+        <w:t xml:space="preserve"> To maintain quality within my test data, it is important to attempt to reach the right demographic, with unbiased and thought out responses.</w:t>
+      </w:r>
+    </w:p>
+    <w:p>
+      <w:pPr>
+        <w:jc w:val="both"/>
+        <w:rPr>
+          <w:rFonts w:cs="Arial"/>
+          <w:sz w:val="24"/>
+          <w:szCs w:val="24"/>
+        </w:rPr>
+      </w:pPr>
+    </w:p>
+    <w:p>
+      <w:pPr>
+        <w:pStyle w:val="ListParagraph"/>
+        <w:numPr>
+          <w:ilvl w:val="2"/>
+          <w:numId w:val="6"/>
+        </w:numPr>
+        <w:jc w:val="both"/>
+        <w:rPr>
+          <w:rFonts w:cs="Arial"/>
+          <w:b/>
+          <w:bCs/>
+          <w:sz w:val="24"/>
+          <w:szCs w:val="24"/>
+        </w:rPr>
+      </w:pPr>
+      <w:r>
+        <w:rPr>
+          <w:rFonts w:cs="Arial"/>
+          <w:b/>
+          <w:bCs/>
+          <w:sz w:val="24"/>
+          <w:szCs w:val="24"/>
+        </w:rPr>
+        <w:t>Testing for functionality</w:t>
+      </w:r>
+    </w:p>
+    <w:p>
+      <w:pPr>
+        <w:pStyle w:val="ListParagraph"/>
+        <w:numPr>
+          <w:ilvl w:val="2"/>
+          <w:numId w:val="6"/>
+        </w:numPr>
+        <w:jc w:val="both"/>
+        <w:rPr>
+          <w:rFonts w:cs="Arial"/>
+          <w:b/>
+          <w:bCs/>
+          <w:sz w:val="24"/>
+          <w:szCs w:val="24"/>
+        </w:rPr>
+      </w:pPr>
+      <w:r>
+        <w:rPr>
+          <w:rFonts w:cs="Arial"/>
+          <w:b/>
+          <w:bCs/>
+          <w:sz w:val="24"/>
+          <w:szCs w:val="24"/>
+        </w:rPr>
+        <w:t>Testing for Robustness</w:t>
+      </w:r>
+    </w:p>
+    <w:p>
+      <w:pPr>
+        <w:pStyle w:val="ListParagraph"/>
+        <w:numPr>
+          <w:ilvl w:val="2"/>
+          <w:numId w:val="6"/>
+        </w:numPr>
+        <w:jc w:val="both"/>
+        <w:rPr>
+          <w:rFonts w:cs="Arial"/>
+          <w:b/>
+          <w:bCs/>
+          <w:sz w:val="24"/>
+          <w:szCs w:val="24"/>
+        </w:rPr>
+      </w:pPr>
+      <w:r>
+        <w:rPr>
+          <w:rFonts w:cs="Arial"/>
+          <w:b/>
+          <w:bCs/>
+          <w:sz w:val="24"/>
+          <w:szCs w:val="24"/>
+        </w:rPr>
+        <w:t>Testing for Usability</w:t>
+      </w:r>
+    </w:p>
+    <w:p>
+      <w:pPr>
+        <w:pStyle w:val="ListParagraph"/>
+        <w:numPr>
+          <w:ilvl w:val="2"/>
+          <w:numId w:val="6"/>
+        </w:numPr>
+        <w:jc w:val="both"/>
+        <w:rPr>
+          <w:rFonts w:cs="Arial"/>
+          <w:b/>
+          <w:bCs/>
+          <w:sz w:val="24"/>
+          <w:szCs w:val="24"/>
+        </w:rPr>
+      </w:pPr>
+      <w:r>
+        <w:rPr>
+          <w:rFonts w:cs="Arial"/>
+          <w:b/>
+          <w:bCs/>
+          <w:sz w:val="24"/>
+          <w:szCs w:val="24"/>
+        </w:rPr>
+        <w:t>Personal Testing</w:t>
+      </w:r>
+    </w:p>
+    <w:p>
+      <w:pPr>
+        <w:pStyle w:val="ListParagraph"/>
+        <w:numPr>
+          <w:ilvl w:val="2"/>
+          <w:numId w:val="6"/>
+        </w:numPr>
+        <w:jc w:val="both"/>
+        <w:rPr>
+          <w:rFonts w:cs="Arial"/>
+          <w:b/>
+          <w:bCs/>
+          <w:sz w:val="24"/>
+          <w:szCs w:val="24"/>
+        </w:rPr>
+      </w:pPr>
+      <w:r>
+        <w:rPr>
+          <w:rFonts w:cs="Arial"/>
+          <w:b/>
+          <w:bCs/>
+          <w:sz w:val="24"/>
+          <w:szCs w:val="24"/>
+        </w:rPr>
+        <w:t>Mass Testing</w:t>
+      </w:r>
+    </w:p>
+    <w:p>
+      <w:pPr>
+        <w:jc w:val="both"/>
+        <w:rPr>
+          <w:rFonts w:cs="Arial"/>
+          <w:b/>
+          <w:bCs/>
+          <w:sz w:val="28"/>
+          <w:szCs w:val="28"/>
+        </w:rPr>
+      </w:pPr>
+    </w:p>
+    <w:p>
+      <w:pPr>
+        <w:jc w:val="both"/>
+        <w:rPr>
+          <w:rFonts w:cs="Arial"/>
+          <w:b/>
+          <w:bCs/>
+          <w:sz w:val="28"/>
+          <w:szCs w:val="28"/>
+        </w:rPr>
+      </w:pPr>
+    </w:p>
+    <w:p>
+      <w:pPr>
+        <w:pStyle w:val="ListParagraph"/>
+        <w:numPr>
+          <w:ilvl w:val="0"/>
+          <w:numId w:val="6"/>
+        </w:numPr>
+        <w:jc w:val="both"/>
+        <w:rPr>
+          <w:rFonts w:cs="Arial"/>
+          <w:b/>
+          <w:bCs/>
+          <w:sz w:val="28"/>
+          <w:szCs w:val="28"/>
+        </w:rPr>
+      </w:pPr>
+      <w:r>
+        <w:rPr>
+          <w:rFonts w:cs="Arial"/>
+          <w:b/>
+          <w:bCs/>
+          <w:sz w:val="32"/>
+          <w:szCs w:val="32"/>
+        </w:rPr>
+        <w:t>Evaluation</w:t>
+      </w:r>
     </w:p>
     <w:p>
       <w:pPr>
@@ -34300,86 +34671,6 @@
           <w:noProof/>
         </w:rPr>
       </w:pPr>
-    </w:p>
-    <w:p>
-      <w:pPr>
-        <w:pStyle w:val="ListBullet"/>
-        <w:numPr>
-          <w:ilvl w:val="0"/>
-          <w:numId w:val="0"/>
-        </w:numPr>
-        <w:rPr>
-          <w:noProof/>
-        </w:rPr>
-      </w:pPr>
-      <w:r>
-        <w:rPr>
-          <w:noProof/>
-        </w:rPr>
-        <w:drawing>
-          <wp:anchor distT="0" distB="0" distL="114300" distR="114300" simplePos="0" relativeHeight="251646976" behindDoc="1" locked="0" layoutInCell="1" allowOverlap="1" wp14:anchorId="2577995E" wp14:editId="2648BD64">
-            <wp:simplePos x="0" y="0"/>
-            <wp:positionH relativeFrom="column">
-              <wp:posOffset>0</wp:posOffset>
-            </wp:positionH>
-            <wp:positionV relativeFrom="paragraph">
-              <wp:posOffset>3756660</wp:posOffset>
-            </wp:positionV>
-            <wp:extent cx="3038475" cy="942975"/>
-            <wp:effectExtent l="0" t="0" r="0" b="0"/>
-            <wp:wrapTight wrapText="bothSides">
-              <wp:wrapPolygon edited="0">
-                <wp:start x="0" y="0"/>
-                <wp:lineTo x="0" y="21382"/>
-                <wp:lineTo x="21532" y="21382"/>
-                <wp:lineTo x="21532" y="0"/>
-                <wp:lineTo x="0" y="0"/>
-              </wp:wrapPolygon>
-            </wp:wrapTight>
-            <wp:docPr id="1395456500" name="Picture 1" descr="A close up of black text&#10;&#10;Description automatically generated"/>
-            <wp:cNvGraphicFramePr>
-              <a:graphicFrameLocks xmlns:a="http://schemas.openxmlformats.org/drawingml/2006/main" noChangeAspect="1"/>
-            </wp:cNvGraphicFramePr>
-            <a:graphic xmlns:a="http://schemas.openxmlformats.org/drawingml/2006/main">
-              <a:graphicData uri="http://schemas.openxmlformats.org/drawingml/2006/picture">
-                <pic:pic xmlns:pic="http://schemas.openxmlformats.org/drawingml/2006/picture">
-                  <pic:nvPicPr>
-                    <pic:cNvPr id="1395456500" name="Picture 1" descr="A close up of black text&#10;&#10;Description automatically generated"/>
-                    <pic:cNvPicPr/>
-                  </pic:nvPicPr>
-                  <pic:blipFill>
-                    <a:blip r:embed="rId106">
-                      <a:extLst>
-                        <a:ext uri="{28A0092B-C50C-407E-A947-70E740481C1C}">
-                          <a14:useLocalDpi xmlns:a14="http://schemas.microsoft.com/office/drawing/2010/main" val="0"/>
-                        </a:ext>
-                      </a:extLst>
-                    </a:blip>
-                    <a:stretch>
-                      <a:fillRect/>
-                    </a:stretch>
-                  </pic:blipFill>
-                  <pic:spPr>
-                    <a:xfrm>
-                      <a:off x="0" y="0"/>
-                      <a:ext cx="3038475" cy="942975"/>
-                    </a:xfrm>
-                    <a:prstGeom prst="rect">
-                      <a:avLst/>
-                    </a:prstGeom>
-                  </pic:spPr>
-                </pic:pic>
-              </a:graphicData>
-            </a:graphic>
-          </wp:anchor>
-        </w:drawing>
-      </w:r>
-      <w:r>
-        <w:rPr>
-          <w:noProof/>
-        </w:rPr>
-        <w:tab/>
-      </w:r>
     </w:p>
     <w:sectPr>
       <w:type w:val="continuous"/>
@@ -35135,7 +35426,7 @@
   <w:abstractNum w:abstractNumId="6" w15:restartNumberingAfterBreak="0">
     <w:nsid w:val="11D308C1"/>
     <w:multiLevelType w:val="multilevel"/>
-    <w:tmpl w:val="6CD80D36"/>
+    <w:tmpl w:val="9F0E55FA"/>
     <w:lvl w:ilvl="0">
       <w:numFmt w:val="decimal"/>
       <w:lvlText w:val="%1."/>
@@ -35160,6 +35451,8 @@
       </w:pPr>
       <w:rPr>
         <w:rFonts w:hint="default"/>
+        <w:b/>
+        <w:bCs/>
         <w:sz w:val="28"/>
         <w:szCs w:val="28"/>
       </w:rPr>
@@ -35175,8 +35468,8 @@
       </w:pPr>
       <w:rPr>
         <w:rFonts w:hint="default"/>
-        <w:sz w:val="28"/>
-        <w:szCs w:val="28"/>
+        <w:sz w:val="24"/>
+        <w:szCs w:val="24"/>
       </w:rPr>
     </w:lvl>
     <w:lvl w:ilvl="3">
@@ -36819,7 +37112,7 @@
   <w:abstractNum w:abstractNumId="22" w15:restartNumberingAfterBreak="0">
     <w:nsid w:val="3BCB0FA3"/>
     <w:multiLevelType w:val="multilevel"/>
-    <w:tmpl w:val="EB18806C"/>
+    <w:tmpl w:val="1C427D26"/>
     <w:lvl w:ilvl="0">
       <w:start w:val="2"/>
       <w:numFmt w:val="decimal"/>
@@ -36844,6 +37137,8 @@
         <w:rFonts w:hint="default"/>
         <w:b/>
         <w:bCs/>
+        <w:i w:val="0"/>
+        <w:iCs w:val="0"/>
         <w:sz w:val="24"/>
         <w:szCs w:val="24"/>
       </w:rPr>

</xml_diff>

<commit_message>
Write up added to
</commit_message>
<xml_diff>
--- a/Write-up/Creating a workout app.docx
+++ b/Write-up/Creating a workout app.docx
@@ -2746,21 +2746,7 @@
         <w:rPr>
           <w:rFonts w:cs="Arial"/>
         </w:rPr>
-        <w:t xml:space="preserve"> we create a societally wide issue. The belief that one cannot live their own </w:t>
-      </w:r>
-      <w:proofErr w:type="gramStart"/>
-      <w:r>
-        <w:rPr>
-          <w:rFonts w:cs="Arial"/>
-        </w:rPr>
-        <w:t>lives,</w:t>
-      </w:r>
-      <w:proofErr w:type="gramEnd"/>
-      <w:r>
-        <w:rPr>
-          <w:rFonts w:cs="Arial"/>
-        </w:rPr>
-        <w:t xml:space="preserve"> without being backed by the hive-mind that is the online presence of society.</w:t>
+        <w:t xml:space="preserve"> we create a societally wide issue. The belief that one cannot live their own lives, without being backed by the hive-mind that is the online presence of society.</w:t>
       </w:r>
     </w:p>
     <w:p>
@@ -2774,21 +2760,7 @@
         <w:rPr>
           <w:rFonts w:cs="Arial"/>
         </w:rPr>
-        <w:t xml:space="preserve">As much as </w:t>
-      </w:r>
-      <w:proofErr w:type="gramStart"/>
-      <w:r>
-        <w:rPr>
-          <w:rFonts w:cs="Arial"/>
-        </w:rPr>
-        <w:t>each individual</w:t>
-      </w:r>
-      <w:proofErr w:type="gramEnd"/>
-      <w:r>
-        <w:rPr>
-          <w:rFonts w:cs="Arial"/>
-        </w:rPr>
-        <w:t xml:space="preserve"> tries to pursue the perfect body, they are pushed by ‘influence</w:t>
+        <w:t>As much as each individual tries to pursue the perfect body, they are pushed by ‘influence</w:t>
       </w:r>
       <w:r>
         <w:rPr>
@@ -2826,21 +2798,7 @@
         <w:rPr>
           <w:rFonts w:cs="Arial"/>
         </w:rPr>
-        <w:t xml:space="preserve">, even if a person were to create their own workout, they would have to write it down, or follow other crude methods of saving it. This workout app solves this </w:t>
-      </w:r>
-      <w:proofErr w:type="gramStart"/>
-      <w:r>
-        <w:rPr>
-          <w:rFonts w:cs="Arial"/>
-        </w:rPr>
-        <w:t>issue, and</w:t>
-      </w:r>
-      <w:proofErr w:type="gramEnd"/>
-      <w:r>
-        <w:rPr>
-          <w:rFonts w:cs="Arial"/>
-        </w:rPr>
-        <w:t xml:space="preserve"> allows the user to save their workouts and take them anywhere, reducing the hassle. Research has shown that it takes 66 days to solidify a habit, and the hardest part is making it to this point – the ease of use of my app allows no hinderance to this process.</w:t>
+        <w:t>, even if a person were to create their own workout, they would have to write it down, or follow other crude methods of saving it. This workout app solves this issue, and allows the user to save their workouts and take them anywhere, reducing the hassle. Research has shown that it takes 66 days to solidify a habit, and the hardest part is making it to this point – the ease of use of my app allows no hinderance to this process.</w:t>
       </w:r>
     </w:p>
     <w:p>
@@ -2854,21 +2812,7 @@
         <w:rPr>
           <w:rFonts w:cs="Arial"/>
         </w:rPr>
-        <w:t xml:space="preserve">Later in this project I will discuss in detail the market for this application, which will allow me to tailor it to the needs of those who will </w:t>
-      </w:r>
-      <w:proofErr w:type="gramStart"/>
-      <w:r>
-        <w:rPr>
-          <w:rFonts w:cs="Arial"/>
-        </w:rPr>
-        <w:t>actually be</w:t>
-      </w:r>
-      <w:proofErr w:type="gramEnd"/>
-      <w:r>
-        <w:rPr>
-          <w:rFonts w:cs="Arial"/>
-        </w:rPr>
-        <w:t xml:space="preserve"> using it. This will include research into the current availability of exercise apps, but it is important to note that my app is set apart from the current market, due to its availability of freedom from the burden of commerciality, and its workouts that can do more harm than good.</w:t>
+        <w:t>Later in this project I will discuss in detail the market for this application, which will allow me to tailor it to the needs of those who will actually be using it. This will include research into the current availability of exercise apps, but it is important to note that my app is set apart from the current market, due to its availability of freedom from the burden of commerciality, and its workouts that can do more harm than good.</w:t>
       </w:r>
     </w:p>
     <w:p>
@@ -2954,21 +2898,7 @@
         <w:rPr>
           <w:rFonts w:cs="Arial"/>
         </w:rPr>
-        <w:t xml:space="preserve">As was mentioned previously in my introduction, there are few harder things within everyday life than setting a habit, and it can be stressful to keep track of every new self-improvement mission. This can lead to difficulty keeping a habit, and the overwhelming feeling of self-disappointment. My app has the intention of relieving each user of this </w:t>
-      </w:r>
-      <w:proofErr w:type="gramStart"/>
-      <w:r>
-        <w:rPr>
-          <w:rFonts w:cs="Arial"/>
-        </w:rPr>
-        <w:t>stress, and</w:t>
-      </w:r>
-      <w:proofErr w:type="gramEnd"/>
-      <w:r>
-        <w:rPr>
-          <w:rFonts w:cs="Arial"/>
-        </w:rPr>
-        <w:t xml:space="preserve"> creating a beautifully simple expressway to completing goals and achieving satisfaction. </w:t>
+        <w:t xml:space="preserve">As was mentioned previously in my introduction, there are few harder things within everyday life than setting a habit, and it can be stressful to keep track of every new self-improvement mission. This can lead to difficulty keeping a habit, and the overwhelming feeling of self-disappointment. My app has the intention of relieving each user of this stress, and creating a beautifully simple expressway to completing goals and achieving satisfaction. </w:t>
       </w:r>
     </w:p>
     <w:p>
@@ -3022,21 +2952,7 @@
         <w:rPr>
           <w:rFonts w:cs="Arial"/>
         </w:rPr>
-        <w:t xml:space="preserve">, 2022), the main reason (at 40%) for leaving/quitting the gym was that the gym was just too expensive to justify consistently. Soon after that, at ~30%, the reason was lack of motivation to continue. Given that my solution </w:t>
-      </w:r>
-      <w:proofErr w:type="gramStart"/>
-      <w:r>
-        <w:rPr>
-          <w:rFonts w:cs="Arial"/>
-        </w:rPr>
-        <w:t>has the ability to</w:t>
-      </w:r>
-      <w:proofErr w:type="gramEnd"/>
-      <w:r>
-        <w:rPr>
-          <w:rFonts w:cs="Arial"/>
-        </w:rPr>
-        <w:t xml:space="preserve"> overcome these issues (due to the free installation and reassurance and automation), my application will widely wipe-out the unstable relationship between the user and their workouts.</w:t>
+        <w:t>, 2022), the main reason (at 40%) for leaving/quitting the gym was that the gym was just too expensive to justify consistently. Soon after that, at ~30%, the reason was lack of motivation to continue. Given that my solution has the ability to overcome these issues (due to the free installation and reassurance and automation), my application will widely wipe-out the unstable relationship between the user and their workouts.</w:t>
       </w:r>
     </w:p>
     <w:p>
@@ -3091,28 +3007,14 @@
         <w:rPr>
           <w:rFonts w:cs="Arial"/>
         </w:rPr>
-        <w:t xml:space="preserve"> of my application is the ability to create each workout individually, and for them to be saved for access. This is the main focus of my </w:t>
-      </w:r>
-      <w:proofErr w:type="gramStart"/>
-      <w:r>
-        <w:rPr>
-          <w:rFonts w:cs="Arial"/>
-        </w:rPr>
-        <w:t xml:space="preserve">application, </w:t>
+        <w:t xml:space="preserve"> of my application is the ability to create each workout individually, and for them to be saved for access. This is the main focus of my application, </w:t>
       </w:r>
       <w:r>
         <w:rPr>
           <w:rFonts w:cs="Arial"/>
         </w:rPr>
         <w:lastRenderedPageBreak/>
-        <w:t>and</w:t>
-      </w:r>
-      <w:proofErr w:type="gramEnd"/>
-      <w:r>
-        <w:rPr>
-          <w:rFonts w:cs="Arial"/>
-        </w:rPr>
-        <w:t xml:space="preserve"> would have a devoted section within. This would be much more beneficial to the user than simply writing the workouts down, as it gives the ability to store all of them in the same place, leading to an easier experience.</w:t>
+        <w:t>and would have a devoted section within. This would be much more beneficial to the user than simply writing the workouts down, as it gives the ability to store all of them in the same place, leading to an easier experience.</w:t>
       </w:r>
     </w:p>
     <w:p>
@@ -3152,21 +3054,7 @@
         <w:rPr>
           <w:rFonts w:cs="Arial"/>
         </w:rPr>
-        <w:t xml:space="preserve">The selector would allow the user to select any of their workouts and start them. This solution gives freedom within the </w:t>
-      </w:r>
-      <w:proofErr w:type="gramStart"/>
-      <w:r>
-        <w:rPr>
-          <w:rFonts w:cs="Arial"/>
-        </w:rPr>
-        <w:t>app, and</w:t>
-      </w:r>
-      <w:proofErr w:type="gramEnd"/>
-      <w:r>
-        <w:rPr>
-          <w:rFonts w:cs="Arial"/>
-        </w:rPr>
-        <w:t xml:space="preserve"> could negate the issue of locating and using each workout.</w:t>
+        <w:t>The selector would allow the user to select any of their workouts and start them. This solution gives freedom within the app, and could negate the issue of locating and using each workout.</w:t>
       </w:r>
       <w:r>
         <w:rPr>
@@ -3512,63 +3400,7 @@
         <w:rPr>
           <w:rFonts w:cs="Arial"/>
         </w:rPr>
-        <w:t xml:space="preserve">work out have busy lives, so finding time for a workout can be incredibly difficult. When designing my </w:t>
-      </w:r>
-      <w:proofErr w:type="gramStart"/>
-      <w:r>
-        <w:rPr>
-          <w:rFonts w:cs="Arial"/>
-        </w:rPr>
-        <w:t>app</w:t>
-      </w:r>
-      <w:proofErr w:type="gramEnd"/>
-      <w:r>
-        <w:rPr>
-          <w:rFonts w:cs="Arial"/>
-        </w:rPr>
-        <w:t xml:space="preserve"> it is important to </w:t>
-      </w:r>
-      <w:proofErr w:type="gramStart"/>
-      <w:r>
-        <w:rPr>
-          <w:rFonts w:cs="Arial"/>
-        </w:rPr>
-        <w:t>regard</w:t>
-      </w:r>
-      <w:proofErr w:type="gramEnd"/>
-      <w:r>
-        <w:rPr>
-          <w:rFonts w:cs="Arial"/>
-        </w:rPr>
-        <w:t xml:space="preserve"> the fact that I must slim-line the process of creating a workout, and accessing each workout. The function within my app to automatically </w:t>
-      </w:r>
-      <w:proofErr w:type="gramStart"/>
-      <w:r>
-        <w:rPr>
-          <w:rFonts w:cs="Arial"/>
-        </w:rPr>
-        <w:t>play</w:t>
-      </w:r>
-      <w:proofErr w:type="gramEnd"/>
-      <w:r>
-        <w:rPr>
-          <w:rFonts w:cs="Arial"/>
-        </w:rPr>
-        <w:t xml:space="preserve"> each workout on their specific due dates. This reduces hinderance and increases </w:t>
-      </w:r>
-      <w:proofErr w:type="gramStart"/>
-      <w:r>
-        <w:rPr>
-          <w:rFonts w:cs="Arial"/>
-        </w:rPr>
-        <w:t>the ease-</w:t>
-      </w:r>
-      <w:proofErr w:type="gramEnd"/>
-      <w:r>
-        <w:rPr>
-          <w:rFonts w:cs="Arial"/>
-        </w:rPr>
-        <w:t>of-access.</w:t>
+        <w:t>work out have busy lives, so finding time for a workout can be incredibly difficult. When designing my app it is important to regard the fact that I must slim-line the process of creating a workout, and accessing each workout. The function within my app to automatically play each workout on their specific due dates. This reduces hinderance and increases the ease-of-access.</w:t>
       </w:r>
     </w:p>
     <w:p>
@@ -3592,21 +3424,7 @@
         <w:rPr>
           <w:rFonts w:cs="Arial"/>
         </w:rPr>
-        <w:t>-</w:t>
-      </w:r>
-      <w:proofErr w:type="gramStart"/>
-      <w:r>
-        <w:rPr>
-          <w:rFonts w:cs="Arial"/>
-        </w:rPr>
-        <w:t>Typically</w:t>
-      </w:r>
-      <w:proofErr w:type="gramEnd"/>
-      <w:r>
-        <w:rPr>
-          <w:rFonts w:cs="Arial"/>
-        </w:rPr>
-        <w:t xml:space="preserve"> high IT literacy: Assuming that the average user has the intention of downloading a workout app, specifically to use it to its full extent, and also has the ability to use gym equipment, I can gather that the user would have quite a </w:t>
+        <w:t xml:space="preserve">-Typically high IT literacy: Assuming that the average user has the intention of downloading a workout app, specifically to use it to its full extent, and also has the ability to use gym equipment, I can gather that the user would have quite a </w:t>
       </w:r>
       <w:r>
         <w:rPr>
@@ -3978,21 +3796,7 @@
         <w:rPr>
           <w:rFonts w:cs="Arial"/>
         </w:rPr>
-        <w:t xml:space="preserve">Prior to development, I have endeavored to find multiple types of research which will both support my approach to designing my application – through improvement on other’s previous </w:t>
-      </w:r>
-      <w:proofErr w:type="gramStart"/>
-      <w:r>
-        <w:rPr>
-          <w:rFonts w:cs="Arial"/>
-        </w:rPr>
-        <w:t>work, and</w:t>
-      </w:r>
-      <w:proofErr w:type="gramEnd"/>
-      <w:r>
-        <w:rPr>
-          <w:rFonts w:cs="Arial"/>
-        </w:rPr>
-        <w:t xml:space="preserve"> showing what I must aim towards to achieve success.</w:t>
+        <w:t>Prior to development, I have endeavored to find multiple types of research which will both support my approach to designing my application – through improvement on other’s previous work, and showing what I must aim towards to achieve success.</w:t>
       </w:r>
     </w:p>
     <w:p>
@@ -4144,21 +3948,7 @@
         <w:rPr>
           <w:rFonts w:cs="Arial"/>
         </w:rPr>
-        <w:t xml:space="preserve">The feature of Exercises is something that I could introduce </w:t>
-      </w:r>
-      <w:proofErr w:type="gramStart"/>
-      <w:r>
-        <w:rPr>
-          <w:rFonts w:cs="Arial"/>
-        </w:rPr>
-        <w:t>later on</w:t>
-      </w:r>
-      <w:proofErr w:type="gramEnd"/>
-      <w:r>
-        <w:rPr>
-          <w:rFonts w:cs="Arial"/>
-        </w:rPr>
-        <w:t xml:space="preserve"> if I choose to improve my application </w:t>
+        <w:t xml:space="preserve">The feature of Exercises is something that I could introduce later on if I choose to improve my application </w:t>
       </w:r>
       <w:r>
         <w:rPr>
@@ -4536,7 +4326,7 @@
           <w:noProof/>
         </w:rPr>
         <w:drawing>
-          <wp:anchor distT="0" distB="0" distL="114300" distR="114300" simplePos="0" relativeHeight="251645440" behindDoc="1" locked="0" layoutInCell="1" allowOverlap="1" wp14:anchorId="61097CDE" wp14:editId="42E135AE">
+          <wp:anchor distT="0" distB="0" distL="114300" distR="114300" simplePos="0" relativeHeight="251645440" behindDoc="1" locked="0" layoutInCell="1" allowOverlap="1" wp14:anchorId="61097CDE" wp14:editId="521CF5A4">
             <wp:simplePos x="0" y="0"/>
             <wp:positionH relativeFrom="column">
               <wp:posOffset>4088130</wp:posOffset>
@@ -4635,16 +4425,8 @@
         <w:rPr>
           <w:rFonts w:cs="Arial"/>
         </w:rPr>
-        <w:t xml:space="preserve">The app is only available on the Apple Store, which reduces </w:t>
-      </w:r>
-      <w:proofErr w:type="gramStart"/>
-      <w:r>
-        <w:rPr>
-          <w:rFonts w:cs="Arial"/>
-        </w:rPr>
-        <w:t>accessibility</w:t>
-      </w:r>
-      <w:proofErr w:type="gramEnd"/>
+        <w:t>The app is only available on the Apple Store, which reduces accessibility</w:t>
+      </w:r>
     </w:p>
     <w:p>
       <w:pPr>
@@ -4744,7 +4526,7 @@
           <w:noProof/>
         </w:rPr>
         <w:drawing>
-          <wp:anchor distT="0" distB="0" distL="114300" distR="114300" simplePos="0" relativeHeight="251647488" behindDoc="1" locked="0" layoutInCell="1" allowOverlap="1" wp14:anchorId="2942DCDC" wp14:editId="111A8EB3">
+          <wp:anchor distT="0" distB="0" distL="114300" distR="114300" simplePos="0" relativeHeight="251647488" behindDoc="1" locked="0" layoutInCell="1" allowOverlap="1" wp14:anchorId="2942DCDC" wp14:editId="6B2A5572">
             <wp:simplePos x="0" y="0"/>
             <wp:positionH relativeFrom="margin">
               <wp:posOffset>4026535</wp:posOffset>
@@ -4929,21 +4711,7 @@
         <w:rPr>
           <w:rFonts w:cs="Arial"/>
         </w:rPr>
-        <w:t xml:space="preserve"> attempts to create workouts is exactly what I was looking for to model that section off my app from. It includes </w:t>
-      </w:r>
-      <w:proofErr w:type="gramStart"/>
-      <w:r>
-        <w:rPr>
-          <w:rFonts w:cs="Arial"/>
-        </w:rPr>
-        <w:t>all of</w:t>
-      </w:r>
-      <w:proofErr w:type="gramEnd"/>
-      <w:r>
-        <w:rPr>
-          <w:rFonts w:cs="Arial"/>
-        </w:rPr>
-        <w:t xml:space="preserve"> the characteristics which I would also like to include, e.g.  </w:t>
+        <w:t xml:space="preserve"> attempts to create workouts is exactly what I was looking for to model that section off my app from. It includes all of the characteristics which I would also like to include, e.g.  </w:t>
       </w:r>
       <w:r>
         <w:rPr>
@@ -5014,21 +4782,7 @@
           <w:rFonts w:cs="Arial"/>
         </w:rPr>
         <w:lastRenderedPageBreak/>
-        <w:t xml:space="preserve">When </w:t>
-      </w:r>
-      <w:proofErr w:type="gramStart"/>
-      <w:r>
-        <w:rPr>
-          <w:rFonts w:cs="Arial"/>
-        </w:rPr>
-        <w:t>create</w:t>
-      </w:r>
-      <w:proofErr w:type="gramEnd"/>
-      <w:r>
-        <w:rPr>
-          <w:rFonts w:cs="Arial"/>
-        </w:rPr>
-        <w:t xml:space="preserve"> a new workout, the method for choosing the </w:t>
+        <w:t xml:space="preserve">When create a new workout, the method for choosing the </w:t>
       </w:r>
       <w:r>
         <w:rPr>
@@ -5257,14 +5011,7 @@
         <w:rPr>
           <w:rFonts w:cs="Arial"/>
         </w:rPr>
-        <w:t xml:space="preserve"> the criteria that the end-user/stakeholder’s system will have to meet </w:t>
-      </w:r>
-      <w:proofErr w:type="gramStart"/>
-      <w:r>
-        <w:rPr>
-          <w:rFonts w:cs="Arial"/>
-        </w:rPr>
-        <w:t>in</w:t>
+        <w:t xml:space="preserve"> the criteria that the end-user/stakeholder’s system will have to meet in</w:t>
       </w:r>
       <w:r>
         <w:rPr>
@@ -5276,14 +5023,7 @@
         <w:rPr>
           <w:rFonts w:cs="Arial"/>
         </w:rPr>
-        <w:t>order to</w:t>
-      </w:r>
-      <w:proofErr w:type="gramEnd"/>
-      <w:r>
-        <w:rPr>
-          <w:rFonts w:cs="Arial"/>
-        </w:rPr>
-        <w:t xml:space="preserve"> run my application. </w:t>
+        <w:t xml:space="preserve">order to run my application. </w:t>
       </w:r>
       <w:r>
         <w:rPr>
@@ -5330,21 +5070,7 @@
         <w:rPr>
           <w:rFonts w:cs="Arial"/>
         </w:rPr>
-        <w:t xml:space="preserve">I would like to design my app so that it can run both with, </w:t>
-      </w:r>
-      <w:proofErr w:type="gramStart"/>
-      <w:r>
-        <w:rPr>
-          <w:rFonts w:cs="Arial"/>
-        </w:rPr>
-        <w:t>or</w:t>
-      </w:r>
-      <w:proofErr w:type="gramEnd"/>
-      <w:r>
-        <w:rPr>
-          <w:rFonts w:cs="Arial"/>
-        </w:rPr>
-        <w:t xml:space="preserve"> without internet access, however internet access cannot be </w:t>
+        <w:t xml:space="preserve">I would like to design my app so that it can run both with, or without internet access, however internet access cannot be </w:t>
       </w:r>
       <w:r>
         <w:rPr>
@@ -5562,21 +5288,7 @@
         <w:rPr>
           <w:rFonts w:cs="Arial"/>
         </w:rPr>
-        <w:t xml:space="preserve">My app would not be able to connect to other devices such as a smartwatch, </w:t>
-      </w:r>
-      <w:proofErr w:type="gramStart"/>
-      <w:r>
-        <w:rPr>
-          <w:rFonts w:cs="Arial"/>
-        </w:rPr>
-        <w:t>in order to</w:t>
-      </w:r>
-      <w:proofErr w:type="gramEnd"/>
-      <w:r>
-        <w:rPr>
-          <w:rFonts w:cs="Arial"/>
-        </w:rPr>
-        <w:t xml:space="preserve"> track progress or update the app automatically. There are other applications such as Garmin Connect, </w:t>
+        <w:t xml:space="preserve">My app would not be able to connect to other devices such as a smartwatch, in order to track progress or update the app automatically. There are other applications such as Garmin Connect, </w:t>
       </w:r>
       <w:r>
         <w:rPr>
@@ -5588,21 +5300,7 @@
         <w:rPr>
           <w:rFonts w:cs="Arial"/>
         </w:rPr>
-        <w:t xml:space="preserve"> </w:t>
-      </w:r>
-      <w:proofErr w:type="gramStart"/>
-      <w:r>
-        <w:rPr>
-          <w:rFonts w:cs="Arial"/>
-        </w:rPr>
-        <w:t>has</w:t>
-      </w:r>
-      <w:proofErr w:type="gramEnd"/>
-      <w:r>
-        <w:rPr>
-          <w:rFonts w:cs="Arial"/>
-        </w:rPr>
-        <w:t xml:space="preserve"> this feature. I think that with enough time and devotion I could adapt my app to work in this situation, but it is not one of my aims for my app currently. </w:t>
+        <w:t xml:space="preserve"> has this feature. I think that with enough time and devotion I could adapt my app to work in this situation, but it is not one of my aims for my app currently. </w:t>
       </w:r>
     </w:p>
     <w:p>
@@ -5809,21 +5507,7 @@
         <w:rPr>
           <w:rFonts w:cs="Arial"/>
         </w:rPr>
-        <w:t xml:space="preserve"> connect to other body monitors such as </w:t>
-      </w:r>
-      <w:proofErr w:type="gramStart"/>
-      <w:r>
-        <w:rPr>
-          <w:rFonts w:cs="Arial"/>
-        </w:rPr>
-        <w:t>heart-rate</w:t>
-      </w:r>
-      <w:proofErr w:type="gramEnd"/>
-      <w:r>
-        <w:rPr>
-          <w:rFonts w:cs="Arial"/>
-        </w:rPr>
-        <w:t xml:space="preserve"> or blood oxygen levels. This means that it cannot logically work out, nor show how many calories burnt. I do not intend to include this feature, as it is both out of my scope, and would need support for each of these devices, some of which </w:t>
+        <w:t xml:space="preserve"> connect to other body monitors such as heart-rate or blood oxygen levels. This means that it cannot logically work out, nor show how many calories burnt. I do not intend to include this feature, as it is both out of my scope, and would need support for each of these devices, some of which </w:t>
       </w:r>
       <w:r>
         <w:rPr>
@@ -5972,25 +5656,7 @@
           <w:sz w:val="24"/>
           <w:szCs w:val="24"/>
         </w:rPr>
-        <w:t xml:space="preserve">One of the main functions of this app is to allow the user to create their own </w:t>
-      </w:r>
-      <w:proofErr w:type="gramStart"/>
-      <w:r>
-        <w:rPr>
-          <w:rFonts w:cs="Arial"/>
-          <w:sz w:val="24"/>
-          <w:szCs w:val="24"/>
-        </w:rPr>
-        <w:t>workouts, and</w:t>
-      </w:r>
-      <w:proofErr w:type="gramEnd"/>
-      <w:r>
-        <w:rPr>
-          <w:rFonts w:cs="Arial"/>
-          <w:sz w:val="24"/>
-          <w:szCs w:val="24"/>
-        </w:rPr>
-        <w:t xml:space="preserve"> give freedom to the user for the intensity or type. This includes the ability to customize how t</w:t>
+        <w:t>One of the main functions of this app is to allow the user to create their own workouts, and give freedom to the user for the intensity or type. This includes the ability to customize how t</w:t>
       </w:r>
       <w:r>
         <w:rPr>
@@ -6072,69 +5738,15 @@
           <w:szCs w:val="24"/>
         </w:rPr>
         <w:lastRenderedPageBreak/>
-        <w:t xml:space="preserve">clutter – this sets me apart from lots of other applications trying to achieve the same thing, as they tend to show too much data which can confuse the user. Ideally, when each workout is created it should be possible to assign days of the week on which the workout should be played. This functionality will allow the user to press a single button once the app is </w:t>
-      </w:r>
-      <w:proofErr w:type="gramStart"/>
+        <w:t>clutter – this sets me apart from lots of other applications trying to achieve the same thing, as they tend to show too much data which can confuse the user. Ideally, when each workout is created it should be possible to assign days of the week on which the workout should be played. This functionality will allow the user to press a single button once the app is entered, and enter straight into a workout. This reduces unnecessary hassle when working out and should avoid any ‘road-block’ to motivation. Since this relies on access of the date and time, and the use of a calendar, and since workouts can be played via a select screen, this feature is non-essential to a functioning app.</w:t>
+      </w:r>
       <w:r>
         <w:rPr>
           <w:rFonts w:cs="Arial"/>
           <w:sz w:val="24"/>
           <w:szCs w:val="24"/>
         </w:rPr>
-        <w:t>entered, and</w:t>
-      </w:r>
-      <w:proofErr w:type="gramEnd"/>
-      <w:r>
-        <w:rPr>
-          <w:rFonts w:cs="Arial"/>
-          <w:sz w:val="24"/>
-          <w:szCs w:val="24"/>
-        </w:rPr>
-        <w:t xml:space="preserve"> enter straight into a workout. This reduces unnecessary hassle when working out and should avoid any ‘</w:t>
-      </w:r>
-      <w:proofErr w:type="gramStart"/>
-      <w:r>
-        <w:rPr>
-          <w:rFonts w:cs="Arial"/>
-          <w:sz w:val="24"/>
-          <w:szCs w:val="24"/>
-        </w:rPr>
-        <w:t>road-block</w:t>
-      </w:r>
-      <w:proofErr w:type="gramEnd"/>
-      <w:r>
-        <w:rPr>
-          <w:rFonts w:cs="Arial"/>
-          <w:sz w:val="24"/>
-          <w:szCs w:val="24"/>
-        </w:rPr>
-        <w:t>’ to motivation. Since this relies on access of the date and time, and the use of a calendar, and since workouts can be played via a select screen, this feature is non-essential to a functioning app.</w:t>
-      </w:r>
-      <w:r>
-        <w:rPr>
-          <w:rFonts w:cs="Arial"/>
-          <w:sz w:val="24"/>
-          <w:szCs w:val="24"/>
-        </w:rPr>
-        <w:t xml:space="preserve"> I can consider this feature to be a success if this feature works well, and checks </w:t>
-      </w:r>
-      <w:proofErr w:type="gramStart"/>
-      <w:r>
-        <w:rPr>
-          <w:rFonts w:cs="Arial"/>
-          <w:sz w:val="24"/>
-          <w:szCs w:val="24"/>
-        </w:rPr>
-        <w:t>all of</w:t>
-      </w:r>
-      <w:proofErr w:type="gramEnd"/>
-      <w:r>
-        <w:rPr>
-          <w:rFonts w:cs="Arial"/>
-          <w:sz w:val="24"/>
-          <w:szCs w:val="24"/>
-        </w:rPr>
-        <w:t xml:space="preserve"> the boxes for what it is supposed to do. When testing my product with stakeholders, I intend to test whether it does indeed simplify the solution, and how it could be improved in development.</w:t>
+        <w:t xml:space="preserve"> I can consider this feature to be a success if this feature works well, and checks all of the boxes for what it is supposed to do. When testing my product with stakeholders, I intend to test whether it does indeed simplify the solution, and how it could be improved in development.</w:t>
       </w:r>
     </w:p>
     <w:p>
@@ -6167,25 +5779,23 @@
           <w:sz w:val="24"/>
           <w:szCs w:val="24"/>
         </w:rPr>
-        <w:t xml:space="preserve"> I intend to have a simplistic and yet functional interface, </w:t>
-      </w:r>
-      <w:proofErr w:type="gramStart"/>
+        <w:t xml:space="preserve"> I intend to have a simplistic and yet functional interface, as to not hinder the motivation of the user. If the user interface is too distracting, inefficient or – on the other hand – boring, then it could </w:t>
+      </w:r>
       <w:r>
         <w:rPr>
           <w:rFonts w:cs="Arial"/>
           <w:sz w:val="24"/>
           <w:szCs w:val="24"/>
         </w:rPr>
-        <w:t>as</w:t>
-      </w:r>
-      <w:proofErr w:type="gramEnd"/>
+        <w:t xml:space="preserve">dissuade the user from progression. </w:t>
+      </w:r>
       <w:r>
         <w:rPr>
           <w:rFonts w:cs="Arial"/>
           <w:sz w:val="24"/>
           <w:szCs w:val="24"/>
         </w:rPr>
-        <w:t xml:space="preserve"> to not hinder the motivation of the user. If the user interface is too distracting, inefficient or – on the other hand – boring, then it could </w:t>
+        <w:t xml:space="preserve">One way that I could meet </w:t>
       </w:r>
       <w:r>
         <w:rPr>
@@ -6193,7 +5803,7 @@
           <w:sz w:val="24"/>
           <w:szCs w:val="24"/>
         </w:rPr>
-        <w:t xml:space="preserve">dissuade the user from progression. </w:t>
+        <w:t>this criterion</w:t>
       </w:r>
       <w:r>
         <w:rPr>
@@ -6201,7 +5811,7 @@
           <w:sz w:val="24"/>
           <w:szCs w:val="24"/>
         </w:rPr>
-        <w:t xml:space="preserve">One way that I could meet </w:t>
+        <w:t xml:space="preserve"> is by using large, simple fonts, bright colours, and a colour palette used throughout. </w:t>
       </w:r>
       <w:r>
         <w:rPr>
@@ -6209,7 +5819,7 @@
           <w:sz w:val="24"/>
           <w:szCs w:val="24"/>
         </w:rPr>
-        <w:t>this criterion</w:t>
+        <w:t>Not only the interface, but the in-app process</w:t>
       </w:r>
       <w:r>
         <w:rPr>
@@ -6217,7 +5827,7 @@
           <w:sz w:val="24"/>
           <w:szCs w:val="24"/>
         </w:rPr>
-        <w:t xml:space="preserve"> is by using large, simple fonts, bright colours, and a colour palette used throughout. </w:t>
+        <w:t xml:space="preserve"> for finding features and using the app </w:t>
       </w:r>
       <w:r>
         <w:rPr>
@@ -6225,7 +5835,7 @@
           <w:sz w:val="24"/>
           <w:szCs w:val="24"/>
         </w:rPr>
-        <w:t>Not only the interface, but the in-app process</w:t>
+        <w:t>as-</w:t>
       </w:r>
       <w:r>
         <w:rPr>
@@ -6233,7 +5843,7 @@
           <w:sz w:val="24"/>
           <w:szCs w:val="24"/>
         </w:rPr>
-        <w:t xml:space="preserve"> for finding features and using the app </w:t>
+        <w:t xml:space="preserve">well is important to me. So, to meet </w:t>
       </w:r>
       <w:r>
         <w:rPr>
@@ -6241,7 +5851,7 @@
           <w:sz w:val="24"/>
           <w:szCs w:val="24"/>
         </w:rPr>
-        <w:t>as-</w:t>
+        <w:t>this criterion</w:t>
       </w:r>
       <w:r>
         <w:rPr>
@@ -6249,7 +5859,7 @@
           <w:sz w:val="24"/>
           <w:szCs w:val="24"/>
         </w:rPr>
-        <w:t xml:space="preserve">well is important to me. So, to meet </w:t>
+        <w:t xml:space="preserve"> I will </w:t>
       </w:r>
       <w:r>
         <w:rPr>
@@ -6257,41 +5867,7 @@
           <w:sz w:val="24"/>
           <w:szCs w:val="24"/>
         </w:rPr>
-        <w:t>this criterion</w:t>
-      </w:r>
-      <w:r>
-        <w:rPr>
-          <w:rFonts w:cs="Arial"/>
-          <w:sz w:val="24"/>
-          <w:szCs w:val="24"/>
-        </w:rPr>
-        <w:t xml:space="preserve"> I will </w:t>
-      </w:r>
-      <w:r>
-        <w:rPr>
-          <w:rFonts w:cs="Arial"/>
-          <w:sz w:val="24"/>
-          <w:szCs w:val="24"/>
-        </w:rPr>
-        <w:t xml:space="preserve">continually test my application with test-users from my </w:t>
-      </w:r>
-      <w:proofErr w:type="gramStart"/>
-      <w:r>
-        <w:rPr>
-          <w:rFonts w:cs="Arial"/>
-          <w:sz w:val="24"/>
-          <w:szCs w:val="24"/>
-        </w:rPr>
-        <w:t>stake holder</w:t>
-      </w:r>
-      <w:proofErr w:type="gramEnd"/>
-      <w:r>
-        <w:rPr>
-          <w:rFonts w:cs="Arial"/>
-          <w:sz w:val="24"/>
-          <w:szCs w:val="24"/>
-        </w:rPr>
-        <w:t xml:space="preserve"> categories. If they find the process and UI useful and easy, then I will consider this criterion met.</w:t>
+        <w:t>continually test my application with test-users from my stake holder categories. If they find the process and UI useful and easy, then I will consider this criterion met.</w:t>
       </w:r>
       <w:r>
         <w:rPr>
@@ -6382,25 +5958,7 @@
           <w:sz w:val="24"/>
           <w:szCs w:val="24"/>
         </w:rPr>
-        <w:t xml:space="preserve">use a choice for the user, as some may not want to sign in and give their data away. They should be able to use a guest account. I would consider this feature a success if I can save workouts to a </w:t>
-      </w:r>
-      <w:proofErr w:type="gramStart"/>
-      <w:r>
-        <w:rPr>
-          <w:rFonts w:cs="Arial"/>
-          <w:sz w:val="24"/>
-          <w:szCs w:val="24"/>
-        </w:rPr>
-        <w:t>profile, and</w:t>
-      </w:r>
-      <w:proofErr w:type="gramEnd"/>
-      <w:r>
-        <w:rPr>
-          <w:rFonts w:cs="Arial"/>
-          <w:sz w:val="24"/>
-          <w:szCs w:val="24"/>
-        </w:rPr>
-        <w:t xml:space="preserve"> can successfully log in on a different device to access them.</w:t>
+        <w:t>use a choice for the user, as some may not want to sign in and give their data away. They should be able to use a guest account. I would consider this feature a success if I can save workouts to a profile, and can successfully log in on a different device to access them.</w:t>
       </w:r>
     </w:p>
     <w:p>
@@ -7624,21 +7182,7 @@
               <w:rPr>
                 <w:rFonts w:cs="Arial"/>
               </w:rPr>
-              <w:t xml:space="preserve"> on if the user is signed in (has a non-null value), calls either </w:t>
-            </w:r>
-            <w:proofErr w:type="gramStart"/>
-            <w:r>
-              <w:rPr>
-                <w:rFonts w:cs="Arial"/>
-              </w:rPr>
-              <w:t>Authentication(</w:t>
-            </w:r>
-            <w:proofErr w:type="gramEnd"/>
-            <w:r>
-              <w:rPr>
-                <w:rFonts w:cs="Arial"/>
-              </w:rPr>
-              <w:t xml:space="preserve">) or Home() </w:t>
+              <w:t xml:space="preserve"> on if the user is signed in (has a non-null value), calls either Authentication() or Home() </w:t>
             </w:r>
           </w:p>
         </w:tc>
@@ -8929,21 +8473,7 @@
               <w:rPr>
                 <w:rFonts w:cs="Arial"/>
               </w:rPr>
-              <w:t xml:space="preserve"> of the current user </w:t>
-            </w:r>
-            <w:proofErr w:type="gramStart"/>
-            <w:r>
-              <w:rPr>
-                <w:rFonts w:cs="Arial"/>
-              </w:rPr>
-              <w:t>in order to</w:t>
-            </w:r>
-            <w:proofErr w:type="gramEnd"/>
-            <w:r>
-              <w:rPr>
-                <w:rFonts w:cs="Arial"/>
-              </w:rPr>
-              <w:t xml:space="preserve"> carry out functions specific to the </w:t>
+              <w:t xml:space="preserve"> of the current user in order to carry out functions specific to the </w:t>
             </w:r>
             <w:r>
               <w:rPr>
@@ -9482,21 +9012,7 @@
               <w:rPr>
                 <w:rFonts w:cs="Arial"/>
               </w:rPr>
-              <w:t xml:space="preserve">For the workout </w:t>
-            </w:r>
-            <w:proofErr w:type="gramStart"/>
-            <w:r>
-              <w:rPr>
-                <w:rFonts w:cs="Arial"/>
-              </w:rPr>
-              <w:t>being</w:t>
-            </w:r>
-            <w:proofErr w:type="gramEnd"/>
-            <w:r>
-              <w:rPr>
-                <w:rFonts w:cs="Arial"/>
-              </w:rPr>
-              <w:t xml:space="preserve"> deleted, get all activity documents within the collection and deletes each activity. Then, delete the workout.</w:t>
+              <w:t>For the workout being deleted, get all activity documents within the collection and deletes each activity. Then, delete the workout.</w:t>
             </w:r>
           </w:p>
         </w:tc>
@@ -9702,21 +9218,7 @@
               <w:rPr>
                 <w:rFonts w:cs="Arial"/>
               </w:rPr>
-              <w:t xml:space="preserve"> list parameter, delete the activity document. If the workout contents </w:t>
-            </w:r>
-            <w:proofErr w:type="gramStart"/>
-            <w:r>
-              <w:rPr>
-                <w:rFonts w:cs="Arial"/>
-              </w:rPr>
-              <w:t>is</w:t>
-            </w:r>
-            <w:proofErr w:type="gramEnd"/>
-            <w:r>
-              <w:rPr>
-                <w:rFonts w:cs="Arial"/>
-              </w:rPr>
-              <w:t xml:space="preserve"> not empty, make a list of the activity documents. If the activity being edited has already been created, </w:t>
+              <w:t xml:space="preserve"> list parameter, delete the activity document. If the workout contents is not empty, make a list of the activity documents. If the activity being edited has already been created, </w:t>
             </w:r>
             <w:r>
               <w:rPr>
@@ -16459,21 +15961,7 @@
                     <w:rPr>
                       <w:rFonts w:cs="Arial"/>
                     </w:rPr>
-                    <w:t xml:space="preserve">Hopefully my app should keep to a simplistic approach to navigation </w:t>
-                  </w:r>
-                  <w:proofErr w:type="gramStart"/>
-                  <w:r>
-                    <w:rPr>
-                      <w:rFonts w:cs="Arial"/>
-                    </w:rPr>
-                    <w:t>in order to</w:t>
-                  </w:r>
-                  <w:proofErr w:type="gramEnd"/>
-                  <w:r>
-                    <w:rPr>
-                      <w:rFonts w:cs="Arial"/>
-                    </w:rPr>
-                    <w:t xml:space="preserve"> not dissuade the user. It should keep a fast paced</w:t>
+                    <w:t>Hopefully my app should keep to a simplistic approach to navigation in order to not dissuade the user. It should keep a fast paced</w:t>
                   </w:r>
                   <w:r>
                     <w:rPr>
@@ -16878,21 +16366,7 @@
                     <w:rPr>
                       <w:rFonts w:cs="Arial"/>
                     </w:rPr>
-                    <w:t xml:space="preserve">provided with the sign in page. They are given the option to register for an account, or to sign in as a </w:t>
-                  </w:r>
-                  <w:proofErr w:type="spellStart"/>
-                  <w:r>
-                    <w:rPr>
-                      <w:rFonts w:cs="Arial"/>
-                    </w:rPr>
-                    <w:t>gues</w:t>
-                  </w:r>
-                  <w:proofErr w:type="spellEnd"/>
-                  <w:r>
-                    <w:rPr>
-                      <w:rFonts w:cs="Arial"/>
-                    </w:rPr>
-                    <w:t xml:space="preserve"> </w:t>
+                    <w:t xml:space="preserve">provided with the sign in page. They are given the option to register for an account, or to sign in as a gues </w:t>
                   </w:r>
                   <w:r>
                     <w:rPr>
@@ -16940,21 +16414,7 @@
                     <w:rPr>
                       <w:rFonts w:cs="Arial"/>
                     </w:rPr>
-                    <w:t xml:space="preserve">The security and main validation </w:t>
-                  </w:r>
-                  <w:proofErr w:type="gramStart"/>
-                  <w:r>
-                    <w:rPr>
-                      <w:rFonts w:cs="Arial"/>
-                    </w:rPr>
-                    <w:t>is</w:t>
-                  </w:r>
-                  <w:proofErr w:type="gramEnd"/>
-                  <w:r>
-                    <w:rPr>
-                      <w:rFonts w:cs="Arial"/>
-                    </w:rPr>
-                    <w:t xml:space="preserve"> handled mainly by </w:t>
+                    <w:t xml:space="preserve">The security and main validation is handled mainly by </w:t>
                   </w:r>
                   <w:r>
                     <w:rPr>
@@ -16979,21 +16439,7 @@
                     <w:rPr>
                       <w:rFonts w:cs="Arial"/>
                     </w:rPr>
-                    <w:t xml:space="preserve">I intend on keeping this process as simple as possible, </w:t>
-                  </w:r>
-                  <w:proofErr w:type="gramStart"/>
-                  <w:r>
-                    <w:rPr>
-                      <w:rFonts w:cs="Arial"/>
-                    </w:rPr>
-                    <w:t>in order to</w:t>
-                  </w:r>
-                  <w:proofErr w:type="gramEnd"/>
-                  <w:r>
-                    <w:rPr>
-                      <w:rFonts w:cs="Arial"/>
-                    </w:rPr>
-                    <w:t xml:space="preserve"> reduce confusion</w:t>
+                    <w:t>I intend on keeping this process as simple as possible, in order to reduce confusion</w:t>
                   </w:r>
                   <w:r>
                     <w:rPr>
@@ -17325,21 +16771,7 @@
                     <w:rPr>
                       <w:rFonts w:cs="Arial"/>
                     </w:rPr>
-                    <w:t xml:space="preserve"> page </w:t>
-                  </w:r>
-                  <w:proofErr w:type="gramStart"/>
-                  <w:r>
-                    <w:rPr>
-                      <w:rFonts w:cs="Arial"/>
-                    </w:rPr>
-                    <w:t>in order to</w:t>
-                  </w:r>
-                  <w:proofErr w:type="gramEnd"/>
-                  <w:r>
-                    <w:rPr>
-                      <w:rFonts w:cs="Arial"/>
-                    </w:rPr>
-                    <w:t xml:space="preserve"> give the user access to creating their own workouts. This is a very important feature of my app, as it gives freedom to the user. I allow for multiple choices to be made, to give as much optimization for the user as possible. It presents 2 tabs: one which shows the overall statistics of the workout being created – this will be updated as the workout is made; and the other, Overview, which allows the user to create a series of activities and class them under </w:t>
+                    <w:t xml:space="preserve"> page in order to give the user access to creating their own workouts. This is a very important feature of my app, as it gives freedom to the user. I allow for multiple choices to be made, to give as much optimization for the user as possible. It presents 2 tabs: one which shows the overall statistics of the workout being created – this will be updated as the workout is made; and the other, Overview, which allows the user to create a series of activities and class them under </w:t>
                   </w:r>
                   <w:r>
                     <w:rPr>
@@ -17756,21 +17188,7 @@
                     <w:rPr>
                       <w:rFonts w:cs="Arial"/>
                     </w:rPr>
-                    <w:t xml:space="preserve">The player section of my application is designed to allow the user to access the workouts that they have created. Within this section, it will show the workout that will automatically on for that day (e.g. if a workout is supposed to be on Tuesday and it is Tuesday, it will be at the top of the list). Below this will be </w:t>
-                  </w:r>
-                  <w:proofErr w:type="gramStart"/>
-                  <w:r>
-                    <w:rPr>
-                      <w:rFonts w:cs="Arial"/>
-                    </w:rPr>
-                    <w:t>all of</w:t>
-                  </w:r>
-                  <w:proofErr w:type="gramEnd"/>
-                  <w:r>
-                    <w:rPr>
-                      <w:rFonts w:cs="Arial"/>
-                    </w:rPr>
-                    <w:t xml:space="preserve"> the other workouts that the user has created. Ideally, I would have the ability to ‘favorite’ a few workouts. This brings those workouts to the top, allowing easy simplistic access.</w:t>
+                    <w:t>The player section of my application is designed to allow the user to access the workouts that they have created. Within this section, it will show the workout that will automatically on for that day (e.g. if a workout is supposed to be on Tuesday and it is Tuesday, it will be at the top of the list). Below this will be all of the other workouts that the user has created. Ideally, I would have the ability to ‘favorite’ a few workouts. This brings those workouts to the top, allowing easy simplistic access.</w:t>
                   </w:r>
                 </w:p>
                 <w:p>
@@ -17783,41 +17201,13 @@
                     <w:rPr>
                       <w:rFonts w:cs="Arial"/>
                     </w:rPr>
-                    <w:t xml:space="preserve">If the user would rather end a workout sooner than the end, a pause button will be available (shown with an icon for easy access), and the workout progress will be saved. I may add in a warning, to confirm that the user would </w:t>
-                  </w:r>
-                  <w:proofErr w:type="gramStart"/>
-                  <w:r>
-                    <w:rPr>
-                      <w:rFonts w:cs="Arial"/>
-                    </w:rPr>
-                    <w:t>definitely want</w:t>
-                  </w:r>
-                  <w:proofErr w:type="gramEnd"/>
-                  <w:r>
-                    <w:rPr>
-                      <w:rFonts w:cs="Arial"/>
-                    </w:rPr>
-                    <w:t xml:space="preserve"> to exit. This is to reduce errors on the user’s part.</w:t>
+                    <w:t>If the user would rather end a workout sooner than the end, a pause button will be available (shown with an icon for easy access), and the workout progress will be saved. I may add in a warning, to confirm that the user would definitely want to exit. This is to reduce errors on the user’s part.</w:t>
                   </w:r>
                   <w:r>
                     <w:rPr>
                       <w:rFonts w:cs="Arial"/>
                     </w:rPr>
-                    <w:t xml:space="preserve"> The progress of the workout will be saved </w:t>
-                  </w:r>
-                  <w:proofErr w:type="gramStart"/>
-                  <w:r>
-                    <w:rPr>
-                      <w:rFonts w:cs="Arial"/>
-                    </w:rPr>
-                    <w:t>in order to</w:t>
-                  </w:r>
-                  <w:proofErr w:type="gramEnd"/>
-                  <w:r>
-                    <w:rPr>
-                      <w:rFonts w:cs="Arial"/>
-                    </w:rPr>
-                    <w:t xml:space="preserve"> show the user on the calendar later.</w:t>
+                    <w:t xml:space="preserve"> The progress of the workout will be saved in order to show the user on the calendar later.</w:t>
                   </w:r>
                 </w:p>
               </w:txbxContent>
@@ -18305,21 +17695,7 @@
                     <w:rPr>
                       <w:rFonts w:cs="Arial"/>
                     </w:rPr>
-                    <w:t xml:space="preserve"> overload the database that I am using. I am not worried about this limiting the </w:t>
-                  </w:r>
-                  <w:proofErr w:type="gramStart"/>
-                  <w:r>
-                    <w:rPr>
-                      <w:rFonts w:cs="Arial"/>
-                    </w:rPr>
-                    <w:t>users</w:t>
-                  </w:r>
-                  <w:proofErr w:type="gramEnd"/>
-                  <w:r>
-                    <w:rPr>
-                      <w:rFonts w:cs="Arial"/>
-                    </w:rPr>
-                    <w:t xml:space="preserve"> ability to workout, as they will be able to change the timers very easily.</w:t>
+                    <w:t xml:space="preserve"> overload the database that I am using. I am not worried about this limiting the users ability to workout, as they will be able to change the timers very easily.</w:t>
                   </w:r>
                 </w:p>
               </w:txbxContent>
@@ -18508,35 +17884,7 @@
                     <w:rPr>
                       <w:rFonts w:cs="Arial"/>
                     </w:rPr>
-                    <w:t xml:space="preserve">I will need a settings page to allow the users to change their preferences within the app with things such as notification, vibrations, and sounds. Each of these can be positively reinforcing, but to some they can be annoying, so the user should have the choice. They will be set to the &lt;on&gt; position by default, as there is a wider userbase that will use positively react to these noises. This is backed </w:t>
-                  </w:r>
-                  <w:proofErr w:type="gramStart"/>
-                  <w:r>
-                    <w:rPr>
-                      <w:rFonts w:cs="Arial"/>
-                    </w:rPr>
-                    <w:t>by the use of</w:t>
-                  </w:r>
-                  <w:proofErr w:type="gramEnd"/>
-                  <w:r>
-                    <w:rPr>
-                      <w:rFonts w:cs="Arial"/>
-                    </w:rPr>
-                    <w:t xml:space="preserve"> psychoacoustics within app development. I plan on using high pitched tones </w:t>
-                  </w:r>
-                  <w:proofErr w:type="gramStart"/>
-                  <w:r>
-                    <w:rPr>
-                      <w:rFonts w:cs="Arial"/>
-                    </w:rPr>
-                    <w:t>in order to</w:t>
-                  </w:r>
-                  <w:proofErr w:type="gramEnd"/>
-                  <w:r>
-                    <w:rPr>
-                      <w:rFonts w:cs="Arial"/>
-                    </w:rPr>
-                    <w:t xml:space="preserve"> follow convention which has been proved to work.</w:t>
+                    <w:t>I will need a settings page to allow the users to change their preferences within the app with things such as notification, vibrations, and sounds. Each of these can be positively reinforcing, but to some they can be annoying, so the user should have the choice. They will be set to the &lt;on&gt; position by default, as there is a wider userbase that will use positively react to these noises. This is backed by the use of psychoacoustics within app development. I plan on using high pitched tones in order to follow convention which has been proved to work.</w:t>
                   </w:r>
                 </w:p>
                 <w:p>
@@ -18564,35 +17912,7 @@
                     <w:rPr>
                       <w:rFonts w:cs="Arial"/>
                     </w:rPr>
-                    <w:t xml:space="preserve">The user will have the option to clear their saved statistics. This can be useful if the user has spent a long period of time away from the app and revisit it, or if they have too many workouts that don’t suit them anymore. However, it is important to make sure that the user is sure of their decision, as they will have no way of undoing the process of deleting everything. I plan on using a big warning pop up that is </w:t>
-                  </w:r>
-                  <w:proofErr w:type="spellStart"/>
-                  <w:r>
-                    <w:rPr>
-                      <w:rFonts w:cs="Arial"/>
-                    </w:rPr>
-                    <w:t>coloured</w:t>
-                  </w:r>
-                  <w:proofErr w:type="spellEnd"/>
-                  <w:r>
-                    <w:rPr>
-                      <w:rFonts w:cs="Arial"/>
-                    </w:rPr>
-                    <w:t xml:space="preserve"> red, </w:t>
-                  </w:r>
-                  <w:proofErr w:type="gramStart"/>
-                  <w:r>
-                    <w:rPr>
-                      <w:rFonts w:cs="Arial"/>
-                    </w:rPr>
-                    <w:t>in order to</w:t>
-                  </w:r>
-                  <w:proofErr w:type="gramEnd"/>
-                  <w:r>
-                    <w:rPr>
-                      <w:rFonts w:cs="Arial"/>
-                    </w:rPr>
-                    <w:t xml:space="preserve"> subconsciously draw attention to the action.</w:t>
+                    <w:t>The user will have the option to clear their saved statistics. This can be useful if the user has spent a long period of time away from the app and revisit it, or if they have too many workouts that don’t suit them anymore. However, it is important to make sure that the user is sure of their decision, as they will have no way of undoing the process of deleting everything. I plan on using a big warning pop up that is coloured red, in order to subconsciously draw attention to the action.</w:t>
                   </w:r>
                 </w:p>
               </w:txbxContent>
@@ -18901,25 +18221,7 @@
           <w:sz w:val="24"/>
           <w:szCs w:val="24"/>
         </w:rPr>
-        <w:t xml:space="preserve"> products, as if their product is hard to use/easy to be lost in/fails to do its job, then their users </w:t>
-      </w:r>
-      <w:proofErr w:type="gramStart"/>
-      <w:r>
-        <w:rPr>
-          <w:rFonts w:cs="Arial"/>
-          <w:sz w:val="24"/>
-          <w:szCs w:val="24"/>
-        </w:rPr>
-        <w:t>leave</w:t>
-      </w:r>
-      <w:proofErr w:type="gramEnd"/>
-      <w:r>
-        <w:rPr>
-          <w:rFonts w:cs="Arial"/>
-          <w:sz w:val="24"/>
-          <w:szCs w:val="24"/>
-        </w:rPr>
-        <w:t xml:space="preserve"> and the app would not be successful.</w:t>
+        <w:t xml:space="preserve"> products, as if their product is hard to use/easy to be lost in/fails to do its job, then their users leave and the app would not be successful.</w:t>
       </w:r>
       <w:r>
         <w:rPr>
@@ -18979,69 +18281,33 @@
           <w:sz w:val="24"/>
           <w:szCs w:val="24"/>
         </w:rPr>
-        <w:t xml:space="preserve">Another important feature is confirmation of actions such as deleting a workout. Also, when trying to override an automatic feature, it </w:t>
-      </w:r>
-      <w:proofErr w:type="gramStart"/>
+        <w:t xml:space="preserve">Another important feature is confirmation of actions such as deleting a workout. Also, when trying to override an automatic feature, it should either give a </w:t>
+      </w:r>
       <w:r>
         <w:rPr>
           <w:rFonts w:cs="Arial"/>
           <w:sz w:val="24"/>
           <w:szCs w:val="24"/>
         </w:rPr>
-        <w:t>should either</w:t>
-      </w:r>
-      <w:proofErr w:type="gramEnd"/>
-      <w:r>
+        <w:t>warning that it will cause a difference between workout and calendar (for example).</w:t>
+      </w:r>
+    </w:p>
+    <w:p>
+      <w:pPr>
+        <w:jc w:val="both"/>
         <w:rPr>
           <w:rFonts w:cs="Arial"/>
           <w:sz w:val="24"/>
           <w:szCs w:val="24"/>
         </w:rPr>
-        <w:t xml:space="preserve"> give a </w:t>
-      </w:r>
+      </w:pPr>
       <w:r>
         <w:rPr>
           <w:rFonts w:cs="Arial"/>
           <w:sz w:val="24"/>
           <w:szCs w:val="24"/>
         </w:rPr>
-        <w:t>warning that it will cause a difference between workout and calendar (for example).</w:t>
-      </w:r>
-    </w:p>
-    <w:p>
-      <w:pPr>
-        <w:jc w:val="both"/>
-        <w:rPr>
-          <w:rFonts w:cs="Arial"/>
-          <w:sz w:val="24"/>
-          <w:szCs w:val="24"/>
-        </w:rPr>
-      </w:pPr>
-      <w:r>
-        <w:rPr>
-          <w:rFonts w:cs="Arial"/>
-          <w:sz w:val="24"/>
-          <w:szCs w:val="24"/>
-        </w:rPr>
-        <w:t xml:space="preserve">While in the app, to increase usability and learnability, I would like functions to link to other sections or features of the app, such as comments when saving a workout that it will be inputted to a calendar. Ideally, this will link the app </w:t>
-      </w:r>
-      <w:proofErr w:type="gramStart"/>
-      <w:r>
-        <w:rPr>
-          <w:rFonts w:cs="Arial"/>
-          <w:sz w:val="24"/>
-          <w:szCs w:val="24"/>
-        </w:rPr>
-        <w:t>in to</w:t>
-      </w:r>
-      <w:proofErr w:type="gramEnd"/>
-      <w:r>
-        <w:rPr>
-          <w:rFonts w:cs="Arial"/>
-          <w:sz w:val="24"/>
-          <w:szCs w:val="24"/>
-        </w:rPr>
-        <w:t xml:space="preserve"> itself, showing users how to navigate around, without the need for a tutorial.</w:t>
+        <w:t>While in the app, to increase usability and learnability, I would like functions to link to other sections or features of the app, such as comments when saving a workout that it will be inputted to a calendar. Ideally, this will link the app in to itself, showing users how to navigate around, without the need for a tutorial.</w:t>
       </w:r>
     </w:p>
     <w:p>
@@ -19093,25 +18359,7 @@
           <w:sz w:val="24"/>
           <w:szCs w:val="24"/>
         </w:rPr>
-        <w:t xml:space="preserve">sacrifice some ease of use. </w:t>
-      </w:r>
-      <w:proofErr w:type="gramStart"/>
-      <w:r>
-        <w:rPr>
-          <w:rFonts w:cs="Arial"/>
-          <w:sz w:val="24"/>
-          <w:szCs w:val="24"/>
-        </w:rPr>
-        <w:t>However</w:t>
-      </w:r>
-      <w:proofErr w:type="gramEnd"/>
-      <w:r>
-        <w:rPr>
-          <w:rFonts w:cs="Arial"/>
-          <w:sz w:val="24"/>
-          <w:szCs w:val="24"/>
-        </w:rPr>
-        <w:t xml:space="preserve"> I still need to create a fine balance of ease of use and efficiency, in order not to dissuade users or put them off. </w:t>
+        <w:t xml:space="preserve">sacrifice some ease of use. However I still need to create a fine balance of ease of use and efficiency, in order not to dissuade users or put them off. </w:t>
       </w:r>
     </w:p>
     <w:p>
@@ -19245,51 +18493,15 @@
           <w:szCs w:val="24"/>
         </w:rPr>
         <w:lastRenderedPageBreak/>
-        <w:t xml:space="preserve">Throughout my stakeholder selection, it is important that my app is easy to use, memorable, and works as intended. It is vital that my application is set apart from the competition to reduce any external stress from deciding that the program is not built very well and having to find a new application. This ends up meaning that the user could lose interest in the hobby cultivated, and so would sway them away from working out and using my </w:t>
-      </w:r>
-      <w:proofErr w:type="gramStart"/>
+        <w:t xml:space="preserve">Throughout my stakeholder selection, it is important that my app is easy to use, memorable, and works as intended. It is vital that my application is set apart from the competition to reduce any external stress from deciding that the program is not built very well and having to find a new application. This ends up meaning that the user could lose interest in the hobby cultivated, and so would sway them away from working out and using my app in particular. </w:t>
+      </w:r>
       <w:r>
         <w:rPr>
           <w:rFonts w:cs="Arial"/>
           <w:sz w:val="24"/>
           <w:szCs w:val="24"/>
         </w:rPr>
-        <w:t>app in particular</w:t>
-      </w:r>
-      <w:proofErr w:type="gramEnd"/>
-      <w:r>
-        <w:rPr>
-          <w:rFonts w:cs="Arial"/>
-          <w:sz w:val="24"/>
-          <w:szCs w:val="24"/>
-        </w:rPr>
-        <w:t xml:space="preserve">. </w:t>
-      </w:r>
-      <w:r>
-        <w:rPr>
-          <w:rFonts w:cs="Arial"/>
-          <w:sz w:val="24"/>
-          <w:szCs w:val="24"/>
-        </w:rPr>
-        <w:t xml:space="preserve">My application’s </w:t>
-      </w:r>
-      <w:proofErr w:type="gramStart"/>
-      <w:r>
-        <w:rPr>
-          <w:rFonts w:cs="Arial"/>
-          <w:sz w:val="24"/>
-          <w:szCs w:val="24"/>
-        </w:rPr>
-        <w:t>main focus</w:t>
-      </w:r>
-      <w:proofErr w:type="gramEnd"/>
-      <w:r>
-        <w:rPr>
-          <w:rFonts w:cs="Arial"/>
-          <w:sz w:val="24"/>
-          <w:szCs w:val="24"/>
-        </w:rPr>
-        <w:t xml:space="preserve"> is that the user can create their own workouts. This, combined with the ability to log a workout, means that my application should be set apart from other apps of this kind, and so will hopefully be a memorable piece of software.</w:t>
+        <w:t>My application’s main focus is that the user can create their own workouts. This, combined with the ability to log a workout, means that my application should be set apart from other apps of this kind, and so will hopefully be a memorable piece of software.</w:t>
       </w:r>
     </w:p>
     <w:p>
@@ -19332,25 +18544,7 @@
           <w:sz w:val="24"/>
           <w:szCs w:val="24"/>
         </w:rPr>
-        <w:t xml:space="preserve">My target audience is typically deemed to have quite a high target audience, but this does not mean that I should intend to make my app difficult to navigate or use. I would like to make my app useable for everyone, so I need to make sure errors are </w:t>
-      </w:r>
-      <w:proofErr w:type="gramStart"/>
-      <w:r>
-        <w:rPr>
-          <w:rFonts w:cs="Arial"/>
-          <w:sz w:val="24"/>
-          <w:szCs w:val="24"/>
-        </w:rPr>
-        <w:t>handles</w:t>
-      </w:r>
-      <w:proofErr w:type="gramEnd"/>
-      <w:r>
-        <w:rPr>
-          <w:rFonts w:cs="Arial"/>
-          <w:sz w:val="24"/>
-          <w:szCs w:val="24"/>
-        </w:rPr>
-        <w:t xml:space="preserve"> correctly with helpful messages and re-directs, so that users are not dissuaded from using my app. I will test my application with destructive testing, and from this I can adapt using feedback from sample groups to create aesthetically pleasing outputs which help users.</w:t>
+        <w:t>My target audience is typically deemed to have quite a high target audience, but this does not mean that I should intend to make my app difficult to navigate or use. I would like to make my app useable for everyone, so I need to make sure errors are handles correctly with helpful messages and re-directs, so that users are not dissuaded from using my app. I will test my application with destructive testing, and from this I can adapt using feedback from sample groups to create aesthetically pleasing outputs which help users.</w:t>
       </w:r>
     </w:p>
     <w:p>
@@ -19419,61 +18613,7 @@
           <w:sz w:val="24"/>
           <w:szCs w:val="24"/>
         </w:rPr>
-        <w:t xml:space="preserve">which will be subject to change and testing, </w:t>
-      </w:r>
-      <w:proofErr w:type="gramStart"/>
-      <w:r>
-        <w:rPr>
-          <w:rFonts w:cs="Arial"/>
-          <w:sz w:val="24"/>
-          <w:szCs w:val="24"/>
-        </w:rPr>
-        <w:t>in order to</w:t>
-      </w:r>
-      <w:proofErr w:type="gramEnd"/>
-      <w:r>
-        <w:rPr>
-          <w:rFonts w:cs="Arial"/>
-          <w:sz w:val="24"/>
-          <w:szCs w:val="24"/>
-        </w:rPr>
-        <w:t xml:space="preserve"> help the user move freely between sections. This testing will also help me to see if a prospective user could follow the logic/</w:t>
-      </w:r>
-      <w:proofErr w:type="gramStart"/>
-      <w:r>
-        <w:rPr>
-          <w:rFonts w:cs="Arial"/>
-          <w:sz w:val="24"/>
-          <w:szCs w:val="24"/>
-        </w:rPr>
-        <w:t>design, and</w:t>
-      </w:r>
-      <w:proofErr w:type="gramEnd"/>
-      <w:r>
-        <w:rPr>
-          <w:rFonts w:cs="Arial"/>
-          <w:sz w:val="24"/>
-          <w:szCs w:val="24"/>
-        </w:rPr>
-        <w:t xml:space="preserve"> can be altered if there is other </w:t>
-      </w:r>
-      <w:proofErr w:type="gramStart"/>
-      <w:r>
-        <w:rPr>
-          <w:rFonts w:cs="Arial"/>
-          <w:sz w:val="24"/>
-          <w:szCs w:val="24"/>
-        </w:rPr>
-        <w:t>paths</w:t>
-      </w:r>
-      <w:proofErr w:type="gramEnd"/>
-      <w:r>
-        <w:rPr>
-          <w:rFonts w:cs="Arial"/>
-          <w:sz w:val="24"/>
-          <w:szCs w:val="24"/>
-        </w:rPr>
-        <w:t xml:space="preserve"> should be taken. I will do this testing early on, to avoid any rebuilding.</w:t>
+        <w:t>which will be subject to change and testing, in order to help the user move freely between sections. This testing will also help me to see if a prospective user could follow the logic/design, and can be altered if there is other paths should be taken. I will do this testing early on, to avoid any rebuilding.</w:t>
       </w:r>
     </w:p>
     <w:p>
@@ -19518,51 +18658,49 @@
           <w:sz w:val="24"/>
           <w:szCs w:val="24"/>
         </w:rPr>
-        <w:t xml:space="preserve">I intend </w:t>
-      </w:r>
-      <w:proofErr w:type="gramStart"/>
+        <w:t xml:space="preserve">I intend of using multiple types of </w:t>
+      </w:r>
       <w:r>
         <w:rPr>
           <w:rFonts w:cs="Arial"/>
           <w:sz w:val="24"/>
           <w:szCs w:val="24"/>
         </w:rPr>
-        <w:t>of using</w:t>
-      </w:r>
-      <w:proofErr w:type="gramEnd"/>
-      <w:r>
+        <w:t>testing, including unit tests, integration tests, functional tests and user tests done by representatives.</w:t>
+      </w:r>
+    </w:p>
+    <w:p>
+      <w:pPr>
+        <w:jc w:val="both"/>
         <w:rPr>
           <w:rFonts w:cs="Arial"/>
           <w:sz w:val="24"/>
           <w:szCs w:val="24"/>
         </w:rPr>
-        <w:t xml:space="preserve"> multiple types of </w:t>
-      </w:r>
+      </w:pPr>
       <w:r>
         <w:rPr>
           <w:rFonts w:cs="Arial"/>
           <w:sz w:val="24"/>
           <w:szCs w:val="24"/>
         </w:rPr>
-        <w:t>testing, including unit tests, integration tests, functional tests and user tests done by representatives.</w:t>
-      </w:r>
-    </w:p>
-    <w:p>
-      <w:pPr>
-        <w:jc w:val="both"/>
+        <w:t>For user testing, I plan on using a small group of around 5 people within my school and friends who would typically use an app like mine</w:t>
+      </w:r>
+      <w:r>
         <w:rPr>
           <w:rFonts w:cs="Arial"/>
           <w:sz w:val="24"/>
           <w:szCs w:val="24"/>
         </w:rPr>
-      </w:pPr>
+        <w:t>, so that I can reduce cost and/or time taken</w:t>
+      </w:r>
       <w:r>
         <w:rPr>
           <w:rFonts w:cs="Arial"/>
           <w:sz w:val="24"/>
           <w:szCs w:val="24"/>
         </w:rPr>
-        <w:t>For user testing, I plan on using a small group of around 5 people within my school and friends who would typically use an app like mine</w:t>
+        <w:t xml:space="preserve">. I plan on testing my app iteratively, checking and changing features of functionality regularly, to avoid complete architecture of my app, which would waste time. Instead of performing tests such as </w:t>
       </w:r>
       <w:r>
         <w:rPr>
@@ -19570,7 +18708,7 @@
           <w:sz w:val="24"/>
           <w:szCs w:val="24"/>
         </w:rPr>
-        <w:t>, so that I can reduce cost and/or time taken</w:t>
+        <w:t>questionnaires</w:t>
       </w:r>
       <w:r>
         <w:rPr>
@@ -19578,41 +18716,7 @@
           <w:sz w:val="24"/>
           <w:szCs w:val="24"/>
         </w:rPr>
-        <w:t xml:space="preserve">. I plan on testing my app iteratively, checking and changing features of functionality regularly, to avoid complete architecture of my app, which would waste time. Instead of performing tests such as </w:t>
-      </w:r>
-      <w:r>
-        <w:rPr>
-          <w:rFonts w:cs="Arial"/>
-          <w:sz w:val="24"/>
-          <w:szCs w:val="24"/>
-        </w:rPr>
-        <w:t>questionnaires</w:t>
-      </w:r>
-      <w:r>
-        <w:rPr>
-          <w:rFonts w:cs="Arial"/>
-          <w:sz w:val="24"/>
-          <w:szCs w:val="24"/>
-        </w:rPr>
-        <w:t xml:space="preserve">, I plan on watching users </w:t>
-      </w:r>
-      <w:proofErr w:type="gramStart"/>
-      <w:r>
-        <w:rPr>
-          <w:rFonts w:cs="Arial"/>
-          <w:sz w:val="24"/>
-          <w:szCs w:val="24"/>
-        </w:rPr>
-        <w:t>actually use</w:t>
-      </w:r>
-      <w:proofErr w:type="gramEnd"/>
-      <w:r>
-        <w:rPr>
-          <w:rFonts w:cs="Arial"/>
-          <w:sz w:val="24"/>
-          <w:szCs w:val="24"/>
-        </w:rPr>
-        <w:t xml:space="preserve"> my app, in order to see </w:t>
+        <w:t xml:space="preserve">, I plan on watching users actually use my app, in order to see </w:t>
       </w:r>
       <w:r>
         <w:rPr>
@@ -19795,13 +18899,8 @@
             <w:tcW w:w="3099" w:type="dxa"/>
           </w:tcPr>
           <w:p>
-            <w:proofErr w:type="gramStart"/>
-            <w:r>
-              <w:t>In order to</w:t>
-            </w:r>
-            <w:proofErr w:type="gramEnd"/>
-            <w:r>
-              <w:t xml:space="preserve"> test my app iteratively within the development process in order to reduce cost/time taken. Ideally, I would reduce the need to totally re-design my application to suit my stakeholders.</w:t>
+            <w:r>
+              <w:t>In order to test my app iteratively within the development process in order to reduce cost/time taken. Ideally, I would reduce the need to totally re-design my application to suit my stakeholders.</w:t>
             </w:r>
           </w:p>
         </w:tc>
@@ -19811,15 +18910,7 @@
           </w:tcPr>
           <w:p>
             <w:r>
-              <w:t xml:space="preserve">Instead of giving my users a lot of questionnaires throughout my development and design process, I will watch how a sample of users </w:t>
-            </w:r>
-            <w:proofErr w:type="gramStart"/>
-            <w:r>
-              <w:t>actually use</w:t>
-            </w:r>
-            <w:proofErr w:type="gramEnd"/>
-            <w:r>
-              <w:t xml:space="preserve"> my application in order to see their logic and steps throughout the process. An example of this is:</w:t>
+              <w:t>Instead of giving my users a lot of questionnaires throughout my development and design process, I will watch how a sample of users actually use my application in order to see their logic and steps throughout the process. An example of this is:</w:t>
             </w:r>
           </w:p>
           <w:p>
@@ -19871,15 +18962,7 @@
               <w:t xml:space="preserve">before </w:t>
             </w:r>
             <w:r>
-              <w:t xml:space="preserve">I explain my design and reasoning, </w:t>
-            </w:r>
-            <w:proofErr w:type="gramStart"/>
-            <w:r>
-              <w:t>in order to</w:t>
-            </w:r>
-            <w:proofErr w:type="gramEnd"/>
-            <w:r>
-              <w:t xml:space="preserve"> reduce the risk of swaying their opinion.</w:t>
+              <w:t>I explain my design and reasoning, in order to reduce the risk of swaying their opinion.</w:t>
             </w:r>
           </w:p>
         </w:tc>
@@ -19895,15 +18978,7 @@
               <w:t>to give</w:t>
             </w:r>
             <w:r>
-              <w:t xml:space="preserve"> my users a selection of questions both through development and after they have tried my app </w:t>
-            </w:r>
-            <w:proofErr w:type="gramStart"/>
-            <w:r>
-              <w:t>in order to</w:t>
-            </w:r>
-            <w:proofErr w:type="gramEnd"/>
-            <w:r>
-              <w:t xml:space="preserve"> achieve maximum efficiency in changing my application.</w:t>
+              <w:t xml:space="preserve"> my users a selection of questions both through development and after they have tried my app in order to achieve maximum efficiency in changing my application.</w:t>
             </w:r>
           </w:p>
           <w:p>
@@ -20300,7 +19375,6 @@
         </w:rPr>
         <w:t xml:space="preserve"> logic and expectations. I try to keep my designs simple </w:t>
       </w:r>
-      <w:proofErr w:type="gramStart"/>
       <w:r>
         <w:rPr>
           <w:rFonts w:cs="Arial"/>
@@ -20315,16 +19389,7 @@
           <w:sz w:val="24"/>
           <w:szCs w:val="24"/>
         </w:rPr>
-        <w:t xml:space="preserve"> to</w:t>
-      </w:r>
-      <w:proofErr w:type="gramEnd"/>
-      <w:r>
-        <w:rPr>
-          <w:rFonts w:cs="Arial"/>
-          <w:sz w:val="24"/>
-          <w:szCs w:val="24"/>
-        </w:rPr>
-        <w:t xml:space="preserve"> not over-clutter the app, but with enough features to create a well fleshed app.</w:t>
+        <w:t xml:space="preserve"> to not over-clutter the app, but with enough features to create a well fleshed app.</w:t>
       </w:r>
     </w:p>
     <w:p>
@@ -20567,41 +19632,41 @@
                 <w:sz w:val="24"/>
                 <w:szCs w:val="24"/>
               </w:rPr>
-              <w:t xml:space="preserve"> gives simplicity to the </w:t>
-            </w:r>
-            <w:proofErr w:type="gramStart"/>
+              <w:t xml:space="preserve"> gives simplicity to the users view. This is </w:t>
+            </w:r>
             <w:r>
               <w:rPr>
                 <w:rFonts w:cs="Arial"/>
                 <w:sz w:val="24"/>
                 <w:szCs w:val="24"/>
               </w:rPr>
-              <w:t>users</w:t>
-            </w:r>
-            <w:proofErr w:type="gramEnd"/>
+              <w:t>to</w:t>
+            </w:r>
             <w:r>
               <w:rPr>
                 <w:rFonts w:cs="Arial"/>
                 <w:sz w:val="24"/>
                 <w:szCs w:val="24"/>
               </w:rPr>
-              <w:t xml:space="preserve"> view. This is </w:t>
-            </w:r>
-            <w:r>
+              <w:t xml:space="preserve"> stop the user from getting confused when changing sections.</w:t>
+            </w:r>
+          </w:p>
+          <w:p>
+            <w:pPr>
+              <w:jc w:val="both"/>
               <w:rPr>
                 <w:rFonts w:cs="Arial"/>
                 <w:sz w:val="24"/>
                 <w:szCs w:val="24"/>
               </w:rPr>
-              <w:t>to</w:t>
-            </w:r>
+            </w:pPr>
             <w:r>
               <w:rPr>
                 <w:rFonts w:cs="Arial"/>
                 <w:sz w:val="24"/>
                 <w:szCs w:val="24"/>
               </w:rPr>
-              <w:t xml:space="preserve"> stop the user from getting confused when changing sections.</w:t>
+              <w:t>The colour scheme of the home page in this prototype was intended to be quite dark with pops of colour (as is typical of other active/gym style apps), as at this point it was expected that the user’s routine will be to use the application either early in the morning or quite late at night – to fit in with a busy lifestyle.</w:t>
             </w:r>
           </w:p>
           <w:p>
@@ -20619,25 +19684,23 @@
                 <w:sz w:val="24"/>
                 <w:szCs w:val="24"/>
               </w:rPr>
-              <w:t>The colour scheme of the home page in this prototype was intended to be quite dark with pops of colour (as is typical of other active/gym style apps), as at this point it was expected that the user’s routine will be to use the application either early in the morning or quite late at night – to fit in with a busy lifestyle.</w:t>
-            </w:r>
-          </w:p>
-          <w:p>
-            <w:pPr>
-              <w:jc w:val="both"/>
+              <w:t xml:space="preserve">The menu hamburger in the top right contains </w:t>
+            </w:r>
+            <w:r>
               <w:rPr>
                 <w:rFonts w:cs="Arial"/>
                 <w:sz w:val="24"/>
                 <w:szCs w:val="24"/>
               </w:rPr>
-            </w:pPr>
+              <w:t>four</w:t>
+            </w:r>
             <w:r>
               <w:rPr>
                 <w:rFonts w:cs="Arial"/>
                 <w:sz w:val="24"/>
                 <w:szCs w:val="24"/>
               </w:rPr>
-              <w:t xml:space="preserve">The menu hamburger in the top right contains </w:t>
+              <w:t xml:space="preserve"> sections at a time (this is because 1 is active at all times)</w:t>
             </w:r>
             <w:r>
               <w:rPr>
@@ -20645,59 +19708,7 @@
                 <w:sz w:val="24"/>
                 <w:szCs w:val="24"/>
               </w:rPr>
-              <w:t>four</w:t>
-            </w:r>
-            <w:r>
-              <w:rPr>
-                <w:rFonts w:cs="Arial"/>
-                <w:sz w:val="24"/>
-                <w:szCs w:val="24"/>
-              </w:rPr>
-              <w:t xml:space="preserve"> sections at a time (this is because 1 </w:t>
-            </w:r>
-            <w:proofErr w:type="gramStart"/>
-            <w:r>
-              <w:rPr>
-                <w:rFonts w:cs="Arial"/>
-                <w:sz w:val="24"/>
-                <w:szCs w:val="24"/>
-              </w:rPr>
-              <w:t>is active at all times</w:t>
-            </w:r>
-            <w:proofErr w:type="gramEnd"/>
-            <w:r>
-              <w:rPr>
-                <w:rFonts w:cs="Arial"/>
-                <w:sz w:val="24"/>
-                <w:szCs w:val="24"/>
-              </w:rPr>
-              <w:t>)</w:t>
-            </w:r>
-            <w:r>
-              <w:rPr>
-                <w:rFonts w:cs="Arial"/>
-                <w:sz w:val="24"/>
-                <w:szCs w:val="24"/>
-              </w:rPr>
-              <w:t xml:space="preserve">. This is for easy navigation, </w:t>
-            </w:r>
-            <w:proofErr w:type="gramStart"/>
-            <w:r>
-              <w:rPr>
-                <w:rFonts w:cs="Arial"/>
-                <w:sz w:val="24"/>
-                <w:szCs w:val="24"/>
-              </w:rPr>
-              <w:t>in order to</w:t>
-            </w:r>
-            <w:proofErr w:type="gramEnd"/>
-            <w:r>
-              <w:rPr>
-                <w:rFonts w:cs="Arial"/>
-                <w:sz w:val="24"/>
-                <w:szCs w:val="24"/>
-              </w:rPr>
-              <w:t xml:space="preserve"> skip the long path back to the home screen. </w:t>
+              <w:t xml:space="preserve">. This is for easy navigation, in order to skip the long path back to the home screen. </w:t>
             </w:r>
           </w:p>
         </w:tc>
@@ -20926,25 +19937,7 @@
                 <w:sz w:val="24"/>
                 <w:szCs w:val="24"/>
               </w:rPr>
-              <w:t xml:space="preserve"> rough idea for the player section of the app. This gives almost </w:t>
-            </w:r>
-            <w:proofErr w:type="gramStart"/>
-            <w:r>
-              <w:rPr>
-                <w:rFonts w:cs="Arial"/>
-                <w:sz w:val="24"/>
-                <w:szCs w:val="24"/>
-              </w:rPr>
-              <w:t>all of</w:t>
-            </w:r>
-            <w:proofErr w:type="gramEnd"/>
-            <w:r>
-              <w:rPr>
-                <w:rFonts w:cs="Arial"/>
-                <w:sz w:val="24"/>
-                <w:szCs w:val="24"/>
-              </w:rPr>
-              <w:t xml:space="preserve"> the features</w:t>
+              <w:t xml:space="preserve"> rough idea for the player section of the app. This gives almost all of the features</w:t>
             </w:r>
             <w:r>
               <w:rPr>
@@ -21292,25 +20285,25 @@
                 <w:sz w:val="24"/>
                 <w:szCs w:val="24"/>
               </w:rPr>
-              <w:t xml:space="preserve">is key, as it </w:t>
-            </w:r>
-            <w:proofErr w:type="gramStart"/>
-            <w:r>
+              <w:t xml:space="preserve">is key, as it intended to help the user navigate, and keep a clear map of the application. </w:t>
+            </w:r>
+          </w:p>
+          <w:p>
+            <w:pPr>
+              <w:jc w:val="both"/>
               <w:rPr>
                 <w:rFonts w:cs="Arial"/>
                 <w:sz w:val="24"/>
                 <w:szCs w:val="24"/>
               </w:rPr>
-              <w:t>intended</w:t>
-            </w:r>
-            <w:proofErr w:type="gramEnd"/>
+            </w:pPr>
             <w:r>
               <w:rPr>
                 <w:rFonts w:cs="Arial"/>
                 <w:sz w:val="24"/>
                 <w:szCs w:val="24"/>
               </w:rPr>
-              <w:t xml:space="preserve"> to help the user navigate, and keep a clear map of the application. </w:t>
+              <w:t>From within the creator section there is two sections:</w:t>
             </w:r>
           </w:p>
           <w:p>
@@ -21328,7 +20321,7 @@
                 <w:sz w:val="24"/>
                 <w:szCs w:val="24"/>
               </w:rPr>
-              <w:t>From within the creator section there is two sections:</w:t>
+              <w:t>The “New workout” button takes you to a page to create an entirely new workout.</w:t>
             </w:r>
           </w:p>
           <w:p>
@@ -21346,43 +20339,7 @@
                 <w:sz w:val="24"/>
                 <w:szCs w:val="24"/>
               </w:rPr>
-              <w:t>The “New workout” button takes you to a page to create an entirely new workout.</w:t>
-            </w:r>
-          </w:p>
-          <w:p>
-            <w:pPr>
-              <w:jc w:val="both"/>
-              <w:rPr>
-                <w:rFonts w:cs="Arial"/>
-                <w:sz w:val="24"/>
-                <w:szCs w:val="24"/>
-              </w:rPr>
-            </w:pPr>
-            <w:r>
-              <w:rPr>
-                <w:rFonts w:cs="Arial"/>
-                <w:sz w:val="24"/>
-                <w:szCs w:val="24"/>
-              </w:rPr>
-              <w:t xml:space="preserve">The “Edit workout” will take you to a different page, showing all of the other workouts that are previously made and saved to the </w:t>
-            </w:r>
-            <w:proofErr w:type="gramStart"/>
-            <w:r>
-              <w:rPr>
-                <w:rFonts w:cs="Arial"/>
-                <w:sz w:val="24"/>
-                <w:szCs w:val="24"/>
-              </w:rPr>
-              <w:t>users</w:t>
-            </w:r>
-            <w:proofErr w:type="gramEnd"/>
-            <w:r>
-              <w:rPr>
-                <w:rFonts w:cs="Arial"/>
-                <w:sz w:val="24"/>
-                <w:szCs w:val="24"/>
-              </w:rPr>
-              <w:t xml:space="preserve"> profile.</w:t>
+              <w:t>The “Edit workout” will take you to a different page, showing all of the other workouts that are previously made and saved to the users profile.</w:t>
             </w:r>
           </w:p>
         </w:tc>
@@ -21490,77 +20447,41 @@
                 <w:sz w:val="24"/>
                 <w:szCs w:val="24"/>
               </w:rPr>
-              <w:t xml:space="preserve">Ideally this will help the user to </w:t>
-            </w:r>
-            <w:proofErr w:type="gramStart"/>
-            <w:r>
+              <w:t>Ideally this will help the user to proof read their created workouts, and see if it suits them personally. These stats will be linked to other areas of the app such as the calendar.</w:t>
+            </w:r>
+          </w:p>
+          <w:p>
+            <w:pPr>
+              <w:jc w:val="both"/>
               <w:rPr>
                 <w:rFonts w:cs="Arial"/>
                 <w:sz w:val="24"/>
                 <w:szCs w:val="24"/>
               </w:rPr>
-              <w:t>proof read</w:t>
-            </w:r>
-            <w:proofErr w:type="gramEnd"/>
+            </w:pPr>
             <w:r>
               <w:rPr>
                 <w:rFonts w:cs="Arial"/>
                 <w:sz w:val="24"/>
                 <w:szCs w:val="24"/>
               </w:rPr>
-              <w:t xml:space="preserve"> their created workouts, and see if it suits them personally. These stats will be linked to other areas of the app such as the calendar.</w:t>
-            </w:r>
-          </w:p>
-          <w:p>
-            <w:pPr>
-              <w:jc w:val="both"/>
+              <w:t xml:space="preserve">For example, the ‘Days </w:t>
+            </w:r>
+            <w:r>
               <w:rPr>
                 <w:rFonts w:cs="Arial"/>
                 <w:sz w:val="24"/>
                 <w:szCs w:val="24"/>
               </w:rPr>
-            </w:pPr>
+              <w:t xml:space="preserve">set’ section will automatically update </w:t>
+            </w:r>
             <w:r>
               <w:rPr>
                 <w:rFonts w:cs="Arial"/>
                 <w:sz w:val="24"/>
                 <w:szCs w:val="24"/>
               </w:rPr>
-              <w:t xml:space="preserve">For example, the ‘Days </w:t>
-            </w:r>
-            <w:r>
-              <w:rPr>
-                <w:rFonts w:cs="Arial"/>
-                <w:sz w:val="24"/>
-                <w:szCs w:val="24"/>
-              </w:rPr>
-              <w:t xml:space="preserve">set’ section will automatically update </w:t>
-            </w:r>
-            <w:r>
-              <w:rPr>
-                <w:rFonts w:cs="Arial"/>
-                <w:sz w:val="24"/>
-                <w:szCs w:val="24"/>
-              </w:rPr>
-              <w:t xml:space="preserve">the calendar and the player, so that when the user either </w:t>
-            </w:r>
-            <w:proofErr w:type="gramStart"/>
-            <w:r>
-              <w:rPr>
-                <w:rFonts w:cs="Arial"/>
-                <w:sz w:val="24"/>
-                <w:szCs w:val="24"/>
-              </w:rPr>
-              <w:t>opens up</w:t>
-            </w:r>
-            <w:proofErr w:type="gramEnd"/>
-            <w:r>
-              <w:rPr>
-                <w:rFonts w:cs="Arial"/>
-                <w:sz w:val="24"/>
-                <w:szCs w:val="24"/>
-              </w:rPr>
-              <w:t xml:space="preserve"> or refreshes the page for either player or calendar, the workout will show up.</w:t>
+              <w:t>the calendar and the player, so that when the user either opens up or refreshes the page for either player or calendar, the workout will show up.</w:t>
             </w:r>
             <w:r>
               <w:rPr>
@@ -21685,16 +20606,8 @@
         <w:rPr>
           <w:rFonts w:cs="Arial"/>
         </w:rPr>
-        <w:t xml:space="preserve">I have included the videos mentioned throughout this section in a folder called </w:t>
-      </w:r>
-      <w:proofErr w:type="gramStart"/>
-      <w:r>
-        <w:rPr>
-          <w:rFonts w:cs="Arial"/>
-        </w:rPr>
-        <w:t>Videos</w:t>
-      </w:r>
-      <w:proofErr w:type="gramEnd"/>
+        <w:t>I have included the videos mentioned throughout this section in a folder called Videos</w:t>
+      </w:r>
     </w:p>
     <w:p>
       <w:pPr>
@@ -21774,19 +20687,9 @@
           <w:i/>
           <w:iCs/>
         </w:rPr>
-        <w:t>test_</w:t>
-      </w:r>
-      <w:proofErr w:type="gramStart"/>
-      <w:r>
-        <w:rPr>
-          <w:rFonts w:cs="Arial"/>
-          <w:i/>
-          <w:iCs/>
-        </w:rPr>
-        <w:t>app</w:t>
+        <w:t>test_app</w:t>
       </w:r>
       <w:proofErr w:type="spellEnd"/>
-      <w:proofErr w:type="gramEnd"/>
     </w:p>
     <w:p>
       <w:pPr>
@@ -22220,35 +21123,7 @@
         <w:rPr>
           <w:rFonts w:cs="Arial"/>
         </w:rPr>
-        <w:t xml:space="preserve">, trying to start using modularized code using cards within the home page. However, at this point I was not well enough versed with </w:t>
-      </w:r>
-      <w:proofErr w:type="gramStart"/>
-      <w:r>
-        <w:rPr>
-          <w:rFonts w:cs="Arial"/>
-        </w:rPr>
-        <w:t>dart</w:t>
-      </w:r>
-      <w:proofErr w:type="gramEnd"/>
-      <w:r>
-        <w:rPr>
-          <w:rFonts w:cs="Arial"/>
-        </w:rPr>
-        <w:t xml:space="preserve"> to implement this and had to research more. This version was only a play towards using different types of code within </w:t>
-      </w:r>
-      <w:proofErr w:type="gramStart"/>
-      <w:r>
-        <w:rPr>
-          <w:rFonts w:cs="Arial"/>
-        </w:rPr>
-        <w:t>dart, and</w:t>
-      </w:r>
-      <w:proofErr w:type="gramEnd"/>
-      <w:r>
-        <w:rPr>
-          <w:rFonts w:cs="Arial"/>
-        </w:rPr>
-        <w:t xml:space="preserve"> getting used to the more intricate areas.</w:t>
+        <w:t>, trying to start using modularized code using cards within the home page. However, at this point I was not well enough versed with dart to implement this and had to research more. This version was only a play towards using different types of code within dart, and getting used to the more intricate areas.</w:t>
       </w:r>
     </w:p>
     <w:p>
@@ -22289,7 +21164,7 @@
           <w:noProof/>
         </w:rPr>
         <w:drawing>
-          <wp:anchor distT="0" distB="0" distL="114300" distR="114300" simplePos="0" relativeHeight="251689472" behindDoc="1" locked="0" layoutInCell="1" allowOverlap="1" wp14:anchorId="23B61CF2" wp14:editId="65A1F400">
+          <wp:anchor distT="0" distB="0" distL="114300" distR="114300" simplePos="0" relativeHeight="251689472" behindDoc="1" locked="0" layoutInCell="1" allowOverlap="1" wp14:anchorId="23B61CF2" wp14:editId="07C351EB">
             <wp:simplePos x="0" y="0"/>
             <wp:positionH relativeFrom="column">
               <wp:posOffset>0</wp:posOffset>
@@ -22754,21 +21629,7 @@
         <w:rPr>
           <w:rFonts w:cs="Arial"/>
         </w:rPr>
-        <w:t xml:space="preserve"> my development I have </w:t>
-      </w:r>
-      <w:proofErr w:type="gramStart"/>
-      <w:r>
-        <w:rPr>
-          <w:rFonts w:cs="Arial"/>
-        </w:rPr>
-        <w:t>referred back</w:t>
-      </w:r>
-      <w:proofErr w:type="gramEnd"/>
-      <w:r>
-        <w:rPr>
-          <w:rFonts w:cs="Arial"/>
-        </w:rPr>
-        <w:t xml:space="preserve"> to the documentation for flutter, either </w:t>
+        <w:t xml:space="preserve"> my development I have referred back to the documentation for flutter, either </w:t>
       </w:r>
       <w:proofErr w:type="spellStart"/>
       <w:r>
@@ -22866,21 +21727,7 @@
         <w:rPr>
           <w:rFonts w:cs="Arial"/>
         </w:rPr>
-        <w:t xml:space="preserve">In my initial </w:t>
-      </w:r>
-      <w:proofErr w:type="gramStart"/>
-      <w:r>
-        <w:rPr>
-          <w:rFonts w:cs="Arial"/>
-        </w:rPr>
-        <w:t>commit</w:t>
-      </w:r>
-      <w:proofErr w:type="gramEnd"/>
-      <w:r>
-        <w:rPr>
-          <w:rFonts w:cs="Arial"/>
-        </w:rPr>
-        <w:t xml:space="preserve">, I have created the base for my application. </w:t>
+        <w:t xml:space="preserve">In my initial commit, I have created the base for my application. </w:t>
       </w:r>
       <w:r>
         <w:rPr>
@@ -22915,7 +21762,6 @@
         </w:rPr>
       </w:pPr>
       <w:proofErr w:type="spellStart"/>
-      <w:proofErr w:type="gramStart"/>
       <w:r>
         <w:rPr>
           <w:rFonts w:cs="Arial"/>
@@ -22927,48 +21773,13 @@
         <w:rPr>
           <w:rFonts w:cs="Arial"/>
         </w:rPr>
-        <w:t>(</w:t>
-      </w:r>
-      <w:proofErr w:type="gramEnd"/>
-      <w:r>
-        <w:rPr>
-          <w:rFonts w:cs="Arial"/>
-        </w:rPr>
-        <w:t>) contains the toolbar, which is a banner of sorts which goes along the top of the app.</w:t>
-      </w:r>
-      <w:r>
-        <w:rPr>
-          <w:rFonts w:cs="Arial"/>
-        </w:rPr>
-        <w:t xml:space="preserve"> It contains a structure </w:t>
-      </w:r>
-      <w:proofErr w:type="gramStart"/>
-      <w:r>
-        <w:rPr>
-          <w:rFonts w:cs="Arial"/>
-        </w:rPr>
-        <w:t>of:</w:t>
-      </w:r>
-      <w:proofErr w:type="gramEnd"/>
-      <w:r>
-        <w:rPr>
-          <w:rFonts w:cs="Arial"/>
-        </w:rPr>
-        <w:t xml:space="preserve"> leading, title, actions. I have utilized </w:t>
-      </w:r>
-      <w:proofErr w:type="gramStart"/>
-      <w:r>
-        <w:rPr>
-          <w:rFonts w:cs="Arial"/>
-        </w:rPr>
-        <w:t>all of</w:t>
-      </w:r>
-      <w:proofErr w:type="gramEnd"/>
-      <w:r>
-        <w:rPr>
-          <w:rFonts w:cs="Arial"/>
-        </w:rPr>
-        <w:t xml:space="preserve"> these later in the development of the home page. The </w:t>
+        <w:t>() contains the toolbar, which is a banner of sorts which goes along the top of the app.</w:t>
+      </w:r>
+      <w:r>
+        <w:rPr>
+          <w:rFonts w:cs="Arial"/>
+        </w:rPr>
+        <w:t xml:space="preserve"> It contains a structure of: leading, title, actions. I have utilized all of these later in the development of the home page. The </w:t>
       </w:r>
       <w:proofErr w:type="spellStart"/>
       <w:r>
@@ -22994,21 +21805,7 @@
         <w:rPr>
           <w:rFonts w:cs="Arial"/>
         </w:rPr>
-        <w:t xml:space="preserve"> will most likely be present on </w:t>
-      </w:r>
-      <w:proofErr w:type="gramStart"/>
-      <w:r>
-        <w:rPr>
-          <w:rFonts w:cs="Arial"/>
-        </w:rPr>
-        <w:t>all of</w:t>
-      </w:r>
-      <w:proofErr w:type="gramEnd"/>
-      <w:r>
-        <w:rPr>
-          <w:rFonts w:cs="Arial"/>
-        </w:rPr>
-        <w:t xml:space="preserve"> the pages.</w:t>
+        <w:t xml:space="preserve"> will most likely be present on all of the pages.</w:t>
       </w:r>
     </w:p>
     <w:p>
@@ -23018,19 +21815,11 @@
           <w:rFonts w:cs="Arial"/>
         </w:rPr>
       </w:pPr>
-      <w:proofErr w:type="gramStart"/>
-      <w:r>
-        <w:rPr>
-          <w:rFonts w:cs="Arial"/>
-        </w:rPr>
-        <w:t>Drawer(</w:t>
-      </w:r>
-      <w:proofErr w:type="gramEnd"/>
-      <w:r>
-        <w:rPr>
-          <w:rFonts w:cs="Arial"/>
-        </w:rPr>
-        <w:t>) is the navigation drawer which slides out from the left. It contains the routes to other pages.</w:t>
+      <w:r>
+        <w:rPr>
+          <w:rFonts w:cs="Arial"/>
+        </w:rPr>
+        <w:t>Drawer() is the navigation drawer which slides out from the left. It contains the routes to other pages.</w:t>
       </w:r>
     </w:p>
     <w:p>
@@ -23388,14 +22177,7 @@
         <w:rPr>
           <w:rFonts w:cs="Arial"/>
         </w:rPr>
-        <w:t xml:space="preserve"> </w:t>
-      </w:r>
-      <w:proofErr w:type="gramStart"/>
-      <w:r>
-        <w:rPr>
-          <w:rFonts w:cs="Arial"/>
-        </w:rPr>
-        <w:t xml:space="preserve">the </w:t>
+        <w:t xml:space="preserve"> the </w:t>
       </w:r>
       <w:proofErr w:type="spellStart"/>
       <w:r>
@@ -23405,7 +22187,6 @@
         <w:t>CircleAvatar</w:t>
       </w:r>
       <w:proofErr w:type="spellEnd"/>
-      <w:proofErr w:type="gramEnd"/>
       <w:r>
         <w:rPr>
           <w:rFonts w:cs="Arial"/>
@@ -23591,21 +22372,7 @@
         <w:rPr>
           <w:rFonts w:cs="Arial"/>
         </w:rPr>
-        <w:t xml:space="preserve"> </w:t>
-      </w:r>
-      <w:proofErr w:type="gramStart"/>
-      <w:r>
-        <w:rPr>
-          <w:rFonts w:cs="Arial"/>
-        </w:rPr>
-        <w:t>function, and</w:t>
-      </w:r>
-      <w:proofErr w:type="gramEnd"/>
-      <w:r>
-        <w:rPr>
-          <w:rFonts w:cs="Arial"/>
-        </w:rPr>
-        <w:t xml:space="preserve"> included one of the </w:t>
+        <w:t xml:space="preserve"> function, and included one of the </w:t>
       </w:r>
       <w:proofErr w:type="spellStart"/>
       <w:r>
@@ -23703,21 +22470,7 @@
         <w:rPr>
           <w:rFonts w:cs="Arial"/>
         </w:rPr>
-        <w:t xml:space="preserve">, but this is inefficient as it </w:t>
-      </w:r>
-      <w:proofErr w:type="gramStart"/>
-      <w:r>
-        <w:rPr>
-          <w:rFonts w:cs="Arial"/>
-        </w:rPr>
-        <w:t>has to</w:t>
-      </w:r>
-      <w:proofErr w:type="gramEnd"/>
-      <w:r>
-        <w:rPr>
-          <w:rFonts w:cs="Arial"/>
-        </w:rPr>
-        <w:t xml:space="preserve"> recreate each page when it is loaded up, and the back arrow on </w:t>
+        <w:t xml:space="preserve">, but this is inefficient as it has to recreate each page when it is loaded up, and the back arrow on </w:t>
       </w:r>
       <w:r>
         <w:rPr>
@@ -23759,21 +22512,7 @@
         <w:rPr>
           <w:rFonts w:cs="Arial"/>
         </w:rPr>
-        <w:t xml:space="preserve">, which contained the structure for each menu item. This meant that I could call the </w:t>
-      </w:r>
-      <w:proofErr w:type="gramStart"/>
-      <w:r>
-        <w:rPr>
-          <w:rFonts w:cs="Arial"/>
-        </w:rPr>
-        <w:t>widget, and</w:t>
-      </w:r>
-      <w:proofErr w:type="gramEnd"/>
-      <w:r>
-        <w:rPr>
-          <w:rFonts w:cs="Arial"/>
-        </w:rPr>
-        <w:t xml:space="preserve"> input each required feature which would be built when the class was called. This meant that I didn’t have to rewrite each menu item.</w:t>
+        <w:t>, which contained the structure for each menu item. This meant that I could call the widget, and input each required feature which would be built when the class was called. This meant that I didn’t have to rewrite each menu item.</w:t>
       </w:r>
     </w:p>
     <w:p>
@@ -29310,17 +28049,12 @@
         <w:t xml:space="preserve">by using the </w:t>
       </w:r>
       <w:proofErr w:type="spellStart"/>
-      <w:proofErr w:type="gramStart"/>
       <w:r>
         <w:t>setState</w:t>
       </w:r>
       <w:proofErr w:type="spellEnd"/>
       <w:r>
-        <w:t>(</w:t>
-      </w:r>
-      <w:proofErr w:type="gramEnd"/>
-      <w:r>
-        <w:t>) function built into dart, along with keys. Keys are essentially just references that items within lists can hold, and it means that flutter knows how to change the details of each individual item.</w:t>
+        <w:t>() function built into dart, along with keys. Keys are essentially just references that items within lists can hold, and it means that flutter knows how to change the details of each individual item.</w:t>
       </w:r>
     </w:p>
     <w:p>
@@ -29346,15 +28080,7 @@
         <w:contextualSpacing w:val="0"/>
       </w:pPr>
       <w:r>
-        <w:t xml:space="preserve">This </w:t>
-      </w:r>
-      <w:proofErr w:type="gramStart"/>
-      <w:r>
-        <w:t>does</w:t>
-      </w:r>
-      <w:proofErr w:type="gramEnd"/>
-      <w:r>
-        <w:t xml:space="preserve"> not yet update the reps within the edit activity page for some reason, but this issue has been added to the backlist of items which do not fulfill the ‘functional app’ plan.</w:t>
+        <w:t>This does not yet update the reps within the edit activity page for some reason, but this issue has been added to the backlist of items which do not fulfill the ‘functional app’ plan.</w:t>
       </w:r>
     </w:p>
     <w:p>
@@ -29623,15 +28349,7 @@
               <w:contextualSpacing w:val="0"/>
             </w:pPr>
             <w:r>
-              <w:t xml:space="preserve">3– Workout created ‘Morning </w:t>
-            </w:r>
-            <w:proofErr w:type="gramStart"/>
-            <w:r>
-              <w:t>workout</w:t>
-            </w:r>
-            <w:proofErr w:type="gramEnd"/>
-            <w:r>
-              <w:t>’</w:t>
+              <w:t>3– Workout created ‘Morning workout’</w:t>
             </w:r>
           </w:p>
           <w:p>
@@ -29858,15 +28576,7 @@
             </w:r>
             <w:r>
               <w:lastRenderedPageBreak/>
-              <w:t xml:space="preserve">update the workout would try and use the activity ID to map the activity data. This </w:t>
-            </w:r>
-            <w:proofErr w:type="gramStart"/>
-            <w:r>
-              <w:t>resulted</w:t>
-            </w:r>
-            <w:proofErr w:type="gramEnd"/>
-            <w:r>
-              <w:t xml:space="preserve"> an error because the ID was an empty string. </w:t>
+              <w:t xml:space="preserve">update the workout would try and use the activity ID to map the activity data. This resulted an error because the ID was an empty string. </w:t>
             </w:r>
           </w:p>
         </w:tc>
@@ -30391,7 +29101,7 @@
           <w:noProof/>
         </w:rPr>
         <w:drawing>
-          <wp:anchor distT="0" distB="0" distL="114300" distR="114300" simplePos="0" relativeHeight="251638272" behindDoc="1" locked="0" layoutInCell="1" allowOverlap="1" wp14:anchorId="08078B03" wp14:editId="4208C608">
+          <wp:anchor distT="0" distB="0" distL="114300" distR="114300" simplePos="0" relativeHeight="251638272" behindDoc="1" locked="0" layoutInCell="1" allowOverlap="1" wp14:anchorId="08078B03" wp14:editId="5599C910">
             <wp:simplePos x="0" y="0"/>
             <wp:positionH relativeFrom="column">
               <wp:posOffset>2863215</wp:posOffset>
@@ -30466,7 +29176,7 @@
           <w:noProof/>
         </w:rPr>
         <w:drawing>
-          <wp:anchor distT="0" distB="0" distL="114300" distR="114300" simplePos="0" relativeHeight="251667968" behindDoc="1" locked="0" layoutInCell="1" allowOverlap="1" wp14:anchorId="32F330C1" wp14:editId="602D39A1">
+          <wp:anchor distT="0" distB="0" distL="114300" distR="114300" simplePos="0" relativeHeight="251667968" behindDoc="1" locked="0" layoutInCell="1" allowOverlap="1" wp14:anchorId="32F330C1" wp14:editId="38595189">
             <wp:simplePos x="0" y="0"/>
             <wp:positionH relativeFrom="column">
               <wp:posOffset>-635</wp:posOffset>
@@ -30860,15 +29570,7 @@
         <w:t>l</w:t>
       </w:r>
       <w:r>
-        <w:t xml:space="preserve">d intend on creating an entire workout </w:t>
-      </w:r>
-      <w:proofErr w:type="gramStart"/>
-      <w:r>
-        <w:t>for, and</w:t>
-      </w:r>
-      <w:proofErr w:type="gramEnd"/>
-      <w:r>
-        <w:t xml:space="preserve"> would instead just be useful to have a small section within the app that would be for this purpose.</w:t>
+        <w:t>d intend on creating an entire workout for, and would instead just be useful to have a small section within the app that would be for this purpose.</w:t>
       </w:r>
     </w:p>
     <w:p>
@@ -36848,25 +35550,7 @@
           <w:sz w:val="24"/>
           <w:szCs w:val="24"/>
         </w:rPr>
-        <w:t xml:space="preserve"> give personal, unique responses, with </w:t>
-      </w:r>
-      <w:proofErr w:type="gramStart"/>
-      <w:r>
-        <w:rPr>
-          <w:rFonts w:cs="Arial"/>
-          <w:sz w:val="24"/>
-          <w:szCs w:val="24"/>
-        </w:rPr>
-        <w:t>a quick</w:t>
-      </w:r>
-      <w:proofErr w:type="gramEnd"/>
-      <w:r>
-        <w:rPr>
-          <w:rFonts w:cs="Arial"/>
-          <w:sz w:val="24"/>
-          <w:szCs w:val="24"/>
-        </w:rPr>
-        <w:t xml:space="preserve"> return time.</w:t>
+        <w:t xml:space="preserve"> give personal, unique responses, with a quick return time.</w:t>
       </w:r>
     </w:p>
     <w:p>
@@ -37082,25 +35766,7 @@
           <w:sz w:val="24"/>
           <w:szCs w:val="24"/>
         </w:rPr>
-        <w:t xml:space="preserve">Due to developing my application, I have an understanding of how my application and all of the </w:t>
-      </w:r>
-      <w:proofErr w:type="gramStart"/>
-      <w:r>
-        <w:rPr>
-          <w:rFonts w:cs="Arial"/>
-          <w:sz w:val="24"/>
-          <w:szCs w:val="24"/>
-        </w:rPr>
-        <w:t>features</w:t>
-      </w:r>
-      <w:proofErr w:type="gramEnd"/>
-      <w:r>
-        <w:rPr>
-          <w:rFonts w:cs="Arial"/>
-          <w:sz w:val="24"/>
-          <w:szCs w:val="24"/>
-        </w:rPr>
-        <w:t xml:space="preserve"> work. It was important for me to see how the application is viewed by others. Small sample groups were used to test BurnBoss in real situations and daily life. </w:t>
+        <w:t xml:space="preserve">Due to developing my application, I have an understanding of how my application and all of the features work. It was important for me to see how the application is viewed by others. Small sample groups were used to test BurnBoss in real situations and daily life. </w:t>
       </w:r>
     </w:p>
     <w:p>
@@ -37140,7 +35806,7 @@
           <w:sz w:val="24"/>
           <w:szCs w:val="24"/>
         </w:rPr>
-        <w:t xml:space="preserve">Research </w:t>
+        <w:t>Research Testing</w:t>
       </w:r>
       <w:r>
         <w:rPr>
@@ -37150,55 +35816,25 @@
           <w:sz w:val="24"/>
           <w:szCs w:val="24"/>
         </w:rPr>
-        <w:t>T</w:t>
-      </w:r>
-      <w:r>
-        <w:rPr>
-          <w:rFonts w:cs="Arial"/>
-          <w:b/>
-          <w:bCs/>
+        <w:t>:</w:t>
+      </w:r>
+    </w:p>
+    <w:p>
+      <w:pPr>
+        <w:jc w:val="both"/>
+        <w:rPr>
+          <w:rFonts w:cs="Arial"/>
           <w:sz w:val="24"/>
           <w:szCs w:val="24"/>
         </w:rPr>
-        <w:t>esting</w:t>
-      </w:r>
-      <w:r>
-        <w:rPr>
-          <w:rFonts w:cs="Arial"/>
-          <w:b/>
-          <w:bCs/>
+      </w:pPr>
+      <w:r>
+        <w:rPr>
+          <w:rFonts w:cs="Arial"/>
           <w:sz w:val="24"/>
           <w:szCs w:val="24"/>
         </w:rPr>
-        <w:t>:</w:t>
-      </w:r>
-    </w:p>
-    <w:p>
-      <w:pPr>
-        <w:jc w:val="both"/>
-        <w:rPr>
-          <w:rFonts w:cs="Arial"/>
-          <w:sz w:val="24"/>
-          <w:szCs w:val="24"/>
-        </w:rPr>
-      </w:pPr>
-      <w:proofErr w:type="gramStart"/>
-      <w:r>
-        <w:rPr>
-          <w:rFonts w:cs="Arial"/>
-          <w:sz w:val="24"/>
-          <w:szCs w:val="24"/>
-        </w:rPr>
-        <w:t>In order to</w:t>
-      </w:r>
-      <w:proofErr w:type="gramEnd"/>
-      <w:r>
-        <w:rPr>
-          <w:rFonts w:cs="Arial"/>
-          <w:sz w:val="24"/>
-          <w:szCs w:val="24"/>
-        </w:rPr>
-        <w:t xml:space="preserve"> test how the user interacts with my application, I need an initial set of control data. This helps me to evaluate how my application will be used if it were to be released to the public by looking at how useful it would be to a sample group. </w:t>
+        <w:t xml:space="preserve">In order to test how the user interacts with my application, I need an initial set of control data. This helps me to evaluate how my application will be used if it were to be released to the public by looking at how useful it would be to a sample group. </w:t>
       </w:r>
     </w:p>
     <w:p>
@@ -37489,13 +36125,8 @@
               <w:pStyle w:val="ListBullet"/>
             </w:pPr>
             <w:r>
-              <w:t xml:space="preserve">Sign in as </w:t>
-            </w:r>
-            <w:proofErr w:type="gramStart"/>
-            <w:r>
-              <w:t>Guest</w:t>
-            </w:r>
-            <w:proofErr w:type="gramEnd"/>
+              <w:t>Sign in as Guest</w:t>
+            </w:r>
           </w:p>
           <w:p>
             <w:pPr>
@@ -37556,6 +36187,74 @@
                 <w:szCs w:val="24"/>
               </w:rPr>
             </w:pPr>
+            <w:r>
+              <w:rPr>
+                <w:rFonts w:cs="Arial"/>
+                <w:sz w:val="24"/>
+                <w:szCs w:val="24"/>
+              </w:rPr>
+              <w:t>Creating a new workout:</w:t>
+            </w:r>
+          </w:p>
+          <w:p>
+            <w:pPr>
+              <w:jc w:val="both"/>
+              <w:rPr>
+                <w:rFonts w:cs="Arial"/>
+                <w:sz w:val="24"/>
+                <w:szCs w:val="24"/>
+              </w:rPr>
+            </w:pPr>
+            <w:r>
+              <w:rPr>
+                <w:rFonts w:cs="Arial"/>
+                <w:sz w:val="24"/>
+                <w:szCs w:val="24"/>
+              </w:rPr>
+              <w:t>The user should be able to:</w:t>
+            </w:r>
+          </w:p>
+          <w:p>
+            <w:pPr>
+              <w:pStyle w:val="ListBullet"/>
+            </w:pPr>
+            <w:r>
+              <w:t>Name a workout</w:t>
+            </w:r>
+          </w:p>
+          <w:p>
+            <w:pPr>
+              <w:pStyle w:val="ListBullet"/>
+            </w:pPr>
+            <w:r>
+              <w:t>Add activities</w:t>
+            </w:r>
+          </w:p>
+          <w:p>
+            <w:pPr>
+              <w:pStyle w:val="ListBullet"/>
+            </w:pPr>
+            <w:r>
+              <w:t>Edit activities</w:t>
+            </w:r>
+          </w:p>
+          <w:p>
+            <w:pPr>
+              <w:pStyle w:val="ListBullet"/>
+            </w:pPr>
+            <w:r>
+              <w:t>Save the workout</w:t>
+            </w:r>
+          </w:p>
+          <w:p>
+            <w:pPr>
+              <w:pStyle w:val="ListBullet"/>
+              <w:numPr>
+                <w:ilvl w:val="0"/>
+                <w:numId w:val="0"/>
+              </w:numPr>
+              <w:ind w:left="360"/>
+            </w:pPr>
           </w:p>
         </w:tc>
         <w:tc>
@@ -37593,19 +36292,330 @@
           </w:p>
         </w:tc>
       </w:tr>
+      <w:tr>
+        <w:tc>
+          <w:tcPr>
+            <w:tcW w:w="3192" w:type="dxa"/>
+          </w:tcPr>
+          <w:p>
+            <w:pPr>
+              <w:jc w:val="both"/>
+              <w:rPr>
+                <w:rFonts w:cs="Arial"/>
+                <w:sz w:val="24"/>
+                <w:szCs w:val="24"/>
+              </w:rPr>
+            </w:pPr>
+            <w:r>
+              <w:rPr>
+                <w:rFonts w:cs="Arial"/>
+                <w:sz w:val="24"/>
+                <w:szCs w:val="24"/>
+              </w:rPr>
+              <w:t>Editing a workout:</w:t>
+            </w:r>
+          </w:p>
+          <w:p>
+            <w:pPr>
+              <w:jc w:val="both"/>
+              <w:rPr>
+                <w:rFonts w:cs="Arial"/>
+                <w:sz w:val="24"/>
+                <w:szCs w:val="24"/>
+              </w:rPr>
+            </w:pPr>
+            <w:r>
+              <w:rPr>
+                <w:rFonts w:cs="Arial"/>
+                <w:sz w:val="24"/>
+                <w:szCs w:val="24"/>
+              </w:rPr>
+              <w:t>The user should be able to:</w:t>
+            </w:r>
+          </w:p>
+          <w:p>
+            <w:pPr>
+              <w:pStyle w:val="ListBullet"/>
+            </w:pPr>
+            <w:r>
+              <w:t>Open workout</w:t>
+            </w:r>
+          </w:p>
+          <w:p>
+            <w:pPr>
+              <w:pStyle w:val="ListBullet"/>
+            </w:pPr>
+            <w:r>
+              <w:t>Editing workout name</w:t>
+            </w:r>
+          </w:p>
+          <w:p>
+            <w:pPr>
+              <w:pStyle w:val="ListBullet"/>
+            </w:pPr>
+            <w:r>
+              <w:t>Editing activities</w:t>
+            </w:r>
+          </w:p>
+          <w:p>
+            <w:pPr>
+              <w:pStyle w:val="ListBullet"/>
+            </w:pPr>
+            <w:r>
+              <w:t>Saving the workout</w:t>
+            </w:r>
+          </w:p>
+          <w:p>
+            <w:pPr>
+              <w:pStyle w:val="ListBullet"/>
+              <w:numPr>
+                <w:ilvl w:val="0"/>
+                <w:numId w:val="0"/>
+              </w:numPr>
+              <w:ind w:left="360"/>
+            </w:pPr>
+          </w:p>
+        </w:tc>
+        <w:tc>
+          <w:tcPr>
+            <w:tcW w:w="3192" w:type="dxa"/>
+          </w:tcPr>
+          <w:p>
+            <w:pPr>
+              <w:jc w:val="both"/>
+              <w:rPr>
+                <w:rFonts w:cs="Arial"/>
+                <w:b/>
+                <w:bCs/>
+                <w:sz w:val="24"/>
+                <w:szCs w:val="24"/>
+              </w:rPr>
+            </w:pPr>
+          </w:p>
+        </w:tc>
+        <w:tc>
+          <w:tcPr>
+            <w:tcW w:w="3192" w:type="dxa"/>
+          </w:tcPr>
+          <w:p>
+            <w:pPr>
+              <w:jc w:val="both"/>
+              <w:rPr>
+                <w:rFonts w:cs="Arial"/>
+                <w:b/>
+                <w:bCs/>
+                <w:sz w:val="24"/>
+                <w:szCs w:val="24"/>
+              </w:rPr>
+            </w:pPr>
+          </w:p>
+        </w:tc>
+      </w:tr>
+      <w:tr>
+        <w:tc>
+          <w:tcPr>
+            <w:tcW w:w="3192" w:type="dxa"/>
+          </w:tcPr>
+          <w:p>
+            <w:pPr>
+              <w:jc w:val="both"/>
+              <w:rPr>
+                <w:rFonts w:cs="Arial"/>
+                <w:sz w:val="24"/>
+                <w:szCs w:val="24"/>
+              </w:rPr>
+            </w:pPr>
+            <w:r>
+              <w:rPr>
+                <w:rFonts w:cs="Arial"/>
+                <w:sz w:val="24"/>
+                <w:szCs w:val="24"/>
+              </w:rPr>
+              <w:t>Playing a workout:</w:t>
+            </w:r>
+          </w:p>
+          <w:p>
+            <w:pPr>
+              <w:pStyle w:val="ListBullet"/>
+            </w:pPr>
+            <w:r>
+              <w:t>Opening workouts</w:t>
+            </w:r>
+          </w:p>
+          <w:p>
+            <w:pPr>
+              <w:pStyle w:val="ListBullet"/>
+            </w:pPr>
+            <w:r>
+              <w:t>Playing workouts</w:t>
+            </w:r>
+          </w:p>
+          <w:p>
+            <w:pPr>
+              <w:pStyle w:val="ListBullet"/>
+            </w:pPr>
+            <w:r>
+              <w:t>Use activities:</w:t>
+            </w:r>
+          </w:p>
+          <w:p>
+            <w:pPr>
+              <w:pStyle w:val="ListBullet"/>
+            </w:pPr>
+            <w:r>
+              <w:t>Reps</w:t>
+            </w:r>
+          </w:p>
+          <w:p>
+            <w:pPr>
+              <w:pStyle w:val="ListBullet"/>
+            </w:pPr>
+            <w:r>
+              <w:t>Timer</w:t>
+            </w:r>
+          </w:p>
+          <w:p>
+            <w:pPr>
+              <w:pStyle w:val="ListBullet"/>
+            </w:pPr>
+            <w:r>
+              <w:t>Stopwatch</w:t>
+            </w:r>
+          </w:p>
+          <w:p>
+            <w:pPr>
+              <w:pStyle w:val="ListBullet"/>
+            </w:pPr>
+            <w:r>
+              <w:t>Exiting the workout</w:t>
+            </w:r>
+          </w:p>
+          <w:p>
+            <w:pPr>
+              <w:pStyle w:val="ListBullet"/>
+              <w:numPr>
+                <w:ilvl w:val="0"/>
+                <w:numId w:val="0"/>
+              </w:numPr>
+              <w:ind w:left="360"/>
+            </w:pPr>
+          </w:p>
+        </w:tc>
+        <w:tc>
+          <w:tcPr>
+            <w:tcW w:w="3192" w:type="dxa"/>
+          </w:tcPr>
+          <w:p>
+            <w:pPr>
+              <w:jc w:val="both"/>
+              <w:rPr>
+                <w:rFonts w:cs="Arial"/>
+                <w:b/>
+                <w:bCs/>
+                <w:sz w:val="24"/>
+                <w:szCs w:val="24"/>
+              </w:rPr>
+            </w:pPr>
+          </w:p>
+          <w:p>
+            <w:pPr>
+              <w:jc w:val="both"/>
+              <w:rPr>
+                <w:rFonts w:cs="Arial"/>
+                <w:b/>
+                <w:bCs/>
+                <w:sz w:val="24"/>
+                <w:szCs w:val="24"/>
+              </w:rPr>
+            </w:pPr>
+          </w:p>
+        </w:tc>
+        <w:tc>
+          <w:tcPr>
+            <w:tcW w:w="3192" w:type="dxa"/>
+          </w:tcPr>
+          <w:p>
+            <w:pPr>
+              <w:jc w:val="both"/>
+              <w:rPr>
+                <w:rFonts w:cs="Arial"/>
+                <w:b/>
+                <w:bCs/>
+                <w:sz w:val="24"/>
+                <w:szCs w:val="24"/>
+              </w:rPr>
+            </w:pPr>
+          </w:p>
+        </w:tc>
+      </w:tr>
+      <w:tr>
+        <w:tc>
+          <w:tcPr>
+            <w:tcW w:w="3192" w:type="dxa"/>
+          </w:tcPr>
+          <w:p>
+            <w:pPr>
+              <w:jc w:val="both"/>
+              <w:rPr>
+                <w:rFonts w:cs="Arial"/>
+                <w:sz w:val="24"/>
+                <w:szCs w:val="24"/>
+              </w:rPr>
+            </w:pPr>
+            <w:r>
+              <w:rPr>
+                <w:rFonts w:cs="Arial"/>
+                <w:sz w:val="24"/>
+                <w:szCs w:val="24"/>
+              </w:rPr>
+              <w:t>Using the stopwatch:</w:t>
+            </w:r>
+          </w:p>
+          <w:p>
+            <w:pPr>
+              <w:pStyle w:val="ListBullet"/>
+            </w:pPr>
+            <w:r>
+              <w:t>Using the stopwatch</w:t>
+            </w:r>
+          </w:p>
+        </w:tc>
+        <w:tc>
+          <w:tcPr>
+            <w:tcW w:w="3192" w:type="dxa"/>
+          </w:tcPr>
+          <w:p>
+            <w:pPr>
+              <w:jc w:val="both"/>
+              <w:rPr>
+                <w:rFonts w:cs="Arial"/>
+                <w:b/>
+                <w:bCs/>
+                <w:sz w:val="24"/>
+                <w:szCs w:val="24"/>
+              </w:rPr>
+            </w:pPr>
+          </w:p>
+        </w:tc>
+        <w:tc>
+          <w:tcPr>
+            <w:tcW w:w="3192" w:type="dxa"/>
+          </w:tcPr>
+          <w:p>
+            <w:pPr>
+              <w:jc w:val="both"/>
+              <w:rPr>
+                <w:rFonts w:cs="Arial"/>
+                <w:b/>
+                <w:bCs/>
+                <w:sz w:val="24"/>
+                <w:szCs w:val="24"/>
+              </w:rPr>
+            </w:pPr>
+          </w:p>
+        </w:tc>
+      </w:tr>
     </w:tbl>
-    <w:p>
-      <w:pPr>
-        <w:jc w:val="both"/>
-        <w:rPr>
-          <w:rFonts w:cs="Arial"/>
-          <w:b/>
-          <w:bCs/>
-          <w:sz w:val="24"/>
-          <w:szCs w:val="24"/>
-        </w:rPr>
-      </w:pPr>
-    </w:p>
     <w:p>
       <w:pPr>
         <w:jc w:val="both"/>
@@ -37650,6 +36660,24 @@
         <w:jc w:val="both"/>
         <w:rPr>
           <w:rFonts w:cs="Arial"/>
+          <w:sz w:val="24"/>
+          <w:szCs w:val="24"/>
+        </w:rPr>
+      </w:pPr>
+      <w:r>
+        <w:rPr>
+          <w:rFonts w:cs="Arial"/>
+          <w:sz w:val="24"/>
+          <w:szCs w:val="24"/>
+        </w:rPr>
+        <w:t xml:space="preserve">In order to test my application for robustness and error handling, I conducted various destructive and handling tests. The aim of these tests was to catch any errors which would </w:t>
+      </w:r>
+    </w:p>
+    <w:p>
+      <w:pPr>
+        <w:jc w:val="both"/>
+        <w:rPr>
+          <w:rFonts w:cs="Arial"/>
           <w:b/>
           <w:bCs/>
           <w:sz w:val="28"/>
@@ -37681,6 +36709,7 @@
           <w:sz w:val="32"/>
           <w:szCs w:val="32"/>
         </w:rPr>
+        <w:lastRenderedPageBreak/>
         <w:t>Evaluation</w:t>
       </w:r>
     </w:p>

</xml_diff>

<commit_message>
Testing for robustness completed
</commit_message>
<xml_diff>
--- a/Write-up/Creating a workout app.docx
+++ b/Write-up/Creating a workout app.docx
@@ -1587,7 +1587,6 @@
         </w:rPr>
         <w:t xml:space="preserve">- </w:t>
       </w:r>
-      <w:proofErr w:type="spellStart"/>
       <w:r>
         <w:rPr>
           <w:rFonts w:cs="Arial"/>
@@ -1596,7 +1595,6 @@
         </w:rPr>
         <w:t>test_app</w:t>
       </w:r>
-      <w:proofErr w:type="spellEnd"/>
     </w:p>
     <w:p>
       <w:pPr>
@@ -1622,7 +1620,6 @@
         </w:rPr>
         <w:t xml:space="preserve">- </w:t>
       </w:r>
-      <w:proofErr w:type="spellStart"/>
       <w:r>
         <w:rPr>
           <w:rFonts w:cs="Arial"/>
@@ -1631,7 +1628,6 @@
         </w:rPr>
         <w:t>workout_app</w:t>
       </w:r>
-      <w:proofErr w:type="spellEnd"/>
     </w:p>
     <w:p>
       <w:pPr>
@@ -2938,21 +2934,7 @@
         <w:rPr>
           <w:rFonts w:cs="Arial"/>
         </w:rPr>
-        <w:t xml:space="preserve">According to statistics (taken from </w:t>
-      </w:r>
-      <w:proofErr w:type="spellStart"/>
-      <w:r>
-        <w:rPr>
-          <w:rFonts w:cs="Arial"/>
-        </w:rPr>
-        <w:t>Statistica</w:t>
-      </w:r>
-      <w:proofErr w:type="spellEnd"/>
-      <w:r>
-        <w:rPr>
-          <w:rFonts w:cs="Arial"/>
-        </w:rPr>
-        <w:t>, 2022), the main reason (at 40%) for leaving/quitting the gym was that the gym was just too expensive to justify consistently. Soon after that, at ~30%, the reason was lack of motivation to continue. Given that my solution has the ability to overcome these issues (due to the free installation and reassurance and automation), my application will widely wipe-out the unstable relationship between the user and their workouts.</w:t>
+        <w:t>According to statistics (taken from Statistica, 2022), the main reason (at 40%) for leaving/quitting the gym was that the gym was just too expensive to justify consistently. Soon after that, at ~30%, the reason was lack of motivation to continue. Given that my solution has the ability to overcome these issues (due to the free installation and reassurance and automation), my application will widely wipe-out the unstable relationship between the user and their workouts.</w:t>
       </w:r>
     </w:p>
     <w:p>
@@ -4326,7 +4308,7 @@
           <w:noProof/>
         </w:rPr>
         <w:drawing>
-          <wp:anchor distT="0" distB="0" distL="114300" distR="114300" simplePos="0" relativeHeight="251645440" behindDoc="1" locked="0" layoutInCell="1" allowOverlap="1" wp14:anchorId="61097CDE" wp14:editId="521CF5A4">
+          <wp:anchor distT="0" distB="0" distL="114300" distR="114300" simplePos="0" relativeHeight="251645440" behindDoc="1" locked="0" layoutInCell="1" allowOverlap="1" wp14:anchorId="61097CDE" wp14:editId="76F78AF2">
             <wp:simplePos x="0" y="0"/>
             <wp:positionH relativeFrom="column">
               <wp:posOffset>4088130</wp:posOffset>
@@ -4526,7 +4508,7 @@
           <w:noProof/>
         </w:rPr>
         <w:drawing>
-          <wp:anchor distT="0" distB="0" distL="114300" distR="114300" simplePos="0" relativeHeight="251647488" behindDoc="1" locked="0" layoutInCell="1" allowOverlap="1" wp14:anchorId="2942DCDC" wp14:editId="6B2A5572">
+          <wp:anchor distT="0" distB="0" distL="114300" distR="114300" simplePos="0" relativeHeight="251647488" behindDoc="1" locked="0" layoutInCell="1" allowOverlap="1" wp14:anchorId="2942DCDC" wp14:editId="042E1566">
             <wp:simplePos x="0" y="0"/>
             <wp:positionH relativeFrom="margin">
               <wp:posOffset>4026535</wp:posOffset>
@@ -5908,25 +5890,7 @@
           <w:sz w:val="24"/>
           <w:szCs w:val="24"/>
         </w:rPr>
-        <w:t xml:space="preserve">One of the features of my application is the choice of using profiles. This is one of the requirements of my secondary stakeholder, as it would allow personal trainers to access their </w:t>
-      </w:r>
-      <w:proofErr w:type="spellStart"/>
-      <w:r>
-        <w:rPr>
-          <w:rFonts w:cs="Arial"/>
-          <w:sz w:val="24"/>
-          <w:szCs w:val="24"/>
-        </w:rPr>
-        <w:t>clients</w:t>
-      </w:r>
-      <w:proofErr w:type="spellEnd"/>
-      <w:r>
-        <w:rPr>
-          <w:rFonts w:cs="Arial"/>
-          <w:sz w:val="24"/>
-          <w:szCs w:val="24"/>
-        </w:rPr>
-        <w:t xml:space="preserve"> accounts and set up workouts for them. Also, this feature would be useful to my primary stakeholder, as it means that they do not rely on local data, but can instead log in on any device anywhere, and so are not tied to one device, which could break a streak in developing a habit. I inten</w:t>
+        <w:t>One of the features of my application is the choice of using profiles. This is one of the requirements of my secondary stakeholder, as it would allow personal trainers to access their clients accounts and set up workouts for them. Also, this feature would be useful to my primary stakeholder, as it means that they do not rely on local data, but can instead log in on any device anywhere, and so are not tied to one device, which could break a streak in developing a habit. I inten</w:t>
       </w:r>
       <w:r>
         <w:rPr>
@@ -7234,14 +7198,12 @@
                 <w:rFonts w:cs="Arial"/>
               </w:rPr>
             </w:pPr>
-            <w:proofErr w:type="spellStart"/>
             <w:r>
               <w:rPr>
                 <w:rFonts w:cs="Arial"/>
               </w:rPr>
               <w:t>showSignIn</w:t>
             </w:r>
-            <w:proofErr w:type="spellEnd"/>
           </w:p>
         </w:tc>
         <w:tc>
@@ -7274,14 +7236,12 @@
                 <w:rFonts w:cs="Arial"/>
               </w:rPr>
             </w:pPr>
-            <w:proofErr w:type="spellStart"/>
             <w:r>
               <w:rPr>
                 <w:rFonts w:cs="Arial"/>
               </w:rPr>
               <w:t>SignIn</w:t>
             </w:r>
-            <w:proofErr w:type="spellEnd"/>
           </w:p>
         </w:tc>
         <w:tc>
@@ -7334,16 +7294,8 @@
               <w:rPr>
                 <w:rFonts w:cs="Arial"/>
               </w:rPr>
-              <w:t xml:space="preserve">Instance of </w:t>
-            </w:r>
-            <w:proofErr w:type="spellStart"/>
-            <w:r>
-              <w:rPr>
-                <w:rFonts w:cs="Arial"/>
-              </w:rPr>
-              <w:t>AuthService</w:t>
-            </w:r>
-            <w:proofErr w:type="spellEnd"/>
+              <w:t>Instance of AuthService</w:t>
+            </w:r>
           </w:p>
         </w:tc>
       </w:tr>
@@ -7386,16 +7338,8 @@
               <w:rPr>
                 <w:rFonts w:cs="Arial"/>
               </w:rPr>
-              <w:t>_</w:t>
-            </w:r>
-            <w:proofErr w:type="spellStart"/>
-            <w:r>
-              <w:rPr>
-                <w:rFonts w:cs="Arial"/>
-              </w:rPr>
-              <w:t>formKey</w:t>
-            </w:r>
-            <w:proofErr w:type="spellEnd"/>
+              <w:t>_formKey</w:t>
+            </w:r>
           </w:p>
         </w:tc>
         <w:tc>
@@ -7476,19 +7420,11 @@
                 <w:rFonts w:cs="Arial"/>
               </w:rPr>
             </w:pPr>
-            <w:proofErr w:type="spellStart"/>
-            <w:r>
-              <w:rPr>
-                <w:rFonts w:cs="Arial"/>
-              </w:rPr>
-              <w:t>Bool</w:t>
-            </w:r>
-            <w:proofErr w:type="spellEnd"/>
-            <w:r>
-              <w:rPr>
-                <w:rFonts w:cs="Arial"/>
-              </w:rPr>
-              <w:t xml:space="preserve"> value</w:t>
+            <w:r>
+              <w:rPr>
+                <w:rFonts w:cs="Arial"/>
+              </w:rPr>
+              <w:t>Bool value</w:t>
             </w:r>
           </w:p>
         </w:tc>
@@ -7532,16 +7468,8 @@
               <w:rPr>
                 <w:rFonts w:cs="Arial"/>
               </w:rPr>
-              <w:t>_</w:t>
-            </w:r>
-            <w:proofErr w:type="spellStart"/>
-            <w:r>
-              <w:rPr>
-                <w:rFonts w:cs="Arial"/>
-              </w:rPr>
-              <w:t>passwordVisible</w:t>
-            </w:r>
-            <w:proofErr w:type="spellEnd"/>
+              <w:t>_passwordVisible</w:t>
+            </w:r>
           </w:p>
         </w:tc>
         <w:tc>
@@ -7783,16 +7711,8 @@
               <w:rPr>
                 <w:rFonts w:cs="Arial"/>
               </w:rPr>
-              <w:t xml:space="preserve">Same variables as </w:t>
-            </w:r>
-            <w:proofErr w:type="spellStart"/>
-            <w:r>
-              <w:rPr>
-                <w:rFonts w:cs="Arial"/>
-              </w:rPr>
-              <w:t>SignIn</w:t>
-            </w:r>
-            <w:proofErr w:type="spellEnd"/>
+              <w:t>Same variables as SignIn</w:t>
+            </w:r>
           </w:p>
         </w:tc>
       </w:tr>
@@ -7807,14 +7727,12 @@
                 <w:rFonts w:cs="Arial"/>
               </w:rPr>
             </w:pPr>
-            <w:proofErr w:type="spellStart"/>
             <w:r>
               <w:rPr>
                 <w:rFonts w:cs="Arial"/>
               </w:rPr>
               <w:t>AuthService</w:t>
             </w:r>
-            <w:proofErr w:type="spellEnd"/>
           </w:p>
         </w:tc>
         <w:tc>
@@ -7867,16 +7785,8 @@
               <w:rPr>
                 <w:rFonts w:cs="Arial"/>
               </w:rPr>
-              <w:t xml:space="preserve">Instance of </w:t>
-            </w:r>
-            <w:proofErr w:type="spellStart"/>
-            <w:r>
-              <w:rPr>
-                <w:rFonts w:cs="Arial"/>
-              </w:rPr>
-              <w:t>FirebaseAuth</w:t>
-            </w:r>
-            <w:proofErr w:type="spellEnd"/>
+              <w:t>Instance of FirebaseAuth</w:t>
+            </w:r>
           </w:p>
         </w:tc>
       </w:tr>
@@ -7925,16 +7835,8 @@
               <w:rPr>
                 <w:rFonts w:cs="Arial"/>
               </w:rPr>
-              <w:t>_</w:t>
-            </w:r>
-            <w:proofErr w:type="spellStart"/>
-            <w:r>
-              <w:rPr>
-                <w:rFonts w:cs="Arial"/>
-              </w:rPr>
-              <w:t>userFromFirebaseUser</w:t>
-            </w:r>
-            <w:proofErr w:type="spellEnd"/>
+              <w:t>_userFromFirebaseUser</w:t>
+            </w:r>
           </w:p>
         </w:tc>
         <w:tc>
@@ -7951,21 +7853,7 @@
               <w:rPr>
                 <w:rFonts w:cs="Arial"/>
               </w:rPr>
-              <w:t xml:space="preserve">Returns a </w:t>
-            </w:r>
-            <w:proofErr w:type="spellStart"/>
-            <w:r>
-              <w:rPr>
-                <w:rFonts w:cs="Arial"/>
-              </w:rPr>
-              <w:t>customUser</w:t>
-            </w:r>
-            <w:proofErr w:type="spellEnd"/>
-            <w:r>
-              <w:rPr>
-                <w:rFonts w:cs="Arial"/>
-              </w:rPr>
-              <w:t xml:space="preserve"> </w:t>
+              <w:t xml:space="preserve">Returns a customUser </w:t>
             </w:r>
             <w:r>
               <w:rPr>
@@ -8011,14 +7899,12 @@
                 <w:rFonts w:cs="Arial"/>
               </w:rPr>
             </w:pPr>
-            <w:proofErr w:type="spellStart"/>
             <w:r>
               <w:rPr>
                 <w:rFonts w:cs="Arial"/>
               </w:rPr>
               <w:t>signInAnon</w:t>
             </w:r>
-            <w:proofErr w:type="spellEnd"/>
           </w:p>
         </w:tc>
         <w:tc>
@@ -8075,14 +7961,12 @@
                 <w:rFonts w:cs="Arial"/>
               </w:rPr>
             </w:pPr>
-            <w:proofErr w:type="spellStart"/>
             <w:r>
               <w:rPr>
                 <w:rFonts w:cs="Arial"/>
               </w:rPr>
               <w:t>signInWithEmailAndPassword</w:t>
             </w:r>
-            <w:proofErr w:type="spellEnd"/>
           </w:p>
         </w:tc>
         <w:tc>
@@ -8139,14 +8023,12 @@
                 <w:rFonts w:cs="Arial"/>
               </w:rPr>
             </w:pPr>
-            <w:proofErr w:type="spellStart"/>
             <w:r>
               <w:rPr>
                 <w:rFonts w:cs="Arial"/>
               </w:rPr>
               <w:t>registerWithEmailAndPassword</w:t>
             </w:r>
-            <w:proofErr w:type="spellEnd"/>
           </w:p>
         </w:tc>
         <w:tc>
@@ -8203,14 +8085,12 @@
                 <w:rFonts w:cs="Arial"/>
               </w:rPr>
             </w:pPr>
-            <w:proofErr w:type="spellStart"/>
             <w:r>
               <w:rPr>
                 <w:rFonts w:cs="Arial"/>
               </w:rPr>
               <w:t>signOut</w:t>
             </w:r>
-            <w:proofErr w:type="spellEnd"/>
           </w:p>
         </w:tc>
         <w:tc>
@@ -8243,14 +8123,12 @@
                 <w:rFonts w:cs="Arial"/>
               </w:rPr>
             </w:pPr>
-            <w:proofErr w:type="spellStart"/>
             <w:r>
               <w:rPr>
                 <w:rFonts w:cs="Arial"/>
               </w:rPr>
               <w:t>CustomUser</w:t>
             </w:r>
-            <w:proofErr w:type="spellEnd"/>
           </w:p>
         </w:tc>
         <w:tc>
@@ -8281,14 +8159,12 @@
                 <w:rFonts w:cs="Arial"/>
               </w:rPr>
             </w:pPr>
-            <w:proofErr w:type="spellStart"/>
             <w:r>
               <w:rPr>
                 <w:rFonts w:cs="Arial"/>
               </w:rPr>
               <w:t>uid</w:t>
             </w:r>
-            <w:proofErr w:type="spellEnd"/>
           </w:p>
         </w:tc>
         <w:tc>
@@ -8305,21 +8181,7 @@
               <w:rPr>
                 <w:rFonts w:cs="Arial"/>
               </w:rPr>
-              <w:t xml:space="preserve">Holds the value of the </w:t>
-            </w:r>
-            <w:proofErr w:type="spellStart"/>
-            <w:r>
-              <w:rPr>
-                <w:rFonts w:cs="Arial"/>
-              </w:rPr>
-              <w:t>uid</w:t>
-            </w:r>
-            <w:proofErr w:type="spellEnd"/>
-            <w:r>
-              <w:rPr>
-                <w:rFonts w:cs="Arial"/>
-              </w:rPr>
-              <w:t xml:space="preserve"> of the user</w:t>
+              <w:t>Holds the value of the uid of the user</w:t>
             </w:r>
           </w:p>
         </w:tc>
@@ -8397,14 +8259,12 @@
                 <w:rFonts w:cs="Arial"/>
               </w:rPr>
             </w:pPr>
-            <w:proofErr w:type="spellStart"/>
             <w:r>
               <w:rPr>
                 <w:rFonts w:cs="Arial"/>
               </w:rPr>
               <w:t>DatabaseServices</w:t>
             </w:r>
-            <w:proofErr w:type="spellEnd"/>
           </w:p>
         </w:tc>
         <w:tc>
@@ -8435,14 +8295,12 @@
                 <w:rFonts w:cs="Arial"/>
               </w:rPr>
             </w:pPr>
-            <w:proofErr w:type="spellStart"/>
             <w:r>
               <w:rPr>
                 <w:rFonts w:cs="Arial"/>
               </w:rPr>
               <w:t>uid</w:t>
             </w:r>
-            <w:proofErr w:type="spellEnd"/>
           </w:p>
         </w:tc>
         <w:tc>
@@ -8459,21 +8317,7 @@
               <w:rPr>
                 <w:rFonts w:cs="Arial"/>
               </w:rPr>
-              <w:t xml:space="preserve">Parameter to be filled with the </w:t>
-            </w:r>
-            <w:proofErr w:type="spellStart"/>
-            <w:r>
-              <w:rPr>
-                <w:rFonts w:cs="Arial"/>
-              </w:rPr>
-              <w:t>uid</w:t>
-            </w:r>
-            <w:proofErr w:type="spellEnd"/>
-            <w:r>
-              <w:rPr>
-                <w:rFonts w:cs="Arial"/>
-              </w:rPr>
-              <w:t xml:space="preserve"> of the current user in order to carry out functions specific to the </w:t>
+              <w:t xml:space="preserve">Parameter to be filled with the uid of the current user in order to carry out functions specific to the </w:t>
             </w:r>
             <w:r>
               <w:rPr>
@@ -8520,14 +8364,12 @@
                 <w:rFonts w:cs="Arial"/>
               </w:rPr>
             </w:pPr>
-            <w:proofErr w:type="spellStart"/>
             <w:r>
               <w:rPr>
                 <w:rFonts w:cs="Arial"/>
               </w:rPr>
               <w:t>WorkoutsCollection</w:t>
             </w:r>
-            <w:proofErr w:type="spellEnd"/>
           </w:p>
         </w:tc>
         <w:tc>
@@ -8544,21 +8386,7 @@
               <w:rPr>
                 <w:rFonts w:cs="Arial"/>
               </w:rPr>
-              <w:t xml:space="preserve">Holds the </w:t>
-            </w:r>
-            <w:proofErr w:type="spellStart"/>
-            <w:r>
-              <w:rPr>
-                <w:rFonts w:cs="Arial"/>
-              </w:rPr>
-              <w:t>collectionReference</w:t>
-            </w:r>
-            <w:proofErr w:type="spellEnd"/>
-            <w:r>
-              <w:rPr>
-                <w:rFonts w:cs="Arial"/>
-              </w:rPr>
-              <w:t xml:space="preserve"> path of the collection which holds the workouts</w:t>
+              <w:t>Holds the collectionReference path of the collection which holds the workouts</w:t>
             </w:r>
           </w:p>
         </w:tc>
@@ -8598,14 +8426,12 @@
                 <w:rFonts w:cs="Arial"/>
               </w:rPr>
             </w:pPr>
-            <w:proofErr w:type="spellStart"/>
             <w:r>
               <w:rPr>
                 <w:rFonts w:cs="Arial"/>
               </w:rPr>
               <w:t>usersCollection</w:t>
             </w:r>
-            <w:proofErr w:type="spellEnd"/>
           </w:p>
         </w:tc>
         <w:tc>
@@ -8668,14 +8494,12 @@
                 <w:rFonts w:cs="Arial"/>
               </w:rPr>
             </w:pPr>
-            <w:proofErr w:type="spellStart"/>
             <w:r>
               <w:rPr>
                 <w:rFonts w:cs="Arial"/>
               </w:rPr>
               <w:t>updateUserData</w:t>
             </w:r>
-            <w:proofErr w:type="spellEnd"/>
           </w:p>
         </w:tc>
         <w:tc>
@@ -8732,14 +8556,12 @@
                 <w:rFonts w:cs="Arial"/>
               </w:rPr>
             </w:pPr>
-            <w:proofErr w:type="spellStart"/>
             <w:r>
               <w:rPr>
                 <w:rFonts w:cs="Arial"/>
               </w:rPr>
               <w:t>updateTheme</w:t>
             </w:r>
-            <w:proofErr w:type="spellEnd"/>
           </w:p>
         </w:tc>
         <w:tc>
@@ -8796,14 +8618,12 @@
                 <w:rFonts w:cs="Arial"/>
               </w:rPr>
             </w:pPr>
-            <w:proofErr w:type="spellStart"/>
             <w:r>
               <w:rPr>
                 <w:rFonts w:cs="Arial"/>
               </w:rPr>
               <w:t>getTheme</w:t>
             </w:r>
-            <w:proofErr w:type="spellEnd"/>
           </w:p>
         </w:tc>
         <w:tc>
@@ -8860,14 +8680,12 @@
                 <w:rFonts w:cs="Arial"/>
               </w:rPr>
             </w:pPr>
-            <w:proofErr w:type="spellStart"/>
             <w:r>
               <w:rPr>
                 <w:rFonts w:cs="Arial"/>
               </w:rPr>
               <w:t>createWorkout</w:t>
             </w:r>
-            <w:proofErr w:type="spellEnd"/>
           </w:p>
         </w:tc>
         <w:tc>
@@ -8924,14 +8742,12 @@
                 <w:rFonts w:cs="Arial"/>
               </w:rPr>
             </w:pPr>
-            <w:proofErr w:type="spellStart"/>
             <w:r>
               <w:rPr>
                 <w:rFonts w:cs="Arial"/>
               </w:rPr>
               <w:t>getAllWorkouts</w:t>
             </w:r>
-            <w:proofErr w:type="spellEnd"/>
           </w:p>
         </w:tc>
         <w:tc>
@@ -8988,14 +8804,12 @@
                 <w:rFonts w:cs="Arial"/>
               </w:rPr>
             </w:pPr>
-            <w:proofErr w:type="spellStart"/>
             <w:r>
               <w:rPr>
                 <w:rFonts w:cs="Arial"/>
               </w:rPr>
               <w:t>deleteWorkout</w:t>
             </w:r>
-            <w:proofErr w:type="spellEnd"/>
           </w:p>
         </w:tc>
         <w:tc>
@@ -9052,14 +8866,12 @@
                 <w:rFonts w:cs="Arial"/>
               </w:rPr>
             </w:pPr>
-            <w:proofErr w:type="spellStart"/>
             <w:r>
               <w:rPr>
                 <w:rFonts w:cs="Arial"/>
               </w:rPr>
               <w:t>editWorkoutName</w:t>
             </w:r>
-            <w:proofErr w:type="spellEnd"/>
           </w:p>
         </w:tc>
         <w:tc>
@@ -9116,14 +8928,12 @@
                 <w:rFonts w:cs="Arial"/>
               </w:rPr>
             </w:pPr>
-            <w:proofErr w:type="spellStart"/>
             <w:r>
               <w:rPr>
                 <w:rFonts w:cs="Arial"/>
               </w:rPr>
               <w:t>updateWorkoutProgress</w:t>
             </w:r>
-            <w:proofErr w:type="spellEnd"/>
           </w:p>
         </w:tc>
         <w:tc>
@@ -9180,14 +8990,12 @@
                 <w:rFonts w:cs="Arial"/>
               </w:rPr>
             </w:pPr>
-            <w:proofErr w:type="spellStart"/>
             <w:r>
               <w:rPr>
                 <w:rFonts w:cs="Arial"/>
               </w:rPr>
               <w:t>editActivities</w:t>
             </w:r>
-            <w:proofErr w:type="spellEnd"/>
           </w:p>
         </w:tc>
         <w:tc>
@@ -9204,42 +9012,14 @@
               <w:rPr>
                 <w:rFonts w:cs="Arial"/>
               </w:rPr>
-              <w:t xml:space="preserve">For each activity in </w:t>
-            </w:r>
-            <w:proofErr w:type="spellStart"/>
-            <w:r>
-              <w:rPr>
-                <w:rFonts w:cs="Arial"/>
-              </w:rPr>
-              <w:t>ActivityIDsDeleted</w:t>
-            </w:r>
-            <w:proofErr w:type="spellEnd"/>
-            <w:r>
-              <w:rPr>
-                <w:rFonts w:cs="Arial"/>
-              </w:rPr>
-              <w:t xml:space="preserve"> list parameter, delete the activity document. If the workout contents is not empty, make a list of the activity documents. If the activity being edited has already been created, </w:t>
+              <w:t xml:space="preserve">For each activity in ActivityIDsDeleted list parameter, delete the activity document. If the workout contents is not empty, make a list of the activity documents. If the activity being edited has already been created, </w:t>
             </w:r>
             <w:r>
               <w:rPr>
                 <w:rFonts w:cs="Arial"/>
               </w:rPr>
               <w:lastRenderedPageBreak/>
-              <w:t xml:space="preserve">use the </w:t>
-            </w:r>
-            <w:proofErr w:type="spellStart"/>
-            <w:r>
-              <w:rPr>
-                <w:rFonts w:cs="Arial"/>
-              </w:rPr>
-              <w:t>activityID</w:t>
-            </w:r>
-            <w:proofErr w:type="spellEnd"/>
-            <w:r>
-              <w:rPr>
-                <w:rFonts w:cs="Arial"/>
-              </w:rPr>
-              <w:t xml:space="preserve"> to give a path to update the details. If it has not been created, generate an ID and a path, and set the details.</w:t>
+              <w:t>use the activityID to give a path to update the details. If it has not been created, generate an ID and a path, and set the details.</w:t>
             </w:r>
           </w:p>
         </w:tc>
@@ -9292,14 +9072,12 @@
                 <w:rFonts w:cs="Arial"/>
               </w:rPr>
             </w:pPr>
-            <w:proofErr w:type="spellStart"/>
             <w:r>
               <w:rPr>
                 <w:rFonts w:cs="Arial"/>
               </w:rPr>
               <w:t>runApp</w:t>
             </w:r>
-            <w:proofErr w:type="spellEnd"/>
           </w:p>
         </w:tc>
         <w:tc>
@@ -9372,16 +9150,8 @@
               <w:rPr>
                 <w:rFonts w:cs="Arial"/>
               </w:rPr>
-              <w:t>_</w:t>
-            </w:r>
-            <w:proofErr w:type="spellStart"/>
-            <w:r>
-              <w:rPr>
-                <w:rFonts w:cs="Arial"/>
-              </w:rPr>
-              <w:t>themeManager</w:t>
-            </w:r>
-            <w:proofErr w:type="spellEnd"/>
+              <w:t>_themeManager</w:t>
+            </w:r>
           </w:p>
         </w:tc>
         <w:tc>
@@ -9438,14 +9208,12 @@
                 <w:rFonts w:cs="Arial"/>
               </w:rPr>
             </w:pPr>
-            <w:proofErr w:type="spellStart"/>
             <w:r>
               <w:rPr>
                 <w:rFonts w:cs="Arial"/>
               </w:rPr>
               <w:t>themeIsDark</w:t>
             </w:r>
-            <w:proofErr w:type="spellEnd"/>
           </w:p>
         </w:tc>
         <w:tc>
@@ -9462,21 +9230,7 @@
               <w:rPr>
                 <w:rFonts w:cs="Arial"/>
               </w:rPr>
-              <w:t xml:space="preserve">Holds </w:t>
-            </w:r>
-            <w:proofErr w:type="spellStart"/>
-            <w:r>
-              <w:rPr>
-                <w:rFonts w:cs="Arial"/>
-              </w:rPr>
-              <w:t>bool</w:t>
-            </w:r>
-            <w:proofErr w:type="spellEnd"/>
-            <w:r>
-              <w:rPr>
-                <w:rFonts w:cs="Arial"/>
-              </w:rPr>
-              <w:t xml:space="preserve"> value for if theme is light or dark</w:t>
+              <w:t>Holds bool value for if theme is light or dark</w:t>
             </w:r>
           </w:p>
         </w:tc>
@@ -9584,14 +9338,12 @@
                 <w:rFonts w:cs="Arial"/>
               </w:rPr>
             </w:pPr>
-            <w:proofErr w:type="spellStart"/>
             <w:r>
               <w:rPr>
                 <w:rFonts w:cs="Arial"/>
               </w:rPr>
               <w:t>initState</w:t>
             </w:r>
-            <w:proofErr w:type="spellEnd"/>
           </w:p>
         </w:tc>
         <w:tc>
@@ -9608,21 +9360,7 @@
               <w:rPr>
                 <w:rFonts w:cs="Arial"/>
               </w:rPr>
-              <w:t xml:space="preserve">assigns initial values for </w:t>
-            </w:r>
-            <w:proofErr w:type="spellStart"/>
-            <w:r>
-              <w:rPr>
-                <w:rFonts w:cs="Arial"/>
-              </w:rPr>
-              <w:t>themeIsDark</w:t>
-            </w:r>
-            <w:proofErr w:type="spellEnd"/>
-            <w:r>
-              <w:rPr>
-                <w:rFonts w:cs="Arial"/>
-              </w:rPr>
-              <w:t xml:space="preserve"> and adds theme listener</w:t>
+              <w:t>assigns initial values for themeIsDark and adds theme listener</w:t>
             </w:r>
           </w:p>
         </w:tc>
@@ -9662,14 +9400,12 @@
                 <w:rFonts w:cs="Arial"/>
               </w:rPr>
             </w:pPr>
-            <w:proofErr w:type="spellStart"/>
             <w:r>
               <w:rPr>
                 <w:rFonts w:cs="Arial"/>
               </w:rPr>
               <w:t>themeChangeListener</w:t>
             </w:r>
-            <w:proofErr w:type="spellEnd"/>
           </w:p>
         </w:tc>
         <w:tc>
@@ -9686,21 +9422,7 @@
               <w:rPr>
                 <w:rFonts w:cs="Arial"/>
               </w:rPr>
-              <w:t xml:space="preserve">If mounted, it will set the </w:t>
-            </w:r>
-            <w:proofErr w:type="spellStart"/>
-            <w:r>
-              <w:rPr>
-                <w:rFonts w:cs="Arial"/>
-              </w:rPr>
-              <w:t>themeMode</w:t>
-            </w:r>
-            <w:proofErr w:type="spellEnd"/>
-            <w:r>
-              <w:rPr>
-                <w:rFonts w:cs="Arial"/>
-              </w:rPr>
-              <w:t xml:space="preserve"> as being dark</w:t>
+              <w:t>If mounted, it will set the themeMode as being dark</w:t>
             </w:r>
           </w:p>
         </w:tc>
@@ -9752,14 +9474,12 @@
                 <w:rFonts w:cs="Arial"/>
               </w:rPr>
             </w:pPr>
-            <w:proofErr w:type="spellStart"/>
             <w:r>
               <w:rPr>
                 <w:rFonts w:cs="Arial"/>
               </w:rPr>
               <w:t>buildHomeCard</w:t>
             </w:r>
-            <w:proofErr w:type="spellEnd"/>
           </w:p>
         </w:tc>
         <w:tc>
@@ -9792,14 +9512,12 @@
                 <w:rFonts w:cs="Arial"/>
               </w:rPr>
             </w:pPr>
-            <w:proofErr w:type="spellStart"/>
             <w:r>
               <w:rPr>
                 <w:rFonts w:cs="Arial"/>
               </w:rPr>
               <w:t>NavDrawer</w:t>
             </w:r>
-            <w:proofErr w:type="spellEnd"/>
           </w:p>
         </w:tc>
         <w:tc>
@@ -9892,14 +9610,12 @@
                 <w:rFonts w:cs="Arial"/>
               </w:rPr>
             </w:pPr>
-            <w:proofErr w:type="spellStart"/>
             <w:r>
               <w:rPr>
                 <w:rFonts w:cs="Arial"/>
               </w:rPr>
               <w:t>isLightTheme</w:t>
             </w:r>
-            <w:proofErr w:type="spellEnd"/>
           </w:p>
         </w:tc>
         <w:tc>
@@ -9978,21 +9694,7 @@
               <w:rPr>
                 <w:rFonts w:cs="Arial"/>
               </w:rPr>
-              <w:t xml:space="preserve">Takes an instance of the </w:t>
-            </w:r>
-            <w:proofErr w:type="spellStart"/>
-            <w:r>
-              <w:rPr>
-                <w:rFonts w:cs="Arial"/>
-              </w:rPr>
-              <w:t>FirebaseAuth</w:t>
-            </w:r>
-            <w:proofErr w:type="spellEnd"/>
-            <w:r>
-              <w:rPr>
-                <w:rFonts w:cs="Arial"/>
-              </w:rPr>
-              <w:t xml:space="preserve"> and converts the email attribute to string</w:t>
+              <w:t>Takes an instance of the FirebaseAuth and converts the email attribute to string</w:t>
             </w:r>
           </w:p>
         </w:tc>
@@ -10042,16 +9744,8 @@
               <w:rPr>
                 <w:rFonts w:cs="Arial"/>
               </w:rPr>
-              <w:t>_</w:t>
-            </w:r>
-            <w:proofErr w:type="spellStart"/>
-            <w:r>
-              <w:rPr>
-                <w:rFonts w:cs="Arial"/>
-              </w:rPr>
-              <w:t>getUsername</w:t>
-            </w:r>
-            <w:proofErr w:type="spellEnd"/>
+              <w:t>_getUsername</w:t>
+            </w:r>
           </w:p>
         </w:tc>
         <w:tc>
@@ -10114,14 +9808,12 @@
                 <w:rFonts w:cs="Arial"/>
               </w:rPr>
             </w:pPr>
-            <w:proofErr w:type="spellStart"/>
             <w:r>
               <w:rPr>
                 <w:rFonts w:cs="Arial"/>
               </w:rPr>
               <w:t>buildNavBarItem</w:t>
             </w:r>
-            <w:proofErr w:type="spellEnd"/>
           </w:p>
         </w:tc>
         <w:tc>
@@ -10190,14 +9882,12 @@
                 <w:rFonts w:cs="Arial"/>
               </w:rPr>
             </w:pPr>
-            <w:proofErr w:type="spellStart"/>
             <w:r>
               <w:rPr>
                 <w:rFonts w:cs="Arial"/>
               </w:rPr>
               <w:t>workoutName</w:t>
             </w:r>
-            <w:proofErr w:type="spellEnd"/>
           </w:p>
         </w:tc>
         <w:tc>
@@ -10254,14 +9944,12 @@
                 <w:rFonts w:cs="Arial"/>
               </w:rPr>
             </w:pPr>
-            <w:proofErr w:type="spellStart"/>
             <w:r>
               <w:rPr>
                 <w:rFonts w:cs="Arial"/>
               </w:rPr>
               <w:t>workoutID</w:t>
             </w:r>
-            <w:proofErr w:type="spellEnd"/>
           </w:p>
         </w:tc>
         <w:tc>
@@ -10380,14 +10068,12 @@
                 <w:rFonts w:cs="Arial"/>
               </w:rPr>
             </w:pPr>
-            <w:proofErr w:type="spellStart"/>
             <w:r>
               <w:rPr>
                 <w:rFonts w:cs="Arial"/>
               </w:rPr>
               <w:t>pageProgress</w:t>
             </w:r>
-            <w:proofErr w:type="spellEnd"/>
           </w:p>
         </w:tc>
         <w:tc>
@@ -10450,14 +10136,12 @@
                 <w:rFonts w:cs="Arial"/>
               </w:rPr>
             </w:pPr>
-            <w:proofErr w:type="spellStart"/>
             <w:r>
               <w:rPr>
                 <w:rFonts w:cs="Arial"/>
               </w:rPr>
               <w:t>toMap</w:t>
             </w:r>
-            <w:proofErr w:type="spellEnd"/>
           </w:p>
         </w:tc>
         <w:tc>
@@ -10474,21 +10158,7 @@
               <w:rPr>
                 <w:rFonts w:cs="Arial"/>
               </w:rPr>
-              <w:t xml:space="preserve">Maps the data of the workout to fields of a </w:t>
-            </w:r>
-            <w:proofErr w:type="spellStart"/>
-            <w:r>
-              <w:rPr>
-                <w:rFonts w:cs="Arial"/>
-              </w:rPr>
-              <w:t>json</w:t>
-            </w:r>
-            <w:proofErr w:type="spellEnd"/>
-            <w:r>
-              <w:rPr>
-                <w:rFonts w:cs="Arial"/>
-              </w:rPr>
-              <w:t xml:space="preserve"> document stored in the Firebase database</w:t>
+              <w:t>Maps the data of the workout to fields of a json document stored in the Firebase database</w:t>
             </w:r>
             <w:r>
               <w:rPr>
@@ -10534,14 +10204,12 @@
                 <w:rFonts w:cs="Arial"/>
               </w:rPr>
             </w:pPr>
-            <w:proofErr w:type="spellStart"/>
             <w:r>
               <w:rPr>
                 <w:rFonts w:cs="Arial"/>
               </w:rPr>
               <w:t>updatePage</w:t>
             </w:r>
-            <w:proofErr w:type="spellEnd"/>
           </w:p>
         </w:tc>
         <w:tc>
@@ -10558,21 +10226,7 @@
               <w:rPr>
                 <w:rFonts w:cs="Arial"/>
               </w:rPr>
-              <w:t xml:space="preserve">Updates the </w:t>
-            </w:r>
-            <w:proofErr w:type="spellStart"/>
-            <w:r>
-              <w:rPr>
-                <w:rFonts w:cs="Arial"/>
-              </w:rPr>
-              <w:t>pageProgress</w:t>
-            </w:r>
-            <w:proofErr w:type="spellEnd"/>
-            <w:r>
-              <w:rPr>
-                <w:rFonts w:cs="Arial"/>
-              </w:rPr>
-              <w:t xml:space="preserve"> attribute.</w:t>
+              <w:t>Updates the pageProgress attribute.</w:t>
             </w:r>
           </w:p>
         </w:tc>
@@ -10625,14 +10279,12 @@
                 <w:rFonts w:cs="Arial"/>
               </w:rPr>
             </w:pPr>
-            <w:proofErr w:type="spellStart"/>
             <w:r>
               <w:rPr>
                 <w:rFonts w:cs="Arial"/>
               </w:rPr>
               <w:t>activityID</w:t>
             </w:r>
-            <w:proofErr w:type="spellEnd"/>
           </w:p>
         </w:tc>
         <w:tc>
@@ -10683,14 +10335,12 @@
                 <w:rFonts w:cs="Arial"/>
               </w:rPr>
             </w:pPr>
-            <w:proofErr w:type="spellStart"/>
             <w:r>
               <w:rPr>
                 <w:rFonts w:cs="Arial"/>
               </w:rPr>
               <w:t>activityName</w:t>
             </w:r>
-            <w:proofErr w:type="spellEnd"/>
           </w:p>
         </w:tc>
         <w:tc>
@@ -10797,14 +10447,12 @@
                 <w:rFonts w:cs="Arial"/>
               </w:rPr>
             </w:pPr>
-            <w:proofErr w:type="spellStart"/>
             <w:r>
               <w:rPr>
                 <w:rFonts w:cs="Arial"/>
               </w:rPr>
               <w:t>weightsUsed</w:t>
             </w:r>
-            <w:proofErr w:type="spellEnd"/>
           </w:p>
         </w:tc>
         <w:tc>
@@ -10967,14 +10615,12 @@
                 <w:rFonts w:cs="Arial"/>
               </w:rPr>
             </w:pPr>
-            <w:proofErr w:type="spellStart"/>
             <w:r>
               <w:rPr>
                 <w:rFonts w:cs="Arial"/>
               </w:rPr>
               <w:t>activityType</w:t>
             </w:r>
-            <w:proofErr w:type="spellEnd"/>
           </w:p>
         </w:tc>
         <w:tc>
@@ -11025,14 +10671,12 @@
                 <w:rFonts w:cs="Arial"/>
               </w:rPr>
             </w:pPr>
-            <w:proofErr w:type="spellStart"/>
             <w:r>
               <w:rPr>
                 <w:rFonts w:cs="Arial"/>
               </w:rPr>
               <w:t>stopwatchUsed</w:t>
             </w:r>
-            <w:proofErr w:type="spellEnd"/>
           </w:p>
         </w:tc>
         <w:tc>
@@ -11089,14 +10733,12 @@
                 <w:rFonts w:cs="Arial"/>
               </w:rPr>
             </w:pPr>
-            <w:proofErr w:type="spellStart"/>
             <w:r>
               <w:rPr>
                 <w:rFonts w:cs="Arial"/>
               </w:rPr>
               <w:t>toMap</w:t>
             </w:r>
-            <w:proofErr w:type="spellEnd"/>
           </w:p>
         </w:tc>
         <w:tc>
@@ -11113,21 +10755,7 @@
               <w:rPr>
                 <w:rFonts w:cs="Arial"/>
               </w:rPr>
-              <w:t xml:space="preserve">Maps the data of the workout to fields of a </w:t>
-            </w:r>
-            <w:proofErr w:type="spellStart"/>
-            <w:r>
-              <w:rPr>
-                <w:rFonts w:cs="Arial"/>
-              </w:rPr>
-              <w:t>json</w:t>
-            </w:r>
-            <w:proofErr w:type="spellEnd"/>
-            <w:r>
-              <w:rPr>
-                <w:rFonts w:cs="Arial"/>
-              </w:rPr>
-              <w:t xml:space="preserve"> document stored in the Firebase database.</w:t>
+              <w:t>Maps the data of the workout to fields of a json document stored in the Firebase database.</w:t>
             </w:r>
           </w:p>
         </w:tc>
@@ -11167,14 +10795,12 @@
                 <w:rFonts w:cs="Arial"/>
               </w:rPr>
             </w:pPr>
-            <w:proofErr w:type="spellStart"/>
             <w:r>
               <w:rPr>
                 <w:rFonts w:cs="Arial"/>
               </w:rPr>
               <w:t>fromMap</w:t>
             </w:r>
-            <w:proofErr w:type="spellEnd"/>
           </w:p>
         </w:tc>
         <w:tc>
@@ -11191,21 +10817,7 @@
               <w:rPr>
                 <w:rFonts w:cs="Arial"/>
               </w:rPr>
-              <w:t xml:space="preserve">Maps the data from the </w:t>
-            </w:r>
-            <w:proofErr w:type="spellStart"/>
-            <w:r>
-              <w:rPr>
-                <w:rFonts w:cs="Arial"/>
-              </w:rPr>
-              <w:t>json</w:t>
-            </w:r>
-            <w:proofErr w:type="spellEnd"/>
-            <w:r>
-              <w:rPr>
-                <w:rFonts w:cs="Arial"/>
-              </w:rPr>
-              <w:t xml:space="preserve"> document to be attributes of the activity object.</w:t>
+              <w:t>Maps the data from the json document to be attributes of the activity object.</w:t>
             </w:r>
           </w:p>
         </w:tc>
@@ -11245,14 +10857,12 @@
                 <w:rFonts w:cs="Arial"/>
               </w:rPr>
             </w:pPr>
-            <w:proofErr w:type="spellStart"/>
             <w:r>
               <w:rPr>
                 <w:rFonts w:cs="Arial"/>
               </w:rPr>
               <w:t>updateReps</w:t>
             </w:r>
-            <w:proofErr w:type="spellEnd"/>
           </w:p>
         </w:tc>
         <w:tc>
@@ -11315,14 +10925,12 @@
                 <w:rFonts w:cs="Arial"/>
               </w:rPr>
             </w:pPr>
-            <w:proofErr w:type="spellStart"/>
             <w:r>
               <w:rPr>
                 <w:rFonts w:cs="Arial"/>
               </w:rPr>
               <w:t>updateWeight</w:t>
             </w:r>
-            <w:proofErr w:type="spellEnd"/>
           </w:p>
         </w:tc>
         <w:tc>
@@ -11385,14 +10993,12 @@
                 <w:rFonts w:cs="Arial"/>
               </w:rPr>
             </w:pPr>
-            <w:proofErr w:type="spellStart"/>
             <w:r>
               <w:rPr>
                 <w:rFonts w:cs="Arial"/>
               </w:rPr>
               <w:t>updateTime</w:t>
             </w:r>
-            <w:proofErr w:type="spellEnd"/>
           </w:p>
         </w:tc>
         <w:tc>
@@ -11455,14 +11061,12 @@
                 <w:rFonts w:cs="Arial"/>
               </w:rPr>
             </w:pPr>
-            <w:proofErr w:type="spellStart"/>
             <w:r>
               <w:rPr>
                 <w:rFonts w:cs="Arial"/>
               </w:rPr>
               <w:t>updateActivityType</w:t>
             </w:r>
-            <w:proofErr w:type="spellEnd"/>
           </w:p>
         </w:tc>
         <w:tc>
@@ -11501,14 +11105,12 @@
                 <w:rFonts w:cs="Arial"/>
               </w:rPr>
             </w:pPr>
-            <w:proofErr w:type="spellStart"/>
             <w:r>
               <w:rPr>
                 <w:rFonts w:cs="Arial"/>
               </w:rPr>
               <w:t>ActivityCard</w:t>
             </w:r>
-            <w:proofErr w:type="spellEnd"/>
           </w:p>
         </w:tc>
         <w:tc>
@@ -11601,14 +11203,12 @@
                 <w:rFonts w:cs="Arial"/>
               </w:rPr>
             </w:pPr>
-            <w:proofErr w:type="spellStart"/>
             <w:r>
               <w:rPr>
                 <w:rFonts w:cs="Arial"/>
               </w:rPr>
               <w:t>onEdit</w:t>
             </w:r>
-            <w:proofErr w:type="spellEnd"/>
           </w:p>
         </w:tc>
         <w:tc>
@@ -11665,14 +11265,12 @@
                 <w:rFonts w:cs="Arial"/>
               </w:rPr>
             </w:pPr>
-            <w:proofErr w:type="spellStart"/>
             <w:r>
               <w:rPr>
                 <w:rFonts w:cs="Arial"/>
               </w:rPr>
               <w:t>onDelete</w:t>
             </w:r>
-            <w:proofErr w:type="spellEnd"/>
           </w:p>
         </w:tc>
         <w:tc>
@@ -11705,19 +11303,11 @@
                 <w:rFonts w:cs="Arial"/>
               </w:rPr>
             </w:pPr>
-            <w:proofErr w:type="spellStart"/>
-            <w:r>
-              <w:rPr>
-                <w:rFonts w:cs="Arial"/>
-              </w:rPr>
-              <w:t>CreatePage</w:t>
-            </w:r>
-            <w:proofErr w:type="spellEnd"/>
-            <w:r>
-              <w:rPr>
-                <w:rFonts w:cs="Arial"/>
-              </w:rPr>
-              <w:t xml:space="preserve"> </w:t>
+            <w:r>
+              <w:rPr>
+                <w:rFonts w:cs="Arial"/>
+              </w:rPr>
+              <w:t xml:space="preserve">CreatePage </w:t>
             </w:r>
           </w:p>
         </w:tc>
@@ -11749,14 +11339,12 @@
                 <w:rFonts w:cs="Arial"/>
               </w:rPr>
             </w:pPr>
-            <w:proofErr w:type="spellStart"/>
             <w:r>
               <w:rPr>
                 <w:rFonts w:cs="Arial"/>
               </w:rPr>
               <w:t>buildCreateCard</w:t>
             </w:r>
-            <w:proofErr w:type="spellEnd"/>
           </w:p>
         </w:tc>
         <w:tc>
@@ -11795,14 +11383,12 @@
                 <w:rFonts w:cs="Arial"/>
               </w:rPr>
             </w:pPr>
-            <w:proofErr w:type="spellStart"/>
             <w:r>
               <w:rPr>
                 <w:rFonts w:cs="Arial"/>
               </w:rPr>
               <w:t>NewWorkoutPage</w:t>
             </w:r>
-            <w:proofErr w:type="spellEnd"/>
           </w:p>
         </w:tc>
         <w:tc>
@@ -11833,14 +11419,12 @@
                 <w:rFonts w:cs="Arial"/>
               </w:rPr>
             </w:pPr>
-            <w:proofErr w:type="spellStart"/>
             <w:r>
               <w:rPr>
                 <w:rFonts w:cs="Arial"/>
               </w:rPr>
               <w:t>workoutNameAdd</w:t>
             </w:r>
-            <w:proofErr w:type="spellEnd"/>
           </w:p>
         </w:tc>
         <w:tc>
@@ -11857,21 +11441,7 @@
               <w:rPr>
                 <w:rFonts w:cs="Arial"/>
               </w:rPr>
-              <w:t xml:space="preserve">Adds a </w:t>
-            </w:r>
-            <w:proofErr w:type="spellStart"/>
-            <w:r>
-              <w:rPr>
-                <w:rFonts w:cs="Arial"/>
-              </w:rPr>
-              <w:t>TextEditingController</w:t>
-            </w:r>
-            <w:proofErr w:type="spellEnd"/>
-            <w:r>
-              <w:rPr>
-                <w:rFonts w:cs="Arial"/>
-              </w:rPr>
-              <w:t xml:space="preserve"> to track the text for the workout name.</w:t>
+              <w:t>Adds a TextEditingController to track the text for the workout name.</w:t>
             </w:r>
           </w:p>
         </w:tc>
@@ -11921,16 +11491,8 @@
               <w:rPr>
                 <w:rFonts w:cs="Arial"/>
               </w:rPr>
-              <w:t>_</w:t>
-            </w:r>
-            <w:proofErr w:type="spellStart"/>
-            <w:r>
-              <w:rPr>
-                <w:rFonts w:cs="Arial"/>
-              </w:rPr>
-              <w:t>formKey</w:t>
-            </w:r>
-            <w:proofErr w:type="spellEnd"/>
+              <w:t>_formKey</w:t>
+            </w:r>
           </w:p>
         </w:tc>
         <w:tc>
@@ -11987,14 +11549,12 @@
                 <w:rFonts w:cs="Arial"/>
               </w:rPr>
             </w:pPr>
-            <w:proofErr w:type="spellStart"/>
             <w:r>
               <w:rPr>
                 <w:rFonts w:cs="Arial"/>
               </w:rPr>
               <w:t>workoutName</w:t>
             </w:r>
-            <w:proofErr w:type="spellEnd"/>
           </w:p>
         </w:tc>
         <w:tc>
@@ -12151,14 +11711,12 @@
                 <w:rFonts w:cs="Arial"/>
               </w:rPr>
             </w:pPr>
-            <w:proofErr w:type="spellStart"/>
             <w:r>
               <w:rPr>
                 <w:rFonts w:cs="Arial"/>
               </w:rPr>
               <w:t>ActivityList</w:t>
             </w:r>
-            <w:proofErr w:type="spellEnd"/>
           </w:p>
         </w:tc>
         <w:tc>
@@ -12189,14 +11747,12 @@
                 <w:rFonts w:cs="Arial"/>
               </w:rPr>
             </w:pPr>
-            <w:proofErr w:type="spellStart"/>
             <w:r>
               <w:rPr>
                 <w:rFonts w:cs="Arial"/>
               </w:rPr>
               <w:t>activityNameController</w:t>
             </w:r>
-            <w:proofErr w:type="spellEnd"/>
           </w:p>
         </w:tc>
         <w:tc>
@@ -12259,14 +11815,12 @@
                 <w:rFonts w:cs="Arial"/>
               </w:rPr>
             </w:pPr>
-            <w:proofErr w:type="spellStart"/>
             <w:r>
               <w:rPr>
                 <w:rFonts w:cs="Arial"/>
               </w:rPr>
               <w:t>addActivityItem</w:t>
             </w:r>
-            <w:proofErr w:type="spellEnd"/>
           </w:p>
         </w:tc>
         <w:tc>
@@ -12330,14 +11884,12 @@
                 <w:rFonts w:cs="Arial"/>
               </w:rPr>
             </w:pPr>
-            <w:proofErr w:type="spellStart"/>
             <w:r>
               <w:rPr>
                 <w:rFonts w:cs="Arial"/>
               </w:rPr>
               <w:t>editActivityItem</w:t>
             </w:r>
-            <w:proofErr w:type="spellEnd"/>
           </w:p>
         </w:tc>
         <w:tc>
@@ -12354,21 +11906,7 @@
               <w:rPr>
                 <w:rFonts w:cs="Arial"/>
               </w:rPr>
-              <w:t xml:space="preserve">Function which opens the </w:t>
-            </w:r>
-            <w:proofErr w:type="spellStart"/>
-            <w:r>
-              <w:rPr>
-                <w:rFonts w:cs="Arial"/>
-              </w:rPr>
-              <w:t>editActivity</w:t>
-            </w:r>
-            <w:proofErr w:type="spellEnd"/>
-            <w:r>
-              <w:rPr>
-                <w:rFonts w:cs="Arial"/>
-              </w:rPr>
-              <w:t xml:space="preserve"> page.</w:t>
+              <w:t>Function which opens the editActivity page.</w:t>
             </w:r>
           </w:p>
         </w:tc>
@@ -12384,14 +11922,12 @@
                 <w:rFonts w:cs="Arial"/>
               </w:rPr>
             </w:pPr>
-            <w:proofErr w:type="spellStart"/>
             <w:r>
               <w:rPr>
                 <w:rFonts w:cs="Arial"/>
               </w:rPr>
               <w:t>EditActivity</w:t>
             </w:r>
-            <w:proofErr w:type="spellEnd"/>
           </w:p>
         </w:tc>
         <w:tc>
@@ -12490,14 +12026,12 @@
                 <w:rFonts w:cs="Arial"/>
               </w:rPr>
             </w:pPr>
-            <w:proofErr w:type="spellStart"/>
             <w:r>
               <w:rPr>
                 <w:rFonts w:cs="Arial"/>
               </w:rPr>
               <w:t>onUpdateReps</w:t>
             </w:r>
-            <w:proofErr w:type="spellEnd"/>
           </w:p>
         </w:tc>
         <w:tc>
@@ -12548,14 +12082,12 @@
                 <w:rFonts w:cs="Arial"/>
               </w:rPr>
             </w:pPr>
-            <w:proofErr w:type="spellStart"/>
             <w:r>
               <w:rPr>
                 <w:rFonts w:cs="Arial"/>
               </w:rPr>
               <w:t>onUpdateWeight</w:t>
             </w:r>
-            <w:proofErr w:type="spellEnd"/>
           </w:p>
         </w:tc>
         <w:tc>
@@ -12606,14 +12138,12 @@
                 <w:rFonts w:cs="Arial"/>
               </w:rPr>
             </w:pPr>
-            <w:proofErr w:type="spellStart"/>
             <w:r>
               <w:rPr>
                 <w:rFonts w:cs="Arial"/>
               </w:rPr>
               <w:t>onUpdateTime</w:t>
             </w:r>
-            <w:proofErr w:type="spellEnd"/>
           </w:p>
         </w:tc>
         <w:tc>
@@ -12664,14 +12194,12 @@
                 <w:rFonts w:cs="Arial"/>
               </w:rPr>
             </w:pPr>
-            <w:proofErr w:type="spellStart"/>
             <w:r>
               <w:rPr>
                 <w:rFonts w:cs="Arial"/>
               </w:rPr>
               <w:t>onUpdateActivityName</w:t>
             </w:r>
-            <w:proofErr w:type="spellEnd"/>
           </w:p>
         </w:tc>
         <w:tc>
@@ -12722,14 +12250,12 @@
                 <w:rFonts w:cs="Arial"/>
               </w:rPr>
             </w:pPr>
-            <w:proofErr w:type="spellStart"/>
             <w:r>
               <w:rPr>
                 <w:rFonts w:cs="Arial"/>
               </w:rPr>
               <w:t>onUpdateStopwatchUsed</w:t>
             </w:r>
-            <w:proofErr w:type="spellEnd"/>
           </w:p>
         </w:tc>
         <w:tc>
@@ -12786,14 +12312,12 @@
                 <w:rFonts w:cs="Arial"/>
               </w:rPr>
             </w:pPr>
-            <w:proofErr w:type="spellStart"/>
             <w:r>
               <w:rPr>
                 <w:rFonts w:cs="Arial"/>
               </w:rPr>
               <w:t>isSelected</w:t>
             </w:r>
-            <w:proofErr w:type="spellEnd"/>
           </w:p>
         </w:tc>
         <w:tc>
@@ -12850,14 +12374,12 @@
                 <w:rFonts w:cs="Arial"/>
               </w:rPr>
             </w:pPr>
-            <w:proofErr w:type="spellStart"/>
             <w:r>
               <w:rPr>
                 <w:rFonts w:cs="Arial"/>
               </w:rPr>
               <w:t>activityOptions</w:t>
             </w:r>
-            <w:proofErr w:type="spellEnd"/>
           </w:p>
         </w:tc>
         <w:tc>
@@ -12920,14 +12442,12 @@
                 <w:rFonts w:cs="Arial"/>
               </w:rPr>
             </w:pPr>
-            <w:proofErr w:type="spellStart"/>
             <w:r>
               <w:rPr>
                 <w:rFonts w:cs="Arial"/>
               </w:rPr>
               <w:t>initState</w:t>
             </w:r>
-            <w:proofErr w:type="spellEnd"/>
           </w:p>
         </w:tc>
         <w:tc>
@@ -12960,14 +12480,12 @@
                 <w:rFonts w:cs="Arial"/>
               </w:rPr>
             </w:pPr>
-            <w:proofErr w:type="spellStart"/>
             <w:r>
               <w:rPr>
                 <w:rFonts w:cs="Arial"/>
               </w:rPr>
               <w:t>EditWorkoutPage</w:t>
             </w:r>
-            <w:proofErr w:type="spellEnd"/>
           </w:p>
         </w:tc>
         <w:tc>
@@ -12998,14 +12516,12 @@
                 <w:rFonts w:cs="Arial"/>
               </w:rPr>
             </w:pPr>
-            <w:proofErr w:type="spellStart"/>
             <w:r>
               <w:rPr>
                 <w:rFonts w:cs="Arial"/>
               </w:rPr>
               <w:t>initState</w:t>
             </w:r>
-            <w:proofErr w:type="spellEnd"/>
           </w:p>
         </w:tc>
         <w:tc>
@@ -13078,16 +12594,8 @@
               <w:rPr>
                 <w:rFonts w:cs="Arial"/>
               </w:rPr>
-              <w:t>_</w:t>
-            </w:r>
-            <w:proofErr w:type="spellStart"/>
-            <w:r>
-              <w:rPr>
-                <w:rFonts w:cs="Arial"/>
-              </w:rPr>
-              <w:t>refreshWorkoutList</w:t>
-            </w:r>
-            <w:proofErr w:type="spellEnd"/>
+              <w:t>_refreshWorkoutList</w:t>
+            </w:r>
           </w:p>
         </w:tc>
         <w:tc>
@@ -13104,21 +12612,7 @@
               <w:rPr>
                 <w:rFonts w:cs="Arial"/>
               </w:rPr>
-              <w:t xml:space="preserve">Rebuilds the list of displayed workouts by using the function </w:t>
-            </w:r>
-            <w:proofErr w:type="spellStart"/>
-            <w:r>
-              <w:rPr>
-                <w:rFonts w:cs="Arial"/>
-              </w:rPr>
-              <w:t>getWorkouts</w:t>
-            </w:r>
-            <w:proofErr w:type="spellEnd"/>
-            <w:r>
-              <w:rPr>
-                <w:rFonts w:cs="Arial"/>
-              </w:rPr>
-              <w:t xml:space="preserve"> from the database class</w:t>
+              <w:t>Rebuilds the list of displayed workouts by using the function getWorkouts from the database class</w:t>
             </w:r>
           </w:p>
         </w:tc>
@@ -13164,14 +12658,12 @@
                 <w:rFonts w:cs="Arial"/>
               </w:rPr>
             </w:pPr>
-            <w:proofErr w:type="spellStart"/>
             <w:r>
               <w:rPr>
                 <w:rFonts w:cs="Arial"/>
               </w:rPr>
               <w:t>futureWorkouts</w:t>
             </w:r>
-            <w:proofErr w:type="spellEnd"/>
           </w:p>
         </w:tc>
         <w:tc>
@@ -13204,14 +12696,12 @@
                 <w:rFonts w:cs="Arial"/>
               </w:rPr>
             </w:pPr>
-            <w:proofErr w:type="spellStart"/>
             <w:r>
               <w:rPr>
                 <w:rFonts w:cs="Arial"/>
               </w:rPr>
               <w:t>WorkoutEditor</w:t>
             </w:r>
-            <w:proofErr w:type="spellEnd"/>
           </w:p>
         </w:tc>
         <w:tc>
@@ -13310,14 +12800,12 @@
                 <w:rFonts w:cs="Arial"/>
               </w:rPr>
             </w:pPr>
-            <w:proofErr w:type="spellStart"/>
             <w:r>
               <w:rPr>
                 <w:rFonts w:cs="Arial"/>
               </w:rPr>
               <w:t>changesMade</w:t>
             </w:r>
-            <w:proofErr w:type="spellEnd"/>
           </w:p>
         </w:tc>
         <w:tc>
@@ -13330,19 +12818,11 @@
                 <w:rFonts w:cs="Arial"/>
               </w:rPr>
             </w:pPr>
-            <w:proofErr w:type="spellStart"/>
-            <w:r>
-              <w:rPr>
-                <w:rFonts w:cs="Arial"/>
-              </w:rPr>
-              <w:t>Bool</w:t>
-            </w:r>
-            <w:proofErr w:type="spellEnd"/>
-            <w:r>
-              <w:rPr>
-                <w:rFonts w:cs="Arial"/>
-              </w:rPr>
-              <w:t xml:space="preserve"> value of if changes within the workout have been made.</w:t>
+            <w:r>
+              <w:rPr>
+                <w:rFonts w:cs="Arial"/>
+              </w:rPr>
+              <w:t>Bool value of if changes within the workout have been made.</w:t>
             </w:r>
           </w:p>
         </w:tc>
@@ -13382,14 +12862,12 @@
                 <w:rFonts w:cs="Arial"/>
               </w:rPr>
             </w:pPr>
-            <w:proofErr w:type="spellStart"/>
             <w:r>
               <w:rPr>
                 <w:rFonts w:cs="Arial"/>
               </w:rPr>
               <w:t>addingActivities</w:t>
             </w:r>
-            <w:proofErr w:type="spellEnd"/>
           </w:p>
         </w:tc>
         <w:tc>
@@ -13402,19 +12880,11 @@
                 <w:rFonts w:cs="Arial"/>
               </w:rPr>
             </w:pPr>
-            <w:proofErr w:type="spellStart"/>
-            <w:r>
-              <w:rPr>
-                <w:rFonts w:cs="Arial"/>
-              </w:rPr>
-              <w:t>Bool</w:t>
-            </w:r>
-            <w:proofErr w:type="spellEnd"/>
-            <w:r>
-              <w:rPr>
-                <w:rFonts w:cs="Arial"/>
-              </w:rPr>
-              <w:t xml:space="preserve"> value for if an activity is being added.</w:t>
+            <w:r>
+              <w:rPr>
+                <w:rFonts w:cs="Arial"/>
+              </w:rPr>
+              <w:t>Bool value for if an activity is being added.</w:t>
             </w:r>
           </w:p>
         </w:tc>
@@ -13454,14 +12924,12 @@
                 <w:rFonts w:cs="Arial"/>
               </w:rPr>
             </w:pPr>
-            <w:proofErr w:type="spellStart"/>
             <w:r>
               <w:rPr>
                 <w:rFonts w:cs="Arial"/>
               </w:rPr>
               <w:t>editingTitle</w:t>
             </w:r>
-            <w:proofErr w:type="spellEnd"/>
           </w:p>
         </w:tc>
         <w:tc>
@@ -13474,19 +12942,11 @@
                 <w:rFonts w:cs="Arial"/>
               </w:rPr>
             </w:pPr>
-            <w:proofErr w:type="spellStart"/>
-            <w:r>
-              <w:rPr>
-                <w:rFonts w:cs="Arial"/>
-              </w:rPr>
-              <w:t>Bool</w:t>
-            </w:r>
-            <w:proofErr w:type="spellEnd"/>
-            <w:r>
-              <w:rPr>
-                <w:rFonts w:cs="Arial"/>
-              </w:rPr>
-              <w:t xml:space="preserve"> value for if the title is being edited</w:t>
+            <w:r>
+              <w:rPr>
+                <w:rFonts w:cs="Arial"/>
+              </w:rPr>
+              <w:t>Bool value for if the title is being edited</w:t>
             </w:r>
           </w:p>
         </w:tc>
@@ -13526,14 +12986,12 @@
                 <w:rFonts w:cs="Arial"/>
               </w:rPr>
             </w:pPr>
-            <w:proofErr w:type="spellStart"/>
             <w:r>
               <w:rPr>
                 <w:rFonts w:cs="Arial"/>
               </w:rPr>
               <w:t>activityIDsDeleted</w:t>
             </w:r>
-            <w:proofErr w:type="spellEnd"/>
           </w:p>
         </w:tc>
         <w:tc>
@@ -13596,14 +13054,12 @@
                 <w:rFonts w:cs="Arial"/>
               </w:rPr>
             </w:pPr>
-            <w:proofErr w:type="spellStart"/>
             <w:r>
               <w:rPr>
                 <w:rFonts w:cs="Arial"/>
               </w:rPr>
               <w:t>initState</w:t>
             </w:r>
-            <w:proofErr w:type="spellEnd"/>
           </w:p>
         </w:tc>
         <w:tc>
@@ -13636,14 +13092,12 @@
                 <w:rFonts w:cs="Arial"/>
               </w:rPr>
             </w:pPr>
-            <w:proofErr w:type="spellStart"/>
             <w:r>
               <w:rPr>
                 <w:rFonts w:cs="Arial"/>
               </w:rPr>
               <w:t>WorkoutPlayer</w:t>
             </w:r>
-            <w:proofErr w:type="spellEnd"/>
           </w:p>
         </w:tc>
         <w:tc>
@@ -13742,14 +13196,12 @@
                 <w:rFonts w:cs="Arial"/>
               </w:rPr>
             </w:pPr>
-            <w:proofErr w:type="spellStart"/>
             <w:r>
               <w:rPr>
                 <w:rFonts w:cs="Arial"/>
               </w:rPr>
               <w:t>onUpdatePage</w:t>
             </w:r>
-            <w:proofErr w:type="spellEnd"/>
           </w:p>
         </w:tc>
         <w:tc>
@@ -13810,16 +13262,8 @@
               <w:rPr>
                 <w:rFonts w:cs="Arial"/>
               </w:rPr>
-              <w:t>_</w:t>
-            </w:r>
-            <w:proofErr w:type="spellStart"/>
-            <w:r>
-              <w:rPr>
-                <w:rFonts w:cs="Arial"/>
-              </w:rPr>
-              <w:t>pageController</w:t>
-            </w:r>
-            <w:proofErr w:type="spellEnd"/>
+              <w:t>_pageController</w:t>
+            </w:r>
           </w:p>
         </w:tc>
         <w:tc>
@@ -13886,16 +13330,8 @@
               <w:rPr>
                 <w:rFonts w:cs="Arial"/>
               </w:rPr>
-              <w:t>_</w:t>
-            </w:r>
-            <w:proofErr w:type="spellStart"/>
-            <w:r>
-              <w:rPr>
-                <w:rFonts w:cs="Arial"/>
-              </w:rPr>
-              <w:t>currentPage</w:t>
-            </w:r>
-            <w:proofErr w:type="spellEnd"/>
+              <w:t>_currentPage</w:t>
+            </w:r>
           </w:p>
         </w:tc>
         <w:tc>
@@ -13965,14 +13401,12 @@
                 <w:rFonts w:cs="Arial"/>
               </w:rPr>
             </w:pPr>
-            <w:proofErr w:type="spellStart"/>
             <w:r>
               <w:rPr>
                 <w:rFonts w:cs="Arial"/>
               </w:rPr>
               <w:t>initState</w:t>
             </w:r>
-            <w:proofErr w:type="spellEnd"/>
           </w:p>
         </w:tc>
         <w:tc>
@@ -14035,14 +13469,12 @@
                 <w:rFonts w:cs="Arial"/>
               </w:rPr>
             </w:pPr>
-            <w:proofErr w:type="spellStart"/>
             <w:r>
               <w:rPr>
                 <w:rFonts w:cs="Arial"/>
               </w:rPr>
               <w:t>buildActivityPage</w:t>
             </w:r>
-            <w:proofErr w:type="spellEnd"/>
           </w:p>
         </w:tc>
         <w:tc>
@@ -14099,14 +13531,12 @@
                 <w:rFonts w:cs="Arial"/>
               </w:rPr>
             </w:pPr>
-            <w:proofErr w:type="spellStart"/>
             <w:r>
               <w:rPr>
                 <w:rFonts w:cs="Arial"/>
               </w:rPr>
               <w:t>buildFinishPage</w:t>
             </w:r>
-            <w:proofErr w:type="spellEnd"/>
           </w:p>
         </w:tc>
         <w:tc>
@@ -14139,14 +13569,12 @@
                 <w:rFonts w:cs="Arial"/>
               </w:rPr>
             </w:pPr>
-            <w:proofErr w:type="spellStart"/>
             <w:r>
               <w:rPr>
                 <w:rFonts w:cs="Arial"/>
               </w:rPr>
               <w:t>StopwatchPage</w:t>
             </w:r>
-            <w:proofErr w:type="spellEnd"/>
           </w:p>
         </w:tc>
         <w:tc>
@@ -14181,16 +13609,8 @@
               <w:rPr>
                 <w:rFonts w:cs="Arial"/>
               </w:rPr>
-              <w:t>_</w:t>
-            </w:r>
-            <w:proofErr w:type="spellStart"/>
-            <w:r>
-              <w:rPr>
-                <w:rFonts w:cs="Arial"/>
-              </w:rPr>
-              <w:t>activityStopwatch</w:t>
-            </w:r>
-            <w:proofErr w:type="spellEnd"/>
+              <w:t>_activityStopwatch</w:t>
+            </w:r>
           </w:p>
         </w:tc>
         <w:tc>
@@ -14223,14 +13643,12 @@
                 <w:rFonts w:cs="Arial"/>
               </w:rPr>
             </w:pPr>
-            <w:proofErr w:type="spellStart"/>
             <w:r>
               <w:rPr>
                 <w:rFonts w:cs="Arial"/>
               </w:rPr>
               <w:t>ActivityStopwatch</w:t>
             </w:r>
-            <w:proofErr w:type="spellEnd"/>
           </w:p>
         </w:tc>
         <w:tc>
@@ -14389,16 +13807,8 @@
               <w:rPr>
                 <w:rFonts w:cs="Arial"/>
               </w:rPr>
-              <w:t>_</w:t>
-            </w:r>
-            <w:proofErr w:type="spellStart"/>
-            <w:r>
-              <w:rPr>
-                <w:rFonts w:cs="Arial"/>
-              </w:rPr>
-              <w:t>stopwatchTimer</w:t>
-            </w:r>
-            <w:proofErr w:type="spellEnd"/>
+              <w:t>_stopwatchTimer</w:t>
+            </w:r>
           </w:p>
         </w:tc>
         <w:tc>
@@ -14465,16 +13875,8 @@
               <w:rPr>
                 <w:rFonts w:cs="Arial"/>
               </w:rPr>
-              <w:t>_</w:t>
-            </w:r>
-            <w:proofErr w:type="spellStart"/>
-            <w:r>
-              <w:rPr>
-                <w:rFonts w:cs="Arial"/>
-              </w:rPr>
-              <w:t>stopwatchResult</w:t>
-            </w:r>
-            <w:proofErr w:type="spellEnd"/>
+              <w:t>_stopwatchResult</w:t>
+            </w:r>
           </w:p>
         </w:tc>
         <w:tc>
@@ -14535,16 +13937,8 @@
               <w:rPr>
                 <w:rFonts w:cs="Arial"/>
               </w:rPr>
-              <w:t>_</w:t>
-            </w:r>
-            <w:proofErr w:type="spellStart"/>
-            <w:r>
-              <w:rPr>
-                <w:rFonts w:cs="Arial"/>
-              </w:rPr>
-              <w:t>stopwatchIsRunning</w:t>
-            </w:r>
-            <w:proofErr w:type="spellEnd"/>
+              <w:t>_stopwatchIsRunning</w:t>
+            </w:r>
           </w:p>
         </w:tc>
         <w:tc>
@@ -14557,19 +13951,11 @@
                 <w:rFonts w:cs="Arial"/>
               </w:rPr>
             </w:pPr>
-            <w:proofErr w:type="spellStart"/>
-            <w:r>
-              <w:rPr>
-                <w:rFonts w:cs="Arial"/>
-              </w:rPr>
-              <w:t>Bool</w:t>
-            </w:r>
-            <w:proofErr w:type="spellEnd"/>
-            <w:r>
-              <w:rPr>
-                <w:rFonts w:cs="Arial"/>
-              </w:rPr>
-              <w:t xml:space="preserve"> value keeping track of if the stopwatch is running.</w:t>
+            <w:r>
+              <w:rPr>
+                <w:rFonts w:cs="Arial"/>
+              </w:rPr>
+              <w:t>Bool value keeping track of if the stopwatch is running.</w:t>
             </w:r>
           </w:p>
         </w:tc>
@@ -14615,14 +14001,12 @@
                 <w:rFonts w:cs="Arial"/>
               </w:rPr>
             </w:pPr>
-            <w:proofErr w:type="spellStart"/>
             <w:r>
               <w:rPr>
                 <w:rFonts w:cs="Arial"/>
               </w:rPr>
               <w:t>initState</w:t>
             </w:r>
-            <w:proofErr w:type="spellEnd"/>
           </w:p>
         </w:tc>
         <w:tc>
@@ -14679,14 +14063,12 @@
                 <w:rFonts w:cs="Arial"/>
               </w:rPr>
             </w:pPr>
-            <w:proofErr w:type="spellStart"/>
             <w:r>
               <w:rPr>
                 <w:rFonts w:cs="Arial"/>
               </w:rPr>
               <w:t>stopwatchDispose</w:t>
             </w:r>
-            <w:proofErr w:type="spellEnd"/>
           </w:p>
         </w:tc>
         <w:tc>
@@ -14747,16 +14129,8 @@
               <w:rPr>
                 <w:rFonts w:cs="Arial"/>
               </w:rPr>
-              <w:t>_</w:t>
-            </w:r>
-            <w:proofErr w:type="spellStart"/>
-            <w:r>
-              <w:rPr>
-                <w:rFonts w:cs="Arial"/>
-              </w:rPr>
-              <w:t>toggleStopwatchStartStop</w:t>
-            </w:r>
-            <w:proofErr w:type="spellEnd"/>
+              <w:t>_toggleStopwatchStartStop</w:t>
+            </w:r>
           </w:p>
         </w:tc>
         <w:tc>
@@ -14817,16 +14191,8 @@
               <w:rPr>
                 <w:rFonts w:cs="Arial"/>
               </w:rPr>
-              <w:t>_</w:t>
-            </w:r>
-            <w:proofErr w:type="spellStart"/>
-            <w:r>
-              <w:rPr>
-                <w:rFonts w:cs="Arial"/>
-              </w:rPr>
-              <w:t>resetStopwatch</w:t>
-            </w:r>
-            <w:proofErr w:type="spellEnd"/>
+              <w:t>_resetStopwatch</w:t>
+            </w:r>
           </w:p>
         </w:tc>
         <w:tc>
@@ -14859,14 +14225,12 @@
                 <w:rFonts w:cs="Arial"/>
               </w:rPr>
             </w:pPr>
-            <w:proofErr w:type="spellStart"/>
             <w:r>
               <w:rPr>
                 <w:rFonts w:cs="Arial"/>
               </w:rPr>
               <w:t>ActivityTimer</w:t>
             </w:r>
-            <w:proofErr w:type="spellEnd"/>
           </w:p>
         </w:tc>
         <w:tc>
@@ -14897,14 +14261,12 @@
                 <w:rFonts w:cs="Arial"/>
               </w:rPr>
             </w:pPr>
-            <w:proofErr w:type="spellStart"/>
             <w:r>
               <w:rPr>
                 <w:rFonts w:cs="Arial"/>
               </w:rPr>
               <w:t>initialTime</w:t>
             </w:r>
-            <w:proofErr w:type="spellEnd"/>
           </w:p>
         </w:tc>
         <w:tc>
@@ -15040,16 +14402,8 @@
               <w:rPr>
                 <w:rFonts w:cs="Arial"/>
               </w:rPr>
-              <w:t>_</w:t>
-            </w:r>
-            <w:proofErr w:type="spellStart"/>
-            <w:r>
-              <w:rPr>
-                <w:rFonts w:cs="Arial"/>
-              </w:rPr>
-              <w:t>currentTime</w:t>
-            </w:r>
-            <w:proofErr w:type="spellEnd"/>
+              <w:t>_currentTime</w:t>
+            </w:r>
           </w:p>
         </w:tc>
         <w:tc>
@@ -15110,16 +14464,8 @@
               <w:rPr>
                 <w:rFonts w:cs="Arial"/>
               </w:rPr>
-              <w:t>_</w:t>
-            </w:r>
-            <w:proofErr w:type="spellStart"/>
-            <w:r>
-              <w:rPr>
-                <w:rFonts w:cs="Arial"/>
-              </w:rPr>
-              <w:t>timerIsRunning</w:t>
-            </w:r>
-            <w:proofErr w:type="spellEnd"/>
+              <w:t>_timerIsRunning</w:t>
+            </w:r>
           </w:p>
         </w:tc>
         <w:tc>
@@ -15132,19 +14478,11 @@
                 <w:rFonts w:cs="Arial"/>
               </w:rPr>
             </w:pPr>
-            <w:proofErr w:type="spellStart"/>
-            <w:r>
-              <w:rPr>
-                <w:rFonts w:cs="Arial"/>
-              </w:rPr>
-              <w:t>Bool</w:t>
-            </w:r>
-            <w:proofErr w:type="spellEnd"/>
-            <w:r>
-              <w:rPr>
-                <w:rFonts w:cs="Arial"/>
-              </w:rPr>
-              <w:t xml:space="preserve"> value to hold if the timer is running</w:t>
+            <w:r>
+              <w:rPr>
+                <w:rFonts w:cs="Arial"/>
+              </w:rPr>
+              <w:t>Bool value to hold if the timer is running</w:t>
             </w:r>
           </w:p>
         </w:tc>
@@ -15190,14 +14528,12 @@
                 <w:rFonts w:cs="Arial"/>
               </w:rPr>
             </w:pPr>
-            <w:proofErr w:type="spellStart"/>
             <w:r>
               <w:rPr>
                 <w:rFonts w:cs="Arial"/>
               </w:rPr>
               <w:t>initState</w:t>
             </w:r>
-            <w:proofErr w:type="spellEnd"/>
           </w:p>
         </w:tc>
         <w:tc>
@@ -15258,16 +14594,8 @@
               <w:rPr>
                 <w:rFonts w:cs="Arial"/>
               </w:rPr>
-              <w:t>_</w:t>
-            </w:r>
-            <w:proofErr w:type="spellStart"/>
-            <w:r>
-              <w:rPr>
-                <w:rFonts w:cs="Arial"/>
-              </w:rPr>
-              <w:t>timerCallback</w:t>
-            </w:r>
-            <w:proofErr w:type="spellEnd"/>
+              <w:t>_timerCallback</w:t>
+            </w:r>
           </w:p>
         </w:tc>
         <w:tc>
@@ -15390,16 +14718,8 @@
               <w:rPr>
                 <w:rFonts w:cs="Arial"/>
               </w:rPr>
-              <w:t>_</w:t>
-            </w:r>
-            <w:proofErr w:type="spellStart"/>
-            <w:r>
-              <w:rPr>
-                <w:rFonts w:cs="Arial"/>
-              </w:rPr>
-              <w:t>startTimer</w:t>
-            </w:r>
-            <w:proofErr w:type="spellEnd"/>
+              <w:t>_startTimer</w:t>
+            </w:r>
           </w:p>
         </w:tc>
         <w:tc>
@@ -15416,21 +14736,7 @@
               <w:rPr>
                 <w:rFonts w:cs="Arial"/>
               </w:rPr>
-              <w:t>If the timer is not active, call the _</w:t>
-            </w:r>
-            <w:proofErr w:type="spellStart"/>
-            <w:r>
-              <w:rPr>
-                <w:rFonts w:cs="Arial"/>
-              </w:rPr>
-              <w:t>timerCallback</w:t>
-            </w:r>
-            <w:proofErr w:type="spellEnd"/>
-            <w:r>
-              <w:rPr>
-                <w:rFonts w:cs="Arial"/>
-              </w:rPr>
-              <w:t xml:space="preserve"> function every second</w:t>
+              <w:t>If the timer is not active, call the _timerCallback function every second</w:t>
             </w:r>
           </w:p>
         </w:tc>
@@ -15474,16 +14780,8 @@
               <w:rPr>
                 <w:rFonts w:cs="Arial"/>
               </w:rPr>
-              <w:t>_</w:t>
-            </w:r>
-            <w:proofErr w:type="spellStart"/>
-            <w:r>
-              <w:rPr>
-                <w:rFonts w:cs="Arial"/>
-              </w:rPr>
-              <w:t>pauseResumeTimer</w:t>
-            </w:r>
-            <w:proofErr w:type="spellEnd"/>
+              <w:t>_pauseResumeTimer</w:t>
+            </w:r>
           </w:p>
         </w:tc>
         <w:tc>
@@ -15544,16 +14842,8 @@
               <w:rPr>
                 <w:rFonts w:cs="Arial"/>
               </w:rPr>
-              <w:t>_</w:t>
-            </w:r>
-            <w:proofErr w:type="spellStart"/>
-            <w:r>
-              <w:rPr>
-                <w:rFonts w:cs="Arial"/>
-              </w:rPr>
-              <w:t>resetTimer</w:t>
-            </w:r>
-            <w:proofErr w:type="spellEnd"/>
+              <w:t>_resetTimer</w:t>
+            </w:r>
           </w:p>
         </w:tc>
         <w:tc>
@@ -20622,7 +19912,6 @@
           <w:szCs w:val="24"/>
         </w:rPr>
       </w:pPr>
-      <w:proofErr w:type="spellStart"/>
       <w:r>
         <w:rPr>
           <w:rFonts w:cs="Arial"/>
@@ -20633,63 +19922,48 @@
           <w:sz w:val="24"/>
           <w:szCs w:val="24"/>
         </w:rPr>
-        <w:t>test_app</w:t>
-      </w:r>
-      <w:proofErr w:type="spellEnd"/>
-      <w:r>
-        <w:rPr>
-          <w:rFonts w:cs="Arial"/>
-          <w:b/>
-          <w:bCs/>
+        <w:t>test_app:</w:t>
+      </w:r>
+    </w:p>
+    <w:p>
+      <w:pPr>
+        <w:jc w:val="both"/>
+        <w:rPr>
+          <w:rFonts w:cs="Arial"/>
+        </w:rPr>
+      </w:pPr>
+      <w:r>
+        <w:rPr>
+          <w:rFonts w:cs="Arial"/>
+        </w:rPr>
+        <w:t>The first prototype that I created was very basic, and included only the navigation drawer and a basic plan on how I wanted my app to fit together.</w:t>
+      </w:r>
+      <w:r>
+        <w:rPr>
+          <w:rFonts w:cs="Arial"/>
+        </w:rPr>
+        <w:t xml:space="preserve"> </w:t>
+      </w:r>
+      <w:r>
+        <w:rPr>
+          <w:rFonts w:cs="Arial"/>
+        </w:rPr>
+        <w:t>It was a good way to visualize how I wanted my app to work, and to get to grips with creating a clean user interface, and the colours I had designed to use.</w:t>
+      </w:r>
+      <w:r>
+        <w:rPr>
+          <w:rFonts w:cs="Arial"/>
+        </w:rPr>
+        <w:t xml:space="preserve"> Shown in video: </w:t>
+      </w:r>
+      <w:r>
+        <w:rPr>
+          <w:rFonts w:cs="Arial"/>
           <w:i/>
           <w:iCs/>
-          <w:sz w:val="24"/>
-          <w:szCs w:val="24"/>
-        </w:rPr>
-        <w:t>:</w:t>
-      </w:r>
-    </w:p>
-    <w:p>
-      <w:pPr>
-        <w:jc w:val="both"/>
-        <w:rPr>
-          <w:rFonts w:cs="Arial"/>
-        </w:rPr>
-      </w:pPr>
-      <w:r>
-        <w:rPr>
-          <w:rFonts w:cs="Arial"/>
-        </w:rPr>
-        <w:t>The first prototype that I created was very basic, and included only the navigation drawer and a basic plan on how I wanted my app to fit together.</w:t>
-      </w:r>
-      <w:r>
-        <w:rPr>
-          <w:rFonts w:cs="Arial"/>
-        </w:rPr>
-        <w:t xml:space="preserve"> </w:t>
-      </w:r>
-      <w:r>
-        <w:rPr>
-          <w:rFonts w:cs="Arial"/>
-        </w:rPr>
-        <w:t>It was a good way to visualize how I wanted my app to work, and to get to grips with creating a clean user interface, and the colours I had designed to use.</w:t>
-      </w:r>
-      <w:r>
-        <w:rPr>
-          <w:rFonts w:cs="Arial"/>
-        </w:rPr>
-        <w:t xml:space="preserve"> Shown in video: </w:t>
-      </w:r>
-      <w:proofErr w:type="spellStart"/>
-      <w:r>
-        <w:rPr>
-          <w:rFonts w:cs="Arial"/>
-          <w:i/>
-          <w:iCs/>
         </w:rPr>
         <w:t>test_app</w:t>
       </w:r>
-      <w:proofErr w:type="spellEnd"/>
     </w:p>
     <w:p>
       <w:pPr>
@@ -21054,7 +20328,6 @@
           <w:szCs w:val="24"/>
         </w:rPr>
       </w:pPr>
-      <w:proofErr w:type="spellStart"/>
       <w:r>
         <w:rPr>
           <w:rFonts w:cs="Arial"/>
@@ -21068,7 +20341,6 @@
         <w:lastRenderedPageBreak/>
         <w:t>workout_app</w:t>
       </w:r>
-      <w:proofErr w:type="spellEnd"/>
       <w:r>
         <w:rPr>
           <w:rFonts w:cs="Arial"/>
@@ -21109,7 +20381,6 @@
         </w:rPr>
         <w:t xml:space="preserve">Within this prototype, I got further than I did with the last prototype </w:t>
       </w:r>
-      <w:proofErr w:type="spellStart"/>
       <w:r>
         <w:rPr>
           <w:rFonts w:cs="Arial"/>
@@ -21118,7 +20389,6 @@
         </w:rPr>
         <w:t>test_app</w:t>
       </w:r>
-      <w:proofErr w:type="spellEnd"/>
       <w:r>
         <w:rPr>
           <w:rFonts w:cs="Arial"/>
@@ -21164,7 +20434,7 @@
           <w:noProof/>
         </w:rPr>
         <w:drawing>
-          <wp:anchor distT="0" distB="0" distL="114300" distR="114300" simplePos="0" relativeHeight="251689472" behindDoc="1" locked="0" layoutInCell="1" allowOverlap="1" wp14:anchorId="23B61CF2" wp14:editId="07C351EB">
+          <wp:anchor distT="0" distB="0" distL="114300" distR="114300" simplePos="0" relativeHeight="251689472" behindDoc="1" locked="0" layoutInCell="1" allowOverlap="1" wp14:anchorId="23B61CF2" wp14:editId="7415D234">
             <wp:simplePos x="0" y="0"/>
             <wp:positionH relativeFrom="column">
               <wp:posOffset>0</wp:posOffset>
@@ -21629,35 +20899,7 @@
         <w:rPr>
           <w:rFonts w:cs="Arial"/>
         </w:rPr>
-        <w:t xml:space="preserve"> my development I have referred back to the documentation for flutter, either </w:t>
-      </w:r>
-      <w:proofErr w:type="spellStart"/>
-      <w:r>
-        <w:rPr>
-          <w:rFonts w:cs="Arial"/>
-        </w:rPr>
-        <w:t>api.flutter.dev</w:t>
-      </w:r>
-      <w:proofErr w:type="spellEnd"/>
-      <w:r>
-        <w:rPr>
-          <w:rFonts w:cs="Arial"/>
-        </w:rPr>
-        <w:t xml:space="preserve">, or </w:t>
-      </w:r>
-      <w:proofErr w:type="spellStart"/>
-      <w:r>
-        <w:rPr>
-          <w:rFonts w:cs="Arial"/>
-        </w:rPr>
-        <w:t>docs.flutter.dev</w:t>
-      </w:r>
-      <w:proofErr w:type="spellEnd"/>
-      <w:r>
-        <w:rPr>
-          <w:rFonts w:cs="Arial"/>
-        </w:rPr>
-        <w:t>.</w:t>
+        <w:t xml:space="preserve"> my development I have referred back to the documentation for flutter, either api.flutter.dev, or docs.flutter.dev.</w:t>
       </w:r>
     </w:p>
     <w:p>
@@ -21761,32 +21003,17 @@
           <w:rFonts w:cs="Arial"/>
         </w:rPr>
       </w:pPr>
-      <w:proofErr w:type="spellStart"/>
-      <w:r>
-        <w:rPr>
-          <w:rFonts w:cs="Arial"/>
-        </w:rPr>
-        <w:t>AppBar</w:t>
-      </w:r>
-      <w:proofErr w:type="spellEnd"/>
-      <w:r>
-        <w:rPr>
-          <w:rFonts w:cs="Arial"/>
-        </w:rPr>
-        <w:t>() contains the toolbar, which is a banner of sorts which goes along the top of the app.</w:t>
-      </w:r>
-      <w:r>
-        <w:rPr>
-          <w:rFonts w:cs="Arial"/>
-        </w:rPr>
-        <w:t xml:space="preserve"> It contains a structure of: leading, title, actions. I have utilized all of these later in the development of the home page. The </w:t>
-      </w:r>
-      <w:proofErr w:type="spellStart"/>
-      <w:r>
-        <w:rPr>
-          <w:rFonts w:cs="Arial"/>
-        </w:rPr>
-        <w:t>app</w:t>
+      <w:r>
+        <w:rPr>
+          <w:rFonts w:cs="Arial"/>
+        </w:rPr>
+        <w:t>AppBar() contains the toolbar, which is a banner of sorts which goes along the top of the app.</w:t>
+      </w:r>
+      <w:r>
+        <w:rPr>
+          <w:rFonts w:cs="Arial"/>
+        </w:rPr>
+        <w:t xml:space="preserve"> It contains a structure of: leading, title, actions. I have utilized all of these later in the development of the home page. The app</w:t>
       </w:r>
       <w:r>
         <w:rPr>
@@ -21798,14 +21025,7 @@
         <w:rPr>
           <w:rFonts w:cs="Arial"/>
         </w:rPr>
-        <w:t>ar</w:t>
-      </w:r>
-      <w:proofErr w:type="spellEnd"/>
-      <w:r>
-        <w:rPr>
-          <w:rFonts w:cs="Arial"/>
-        </w:rPr>
-        <w:t xml:space="preserve"> will most likely be present on all of the pages.</w:t>
+        <w:t>ar will most likely be present on all of the pages.</w:t>
       </w:r>
     </w:p>
     <w:p>
@@ -22036,41 +21256,13 @@
         <w:rPr>
           <w:rFonts w:cs="Arial"/>
         </w:rPr>
-        <w:t xml:space="preserve">I further modularized by code by giving the Drawer widget only 2 children to display. Inside these widgets I built the header for the </w:t>
-      </w:r>
-      <w:proofErr w:type="spellStart"/>
-      <w:r>
-        <w:rPr>
-          <w:rFonts w:cs="Arial"/>
-        </w:rPr>
-        <w:t>NavBar</w:t>
-      </w:r>
-      <w:proofErr w:type="spellEnd"/>
-      <w:r>
-        <w:rPr>
-          <w:rFonts w:cs="Arial"/>
-        </w:rPr>
-        <w:t>, and the items. These items were wr</w:t>
-      </w:r>
-      <w:r>
-        <w:rPr>
-          <w:rFonts w:cs="Arial"/>
-        </w:rPr>
-        <w:t xml:space="preserve">apped in a </w:t>
-      </w:r>
-      <w:proofErr w:type="spellStart"/>
-      <w:r>
-        <w:rPr>
-          <w:rFonts w:cs="Arial"/>
-        </w:rPr>
-        <w:t>SingleChildScrollView</w:t>
-      </w:r>
-      <w:proofErr w:type="spellEnd"/>
-      <w:r>
-        <w:rPr>
-          <w:rFonts w:cs="Arial"/>
-        </w:rPr>
-        <w:t xml:space="preserve"> which is ‘A box in which a single widget can be scrolled’. This meant that if the number of Menu items becomes longer than the screen of the phone, then they can be scrolled through. In my current design, I only have </w:t>
+        <w:t>I further modularized by code by giving the Drawer widget only 2 children to display. Inside these widgets I built the header for the NavBar, and the items. These items were wr</w:t>
+      </w:r>
+      <w:r>
+        <w:rPr>
+          <w:rFonts w:cs="Arial"/>
+        </w:rPr>
+        <w:t xml:space="preserve">apped in a SingleChildScrollView which is ‘A box in which a single widget can be scrolled’. This meant that if the number of Menu items becomes longer than the screen of the phone, then they can be scrolled through. In my current design, I only have </w:t>
       </w:r>
       <w:r>
         <w:rPr>
@@ -22151,21 +21343,7 @@
         <w:rPr>
           <w:rFonts w:cs="Arial"/>
         </w:rPr>
-        <w:t xml:space="preserve">This shows the widget to build the header for the </w:t>
-      </w:r>
-      <w:proofErr w:type="spellStart"/>
-      <w:r>
-        <w:rPr>
-          <w:rFonts w:cs="Arial"/>
-        </w:rPr>
-        <w:t>NavBar</w:t>
-      </w:r>
-      <w:proofErr w:type="spellEnd"/>
-      <w:r>
-        <w:rPr>
-          <w:rFonts w:cs="Arial"/>
-        </w:rPr>
-        <w:t xml:space="preserve">. The important things in this </w:t>
+        <w:t xml:space="preserve">This shows the widget to build the header for the NavBar. The important things in this </w:t>
       </w:r>
       <w:r>
         <w:rPr>
@@ -22177,21 +21355,7 @@
         <w:rPr>
           <w:rFonts w:cs="Arial"/>
         </w:rPr>
-        <w:t xml:space="preserve"> the </w:t>
-      </w:r>
-      <w:proofErr w:type="spellStart"/>
-      <w:r>
-        <w:rPr>
-          <w:rFonts w:cs="Arial"/>
-        </w:rPr>
-        <w:t>CircleAvatar</w:t>
-      </w:r>
-      <w:proofErr w:type="spellEnd"/>
-      <w:r>
-        <w:rPr>
-          <w:rFonts w:cs="Arial"/>
-        </w:rPr>
-        <w:t xml:space="preserve"> and the Text. In the future I plan on updating these with respect to the set profile picture and username/email of the users</w:t>
+        <w:t xml:space="preserve"> the CircleAvatar and the Text. In the future I plan on updating these with respect to the set profile picture and username/email of the users</w:t>
       </w:r>
       <w:r>
         <w:rPr>
@@ -22358,35 +21522,7 @@
         <w:rPr>
           <w:rFonts w:cs="Arial"/>
         </w:rPr>
-        <w:t xml:space="preserve">Within this code I have written the </w:t>
-      </w:r>
-      <w:proofErr w:type="spellStart"/>
-      <w:r>
-        <w:rPr>
-          <w:rFonts w:cs="Arial"/>
-        </w:rPr>
-        <w:t>buildMenuItems</w:t>
-      </w:r>
-      <w:proofErr w:type="spellEnd"/>
-      <w:r>
-        <w:rPr>
-          <w:rFonts w:cs="Arial"/>
-        </w:rPr>
-        <w:t xml:space="preserve"> function, and included one of the </w:t>
-      </w:r>
-      <w:proofErr w:type="spellStart"/>
-      <w:r>
-        <w:rPr>
-          <w:rFonts w:cs="Arial"/>
-        </w:rPr>
-        <w:t>ListTiles</w:t>
-      </w:r>
-      <w:proofErr w:type="spellEnd"/>
-      <w:r>
-        <w:rPr>
-          <w:rFonts w:cs="Arial"/>
-        </w:rPr>
-        <w:t xml:space="preserve"> to show the home item.</w:t>
+        <w:t>Within this code I have written the buildMenuItems function, and included one of the ListTiles to show the home item.</w:t>
       </w:r>
     </w:p>
     <w:p>
@@ -22436,41 +21572,13 @@
         <w:rPr>
           <w:rFonts w:cs="Arial"/>
         </w:rPr>
-        <w:t xml:space="preserve">Each </w:t>
-      </w:r>
-      <w:proofErr w:type="spellStart"/>
-      <w:r>
-        <w:rPr>
-          <w:rFonts w:cs="Arial"/>
-        </w:rPr>
-        <w:t>ListTile</w:t>
-      </w:r>
-      <w:proofErr w:type="spellEnd"/>
-      <w:r>
-        <w:rPr>
-          <w:rFonts w:cs="Arial"/>
-        </w:rPr>
-        <w:t xml:space="preserve"> contains a leading icon, the title text, and then what happens when the tile is pressed</w:t>
-      </w:r>
-      <w:r>
-        <w:rPr>
-          <w:rFonts w:cs="Arial"/>
-        </w:rPr>
-        <w:t xml:space="preserve">. Currently this is done with </w:t>
-      </w:r>
-      <w:proofErr w:type="spellStart"/>
-      <w:r>
-        <w:rPr>
-          <w:rFonts w:cs="Arial"/>
-        </w:rPr>
-        <w:t>pushReplacement</w:t>
-      </w:r>
-      <w:proofErr w:type="spellEnd"/>
-      <w:r>
-        <w:rPr>
-          <w:rFonts w:cs="Arial"/>
-        </w:rPr>
-        <w:t xml:space="preserve">, but this is inefficient as it has to recreate each page when it is loaded up, and the back arrow on </w:t>
+        <w:t>Each ListTile contains a leading icon, the title text, and then what happens when the tile is pressed</w:t>
+      </w:r>
+      <w:r>
+        <w:rPr>
+          <w:rFonts w:cs="Arial"/>
+        </w:rPr>
+        <w:t xml:space="preserve">. Currently this is done with pushReplacement, but this is inefficient as it has to recreate each page when it is loaded up, and the back arrow on </w:t>
       </w:r>
       <w:r>
         <w:rPr>
@@ -22498,21 +21606,7 @@
         <w:rPr>
           <w:rFonts w:cs="Arial"/>
         </w:rPr>
-        <w:t xml:space="preserve">I had then decided to improve this navigation bar, as it was too built up and not very efficient. My new method involved creating a single widget called </w:t>
-      </w:r>
-      <w:proofErr w:type="spellStart"/>
-      <w:r>
-        <w:rPr>
-          <w:rFonts w:cs="Arial"/>
-        </w:rPr>
-        <w:t>buildMenuItem</w:t>
-      </w:r>
-      <w:proofErr w:type="spellEnd"/>
-      <w:r>
-        <w:rPr>
-          <w:rFonts w:cs="Arial"/>
-        </w:rPr>
-        <w:t>, which contained the structure for each menu item. This meant that I could call the widget, and input each required feature which would be built when the class was called. This meant that I didn’t have to rewrite each menu item.</w:t>
+        <w:t>I had then decided to improve this navigation bar, as it was too built up and not very efficient. My new method involved creating a single widget called buildMenuItem, which contained the structure for each menu item. This meant that I could call the widget, and input each required feature which would be built when the class was called. This meant that I didn’t have to rewrite each menu item.</w:t>
       </w:r>
     </w:p>
     <w:p>
@@ -22528,21 +21622,7 @@
         <w:rPr>
           <w:rFonts w:cs="Arial"/>
         </w:rPr>
-        <w:t xml:space="preserve">After this, I changed the </w:t>
-      </w:r>
-      <w:proofErr w:type="spellStart"/>
-      <w:r>
-        <w:rPr>
-          <w:rFonts w:cs="Arial"/>
-        </w:rPr>
-        <w:t>onTap</w:t>
-      </w:r>
-      <w:proofErr w:type="spellEnd"/>
-      <w:r>
-        <w:rPr>
-          <w:rFonts w:cs="Arial"/>
-        </w:rPr>
-        <w:t xml:space="preserve"> required element to be action, which meant I could give each menu item their own action. </w:t>
+        <w:t xml:space="preserve">After this, I changed the onTap required element to be action, which meant I could give each menu item their own action. </w:t>
       </w:r>
     </w:p>
     <w:p>
@@ -28046,15 +27126,7 @@
         <w:t xml:space="preserve"> was fixed </w:t>
       </w:r>
       <w:r>
-        <w:t xml:space="preserve">by using the </w:t>
-      </w:r>
-      <w:proofErr w:type="spellStart"/>
-      <w:r>
-        <w:t>setState</w:t>
-      </w:r>
-      <w:proofErr w:type="spellEnd"/>
-      <w:r>
-        <w:t>() function built into dart, along with keys. Keys are essentially just references that items within lists can hold, and it means that flutter knows how to change the details of each individual item.</w:t>
+        <w:t>by using the setState() function built into dart, along with keys. Keys are essentially just references that items within lists can hold, and it means that flutter knows how to change the details of each individual item.</w:t>
       </w:r>
     </w:p>
     <w:p>
@@ -28114,15 +27186,7 @@
         <w:contextualSpacing w:val="0"/>
       </w:pPr>
       <w:r>
-        <w:t xml:space="preserve">Each attribute within each activity item has its own type. For example, the number of reps will be an integer, the time on a timer will be </w:t>
-      </w:r>
-      <w:proofErr w:type="spellStart"/>
-      <w:r>
-        <w:t>dateTime</w:t>
-      </w:r>
-      <w:proofErr w:type="spellEnd"/>
-      <w:r>
-        <w:t>, and the stopwatch will be a Boolean value (whether the activity should be a stopwatch event or not).</w:t>
+        <w:t>Each attribute within each activity item has its own type. For example, the number of reps will be an integer, the time on a timer will be dateTime, and the stopwatch will be a Boolean value (whether the activity should be a stopwatch event or not).</w:t>
       </w:r>
       <w:r>
         <w:t xml:space="preserve"> The keyboard type for entering values into the attribute of the reps will be of type number. This means that only digits can be entered, and that decimal points, negatives or commas cannot be. This ‘fool-proofs’ the way that the user can enter reps.</w:t>
@@ -28541,15 +27605,7 @@
               <w:t xml:space="preserve">was deleted, and the workout was saved, the database function would take the instance of the function, create new activities for each activity in the workout, and </w:t>
             </w:r>
             <w:r>
-              <w:t xml:space="preserve">delete activities in </w:t>
-            </w:r>
-            <w:proofErr w:type="spellStart"/>
-            <w:r>
-              <w:t>activityNamesDeleted</w:t>
-            </w:r>
-            <w:proofErr w:type="spellEnd"/>
-            <w:r>
-              <w:t>. This meant that workouts could not actually be deleted, since they’d just been added and had new IDs.</w:t>
+              <w:t>delete activities in activityNamesDeleted. This meant that workouts could not actually be deleted, since they’d just been added and had new IDs.</w:t>
             </w:r>
           </w:p>
           <w:p>
@@ -28654,15 +27710,7 @@
               <w:contextualSpacing w:val="0"/>
             </w:pPr>
             <w:r>
-              <w:t xml:space="preserve">To fix this, I introduced an if statement to make the decision: if the path was null, create a new document for each activity; if the path contains the </w:t>
-            </w:r>
-            <w:proofErr w:type="spellStart"/>
-            <w:r>
-              <w:t>activityID</w:t>
-            </w:r>
-            <w:proofErr w:type="spellEnd"/>
-            <w:r>
-              <w:t xml:space="preserve"> because the activity is only being updated, it will </w:t>
+              <w:t xml:space="preserve">To fix this, I introduced an if statement to make the decision: if the path was null, create a new document for each activity; if the path contains the activityID because the activity is only being updated, it will </w:t>
             </w:r>
             <w:r>
               <w:lastRenderedPageBreak/>
@@ -29101,7 +28149,7 @@
           <w:noProof/>
         </w:rPr>
         <w:drawing>
-          <wp:anchor distT="0" distB="0" distL="114300" distR="114300" simplePos="0" relativeHeight="251638272" behindDoc="1" locked="0" layoutInCell="1" allowOverlap="1" wp14:anchorId="08078B03" wp14:editId="5599C910">
+          <wp:anchor distT="0" distB="0" distL="114300" distR="114300" simplePos="0" relativeHeight="251638272" behindDoc="1" locked="0" layoutInCell="1" allowOverlap="1" wp14:anchorId="08078B03" wp14:editId="77CC4F94">
             <wp:simplePos x="0" y="0"/>
             <wp:positionH relativeFrom="column">
               <wp:posOffset>2863215</wp:posOffset>
@@ -29176,7 +28224,7 @@
           <w:noProof/>
         </w:rPr>
         <w:drawing>
-          <wp:anchor distT="0" distB="0" distL="114300" distR="114300" simplePos="0" relativeHeight="251667968" behindDoc="1" locked="0" layoutInCell="1" allowOverlap="1" wp14:anchorId="32F330C1" wp14:editId="38595189">
+          <wp:anchor distT="0" distB="0" distL="114300" distR="114300" simplePos="0" relativeHeight="251667968" behindDoc="1" locked="0" layoutInCell="1" allowOverlap="1" wp14:anchorId="32F330C1" wp14:editId="0B73E2B1">
             <wp:simplePos x="0" y="0"/>
             <wp:positionH relativeFrom="column">
               <wp:posOffset>-635</wp:posOffset>
@@ -35860,6 +34908,16 @@
         <w:jc w:val="both"/>
         <w:rPr>
           <w:rFonts w:cs="Arial"/>
+          <w:sz w:val="24"/>
+          <w:szCs w:val="24"/>
+        </w:rPr>
+      </w:pPr>
+    </w:p>
+    <w:p>
+      <w:pPr>
+        <w:jc w:val="both"/>
+        <w:rPr>
+          <w:rFonts w:cs="Arial"/>
           <w:b/>
           <w:bCs/>
           <w:sz w:val="24"/>
@@ -35949,16 +35007,8 @@
           <w:sz w:val="24"/>
           <w:szCs w:val="24"/>
         </w:rPr>
-        <w:t xml:space="preserve">The main testing technique I will use is functional acceptance testing, in which I give my application to a sample group of users and ask them to perform a function (e.g. Create </w:t>
-      </w:r>
-      <w:r>
-        <w:rPr>
-          <w:rFonts w:cs="Arial"/>
-          <w:sz w:val="24"/>
-          <w:szCs w:val="24"/>
-        </w:rPr>
         <w:lastRenderedPageBreak/>
-        <w:t>a workout with the name “Monday strength training”), without the use of any tutorial given by me previously. This should test both the architecture of my application, and the ease of use of each function.</w:t>
+        <w:t>The main testing technique I will use is functional acceptance testing, in which I give my application to a sample group of users and ask them to perform a function (e.g. Create a workout with the name “Monday strength training”), without the use of any tutorial given by me previously. This should test both the architecture of my application, and the ease of use of each function.</w:t>
       </w:r>
     </w:p>
     <w:tbl>
@@ -36672,6 +35722,696 @@
         </w:rPr>
         <w:t xml:space="preserve">In order to test my application for robustness and error handling, I conducted various destructive and handling tests. The aim of these tests was to catch any errors which would </w:t>
       </w:r>
+      <w:r>
+        <w:rPr>
+          <w:rFonts w:cs="Arial"/>
+          <w:sz w:val="24"/>
+          <w:szCs w:val="24"/>
+        </w:rPr>
+        <w:t>become obstructions to the end user.</w:t>
+      </w:r>
+    </w:p>
+    <w:tbl>
+      <w:tblPr>
+        <w:tblStyle w:val="TableGrid"/>
+        <w:tblW w:w="0" w:type="auto"/>
+        <w:tblLook w:val="04A0" w:firstRow="1" w:lastRow="0" w:firstColumn="1" w:lastColumn="0" w:noHBand="0" w:noVBand="1"/>
+      </w:tblPr>
+      <w:tblGrid>
+        <w:gridCol w:w="1789"/>
+        <w:gridCol w:w="3584"/>
+        <w:gridCol w:w="4203"/>
+      </w:tblGrid>
+      <w:tr>
+        <w:tc>
+          <w:tcPr>
+            <w:tcW w:w="1789" w:type="dxa"/>
+          </w:tcPr>
+          <w:p>
+            <w:pPr>
+              <w:jc w:val="both"/>
+              <w:rPr>
+                <w:rFonts w:cs="Arial"/>
+                <w:b/>
+                <w:bCs/>
+                <w:sz w:val="24"/>
+                <w:szCs w:val="24"/>
+              </w:rPr>
+            </w:pPr>
+            <w:r>
+              <w:rPr>
+                <w:rFonts w:cs="Arial"/>
+                <w:b/>
+                <w:bCs/>
+                <w:sz w:val="24"/>
+                <w:szCs w:val="24"/>
+              </w:rPr>
+              <w:lastRenderedPageBreak/>
+              <w:t>Test</w:t>
+            </w:r>
+          </w:p>
+        </w:tc>
+        <w:tc>
+          <w:tcPr>
+            <w:tcW w:w="3584" w:type="dxa"/>
+          </w:tcPr>
+          <w:p>
+            <w:pPr>
+              <w:jc w:val="both"/>
+              <w:rPr>
+                <w:rFonts w:cs="Arial"/>
+                <w:b/>
+                <w:bCs/>
+                <w:sz w:val="24"/>
+                <w:szCs w:val="24"/>
+              </w:rPr>
+            </w:pPr>
+            <w:r>
+              <w:rPr>
+                <w:rFonts w:cs="Arial"/>
+                <w:b/>
+                <w:bCs/>
+                <w:sz w:val="24"/>
+                <w:szCs w:val="24"/>
+              </w:rPr>
+              <w:t>Result</w:t>
+            </w:r>
+          </w:p>
+        </w:tc>
+        <w:tc>
+          <w:tcPr>
+            <w:tcW w:w="4203" w:type="dxa"/>
+          </w:tcPr>
+          <w:p>
+            <w:pPr>
+              <w:jc w:val="both"/>
+              <w:rPr>
+                <w:rFonts w:cs="Arial"/>
+                <w:b/>
+                <w:bCs/>
+                <w:sz w:val="24"/>
+                <w:szCs w:val="24"/>
+              </w:rPr>
+            </w:pPr>
+            <w:r>
+              <w:rPr>
+                <w:rFonts w:cs="Arial"/>
+                <w:b/>
+                <w:bCs/>
+                <w:sz w:val="24"/>
+                <w:szCs w:val="24"/>
+              </w:rPr>
+              <w:t>Follow-up/Improvements</w:t>
+            </w:r>
+          </w:p>
+        </w:tc>
+      </w:tr>
+      <w:tr>
+        <w:tc>
+          <w:tcPr>
+            <w:tcW w:w="1789" w:type="dxa"/>
+          </w:tcPr>
+          <w:p>
+            <w:pPr>
+              <w:jc w:val="both"/>
+              <w:rPr>
+                <w:rFonts w:cs="Arial"/>
+                <w:sz w:val="24"/>
+                <w:szCs w:val="24"/>
+              </w:rPr>
+            </w:pPr>
+            <w:r>
+              <w:rPr>
+                <w:rFonts w:cs="Arial"/>
+                <w:sz w:val="24"/>
+                <w:szCs w:val="24"/>
+              </w:rPr>
+              <w:t>Entering a long name for a workout, and checking throughout the application for how it handles the long name</w:t>
+            </w:r>
+          </w:p>
+        </w:tc>
+        <w:tc>
+          <w:tcPr>
+            <w:tcW w:w="3584" w:type="dxa"/>
+            <w:vMerge w:val="restart"/>
+          </w:tcPr>
+          <w:p>
+            <w:pPr>
+              <w:jc w:val="both"/>
+              <w:rPr>
+                <w:rFonts w:cs="Arial"/>
+                <w:noProof/>
+                <w:sz w:val="24"/>
+                <w:szCs w:val="24"/>
+              </w:rPr>
+            </w:pPr>
+            <w:r>
+              <w:rPr>
+                <w:rFonts w:cs="Arial"/>
+                <w:noProof/>
+                <w:sz w:val="24"/>
+                <w:szCs w:val="24"/>
+              </w:rPr>
+              <w:drawing>
+                <wp:anchor distT="0" distB="0" distL="114300" distR="114300" simplePos="0" relativeHeight="251664896" behindDoc="1" locked="0" layoutInCell="1" allowOverlap="1" wp14:anchorId="084D94E0" wp14:editId="1F08315F">
+                  <wp:simplePos x="0" y="0"/>
+                  <wp:positionH relativeFrom="column">
+                    <wp:posOffset>339090</wp:posOffset>
+                  </wp:positionH>
+                  <wp:positionV relativeFrom="paragraph">
+                    <wp:posOffset>33020</wp:posOffset>
+                  </wp:positionV>
+                  <wp:extent cx="1480820" cy="2956560"/>
+                  <wp:effectExtent l="0" t="0" r="0" b="0"/>
+                  <wp:wrapTight wrapText="bothSides">
+                    <wp:wrapPolygon edited="0">
+                      <wp:start x="0" y="0"/>
+                      <wp:lineTo x="0" y="21433"/>
+                      <wp:lineTo x="21396" y="21433"/>
+                      <wp:lineTo x="21396" y="0"/>
+                      <wp:lineTo x="0" y="0"/>
+                    </wp:wrapPolygon>
+                  </wp:wrapTight>
+                  <wp:docPr id="309434923" name="Picture 1" descr="A black background with white text&#10;&#10;Description automatically generated"/>
+                  <wp:cNvGraphicFramePr>
+                    <a:graphicFrameLocks xmlns:a="http://schemas.openxmlformats.org/drawingml/2006/main" noChangeAspect="1"/>
+                  </wp:cNvGraphicFramePr>
+                  <a:graphic xmlns:a="http://schemas.openxmlformats.org/drawingml/2006/main">
+                    <a:graphicData uri="http://schemas.openxmlformats.org/drawingml/2006/picture">
+                      <pic:pic xmlns:pic="http://schemas.openxmlformats.org/drawingml/2006/picture">
+                        <pic:nvPicPr>
+                          <pic:cNvPr id="309434923" name="Picture 1" descr="A black background with white text&#10;&#10;Description automatically generated"/>
+                          <pic:cNvPicPr/>
+                        </pic:nvPicPr>
+                        <pic:blipFill rotWithShape="1">
+                          <a:blip r:embed="rId106">
+                            <a:extLst>
+                              <a:ext uri="{28A0092B-C50C-407E-A947-70E740481C1C}">
+                                <a14:useLocalDpi xmlns:a14="http://schemas.microsoft.com/office/drawing/2010/main" val="0"/>
+                              </a:ext>
+                            </a:extLst>
+                          </a:blip>
+                          <a:srcRect t="5206" b="2977"/>
+                          <a:stretch/>
+                        </pic:blipFill>
+                        <pic:spPr bwMode="auto">
+                          <a:xfrm>
+                            <a:off x="0" y="0"/>
+                            <a:ext cx="1480820" cy="2956560"/>
+                          </a:xfrm>
+                          <a:prstGeom prst="rect">
+                            <a:avLst/>
+                          </a:prstGeom>
+                          <a:ln>
+                            <a:noFill/>
+                          </a:ln>
+                          <a:extLst>
+                            <a:ext uri="{53640926-AAD7-44D8-BBD7-CCE9431645EC}">
+                              <a14:shadowObscured xmlns:a14="http://schemas.microsoft.com/office/drawing/2010/main"/>
+                            </a:ext>
+                          </a:extLst>
+                        </pic:spPr>
+                      </pic:pic>
+                    </a:graphicData>
+                  </a:graphic>
+                </wp:anchor>
+              </w:drawing>
+            </w:r>
+          </w:p>
+          <w:p>
+            <w:pPr>
+              <w:jc w:val="both"/>
+              <w:rPr>
+                <w:rFonts w:cs="Arial"/>
+                <w:sz w:val="24"/>
+                <w:szCs w:val="24"/>
+              </w:rPr>
+            </w:pPr>
+            <w:r>
+              <w:rPr>
+                <w:rFonts w:cs="Arial"/>
+                <w:noProof/>
+                <w:sz w:val="24"/>
+                <w:szCs w:val="24"/>
+              </w:rPr>
+              <w:drawing>
+                <wp:anchor distT="0" distB="0" distL="114300" distR="114300" simplePos="0" relativeHeight="251658752" behindDoc="1" locked="0" layoutInCell="1" allowOverlap="1" wp14:anchorId="7B66FAC5" wp14:editId="31B851B4">
+                  <wp:simplePos x="0" y="0"/>
+                  <wp:positionH relativeFrom="column">
+                    <wp:posOffset>3175</wp:posOffset>
+                  </wp:positionH>
+                  <wp:positionV relativeFrom="paragraph">
+                    <wp:posOffset>2837180</wp:posOffset>
+                  </wp:positionV>
+                  <wp:extent cx="2138680" cy="1645920"/>
+                  <wp:effectExtent l="0" t="0" r="0" b="0"/>
+                  <wp:wrapTight wrapText="bothSides">
+                    <wp:wrapPolygon edited="0">
+                      <wp:start x="0" y="0"/>
+                      <wp:lineTo x="0" y="21250"/>
+                      <wp:lineTo x="21356" y="21250"/>
+                      <wp:lineTo x="21356" y="0"/>
+                      <wp:lineTo x="0" y="0"/>
+                    </wp:wrapPolygon>
+                  </wp:wrapTight>
+                  <wp:docPr id="1366730325" name="Picture 2" descr="A screenshot of a phone&#10;&#10;Description automatically generated"/>
+                  <wp:cNvGraphicFramePr>
+                    <a:graphicFrameLocks xmlns:a="http://schemas.openxmlformats.org/drawingml/2006/main" noChangeAspect="1"/>
+                  </wp:cNvGraphicFramePr>
+                  <a:graphic xmlns:a="http://schemas.openxmlformats.org/drawingml/2006/main">
+                    <a:graphicData uri="http://schemas.openxmlformats.org/drawingml/2006/picture">
+                      <pic:pic xmlns:pic="http://schemas.openxmlformats.org/drawingml/2006/picture">
+                        <pic:nvPicPr>
+                          <pic:cNvPr id="1366730325" name="Picture 2" descr="A screenshot of a phone&#10;&#10;Description automatically generated"/>
+                          <pic:cNvPicPr/>
+                        </pic:nvPicPr>
+                        <pic:blipFill rotWithShape="1">
+                          <a:blip r:embed="rId107">
+                            <a:extLst>
+                              <a:ext uri="{28A0092B-C50C-407E-A947-70E740481C1C}">
+                                <a14:useLocalDpi xmlns:a14="http://schemas.microsoft.com/office/drawing/2010/main" val="0"/>
+                              </a:ext>
+                            </a:extLst>
+                          </a:blip>
+                          <a:srcRect t="5190" b="59406"/>
+                          <a:stretch/>
+                        </pic:blipFill>
+                        <pic:spPr bwMode="auto">
+                          <a:xfrm>
+                            <a:off x="0" y="0"/>
+                            <a:ext cx="2138680" cy="1645920"/>
+                          </a:xfrm>
+                          <a:prstGeom prst="rect">
+                            <a:avLst/>
+                          </a:prstGeom>
+                          <a:ln>
+                            <a:noFill/>
+                          </a:ln>
+                          <a:extLst>
+                            <a:ext uri="{53640926-AAD7-44D8-BBD7-CCE9431645EC}">
+                              <a14:shadowObscured xmlns:a14="http://schemas.microsoft.com/office/drawing/2010/main"/>
+                            </a:ext>
+                          </a:extLst>
+                        </pic:spPr>
+                      </pic:pic>
+                    </a:graphicData>
+                  </a:graphic>
+                  <wp14:sizeRelH relativeFrom="margin">
+                    <wp14:pctWidth>0</wp14:pctWidth>
+                  </wp14:sizeRelH>
+                  <wp14:sizeRelV relativeFrom="margin">
+                    <wp14:pctHeight>0</wp14:pctHeight>
+                  </wp14:sizeRelV>
+                </wp:anchor>
+              </w:drawing>
+            </w:r>
+          </w:p>
+        </w:tc>
+        <w:tc>
+          <w:tcPr>
+            <w:tcW w:w="4203" w:type="dxa"/>
+          </w:tcPr>
+          <w:p>
+            <w:pPr>
+              <w:jc w:val="both"/>
+              <w:rPr>
+                <w:rFonts w:cs="Arial"/>
+                <w:sz w:val="24"/>
+                <w:szCs w:val="24"/>
+              </w:rPr>
+            </w:pPr>
+            <w:r>
+              <w:rPr>
+                <w:rFonts w:cs="Arial"/>
+                <w:sz w:val="24"/>
+                <w:szCs w:val="24"/>
+              </w:rPr>
+              <w:t xml:space="preserve">The workout name is cut off when in the player. It does not change font size depending on the length of the name. Currently, I do not plan on changing this, but if user feedback shows a different opinion then I will take it into consideration. </w:t>
+            </w:r>
+          </w:p>
+          <w:p>
+            <w:pPr>
+              <w:jc w:val="both"/>
+              <w:rPr>
+                <w:rFonts w:cs="Arial"/>
+                <w:sz w:val="24"/>
+                <w:szCs w:val="24"/>
+              </w:rPr>
+            </w:pPr>
+            <w:r>
+              <w:rPr>
+                <w:rFonts w:cs="Arial"/>
+                <w:sz w:val="24"/>
+                <w:szCs w:val="24"/>
+              </w:rPr>
+              <w:t>Within the select page, the card extends to fit the entire length of the name.</w:t>
+            </w:r>
+          </w:p>
+          <w:p>
+            <w:pPr>
+              <w:jc w:val="both"/>
+              <w:rPr>
+                <w:rFonts w:cs="Arial"/>
+                <w:sz w:val="24"/>
+                <w:szCs w:val="24"/>
+              </w:rPr>
+            </w:pPr>
+            <w:r>
+              <w:rPr>
+                <w:rFonts w:cs="Arial"/>
+                <w:sz w:val="24"/>
+                <w:szCs w:val="24"/>
+              </w:rPr>
+              <w:t xml:space="preserve">As a design choice, I </w:t>
+            </w:r>
+            <w:r>
+              <w:rPr>
+                <w:rFonts w:cs="Arial"/>
+                <w:sz w:val="24"/>
+                <w:szCs w:val="24"/>
+              </w:rPr>
+              <w:t>may impose a character limit on the name of a workout.</w:t>
+            </w:r>
+          </w:p>
+        </w:tc>
+      </w:tr>
+      <w:tr>
+        <w:tc>
+          <w:tcPr>
+            <w:tcW w:w="1789" w:type="dxa"/>
+          </w:tcPr>
+          <w:p>
+            <w:pPr>
+              <w:jc w:val="both"/>
+              <w:rPr>
+                <w:rFonts w:cs="Arial"/>
+                <w:sz w:val="24"/>
+                <w:szCs w:val="24"/>
+              </w:rPr>
+            </w:pPr>
+            <w:r>
+              <w:rPr>
+                <w:rFonts w:cs="Arial"/>
+                <w:sz w:val="24"/>
+                <w:szCs w:val="24"/>
+              </w:rPr>
+              <w:t>Entering a long activity name.</w:t>
+            </w:r>
+          </w:p>
+        </w:tc>
+        <w:tc>
+          <w:tcPr>
+            <w:tcW w:w="3584" w:type="dxa"/>
+            <w:vMerge/>
+          </w:tcPr>
+          <w:p>
+            <w:pPr>
+              <w:jc w:val="both"/>
+              <w:rPr>
+                <w:rFonts w:cs="Arial"/>
+                <w:sz w:val="24"/>
+                <w:szCs w:val="24"/>
+              </w:rPr>
+            </w:pPr>
+          </w:p>
+        </w:tc>
+        <w:tc>
+          <w:tcPr>
+            <w:tcW w:w="4203" w:type="dxa"/>
+          </w:tcPr>
+          <w:p>
+            <w:pPr>
+              <w:jc w:val="both"/>
+              <w:rPr>
+                <w:rFonts w:cs="Arial"/>
+                <w:sz w:val="24"/>
+                <w:szCs w:val="24"/>
+              </w:rPr>
+            </w:pPr>
+            <w:r>
+              <w:rPr>
+                <w:rFonts w:cs="Arial"/>
+                <w:sz w:val="24"/>
+                <w:szCs w:val="24"/>
+              </w:rPr>
+              <w:t>The activity name fills the width of the page, without starting any new lines. This means that the entire name is shown (which is the important data), but it is badly implemented.</w:t>
+            </w:r>
+          </w:p>
+        </w:tc>
+      </w:tr>
+      <w:tr>
+        <w:tc>
+          <w:tcPr>
+            <w:tcW w:w="1789" w:type="dxa"/>
+          </w:tcPr>
+          <w:p>
+            <w:pPr>
+              <w:jc w:val="both"/>
+              <w:rPr>
+                <w:rFonts w:cs="Arial"/>
+                <w:sz w:val="24"/>
+                <w:szCs w:val="24"/>
+              </w:rPr>
+            </w:pPr>
+            <w:r>
+              <w:rPr>
+                <w:rFonts w:cs="Arial"/>
+                <w:sz w:val="24"/>
+                <w:szCs w:val="24"/>
+              </w:rPr>
+              <w:t xml:space="preserve">Entering a large amount of reps. Editing the digit length until the fetch function no longer returns an object </w:t>
+            </w:r>
+          </w:p>
+        </w:tc>
+        <w:tc>
+          <w:tcPr>
+            <w:tcW w:w="3584" w:type="dxa"/>
+            <w:vMerge/>
+          </w:tcPr>
+          <w:p>
+            <w:pPr>
+              <w:jc w:val="both"/>
+              <w:rPr>
+                <w:rFonts w:cs="Arial"/>
+                <w:sz w:val="24"/>
+                <w:szCs w:val="24"/>
+              </w:rPr>
+            </w:pPr>
+          </w:p>
+        </w:tc>
+        <w:tc>
+          <w:tcPr>
+            <w:tcW w:w="4203" w:type="dxa"/>
+          </w:tcPr>
+          <w:p>
+            <w:pPr>
+              <w:jc w:val="both"/>
+              <w:rPr>
+                <w:rFonts w:cs="Arial"/>
+                <w:sz w:val="24"/>
+                <w:szCs w:val="24"/>
+              </w:rPr>
+            </w:pPr>
+            <w:r>
+              <w:rPr>
+                <w:rFonts w:cs="Arial"/>
+                <w:sz w:val="24"/>
+                <w:szCs w:val="24"/>
+              </w:rPr>
+              <w:t xml:space="preserve">I had noticed that when too many digits of the reps was added to the activity, the workout would no longer show in the list of workouts. I </w:t>
+            </w:r>
+            <w:r>
+              <w:rPr>
+                <w:rFonts w:cs="Arial"/>
+                <w:sz w:val="24"/>
+                <w:szCs w:val="24"/>
+              </w:rPr>
+              <w:t>expect that when the digit length hits the limit of Dart’s integer range (-2^53 to 2^53), the fetch function cannot return a complete workout object.</w:t>
+            </w:r>
+          </w:p>
+          <w:p>
+            <w:pPr>
+              <w:jc w:val="both"/>
+              <w:rPr>
+                <w:rFonts w:cs="Arial"/>
+                <w:sz w:val="24"/>
+                <w:szCs w:val="24"/>
+              </w:rPr>
+            </w:pPr>
+            <w:r>
+              <w:rPr>
+                <w:rFonts w:cs="Arial"/>
+                <w:sz w:val="24"/>
+                <w:szCs w:val="24"/>
+              </w:rPr>
+              <w:t>This is not necessarily an issue, as it is unlikely a user would want to, for example, perform 9 quadrillion push ups, however I think a limit should be added to the number of reps to be inputted.</w:t>
+            </w:r>
+          </w:p>
+        </w:tc>
+      </w:tr>
+      <w:tr>
+        <w:tc>
+          <w:tcPr>
+            <w:tcW w:w="1789" w:type="dxa"/>
+          </w:tcPr>
+          <w:p>
+            <w:pPr>
+              <w:jc w:val="both"/>
+              <w:rPr>
+                <w:rFonts w:cs="Arial"/>
+                <w:sz w:val="24"/>
+                <w:szCs w:val="24"/>
+              </w:rPr>
+            </w:pPr>
+            <w:r>
+              <w:rPr>
+                <w:rFonts w:cs="Arial"/>
+                <w:sz w:val="24"/>
+                <w:szCs w:val="24"/>
+              </w:rPr>
+              <w:t>Doing the same test as with reps.</w:t>
+            </w:r>
+          </w:p>
+        </w:tc>
+        <w:tc>
+          <w:tcPr>
+            <w:tcW w:w="3584" w:type="dxa"/>
+            <w:vMerge/>
+          </w:tcPr>
+          <w:p>
+            <w:pPr>
+              <w:jc w:val="both"/>
+              <w:rPr>
+                <w:rFonts w:cs="Arial"/>
+                <w:sz w:val="24"/>
+                <w:szCs w:val="24"/>
+              </w:rPr>
+            </w:pPr>
+          </w:p>
+        </w:tc>
+        <w:tc>
+          <w:tcPr>
+            <w:tcW w:w="4203" w:type="dxa"/>
+          </w:tcPr>
+          <w:p>
+            <w:pPr>
+              <w:jc w:val="both"/>
+              <w:rPr>
+                <w:rFonts w:cs="Arial"/>
+                <w:sz w:val="24"/>
+                <w:szCs w:val="24"/>
+              </w:rPr>
+            </w:pPr>
+            <w:r>
+              <w:rPr>
+                <w:rFonts w:cs="Arial"/>
+                <w:sz w:val="24"/>
+                <w:szCs w:val="24"/>
+              </w:rPr>
+              <w:t>The same thing happens with weight, as to reps.</w:t>
+            </w:r>
+          </w:p>
+        </w:tc>
+      </w:tr>
+      <w:tr>
+        <w:tc>
+          <w:tcPr>
+            <w:tcW w:w="1789" w:type="dxa"/>
+          </w:tcPr>
+          <w:p>
+            <w:pPr>
+              <w:jc w:val="both"/>
+              <w:rPr>
+                <w:rFonts w:cs="Arial"/>
+                <w:sz w:val="24"/>
+                <w:szCs w:val="24"/>
+              </w:rPr>
+            </w:pPr>
+            <w:r>
+              <w:rPr>
+                <w:rFonts w:cs="Arial"/>
+                <w:sz w:val="24"/>
+                <w:szCs w:val="24"/>
+              </w:rPr>
+              <w:t>Authentication validation</w:t>
+            </w:r>
+          </w:p>
+        </w:tc>
+        <w:tc>
+          <w:tcPr>
+            <w:tcW w:w="3584" w:type="dxa"/>
+          </w:tcPr>
+          <w:p>
+            <w:pPr>
+              <w:jc w:val="both"/>
+              <w:rPr>
+                <w:rFonts w:cs="Arial"/>
+                <w:sz w:val="24"/>
+                <w:szCs w:val="24"/>
+              </w:rPr>
+            </w:pPr>
+          </w:p>
+        </w:tc>
+        <w:tc>
+          <w:tcPr>
+            <w:tcW w:w="4203" w:type="dxa"/>
+          </w:tcPr>
+          <w:p>
+            <w:pPr>
+              <w:jc w:val="both"/>
+              <w:rPr>
+                <w:rFonts w:cs="Arial"/>
+                <w:sz w:val="24"/>
+                <w:szCs w:val="24"/>
+              </w:rPr>
+            </w:pPr>
+            <w:r>
+              <w:rPr>
+                <w:rFonts w:cs="Arial"/>
+                <w:sz w:val="24"/>
+                <w:szCs w:val="24"/>
+              </w:rPr>
+              <w:t xml:space="preserve">The emails are currently </w:t>
+            </w:r>
+            <w:r>
+              <w:rPr>
+                <w:rFonts w:cs="Arial"/>
+                <w:sz w:val="24"/>
+                <w:szCs w:val="24"/>
+              </w:rPr>
+              <w:t>non-validated, and it is possible to enter and use fake emails, as long as they fit the input criteria.</w:t>
+            </w:r>
+          </w:p>
+          <w:p>
+            <w:pPr>
+              <w:jc w:val="both"/>
+              <w:rPr>
+                <w:rFonts w:cs="Arial"/>
+                <w:sz w:val="24"/>
+                <w:szCs w:val="24"/>
+              </w:rPr>
+            </w:pPr>
+            <w:r>
+              <w:rPr>
+                <w:rFonts w:cs="Arial"/>
+                <w:sz w:val="24"/>
+                <w:szCs w:val="24"/>
+              </w:rPr>
+              <w:t>There is no limit to the amount of guest accounts a user can create. This could database flooding issues.</w:t>
+            </w:r>
+          </w:p>
+        </w:tc>
+      </w:tr>
+    </w:tbl>
+    <w:p>
+      <w:pPr>
+        <w:jc w:val="both"/>
+        <w:rPr>
+          <w:rFonts w:cs="Arial"/>
+          <w:sz w:val="24"/>
+          <w:szCs w:val="24"/>
+        </w:rPr>
+      </w:pPr>
     </w:p>
     <w:p>
       <w:pPr>
@@ -36709,8 +36449,41 @@
           <w:sz w:val="32"/>
           <w:szCs w:val="32"/>
         </w:rPr>
-        <w:lastRenderedPageBreak/>
         <w:t>Evaluation</w:t>
+      </w:r>
+    </w:p>
+    <w:p>
+      <w:pPr>
+        <w:jc w:val="both"/>
+        <w:rPr>
+          <w:rFonts w:cs="Arial"/>
+          <w:b/>
+          <w:bCs/>
+          <w:sz w:val="24"/>
+          <w:szCs w:val="24"/>
+        </w:rPr>
+      </w:pPr>
+    </w:p>
+    <w:p>
+      <w:pPr>
+        <w:jc w:val="both"/>
+        <w:rPr>
+          <w:rFonts w:cs="Arial"/>
+          <w:b/>
+          <w:bCs/>
+          <w:sz w:val="28"/>
+          <w:szCs w:val="28"/>
+        </w:rPr>
+      </w:pPr>
+      <w:r>
+        <w:rPr>
+          <w:rFonts w:cs="Arial"/>
+          <w:b/>
+          <w:bCs/>
+          <w:sz w:val="28"/>
+          <w:szCs w:val="28"/>
+        </w:rPr>
+        <w:t>5.1 Success Criteria</w:t>
       </w:r>
     </w:p>
     <w:p>

</xml_diff>

<commit_message>
Write up added to - success criteria
</commit_message>
<xml_diff>
--- a/Write-up/Creating a workout app.docx
+++ b/Write-up/Creating a workout app.docx
@@ -3512,7 +3512,21 @@
         <w:rPr>
           <w:rFonts w:cs="Arial"/>
         </w:rPr>
-        <w:t xml:space="preserve"> it is important to regard the fact that I must slim-line the process of creating a workout, and accessing each workout. The function within my app to automatically play each workout on their specific due dates. This reduces hinderance and increases the ease-of-access.</w:t>
+        <w:t xml:space="preserve"> it is important to </w:t>
+      </w:r>
+      <w:proofErr w:type="gramStart"/>
+      <w:r>
+        <w:rPr>
+          <w:rFonts w:cs="Arial"/>
+        </w:rPr>
+        <w:t>regard</w:t>
+      </w:r>
+      <w:proofErr w:type="gramEnd"/>
+      <w:r>
+        <w:rPr>
+          <w:rFonts w:cs="Arial"/>
+        </w:rPr>
+        <w:t xml:space="preserve"> the fact that I must slim-line the process of creating a workout, and accessing each workout. The function within my app to automatically play each workout on their specific due dates. This reduces hinderance and increases the ease-of-access.</w:t>
       </w:r>
     </w:p>
     <w:p>
@@ -4480,7 +4494,7 @@
           <w:noProof/>
         </w:rPr>
         <w:drawing>
-          <wp:anchor distT="0" distB="0" distL="114300" distR="114300" simplePos="0" relativeHeight="251644416" behindDoc="1" locked="0" layoutInCell="1" allowOverlap="1" wp14:anchorId="61097CDE" wp14:editId="591B58FE">
+          <wp:anchor distT="0" distB="0" distL="114300" distR="114300" simplePos="0" relativeHeight="251644416" behindDoc="1" locked="0" layoutInCell="1" allowOverlap="1" wp14:anchorId="61097CDE" wp14:editId="21C83AC0">
             <wp:simplePos x="0" y="0"/>
             <wp:positionH relativeFrom="column">
               <wp:posOffset>4088130</wp:posOffset>
@@ -4688,7 +4702,7 @@
           <w:noProof/>
         </w:rPr>
         <w:drawing>
-          <wp:anchor distT="0" distB="0" distL="114300" distR="114300" simplePos="0" relativeHeight="251646464" behindDoc="1" locked="0" layoutInCell="1" allowOverlap="1" wp14:anchorId="2942DCDC" wp14:editId="087DB1D1">
+          <wp:anchor distT="0" distB="0" distL="114300" distR="114300" simplePos="0" relativeHeight="251646464" behindDoc="1" locked="0" layoutInCell="1" allowOverlap="1" wp14:anchorId="2942DCDC" wp14:editId="1D214E5E">
             <wp:simplePos x="0" y="0"/>
             <wp:positionH relativeFrom="margin">
               <wp:posOffset>4026535</wp:posOffset>
@@ -6032,7 +6046,55 @@
           <w:sz w:val="24"/>
           <w:szCs w:val="24"/>
         </w:rPr>
-        <w:t xml:space="preserve"> I can consider this feature to be a success if this feature works well, and checks </w:t>
+        <w:t xml:space="preserve"> I can consider this feature to be a success if th</w:t>
+      </w:r>
+      <w:r>
+        <w:rPr>
+          <w:rFonts w:cs="Arial"/>
+          <w:sz w:val="24"/>
+          <w:szCs w:val="24"/>
+        </w:rPr>
+        <w:t>e</w:t>
+      </w:r>
+      <w:r>
+        <w:rPr>
+          <w:rFonts w:cs="Arial"/>
+          <w:sz w:val="24"/>
+          <w:szCs w:val="24"/>
+        </w:rPr>
+        <w:t>s</w:t>
+      </w:r>
+      <w:r>
+        <w:rPr>
+          <w:rFonts w:cs="Arial"/>
+          <w:sz w:val="24"/>
+          <w:szCs w:val="24"/>
+        </w:rPr>
+        <w:t>e</w:t>
+      </w:r>
+      <w:r>
+        <w:rPr>
+          <w:rFonts w:cs="Arial"/>
+          <w:sz w:val="24"/>
+          <w:szCs w:val="24"/>
+        </w:rPr>
+        <w:t xml:space="preserve"> feature</w:t>
+      </w:r>
+      <w:r>
+        <w:rPr>
+          <w:rFonts w:cs="Arial"/>
+          <w:sz w:val="24"/>
+          <w:szCs w:val="24"/>
+        </w:rPr>
+        <w:t>s</w:t>
+      </w:r>
+      <w:r>
+        <w:rPr>
+          <w:rFonts w:cs="Arial"/>
+          <w:sz w:val="24"/>
+          <w:szCs w:val="24"/>
+        </w:rPr>
+        <w:t xml:space="preserve"> work well, and checks </w:t>
       </w:r>
       <w:proofErr w:type="gramStart"/>
       <w:r>
@@ -6131,23 +6193,7 @@
           <w:sz w:val="24"/>
           <w:szCs w:val="24"/>
         </w:rPr>
-        <w:t xml:space="preserve"> for finding features and using the app </w:t>
-      </w:r>
-      <w:r>
-        <w:rPr>
-          <w:rFonts w:cs="Arial"/>
-          <w:sz w:val="24"/>
-          <w:szCs w:val="24"/>
-        </w:rPr>
-        <w:t>as-</w:t>
-      </w:r>
-      <w:r>
-        <w:rPr>
-          <w:rFonts w:cs="Arial"/>
-          <w:sz w:val="24"/>
-          <w:szCs w:val="24"/>
-        </w:rPr>
-        <w:t xml:space="preserve">well is important to me. So, to meet </w:t>
+        <w:t xml:space="preserve"> for finding features and using the app is important to me. So, to meet </w:t>
       </w:r>
       <w:r>
         <w:rPr>
@@ -6163,15 +6209,15 @@
           <w:sz w:val="24"/>
           <w:szCs w:val="24"/>
         </w:rPr>
-        <w:t xml:space="preserve"> I will </w:t>
-      </w:r>
-      <w:r>
-        <w:rPr>
-          <w:rFonts w:cs="Arial"/>
-          <w:sz w:val="24"/>
-          <w:szCs w:val="24"/>
-        </w:rPr>
-        <w:t>continually test my application with test-users from my stake holder categories. If they find the process and UI useful and easy, then I will consider this criterion met.</w:t>
+        <w:t xml:space="preserve"> I will continually </w:t>
+      </w:r>
+      <w:r>
+        <w:rPr>
+          <w:rFonts w:cs="Arial"/>
+          <w:sz w:val="24"/>
+          <w:szCs w:val="24"/>
+        </w:rPr>
+        <w:t>test my application with test-users from my stake holder categories. If they find the process and UI useful and easy, then I will consider this criterion met.</w:t>
       </w:r>
       <w:r>
         <w:rPr>
@@ -9362,7 +9408,21 @@
               <w:rPr>
                 <w:rFonts w:cs="Arial"/>
               </w:rPr>
-              <w:t xml:space="preserve">For the workout being deleted, get all activity documents within the </w:t>
+              <w:t xml:space="preserve">For the workout </w:t>
+            </w:r>
+            <w:proofErr w:type="gramStart"/>
+            <w:r>
+              <w:rPr>
+                <w:rFonts w:cs="Arial"/>
+              </w:rPr>
+              <w:t>being</w:t>
+            </w:r>
+            <w:proofErr w:type="gramEnd"/>
+            <w:r>
+              <w:rPr>
+                <w:rFonts w:cs="Arial"/>
+              </w:rPr>
+              <w:t xml:space="preserve"> deleted, get all activity documents within the </w:t>
             </w:r>
             <w:proofErr w:type="gramStart"/>
             <w:r>
@@ -19173,7 +19233,25 @@
           <w:sz w:val="24"/>
           <w:szCs w:val="24"/>
         </w:rPr>
-        <w:t xml:space="preserve"> can be altered if there is other paths should be taken. I will do this testing early on, to avoid any rebuilding.</w:t>
+        <w:t xml:space="preserve"> can be altered if there is other </w:t>
+      </w:r>
+      <w:proofErr w:type="gramStart"/>
+      <w:r>
+        <w:rPr>
+          <w:rFonts w:cs="Arial"/>
+          <w:sz w:val="24"/>
+          <w:szCs w:val="24"/>
+        </w:rPr>
+        <w:t>paths</w:t>
+      </w:r>
+      <w:proofErr w:type="gramEnd"/>
+      <w:r>
+        <w:rPr>
+          <w:rFonts w:cs="Arial"/>
+          <w:sz w:val="24"/>
+          <w:szCs w:val="24"/>
+        </w:rPr>
+        <w:t xml:space="preserve"> should be taken. I will do this testing early on, to avoid any rebuilding.</w:t>
       </w:r>
     </w:p>
     <w:p>
@@ -21921,7 +21999,7 @@
           <w:noProof/>
         </w:rPr>
         <w:drawing>
-          <wp:anchor distT="0" distB="0" distL="114300" distR="114300" simplePos="0" relativeHeight="251690496" behindDoc="1" locked="0" layoutInCell="1" allowOverlap="1" wp14:anchorId="23B61CF2" wp14:editId="7D3C2C55">
+          <wp:anchor distT="0" distB="0" distL="114300" distR="114300" simplePos="0" relativeHeight="251690496" behindDoc="1" locked="0" layoutInCell="1" allowOverlap="1" wp14:anchorId="23B61CF2" wp14:editId="341B79ED">
             <wp:simplePos x="0" y="0"/>
             <wp:positionH relativeFrom="column">
               <wp:posOffset>0</wp:posOffset>
@@ -29971,7 +30049,7 @@
           <w:noProof/>
         </w:rPr>
         <w:drawing>
-          <wp:anchor distT="0" distB="0" distL="114300" distR="114300" simplePos="0" relativeHeight="251637248" behindDoc="1" locked="0" layoutInCell="1" allowOverlap="1" wp14:anchorId="08078B03" wp14:editId="2617E1BF">
+          <wp:anchor distT="0" distB="0" distL="114300" distR="114300" simplePos="0" relativeHeight="251637248" behindDoc="1" locked="0" layoutInCell="1" allowOverlap="1" wp14:anchorId="08078B03" wp14:editId="08655FDE">
             <wp:simplePos x="0" y="0"/>
             <wp:positionH relativeFrom="column">
               <wp:posOffset>2863215</wp:posOffset>
@@ -30046,7 +30124,7 @@
           <w:noProof/>
         </w:rPr>
         <w:drawing>
-          <wp:anchor distT="0" distB="0" distL="114300" distR="114300" simplePos="0" relativeHeight="251668992" behindDoc="1" locked="0" layoutInCell="1" allowOverlap="1" wp14:anchorId="32F330C1" wp14:editId="765B42A0">
+          <wp:anchor distT="0" distB="0" distL="114300" distR="114300" simplePos="0" relativeHeight="251668992" behindDoc="1" locked="0" layoutInCell="1" allowOverlap="1" wp14:anchorId="32F330C1" wp14:editId="14EDF890">
             <wp:simplePos x="0" y="0"/>
             <wp:positionH relativeFrom="column">
               <wp:posOffset>-635</wp:posOffset>
@@ -38565,21 +38643,23 @@
         </w:rPr>
         <w:t xml:space="preserve">The user should be able to design and create their own workouts. </w:t>
       </w:r>
-      <w:r>
-        <w:rPr>
-          <w:rFonts w:cs="Arial"/>
-          <w:sz w:val="24"/>
-          <w:szCs w:val="24"/>
-        </w:rPr>
-        <w:t>They should be able to</w:t>
-      </w:r>
-      <w:r>
-        <w:rPr>
-          <w:rFonts w:cs="Arial"/>
-          <w:sz w:val="24"/>
-          <w:szCs w:val="24"/>
-        </w:rPr>
-        <w:t>:</w:t>
+    </w:p>
+    <w:p>
+      <w:pPr>
+        <w:jc w:val="both"/>
+        <w:rPr>
+          <w:rFonts w:cs="Arial"/>
+          <w:sz w:val="24"/>
+          <w:szCs w:val="24"/>
+        </w:rPr>
+      </w:pPr>
+      <w:r>
+        <w:rPr>
+          <w:rFonts w:cs="Arial"/>
+          <w:sz w:val="24"/>
+          <w:szCs w:val="24"/>
+        </w:rPr>
+        <w:t>Criteria:</w:t>
       </w:r>
     </w:p>
     <w:p>
@@ -39123,200 +39203,88 @@
         </w:numPr>
         <w:ind w:left="360" w:hanging="360"/>
         <w:rPr>
-          <w:i/>
-          <w:iCs/>
-          <w:sz w:val="24"/>
-          <w:szCs w:val="24"/>
-          <w:u w:val="single"/>
-        </w:rPr>
-      </w:pPr>
-      <w:r>
-        <w:rPr>
-          <w:i/>
-          <w:iCs/>
-          <w:sz w:val="24"/>
-          <w:szCs w:val="24"/>
-          <w:u w:val="single"/>
-        </w:rPr>
-        <w:lastRenderedPageBreak/>
-        <w:t>2. The ability to play each created workout</w:t>
-      </w:r>
-    </w:p>
-    <w:p>
-      <w:pPr>
-        <w:jc w:val="both"/>
-        <w:rPr>
-          <w:rFonts w:cs="Arial"/>
-          <w:sz w:val="24"/>
-          <w:szCs w:val="24"/>
-        </w:rPr>
-      </w:pPr>
-      <w:r>
-        <w:rPr>
-          <w:rFonts w:cs="Arial"/>
           <w:b/>
           <w:bCs/>
           <w:sz w:val="24"/>
           <w:szCs w:val="24"/>
         </w:rPr>
-        <w:t xml:space="preserve">Expectation: </w:t>
-      </w:r>
-      <w:r>
-        <w:rPr>
-          <w:rFonts w:cs="Arial"/>
-          <w:sz w:val="24"/>
-          <w:szCs w:val="24"/>
-        </w:rPr>
-        <w:t>The user should be able to design and create their own workouts. They should be able to:</w:t>
-      </w:r>
-    </w:p>
-    <w:p>
-      <w:pPr>
-        <w:pStyle w:val="ListBullet"/>
-      </w:pPr>
-      <w:r>
-        <w:rPr>
-          <w:sz w:val="24"/>
-          <w:szCs w:val="24"/>
-        </w:rPr>
-        <w:t xml:space="preserve">Name the </w:t>
-      </w:r>
-      <w:proofErr w:type="gramStart"/>
-      <w:r>
-        <w:rPr>
-          <w:sz w:val="24"/>
-          <w:szCs w:val="24"/>
-        </w:rPr>
-        <w:t>workout</w:t>
-      </w:r>
-      <w:proofErr w:type="gramEnd"/>
-    </w:p>
-    <w:p>
-      <w:pPr>
-        <w:pStyle w:val="ListBullet"/>
-        <w:rPr>
-          <w:sz w:val="24"/>
-          <w:szCs w:val="24"/>
-        </w:rPr>
-      </w:pPr>
-      <w:r>
-        <w:rPr>
-          <w:sz w:val="24"/>
-          <w:szCs w:val="24"/>
-        </w:rPr>
-        <w:t xml:space="preserve">Name and create an </w:t>
-      </w:r>
-      <w:proofErr w:type="gramStart"/>
-      <w:r>
-        <w:rPr>
-          <w:sz w:val="24"/>
-          <w:szCs w:val="24"/>
-        </w:rPr>
-        <w:t>activity</w:t>
-      </w:r>
-      <w:proofErr w:type="gramEnd"/>
-    </w:p>
-    <w:p>
-      <w:pPr>
-        <w:pStyle w:val="ListBullet"/>
-        <w:rPr>
-          <w:sz w:val="24"/>
-          <w:szCs w:val="24"/>
-        </w:rPr>
-      </w:pPr>
-      <w:r>
-        <w:rPr>
-          <w:sz w:val="24"/>
-          <w:szCs w:val="24"/>
-        </w:rPr>
-        <w:t xml:space="preserve">Change an activity </w:t>
-      </w:r>
-      <w:proofErr w:type="gramStart"/>
-      <w:r>
-        <w:rPr>
-          <w:sz w:val="24"/>
-          <w:szCs w:val="24"/>
-        </w:rPr>
-        <w:t>type</w:t>
-      </w:r>
-      <w:proofErr w:type="gramEnd"/>
-    </w:p>
-    <w:p>
-      <w:pPr>
-        <w:pStyle w:val="ListBullet"/>
-        <w:rPr>
-          <w:sz w:val="24"/>
-          <w:szCs w:val="24"/>
-        </w:rPr>
-      </w:pPr>
-      <w:r>
-        <w:rPr>
-          <w:sz w:val="24"/>
-          <w:szCs w:val="24"/>
-        </w:rPr>
-        <w:t>Edit details of an activity</w:t>
-      </w:r>
-    </w:p>
-    <w:p>
-      <w:pPr>
-        <w:pStyle w:val="ListBullet"/>
-        <w:rPr>
-          <w:sz w:val="24"/>
-          <w:szCs w:val="24"/>
-        </w:rPr>
-      </w:pPr>
-      <w:r>
-        <w:rPr>
-          <w:sz w:val="24"/>
-          <w:szCs w:val="24"/>
-        </w:rPr>
-        <w:t xml:space="preserve">Save the </w:t>
-      </w:r>
-      <w:proofErr w:type="gramStart"/>
-      <w:r>
-        <w:rPr>
-          <w:sz w:val="24"/>
-          <w:szCs w:val="24"/>
-        </w:rPr>
-        <w:t>workout</w:t>
-      </w:r>
-      <w:proofErr w:type="gramEnd"/>
-    </w:p>
-    <w:p>
-      <w:pPr>
-        <w:pStyle w:val="ListBullet"/>
-        <w:numPr>
-          <w:ilvl w:val="0"/>
-          <w:numId w:val="0"/>
-        </w:numPr>
-        <w:rPr>
-          <w:sz w:val="24"/>
-          <w:szCs w:val="24"/>
-        </w:rPr>
-      </w:pPr>
-    </w:p>
-    <w:p>
-      <w:pPr>
-        <w:pStyle w:val="ListBullet"/>
-        <w:numPr>
-          <w:ilvl w:val="0"/>
-          <w:numId w:val="0"/>
-        </w:numPr>
-        <w:rPr>
-          <w:i/>
-          <w:iCs/>
-          <w:sz w:val="24"/>
-          <w:szCs w:val="24"/>
-        </w:rPr>
-      </w:pPr>
-      <w:r>
-        <w:rPr>
-          <w:i/>
-          <w:iCs/>
-          <w:sz w:val="24"/>
-          <w:szCs w:val="24"/>
-        </w:rPr>
-        <w:t>“I will consider this feature to be a success if I can make creating workouts to be easy, simple and applicable to many styles to fit to the user.”</w:t>
+      </w:pPr>
+      <w:r>
+        <w:rPr>
+          <w:noProof/>
+        </w:rPr>
+        <w:lastRenderedPageBreak/>
+        <w:drawing>
+          <wp:anchor distT="0" distB="0" distL="114300" distR="114300" simplePos="0" relativeHeight="251640832" behindDoc="1" locked="0" layoutInCell="1" allowOverlap="1" wp14:anchorId="40E2B65C" wp14:editId="33B13E33">
+            <wp:simplePos x="0" y="0"/>
+            <wp:positionH relativeFrom="column">
+              <wp:posOffset>1762125</wp:posOffset>
+            </wp:positionH>
+            <wp:positionV relativeFrom="paragraph">
+              <wp:posOffset>190500</wp:posOffset>
+            </wp:positionV>
+            <wp:extent cx="2418080" cy="5238750"/>
+            <wp:effectExtent l="0" t="0" r="0" b="0"/>
+            <wp:wrapTopAndBottom/>
+            <wp:docPr id="2043082509" name="Picture 1" descr="A screenshot of a phone&#10;&#10;Description automatically generated"/>
+            <wp:cNvGraphicFramePr>
+              <a:graphicFrameLocks xmlns:a="http://schemas.openxmlformats.org/drawingml/2006/main" noChangeAspect="1"/>
+            </wp:cNvGraphicFramePr>
+            <a:graphic xmlns:a="http://schemas.openxmlformats.org/drawingml/2006/main">
+              <a:graphicData uri="http://schemas.openxmlformats.org/drawingml/2006/picture">
+                <pic:pic xmlns:pic="http://schemas.openxmlformats.org/drawingml/2006/picture">
+                  <pic:nvPicPr>
+                    <pic:cNvPr id="2043082509" name="Picture 1" descr="A screenshot of a phone&#10;&#10;Description automatically generated"/>
+                    <pic:cNvPicPr>
+                      <a:picLocks noChangeAspect="1" noChangeArrowheads="1"/>
+                    </pic:cNvPicPr>
+                  </pic:nvPicPr>
+                  <pic:blipFill>
+                    <a:blip r:embed="rId108" cstate="print">
+                      <a:extLst>
+                        <a:ext uri="{28A0092B-C50C-407E-A947-70E740481C1C}">
+                          <a14:useLocalDpi xmlns:a14="http://schemas.microsoft.com/office/drawing/2010/main" val="0"/>
+                        </a:ext>
+                      </a:extLst>
+                    </a:blip>
+                    <a:srcRect/>
+                    <a:stretch>
+                      <a:fillRect/>
+                    </a:stretch>
+                  </pic:blipFill>
+                  <pic:spPr bwMode="auto">
+                    <a:xfrm>
+                      <a:off x="0" y="0"/>
+                      <a:ext cx="2418080" cy="5238750"/>
+                    </a:xfrm>
+                    <a:prstGeom prst="rect">
+                      <a:avLst/>
+                    </a:prstGeom>
+                    <a:noFill/>
+                    <a:ln>
+                      <a:noFill/>
+                    </a:ln>
+                  </pic:spPr>
+                </pic:pic>
+              </a:graphicData>
+            </a:graphic>
+            <wp14:sizeRelH relativeFrom="margin">
+              <wp14:pctWidth>0</wp14:pctWidth>
+            </wp14:sizeRelH>
+            <wp14:sizeRelV relativeFrom="margin">
+              <wp14:pctHeight>0</wp14:pctHeight>
+            </wp14:sizeRelV>
+          </wp:anchor>
+        </w:drawing>
+      </w:r>
+      <w:r>
+        <w:rPr>
+          <w:b/>
+          <w:bCs/>
+          <w:sz w:val="24"/>
+          <w:szCs w:val="24"/>
+        </w:rPr>
+        <w:t>Evidence:</w:t>
       </w:r>
     </w:p>
     <w:p>
@@ -39328,6 +39296,8 @@
         </w:numPr>
         <w:ind w:left="360" w:hanging="360"/>
         <w:rPr>
+          <w:b/>
+          <w:bCs/>
           <w:sz w:val="24"/>
           <w:szCs w:val="24"/>
         </w:rPr>
@@ -39346,15 +39316,6 @@
           <w:szCs w:val="24"/>
         </w:rPr>
       </w:pPr>
-      <w:r>
-        <w:rPr>
-          <w:b/>
-          <w:bCs/>
-          <w:sz w:val="24"/>
-          <w:szCs w:val="24"/>
-        </w:rPr>
-        <w:t>Outcome:</w:t>
-      </w:r>
     </w:p>
     <w:p>
       <w:pPr>
@@ -39365,16 +39326,68 @@
         </w:numPr>
         <w:ind w:left="360" w:hanging="360"/>
         <w:rPr>
-          <w:sz w:val="24"/>
-          <w:szCs w:val="24"/>
-        </w:rPr>
-      </w:pPr>
-      <w:r>
-        <w:rPr>
-          <w:sz w:val="24"/>
-          <w:szCs w:val="24"/>
-        </w:rPr>
-        <w:t>The user can:</w:t>
+          <w:i/>
+          <w:iCs/>
+          <w:sz w:val="24"/>
+          <w:szCs w:val="24"/>
+          <w:u w:val="single"/>
+        </w:rPr>
+      </w:pPr>
+      <w:r>
+        <w:rPr>
+          <w:i/>
+          <w:iCs/>
+          <w:sz w:val="24"/>
+          <w:szCs w:val="24"/>
+          <w:u w:val="single"/>
+        </w:rPr>
+        <w:t>2. The ability to play each created workout</w:t>
+      </w:r>
+    </w:p>
+    <w:p>
+      <w:pPr>
+        <w:jc w:val="both"/>
+        <w:rPr>
+          <w:rFonts w:cs="Arial"/>
+          <w:sz w:val="24"/>
+          <w:szCs w:val="24"/>
+        </w:rPr>
+      </w:pPr>
+      <w:r>
+        <w:rPr>
+          <w:rFonts w:cs="Arial"/>
+          <w:b/>
+          <w:bCs/>
+          <w:sz w:val="24"/>
+          <w:szCs w:val="24"/>
+        </w:rPr>
+        <w:t xml:space="preserve">Expectation: </w:t>
+      </w:r>
+      <w:r>
+        <w:rPr>
+          <w:rFonts w:cs="Arial"/>
+          <w:sz w:val="24"/>
+          <w:szCs w:val="24"/>
+        </w:rPr>
+        <w:t>The user should be able to play each workout they have created, with all activities shown.</w:t>
+      </w:r>
+    </w:p>
+    <w:p>
+      <w:pPr>
+        <w:jc w:val="both"/>
+        <w:rPr>
+          <w:rFonts w:cs="Arial"/>
+          <w:sz w:val="24"/>
+          <w:szCs w:val="24"/>
+        </w:rPr>
+      </w:pPr>
+      <w:r>
+        <w:rPr>
+          <w:rFonts w:cs="Arial"/>
+          <w:sz w:val="24"/>
+          <w:szCs w:val="24"/>
+        </w:rPr>
+        <w:t>Criteria:</w:t>
       </w:r>
     </w:p>
     <w:p>
@@ -39386,7 +39399,7 @@
           <w:sz w:val="24"/>
           <w:szCs w:val="24"/>
         </w:rPr>
-        <w:t xml:space="preserve">Name a </w:t>
+        <w:t xml:space="preserve">Play each </w:t>
       </w:r>
       <w:proofErr w:type="gramStart"/>
       <w:r>
@@ -39407,7 +39420,7 @@
           <w:sz w:val="24"/>
           <w:szCs w:val="24"/>
         </w:rPr>
-        <w:t xml:space="preserve">Add </w:t>
+        <w:t xml:space="preserve">Show each activity and their </w:t>
       </w:r>
       <w:proofErr w:type="gramStart"/>
       <w:r>
@@ -39415,7 +39428,7 @@
           <w:sz w:val="24"/>
           <w:szCs w:val="24"/>
         </w:rPr>
-        <w:t>activities</w:t>
+        <w:t>details</w:t>
       </w:r>
       <w:proofErr w:type="gramEnd"/>
     </w:p>
@@ -39428,7 +39441,7 @@
           <w:sz w:val="24"/>
           <w:szCs w:val="24"/>
         </w:rPr>
-        <w:t xml:space="preserve">Edit </w:t>
+        <w:t xml:space="preserve">Have a simple </w:t>
       </w:r>
       <w:proofErr w:type="gramStart"/>
       <w:r>
@@ -39436,25 +39449,20 @@
           <w:sz w:val="24"/>
           <w:szCs w:val="24"/>
         </w:rPr>
-        <w:t>activities</w:t>
+        <w:t>interface</w:t>
       </w:r>
       <w:proofErr w:type="gramEnd"/>
     </w:p>
     <w:p>
       <w:pPr>
         <w:pStyle w:val="ListBullet"/>
-        <w:tabs>
-          <w:tab w:val="clear" w:pos="360"/>
-          <w:tab w:val="num" w:pos="720"/>
-        </w:tabs>
-        <w:ind w:left="720"/>
-      </w:pPr>
-      <w:r>
-        <w:rPr>
-          <w:sz w:val="24"/>
-          <w:szCs w:val="24"/>
-        </w:rPr>
-        <w:t xml:space="preserve">Change activity </w:t>
+      </w:pPr>
+      <w:r>
+        <w:rPr>
+          <w:sz w:val="24"/>
+          <w:szCs w:val="24"/>
+        </w:rPr>
+        <w:t xml:space="preserve">Assign days of the week to do each </w:t>
       </w:r>
       <w:proofErr w:type="gramStart"/>
       <w:r>
@@ -39462,73 +39470,40 @@
           <w:sz w:val="24"/>
           <w:szCs w:val="24"/>
         </w:rPr>
-        <w:t>type</w:t>
+        <w:t>workout</w:t>
       </w:r>
       <w:proofErr w:type="gramEnd"/>
     </w:p>
     <w:p>
       <w:pPr>
         <w:pStyle w:val="ListBullet"/>
-        <w:tabs>
-          <w:tab w:val="clear" w:pos="360"/>
-          <w:tab w:val="num" w:pos="720"/>
-        </w:tabs>
-        <w:ind w:left="720"/>
-      </w:pPr>
-      <w:r>
-        <w:rPr>
-          <w:sz w:val="24"/>
-          <w:szCs w:val="24"/>
-        </w:rPr>
-        <w:t>Change details of each activity type</w:t>
-      </w:r>
+      </w:pPr>
+      <w:r>
+        <w:rPr>
+          <w:sz w:val="24"/>
+          <w:szCs w:val="24"/>
+        </w:rPr>
+        <w:t xml:space="preserve">Enter straight into a </w:t>
+      </w:r>
+      <w:proofErr w:type="gramStart"/>
+      <w:r>
+        <w:rPr>
+          <w:sz w:val="24"/>
+          <w:szCs w:val="24"/>
+        </w:rPr>
+        <w:t>workout</w:t>
+      </w:r>
+      <w:proofErr w:type="gramEnd"/>
     </w:p>
     <w:p>
       <w:pPr>
         <w:pStyle w:val="ListBullet"/>
-        <w:tabs>
-          <w:tab w:val="clear" w:pos="360"/>
-          <w:tab w:val="num" w:pos="720"/>
-        </w:tabs>
-        <w:ind w:left="720"/>
-      </w:pPr>
-      <w:r>
-        <w:rPr>
-          <w:sz w:val="24"/>
-          <w:szCs w:val="24"/>
-        </w:rPr>
-        <w:t xml:space="preserve">Delete </w:t>
-      </w:r>
-      <w:proofErr w:type="gramStart"/>
-      <w:r>
-        <w:rPr>
-          <w:sz w:val="24"/>
-          <w:szCs w:val="24"/>
-        </w:rPr>
-        <w:t>activities</w:t>
-      </w:r>
-      <w:proofErr w:type="gramEnd"/>
-    </w:p>
-    <w:p>
-      <w:pPr>
-        <w:pStyle w:val="ListBullet"/>
-      </w:pPr>
-      <w:r>
-        <w:rPr>
-          <w:sz w:val="24"/>
-          <w:szCs w:val="24"/>
-        </w:rPr>
-        <w:t xml:space="preserve">Save </w:t>
-      </w:r>
-      <w:proofErr w:type="gramStart"/>
-      <w:r>
-        <w:rPr>
-          <w:sz w:val="24"/>
-          <w:szCs w:val="24"/>
-        </w:rPr>
-        <w:t>workout</w:t>
-      </w:r>
-      <w:proofErr w:type="gramEnd"/>
+        <w:numPr>
+          <w:ilvl w:val="0"/>
+          <w:numId w:val="0"/>
+        </w:numPr>
+        <w:ind w:left="360"/>
+      </w:pPr>
     </w:p>
     <w:p>
       <w:pPr>
@@ -39559,10 +39534,13 @@
       </w:pPr>
       <w:r>
         <w:rPr>
-          <w:sz w:val="24"/>
-          <w:szCs w:val="24"/>
-        </w:rPr>
-        <w:t>Some of the activities have some errors/bugs, but as a functional feature, I consider it to</w:t>
+          <w:b/>
+          <w:bCs/>
+          <w:sz w:val="24"/>
+          <w:szCs w:val="24"/>
+        </w:rPr>
+        <w:lastRenderedPageBreak/>
+        <w:t>Outcome:</w:t>
       </w:r>
     </w:p>
     <w:p>
@@ -39583,8 +39561,133 @@
           <w:sz w:val="24"/>
           <w:szCs w:val="24"/>
         </w:rPr>
-        <w:t xml:space="preserve">have met the criteria. I believe users can customize each workout enough to create a </w:t>
-      </w:r>
+        <w:t>The user can:</w:t>
+      </w:r>
+    </w:p>
+    <w:p>
+      <w:pPr>
+        <w:pStyle w:val="ListBullet"/>
+        <w:rPr>
+          <w:sz w:val="24"/>
+          <w:szCs w:val="24"/>
+        </w:rPr>
+      </w:pPr>
+      <w:r>
+        <w:rPr>
+          <w:sz w:val="24"/>
+          <w:szCs w:val="24"/>
+        </w:rPr>
+        <w:t xml:space="preserve">Play each </w:t>
+      </w:r>
+      <w:proofErr w:type="gramStart"/>
+      <w:r>
+        <w:rPr>
+          <w:sz w:val="24"/>
+          <w:szCs w:val="24"/>
+        </w:rPr>
+        <w:t>workout</w:t>
+      </w:r>
+      <w:proofErr w:type="gramEnd"/>
+    </w:p>
+    <w:p>
+      <w:pPr>
+        <w:pStyle w:val="ListBullet"/>
+        <w:rPr>
+          <w:sz w:val="24"/>
+          <w:szCs w:val="24"/>
+        </w:rPr>
+      </w:pPr>
+      <w:r>
+        <w:rPr>
+          <w:sz w:val="24"/>
+          <w:szCs w:val="24"/>
+        </w:rPr>
+        <w:t xml:space="preserve">Follow each activity and view their </w:t>
+      </w:r>
+      <w:proofErr w:type="gramStart"/>
+      <w:r>
+        <w:rPr>
+          <w:sz w:val="24"/>
+          <w:szCs w:val="24"/>
+        </w:rPr>
+        <w:t>details</w:t>
+      </w:r>
+      <w:proofErr w:type="gramEnd"/>
+    </w:p>
+    <w:p>
+      <w:pPr>
+        <w:pStyle w:val="ListBullet"/>
+        <w:rPr>
+          <w:sz w:val="24"/>
+          <w:szCs w:val="24"/>
+        </w:rPr>
+      </w:pPr>
+      <w:r>
+        <w:rPr>
+          <w:sz w:val="24"/>
+          <w:szCs w:val="24"/>
+        </w:rPr>
+        <w:t xml:space="preserve">Save their progress of the </w:t>
+      </w:r>
+      <w:proofErr w:type="gramStart"/>
+      <w:r>
+        <w:rPr>
+          <w:sz w:val="24"/>
+          <w:szCs w:val="24"/>
+        </w:rPr>
+        <w:t>workout</w:t>
+      </w:r>
+      <w:proofErr w:type="gramEnd"/>
+    </w:p>
+    <w:p>
+      <w:pPr>
+        <w:pStyle w:val="ListBullet"/>
+        <w:rPr>
+          <w:sz w:val="24"/>
+          <w:szCs w:val="24"/>
+        </w:rPr>
+      </w:pPr>
+      <w:r>
+        <w:rPr>
+          <w:sz w:val="24"/>
+          <w:szCs w:val="24"/>
+        </w:rPr>
+        <w:t xml:space="preserve">Replay the </w:t>
+      </w:r>
+      <w:proofErr w:type="gramStart"/>
+      <w:r>
+        <w:rPr>
+          <w:sz w:val="24"/>
+          <w:szCs w:val="24"/>
+        </w:rPr>
+        <w:t>workout</w:t>
+      </w:r>
+      <w:proofErr w:type="gramEnd"/>
+    </w:p>
+    <w:p>
+      <w:pPr>
+        <w:pStyle w:val="ListBullet"/>
+        <w:rPr>
+          <w:sz w:val="24"/>
+          <w:szCs w:val="24"/>
+        </w:rPr>
+      </w:pPr>
+      <w:r>
+        <w:rPr>
+          <w:sz w:val="24"/>
+          <w:szCs w:val="24"/>
+        </w:rPr>
+        <w:t xml:space="preserve">Select each workout from the select </w:t>
+      </w:r>
+      <w:proofErr w:type="gramStart"/>
+      <w:r>
+        <w:rPr>
+          <w:sz w:val="24"/>
+          <w:szCs w:val="24"/>
+        </w:rPr>
+        <w:t>page</w:t>
+      </w:r>
+      <w:proofErr w:type="gramEnd"/>
     </w:p>
     <w:p>
       <w:pPr>
@@ -39599,12 +39702,25 @@
           <w:szCs w:val="24"/>
         </w:rPr>
       </w:pPr>
-      <w:r>
-        <w:rPr>
-          <w:sz w:val="24"/>
-          <w:szCs w:val="24"/>
-        </w:rPr>
-        <w:t xml:space="preserve">strong plan to suite a lot of different workout types, however I haven’t included a </w:t>
+    </w:p>
+    <w:p>
+      <w:pPr>
+        <w:pStyle w:val="ListBullet"/>
+        <w:numPr>
+          <w:ilvl w:val="0"/>
+          <w:numId w:val="0"/>
+        </w:numPr>
+        <w:rPr>
+          <w:sz w:val="24"/>
+          <w:szCs w:val="24"/>
+        </w:rPr>
+      </w:pPr>
+      <w:r>
+        <w:rPr>
+          <w:sz w:val="24"/>
+          <w:szCs w:val="24"/>
+        </w:rPr>
+        <w:t xml:space="preserve">It is not possible </w:t>
       </w:r>
       <w:proofErr w:type="gramStart"/>
       <w:r>
@@ -39612,9 +39728,194 @@
           <w:sz w:val="24"/>
           <w:szCs w:val="24"/>
         </w:rPr>
-        <w:t>section</w:t>
+        <w:t>at the moment</w:t>
       </w:r>
       <w:proofErr w:type="gramEnd"/>
+      <w:r>
+        <w:rPr>
+          <w:sz w:val="24"/>
+          <w:szCs w:val="24"/>
+        </w:rPr>
+        <w:t xml:space="preserve"> to organize a routine for each workout to be played on </w:t>
+      </w:r>
+    </w:p>
+    <w:p>
+      <w:pPr>
+        <w:pStyle w:val="ListBullet"/>
+        <w:numPr>
+          <w:ilvl w:val="0"/>
+          <w:numId w:val="0"/>
+        </w:numPr>
+        <w:rPr>
+          <w:sz w:val="24"/>
+          <w:szCs w:val="24"/>
+        </w:rPr>
+      </w:pPr>
+      <w:r>
+        <w:rPr>
+          <w:sz w:val="24"/>
+          <w:szCs w:val="24"/>
+        </w:rPr>
+        <w:t xml:space="preserve">each day of the week, which means the user has to select the workout they want to </w:t>
+      </w:r>
+      <w:proofErr w:type="gramStart"/>
+      <w:r>
+        <w:rPr>
+          <w:sz w:val="24"/>
+          <w:szCs w:val="24"/>
+        </w:rPr>
+        <w:t>play</w:t>
+      </w:r>
+      <w:proofErr w:type="gramEnd"/>
+      <w:r>
+        <w:rPr>
+          <w:sz w:val="24"/>
+          <w:szCs w:val="24"/>
+        </w:rPr>
+        <w:t xml:space="preserve"> </w:t>
+      </w:r>
+    </w:p>
+    <w:p>
+      <w:pPr>
+        <w:pStyle w:val="ListBullet"/>
+        <w:numPr>
+          <w:ilvl w:val="0"/>
+          <w:numId w:val="0"/>
+        </w:numPr>
+        <w:rPr>
+          <w:sz w:val="24"/>
+          <w:szCs w:val="24"/>
+        </w:rPr>
+      </w:pPr>
+      <w:r>
+        <w:rPr>
+          <w:sz w:val="24"/>
+          <w:szCs w:val="24"/>
+        </w:rPr>
+        <w:t>from a list of created workouts. This covers the basic functionality of the application, but</w:t>
+      </w:r>
+      <w:r>
+        <w:rPr>
+          <w:sz w:val="24"/>
+          <w:szCs w:val="24"/>
+        </w:rPr>
+        <w:t xml:space="preserve"> it creates an extra step which the user must complete. This puts a burden on opening workouts, which should be avoided. If I continue to develop this application, I plan to implement this routine feature.</w:t>
+      </w:r>
+    </w:p>
+    <w:p>
+      <w:pPr>
+        <w:pStyle w:val="ListBullet"/>
+        <w:numPr>
+          <w:ilvl w:val="0"/>
+          <w:numId w:val="0"/>
+        </w:numPr>
+        <w:rPr>
+          <w:sz w:val="24"/>
+          <w:szCs w:val="24"/>
+        </w:rPr>
+      </w:pPr>
+    </w:p>
+    <w:p>
+      <w:pPr>
+        <w:pStyle w:val="ListBullet"/>
+        <w:numPr>
+          <w:ilvl w:val="0"/>
+          <w:numId w:val="0"/>
+        </w:numPr>
+        <w:rPr>
+          <w:sz w:val="24"/>
+          <w:szCs w:val="24"/>
+        </w:rPr>
+      </w:pPr>
+      <w:r>
+        <w:rPr>
+          <w:noProof/>
+        </w:rPr>
+        <w:drawing>
+          <wp:anchor distT="0" distB="0" distL="114300" distR="114300" simplePos="0" relativeHeight="251644928" behindDoc="0" locked="0" layoutInCell="1" allowOverlap="1" wp14:anchorId="32053056" wp14:editId="720AB8CC">
+            <wp:simplePos x="0" y="0"/>
+            <wp:positionH relativeFrom="column">
+              <wp:posOffset>1828800</wp:posOffset>
+            </wp:positionH>
+            <wp:positionV relativeFrom="paragraph">
+              <wp:posOffset>236220</wp:posOffset>
+            </wp:positionV>
+            <wp:extent cx="2286000" cy="4952365"/>
+            <wp:effectExtent l="0" t="0" r="0" b="0"/>
+            <wp:wrapTopAndBottom/>
+            <wp:docPr id="298853666" name="Picture 2"/>
+            <wp:cNvGraphicFramePr>
+              <a:graphicFrameLocks xmlns:a="http://schemas.openxmlformats.org/drawingml/2006/main" noChangeAspect="1"/>
+            </wp:cNvGraphicFramePr>
+            <a:graphic xmlns:a="http://schemas.openxmlformats.org/drawingml/2006/main">
+              <a:graphicData uri="http://schemas.openxmlformats.org/drawingml/2006/picture">
+                <pic:pic xmlns:pic="http://schemas.openxmlformats.org/drawingml/2006/picture">
+                  <pic:nvPicPr>
+                    <pic:cNvPr id="0" name="Picture 3"/>
+                    <pic:cNvPicPr>
+                      <a:picLocks noChangeAspect="1" noChangeArrowheads="1"/>
+                    </pic:cNvPicPr>
+                  </pic:nvPicPr>
+                  <pic:blipFill>
+                    <a:blip r:embed="rId109" cstate="print">
+                      <a:extLst>
+                        <a:ext uri="{28A0092B-C50C-407E-A947-70E740481C1C}">
+                          <a14:useLocalDpi xmlns:a14="http://schemas.microsoft.com/office/drawing/2010/main" val="0"/>
+                        </a:ext>
+                      </a:extLst>
+                    </a:blip>
+                    <a:srcRect/>
+                    <a:stretch>
+                      <a:fillRect/>
+                    </a:stretch>
+                  </pic:blipFill>
+                  <pic:spPr bwMode="auto">
+                    <a:xfrm>
+                      <a:off x="0" y="0"/>
+                      <a:ext cx="2286000" cy="4952365"/>
+                    </a:xfrm>
+                    <a:prstGeom prst="rect">
+                      <a:avLst/>
+                    </a:prstGeom>
+                    <a:noFill/>
+                    <a:ln>
+                      <a:noFill/>
+                    </a:ln>
+                  </pic:spPr>
+                </pic:pic>
+              </a:graphicData>
+            </a:graphic>
+            <wp14:sizeRelH relativeFrom="margin">
+              <wp14:pctWidth>0</wp14:pctWidth>
+            </wp14:sizeRelH>
+            <wp14:sizeRelV relativeFrom="margin">
+              <wp14:pctHeight>0</wp14:pctHeight>
+            </wp14:sizeRelV>
+          </wp:anchor>
+        </w:drawing>
+      </w:r>
+      <w:r>
+        <w:rPr>
+          <w:b/>
+          <w:bCs/>
+          <w:sz w:val="24"/>
+          <w:szCs w:val="24"/>
+        </w:rPr>
+        <w:t>Evidence:</w:t>
+      </w:r>
+    </w:p>
+    <w:p>
+      <w:pPr>
+        <w:pStyle w:val="ListBullet"/>
+        <w:numPr>
+          <w:ilvl w:val="0"/>
+          <w:numId w:val="0"/>
+        </w:numPr>
+        <w:rPr>
+          <w:sz w:val="24"/>
+          <w:szCs w:val="24"/>
+        </w:rPr>
+      </w:pPr>
     </w:p>
     <w:p>
       <w:pPr>
@@ -39631,11 +39932,167 @@
       </w:pPr>
       <w:r>
         <w:rPr>
-          <w:sz w:val="24"/>
-          <w:szCs w:val="24"/>
-        </w:rPr>
-        <w:t xml:space="preserve">to add notes to each activity. This may hinder some users (for example, if a user was </w:t>
-      </w:r>
+          <w:i/>
+          <w:iCs/>
+          <w:sz w:val="24"/>
+          <w:szCs w:val="24"/>
+          <w:u w:val="single"/>
+        </w:rPr>
+        <w:t>4. To have a simplistic interface</w:t>
+      </w:r>
+    </w:p>
+    <w:p>
+      <w:pPr>
+        <w:jc w:val="both"/>
+        <w:rPr>
+          <w:rFonts w:cs="Arial"/>
+          <w:sz w:val="24"/>
+          <w:szCs w:val="24"/>
+        </w:rPr>
+      </w:pPr>
+      <w:r>
+        <w:rPr>
+          <w:rFonts w:cs="Arial"/>
+          <w:b/>
+          <w:bCs/>
+          <w:sz w:val="24"/>
+          <w:szCs w:val="24"/>
+        </w:rPr>
+        <w:t xml:space="preserve">Expectation: </w:t>
+      </w:r>
+      <w:r>
+        <w:rPr>
+          <w:rFonts w:cs="Arial"/>
+          <w:sz w:val="24"/>
+          <w:szCs w:val="24"/>
+        </w:rPr>
+        <w:t>The application should have a simplistic interface which is easy to use, and functional.</w:t>
+      </w:r>
+    </w:p>
+    <w:p>
+      <w:pPr>
+        <w:jc w:val="both"/>
+        <w:rPr>
+          <w:rFonts w:cs="Arial"/>
+          <w:sz w:val="24"/>
+          <w:szCs w:val="24"/>
+        </w:rPr>
+      </w:pPr>
+      <w:r>
+        <w:rPr>
+          <w:rFonts w:cs="Arial"/>
+          <w:sz w:val="24"/>
+          <w:szCs w:val="24"/>
+        </w:rPr>
+        <w:t>Criteria:</w:t>
+      </w:r>
+    </w:p>
+    <w:p>
+      <w:pPr>
+        <w:jc w:val="both"/>
+        <w:rPr>
+          <w:rFonts w:cs="Arial"/>
+          <w:sz w:val="24"/>
+          <w:szCs w:val="24"/>
+        </w:rPr>
+      </w:pPr>
+      <w:r>
+        <w:rPr>
+          <w:rFonts w:cs="Arial"/>
+          <w:sz w:val="24"/>
+          <w:szCs w:val="24"/>
+        </w:rPr>
+        <w:t>The interface should be:</w:t>
+      </w:r>
+    </w:p>
+    <w:p>
+      <w:pPr>
+        <w:pStyle w:val="ListBullet"/>
+        <w:rPr>
+          <w:sz w:val="24"/>
+          <w:szCs w:val="24"/>
+        </w:rPr>
+      </w:pPr>
+      <w:r>
+        <w:rPr>
+          <w:sz w:val="24"/>
+          <w:szCs w:val="24"/>
+        </w:rPr>
+        <w:t>Simplistic</w:t>
+      </w:r>
+    </w:p>
+    <w:p>
+      <w:pPr>
+        <w:pStyle w:val="ListBullet"/>
+        <w:rPr>
+          <w:sz w:val="24"/>
+          <w:szCs w:val="24"/>
+        </w:rPr>
+      </w:pPr>
+      <w:r>
+        <w:rPr>
+          <w:sz w:val="24"/>
+          <w:szCs w:val="24"/>
+        </w:rPr>
+        <w:t>Efficient</w:t>
+      </w:r>
+    </w:p>
+    <w:p>
+      <w:pPr>
+        <w:pStyle w:val="ListBullet"/>
+        <w:rPr>
+          <w:sz w:val="24"/>
+          <w:szCs w:val="24"/>
+        </w:rPr>
+      </w:pPr>
+      <w:r>
+        <w:rPr>
+          <w:sz w:val="24"/>
+          <w:szCs w:val="24"/>
+        </w:rPr>
+        <w:t>Consistent</w:t>
+      </w:r>
+    </w:p>
+    <w:p>
+      <w:pPr>
+        <w:pStyle w:val="ListBullet"/>
+        <w:rPr>
+          <w:sz w:val="24"/>
+          <w:szCs w:val="24"/>
+        </w:rPr>
+      </w:pPr>
+      <w:r>
+        <w:rPr>
+          <w:sz w:val="24"/>
+          <w:szCs w:val="24"/>
+        </w:rPr>
+        <w:t>Bright</w:t>
+      </w:r>
+    </w:p>
+    <w:p>
+      <w:pPr>
+        <w:pStyle w:val="ListBullet"/>
+        <w:rPr>
+          <w:sz w:val="24"/>
+          <w:szCs w:val="24"/>
+        </w:rPr>
+      </w:pPr>
+      <w:r>
+        <w:rPr>
+          <w:sz w:val="24"/>
+          <w:szCs w:val="24"/>
+        </w:rPr>
+        <w:t xml:space="preserve">Easy to </w:t>
+      </w:r>
+      <w:proofErr w:type="gramStart"/>
+      <w:r>
+        <w:rPr>
+          <w:sz w:val="24"/>
+          <w:szCs w:val="24"/>
+        </w:rPr>
+        <w:t>navigate</w:t>
+      </w:r>
+      <w:proofErr w:type="gramEnd"/>
     </w:p>
     <w:p>
       <w:pPr>
@@ -39650,13 +40107,6 @@
           <w:szCs w:val="24"/>
         </w:rPr>
       </w:pPr>
-      <w:r>
-        <w:rPr>
-          <w:sz w:val="24"/>
-          <w:szCs w:val="24"/>
-        </w:rPr>
-        <w:t xml:space="preserve">climbing and they wanted to add how they want to do each route, they will be limited to </w:t>
-      </w:r>
     </w:p>
     <w:p>
       <w:pPr>
@@ -39673,10 +40123,12 @@
       </w:pPr>
       <w:r>
         <w:rPr>
-          <w:sz w:val="24"/>
-          <w:szCs w:val="24"/>
-        </w:rPr>
-        <w:t>the title of each activity).</w:t>
+          <w:b/>
+          <w:bCs/>
+          <w:sz w:val="24"/>
+          <w:szCs w:val="24"/>
+        </w:rPr>
+        <w:t>Outcome:</w:t>
       </w:r>
     </w:p>
     <w:p>
@@ -39690,6 +40142,661 @@
         <w:rPr>
           <w:sz w:val="24"/>
           <w:szCs w:val="24"/>
+        </w:rPr>
+      </w:pPr>
+      <w:r>
+        <w:rPr>
+          <w:sz w:val="24"/>
+          <w:szCs w:val="24"/>
+        </w:rPr>
+        <w:t xml:space="preserve">I believe that the interface meets these criteria, and allows the user to navigate the </w:t>
+      </w:r>
+    </w:p>
+    <w:p>
+      <w:pPr>
+        <w:pStyle w:val="ListBullet"/>
+        <w:numPr>
+          <w:ilvl w:val="0"/>
+          <w:numId w:val="0"/>
+        </w:numPr>
+        <w:ind w:left="360" w:hanging="360"/>
+        <w:rPr>
+          <w:sz w:val="24"/>
+          <w:szCs w:val="24"/>
+        </w:rPr>
+      </w:pPr>
+      <w:r>
+        <w:rPr>
+          <w:sz w:val="24"/>
+          <w:szCs w:val="24"/>
+        </w:rPr>
+        <w:t>application easily.</w:t>
+      </w:r>
+      <w:r>
+        <w:rPr>
+          <w:sz w:val="24"/>
+          <w:szCs w:val="24"/>
+        </w:rPr>
+        <w:t xml:space="preserve"> It does not bore the user, and holds a consistent theme which can </w:t>
+      </w:r>
+      <w:proofErr w:type="gramStart"/>
+      <w:r>
+        <w:rPr>
+          <w:sz w:val="24"/>
+          <w:szCs w:val="24"/>
+        </w:rPr>
+        <w:t>be</w:t>
+      </w:r>
+      <w:proofErr w:type="gramEnd"/>
+      <w:r>
+        <w:rPr>
+          <w:sz w:val="24"/>
+          <w:szCs w:val="24"/>
+        </w:rPr>
+        <w:t xml:space="preserve"> </w:t>
+      </w:r>
+    </w:p>
+    <w:p>
+      <w:pPr>
+        <w:pStyle w:val="ListBullet"/>
+        <w:numPr>
+          <w:ilvl w:val="0"/>
+          <w:numId w:val="0"/>
+        </w:numPr>
+        <w:ind w:left="360" w:hanging="360"/>
+        <w:rPr>
+          <w:sz w:val="24"/>
+          <w:szCs w:val="24"/>
+        </w:rPr>
+      </w:pPr>
+      <w:r>
+        <w:rPr>
+          <w:sz w:val="24"/>
+          <w:szCs w:val="24"/>
+        </w:rPr>
+        <w:t>changed easily.</w:t>
+      </w:r>
+    </w:p>
+    <w:p>
+      <w:pPr>
+        <w:pStyle w:val="ListBullet"/>
+        <w:numPr>
+          <w:ilvl w:val="0"/>
+          <w:numId w:val="0"/>
+        </w:numPr>
+        <w:rPr>
+          <w:sz w:val="24"/>
+          <w:szCs w:val="24"/>
+        </w:rPr>
+      </w:pPr>
+    </w:p>
+    <w:p>
+      <w:pPr>
+        <w:pStyle w:val="ListBullet"/>
+        <w:numPr>
+          <w:ilvl w:val="0"/>
+          <w:numId w:val="0"/>
+        </w:numPr>
+        <w:rPr>
+          <w:sz w:val="24"/>
+          <w:szCs w:val="24"/>
+        </w:rPr>
+      </w:pPr>
+      <w:r>
+        <w:rPr>
+          <w:noProof/>
+        </w:rPr>
+        <w:drawing>
+          <wp:anchor distT="0" distB="0" distL="114300" distR="114300" simplePos="0" relativeHeight="251678720" behindDoc="0" locked="0" layoutInCell="1" allowOverlap="1" wp14:anchorId="6D96A7CA" wp14:editId="4EE13B6E">
+            <wp:simplePos x="0" y="0"/>
+            <wp:positionH relativeFrom="column">
+              <wp:posOffset>628650</wp:posOffset>
+            </wp:positionH>
+            <wp:positionV relativeFrom="paragraph">
+              <wp:posOffset>332105</wp:posOffset>
+            </wp:positionV>
+            <wp:extent cx="1945640" cy="4215130"/>
+            <wp:effectExtent l="0" t="0" r="0" b="0"/>
+            <wp:wrapTopAndBottom/>
+            <wp:docPr id="1847547180" name="Picture 3" descr="A screenshot of a phone&#10;&#10;Description automatically generated"/>
+            <wp:cNvGraphicFramePr>
+              <a:graphicFrameLocks xmlns:a="http://schemas.openxmlformats.org/drawingml/2006/main" noChangeAspect="1"/>
+            </wp:cNvGraphicFramePr>
+            <a:graphic xmlns:a="http://schemas.openxmlformats.org/drawingml/2006/main">
+              <a:graphicData uri="http://schemas.openxmlformats.org/drawingml/2006/picture">
+                <pic:pic xmlns:pic="http://schemas.openxmlformats.org/drawingml/2006/picture">
+                  <pic:nvPicPr>
+                    <pic:cNvPr id="1847547180" name="Picture 3" descr="A screenshot of a phone&#10;&#10;Description automatically generated"/>
+                    <pic:cNvPicPr>
+                      <a:picLocks noChangeAspect="1" noChangeArrowheads="1"/>
+                    </pic:cNvPicPr>
+                  </pic:nvPicPr>
+                  <pic:blipFill>
+                    <a:blip r:embed="rId110" cstate="print">
+                      <a:extLst>
+                        <a:ext uri="{28A0092B-C50C-407E-A947-70E740481C1C}">
+                          <a14:useLocalDpi xmlns:a14="http://schemas.microsoft.com/office/drawing/2010/main" val="0"/>
+                        </a:ext>
+                      </a:extLst>
+                    </a:blip>
+                    <a:srcRect/>
+                    <a:stretch>
+                      <a:fillRect/>
+                    </a:stretch>
+                  </pic:blipFill>
+                  <pic:spPr bwMode="auto">
+                    <a:xfrm>
+                      <a:off x="0" y="0"/>
+                      <a:ext cx="1945640" cy="4215130"/>
+                    </a:xfrm>
+                    <a:prstGeom prst="rect">
+                      <a:avLst/>
+                    </a:prstGeom>
+                    <a:noFill/>
+                    <a:ln>
+                      <a:noFill/>
+                    </a:ln>
+                  </pic:spPr>
+                </pic:pic>
+              </a:graphicData>
+            </a:graphic>
+            <wp14:sizeRelH relativeFrom="margin">
+              <wp14:pctWidth>0</wp14:pctWidth>
+            </wp14:sizeRelH>
+            <wp14:sizeRelV relativeFrom="margin">
+              <wp14:pctHeight>0</wp14:pctHeight>
+            </wp14:sizeRelV>
+          </wp:anchor>
+        </w:drawing>
+      </w:r>
+      <w:r>
+        <w:rPr>
+          <w:noProof/>
+        </w:rPr>
+        <w:drawing>
+          <wp:anchor distT="0" distB="0" distL="114300" distR="114300" simplePos="0" relativeHeight="251660288" behindDoc="1" locked="0" layoutInCell="1" allowOverlap="1" wp14:anchorId="4D9745C1" wp14:editId="386D2996">
+            <wp:simplePos x="0" y="0"/>
+            <wp:positionH relativeFrom="column">
+              <wp:posOffset>3086100</wp:posOffset>
+            </wp:positionH>
+            <wp:positionV relativeFrom="paragraph">
+              <wp:posOffset>308610</wp:posOffset>
+            </wp:positionV>
+            <wp:extent cx="1953260" cy="4234180"/>
+            <wp:effectExtent l="0" t="0" r="0" b="0"/>
+            <wp:wrapTopAndBottom/>
+            <wp:docPr id="1912203056" name="Picture 4" descr="A screenshot of a phone&#10;&#10;Description automatically generated"/>
+            <wp:cNvGraphicFramePr>
+              <a:graphicFrameLocks xmlns:a="http://schemas.openxmlformats.org/drawingml/2006/main" noChangeAspect="1"/>
+            </wp:cNvGraphicFramePr>
+            <a:graphic xmlns:a="http://schemas.openxmlformats.org/drawingml/2006/main">
+              <a:graphicData uri="http://schemas.openxmlformats.org/drawingml/2006/picture">
+                <pic:pic xmlns:pic="http://schemas.openxmlformats.org/drawingml/2006/picture">
+                  <pic:nvPicPr>
+                    <pic:cNvPr id="1912203056" name="Picture 4" descr="A screenshot of a phone&#10;&#10;Description automatically generated"/>
+                    <pic:cNvPicPr>
+                      <a:picLocks noChangeAspect="1" noChangeArrowheads="1"/>
+                    </pic:cNvPicPr>
+                  </pic:nvPicPr>
+                  <pic:blipFill>
+                    <a:blip r:embed="rId111" cstate="print">
+                      <a:extLst>
+                        <a:ext uri="{28A0092B-C50C-407E-A947-70E740481C1C}">
+                          <a14:useLocalDpi xmlns:a14="http://schemas.microsoft.com/office/drawing/2010/main" val="0"/>
+                        </a:ext>
+                      </a:extLst>
+                    </a:blip>
+                    <a:srcRect/>
+                    <a:stretch>
+                      <a:fillRect/>
+                    </a:stretch>
+                  </pic:blipFill>
+                  <pic:spPr bwMode="auto">
+                    <a:xfrm>
+                      <a:off x="0" y="0"/>
+                      <a:ext cx="1953260" cy="4234180"/>
+                    </a:xfrm>
+                    <a:prstGeom prst="rect">
+                      <a:avLst/>
+                    </a:prstGeom>
+                    <a:noFill/>
+                    <a:ln>
+                      <a:noFill/>
+                    </a:ln>
+                  </pic:spPr>
+                </pic:pic>
+              </a:graphicData>
+            </a:graphic>
+            <wp14:sizeRelH relativeFrom="margin">
+              <wp14:pctWidth>0</wp14:pctWidth>
+            </wp14:sizeRelH>
+            <wp14:sizeRelV relativeFrom="margin">
+              <wp14:pctHeight>0</wp14:pctHeight>
+            </wp14:sizeRelV>
+          </wp:anchor>
+        </w:drawing>
+      </w:r>
+      <w:r>
+        <w:rPr>
+          <w:b/>
+          <w:bCs/>
+          <w:sz w:val="24"/>
+          <w:szCs w:val="24"/>
+        </w:rPr>
+        <w:t>Evidence:</w:t>
+      </w:r>
+    </w:p>
+    <w:p>
+      <w:pPr>
+        <w:pStyle w:val="ListBullet"/>
+        <w:numPr>
+          <w:ilvl w:val="0"/>
+          <w:numId w:val="0"/>
+        </w:numPr>
+        <w:ind w:left="360" w:hanging="360"/>
+        <w:rPr>
+          <w:sz w:val="24"/>
+          <w:szCs w:val="24"/>
+        </w:rPr>
+      </w:pPr>
+      <w:r>
+        <w:lastRenderedPageBreak/>
+        <w:t xml:space="preserve"> </w:t>
+      </w:r>
+      <w:r>
+        <w:rPr>
+          <w:i/>
+          <w:iCs/>
+          <w:sz w:val="24"/>
+          <w:szCs w:val="24"/>
+          <w:u w:val="single"/>
+        </w:rPr>
+        <w:t>5</w:t>
+      </w:r>
+      <w:r>
+        <w:rPr>
+          <w:i/>
+          <w:iCs/>
+          <w:sz w:val="24"/>
+          <w:szCs w:val="24"/>
+          <w:u w:val="single"/>
+        </w:rPr>
+        <w:t xml:space="preserve">. </w:t>
+      </w:r>
+      <w:r>
+        <w:rPr>
+          <w:i/>
+          <w:iCs/>
+          <w:sz w:val="24"/>
+          <w:szCs w:val="24"/>
+          <w:u w:val="single"/>
+        </w:rPr>
+        <w:t>Save data to profiles</w:t>
+      </w:r>
+    </w:p>
+    <w:p>
+      <w:pPr>
+        <w:jc w:val="both"/>
+        <w:rPr>
+          <w:rFonts w:cs="Arial"/>
+          <w:sz w:val="24"/>
+          <w:szCs w:val="24"/>
+        </w:rPr>
+      </w:pPr>
+      <w:r>
+        <w:rPr>
+          <w:rFonts w:cs="Arial"/>
+          <w:b/>
+          <w:bCs/>
+          <w:sz w:val="24"/>
+          <w:szCs w:val="24"/>
+        </w:rPr>
+        <w:t xml:space="preserve">Expectation: </w:t>
+      </w:r>
+      <w:r>
+        <w:rPr>
+          <w:rFonts w:cs="Arial"/>
+          <w:sz w:val="24"/>
+          <w:szCs w:val="24"/>
+        </w:rPr>
+        <w:t>The user should have the choice to register for an account, so that they can save their data (e.g. workouts).</w:t>
+      </w:r>
+    </w:p>
+    <w:p>
+      <w:pPr>
+        <w:jc w:val="both"/>
+        <w:rPr>
+          <w:rFonts w:cs="Arial"/>
+          <w:sz w:val="24"/>
+          <w:szCs w:val="24"/>
+        </w:rPr>
+      </w:pPr>
+      <w:r>
+        <w:rPr>
+          <w:rFonts w:cs="Arial"/>
+          <w:sz w:val="24"/>
+          <w:szCs w:val="24"/>
+        </w:rPr>
+        <w:t>Criteria:</w:t>
+      </w:r>
+    </w:p>
+    <w:p>
+      <w:pPr>
+        <w:pStyle w:val="ListBullet"/>
+      </w:pPr>
+      <w:r>
+        <w:rPr>
+          <w:sz w:val="24"/>
+          <w:szCs w:val="24"/>
+        </w:rPr>
+        <w:t xml:space="preserve">User can register for a guest account, or register with their email and </w:t>
+      </w:r>
+      <w:proofErr w:type="gramStart"/>
+      <w:r>
+        <w:rPr>
+          <w:sz w:val="24"/>
+          <w:szCs w:val="24"/>
+        </w:rPr>
+        <w:t>password</w:t>
+      </w:r>
+      <w:proofErr w:type="gramEnd"/>
+    </w:p>
+    <w:p>
+      <w:pPr>
+        <w:pStyle w:val="ListBullet"/>
+      </w:pPr>
+    </w:p>
+    <w:p>
+      <w:pPr>
+        <w:jc w:val="both"/>
+        <w:rPr>
+          <w:rFonts w:cs="Arial"/>
+          <w:sz w:val="24"/>
+          <w:szCs w:val="24"/>
+        </w:rPr>
+      </w:pPr>
+      <w:r>
+        <w:rPr>
+          <w:rFonts w:cs="Arial"/>
+          <w:sz w:val="24"/>
+          <w:szCs w:val="24"/>
+        </w:rPr>
+        <w:t>The interface should be:</w:t>
+      </w:r>
+    </w:p>
+    <w:p>
+      <w:pPr>
+        <w:pStyle w:val="ListBullet"/>
+        <w:numPr>
+          <w:ilvl w:val="0"/>
+          <w:numId w:val="0"/>
+        </w:numPr>
+        <w:rPr>
+          <w:sz w:val="24"/>
+          <w:szCs w:val="24"/>
+        </w:rPr>
+      </w:pPr>
+    </w:p>
+    <w:p>
+      <w:pPr>
+        <w:pStyle w:val="ListBullet"/>
+        <w:numPr>
+          <w:ilvl w:val="0"/>
+          <w:numId w:val="0"/>
+        </w:numPr>
+        <w:ind w:left="360" w:hanging="360"/>
+        <w:rPr>
+          <w:sz w:val="24"/>
+          <w:szCs w:val="24"/>
+        </w:rPr>
+      </w:pPr>
+      <w:r>
+        <w:rPr>
+          <w:b/>
+          <w:bCs/>
+          <w:sz w:val="24"/>
+          <w:szCs w:val="24"/>
+        </w:rPr>
+        <w:t>Outcome:</w:t>
+      </w:r>
+    </w:p>
+    <w:p>
+      <w:pPr>
+        <w:pStyle w:val="ListBullet"/>
+        <w:numPr>
+          <w:ilvl w:val="0"/>
+          <w:numId w:val="0"/>
+        </w:numPr>
+        <w:ind w:left="360" w:hanging="360"/>
+      </w:pPr>
+    </w:p>
+    <w:p>
+      <w:pPr>
+        <w:pStyle w:val="ListBullet"/>
+        <w:numPr>
+          <w:ilvl w:val="0"/>
+          <w:numId w:val="0"/>
+        </w:numPr>
+      </w:pPr>
+    </w:p>
+    <w:p>
+      <w:pPr>
+        <w:pStyle w:val="ListBullet"/>
+        <w:numPr>
+          <w:ilvl w:val="0"/>
+          <w:numId w:val="0"/>
+        </w:numPr>
+        <w:ind w:left="360" w:hanging="360"/>
+      </w:pPr>
+    </w:p>
+    <w:p>
+      <w:pPr>
+        <w:pStyle w:val="ListBullet"/>
+        <w:numPr>
+          <w:ilvl w:val="0"/>
+          <w:numId w:val="0"/>
+        </w:numPr>
+        <w:ind w:left="360" w:hanging="360"/>
+      </w:pPr>
+    </w:p>
+    <w:p>
+      <w:pPr>
+        <w:pStyle w:val="ListBullet"/>
+        <w:numPr>
+          <w:ilvl w:val="0"/>
+          <w:numId w:val="0"/>
+        </w:numPr>
+        <w:ind w:left="360" w:hanging="360"/>
+      </w:pPr>
+    </w:p>
+    <w:p>
+      <w:pPr>
+        <w:pStyle w:val="ListBullet"/>
+        <w:numPr>
+          <w:ilvl w:val="0"/>
+          <w:numId w:val="0"/>
+        </w:numPr>
+        <w:ind w:left="360" w:hanging="360"/>
+      </w:pPr>
+    </w:p>
+    <w:p>
+      <w:pPr>
+        <w:pStyle w:val="ListBullet"/>
+        <w:numPr>
+          <w:ilvl w:val="0"/>
+          <w:numId w:val="0"/>
+        </w:numPr>
+        <w:ind w:left="360" w:hanging="360"/>
+      </w:pPr>
+    </w:p>
+    <w:p>
+      <w:pPr>
+        <w:pStyle w:val="ListBullet"/>
+        <w:numPr>
+          <w:ilvl w:val="0"/>
+          <w:numId w:val="0"/>
+        </w:numPr>
+        <w:ind w:left="360" w:hanging="360"/>
+      </w:pPr>
+    </w:p>
+    <w:p>
+      <w:pPr>
+        <w:pStyle w:val="ListBullet"/>
+        <w:numPr>
+          <w:ilvl w:val="0"/>
+          <w:numId w:val="0"/>
+        </w:numPr>
+        <w:ind w:left="360" w:hanging="360"/>
+      </w:pPr>
+    </w:p>
+    <w:p>
+      <w:pPr>
+        <w:pStyle w:val="ListBullet"/>
+        <w:numPr>
+          <w:ilvl w:val="0"/>
+          <w:numId w:val="0"/>
+        </w:numPr>
+        <w:ind w:left="360" w:hanging="360"/>
+      </w:pPr>
+    </w:p>
+    <w:p>
+      <w:pPr>
+        <w:pStyle w:val="ListBullet"/>
+        <w:numPr>
+          <w:ilvl w:val="0"/>
+          <w:numId w:val="0"/>
+        </w:numPr>
+        <w:ind w:left="360" w:hanging="360"/>
+      </w:pPr>
+    </w:p>
+    <w:p>
+      <w:pPr>
+        <w:pStyle w:val="ListBullet"/>
+        <w:numPr>
+          <w:ilvl w:val="0"/>
+          <w:numId w:val="0"/>
+        </w:numPr>
+        <w:ind w:left="360" w:hanging="360"/>
+      </w:pPr>
+    </w:p>
+    <w:p>
+      <w:pPr>
+        <w:pStyle w:val="ListBullet"/>
+        <w:numPr>
+          <w:ilvl w:val="0"/>
+          <w:numId w:val="0"/>
+        </w:numPr>
+        <w:ind w:left="360" w:hanging="360"/>
+      </w:pPr>
+    </w:p>
+    <w:p>
+      <w:pPr>
+        <w:pStyle w:val="ListBullet"/>
+        <w:numPr>
+          <w:ilvl w:val="0"/>
+          <w:numId w:val="0"/>
+        </w:numPr>
+        <w:ind w:left="360" w:hanging="360"/>
+      </w:pPr>
+    </w:p>
+    <w:p>
+      <w:pPr>
+        <w:pStyle w:val="ListBullet"/>
+        <w:numPr>
+          <w:ilvl w:val="0"/>
+          <w:numId w:val="0"/>
+        </w:numPr>
+        <w:ind w:left="360" w:hanging="360"/>
+      </w:pPr>
+    </w:p>
+    <w:p>
+      <w:pPr>
+        <w:pStyle w:val="ListBullet"/>
+        <w:numPr>
+          <w:ilvl w:val="0"/>
+          <w:numId w:val="0"/>
+        </w:numPr>
+        <w:ind w:left="360" w:hanging="360"/>
+      </w:pPr>
+    </w:p>
+    <w:p>
+      <w:pPr>
+        <w:pStyle w:val="ListBullet"/>
+        <w:numPr>
+          <w:ilvl w:val="0"/>
+          <w:numId w:val="0"/>
+        </w:numPr>
+        <w:ind w:left="360" w:hanging="360"/>
+      </w:pPr>
+    </w:p>
+    <w:p>
+      <w:pPr>
+        <w:pStyle w:val="ListBullet"/>
+        <w:numPr>
+          <w:ilvl w:val="0"/>
+          <w:numId w:val="0"/>
+        </w:numPr>
+        <w:ind w:left="360" w:hanging="360"/>
+      </w:pPr>
+    </w:p>
+    <w:p>
+      <w:pPr>
+        <w:pStyle w:val="ListBullet"/>
+        <w:numPr>
+          <w:ilvl w:val="0"/>
+          <w:numId w:val="0"/>
+        </w:numPr>
+        <w:ind w:left="360" w:hanging="360"/>
+      </w:pPr>
+    </w:p>
+    <w:p>
+      <w:pPr>
+        <w:pStyle w:val="ListBullet"/>
+        <w:numPr>
+          <w:ilvl w:val="0"/>
+          <w:numId w:val="0"/>
+        </w:numPr>
+        <w:ind w:left="360" w:hanging="360"/>
+      </w:pPr>
+    </w:p>
+    <w:p>
+      <w:pPr>
+        <w:pStyle w:val="ListBullet"/>
+        <w:numPr>
+          <w:ilvl w:val="0"/>
+          <w:numId w:val="0"/>
+        </w:numPr>
+        <w:ind w:left="360" w:hanging="360"/>
+      </w:pPr>
+    </w:p>
+    <w:p>
+      <w:pPr>
+        <w:pStyle w:val="ListBullet"/>
+        <w:numPr>
+          <w:ilvl w:val="0"/>
+          <w:numId w:val="0"/>
+        </w:numPr>
+        <w:ind w:left="360"/>
+        <w:rPr>
+          <w:b/>
+          <w:bCs/>
+        </w:rPr>
+      </w:pPr>
+    </w:p>
+    <w:p>
+      <w:pPr>
+        <w:pStyle w:val="ListBullet"/>
+        <w:numPr>
+          <w:ilvl w:val="0"/>
+          <w:numId w:val="0"/>
+        </w:numPr>
+        <w:ind w:left="360"/>
+        <w:rPr>
+          <w:i/>
+          <w:iCs/>
+          <w:sz w:val="24"/>
+          <w:szCs w:val="24"/>
+          <w:u w:val="single"/>
         </w:rPr>
       </w:pPr>
     </w:p>
@@ -39917,7 +41024,7 @@
   <w:abstractNum w:abstractNumId="0" w15:restartNumberingAfterBreak="0">
     <w:nsid w:val="FFFFFF89"/>
     <w:multiLevelType w:val="singleLevel"/>
-    <w:tmpl w:val="F9D86D86"/>
+    <w:tmpl w:val="7568BBF0"/>
     <w:lvl w:ilvl="0">
       <w:start w:val="1"/>
       <w:numFmt w:val="bullet"/>
@@ -43368,7 +44475,7 @@
   <w:style w:type="paragraph" w:default="1" w:styleId="Normal">
     <w:name w:val="Normal"/>
     <w:qFormat/>
-    <w:rsid w:val="00A81615"/>
+    <w:rsid w:val="003F0822"/>
   </w:style>
   <w:style w:type="paragraph" w:styleId="Heading1">
     <w:name w:val="heading 1"/>

</xml_diff>

<commit_message>
Success criteria finished in write up
</commit_message>
<xml_diff>
--- a/Write-up/Creating a workout app.docx
+++ b/Write-up/Creating a workout app.docx
@@ -4494,7 +4494,7 @@
           <w:noProof/>
         </w:rPr>
         <w:drawing>
-          <wp:anchor distT="0" distB="0" distL="114300" distR="114300" simplePos="0" relativeHeight="251644416" behindDoc="1" locked="0" layoutInCell="1" allowOverlap="1" wp14:anchorId="61097CDE" wp14:editId="21C83AC0">
+          <wp:anchor distT="0" distB="0" distL="114300" distR="114300" simplePos="0" relativeHeight="251644416" behindDoc="1" locked="0" layoutInCell="1" allowOverlap="1" wp14:anchorId="61097CDE" wp14:editId="74AB164D">
             <wp:simplePos x="0" y="0"/>
             <wp:positionH relativeFrom="column">
               <wp:posOffset>4088130</wp:posOffset>
@@ -4702,7 +4702,7 @@
           <w:noProof/>
         </w:rPr>
         <w:drawing>
-          <wp:anchor distT="0" distB="0" distL="114300" distR="114300" simplePos="0" relativeHeight="251646464" behindDoc="1" locked="0" layoutInCell="1" allowOverlap="1" wp14:anchorId="2942DCDC" wp14:editId="1D214E5E">
+          <wp:anchor distT="0" distB="0" distL="114300" distR="114300" simplePos="0" relativeHeight="251646464" behindDoc="1" locked="0" layoutInCell="1" allowOverlap="1" wp14:anchorId="2942DCDC" wp14:editId="722AF2A2">
             <wp:simplePos x="0" y="0"/>
             <wp:positionH relativeFrom="margin">
               <wp:posOffset>4026535</wp:posOffset>
@@ -21999,7 +21999,7 @@
           <w:noProof/>
         </w:rPr>
         <w:drawing>
-          <wp:anchor distT="0" distB="0" distL="114300" distR="114300" simplePos="0" relativeHeight="251690496" behindDoc="1" locked="0" layoutInCell="1" allowOverlap="1" wp14:anchorId="23B61CF2" wp14:editId="341B79ED">
+          <wp:anchor distT="0" distB="0" distL="114300" distR="114300" simplePos="0" relativeHeight="251690496" behindDoc="1" locked="0" layoutInCell="1" allowOverlap="1" wp14:anchorId="23B61CF2" wp14:editId="39E06FBA">
             <wp:simplePos x="0" y="0"/>
             <wp:positionH relativeFrom="column">
               <wp:posOffset>0</wp:posOffset>
@@ -30049,7 +30049,7 @@
           <w:noProof/>
         </w:rPr>
         <w:drawing>
-          <wp:anchor distT="0" distB="0" distL="114300" distR="114300" simplePos="0" relativeHeight="251637248" behindDoc="1" locked="0" layoutInCell="1" allowOverlap="1" wp14:anchorId="08078B03" wp14:editId="08655FDE">
+          <wp:anchor distT="0" distB="0" distL="114300" distR="114300" simplePos="0" relativeHeight="251637248" behindDoc="1" locked="0" layoutInCell="1" allowOverlap="1" wp14:anchorId="08078B03" wp14:editId="36E63DDF">
             <wp:simplePos x="0" y="0"/>
             <wp:positionH relativeFrom="column">
               <wp:posOffset>2863215</wp:posOffset>
@@ -30124,7 +30124,7 @@
           <w:noProof/>
         </w:rPr>
         <w:drawing>
-          <wp:anchor distT="0" distB="0" distL="114300" distR="114300" simplePos="0" relativeHeight="251668992" behindDoc="1" locked="0" layoutInCell="1" allowOverlap="1" wp14:anchorId="32F330C1" wp14:editId="14EDF890">
+          <wp:anchor distT="0" distB="0" distL="114300" distR="114300" simplePos="0" relativeHeight="251668992" behindDoc="1" locked="0" layoutInCell="1" allowOverlap="1" wp14:anchorId="32F330C1" wp14:editId="3D63C0BF">
             <wp:simplePos x="0" y="0"/>
             <wp:positionH relativeFrom="column">
               <wp:posOffset>-635</wp:posOffset>
@@ -39792,14 +39792,7 @@
           <w:sz w:val="24"/>
           <w:szCs w:val="24"/>
         </w:rPr>
-        <w:t>from a list of created workouts. This covers the basic functionality of the application, but</w:t>
-      </w:r>
-      <w:r>
-        <w:rPr>
-          <w:sz w:val="24"/>
-          <w:szCs w:val="24"/>
-        </w:rPr>
-        <w:t xml:space="preserve"> it creates an extra step which the user must complete. This puts a burden on opening workouts, which should be avoided. If I continue to develop this application, I plan to implement this routine feature.</w:t>
+        <w:t>from a list of created workouts. This covers the basic functionality of the application, but it creates an extra step which the user must complete. This puts a burden on opening workouts, which should be avoided. If I continue to develop this application, I plan to implement this routine feature.</w:t>
       </w:r>
     </w:p>
     <w:p>
@@ -39938,7 +39931,17 @@
           <w:szCs w:val="24"/>
           <w:u w:val="single"/>
         </w:rPr>
-        <w:t>4. To have a simplistic interface</w:t>
+        <w:t>3</w:t>
+      </w:r>
+      <w:r>
+        <w:rPr>
+          <w:i/>
+          <w:iCs/>
+          <w:sz w:val="24"/>
+          <w:szCs w:val="24"/>
+          <w:u w:val="single"/>
+        </w:rPr>
+        <w:t>. To have a simplistic interface</w:t>
       </w:r>
     </w:p>
     <w:p>
@@ -40411,7 +40414,7 @@
           <w:szCs w:val="24"/>
           <w:u w:val="single"/>
         </w:rPr>
-        <w:t>5</w:t>
+        <w:t>4</w:t>
       </w:r>
       <w:r>
         <w:rPr>
@@ -40421,17 +40424,7 @@
           <w:szCs w:val="24"/>
           <w:u w:val="single"/>
         </w:rPr>
-        <w:t xml:space="preserve">. </w:t>
-      </w:r>
-      <w:r>
-        <w:rPr>
-          <w:i/>
-          <w:iCs/>
-          <w:sz w:val="24"/>
-          <w:szCs w:val="24"/>
-          <w:u w:val="single"/>
-        </w:rPr>
-        <w:t>Save data to profiles</w:t>
+        <w:t>. Save data to profiles</w:t>
       </w:r>
     </w:p>
     <w:p>
@@ -40484,45 +40477,108 @@
       <w:pPr>
         <w:pStyle w:val="ListBullet"/>
       </w:pPr>
-      <w:r>
-        <w:rPr>
-          <w:sz w:val="24"/>
-          <w:szCs w:val="24"/>
-        </w:rPr>
-        <w:t xml:space="preserve">User can register for a guest account, or register with their email and </w:t>
-      </w:r>
       <w:proofErr w:type="gramStart"/>
       <w:r>
         <w:rPr>
           <w:sz w:val="24"/>
           <w:szCs w:val="24"/>
         </w:rPr>
-        <w:t>password</w:t>
+        <w:t>User</w:t>
       </w:r>
       <w:proofErr w:type="gramEnd"/>
+      <w:r>
+        <w:rPr>
+          <w:sz w:val="24"/>
+          <w:szCs w:val="24"/>
+        </w:rPr>
+        <w:t xml:space="preserve"> can register for a guest </w:t>
+      </w:r>
+      <w:proofErr w:type="gramStart"/>
+      <w:r>
+        <w:rPr>
+          <w:sz w:val="24"/>
+          <w:szCs w:val="24"/>
+        </w:rPr>
+        <w:t>account, or</w:t>
+      </w:r>
+      <w:proofErr w:type="gramEnd"/>
+      <w:r>
+        <w:rPr>
+          <w:sz w:val="24"/>
+          <w:szCs w:val="24"/>
+        </w:rPr>
+        <w:t xml:space="preserve"> register with their email and </w:t>
+      </w:r>
+      <w:r>
+        <w:rPr>
+          <w:sz w:val="24"/>
+          <w:szCs w:val="24"/>
+        </w:rPr>
+        <w:t>password.</w:t>
+      </w:r>
     </w:p>
     <w:p>
       <w:pPr>
         <w:pStyle w:val="ListBullet"/>
       </w:pPr>
-    </w:p>
-    <w:p>
-      <w:pPr>
-        <w:jc w:val="both"/>
-        <w:rPr>
-          <w:rFonts w:cs="Arial"/>
-          <w:sz w:val="24"/>
-          <w:szCs w:val="24"/>
-        </w:rPr>
-      </w:pPr>
-      <w:r>
-        <w:rPr>
-          <w:rFonts w:cs="Arial"/>
-          <w:sz w:val="24"/>
-          <w:szCs w:val="24"/>
-        </w:rPr>
-        <w:t>The interface should be:</w:t>
-      </w:r>
+      <w:r>
+        <w:rPr>
+          <w:sz w:val="24"/>
+          <w:szCs w:val="24"/>
+        </w:rPr>
+        <w:t xml:space="preserve">The user can save each workout to their </w:t>
+      </w:r>
+      <w:proofErr w:type="gramStart"/>
+      <w:r>
+        <w:rPr>
+          <w:sz w:val="24"/>
+          <w:szCs w:val="24"/>
+        </w:rPr>
+        <w:t>profile</w:t>
+      </w:r>
+      <w:proofErr w:type="gramEnd"/>
+    </w:p>
+    <w:p>
+      <w:pPr>
+        <w:pStyle w:val="ListBullet"/>
+      </w:pPr>
+      <w:r>
+        <w:rPr>
+          <w:sz w:val="24"/>
+          <w:szCs w:val="24"/>
+        </w:rPr>
+        <w:t xml:space="preserve">The user can save their details to each </w:t>
+      </w:r>
+      <w:proofErr w:type="gramStart"/>
+      <w:r>
+        <w:rPr>
+          <w:sz w:val="24"/>
+          <w:szCs w:val="24"/>
+        </w:rPr>
+        <w:t>profile</w:t>
+      </w:r>
+      <w:proofErr w:type="gramEnd"/>
+    </w:p>
+    <w:p>
+      <w:pPr>
+        <w:pStyle w:val="ListBullet"/>
+      </w:pPr>
+      <w:r>
+        <w:rPr>
+          <w:sz w:val="24"/>
+          <w:szCs w:val="24"/>
+        </w:rPr>
+        <w:t xml:space="preserve">The user can log back in to their account from any mobile </w:t>
+      </w:r>
+      <w:proofErr w:type="gramStart"/>
+      <w:r>
+        <w:rPr>
+          <w:sz w:val="24"/>
+          <w:szCs w:val="24"/>
+        </w:rPr>
+        <w:t>device</w:t>
+      </w:r>
+      <w:proofErr w:type="gramEnd"/>
     </w:p>
     <w:p>
       <w:pPr>
@@ -40568,7 +40624,34 @@
           <w:numId w:val="0"/>
         </w:numPr>
         <w:ind w:left="360" w:hanging="360"/>
-      </w:pPr>
+        <w:rPr>
+          <w:sz w:val="24"/>
+          <w:szCs w:val="24"/>
+        </w:rPr>
+      </w:pPr>
+      <w:r>
+        <w:rPr>
+          <w:sz w:val="24"/>
+          <w:szCs w:val="24"/>
+        </w:rPr>
+        <w:t xml:space="preserve">I think that these criteria have been met fully. However, the user does not have </w:t>
+      </w:r>
+      <w:proofErr w:type="gramStart"/>
+      <w:r>
+        <w:rPr>
+          <w:sz w:val="24"/>
+          <w:szCs w:val="24"/>
+        </w:rPr>
+        <w:t>that</w:t>
+      </w:r>
+      <w:proofErr w:type="gramEnd"/>
+      <w:r>
+        <w:rPr>
+          <w:sz w:val="24"/>
+          <w:szCs w:val="24"/>
+        </w:rPr>
+        <w:t xml:space="preserve"> </w:t>
+      </w:r>
     </w:p>
     <w:p>
       <w:pPr>
@@ -40577,6 +40660,695 @@
           <w:ilvl w:val="0"/>
           <w:numId w:val="0"/>
         </w:numPr>
+        <w:ind w:left="360" w:hanging="360"/>
+        <w:rPr>
+          <w:sz w:val="24"/>
+          <w:szCs w:val="24"/>
+        </w:rPr>
+      </w:pPr>
+      <w:r>
+        <w:rPr>
+          <w:sz w:val="24"/>
+          <w:szCs w:val="24"/>
+        </w:rPr>
+        <w:t>many details which can be saved to their account. They have:</w:t>
+      </w:r>
+    </w:p>
+    <w:p>
+      <w:pPr>
+        <w:pStyle w:val="ListBullet"/>
+        <w:rPr>
+          <w:sz w:val="24"/>
+          <w:szCs w:val="24"/>
+        </w:rPr>
+      </w:pPr>
+      <w:r>
+        <w:rPr>
+          <w:sz w:val="24"/>
+          <w:szCs w:val="24"/>
+        </w:rPr>
+        <w:t>Workouts</w:t>
+      </w:r>
+    </w:p>
+    <w:p>
+      <w:pPr>
+        <w:pStyle w:val="ListBullet"/>
+        <w:rPr>
+          <w:sz w:val="24"/>
+          <w:szCs w:val="24"/>
+        </w:rPr>
+      </w:pPr>
+      <w:r>
+        <w:rPr>
+          <w:sz w:val="24"/>
+          <w:szCs w:val="24"/>
+        </w:rPr>
+        <w:t>Email (this cannot be changed)</w:t>
+      </w:r>
+    </w:p>
+    <w:p>
+      <w:pPr>
+        <w:pStyle w:val="ListBullet"/>
+        <w:rPr>
+          <w:sz w:val="24"/>
+          <w:szCs w:val="24"/>
+        </w:rPr>
+      </w:pPr>
+      <w:r>
+        <w:rPr>
+          <w:sz w:val="24"/>
+          <w:szCs w:val="24"/>
+        </w:rPr>
+        <w:t>Theme</w:t>
+      </w:r>
+    </w:p>
+    <w:p>
+      <w:pPr>
+        <w:pStyle w:val="ListBullet"/>
+        <w:numPr>
+          <w:ilvl w:val="0"/>
+          <w:numId w:val="0"/>
+        </w:numPr>
+        <w:ind w:left="360" w:hanging="360"/>
+      </w:pPr>
+    </w:p>
+    <w:p>
+      <w:pPr>
+        <w:pStyle w:val="ListBullet"/>
+        <w:numPr>
+          <w:ilvl w:val="0"/>
+          <w:numId w:val="0"/>
+        </w:numPr>
+        <w:ind w:left="360" w:hanging="360"/>
+        <w:rPr>
+          <w:sz w:val="24"/>
+          <w:szCs w:val="24"/>
+        </w:rPr>
+      </w:pPr>
+      <w:r>
+        <w:rPr>
+          <w:sz w:val="24"/>
+          <w:szCs w:val="24"/>
+        </w:rPr>
+        <w:t>I would like to include a username for each user, which can be used throughout the app.</w:t>
+      </w:r>
+    </w:p>
+    <w:p>
+      <w:pPr>
+        <w:pStyle w:val="ListBullet"/>
+        <w:numPr>
+          <w:ilvl w:val="0"/>
+          <w:numId w:val="0"/>
+        </w:numPr>
+        <w:ind w:left="360" w:hanging="360"/>
+        <w:rPr>
+          <w:sz w:val="24"/>
+          <w:szCs w:val="24"/>
+        </w:rPr>
+      </w:pPr>
+      <w:r>
+        <w:rPr>
+          <w:sz w:val="24"/>
+          <w:szCs w:val="24"/>
+        </w:rPr>
+        <w:t xml:space="preserve">Also, I would like to give each user the ability to change their email after their </w:t>
+      </w:r>
+      <w:proofErr w:type="gramStart"/>
+      <w:r>
+        <w:rPr>
+          <w:sz w:val="24"/>
+          <w:szCs w:val="24"/>
+        </w:rPr>
+        <w:t>account</w:t>
+      </w:r>
+      <w:proofErr w:type="gramEnd"/>
+      <w:r>
+        <w:rPr>
+          <w:sz w:val="24"/>
+          <w:szCs w:val="24"/>
+        </w:rPr>
+        <w:t xml:space="preserve"> </w:t>
+      </w:r>
+    </w:p>
+    <w:p>
+      <w:pPr>
+        <w:pStyle w:val="ListBullet"/>
+        <w:numPr>
+          <w:ilvl w:val="0"/>
+          <w:numId w:val="0"/>
+        </w:numPr>
+        <w:ind w:left="360" w:hanging="360"/>
+        <w:rPr>
+          <w:sz w:val="24"/>
+          <w:szCs w:val="24"/>
+        </w:rPr>
+      </w:pPr>
+      <w:r>
+        <w:rPr>
+          <w:sz w:val="24"/>
+          <w:szCs w:val="24"/>
+        </w:rPr>
+        <w:t xml:space="preserve">has been created. </w:t>
+      </w:r>
+    </w:p>
+    <w:p>
+      <w:pPr>
+        <w:pStyle w:val="ListBullet"/>
+        <w:numPr>
+          <w:ilvl w:val="0"/>
+          <w:numId w:val="0"/>
+        </w:numPr>
+        <w:ind w:left="360" w:hanging="360"/>
+        <w:rPr>
+          <w:sz w:val="24"/>
+          <w:szCs w:val="24"/>
+        </w:rPr>
+      </w:pPr>
+    </w:p>
+    <w:p>
+      <w:pPr>
+        <w:pStyle w:val="ListBullet"/>
+        <w:numPr>
+          <w:ilvl w:val="0"/>
+          <w:numId w:val="0"/>
+        </w:numPr>
+        <w:ind w:left="360" w:hanging="360"/>
+        <w:rPr>
+          <w:b/>
+          <w:bCs/>
+          <w:sz w:val="24"/>
+          <w:szCs w:val="24"/>
+        </w:rPr>
+      </w:pPr>
+      <w:r>
+        <w:rPr>
+          <w:sz w:val="24"/>
+          <w:szCs w:val="24"/>
+        </w:rPr>
+        <w:drawing>
+          <wp:anchor distT="0" distB="0" distL="114300" distR="114300" simplePos="0" relativeHeight="251658240" behindDoc="1" locked="0" layoutInCell="1" allowOverlap="1" wp14:anchorId="154E4CE1" wp14:editId="5EDE39DE">
+            <wp:simplePos x="0" y="0"/>
+            <wp:positionH relativeFrom="column">
+              <wp:posOffset>1021080</wp:posOffset>
+            </wp:positionH>
+            <wp:positionV relativeFrom="paragraph">
+              <wp:posOffset>271780</wp:posOffset>
+            </wp:positionV>
+            <wp:extent cx="3895725" cy="2209800"/>
+            <wp:effectExtent l="0" t="0" r="0" b="0"/>
+            <wp:wrapTopAndBottom/>
+            <wp:docPr id="402931828" name="Picture 1" descr="A screenshot of a computer&#10;&#10;Description automatically generated"/>
+            <wp:cNvGraphicFramePr>
+              <a:graphicFrameLocks xmlns:a="http://schemas.openxmlformats.org/drawingml/2006/main" noChangeAspect="1"/>
+            </wp:cNvGraphicFramePr>
+            <a:graphic xmlns:a="http://schemas.openxmlformats.org/drawingml/2006/main">
+              <a:graphicData uri="http://schemas.openxmlformats.org/drawingml/2006/picture">
+                <pic:pic xmlns:pic="http://schemas.openxmlformats.org/drawingml/2006/picture">
+                  <pic:nvPicPr>
+                    <pic:cNvPr id="402931828" name="Picture 1" descr="A screenshot of a computer&#10;&#10;Description automatically generated"/>
+                    <pic:cNvPicPr/>
+                  </pic:nvPicPr>
+                  <pic:blipFill>
+                    <a:blip r:embed="rId112">
+                      <a:extLst>
+                        <a:ext uri="{28A0092B-C50C-407E-A947-70E740481C1C}">
+                          <a14:useLocalDpi xmlns:a14="http://schemas.microsoft.com/office/drawing/2010/main" val="0"/>
+                        </a:ext>
+                      </a:extLst>
+                    </a:blip>
+                    <a:stretch>
+                      <a:fillRect/>
+                    </a:stretch>
+                  </pic:blipFill>
+                  <pic:spPr>
+                    <a:xfrm>
+                      <a:off x="0" y="0"/>
+                      <a:ext cx="3895725" cy="2209800"/>
+                    </a:xfrm>
+                    <a:prstGeom prst="rect">
+                      <a:avLst/>
+                    </a:prstGeom>
+                  </pic:spPr>
+                </pic:pic>
+              </a:graphicData>
+            </a:graphic>
+          </wp:anchor>
+        </w:drawing>
+      </w:r>
+      <w:r>
+        <w:rPr>
+          <w:b/>
+          <w:bCs/>
+          <w:sz w:val="24"/>
+          <w:szCs w:val="24"/>
+        </w:rPr>
+        <w:t>Evidence:</w:t>
+      </w:r>
+    </w:p>
+    <w:p>
+      <w:pPr>
+        <w:pStyle w:val="ListBullet"/>
+        <w:numPr>
+          <w:ilvl w:val="0"/>
+          <w:numId w:val="0"/>
+        </w:numPr>
+        <w:ind w:left="360" w:hanging="360"/>
+        <w:rPr>
+          <w:sz w:val="24"/>
+          <w:szCs w:val="24"/>
+        </w:rPr>
+      </w:pPr>
+    </w:p>
+    <w:p>
+      <w:pPr>
+        <w:pStyle w:val="ListBullet"/>
+        <w:numPr>
+          <w:ilvl w:val="0"/>
+          <w:numId w:val="0"/>
+        </w:numPr>
+      </w:pPr>
+    </w:p>
+    <w:p>
+      <w:pPr>
+        <w:pStyle w:val="ListBullet"/>
+        <w:numPr>
+          <w:ilvl w:val="0"/>
+          <w:numId w:val="0"/>
+        </w:numPr>
+        <w:ind w:left="360" w:hanging="360"/>
+        <w:rPr>
+          <w:sz w:val="24"/>
+          <w:szCs w:val="24"/>
+        </w:rPr>
+      </w:pPr>
+      <w:r>
+        <w:rPr>
+          <w:i/>
+          <w:iCs/>
+          <w:sz w:val="24"/>
+          <w:szCs w:val="24"/>
+          <w:u w:val="single"/>
+        </w:rPr>
+        <w:t>5</w:t>
+      </w:r>
+      <w:r>
+        <w:rPr>
+          <w:i/>
+          <w:iCs/>
+          <w:sz w:val="24"/>
+          <w:szCs w:val="24"/>
+          <w:u w:val="single"/>
+        </w:rPr>
+        <w:t xml:space="preserve">. </w:t>
+      </w:r>
+      <w:r>
+        <w:rPr>
+          <w:i/>
+          <w:iCs/>
+          <w:sz w:val="24"/>
+          <w:szCs w:val="24"/>
+          <w:u w:val="single"/>
+        </w:rPr>
+        <w:t>A calendar to view workouts</w:t>
+      </w:r>
+    </w:p>
+    <w:p>
+      <w:pPr>
+        <w:jc w:val="both"/>
+        <w:rPr>
+          <w:rFonts w:cs="Arial"/>
+          <w:sz w:val="24"/>
+          <w:szCs w:val="24"/>
+        </w:rPr>
+      </w:pPr>
+      <w:r>
+        <w:rPr>
+          <w:rFonts w:cs="Arial"/>
+          <w:b/>
+          <w:bCs/>
+          <w:sz w:val="24"/>
+          <w:szCs w:val="24"/>
+        </w:rPr>
+        <w:t xml:space="preserve">Expectation: </w:t>
+      </w:r>
+      <w:r>
+        <w:rPr>
+          <w:rFonts w:cs="Arial"/>
+          <w:sz w:val="24"/>
+          <w:szCs w:val="24"/>
+        </w:rPr>
+        <w:t xml:space="preserve">The user should be able to view their progress with their workouts in a </w:t>
+      </w:r>
+      <w:proofErr w:type="gramStart"/>
+      <w:r>
+        <w:rPr>
+          <w:rFonts w:cs="Arial"/>
+          <w:sz w:val="24"/>
+          <w:szCs w:val="24"/>
+        </w:rPr>
+        <w:t>calendar, and</w:t>
+      </w:r>
+      <w:proofErr w:type="gramEnd"/>
+      <w:r>
+        <w:rPr>
+          <w:rFonts w:cs="Arial"/>
+          <w:sz w:val="24"/>
+          <w:szCs w:val="24"/>
+        </w:rPr>
+        <w:t xml:space="preserve"> view the workouts coming up.</w:t>
+      </w:r>
+    </w:p>
+    <w:p>
+      <w:pPr>
+        <w:jc w:val="both"/>
+        <w:rPr>
+          <w:rFonts w:cs="Arial"/>
+          <w:sz w:val="24"/>
+          <w:szCs w:val="24"/>
+        </w:rPr>
+      </w:pPr>
+      <w:r>
+        <w:rPr>
+          <w:rFonts w:cs="Arial"/>
+          <w:sz w:val="24"/>
+          <w:szCs w:val="24"/>
+        </w:rPr>
+        <w:t>Criteria:</w:t>
+      </w:r>
+    </w:p>
+    <w:p>
+      <w:pPr>
+        <w:pStyle w:val="ListBullet"/>
+        <w:rPr>
+          <w:sz w:val="24"/>
+          <w:szCs w:val="24"/>
+        </w:rPr>
+      </w:pPr>
+      <w:r>
+        <w:rPr>
+          <w:sz w:val="24"/>
+          <w:szCs w:val="24"/>
+        </w:rPr>
+        <w:t xml:space="preserve">Set workouts within a </w:t>
+      </w:r>
+      <w:proofErr w:type="gramStart"/>
+      <w:r>
+        <w:rPr>
+          <w:sz w:val="24"/>
+          <w:szCs w:val="24"/>
+        </w:rPr>
+        <w:t>routine</w:t>
+      </w:r>
+      <w:proofErr w:type="gramEnd"/>
+    </w:p>
+    <w:p>
+      <w:pPr>
+        <w:pStyle w:val="ListBullet"/>
+        <w:rPr>
+          <w:sz w:val="24"/>
+          <w:szCs w:val="24"/>
+        </w:rPr>
+      </w:pPr>
+      <w:r>
+        <w:rPr>
+          <w:sz w:val="24"/>
+          <w:szCs w:val="24"/>
+        </w:rPr>
+        <w:lastRenderedPageBreak/>
+        <w:t xml:space="preserve">Store workouts completed in a workout, which can be </w:t>
+      </w:r>
+      <w:proofErr w:type="gramStart"/>
+      <w:r>
+        <w:rPr>
+          <w:sz w:val="24"/>
+          <w:szCs w:val="24"/>
+        </w:rPr>
+        <w:t>viewed</w:t>
+      </w:r>
+      <w:proofErr w:type="gramEnd"/>
+    </w:p>
+    <w:p>
+      <w:pPr>
+        <w:pStyle w:val="ListBullet"/>
+        <w:rPr>
+          <w:sz w:val="24"/>
+          <w:szCs w:val="24"/>
+        </w:rPr>
+      </w:pPr>
+      <w:r>
+        <w:rPr>
+          <w:sz w:val="24"/>
+          <w:szCs w:val="24"/>
+        </w:rPr>
+        <w:t xml:space="preserve">Add notes to each </w:t>
+      </w:r>
+      <w:proofErr w:type="gramStart"/>
+      <w:r>
+        <w:rPr>
+          <w:sz w:val="24"/>
+          <w:szCs w:val="24"/>
+        </w:rPr>
+        <w:t>day</w:t>
+      </w:r>
+      <w:proofErr w:type="gramEnd"/>
+    </w:p>
+    <w:p>
+      <w:pPr>
+        <w:pStyle w:val="ListBullet"/>
+        <w:numPr>
+          <w:ilvl w:val="0"/>
+          <w:numId w:val="0"/>
+        </w:numPr>
+        <w:ind w:left="360"/>
+        <w:rPr>
+          <w:sz w:val="24"/>
+          <w:szCs w:val="24"/>
+        </w:rPr>
+      </w:pPr>
+    </w:p>
+    <w:p>
+      <w:pPr>
+        <w:pStyle w:val="ListBullet"/>
+        <w:numPr>
+          <w:ilvl w:val="0"/>
+          <w:numId w:val="0"/>
+        </w:numPr>
+        <w:ind w:left="360" w:hanging="360"/>
+        <w:rPr>
+          <w:sz w:val="24"/>
+          <w:szCs w:val="24"/>
+        </w:rPr>
+      </w:pPr>
+      <w:r>
+        <w:rPr>
+          <w:b/>
+          <w:bCs/>
+          <w:sz w:val="24"/>
+          <w:szCs w:val="24"/>
+        </w:rPr>
+        <w:t>Outcome:</w:t>
+      </w:r>
+    </w:p>
+    <w:p>
+      <w:pPr>
+        <w:pStyle w:val="ListBullet"/>
+        <w:numPr>
+          <w:ilvl w:val="0"/>
+          <w:numId w:val="0"/>
+        </w:numPr>
+        <w:ind w:left="360" w:hanging="360"/>
+        <w:rPr>
+          <w:sz w:val="24"/>
+          <w:szCs w:val="24"/>
+        </w:rPr>
+      </w:pPr>
+      <w:r>
+        <w:rPr>
+          <w:sz w:val="24"/>
+          <w:szCs w:val="24"/>
+        </w:rPr>
+        <w:t xml:space="preserve">I have not achieved this criterion. I would like to add this functionality to my </w:t>
+      </w:r>
+      <w:proofErr w:type="gramStart"/>
+      <w:r>
+        <w:rPr>
+          <w:sz w:val="24"/>
+          <w:szCs w:val="24"/>
+        </w:rPr>
+        <w:t>application</w:t>
+      </w:r>
+      <w:proofErr w:type="gramEnd"/>
+      <w:r>
+        <w:rPr>
+          <w:sz w:val="24"/>
+          <w:szCs w:val="24"/>
+        </w:rPr>
+        <w:t xml:space="preserve"> </w:t>
+      </w:r>
+    </w:p>
+    <w:p>
+      <w:pPr>
+        <w:pStyle w:val="ListBullet"/>
+        <w:numPr>
+          <w:ilvl w:val="0"/>
+          <w:numId w:val="0"/>
+        </w:numPr>
+        <w:ind w:left="360" w:hanging="360"/>
+        <w:rPr>
+          <w:sz w:val="24"/>
+          <w:szCs w:val="24"/>
+        </w:rPr>
+      </w:pPr>
+      <w:r>
+        <w:rPr>
+          <w:sz w:val="24"/>
+          <w:szCs w:val="24"/>
+        </w:rPr>
+        <w:t xml:space="preserve">after the app has been released, but </w:t>
+      </w:r>
+      <w:proofErr w:type="gramStart"/>
+      <w:r>
+        <w:rPr>
+          <w:sz w:val="24"/>
+          <w:szCs w:val="24"/>
+        </w:rPr>
+        <w:t>at the moment</w:t>
+      </w:r>
+      <w:proofErr w:type="gramEnd"/>
+      <w:r>
+        <w:rPr>
+          <w:sz w:val="24"/>
+          <w:szCs w:val="24"/>
+        </w:rPr>
+        <w:t xml:space="preserve"> it has not been added. It is not a</w:t>
+      </w:r>
+    </w:p>
+    <w:p>
+      <w:pPr>
+        <w:pStyle w:val="ListBullet"/>
+        <w:numPr>
+          <w:ilvl w:val="0"/>
+          <w:numId w:val="0"/>
+        </w:numPr>
+        <w:ind w:left="360" w:hanging="360"/>
+        <w:rPr>
+          <w:sz w:val="24"/>
+          <w:szCs w:val="24"/>
+        </w:rPr>
+      </w:pPr>
+      <w:r>
+        <w:rPr>
+          <w:sz w:val="24"/>
+          <w:szCs w:val="24"/>
+        </w:rPr>
+        <w:t xml:space="preserve">functional </w:t>
+      </w:r>
+      <w:proofErr w:type="gramStart"/>
+      <w:r>
+        <w:rPr>
+          <w:sz w:val="24"/>
+          <w:szCs w:val="24"/>
+        </w:rPr>
+        <w:t>feature</w:t>
+      </w:r>
+      <w:proofErr w:type="gramEnd"/>
+      <w:r>
+        <w:rPr>
+          <w:sz w:val="24"/>
+          <w:szCs w:val="24"/>
+        </w:rPr>
+        <w:t xml:space="preserve"> which is necessary to run the app, and complete its basic needs.</w:t>
+      </w:r>
+    </w:p>
+    <w:p>
+      <w:pPr>
+        <w:pStyle w:val="ListBullet"/>
+        <w:numPr>
+          <w:ilvl w:val="0"/>
+          <w:numId w:val="0"/>
+        </w:numPr>
+        <w:ind w:left="360" w:hanging="360"/>
+        <w:rPr>
+          <w:sz w:val="24"/>
+          <w:szCs w:val="24"/>
+        </w:rPr>
+      </w:pPr>
+    </w:p>
+    <w:p>
+      <w:pPr>
+        <w:pStyle w:val="ListBullet"/>
+        <w:numPr>
+          <w:ilvl w:val="0"/>
+          <w:numId w:val="0"/>
+        </w:numPr>
+        <w:ind w:left="360" w:hanging="360"/>
+        <w:rPr>
+          <w:sz w:val="24"/>
+          <w:szCs w:val="24"/>
+        </w:rPr>
+      </w:pPr>
+    </w:p>
+    <w:p>
+      <w:pPr>
+        <w:pStyle w:val="ListParagraph"/>
+        <w:numPr>
+          <w:ilvl w:val="1"/>
+          <w:numId w:val="6"/>
+        </w:numPr>
+        <w:jc w:val="both"/>
+        <w:rPr>
+          <w:rFonts w:cs="Arial"/>
+          <w:b/>
+          <w:bCs/>
+          <w:sz w:val="28"/>
+          <w:szCs w:val="28"/>
+        </w:rPr>
+      </w:pPr>
+      <w:r>
+        <w:rPr>
+          <w:rFonts w:cs="Arial"/>
+          <w:b/>
+          <w:bCs/>
+          <w:sz w:val="28"/>
+          <w:szCs w:val="28"/>
+        </w:rPr>
+        <w:t>Justification of Usability Features</w:t>
+      </w:r>
+    </w:p>
+    <w:p>
+      <w:pPr>
+        <w:jc w:val="both"/>
+        <w:rPr>
+          <w:rFonts w:cs="Arial"/>
+          <w:b/>
+          <w:bCs/>
+          <w:sz w:val="28"/>
+          <w:szCs w:val="28"/>
+        </w:rPr>
+      </w:pPr>
+    </w:p>
+    <w:p>
+      <w:pPr>
+        <w:pStyle w:val="ListBullet"/>
+        <w:numPr>
+          <w:ilvl w:val="0"/>
+          <w:numId w:val="0"/>
+        </w:numPr>
+        <w:ind w:left="360" w:hanging="360"/>
+        <w:rPr>
+          <w:sz w:val="24"/>
+          <w:szCs w:val="24"/>
+        </w:rPr>
+      </w:pPr>
+    </w:p>
+    <w:p>
+      <w:pPr>
+        <w:pStyle w:val="ListBullet"/>
+        <w:numPr>
+          <w:ilvl w:val="0"/>
+          <w:numId w:val="0"/>
+        </w:numPr>
+        <w:ind w:left="360" w:hanging="360"/>
       </w:pPr>
     </w:p>
     <w:p>
@@ -41024,7 +41796,7 @@
   <w:abstractNum w:abstractNumId="0" w15:restartNumberingAfterBreak="0">
     <w:nsid w:val="FFFFFF89"/>
     <w:multiLevelType w:val="singleLevel"/>
-    <w:tmpl w:val="7568BBF0"/>
+    <w:tmpl w:val="6C02F6D4"/>
     <w:lvl w:ilvl="0">
       <w:start w:val="1"/>
       <w:numFmt w:val="bullet"/>
@@ -44475,7 +45247,7 @@
   <w:style w:type="paragraph" w:default="1" w:styleId="Normal">
     <w:name w:val="Normal"/>
     <w:qFormat/>
-    <w:rsid w:val="003F0822"/>
+    <w:rsid w:val="005A35F7"/>
   </w:style>
   <w:style w:type="paragraph" w:styleId="Heading1">
     <w:name w:val="heading 1"/>

</xml_diff>

<commit_message>
Reps type design altered. Sets and rest values added to activity class. Rest switch not working
</commit_message>
<xml_diff>
--- a/Write-up/Creating a workout app.docx
+++ b/Write-up/Creating a workout app.docx
@@ -4126,7 +4126,7 @@
           <w:noProof/>
         </w:rPr>
         <w:drawing>
-          <wp:anchor distT="0" distB="0" distL="114300" distR="114300" simplePos="0" relativeHeight="251638272" behindDoc="1" locked="0" layoutInCell="1" allowOverlap="1" wp14:anchorId="36483DE5" wp14:editId="613BEE95">
+          <wp:anchor distT="0" distB="0" distL="114300" distR="114300" simplePos="0" relativeHeight="251635200" behindDoc="1" locked="0" layoutInCell="1" allowOverlap="1" wp14:anchorId="36483DE5" wp14:editId="7FF595AC">
             <wp:simplePos x="0" y="0"/>
             <wp:positionH relativeFrom="column">
               <wp:posOffset>571500</wp:posOffset>
@@ -4241,7 +4241,7 @@
           <w:noProof/>
         </w:rPr>
         <w:drawing>
-          <wp:anchor distT="0" distB="0" distL="114300" distR="114300" simplePos="0" relativeHeight="251636224" behindDoc="1" locked="0" layoutInCell="1" allowOverlap="1" wp14:anchorId="30E92497" wp14:editId="6BDF7319">
+          <wp:anchor distT="0" distB="0" distL="114300" distR="114300" simplePos="0" relativeHeight="251633152" behindDoc="1" locked="0" layoutInCell="1" allowOverlap="1" wp14:anchorId="30E92497" wp14:editId="6AE26963">
             <wp:simplePos x="0" y="0"/>
             <wp:positionH relativeFrom="margin">
               <wp:posOffset>-3810</wp:posOffset>
@@ -4400,7 +4400,7 @@
           <w:noProof/>
         </w:rPr>
         <w:drawing>
-          <wp:anchor distT="0" distB="0" distL="114300" distR="114300" simplePos="0" relativeHeight="251625984" behindDoc="1" locked="0" layoutInCell="1" allowOverlap="1" wp14:anchorId="75643403" wp14:editId="556A9EEB">
+          <wp:anchor distT="0" distB="0" distL="114300" distR="114300" simplePos="0" relativeHeight="251622912" behindDoc="1" locked="0" layoutInCell="1" allowOverlap="1" wp14:anchorId="75643403" wp14:editId="4DB24F8E">
             <wp:simplePos x="0" y="0"/>
             <wp:positionH relativeFrom="column">
               <wp:posOffset>52754</wp:posOffset>
@@ -4494,7 +4494,7 @@
           <w:noProof/>
         </w:rPr>
         <w:drawing>
-          <wp:anchor distT="0" distB="0" distL="114300" distR="114300" simplePos="0" relativeHeight="251644416" behindDoc="1" locked="0" layoutInCell="1" allowOverlap="1" wp14:anchorId="61097CDE" wp14:editId="74AB164D">
+          <wp:anchor distT="0" distB="0" distL="114300" distR="114300" simplePos="0" relativeHeight="251642368" behindDoc="1" locked="0" layoutInCell="1" allowOverlap="1" wp14:anchorId="61097CDE" wp14:editId="48F2712E">
             <wp:simplePos x="0" y="0"/>
             <wp:positionH relativeFrom="column">
               <wp:posOffset>4088130</wp:posOffset>
@@ -4702,7 +4702,7 @@
           <w:noProof/>
         </w:rPr>
         <w:drawing>
-          <wp:anchor distT="0" distB="0" distL="114300" distR="114300" simplePos="0" relativeHeight="251646464" behindDoc="1" locked="0" layoutInCell="1" allowOverlap="1" wp14:anchorId="2942DCDC" wp14:editId="722AF2A2">
+          <wp:anchor distT="0" distB="0" distL="114300" distR="114300" simplePos="0" relativeHeight="251645440" behindDoc="1" locked="0" layoutInCell="1" allowOverlap="1" wp14:anchorId="2942DCDC" wp14:editId="1DC8EE3F">
             <wp:simplePos x="0" y="0"/>
             <wp:positionH relativeFrom="margin">
               <wp:posOffset>4026535</wp:posOffset>
@@ -9408,21 +9408,7 @@
               <w:rPr>
                 <w:rFonts w:cs="Arial"/>
               </w:rPr>
-              <w:t xml:space="preserve">For the workout </w:t>
-            </w:r>
-            <w:proofErr w:type="gramStart"/>
-            <w:r>
-              <w:rPr>
-                <w:rFonts w:cs="Arial"/>
-              </w:rPr>
-              <w:t>being</w:t>
-            </w:r>
-            <w:proofErr w:type="gramEnd"/>
-            <w:r>
-              <w:rPr>
-                <w:rFonts w:cs="Arial"/>
-              </w:rPr>
-              <w:t xml:space="preserve"> deleted, get all activity documents within the </w:t>
+              <w:t xml:space="preserve">For the workout being deleted, get all activity documents within the </w:t>
             </w:r>
             <w:proofErr w:type="gramStart"/>
             <w:r>
@@ -16282,7 +16268,7 @@
           <w:szCs w:val="24"/>
         </w:rPr>
         <w:drawing>
-          <wp:anchor distT="0" distB="0" distL="114300" distR="114300" simplePos="0" relativeHeight="251652608" behindDoc="1" locked="0" layoutInCell="1" allowOverlap="1" wp14:anchorId="6C11296A" wp14:editId="44E7A319">
+          <wp:anchor distT="0" distB="0" distL="114300" distR="114300" simplePos="0" relativeHeight="251651584" behindDoc="1" locked="0" layoutInCell="1" allowOverlap="1" wp14:anchorId="6C11296A" wp14:editId="01668659">
             <wp:simplePos x="0" y="0"/>
             <wp:positionH relativeFrom="column">
               <wp:posOffset>0</wp:posOffset>
@@ -16376,7 +16362,7 @@
             <v:stroke joinstyle="miter"/>
             <v:path gradientshapeok="t" o:connecttype="rect"/>
           </v:shapetype>
-          <v:shape id="Text Box 10" o:spid="_x0000_s1032" type="#_x0000_t202" style="position:absolute;margin-left:.5pt;margin-top:413.8pt;width:468pt;height:184.8pt;z-index:251701760;visibility:visible;mso-wrap-distance-top:3.6pt;mso-wrap-distance-bottom:3.6pt;mso-position-horizontal-relative:margin;mso-width-relative:margin;mso-height-relative:margin" o:gfxdata="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">
+          <v:shape id="Text Box 10" o:spid="_x0000_s1032" type="#_x0000_t202" style="position:absolute;margin-left:.5pt;margin-top:413.8pt;width:468pt;height:184.8pt;z-index:251704832;visibility:visible;mso-wrap-distance-top:3.6pt;mso-wrap-distance-bottom:3.6pt;mso-position-horizontal-relative:margin;mso-width-relative:margin;mso-height-relative:margin" o:gfxdata="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">
             <v:textbox style="mso-next-textbox:#Text Box 10">
               <w:txbxContent>
                 <w:p>
@@ -16547,7 +16533,7 @@
         </w:rPr>
         <w:lastRenderedPageBreak/>
         <w:drawing>
-          <wp:anchor distT="0" distB="0" distL="114300" distR="114300" simplePos="0" relativeHeight="251662848" behindDoc="1" locked="0" layoutInCell="1" allowOverlap="1" wp14:anchorId="147F2432" wp14:editId="41BB707E">
+          <wp:anchor distT="0" distB="0" distL="114300" distR="114300" simplePos="0" relativeHeight="251664896" behindDoc="1" locked="0" layoutInCell="1" allowOverlap="1" wp14:anchorId="147F2432" wp14:editId="44E84C6D">
             <wp:simplePos x="0" y="0"/>
             <wp:positionH relativeFrom="column">
               <wp:posOffset>249151</wp:posOffset>
@@ -16770,7 +16756,7 @@
           <w:noProof/>
         </w:rPr>
         <w:pict w14:anchorId="67428714">
-          <v:shape id="Text Box 4" o:spid="_x0000_s1031" type="#_x0000_t202" style="position:absolute;margin-left:-44.6pt;margin-top:51.1pt;width:557.35pt;height:240.35pt;z-index:251698688;visibility:visible;mso-wrap-distance-top:3.6pt;mso-wrap-distance-bottom:3.6pt;mso-position-horizontal-relative:margin;mso-width-relative:margin;mso-height-relative:margin" o:gfxdata="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">
+          <v:shape id="Text Box 4" o:spid="_x0000_s1031" type="#_x0000_t202" style="position:absolute;margin-left:-44.6pt;margin-top:51.1pt;width:557.35pt;height:240.35pt;z-index:251701760;visibility:visible;mso-wrap-distance-top:3.6pt;mso-wrap-distance-bottom:3.6pt;mso-position-horizontal-relative:margin;mso-width-relative:margin;mso-height-relative:margin" o:gfxdata="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">
             <v:textbox style="mso-next-textbox:#Text Box 4">
               <w:txbxContent>
                 <w:p>
@@ -16965,7 +16951,7 @@
         </w:rPr>
         <w:lastRenderedPageBreak/>
         <w:drawing>
-          <wp:anchor distT="0" distB="0" distL="114300" distR="114300" simplePos="0" relativeHeight="251617792" behindDoc="1" locked="0" layoutInCell="1" allowOverlap="1" wp14:anchorId="46675498" wp14:editId="3910C13C">
+          <wp:anchor distT="0" distB="0" distL="114300" distR="114300" simplePos="0" relativeHeight="251614720" behindDoc="1" locked="0" layoutInCell="1" allowOverlap="1" wp14:anchorId="46675498" wp14:editId="3F36B337">
             <wp:simplePos x="0" y="0"/>
             <wp:positionH relativeFrom="column">
               <wp:posOffset>510903</wp:posOffset>
@@ -17231,7 +17217,7 @@
           <w:noProof/>
         </w:rPr>
         <w:pict w14:anchorId="41705EF4">
-          <v:shape id="Text Box 2" o:spid="_x0000_s1030" type="#_x0000_t202" style="position:absolute;left:0;text-align:left;margin-left:.65pt;margin-top:137.15pt;width:295.25pt;height:176.7pt;z-index:251697664;visibility:visible;mso-wrap-distance-top:3.6pt;mso-wrap-distance-bottom:3.6pt;mso-width-relative:margin;mso-height-relative:margin" o:gfxdata="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">
+          <v:shape id="Text Box 2" o:spid="_x0000_s1030" type="#_x0000_t202" style="position:absolute;left:0;text-align:left;margin-left:.65pt;margin-top:137.15pt;width:295.25pt;height:176.7pt;z-index:251700736;visibility:visible;mso-wrap-distance-top:3.6pt;mso-wrap-distance-bottom:3.6pt;mso-width-relative:margin;mso-height-relative:margin" o:gfxdata="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">
             <v:textbox style="mso-next-textbox:#Text Box 2">
               <w:txbxContent>
                 <w:p>
@@ -17570,7 +17556,7 @@
         </w:rPr>
         <w:lastRenderedPageBreak/>
         <w:drawing>
-          <wp:anchor distT="0" distB="0" distL="114300" distR="114300" simplePos="0" relativeHeight="251618816" behindDoc="1" locked="0" layoutInCell="1" allowOverlap="1" wp14:anchorId="1B209301" wp14:editId="52D1F995">
+          <wp:anchor distT="0" distB="0" distL="114300" distR="114300" simplePos="0" relativeHeight="251615744" behindDoc="1" locked="0" layoutInCell="1" allowOverlap="1" wp14:anchorId="1B209301" wp14:editId="308622CB">
             <wp:simplePos x="0" y="0"/>
             <wp:positionH relativeFrom="column">
               <wp:posOffset>0</wp:posOffset>
@@ -17652,7 +17638,7 @@
           <w:noProof/>
         </w:rPr>
         <w:pict w14:anchorId="54878B12">
-          <v:shape id="Text Box 8" o:spid="_x0000_s1028" type="#_x0000_t202" style="position:absolute;margin-left:-71.55pt;margin-top:88pt;width:231.05pt;height:341pt;z-index:251700736;visibility:visible;mso-wrap-distance-top:3.6pt;mso-wrap-distance-bottom:3.6pt;mso-width-relative:margin;mso-height-relative:margin" o:gfxdata="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">
+          <v:shape id="Text Box 8" o:spid="_x0000_s1028" type="#_x0000_t202" style="position:absolute;margin-left:-71.55pt;margin-top:88pt;width:231.05pt;height:341pt;z-index:251703808;visibility:visible;mso-wrap-distance-top:3.6pt;mso-wrap-distance-bottom:3.6pt;mso-width-relative:margin;mso-height-relative:margin" o:gfxdata="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">
             <v:textbox style="mso-next-textbox:#Text Box 8">
               <w:txbxContent>
                 <w:p>
@@ -17740,7 +17726,7 @@
         </w:rPr>
         <w:lastRenderedPageBreak/>
         <w:pict w14:anchorId="42DD22C5">
-          <v:shape id="Text Box 6" o:spid="_x0000_s1029" type="#_x0000_t202" style="position:absolute;margin-left:.95pt;margin-top:1pt;width:268.9pt;height:244.4pt;z-index:251699712;visibility:visible;mso-wrap-distance-top:3.6pt;mso-wrap-distance-bottom:3.6pt;mso-width-relative:margin;mso-height-relative:margin" o:gfxdata="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">
+          <v:shape id="Text Box 6" o:spid="_x0000_s1029" type="#_x0000_t202" style="position:absolute;margin-left:.95pt;margin-top:1pt;width:268.9pt;height:244.4pt;z-index:251702784;visibility:visible;mso-wrap-distance-top:3.6pt;mso-wrap-distance-bottom:3.6pt;mso-width-relative:margin;mso-height-relative:margin" o:gfxdata="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">
             <v:textbox style="mso-next-textbox:#Text Box 6">
               <w:txbxContent>
                 <w:p>
@@ -17940,7 +17926,7 @@
           <w:szCs w:val="24"/>
         </w:rPr>
         <w:drawing>
-          <wp:anchor distT="0" distB="0" distL="114300" distR="114300" simplePos="0" relativeHeight="251616768" behindDoc="1" locked="0" layoutInCell="1" allowOverlap="1" wp14:anchorId="1F8DC336" wp14:editId="617AA4CA">
+          <wp:anchor distT="0" distB="0" distL="114300" distR="114300" simplePos="0" relativeHeight="251613696" behindDoc="1" locked="0" layoutInCell="1" allowOverlap="1" wp14:anchorId="1F8DC336" wp14:editId="2A9F601B">
             <wp:simplePos x="0" y="0"/>
             <wp:positionH relativeFrom="column">
               <wp:posOffset>1770833</wp:posOffset>
@@ -18043,7 +18029,7 @@
         </w:rPr>
         <w:lastRenderedPageBreak/>
         <w:drawing>
-          <wp:anchor distT="0" distB="0" distL="114300" distR="114300" simplePos="0" relativeHeight="251621888" behindDoc="1" locked="0" layoutInCell="1" allowOverlap="1" wp14:anchorId="4A849A8A" wp14:editId="1B6C082B">
+          <wp:anchor distT="0" distB="0" distL="114300" distR="114300" simplePos="0" relativeHeight="251618816" behindDoc="1" locked="0" layoutInCell="1" allowOverlap="1" wp14:anchorId="4A849A8A" wp14:editId="7EC28072">
             <wp:simplePos x="0" y="0"/>
             <wp:positionH relativeFrom="column">
               <wp:posOffset>0</wp:posOffset>
@@ -18117,7 +18103,7 @@
           <w:noProof/>
         </w:rPr>
         <w:pict w14:anchorId="06EB59EB">
-          <v:shape id="_x0000_s1026" type="#_x0000_t202" style="position:absolute;margin-left:-20.95pt;margin-top:8.9pt;width:510pt;height:152pt;z-index:251702784;visibility:visible;mso-wrap-distance-top:3.6pt;mso-wrap-distance-bottom:3.6pt;mso-position-horizontal-relative:margin;mso-width-relative:margin;mso-height-relative:margin" wrapcoords="-32 -106 -32 21600 21632 21600 21632 -106 -32 -106" o:gfxdata="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">
+          <v:shape id="_x0000_s1026" type="#_x0000_t202" style="position:absolute;margin-left:-20.95pt;margin-top:8.9pt;width:510pt;height:152pt;z-index:251705856;visibility:visible;mso-wrap-distance-top:3.6pt;mso-wrap-distance-bottom:3.6pt;mso-position-horizontal-relative:margin;mso-width-relative:margin;mso-height-relative:margin" wrapcoords="-32 -106 -32 21600 21632 21600 21632 -106 -32 -106" o:gfxdata="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">
             <v:textbox style="mso-next-textbox:#_x0000_s1026">
               <w:txbxContent>
                 <w:p>
@@ -18264,7 +18250,7 @@
         </w:rPr>
         <w:lastRenderedPageBreak/>
         <w:drawing>
-          <wp:anchor distT="0" distB="0" distL="114300" distR="114300" simplePos="0" relativeHeight="251630080" behindDoc="1" locked="0" layoutInCell="1" allowOverlap="1" wp14:anchorId="6418AE4F" wp14:editId="6E40BB3E">
+          <wp:anchor distT="0" distB="0" distL="114300" distR="114300" simplePos="0" relativeHeight="251627008" behindDoc="1" locked="0" layoutInCell="1" allowOverlap="1" wp14:anchorId="6418AE4F" wp14:editId="691CD384">
             <wp:simplePos x="0" y="0"/>
             <wp:positionH relativeFrom="column">
               <wp:posOffset>0</wp:posOffset>
@@ -18348,7 +18334,7 @@
           <w:szCs w:val="28"/>
         </w:rPr>
         <w:pict w14:anchorId="5E02B9D8">
-          <v:shape id="_x0000_s1034" type="#_x0000_t202" style="position:absolute;margin-left:-21.2pt;margin-top:23.85pt;width:507.9pt;height:217.4pt;z-index:251703808;visibility:visible;mso-height-percent:200;mso-wrap-distance-top:3.6pt;mso-wrap-distance-bottom:3.6pt;mso-height-percent:200;mso-width-relative:margin;mso-height-relative:margin" o:gfxdata="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">
+          <v:shape id="_x0000_s1034" type="#_x0000_t202" style="position:absolute;margin-left:-21.2pt;margin-top:23.85pt;width:507.9pt;height:217.4pt;z-index:251706880;visibility:visible;mso-height-percent:200;mso-wrap-distance-top:3.6pt;mso-wrap-distance-bottom:3.6pt;mso-height-percent:200;mso-width-relative:margin;mso-height-relative:margin" o:gfxdata="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">
             <v:textbox style="mso-next-textbox:#_x0000_s1034;mso-fit-shape-to-text:t">
               <w:txbxContent>
                 <w:p>
@@ -18623,7 +18609,7 @@
           <w:noProof/>
         </w:rPr>
         <w:drawing>
-          <wp:anchor distT="0" distB="0" distL="114300" distR="114300" simplePos="0" relativeHeight="251670016" behindDoc="1" locked="0" layoutInCell="1" allowOverlap="1" wp14:anchorId="43195C26" wp14:editId="572D1180">
+          <wp:anchor distT="0" distB="0" distL="114300" distR="114300" simplePos="0" relativeHeight="251672064" behindDoc="1" locked="0" layoutInCell="1" allowOverlap="1" wp14:anchorId="43195C26" wp14:editId="4E2E75F0">
             <wp:simplePos x="0" y="0"/>
             <wp:positionH relativeFrom="column">
               <wp:posOffset>40005</wp:posOffset>
@@ -18819,25 +18805,23 @@
           <w:sz w:val="24"/>
           <w:szCs w:val="24"/>
         </w:rPr>
-        <w:t xml:space="preserve">While in the app, to increase usability and learnability, I would like functions to link to other sections or features of the app, such as comments when saving a workout that it will be inputted to a calendar. Ideally, this will link the app </w:t>
-      </w:r>
-      <w:proofErr w:type="gramStart"/>
-      <w:r>
-        <w:rPr>
-          <w:rFonts w:cs="Arial"/>
-          <w:sz w:val="24"/>
-          <w:szCs w:val="24"/>
-        </w:rPr>
-        <w:t>in to</w:t>
-      </w:r>
-      <w:proofErr w:type="gramEnd"/>
-      <w:r>
-        <w:rPr>
-          <w:rFonts w:cs="Arial"/>
-          <w:sz w:val="24"/>
-          <w:szCs w:val="24"/>
-        </w:rPr>
-        <w:t xml:space="preserve"> itself, showing users how to navigate around, without the need for a tutorial.</w:t>
+        <w:t xml:space="preserve">While in the app, to increase usability and learnability, I would like functions to link to other sections or features of the app, such as comments when saving a workout that it will be inputted to a calendar. Ideally, this will link the app to itself, </w:t>
+      </w:r>
+      <w:r>
+        <w:rPr>
+          <w:rFonts w:cs="Arial"/>
+          <w:sz w:val="24"/>
+          <w:szCs w:val="24"/>
+        </w:rPr>
+        <w:t xml:space="preserve">showing users how to navigate </w:t>
+      </w:r>
+      <w:r>
+        <w:rPr>
+          <w:rFonts w:cs="Arial"/>
+          <w:sz w:val="24"/>
+          <w:szCs w:val="24"/>
+        </w:rPr>
+        <w:t>around, without the need for a tutorial.</w:t>
       </w:r>
     </w:p>
     <w:p>
@@ -20469,7 +20453,7 @@
                 <w:szCs w:val="24"/>
               </w:rPr>
               <w:drawing>
-                <wp:anchor distT="0" distB="0" distL="114300" distR="114300" simplePos="0" relativeHeight="251634176" behindDoc="0" locked="0" layoutInCell="1" allowOverlap="1" wp14:anchorId="026B1397" wp14:editId="502C1477">
+                <wp:anchor distT="0" distB="0" distL="114300" distR="114300" simplePos="0" relativeHeight="251631104" behindDoc="0" locked="0" layoutInCell="1" allowOverlap="1" wp14:anchorId="026B1397" wp14:editId="1ECCC06F">
                   <wp:simplePos x="0" y="0"/>
                   <wp:positionH relativeFrom="column">
                     <wp:posOffset>241300</wp:posOffset>
@@ -20574,7 +20558,7 @@
               </w:rPr>
               <w:lastRenderedPageBreak/>
               <w:drawing>
-                <wp:anchor distT="0" distB="0" distL="114300" distR="114300" simplePos="0" relativeHeight="251680256" behindDoc="0" locked="0" layoutInCell="1" allowOverlap="1" wp14:anchorId="57C39E0B" wp14:editId="3BADC3D8">
+                <wp:anchor distT="0" distB="0" distL="114300" distR="114300" simplePos="0" relativeHeight="251683328" behindDoc="0" locked="0" layoutInCell="1" allowOverlap="1" wp14:anchorId="57C39E0B" wp14:editId="2A025428">
                   <wp:simplePos x="0" y="0"/>
                   <wp:positionH relativeFrom="column">
                     <wp:posOffset>4445</wp:posOffset>
@@ -21526,7 +21510,7 @@
           <w:noProof/>
         </w:rPr>
         <w:drawing>
-          <wp:anchor distT="0" distB="0" distL="114300" distR="114300" simplePos="0" relativeHeight="251682304" behindDoc="1" locked="0" layoutInCell="1" allowOverlap="1" wp14:anchorId="3591826A" wp14:editId="537D0CE3">
+          <wp:anchor distT="0" distB="0" distL="114300" distR="114300" simplePos="0" relativeHeight="251685376" behindDoc="1" locked="0" layoutInCell="1" allowOverlap="1" wp14:anchorId="3591826A" wp14:editId="185ACE0C">
             <wp:simplePos x="0" y="0"/>
             <wp:positionH relativeFrom="column">
               <wp:posOffset>0</wp:posOffset>
@@ -21601,7 +21585,7 @@
           <w:noProof/>
         </w:rPr>
         <w:drawing>
-          <wp:anchor distT="0" distB="0" distL="114300" distR="114300" simplePos="0" relativeHeight="251686400" behindDoc="1" locked="0" layoutInCell="1" allowOverlap="1" wp14:anchorId="07FE4E73" wp14:editId="0E6A6AAB">
+          <wp:anchor distT="0" distB="0" distL="114300" distR="114300" simplePos="0" relativeHeight="251689472" behindDoc="1" locked="0" layoutInCell="1" allowOverlap="1" wp14:anchorId="07FE4E73" wp14:editId="2E944F6B">
             <wp:simplePos x="0" y="0"/>
             <wp:positionH relativeFrom="column">
               <wp:posOffset>3213735</wp:posOffset>
@@ -21999,7 +21983,7 @@
           <w:noProof/>
         </w:rPr>
         <w:drawing>
-          <wp:anchor distT="0" distB="0" distL="114300" distR="114300" simplePos="0" relativeHeight="251690496" behindDoc="1" locked="0" layoutInCell="1" allowOverlap="1" wp14:anchorId="23B61CF2" wp14:editId="39E06FBA">
+          <wp:anchor distT="0" distB="0" distL="114300" distR="114300" simplePos="0" relativeHeight="251693568" behindDoc="1" locked="0" layoutInCell="1" allowOverlap="1" wp14:anchorId="23B61CF2" wp14:editId="458BA6B3">
             <wp:simplePos x="0" y="0"/>
             <wp:positionH relativeFrom="column">
               <wp:posOffset>0</wp:posOffset>
@@ -22074,7 +22058,7 @@
           <w:noProof/>
         </w:rPr>
         <w:drawing>
-          <wp:anchor distT="0" distB="0" distL="114300" distR="114300" simplePos="0" relativeHeight="251689472" behindDoc="1" locked="0" layoutInCell="1" allowOverlap="1" wp14:anchorId="06672ABC" wp14:editId="6AB99676">
+          <wp:anchor distT="0" distB="0" distL="114300" distR="114300" simplePos="0" relativeHeight="251692544" behindDoc="1" locked="0" layoutInCell="1" allowOverlap="1" wp14:anchorId="06672ABC" wp14:editId="76E836CF">
             <wp:simplePos x="0" y="0"/>
             <wp:positionH relativeFrom="column">
               <wp:posOffset>3218180</wp:posOffset>
@@ -22399,7 +22383,7 @@
           <w:noProof/>
         </w:rPr>
         <w:drawing>
-          <wp:anchor distT="0" distB="0" distL="114300" distR="114300" simplePos="0" relativeHeight="251615744" behindDoc="1" locked="0" layoutInCell="1" allowOverlap="1" wp14:anchorId="0C5A3282" wp14:editId="005895E2">
+          <wp:anchor distT="0" distB="0" distL="114300" distR="114300" simplePos="0" relativeHeight="251612672" behindDoc="1" locked="0" layoutInCell="1" allowOverlap="1" wp14:anchorId="0C5A3282" wp14:editId="7E4B5240">
             <wp:simplePos x="0" y="0"/>
             <wp:positionH relativeFrom="column">
               <wp:posOffset>2674454</wp:posOffset>
@@ -22744,7 +22728,7 @@
           <w:noProof/>
         </w:rPr>
         <w:drawing>
-          <wp:anchor distT="0" distB="0" distL="114300" distR="114300" simplePos="0" relativeHeight="251632128" behindDoc="1" locked="0" layoutInCell="1" allowOverlap="1" wp14:anchorId="6EE7C23B" wp14:editId="1F423BCA">
+          <wp:anchor distT="0" distB="0" distL="114300" distR="114300" simplePos="0" relativeHeight="251629056" behindDoc="1" locked="0" layoutInCell="1" allowOverlap="1" wp14:anchorId="6EE7C23B" wp14:editId="0D092641">
             <wp:simplePos x="0" y="0"/>
             <wp:positionH relativeFrom="column">
               <wp:posOffset>2551430</wp:posOffset>
@@ -22807,7 +22791,7 @@
           <w:noProof/>
         </w:rPr>
         <w:drawing>
-          <wp:anchor distT="0" distB="0" distL="114300" distR="114300" simplePos="0" relativeHeight="251627008" behindDoc="1" locked="0" layoutInCell="1" allowOverlap="1" wp14:anchorId="2FBD692F" wp14:editId="765F7CB7">
+          <wp:anchor distT="0" distB="0" distL="114300" distR="114300" simplePos="0" relativeHeight="251623936" behindDoc="1" locked="0" layoutInCell="1" allowOverlap="1" wp14:anchorId="2FBD692F" wp14:editId="4CA2E9C7">
             <wp:simplePos x="0" y="0"/>
             <wp:positionH relativeFrom="column">
               <wp:posOffset>-635</wp:posOffset>
@@ -22984,7 +22968,7 @@
           <w:noProof/>
         </w:rPr>
         <w:drawing>
-          <wp:anchor distT="0" distB="0" distL="114300" distR="114300" simplePos="0" relativeHeight="251695616" behindDoc="1" locked="0" layoutInCell="1" allowOverlap="1" wp14:anchorId="2BD81702" wp14:editId="4879B9D6">
+          <wp:anchor distT="0" distB="0" distL="114300" distR="114300" simplePos="0" relativeHeight="251698688" behindDoc="1" locked="0" layoutInCell="1" allowOverlap="1" wp14:anchorId="2BD81702" wp14:editId="7AD8369C">
             <wp:simplePos x="0" y="0"/>
             <wp:positionH relativeFrom="column">
               <wp:posOffset>1173480</wp:posOffset>
@@ -23111,7 +23095,7 @@
           <w:noProof/>
         </w:rPr>
         <w:drawing>
-          <wp:anchor distT="0" distB="0" distL="114300" distR="114300" simplePos="0" relativeHeight="251692544" behindDoc="1" locked="0" layoutInCell="1" allowOverlap="1" wp14:anchorId="65317459" wp14:editId="69A38A60">
+          <wp:anchor distT="0" distB="0" distL="114300" distR="114300" simplePos="0" relativeHeight="251695616" behindDoc="1" locked="0" layoutInCell="1" allowOverlap="1" wp14:anchorId="65317459" wp14:editId="6910F6CD">
             <wp:simplePos x="0" y="0"/>
             <wp:positionH relativeFrom="column">
               <wp:posOffset>-219075</wp:posOffset>
@@ -23192,7 +23176,7 @@
         </w:rPr>
         <w:lastRenderedPageBreak/>
         <w:drawing>
-          <wp:anchor distT="0" distB="0" distL="114300" distR="114300" simplePos="0" relativeHeight="251639296" behindDoc="0" locked="0" layoutInCell="1" allowOverlap="1" wp14:anchorId="094C5AED" wp14:editId="533CACF5">
+          <wp:anchor distT="0" distB="0" distL="114300" distR="114300" simplePos="0" relativeHeight="251636224" behindDoc="0" locked="0" layoutInCell="1" allowOverlap="1" wp14:anchorId="094C5AED" wp14:editId="0B7BE91D">
             <wp:simplePos x="0" y="0"/>
             <wp:positionH relativeFrom="column">
               <wp:posOffset>2220653</wp:posOffset>
@@ -23511,7 +23495,7 @@
           <w:noProof/>
         </w:rPr>
         <w:drawing>
-          <wp:anchor distT="0" distB="0" distL="114300" distR="114300" simplePos="0" relativeHeight="251642368" behindDoc="1" locked="0" layoutInCell="1" allowOverlap="1" wp14:anchorId="202FAA3E" wp14:editId="27A3C7C7">
+          <wp:anchor distT="0" distB="0" distL="114300" distR="114300" simplePos="0" relativeHeight="251640320" behindDoc="1" locked="0" layoutInCell="1" allowOverlap="1" wp14:anchorId="202FAA3E" wp14:editId="2D3CE1CE">
             <wp:simplePos x="0" y="0"/>
             <wp:positionH relativeFrom="column">
               <wp:posOffset>0</wp:posOffset>
@@ -23913,7 +23897,7 @@
           <w:noProof/>
         </w:rPr>
         <w:drawing>
-          <wp:anchor distT="0" distB="0" distL="114300" distR="114300" simplePos="0" relativeHeight="251628032" behindDoc="1" locked="0" layoutInCell="1" allowOverlap="1" wp14:anchorId="2B878A3E" wp14:editId="48406AD2">
+          <wp:anchor distT="0" distB="0" distL="114300" distR="114300" simplePos="0" relativeHeight="251624960" behindDoc="1" locked="0" layoutInCell="1" allowOverlap="1" wp14:anchorId="2B878A3E" wp14:editId="20EF666A">
             <wp:simplePos x="0" y="0"/>
             <wp:positionH relativeFrom="column">
               <wp:posOffset>3082925</wp:posOffset>
@@ -23981,7 +23965,7 @@
           <w:noProof/>
         </w:rPr>
         <w:drawing>
-          <wp:anchor distT="0" distB="0" distL="114300" distR="114300" simplePos="0" relativeHeight="251619840" behindDoc="1" locked="0" layoutInCell="1" allowOverlap="1" wp14:anchorId="64216952" wp14:editId="5C609A5A">
+          <wp:anchor distT="0" distB="0" distL="114300" distR="114300" simplePos="0" relativeHeight="251616768" behindDoc="1" locked="0" layoutInCell="1" allowOverlap="1" wp14:anchorId="64216952" wp14:editId="24F1891C">
             <wp:simplePos x="0" y="0"/>
             <wp:positionH relativeFrom="column">
               <wp:posOffset>1270</wp:posOffset>
@@ -24073,7 +24057,7 @@
           <w:noProof/>
         </w:rPr>
         <w:drawing>
-          <wp:anchor distT="0" distB="0" distL="114300" distR="114300" simplePos="0" relativeHeight="251620864" behindDoc="1" locked="0" layoutInCell="1" allowOverlap="1" wp14:anchorId="2F435706" wp14:editId="010E44A4">
+          <wp:anchor distT="0" distB="0" distL="114300" distR="114300" simplePos="0" relativeHeight="251617792" behindDoc="1" locked="0" layoutInCell="1" allowOverlap="1" wp14:anchorId="2F435706" wp14:editId="6125B5F6">
             <wp:simplePos x="0" y="0"/>
             <wp:positionH relativeFrom="column">
               <wp:posOffset>1270</wp:posOffset>
@@ -24217,7 +24201,7 @@
           <w:noProof/>
         </w:rPr>
         <w:drawing>
-          <wp:anchor distT="0" distB="0" distL="114300" distR="114300" simplePos="0" relativeHeight="251611648" behindDoc="1" locked="0" layoutInCell="1" allowOverlap="1" wp14:anchorId="24FF4EFA" wp14:editId="2B61AF77">
+          <wp:anchor distT="0" distB="0" distL="114300" distR="114300" simplePos="0" relativeHeight="251608576" behindDoc="1" locked="0" layoutInCell="1" allowOverlap="1" wp14:anchorId="24FF4EFA" wp14:editId="04E6312A">
             <wp:simplePos x="0" y="0"/>
             <wp:positionH relativeFrom="column">
               <wp:posOffset>6927</wp:posOffset>
@@ -24332,7 +24316,7 @@
         </w:rPr>
         <w:lastRenderedPageBreak/>
         <w:drawing>
-          <wp:anchor distT="0" distB="0" distL="114300" distR="114300" simplePos="0" relativeHeight="251623936" behindDoc="1" locked="0" layoutInCell="1" allowOverlap="1" wp14:anchorId="4C3BF02D" wp14:editId="0D8A6F3D">
+          <wp:anchor distT="0" distB="0" distL="114300" distR="114300" simplePos="0" relativeHeight="251620864" behindDoc="1" locked="0" layoutInCell="1" allowOverlap="1" wp14:anchorId="4C3BF02D" wp14:editId="0A108F77">
             <wp:simplePos x="0" y="0"/>
             <wp:positionH relativeFrom="column">
               <wp:posOffset>3223064</wp:posOffset>
@@ -24456,7 +24440,7 @@
           <w:noProof/>
         </w:rPr>
         <w:drawing>
-          <wp:anchor distT="0" distB="0" distL="114300" distR="114300" simplePos="0" relativeHeight="251629056" behindDoc="1" locked="0" layoutInCell="1" allowOverlap="1" wp14:anchorId="0265D036" wp14:editId="6A4EDB52">
+          <wp:anchor distT="0" distB="0" distL="114300" distR="114300" simplePos="0" relativeHeight="251625984" behindDoc="1" locked="0" layoutInCell="1" allowOverlap="1" wp14:anchorId="0265D036" wp14:editId="1B38B24C">
             <wp:simplePos x="0" y="0"/>
             <wp:positionH relativeFrom="column">
               <wp:posOffset>29845</wp:posOffset>
@@ -24605,7 +24589,7 @@
           <w:noProof/>
         </w:rPr>
         <w:drawing>
-          <wp:anchor distT="0" distB="0" distL="114300" distR="114300" simplePos="0" relativeHeight="251624960" behindDoc="1" locked="0" layoutInCell="1" allowOverlap="1" wp14:anchorId="549C0B0F" wp14:editId="12DA2282">
+          <wp:anchor distT="0" distB="0" distL="114300" distR="114300" simplePos="0" relativeHeight="251621888" behindDoc="1" locked="0" layoutInCell="1" allowOverlap="1" wp14:anchorId="549C0B0F" wp14:editId="385C72F1">
             <wp:simplePos x="0" y="0"/>
             <wp:positionH relativeFrom="column">
               <wp:posOffset>-29894</wp:posOffset>
@@ -24817,7 +24801,7 @@
           <w:noProof/>
         </w:rPr>
         <w:drawing>
-          <wp:anchor distT="0" distB="0" distL="114300" distR="114300" simplePos="0" relativeHeight="251633152" behindDoc="1" locked="0" layoutInCell="1" allowOverlap="1" wp14:anchorId="274E7AB4" wp14:editId="4AFC67EF">
+          <wp:anchor distT="0" distB="0" distL="114300" distR="114300" simplePos="0" relativeHeight="251630080" behindDoc="1" locked="0" layoutInCell="1" allowOverlap="1" wp14:anchorId="274E7AB4" wp14:editId="330D42E9">
             <wp:simplePos x="0" y="0"/>
             <wp:positionH relativeFrom="column">
               <wp:posOffset>3140075</wp:posOffset>
@@ -25011,7 +24995,7 @@
           <w:noProof/>
         </w:rPr>
         <w:drawing>
-          <wp:anchor distT="0" distB="0" distL="114300" distR="114300" simplePos="0" relativeHeight="251631104" behindDoc="1" locked="0" layoutInCell="1" allowOverlap="1" wp14:anchorId="54458BF1" wp14:editId="445C2D4A">
+          <wp:anchor distT="0" distB="0" distL="114300" distR="114300" simplePos="0" relativeHeight="251628032" behindDoc="1" locked="0" layoutInCell="1" allowOverlap="1" wp14:anchorId="54458BF1" wp14:editId="11EB5ADA">
             <wp:simplePos x="0" y="0"/>
             <wp:positionH relativeFrom="column">
               <wp:posOffset>3701212</wp:posOffset>
@@ -25292,7 +25276,7 @@
           <w:noProof/>
         </w:rPr>
         <w:drawing>
-          <wp:anchor distT="0" distB="0" distL="114300" distR="114300" simplePos="0" relativeHeight="251622912" behindDoc="1" locked="0" layoutInCell="1" allowOverlap="1" wp14:anchorId="1FB99811" wp14:editId="1A822321">
+          <wp:anchor distT="0" distB="0" distL="114300" distR="114300" simplePos="0" relativeHeight="251619840" behindDoc="1" locked="0" layoutInCell="1" allowOverlap="1" wp14:anchorId="1FB99811" wp14:editId="06C68CB4">
             <wp:simplePos x="0" y="0"/>
             <wp:positionH relativeFrom="column">
               <wp:posOffset>2420572</wp:posOffset>
@@ -25446,7 +25430,7 @@
           <w:noProof/>
         </w:rPr>
         <w:drawing>
-          <wp:anchor distT="0" distB="0" distL="114300" distR="114300" simplePos="0" relativeHeight="251640320" behindDoc="1" locked="0" layoutInCell="1" allowOverlap="1" wp14:anchorId="3C56465A" wp14:editId="59C4233F">
+          <wp:anchor distT="0" distB="0" distL="114300" distR="114300" simplePos="0" relativeHeight="251637248" behindDoc="1" locked="0" layoutInCell="1" allowOverlap="1" wp14:anchorId="3C56465A" wp14:editId="2BAABA4E">
             <wp:simplePos x="0" y="0"/>
             <wp:positionH relativeFrom="column">
               <wp:posOffset>4284980</wp:posOffset>
@@ -25552,7 +25536,7 @@
           <w:noProof/>
         </w:rPr>
         <w:drawing>
-          <wp:anchor distT="0" distB="0" distL="114300" distR="114300" simplePos="0" relativeHeight="251684352" behindDoc="1" locked="0" layoutInCell="1" allowOverlap="1" wp14:anchorId="255CBBF1" wp14:editId="42DE56DA">
+          <wp:anchor distT="0" distB="0" distL="114300" distR="114300" simplePos="0" relativeHeight="251687424" behindDoc="1" locked="0" layoutInCell="1" allowOverlap="1" wp14:anchorId="255CBBF1" wp14:editId="720BA025">
             <wp:simplePos x="0" y="0"/>
             <wp:positionH relativeFrom="column">
               <wp:posOffset>2120900</wp:posOffset>
@@ -25633,7 +25617,7 @@
           <w:noProof/>
         </w:rPr>
         <w:drawing>
-          <wp:anchor distT="0" distB="0" distL="114300" distR="114300" simplePos="0" relativeHeight="251679232" behindDoc="1" locked="0" layoutInCell="1" allowOverlap="1" wp14:anchorId="172F5218" wp14:editId="7D18CE42">
+          <wp:anchor distT="0" distB="0" distL="114300" distR="114300" simplePos="0" relativeHeight="251682304" behindDoc="1" locked="0" layoutInCell="1" allowOverlap="1" wp14:anchorId="172F5218" wp14:editId="63E02BEF">
             <wp:simplePos x="0" y="0"/>
             <wp:positionH relativeFrom="column">
               <wp:posOffset>2235200</wp:posOffset>
@@ -25721,7 +25705,7 @@
           <w:noProof/>
         </w:rPr>
         <w:drawing>
-          <wp:anchor distT="0" distB="0" distL="114300" distR="114300" simplePos="0" relativeHeight="251683328" behindDoc="1" locked="0" layoutInCell="1" allowOverlap="1" wp14:anchorId="08177065" wp14:editId="7F6438A7">
+          <wp:anchor distT="0" distB="0" distL="114300" distR="114300" simplePos="0" relativeHeight="251686400" behindDoc="1" locked="0" layoutInCell="1" allowOverlap="1" wp14:anchorId="08177065" wp14:editId="6E9F584E">
             <wp:simplePos x="0" y="0"/>
             <wp:positionH relativeFrom="column">
               <wp:posOffset>3622040</wp:posOffset>
@@ -25837,7 +25821,7 @@
           <w:noProof/>
         </w:rPr>
         <w:drawing>
-          <wp:anchor distT="0" distB="0" distL="114300" distR="114300" simplePos="0" relativeHeight="251671040" behindDoc="1" locked="0" layoutInCell="1" allowOverlap="1" wp14:anchorId="06DB8B02" wp14:editId="7705473E">
+          <wp:anchor distT="0" distB="0" distL="114300" distR="114300" simplePos="0" relativeHeight="251673088" behindDoc="1" locked="0" layoutInCell="1" allowOverlap="1" wp14:anchorId="06DB8B02" wp14:editId="676F53BF">
             <wp:simplePos x="0" y="0"/>
             <wp:positionH relativeFrom="column">
               <wp:posOffset>3134360</wp:posOffset>
@@ -25918,7 +25902,7 @@
           <w:noProof/>
         </w:rPr>
         <w:drawing>
-          <wp:anchor distT="0" distB="0" distL="114300" distR="114300" simplePos="0" relativeHeight="251653632" behindDoc="1" locked="0" layoutInCell="1" allowOverlap="1" wp14:anchorId="78495901" wp14:editId="0568C895">
+          <wp:anchor distT="0" distB="0" distL="114300" distR="114300" simplePos="0" relativeHeight="251652608" behindDoc="1" locked="0" layoutInCell="1" allowOverlap="1" wp14:anchorId="78495901" wp14:editId="553CA2AD">
             <wp:simplePos x="0" y="0"/>
             <wp:positionH relativeFrom="column">
               <wp:posOffset>3489960</wp:posOffset>
@@ -25981,7 +25965,7 @@
           <w:noProof/>
         </w:rPr>
         <w:drawing>
-          <wp:anchor distT="0" distB="0" distL="114300" distR="114300" simplePos="0" relativeHeight="251647488" behindDoc="1" locked="0" layoutInCell="1" allowOverlap="1" wp14:anchorId="0469F4FF" wp14:editId="664ADB21">
+          <wp:anchor distT="0" distB="0" distL="114300" distR="114300" simplePos="0" relativeHeight="251646464" behindDoc="1" locked="0" layoutInCell="1" allowOverlap="1" wp14:anchorId="0469F4FF" wp14:editId="4068962B">
             <wp:simplePos x="0" y="0"/>
             <wp:positionH relativeFrom="column">
               <wp:posOffset>29210</wp:posOffset>
@@ -26106,7 +26090,7 @@
           <w:noProof/>
         </w:rPr>
         <w:drawing>
-          <wp:anchor distT="0" distB="0" distL="114300" distR="114300" simplePos="0" relativeHeight="251664896" behindDoc="1" locked="0" layoutInCell="1" allowOverlap="1" wp14:anchorId="05753AC7" wp14:editId="4D48E0F3">
+          <wp:anchor distT="0" distB="0" distL="114300" distR="114300" simplePos="0" relativeHeight="251666944" behindDoc="1" locked="0" layoutInCell="1" allowOverlap="1" wp14:anchorId="05753AC7" wp14:editId="19568C2C">
             <wp:simplePos x="0" y="0"/>
             <wp:positionH relativeFrom="column">
               <wp:posOffset>3126740</wp:posOffset>
@@ -26249,7 +26233,7 @@
           <w:noProof/>
         </w:rPr>
         <w:drawing>
-          <wp:anchor distT="0" distB="0" distL="114300" distR="114300" simplePos="0" relativeHeight="251674112" behindDoc="1" locked="0" layoutInCell="1" allowOverlap="1" wp14:anchorId="3C997D2A" wp14:editId="59E9FEA1">
+          <wp:anchor distT="0" distB="0" distL="114300" distR="114300" simplePos="0" relativeHeight="251676160" behindDoc="1" locked="0" layoutInCell="1" allowOverlap="1" wp14:anchorId="3C997D2A" wp14:editId="0F0F8267">
             <wp:simplePos x="0" y="0"/>
             <wp:positionH relativeFrom="column">
               <wp:posOffset>2501900</wp:posOffset>
@@ -26370,7 +26354,7 @@
         </w:rPr>
         <w:lastRenderedPageBreak/>
         <w:drawing>
-          <wp:anchor distT="0" distB="0" distL="114300" distR="114300" simplePos="0" relativeHeight="251648512" behindDoc="1" locked="0" layoutInCell="1" allowOverlap="1" wp14:anchorId="0C9CF1CD" wp14:editId="60C57DD1">
+          <wp:anchor distT="0" distB="0" distL="114300" distR="114300" simplePos="0" relativeHeight="251647488" behindDoc="1" locked="0" layoutInCell="1" allowOverlap="1" wp14:anchorId="0C9CF1CD" wp14:editId="0755BAB4">
             <wp:simplePos x="0" y="0"/>
             <wp:positionH relativeFrom="column">
               <wp:posOffset>3004185</wp:posOffset>
@@ -26450,7 +26434,7 @@
           <w:noProof/>
         </w:rPr>
         <w:drawing>
-          <wp:anchor distT="0" distB="0" distL="114300" distR="114300" simplePos="0" relativeHeight="251667968" behindDoc="1" locked="0" layoutInCell="1" allowOverlap="1" wp14:anchorId="47BED096" wp14:editId="1E91E79A">
+          <wp:anchor distT="0" distB="0" distL="114300" distR="114300" simplePos="0" relativeHeight="251670016" behindDoc="1" locked="0" layoutInCell="1" allowOverlap="1" wp14:anchorId="47BED096" wp14:editId="563244C6">
             <wp:simplePos x="0" y="0"/>
             <wp:positionH relativeFrom="column">
               <wp:posOffset>2546350</wp:posOffset>
@@ -26593,7 +26577,7 @@
           <w:noProof/>
         </w:rPr>
         <w:drawing>
-          <wp:anchor distT="0" distB="0" distL="114300" distR="114300" simplePos="0" relativeHeight="251613696" behindDoc="1" locked="0" layoutInCell="1" allowOverlap="1" wp14:anchorId="4B0E9E5B" wp14:editId="3E882714">
+          <wp:anchor distT="0" distB="0" distL="114300" distR="114300" simplePos="0" relativeHeight="251610624" behindDoc="1" locked="0" layoutInCell="1" allowOverlap="1" wp14:anchorId="4B0E9E5B" wp14:editId="1E396B20">
             <wp:simplePos x="0" y="0"/>
             <wp:positionH relativeFrom="column">
               <wp:posOffset>342900</wp:posOffset>
@@ -26706,7 +26690,7 @@
           <w:noProof/>
         </w:rPr>
         <w:drawing>
-          <wp:anchor distT="0" distB="0" distL="114300" distR="114300" simplePos="0" relativeHeight="251612672" behindDoc="1" locked="0" layoutInCell="1" allowOverlap="1" wp14:anchorId="6B2D798E" wp14:editId="5D952A64">
+          <wp:anchor distT="0" distB="0" distL="114300" distR="114300" simplePos="0" relativeHeight="251609600" behindDoc="1" locked="0" layoutInCell="1" allowOverlap="1" wp14:anchorId="6B2D798E" wp14:editId="0DF8D614">
             <wp:simplePos x="0" y="0"/>
             <wp:positionH relativeFrom="column">
               <wp:posOffset>2090420</wp:posOffset>
@@ -26986,7 +26970,7 @@
           <w:noProof/>
         </w:rPr>
         <w:drawing>
-          <wp:anchor distT="0" distB="0" distL="114300" distR="114300" simplePos="0" relativeHeight="251677184" behindDoc="1" locked="0" layoutInCell="1" allowOverlap="1" wp14:anchorId="5903543F" wp14:editId="7FDF2A06">
+          <wp:anchor distT="0" distB="0" distL="114300" distR="114300" simplePos="0" relativeHeight="251679232" behindDoc="1" locked="0" layoutInCell="1" allowOverlap="1" wp14:anchorId="5903543F" wp14:editId="671E685F">
             <wp:simplePos x="0" y="0"/>
             <wp:positionH relativeFrom="column">
               <wp:posOffset>1904577</wp:posOffset>
@@ -27145,7 +27129,7 @@
           <w:noProof/>
         </w:rPr>
         <w:drawing>
-          <wp:anchor distT="0" distB="0" distL="114300" distR="114300" simplePos="0" relativeHeight="251641344" behindDoc="1" locked="0" layoutInCell="1" allowOverlap="1" wp14:anchorId="31EE8292" wp14:editId="54890579">
+          <wp:anchor distT="0" distB="0" distL="114300" distR="114300" simplePos="0" relativeHeight="251639296" behindDoc="1" locked="0" layoutInCell="1" allowOverlap="1" wp14:anchorId="31EE8292" wp14:editId="2DE109AC">
             <wp:simplePos x="0" y="0"/>
             <wp:positionH relativeFrom="column">
               <wp:posOffset>1792605</wp:posOffset>
@@ -27277,7 +27261,7 @@
         </w:rPr>
         <w:lastRenderedPageBreak/>
         <w:drawing>
-          <wp:anchor distT="0" distB="0" distL="114300" distR="114300" simplePos="0" relativeHeight="251645440" behindDoc="1" locked="0" layoutInCell="1" allowOverlap="1" wp14:anchorId="60424EF4" wp14:editId="138A9E01">
+          <wp:anchor distT="0" distB="0" distL="114300" distR="114300" simplePos="0" relativeHeight="251644416" behindDoc="1" locked="0" layoutInCell="1" allowOverlap="1" wp14:anchorId="60424EF4" wp14:editId="73A8621D">
             <wp:simplePos x="0" y="0"/>
             <wp:positionH relativeFrom="column">
               <wp:posOffset>666750</wp:posOffset>
@@ -27391,7 +27375,7 @@
           <w:noProof/>
         </w:rPr>
         <w:drawing>
-          <wp:anchor distT="0" distB="0" distL="114300" distR="114300" simplePos="0" relativeHeight="251673088" behindDoc="1" locked="0" layoutInCell="1" allowOverlap="1" wp14:anchorId="43ABB5D4" wp14:editId="13F28521">
+          <wp:anchor distT="0" distB="0" distL="114300" distR="114300" simplePos="0" relativeHeight="251675136" behindDoc="1" locked="0" layoutInCell="1" allowOverlap="1" wp14:anchorId="43ABB5D4" wp14:editId="7A57A2DA">
             <wp:simplePos x="0" y="0"/>
             <wp:positionH relativeFrom="column">
               <wp:posOffset>2606040</wp:posOffset>
@@ -28225,7 +28209,7 @@
           <w:noProof/>
         </w:rPr>
         <w:drawing>
-          <wp:anchor distT="0" distB="0" distL="114300" distR="114300" simplePos="0" relativeHeight="251614720" behindDoc="1" locked="0" layoutInCell="1" allowOverlap="1" wp14:anchorId="37F594DF" wp14:editId="08500190">
+          <wp:anchor distT="0" distB="0" distL="114300" distR="114300" simplePos="0" relativeHeight="251611648" behindDoc="1" locked="0" layoutInCell="1" allowOverlap="1" wp14:anchorId="37F594DF" wp14:editId="1BCF6466">
             <wp:simplePos x="0" y="0"/>
             <wp:positionH relativeFrom="column">
               <wp:posOffset>3213735</wp:posOffset>
@@ -28338,7 +28322,7 @@
           <w:noProof/>
         </w:rPr>
         <w:drawing>
-          <wp:anchor distT="0" distB="0" distL="114300" distR="114300" simplePos="0" relativeHeight="251635200" behindDoc="1" locked="0" layoutInCell="1" allowOverlap="1" wp14:anchorId="5554088F" wp14:editId="4619EE80">
+          <wp:anchor distT="0" distB="0" distL="114300" distR="114300" simplePos="0" relativeHeight="251632128" behindDoc="1" locked="0" layoutInCell="1" allowOverlap="1" wp14:anchorId="5554088F" wp14:editId="2FFF295C">
             <wp:simplePos x="0" y="0"/>
             <wp:positionH relativeFrom="column">
               <wp:posOffset>-113557</wp:posOffset>
@@ -28419,7 +28403,7 @@
           <w:noProof/>
         </w:rPr>
         <w:drawing>
-          <wp:anchor distT="0" distB="0" distL="114300" distR="114300" simplePos="0" relativeHeight="251678208" behindDoc="1" locked="0" layoutInCell="1" allowOverlap="1" wp14:anchorId="26600DC3" wp14:editId="2F5C2589">
+          <wp:anchor distT="0" distB="0" distL="114300" distR="114300" simplePos="0" relativeHeight="251680256" behindDoc="1" locked="0" layoutInCell="1" allowOverlap="1" wp14:anchorId="26600DC3" wp14:editId="1496EA6B">
             <wp:simplePos x="0" y="0"/>
             <wp:positionH relativeFrom="column">
               <wp:posOffset>3217545</wp:posOffset>
@@ -28707,7 +28691,7 @@
           <w:noProof/>
         </w:rPr>
         <w:drawing>
-          <wp:anchor distT="0" distB="0" distL="114300" distR="114300" simplePos="0" relativeHeight="251687424" behindDoc="1" locked="0" layoutInCell="1" allowOverlap="1" wp14:anchorId="4DCDCCF9" wp14:editId="238AC843">
+          <wp:anchor distT="0" distB="0" distL="114300" distR="114300" simplePos="0" relativeHeight="251690496" behindDoc="1" locked="0" layoutInCell="1" allowOverlap="1" wp14:anchorId="4DCDCCF9" wp14:editId="0AB7895A">
             <wp:simplePos x="0" y="0"/>
             <wp:positionH relativeFrom="column">
               <wp:posOffset>871268</wp:posOffset>
@@ -28877,7 +28861,7 @@
           <w:noProof/>
         </w:rPr>
         <w:drawing>
-          <wp:anchor distT="0" distB="0" distL="114300" distR="114300" simplePos="0" relativeHeight="251693568" behindDoc="1" locked="0" layoutInCell="1" allowOverlap="1" wp14:anchorId="6E41198E" wp14:editId="42007891">
+          <wp:anchor distT="0" distB="0" distL="114300" distR="114300" simplePos="0" relativeHeight="251696640" behindDoc="1" locked="0" layoutInCell="1" allowOverlap="1" wp14:anchorId="6E41198E" wp14:editId="4AD9176D">
             <wp:simplePos x="0" y="0"/>
             <wp:positionH relativeFrom="column">
               <wp:posOffset>2611004</wp:posOffset>
@@ -29689,7 +29673,7 @@
           <w:noProof/>
         </w:rPr>
         <w:drawing>
-          <wp:anchor distT="0" distB="0" distL="114300" distR="114300" simplePos="0" relativeHeight="251694592" behindDoc="1" locked="0" layoutInCell="1" allowOverlap="1" wp14:anchorId="494E2233" wp14:editId="271E1789">
+          <wp:anchor distT="0" distB="0" distL="114300" distR="114300" simplePos="0" relativeHeight="251697664" behindDoc="1" locked="0" layoutInCell="1" allowOverlap="1" wp14:anchorId="494E2233" wp14:editId="05647B3B">
             <wp:simplePos x="0" y="0"/>
             <wp:positionH relativeFrom="column">
               <wp:posOffset>4772083</wp:posOffset>
@@ -29807,7 +29791,7 @@
           <w:noProof/>
         </w:rPr>
         <w:drawing>
-          <wp:anchor distT="0" distB="0" distL="114300" distR="114300" simplePos="0" relativeHeight="251676160" behindDoc="1" locked="0" layoutInCell="1" allowOverlap="1" wp14:anchorId="4B5223F9" wp14:editId="53410164">
+          <wp:anchor distT="0" distB="0" distL="114300" distR="114300" simplePos="0" relativeHeight="251678208" behindDoc="1" locked="0" layoutInCell="1" allowOverlap="1" wp14:anchorId="4B5223F9" wp14:editId="689CEC34">
             <wp:simplePos x="0" y="0"/>
             <wp:positionH relativeFrom="column">
               <wp:posOffset>167112</wp:posOffset>
@@ -29869,7 +29853,7 @@
           <w:noProof/>
         </w:rPr>
         <w:drawing>
-          <wp:anchor distT="0" distB="0" distL="114300" distR="114300" simplePos="0" relativeHeight="251685376" behindDoc="1" locked="0" layoutInCell="1" allowOverlap="1" wp14:anchorId="70BD6794" wp14:editId="66B6D085">
+          <wp:anchor distT="0" distB="0" distL="114300" distR="114300" simplePos="0" relativeHeight="251688448" behindDoc="1" locked="0" layoutInCell="1" allowOverlap="1" wp14:anchorId="70BD6794" wp14:editId="430B965D">
             <wp:simplePos x="0" y="0"/>
             <wp:positionH relativeFrom="column">
               <wp:posOffset>4442328</wp:posOffset>
@@ -30049,7 +30033,7 @@
           <w:noProof/>
         </w:rPr>
         <w:drawing>
-          <wp:anchor distT="0" distB="0" distL="114300" distR="114300" simplePos="0" relativeHeight="251637248" behindDoc="1" locked="0" layoutInCell="1" allowOverlap="1" wp14:anchorId="08078B03" wp14:editId="36E63DDF">
+          <wp:anchor distT="0" distB="0" distL="114300" distR="114300" simplePos="0" relativeHeight="251634176" behindDoc="1" locked="0" layoutInCell="1" allowOverlap="1" wp14:anchorId="08078B03" wp14:editId="0AF1F94C">
             <wp:simplePos x="0" y="0"/>
             <wp:positionH relativeFrom="column">
               <wp:posOffset>2863215</wp:posOffset>
@@ -30124,7 +30108,7 @@
           <w:noProof/>
         </w:rPr>
         <w:drawing>
-          <wp:anchor distT="0" distB="0" distL="114300" distR="114300" simplePos="0" relativeHeight="251668992" behindDoc="1" locked="0" layoutInCell="1" allowOverlap="1" wp14:anchorId="32F330C1" wp14:editId="3D63C0BF">
+          <wp:anchor distT="0" distB="0" distL="114300" distR="114300" simplePos="0" relativeHeight="251671040" behindDoc="1" locked="0" layoutInCell="1" allowOverlap="1" wp14:anchorId="32F330C1" wp14:editId="61853426">
             <wp:simplePos x="0" y="0"/>
             <wp:positionH relativeFrom="column">
               <wp:posOffset>-635</wp:posOffset>
@@ -30212,7 +30196,7 @@
           <w:noProof/>
         </w:rPr>
         <w:drawing>
-          <wp:anchor distT="0" distB="0" distL="114300" distR="114300" simplePos="0" relativeHeight="251675136" behindDoc="1" locked="0" layoutInCell="1" allowOverlap="1" wp14:anchorId="32844338" wp14:editId="00DA56CF">
+          <wp:anchor distT="0" distB="0" distL="114300" distR="114300" simplePos="0" relativeHeight="251677184" behindDoc="1" locked="0" layoutInCell="1" allowOverlap="1" wp14:anchorId="32844338" wp14:editId="610A70F9">
             <wp:simplePos x="0" y="0"/>
             <wp:positionH relativeFrom="column">
               <wp:posOffset>-2551430</wp:posOffset>
@@ -30293,7 +30277,7 @@
           <w:noProof/>
         </w:rPr>
         <w:drawing>
-          <wp:anchor distT="0" distB="0" distL="114300" distR="114300" simplePos="0" relativeHeight="251650560" behindDoc="1" locked="0" layoutInCell="1" allowOverlap="1" wp14:anchorId="3231F05A" wp14:editId="17768C45">
+          <wp:anchor distT="0" distB="0" distL="114300" distR="114300" simplePos="0" relativeHeight="251649536" behindDoc="1" locked="0" layoutInCell="1" allowOverlap="1" wp14:anchorId="3231F05A" wp14:editId="2EC65C10">
             <wp:simplePos x="0" y="0"/>
             <wp:positionH relativeFrom="column">
               <wp:posOffset>2895385</wp:posOffset>
@@ -30388,7 +30372,7 @@
           <w:noProof/>
         </w:rPr>
         <w:drawing>
-          <wp:anchor distT="0" distB="0" distL="114300" distR="114300" simplePos="0" relativeHeight="251657728" behindDoc="1" locked="0" layoutInCell="1" allowOverlap="1" wp14:anchorId="1FD4E403" wp14:editId="407B905C">
+          <wp:anchor distT="0" distB="0" distL="114300" distR="114300" simplePos="0" relativeHeight="251656704" behindDoc="1" locked="0" layoutInCell="1" allowOverlap="1" wp14:anchorId="1FD4E403" wp14:editId="0922B2EA">
             <wp:simplePos x="0" y="0"/>
             <wp:positionH relativeFrom="column">
               <wp:posOffset>534203</wp:posOffset>
@@ -30857,7 +30841,7 @@
           <w:noProof/>
         </w:rPr>
         <w:drawing>
-          <wp:anchor distT="0" distB="0" distL="114300" distR="114300" simplePos="0" relativeHeight="251681280" behindDoc="1" locked="0" layoutInCell="1" allowOverlap="1" wp14:anchorId="53D06A16" wp14:editId="143F17B4">
+          <wp:anchor distT="0" distB="0" distL="114300" distR="114300" simplePos="0" relativeHeight="251684352" behindDoc="1" locked="0" layoutInCell="1" allowOverlap="1" wp14:anchorId="53D06A16" wp14:editId="36633E53">
             <wp:simplePos x="0" y="0"/>
             <wp:positionH relativeFrom="column">
               <wp:posOffset>1295400</wp:posOffset>
@@ -31398,7 +31382,7 @@
           <w:noProof/>
         </w:rPr>
         <w:drawing>
-          <wp:anchor distT="0" distB="0" distL="114300" distR="114300" simplePos="0" relativeHeight="251696640" behindDoc="0" locked="0" layoutInCell="1" allowOverlap="1" wp14:anchorId="2BF76F0C" wp14:editId="00DB2322">
+          <wp:anchor distT="0" distB="0" distL="114300" distR="114300" simplePos="0" relativeHeight="251699712" behindDoc="0" locked="0" layoutInCell="1" allowOverlap="1" wp14:anchorId="2BF76F0C" wp14:editId="53B3F701">
             <wp:simplePos x="0" y="0"/>
             <wp:positionH relativeFrom="column">
               <wp:posOffset>0</wp:posOffset>
@@ -31465,7 +31449,7 @@
           <w:noProof/>
         </w:rPr>
         <w:drawing>
-          <wp:anchor distT="0" distB="0" distL="114300" distR="114300" simplePos="0" relativeHeight="251672064" behindDoc="0" locked="0" layoutInCell="1" allowOverlap="1" wp14:anchorId="0E9BD31B" wp14:editId="208B1D5F">
+          <wp:anchor distT="0" distB="0" distL="114300" distR="114300" simplePos="0" relativeHeight="251674112" behindDoc="0" locked="0" layoutInCell="1" allowOverlap="1" wp14:anchorId="0E9BD31B" wp14:editId="34ECC53E">
             <wp:simplePos x="0" y="0"/>
             <wp:positionH relativeFrom="column">
               <wp:posOffset>717550</wp:posOffset>
@@ -31750,7 +31734,7 @@
         </w:rPr>
         <w:lastRenderedPageBreak/>
         <w:drawing>
-          <wp:anchor distT="0" distB="0" distL="114300" distR="114300" simplePos="0" relativeHeight="251656704" behindDoc="1" locked="0" layoutInCell="1" allowOverlap="1" wp14:anchorId="123A342E" wp14:editId="7FF6F756">
+          <wp:anchor distT="0" distB="0" distL="114300" distR="114300" simplePos="0" relativeHeight="251655680" behindDoc="1" locked="0" layoutInCell="1" allowOverlap="1" wp14:anchorId="123A342E" wp14:editId="033AFDAE">
             <wp:simplePos x="0" y="0"/>
             <wp:positionH relativeFrom="column">
               <wp:posOffset>1346200</wp:posOffset>
@@ -32249,7 +32233,7 @@
           <w:noProof/>
         </w:rPr>
         <w:drawing>
-          <wp:anchor distT="0" distB="0" distL="114300" distR="114300" simplePos="0" relativeHeight="251649536" behindDoc="1" locked="0" layoutInCell="1" allowOverlap="1" wp14:anchorId="2AE9C903" wp14:editId="1378AC4C">
+          <wp:anchor distT="0" distB="0" distL="114300" distR="114300" simplePos="0" relativeHeight="251648512" behindDoc="1" locked="0" layoutInCell="1" allowOverlap="1" wp14:anchorId="2AE9C903" wp14:editId="7EE83F03">
             <wp:simplePos x="0" y="0"/>
             <wp:positionH relativeFrom="column">
               <wp:posOffset>2707640</wp:posOffset>
@@ -33122,7 +33106,7 @@
           <w:noProof/>
         </w:rPr>
         <w:drawing>
-          <wp:anchor distT="0" distB="0" distL="114300" distR="114300" simplePos="0" relativeHeight="251661824" behindDoc="1" locked="0" layoutInCell="1" allowOverlap="1" wp14:anchorId="44301B24" wp14:editId="795028D0">
+          <wp:anchor distT="0" distB="0" distL="114300" distR="114300" simplePos="0" relativeHeight="251663872" behindDoc="1" locked="0" layoutInCell="1" allowOverlap="1" wp14:anchorId="44301B24" wp14:editId="5457BC86">
             <wp:simplePos x="0" y="0"/>
             <wp:positionH relativeFrom="column">
               <wp:posOffset>1870075</wp:posOffset>
@@ -34543,7 +34527,7 @@
           <w:noProof/>
         </w:rPr>
         <w:drawing>
-          <wp:anchor distT="0" distB="0" distL="114300" distR="114300" simplePos="0" relativeHeight="251688448" behindDoc="0" locked="0" layoutInCell="1" allowOverlap="1" wp14:anchorId="3D4DBE15" wp14:editId="1E317747">
+          <wp:anchor distT="0" distB="0" distL="114300" distR="114300" simplePos="0" relativeHeight="251691520" behindDoc="0" locked="0" layoutInCell="1" allowOverlap="1" wp14:anchorId="3D4DBE15" wp14:editId="3E1CEE21">
             <wp:simplePos x="0" y="0"/>
             <wp:positionH relativeFrom="column">
               <wp:posOffset>2087592</wp:posOffset>
@@ -34616,7 +34600,7 @@
         </w:rPr>
         <w:lastRenderedPageBreak/>
         <w:drawing>
-          <wp:anchor distT="0" distB="0" distL="114300" distR="114300" simplePos="0" relativeHeight="251691520" behindDoc="0" locked="0" layoutInCell="1" allowOverlap="1" wp14:anchorId="635E17CB" wp14:editId="3C677FED">
+          <wp:anchor distT="0" distB="0" distL="114300" distR="114300" simplePos="0" relativeHeight="251694592" behindDoc="0" locked="0" layoutInCell="1" allowOverlap="1" wp14:anchorId="635E17CB" wp14:editId="1986F27A">
             <wp:simplePos x="0" y="0"/>
             <wp:positionH relativeFrom="column">
               <wp:posOffset>706755</wp:posOffset>
@@ -34775,7 +34759,7 @@
           <w:noProof/>
         </w:rPr>
         <w:drawing>
-          <wp:anchor distT="0" distB="0" distL="114300" distR="114300" simplePos="0" relativeHeight="251643392" behindDoc="1" locked="0" layoutInCell="1" allowOverlap="1" wp14:anchorId="17D30540" wp14:editId="5133E872">
+          <wp:anchor distT="0" distB="0" distL="114300" distR="114300" simplePos="0" relativeHeight="251641344" behindDoc="1" locked="0" layoutInCell="1" allowOverlap="1" wp14:anchorId="17D30540" wp14:editId="13AF58E8">
             <wp:simplePos x="0" y="0"/>
             <wp:positionH relativeFrom="column">
               <wp:posOffset>2604135</wp:posOffset>
@@ -35017,7 +35001,7 @@
           <w:noProof/>
         </w:rPr>
         <w:drawing>
-          <wp:anchor distT="0" distB="0" distL="114300" distR="114300" simplePos="0" relativeHeight="251655680" behindDoc="1" locked="0" layoutInCell="1" allowOverlap="1" wp14:anchorId="7333D3CE" wp14:editId="7CC07FE2">
+          <wp:anchor distT="0" distB="0" distL="114300" distR="114300" simplePos="0" relativeHeight="251654656" behindDoc="1" locked="0" layoutInCell="1" allowOverlap="1" wp14:anchorId="7333D3CE" wp14:editId="4B1517B3">
             <wp:simplePos x="0" y="0"/>
             <wp:positionH relativeFrom="column">
               <wp:posOffset>3363826</wp:posOffset>
@@ -35089,7 +35073,7 @@
           <w:noProof/>
         </w:rPr>
         <w:drawing>
-          <wp:anchor distT="0" distB="0" distL="114300" distR="114300" simplePos="0" relativeHeight="251659776" behindDoc="1" locked="0" layoutInCell="1" allowOverlap="1" wp14:anchorId="2937D6B6" wp14:editId="133AAE99">
+          <wp:anchor distT="0" distB="0" distL="114300" distR="114300" simplePos="0" relativeHeight="251660800" behindDoc="1" locked="0" layoutInCell="1" allowOverlap="1" wp14:anchorId="2937D6B6" wp14:editId="3C6FBF14">
             <wp:simplePos x="0" y="0"/>
             <wp:positionH relativeFrom="column">
               <wp:posOffset>4747952</wp:posOffset>
@@ -35313,7 +35297,7 @@
           <w:noProof/>
         </w:rPr>
         <w:drawing>
-          <wp:anchor distT="0" distB="0" distL="114300" distR="114300" simplePos="0" relativeHeight="251663872" behindDoc="1" locked="0" layoutInCell="1" allowOverlap="1" wp14:anchorId="53FD38DD" wp14:editId="7FEA9B0C">
+          <wp:anchor distT="0" distB="0" distL="114300" distR="114300" simplePos="0" relativeHeight="251665920" behindDoc="1" locked="0" layoutInCell="1" allowOverlap="1" wp14:anchorId="53FD38DD" wp14:editId="1EC8D315">
             <wp:simplePos x="0" y="0"/>
             <wp:positionH relativeFrom="column">
               <wp:posOffset>4616046</wp:posOffset>
@@ -35553,7 +35537,7 @@
           <w:noProof/>
         </w:rPr>
         <w:drawing>
-          <wp:anchor distT="0" distB="0" distL="114300" distR="114300" simplePos="0" relativeHeight="251651584" behindDoc="1" locked="0" layoutInCell="1" allowOverlap="1" wp14:anchorId="04E9FBA0" wp14:editId="39EFF06F">
+          <wp:anchor distT="0" distB="0" distL="114300" distR="114300" simplePos="0" relativeHeight="251650560" behindDoc="1" locked="0" layoutInCell="1" allowOverlap="1" wp14:anchorId="04E9FBA0" wp14:editId="0AC6A2F7">
             <wp:simplePos x="0" y="0"/>
             <wp:positionH relativeFrom="column">
               <wp:posOffset>4425545</wp:posOffset>
@@ -35843,7 +35827,7 @@
           <w:noProof/>
         </w:rPr>
         <w:drawing>
-          <wp:anchor distT="0" distB="0" distL="114300" distR="114300" simplePos="0" relativeHeight="251654656" behindDoc="0" locked="0" layoutInCell="1" allowOverlap="1" wp14:anchorId="1556084C" wp14:editId="1FE3AF15">
+          <wp:anchor distT="0" distB="0" distL="114300" distR="114300" simplePos="0" relativeHeight="251653632" behindDoc="0" locked="0" layoutInCell="1" allowOverlap="1" wp14:anchorId="1556084C" wp14:editId="1239B658">
             <wp:simplePos x="0" y="0"/>
             <wp:positionH relativeFrom="column">
               <wp:posOffset>1638300</wp:posOffset>
@@ -35929,7 +35913,7 @@
           <w:noProof/>
         </w:rPr>
         <w:drawing>
-          <wp:anchor distT="0" distB="0" distL="114300" distR="114300" simplePos="0" relativeHeight="251660800" behindDoc="0" locked="0" layoutInCell="1" allowOverlap="1" wp14:anchorId="0F4CD049" wp14:editId="47E00C99">
+          <wp:anchor distT="0" distB="0" distL="114300" distR="114300" simplePos="0" relativeHeight="251662848" behindDoc="0" locked="0" layoutInCell="1" allowOverlap="1" wp14:anchorId="0F4CD049" wp14:editId="402E8958">
             <wp:simplePos x="0" y="0"/>
             <wp:positionH relativeFrom="column">
               <wp:posOffset>1409700</wp:posOffset>
@@ -36082,7 +36066,7 @@
           <w:noProof/>
         </w:rPr>
         <w:drawing>
-          <wp:anchor distT="0" distB="0" distL="114300" distR="114300" simplePos="0" relativeHeight="251666944" behindDoc="1" locked="0" layoutInCell="1" allowOverlap="1" wp14:anchorId="5B7248FF" wp14:editId="30393ACF">
+          <wp:anchor distT="0" distB="0" distL="114300" distR="114300" simplePos="0" relativeHeight="251668992" behindDoc="1" locked="0" layoutInCell="1" allowOverlap="1" wp14:anchorId="5B7248FF" wp14:editId="0CC0A979">
             <wp:simplePos x="0" y="0"/>
             <wp:positionH relativeFrom="column">
               <wp:posOffset>314325</wp:posOffset>
@@ -37844,7 +37828,7 @@
                 <w:szCs w:val="24"/>
               </w:rPr>
               <w:drawing>
-                <wp:anchor distT="0" distB="0" distL="114300" distR="114300" simplePos="0" relativeHeight="251665920" behindDoc="1" locked="0" layoutInCell="1" allowOverlap="1" wp14:anchorId="084D94E0" wp14:editId="5F5DE579">
+                <wp:anchor distT="0" distB="0" distL="114300" distR="114300" simplePos="0" relativeHeight="251667968" behindDoc="1" locked="0" layoutInCell="1" allowOverlap="1" wp14:anchorId="084D94E0" wp14:editId="284C28A9">
                   <wp:simplePos x="0" y="0"/>
                   <wp:positionH relativeFrom="column">
                     <wp:posOffset>339090</wp:posOffset>
@@ -37926,7 +37910,7 @@
                 <w:szCs w:val="24"/>
               </w:rPr>
               <w:drawing>
-                <wp:anchor distT="0" distB="0" distL="114300" distR="114300" simplePos="0" relativeHeight="251658752" behindDoc="1" locked="0" layoutInCell="1" allowOverlap="1" wp14:anchorId="7B66FAC5" wp14:editId="31B851B4">
+                <wp:anchor distT="0" distB="0" distL="114300" distR="114300" simplePos="0" relativeHeight="251659776" behindDoc="1" locked="0" layoutInCell="1" allowOverlap="1" wp14:anchorId="7B66FAC5" wp14:editId="27E94E5B">
                   <wp:simplePos x="0" y="0"/>
                   <wp:positionH relativeFrom="column">
                     <wp:posOffset>3175</wp:posOffset>
@@ -39215,7 +39199,7 @@
         </w:rPr>
         <w:lastRenderedPageBreak/>
         <w:drawing>
-          <wp:anchor distT="0" distB="0" distL="114300" distR="114300" simplePos="0" relativeHeight="251640832" behindDoc="1" locked="0" layoutInCell="1" allowOverlap="1" wp14:anchorId="40E2B65C" wp14:editId="33B13E33">
+          <wp:anchor distT="0" distB="0" distL="114300" distR="114300" simplePos="0" relativeHeight="251638272" behindDoc="1" locked="0" layoutInCell="1" allowOverlap="1" wp14:anchorId="40E2B65C" wp14:editId="4FBA01BA">
             <wp:simplePos x="0" y="0"/>
             <wp:positionH relativeFrom="column">
               <wp:posOffset>1762125</wp:posOffset>
@@ -39825,7 +39809,7 @@
           <w:noProof/>
         </w:rPr>
         <w:drawing>
-          <wp:anchor distT="0" distB="0" distL="114300" distR="114300" simplePos="0" relativeHeight="251644928" behindDoc="0" locked="0" layoutInCell="1" allowOverlap="1" wp14:anchorId="32053056" wp14:editId="720AB8CC">
+          <wp:anchor distT="0" distB="0" distL="114300" distR="114300" simplePos="0" relativeHeight="251643392" behindDoc="0" locked="0" layoutInCell="1" allowOverlap="1" wp14:anchorId="32053056" wp14:editId="17ECD4B2">
             <wp:simplePos x="0" y="0"/>
             <wp:positionH relativeFrom="column">
               <wp:posOffset>1828800</wp:posOffset>
@@ -40250,7 +40234,7 @@
           <w:noProof/>
         </w:rPr>
         <w:drawing>
-          <wp:anchor distT="0" distB="0" distL="114300" distR="114300" simplePos="0" relativeHeight="251678720" behindDoc="0" locked="0" layoutInCell="1" allowOverlap="1" wp14:anchorId="6D96A7CA" wp14:editId="4EE13B6E">
+          <wp:anchor distT="0" distB="0" distL="114300" distR="114300" simplePos="0" relativeHeight="251681280" behindDoc="0" locked="0" layoutInCell="1" allowOverlap="1" wp14:anchorId="6D96A7CA" wp14:editId="7CABBF8B">
             <wp:simplePos x="0" y="0"/>
             <wp:positionH relativeFrom="column">
               <wp:posOffset>628650</wp:posOffset>
@@ -40317,7 +40301,7 @@
           <w:noProof/>
         </w:rPr>
         <w:drawing>
-          <wp:anchor distT="0" distB="0" distL="114300" distR="114300" simplePos="0" relativeHeight="251660288" behindDoc="1" locked="0" layoutInCell="1" allowOverlap="1" wp14:anchorId="4D9745C1" wp14:editId="386D2996">
+          <wp:anchor distT="0" distB="0" distL="114300" distR="114300" simplePos="0" relativeHeight="251661824" behindDoc="1" locked="0" layoutInCell="1" allowOverlap="1" wp14:anchorId="4D9745C1" wp14:editId="2602456F">
             <wp:simplePos x="0" y="0"/>
             <wp:positionH relativeFrom="column">
               <wp:posOffset>3086100</wp:posOffset>
@@ -40842,11 +40826,12 @@
       </w:pPr>
       <w:r>
         <w:rPr>
+          <w:noProof/>
           <w:sz w:val="24"/>
           <w:szCs w:val="24"/>
         </w:rPr>
         <w:drawing>
-          <wp:anchor distT="0" distB="0" distL="114300" distR="114300" simplePos="0" relativeHeight="251658240" behindDoc="1" locked="0" layoutInCell="1" allowOverlap="1" wp14:anchorId="154E4CE1" wp14:editId="5EDE39DE">
+          <wp:anchor distT="0" distB="0" distL="114300" distR="114300" simplePos="0" relativeHeight="251657728" behindDoc="1" locked="0" layoutInCell="1" allowOverlap="1" wp14:anchorId="154E4CE1" wp14:editId="13365F0E">
             <wp:simplePos x="0" y="0"/>
             <wp:positionH relativeFrom="column">
               <wp:posOffset>1021080</wp:posOffset>
@@ -40949,27 +40934,7 @@
           <w:szCs w:val="24"/>
           <w:u w:val="single"/>
         </w:rPr>
-        <w:t>5</w:t>
-      </w:r>
-      <w:r>
-        <w:rPr>
-          <w:i/>
-          <w:iCs/>
-          <w:sz w:val="24"/>
-          <w:szCs w:val="24"/>
-          <w:u w:val="single"/>
-        </w:rPr>
-        <w:t xml:space="preserve">. </w:t>
-      </w:r>
-      <w:r>
-        <w:rPr>
-          <w:i/>
-          <w:iCs/>
-          <w:sz w:val="24"/>
-          <w:szCs w:val="24"/>
-          <w:u w:val="single"/>
-        </w:rPr>
-        <w:t>A calendar to view workouts</w:t>
+        <w:t>5. A calendar to view workouts</w:t>
       </w:r>
     </w:p>
     <w:p>
@@ -41314,6 +41279,427 @@
         </w:rPr>
         <w:t>Justification of Usability Features</w:t>
       </w:r>
+    </w:p>
+    <w:tbl>
+      <w:tblPr>
+        <w:tblStyle w:val="TableGrid"/>
+        <w:tblW w:w="0" w:type="auto"/>
+        <w:tblLook w:val="04A0" w:firstRow="1" w:lastRow="0" w:firstColumn="1" w:lastColumn="0" w:noHBand="0" w:noVBand="1"/>
+      </w:tblPr>
+      <w:tblGrid>
+        <w:gridCol w:w="3147"/>
+        <w:gridCol w:w="3280"/>
+        <w:gridCol w:w="3149"/>
+      </w:tblGrid>
+      <w:tr>
+        <w:tc>
+          <w:tcPr>
+            <w:tcW w:w="9576" w:type="dxa"/>
+            <w:gridSpan w:val="3"/>
+            <w:shd w:val="clear" w:color="auto" w:fill="AEAAAA" w:themeFill="background2" w:themeFillShade="BF"/>
+          </w:tcPr>
+          <w:p>
+            <w:pPr>
+              <w:jc w:val="both"/>
+              <w:rPr>
+                <w:rFonts w:cs="Arial"/>
+                <w:b/>
+                <w:bCs/>
+                <w:color w:val="FFFFFF" w:themeColor="background1"/>
+                <w:sz w:val="24"/>
+                <w:szCs w:val="24"/>
+              </w:rPr>
+            </w:pPr>
+            <w:r>
+              <w:rPr>
+                <w:rFonts w:cs="Arial"/>
+                <w:b/>
+                <w:bCs/>
+                <w:color w:val="FFFFFF" w:themeColor="background1"/>
+                <w:sz w:val="24"/>
+                <w:szCs w:val="24"/>
+              </w:rPr>
+              <w:t>Learnability</w:t>
+            </w:r>
+          </w:p>
+        </w:tc>
+      </w:tr>
+      <w:tr>
+        <w:tc>
+          <w:tcPr>
+            <w:tcW w:w="3192" w:type="dxa"/>
+          </w:tcPr>
+          <w:p>
+            <w:pPr>
+              <w:jc w:val="both"/>
+              <w:rPr>
+                <w:rFonts w:cs="Arial"/>
+                <w:b/>
+                <w:bCs/>
+                <w:sz w:val="24"/>
+                <w:szCs w:val="24"/>
+              </w:rPr>
+            </w:pPr>
+            <w:r>
+              <w:rPr>
+                <w:rFonts w:cs="Arial"/>
+                <w:b/>
+                <w:bCs/>
+                <w:sz w:val="24"/>
+                <w:szCs w:val="24"/>
+              </w:rPr>
+              <w:t>Simplistic interface</w:t>
+            </w:r>
+            <w:r>
+              <w:rPr>
+                <w:rFonts w:cs="Arial"/>
+                <w:b/>
+                <w:bCs/>
+                <w:sz w:val="24"/>
+                <w:szCs w:val="24"/>
+              </w:rPr>
+              <w:t>:</w:t>
+            </w:r>
+          </w:p>
+          <w:p>
+            <w:pPr>
+              <w:jc w:val="both"/>
+              <w:rPr>
+                <w:rFonts w:cs="Arial"/>
+                <w:sz w:val="24"/>
+                <w:szCs w:val="24"/>
+              </w:rPr>
+            </w:pPr>
+            <w:r>
+              <w:rPr>
+                <w:rFonts w:cs="Arial"/>
+                <w:sz w:val="24"/>
+                <w:szCs w:val="24"/>
+              </w:rPr>
+              <w:t xml:space="preserve">It was important to me to make sure that the interface was simple, and easy </w:t>
+            </w:r>
+            <w:r>
+              <w:rPr>
+                <w:rFonts w:cs="Arial"/>
+                <w:sz w:val="24"/>
+                <w:szCs w:val="24"/>
+              </w:rPr>
+              <w:t>to view. It was important for my interface to be easy to navigate, as this meant I shouldn’t need a tutorial and that my app is easy to pick up</w:t>
+            </w:r>
+            <w:r>
+              <w:rPr>
+                <w:rFonts w:cs="Arial"/>
+                <w:sz w:val="24"/>
+                <w:szCs w:val="24"/>
+              </w:rPr>
+              <w:t>. This is important for my low IT literacy userbase.</w:t>
+            </w:r>
+          </w:p>
+        </w:tc>
+        <w:tc>
+          <w:tcPr>
+            <w:tcW w:w="3192" w:type="dxa"/>
+          </w:tcPr>
+          <w:p>
+            <w:pPr>
+              <w:jc w:val="both"/>
+              <w:rPr>
+                <w:noProof/>
+              </w:rPr>
+            </w:pPr>
+            <w:r>
+              <w:rPr>
+                <w:noProof/>
+              </w:rPr>
+              <w:drawing>
+                <wp:anchor distT="0" distB="0" distL="114300" distR="114300" simplePos="0" relativeHeight="251659776" behindDoc="0" locked="0" layoutInCell="1" allowOverlap="1" wp14:anchorId="67C31BF9" wp14:editId="3E414FE6">
+                  <wp:simplePos x="0" y="0"/>
+                  <wp:positionH relativeFrom="column">
+                    <wp:posOffset>-8255</wp:posOffset>
+                  </wp:positionH>
+                  <wp:positionV relativeFrom="paragraph">
+                    <wp:posOffset>81915</wp:posOffset>
+                  </wp:positionV>
+                  <wp:extent cx="1945640" cy="1744980"/>
+                  <wp:effectExtent l="0" t="0" r="0" b="0"/>
+                  <wp:wrapTopAndBottom/>
+                  <wp:docPr id="505873759" name="Picture 3" descr="A screenshot of a phone&#10;&#10;Description automatically generated"/>
+                  <wp:cNvGraphicFramePr>
+                    <a:graphicFrameLocks xmlns:a="http://schemas.openxmlformats.org/drawingml/2006/main" noChangeAspect="1"/>
+                  </wp:cNvGraphicFramePr>
+                  <a:graphic xmlns:a="http://schemas.openxmlformats.org/drawingml/2006/main">
+                    <a:graphicData uri="http://schemas.openxmlformats.org/drawingml/2006/picture">
+                      <pic:pic xmlns:pic="http://schemas.openxmlformats.org/drawingml/2006/picture">
+                        <pic:nvPicPr>
+                          <pic:cNvPr id="1847547180" name="Picture 3" descr="A screenshot of a phone&#10;&#10;Description automatically generated"/>
+                          <pic:cNvPicPr>
+                            <a:picLocks noChangeAspect="1" noChangeArrowheads="1"/>
+                          </pic:cNvPicPr>
+                        </pic:nvPicPr>
+                        <pic:blipFill rotWithShape="1">
+                          <a:blip r:embed="rId110" cstate="print">
+                            <a:extLst>
+                              <a:ext uri="{28A0092B-C50C-407E-A947-70E740481C1C}">
+                                <a14:useLocalDpi xmlns:a14="http://schemas.microsoft.com/office/drawing/2010/main" val="0"/>
+                              </a:ext>
+                            </a:extLst>
+                          </a:blip>
+                          <a:srcRect t="5243" b="53359"/>
+                          <a:stretch/>
+                        </pic:blipFill>
+                        <pic:spPr bwMode="auto">
+                          <a:xfrm>
+                            <a:off x="0" y="0"/>
+                            <a:ext cx="1945640" cy="1744980"/>
+                          </a:xfrm>
+                          <a:prstGeom prst="rect">
+                            <a:avLst/>
+                          </a:prstGeom>
+                          <a:noFill/>
+                          <a:ln>
+                            <a:noFill/>
+                          </a:ln>
+                          <a:extLst>
+                            <a:ext uri="{53640926-AAD7-44D8-BBD7-CCE9431645EC}">
+                              <a14:shadowObscured xmlns:a14="http://schemas.microsoft.com/office/drawing/2010/main"/>
+                            </a:ext>
+                          </a:extLst>
+                        </pic:spPr>
+                      </pic:pic>
+                    </a:graphicData>
+                  </a:graphic>
+                  <wp14:sizeRelH relativeFrom="margin">
+                    <wp14:pctWidth>0</wp14:pctWidth>
+                  </wp14:sizeRelH>
+                  <wp14:sizeRelV relativeFrom="margin">
+                    <wp14:pctHeight>0</wp14:pctHeight>
+                  </wp14:sizeRelV>
+                </wp:anchor>
+              </w:drawing>
+            </w:r>
+          </w:p>
+        </w:tc>
+        <w:tc>
+          <w:tcPr>
+            <w:tcW w:w="3192" w:type="dxa"/>
+          </w:tcPr>
+          <w:p>
+            <w:pPr>
+              <w:jc w:val="both"/>
+              <w:rPr>
+                <w:rFonts w:cs="Arial"/>
+                <w:sz w:val="24"/>
+                <w:szCs w:val="24"/>
+              </w:rPr>
+            </w:pPr>
+            <w:r>
+              <w:rPr>
+                <w:rFonts w:cs="Arial"/>
+                <w:sz w:val="24"/>
+                <w:szCs w:val="24"/>
+              </w:rPr>
+              <w:t xml:space="preserve">I think that I have met the criteria to quantify this as a success. The fonts and colours give an exciting and fresh look to my application. The simplistic theme allows easy navigation, promoted by icons throughout the app. </w:t>
+            </w:r>
+            <w:proofErr w:type="gramStart"/>
+            <w:r>
+              <w:rPr>
+                <w:rFonts w:cs="Arial"/>
+                <w:sz w:val="24"/>
+                <w:szCs w:val="24"/>
+              </w:rPr>
+              <w:t>A dark</w:t>
+            </w:r>
+            <w:proofErr w:type="gramEnd"/>
+            <w:r>
+              <w:rPr>
+                <w:rFonts w:cs="Arial"/>
+                <w:sz w:val="24"/>
+                <w:szCs w:val="24"/>
+              </w:rPr>
+              <w:t xml:space="preserve"> mode is also available within the settings</w:t>
+            </w:r>
+            <w:r>
+              <w:rPr>
+                <w:rFonts w:cs="Arial"/>
+                <w:sz w:val="24"/>
+                <w:szCs w:val="24"/>
+              </w:rPr>
+              <w:t xml:space="preserve">. </w:t>
+            </w:r>
+          </w:p>
+        </w:tc>
+      </w:tr>
+      <w:tr>
+        <w:tc>
+          <w:tcPr>
+            <w:tcW w:w="3192" w:type="dxa"/>
+          </w:tcPr>
+          <w:p>
+            <w:pPr>
+              <w:jc w:val="both"/>
+              <w:rPr>
+                <w:rFonts w:cs="Arial"/>
+                <w:b/>
+                <w:bCs/>
+                <w:sz w:val="24"/>
+                <w:szCs w:val="24"/>
+              </w:rPr>
+            </w:pPr>
+          </w:p>
+        </w:tc>
+        <w:tc>
+          <w:tcPr>
+            <w:tcW w:w="3192" w:type="dxa"/>
+          </w:tcPr>
+          <w:p>
+            <w:pPr>
+              <w:jc w:val="both"/>
+              <w:rPr>
+                <w:rFonts w:cs="Arial"/>
+                <w:b/>
+                <w:bCs/>
+                <w:sz w:val="24"/>
+                <w:szCs w:val="24"/>
+              </w:rPr>
+            </w:pPr>
+          </w:p>
+        </w:tc>
+        <w:tc>
+          <w:tcPr>
+            <w:tcW w:w="3192" w:type="dxa"/>
+          </w:tcPr>
+          <w:p>
+            <w:pPr>
+              <w:jc w:val="both"/>
+              <w:rPr>
+                <w:rFonts w:cs="Arial"/>
+                <w:b/>
+                <w:bCs/>
+                <w:sz w:val="24"/>
+                <w:szCs w:val="24"/>
+              </w:rPr>
+            </w:pPr>
+          </w:p>
+        </w:tc>
+      </w:tr>
+      <w:tr>
+        <w:tc>
+          <w:tcPr>
+            <w:tcW w:w="3192" w:type="dxa"/>
+          </w:tcPr>
+          <w:p>
+            <w:pPr>
+              <w:jc w:val="both"/>
+              <w:rPr>
+                <w:rFonts w:cs="Arial"/>
+                <w:b/>
+                <w:bCs/>
+                <w:sz w:val="24"/>
+                <w:szCs w:val="24"/>
+              </w:rPr>
+            </w:pPr>
+          </w:p>
+        </w:tc>
+        <w:tc>
+          <w:tcPr>
+            <w:tcW w:w="3192" w:type="dxa"/>
+          </w:tcPr>
+          <w:p>
+            <w:pPr>
+              <w:jc w:val="both"/>
+              <w:rPr>
+                <w:rFonts w:cs="Arial"/>
+                <w:b/>
+                <w:bCs/>
+                <w:sz w:val="24"/>
+                <w:szCs w:val="24"/>
+              </w:rPr>
+            </w:pPr>
+          </w:p>
+        </w:tc>
+        <w:tc>
+          <w:tcPr>
+            <w:tcW w:w="3192" w:type="dxa"/>
+          </w:tcPr>
+          <w:p>
+            <w:pPr>
+              <w:jc w:val="both"/>
+              <w:rPr>
+                <w:rFonts w:cs="Arial"/>
+                <w:b/>
+                <w:bCs/>
+                <w:sz w:val="24"/>
+                <w:szCs w:val="24"/>
+              </w:rPr>
+            </w:pPr>
+          </w:p>
+        </w:tc>
+      </w:tr>
+      <w:tr>
+        <w:tc>
+          <w:tcPr>
+            <w:tcW w:w="3192" w:type="dxa"/>
+          </w:tcPr>
+          <w:p>
+            <w:pPr>
+              <w:jc w:val="both"/>
+              <w:rPr>
+                <w:rFonts w:cs="Arial"/>
+                <w:b/>
+                <w:bCs/>
+                <w:sz w:val="24"/>
+                <w:szCs w:val="24"/>
+              </w:rPr>
+            </w:pPr>
+          </w:p>
+        </w:tc>
+        <w:tc>
+          <w:tcPr>
+            <w:tcW w:w="3192" w:type="dxa"/>
+          </w:tcPr>
+          <w:p>
+            <w:pPr>
+              <w:jc w:val="both"/>
+              <w:rPr>
+                <w:rFonts w:cs="Arial"/>
+                <w:b/>
+                <w:bCs/>
+                <w:sz w:val="24"/>
+                <w:szCs w:val="24"/>
+              </w:rPr>
+            </w:pPr>
+          </w:p>
+        </w:tc>
+        <w:tc>
+          <w:tcPr>
+            <w:tcW w:w="3192" w:type="dxa"/>
+          </w:tcPr>
+          <w:p>
+            <w:pPr>
+              <w:jc w:val="both"/>
+              <w:rPr>
+                <w:rFonts w:cs="Arial"/>
+                <w:b/>
+                <w:bCs/>
+                <w:sz w:val="24"/>
+                <w:szCs w:val="24"/>
+              </w:rPr>
+            </w:pPr>
+          </w:p>
+        </w:tc>
+      </w:tr>
+    </w:tbl>
+    <w:p>
+      <w:pPr>
+        <w:jc w:val="both"/>
+        <w:rPr>
+          <w:rFonts w:cs="Arial"/>
+          <w:b/>
+          <w:bCs/>
+          <w:sz w:val="28"/>
+          <w:szCs w:val="28"/>
+        </w:rPr>
+      </w:pPr>
     </w:p>
     <w:p>
       <w:pPr>

</xml_diff>